<commit_message>
# Agregue documentacion de carpeta indexes
</commit_message>
<xml_diff>
--- a/docs/DocumentacionGeneral.docx
+++ b/docs/DocumentacionGeneral.docx
@@ -44,7 +44,7 @@
           <v:shape id="_x0000_s1026" type="#_x0000_t75" style="position:absolute;margin-left:9pt;margin-top:-4.25pt;width:68.6pt;height:73.65pt;z-index:251659264">
             <v:imagedata r:id="rId7" o:title=""/>
           </v:shape>
-          <o:OLEObject Type="Embed" ProgID="MSPhotoEd.3" ShapeID="_x0000_s1026" DrawAspect="Content" ObjectID="_1380417502" r:id="rId8"/>
+          <o:OLEObject Type="Embed" ProgID="MSPhotoEd.3" ShapeID="_x0000_s1026" DrawAspect="Content" ObjectID="_1380418085" r:id="rId8"/>
         </w:pict>
       </w:r>
       <w:r>
@@ -56,7 +56,7 @@
           <v:shape id="_x0000_s1027" type="#_x0000_t75" style="position:absolute;margin-left:6in;margin-top:1.1pt;width:34.85pt;height:63pt;z-index:251660288">
             <v:imagedata r:id="rId9" o:title=""/>
           </v:shape>
-          <o:OLEObject Type="Embed" ProgID="MSPhotoEd.3" ShapeID="_x0000_s1027" DrawAspect="Content" ObjectID="_1380417503" r:id="rId10"/>
+          <o:OLEObject Type="Embed" ProgID="MSPhotoEd.3" ShapeID="_x0000_s1027" DrawAspect="Content" ObjectID="_1380418086" r:id="rId10"/>
         </w:pict>
       </w:r>
     </w:p>
@@ -1206,13 +1206,7 @@
     </w:p>
     <w:p>
       <w:r>
-        <w:t xml:space="preserve">La siguiente sección provee la documentación de las clases utilizadas en la solución implementada. En la misma, se detallan el nombre de la clase, la carpeta en la que se encuentra y </w:t>
-      </w:r>
-      <w:r>
-        <w:t xml:space="preserve">una breve explicación del rol </w:t>
-      </w:r>
-      <w:r>
-        <w:t>de la clase</w:t>
+        <w:t>La siguiente sección provee la documentación de las clases utilizadas en la solución implementada. En la misma, se detallan el nombre de la clase, la carpeta en la que se encuentra y una breve explicación del rol de la clase</w:t>
       </w:r>
       <w:r>
         <w:t>.</w:t>
@@ -1255,6 +1249,7 @@
     </w:tbl>
     <w:p>
       <w:pPr>
+        <w:spacing w:after="0"/>
         <w:rPr>
           <w:b/>
         </w:rPr>
@@ -1263,13 +1258,36 @@
         <w:rPr>
           <w:b/>
         </w:rPr>
-        <w:t>Carpeta:BPl</w:t>
+        <w:t>Carpeta:</w:t>
+      </w:r>
+      <w:r>
+        <w:rPr>
+          <w:b/>
+        </w:rPr>
+        <w:t xml:space="preserve"> </w:t>
+      </w:r>
+      <w:r>
+        <w:rPr>
+          <w:b/>
+        </w:rPr>
+        <w:t>BPl</w:t>
       </w:r>
       <w:r>
         <w:rPr>
           <w:b/>
         </w:rPr>
         <w:t>usTree</w:t>
+      </w:r>
+    </w:p>
+    <w:p>
+      <w:pPr>
+        <w:spacing w:after="0"/>
+      </w:pPr>
+      <w:r>
+        <w:t>E</w:t>
+      </w:r>
+      <w:r>
+        <w:t>n esta carpeta se guardan las clases que están específicamente relacionadas con el funcionamiento del árbol B+.</w:t>
       </w:r>
     </w:p>
     <w:tbl>
@@ -1383,10 +1401,7 @@
           </w:tcPr>
           <w:p>
             <w:r>
-              <w:t>Hereda de TreeBlock.</w:t>
-            </w:r>
-            <w:r>
-              <w:t xml:space="preserve"> </w:t>
+              <w:t xml:space="preserve">Hereda de TreeBlock. </w:t>
             </w:r>
             <w:r>
               <w:t xml:space="preserve">Representa un bloque de la zona índice del árbol B+. Es usada por </w:t>
@@ -1463,16 +1478,7 @@
           </w:tcPr>
           <w:p>
             <w:r>
-              <w:t xml:space="preserve">Hereda de Node. Representa un nodo </w:t>
-            </w:r>
-            <w:r>
-              <w:t>hoja</w:t>
-            </w:r>
-            <w:r>
-              <w:t xml:space="preserve"> del árb</w:t>
-            </w:r>
-            <w:r>
-              <w:t>ol y todas las operaciones de lectura o escritura finalmente actúan sobre ellos.</w:t>
+              <w:t>Hereda de Node. Representa un nodo hoja del árbol y todas las operaciones de lectura o escritura finalmente actúan sobre ellos.</w:t>
             </w:r>
           </w:p>
         </w:tc>
@@ -1539,8 +1545,6 @@
             <w:r>
               <w:t>e</w:t>
             </w:r>
-            <w:bookmarkStart w:id="0" w:name="_GoBack"/>
-            <w:bookmarkEnd w:id="0"/>
             <w:r>
               <w:t xml:space="preserve"> ante el split de sus hijos.</w:t>
             </w:r>
@@ -1573,19 +1577,7 @@
           </w:tcPr>
           <w:p>
             <w:r>
-              <w:t xml:space="preserve">Hereda de TreeBlock. Representa un bloque de la zona índice </w:t>
-            </w:r>
-            <w:r>
-              <w:t>del árbol B+. Es usada por Leaf</w:t>
-            </w:r>
-            <w:r>
-              <w:t xml:space="preserve">. Guarda </w:t>
-            </w:r>
-            <w:r>
-              <w:t>los registros de datos de longitud variable y un puntero al nodo siguiente, para permitir el recorrido secuencial</w:t>
-            </w:r>
-            <w:r>
-              <w:t>.</w:t>
+              <w:t>Hereda de TreeBlock. Representa un bloque de la zona índice del árbol B+. Es usada por Leaf. Guarda los registros de datos de longitud variable y un puntero al nodo siguiente, para permitir el recorrido secuencial.</w:t>
             </w:r>
           </w:p>
         </w:tc>
@@ -1647,13 +1639,7 @@
           </w:tcPr>
           <w:p>
             <w:r>
-              <w:t xml:space="preserve">Representa, de forma abstracta, un </w:t>
-            </w:r>
-            <w:r>
-              <w:t>bloque</w:t>
-            </w:r>
-            <w:r>
-              <w:t xml:space="preserve"> del árbol. Provee una interfaz común para operaciones como alta, baja, modificación, lectura y agrupa funcionalidad común a </w:t>
+              <w:t xml:space="preserve">Representa, de forma abstracta, un bloque del árbol. Provee una interfaz común para operaciones como alta, baja, modificación, lectura y agrupa funcionalidad común a </w:t>
             </w:r>
             <w:r>
               <w:t>bloques de índice y secuencia</w:t>
@@ -1706,7 +1692,399 @@
       </w:tr>
     </w:tbl>
     <w:p/>
-    <w:p/>
+    <w:p>
+      <w:pPr>
+        <w:spacing w:after="0"/>
+        <w:rPr>
+          <w:b/>
+        </w:rPr>
+      </w:pPr>
+      <w:r>
+        <w:rPr>
+          <w:b/>
+        </w:rPr>
+        <w:t>Carpeta</w:t>
+      </w:r>
+      <w:r>
+        <w:rPr>
+          <w:b/>
+        </w:rPr>
+        <w:t>:</w:t>
+      </w:r>
+      <w:r>
+        <w:rPr>
+          <w:b/>
+        </w:rPr>
+        <w:t xml:space="preserve"> Indexes</w:t>
+      </w:r>
+    </w:p>
+    <w:p>
+      <w:pPr>
+        <w:spacing w:after="0"/>
+      </w:pPr>
+      <w:r>
+        <w:t>En e</w:t>
+      </w:r>
+      <w:r>
+        <w:t>sta carpeta se guardan las clases relacionadas con los índices adicionales a los archivos de datos requeridos para diferentes funcionalidades.</w:t>
+      </w:r>
+    </w:p>
+    <w:tbl>
+      <w:tblPr>
+        <w:tblStyle w:val="TableGrid"/>
+        <w:tblW w:w="0" w:type="auto"/>
+        <w:tblLook w:val="04A0" w:firstRow="1" w:lastRow="0" w:firstColumn="1" w:lastColumn="0" w:noHBand="0" w:noVBand="1"/>
+      </w:tblPr>
+      <w:tblGrid>
+        <w:gridCol w:w="2514"/>
+        <w:gridCol w:w="7341"/>
+      </w:tblGrid>
+      <w:tr>
+        <w:tc>
+          <w:tcPr>
+            <w:tcW w:w="2514" w:type="dxa"/>
+            <w:shd w:val="clear" w:color="auto" w:fill="DBE5F1" w:themeFill="accent1" w:themeFillTint="33"/>
+            <w:vAlign w:val="center"/>
+          </w:tcPr>
+          <w:p>
+            <w:pPr>
+              <w:jc w:val="center"/>
+              <w:rPr>
+                <w:b/>
+              </w:rPr>
+            </w:pPr>
+            <w:r>
+              <w:rPr>
+                <w:b/>
+              </w:rPr>
+              <w:t>Clase</w:t>
+            </w:r>
+          </w:p>
+        </w:tc>
+        <w:tc>
+          <w:tcPr>
+            <w:tcW w:w="7341" w:type="dxa"/>
+            <w:shd w:val="clear" w:color="auto" w:fill="DBE5F1" w:themeFill="accent1" w:themeFillTint="33"/>
+            <w:vAlign w:val="center"/>
+          </w:tcPr>
+          <w:p>
+            <w:pPr>
+              <w:jc w:val="center"/>
+              <w:rPr>
+                <w:b/>
+              </w:rPr>
+            </w:pPr>
+            <w:r>
+              <w:rPr>
+                <w:b/>
+              </w:rPr>
+              <w:t>Especificación</w:t>
+            </w:r>
+          </w:p>
+        </w:tc>
+      </w:tr>
+      <w:tr>
+        <w:tc>
+          <w:tcPr>
+            <w:tcW w:w="2514" w:type="dxa"/>
+            <w:vAlign w:val="center"/>
+          </w:tcPr>
+          <w:p>
+            <w:pPr>
+              <w:rPr>
+                <w:b/>
+              </w:rPr>
+            </w:pPr>
+            <w:r>
+              <w:rPr>
+                <w:b/>
+              </w:rPr>
+              <w:t>CountId</w:t>
+            </w:r>
+          </w:p>
+        </w:tc>
+        <w:tc>
+          <w:tcPr>
+            <w:tcW w:w="7341" w:type="dxa"/>
+          </w:tcPr>
+          <w:p>
+            <w:r>
+              <w:t>Guarda información sobre el identificador de un Conteo. Es utilizada para indexar conteos.</w:t>
+            </w:r>
+          </w:p>
+        </w:tc>
+      </w:tr>
+      <w:tr>
+        <w:tc>
+          <w:tcPr>
+            <w:tcW w:w="2514" w:type="dxa"/>
+            <w:vAlign w:val="center"/>
+          </w:tcPr>
+          <w:p>
+            <w:pPr>
+              <w:rPr>
+                <w:b/>
+              </w:rPr>
+            </w:pPr>
+            <w:r>
+              <w:rPr>
+                <w:b/>
+              </w:rPr>
+              <w:lastRenderedPageBreak/>
+              <w:t>DistrictCounts</w:t>
+            </w:r>
+          </w:p>
+        </w:tc>
+        <w:tc>
+          <w:tcPr>
+            <w:tcW w:w="7341" w:type="dxa"/>
+          </w:tcPr>
+          <w:p>
+            <w:r>
+              <w:t>Guarda una lista de conteos relacionados con un distrito. A partir de esta clase se generan los registros del índice de conteos por distrito.</w:t>
+            </w:r>
+          </w:p>
+        </w:tc>
+      </w:tr>
+      <w:tr>
+        <w:tc>
+          <w:tcPr>
+            <w:tcW w:w="2514" w:type="dxa"/>
+            <w:vAlign w:val="center"/>
+          </w:tcPr>
+          <w:p>
+            <w:pPr>
+              <w:rPr>
+                <w:b/>
+              </w:rPr>
+            </w:pPr>
+            <w:r>
+              <w:rPr>
+                <w:b/>
+              </w:rPr>
+              <w:t>DistrictCountsIndex</w:t>
+            </w:r>
+          </w:p>
+        </w:tc>
+        <w:tc>
+          <w:tcPr>
+            <w:tcW w:w="7341" w:type="dxa"/>
+          </w:tcPr>
+          <w:p>
+            <w:r>
+              <w:t>Provee una abstracción sobre el árbol B+ para indexar y des-indexar conteos relacionados con un distrito. Adicionalmente, permite recuperar una entrada indexada a partir de un distrito determinado.</w:t>
+            </w:r>
+          </w:p>
+        </w:tc>
+      </w:tr>
+      <w:tr>
+        <w:tc>
+          <w:tcPr>
+            <w:tcW w:w="2514" w:type="dxa"/>
+            <w:vAlign w:val="center"/>
+          </w:tcPr>
+          <w:p>
+            <w:pPr>
+              <w:rPr>
+                <w:b/>
+              </w:rPr>
+            </w:pPr>
+            <w:r>
+              <w:rPr>
+                <w:b/>
+              </w:rPr>
+              <w:t>DistrictCountsMethods</w:t>
+            </w:r>
+          </w:p>
+        </w:tc>
+        <w:tc>
+          <w:tcPr>
+            <w:tcW w:w="7341" w:type="dxa"/>
+          </w:tcPr>
+          <w:p>
+            <w:r>
+              <w:t>Hereda de RecordMethods. Implementa los métodos d</w:t>
+            </w:r>
+            <w:r>
+              <w:t>e esa clase para DistrictCounts.</w:t>
+            </w:r>
+          </w:p>
+        </w:tc>
+      </w:tr>
+      <w:tr>
+        <w:tc>
+          <w:tcPr>
+            <w:tcW w:w="2514" w:type="dxa"/>
+            <w:vAlign w:val="center"/>
+          </w:tcPr>
+          <w:p>
+            <w:pPr>
+              <w:rPr>
+                <w:b/>
+              </w:rPr>
+            </w:pPr>
+            <w:r>
+              <w:rPr>
+                <w:b/>
+              </w:rPr>
+              <w:t>DistrictElections</w:t>
+            </w:r>
+          </w:p>
+        </w:tc>
+        <w:tc>
+          <w:tcPr>
+            <w:tcW w:w="7341" w:type="dxa"/>
+          </w:tcPr>
+          <w:p>
+            <w:r>
+              <w:t xml:space="preserve">Guarda una lista de </w:t>
+            </w:r>
+            <w:r>
+              <w:t>elecciones relacionada</w:t>
+            </w:r>
+            <w:r>
+              <w:t xml:space="preserve">s con un distrito. A partir de esta clase se generan los registros del índice de </w:t>
+            </w:r>
+            <w:r>
+              <w:t>elecciones</w:t>
+            </w:r>
+            <w:r>
+              <w:t xml:space="preserve"> por distrito.</w:t>
+            </w:r>
+          </w:p>
+        </w:tc>
+      </w:tr>
+      <w:tr>
+        <w:tc>
+          <w:tcPr>
+            <w:tcW w:w="2514" w:type="dxa"/>
+            <w:vAlign w:val="center"/>
+          </w:tcPr>
+          <w:p>
+            <w:pPr>
+              <w:rPr>
+                <w:b/>
+              </w:rPr>
+            </w:pPr>
+            <w:r>
+              <w:rPr>
+                <w:b/>
+              </w:rPr>
+              <w:t>DistrictElectionsIndex</w:t>
+            </w:r>
+          </w:p>
+        </w:tc>
+        <w:tc>
+          <w:tcPr>
+            <w:tcW w:w="7341" w:type="dxa"/>
+          </w:tcPr>
+          <w:p>
+            <w:r>
+              <w:t xml:space="preserve">Provee una abstracción sobre el árbol B+ para indexar y des-indexar </w:t>
+            </w:r>
+            <w:r>
+              <w:t>elecciones</w:t>
+            </w:r>
+            <w:r>
+              <w:t xml:space="preserve"> relacionad</w:t>
+            </w:r>
+            <w:r>
+              <w:t>a</w:t>
+            </w:r>
+            <w:r>
+              <w:t>s con un distrito. Adicionalmente, permite recuperar una entrada indexada a partir de un distrito determinado.</w:t>
+            </w:r>
+          </w:p>
+        </w:tc>
+      </w:tr>
+      <w:tr>
+        <w:tc>
+          <w:tcPr>
+            <w:tcW w:w="2514" w:type="dxa"/>
+            <w:vAlign w:val="center"/>
+          </w:tcPr>
+          <w:p>
+            <w:pPr>
+              <w:rPr>
+                <w:b/>
+              </w:rPr>
+            </w:pPr>
+            <w:r>
+              <w:rPr>
+                <w:b/>
+              </w:rPr>
+              <w:t>DistrictElectionsMethods</w:t>
+            </w:r>
+          </w:p>
+        </w:tc>
+        <w:tc>
+          <w:tcPr>
+            <w:tcW w:w="7341" w:type="dxa"/>
+          </w:tcPr>
+          <w:p>
+            <w:r>
+              <w:t>Hereda de RecordMethods. Implementa los métodos de esa clase para District</w:t>
+            </w:r>
+            <w:r>
+              <w:t>Elections</w:t>
+            </w:r>
+            <w:r>
+              <w:t>.</w:t>
+            </w:r>
+          </w:p>
+        </w:tc>
+      </w:tr>
+      <w:tr>
+        <w:tc>
+          <w:tcPr>
+            <w:tcW w:w="2514" w:type="dxa"/>
+            <w:vAlign w:val="center"/>
+          </w:tcPr>
+          <w:p>
+            <w:pPr>
+              <w:rPr>
+                <w:b/>
+              </w:rPr>
+            </w:pPr>
+            <w:r>
+              <w:rPr>
+                <w:b/>
+              </w:rPr>
+              <w:t>ElectionId</w:t>
+            </w:r>
+          </w:p>
+        </w:tc>
+        <w:tc>
+          <w:tcPr>
+            <w:tcW w:w="7341" w:type="dxa"/>
+          </w:tcPr>
+          <w:p>
+            <w:r>
+              <w:t>Guarda información sobre el identificador de un</w:t>
+            </w:r>
+            <w:r>
+              <w:t>a</w:t>
+            </w:r>
+            <w:r>
+              <w:t xml:space="preserve"> </w:t>
+            </w:r>
+            <w:r>
+              <w:t>Elección</w:t>
+            </w:r>
+            <w:bookmarkStart w:id="0" w:name="_GoBack"/>
+            <w:bookmarkEnd w:id="0"/>
+            <w:r>
+              <w:t>. Es utilizada para indexar conteos.</w:t>
+            </w:r>
+          </w:p>
+        </w:tc>
+      </w:tr>
+    </w:tbl>
+    <w:p>
+      <w:pPr>
+        <w:spacing w:after="0"/>
+      </w:pPr>
+    </w:p>
     <w:p/>
     <w:p/>
     <w:sectPr>
@@ -5746,7 +6124,7 @@
 </file>
 
 <file path=customXml/itemProps1.xml><?xml version="1.0" encoding="utf-8"?>
-<ds:datastoreItem xmlns:ds="http://schemas.openxmlformats.org/officeDocument/2006/customXml" ds:itemID="{74392EB5-DEB9-4A92-9FBB-5D3ECEAAF017}">
+<ds:datastoreItem xmlns:ds="http://schemas.openxmlformats.org/officeDocument/2006/customXml" ds:itemID="{9AAC130F-D617-4396-BCCB-E42FF070610B}">
   <ds:schemaRefs>
     <ds:schemaRef ds:uri="http://schemas.openxmlformats.org/officeDocument/2006/bibliography"/>
   </ds:schemaRefs>

</xml_diff>

<commit_message>
# Empece documentacion de variable blocks
</commit_message>
<xml_diff>
--- a/docs/DocumentacionGeneral.docx
+++ b/docs/DocumentacionGeneral.docx
@@ -44,7 +44,7 @@
           <v:shape id="_x0000_s1026" type="#_x0000_t75" style="position:absolute;margin-left:9pt;margin-top:-4.25pt;width:68.6pt;height:73.65pt;z-index:251659264">
             <v:imagedata r:id="rId7" o:title=""/>
           </v:shape>
-          <o:OLEObject Type="Embed" ProgID="MSPhotoEd.3" ShapeID="_x0000_s1026" DrawAspect="Content" ObjectID="_1380418085" r:id="rId8"/>
+          <o:OLEObject Type="Embed" ProgID="MSPhotoEd.3" ShapeID="_x0000_s1026" DrawAspect="Content" ObjectID="_1380418714" r:id="rId8"/>
         </w:pict>
       </w:r>
       <w:r>
@@ -56,7 +56,7 @@
           <v:shape id="_x0000_s1027" type="#_x0000_t75" style="position:absolute;margin-left:6in;margin-top:1.1pt;width:34.85pt;height:63pt;z-index:251660288">
             <v:imagedata r:id="rId9" o:title=""/>
           </v:shape>
-          <o:OLEObject Type="Embed" ProgID="MSPhotoEd.3" ShapeID="_x0000_s1027" DrawAspect="Content" ObjectID="_1380418086" r:id="rId10"/>
+          <o:OLEObject Type="Embed" ProgID="MSPhotoEd.3" ShapeID="_x0000_s1027" DrawAspect="Content" ObjectID="_1380418715" r:id="rId10"/>
         </w:pict>
       </w:r>
     </w:p>
@@ -2071,11 +2071,426 @@
             <w:r>
               <w:t>Elección</w:t>
             </w:r>
+            <w:r>
+              <w:t>. Es utilizada para indexar conteos.</w:t>
+            </w:r>
+          </w:p>
+        </w:tc>
+      </w:tr>
+    </w:tbl>
+    <w:p>
+      <w:pPr>
+        <w:spacing w:after="0"/>
+      </w:pPr>
+    </w:p>
+    <w:p>
+      <w:pPr>
+        <w:spacing w:after="0"/>
+        <w:rPr>
+          <w:b/>
+        </w:rPr>
+      </w:pPr>
+      <w:r>
+        <w:rPr>
+          <w:b/>
+        </w:rPr>
+        <w:t>Carpeta</w:t>
+      </w:r>
+      <w:r>
+        <w:rPr>
+          <w:b/>
+        </w:rPr>
+        <w:t>:</w:t>
+      </w:r>
+      <w:r>
+        <w:rPr>
+          <w:b/>
+        </w:rPr>
+        <w:t xml:space="preserve"> </w:t>
+      </w:r>
+      <w:r>
+        <w:rPr>
+          <w:b/>
+        </w:rPr>
+        <w:t>VariableBlocks</w:t>
+      </w:r>
+    </w:p>
+    <w:p>
+      <w:pPr>
+        <w:spacing w:after="0"/>
+      </w:pPr>
+      <w:r>
+        <w:t>En e</w:t>
+      </w:r>
+      <w:r>
+        <w:t xml:space="preserve">sta carpeta se guardan las </w:t>
+      </w:r>
+      <w:r>
+        <w:t>clases que implementan funcionalidad relacionada con todos los archivos que usan registros de longitud variable</w:t>
+      </w:r>
+      <w:r>
+        <w:t>.</w:t>
+      </w:r>
+    </w:p>
+    <w:tbl>
+      <w:tblPr>
+        <w:tblStyle w:val="TableGrid"/>
+        <w:tblW w:w="0" w:type="auto"/>
+        <w:tblLook w:val="04A0" w:firstRow="1" w:lastRow="0" w:firstColumn="1" w:lastColumn="0" w:noHBand="0" w:noVBand="1"/>
+      </w:tblPr>
+      <w:tblGrid>
+        <w:gridCol w:w="2514"/>
+        <w:gridCol w:w="7341"/>
+      </w:tblGrid>
+      <w:tr>
+        <w:tc>
+          <w:tcPr>
+            <w:tcW w:w="2514" w:type="dxa"/>
+            <w:shd w:val="clear" w:color="auto" w:fill="DBE5F1" w:themeFill="accent1" w:themeFillTint="33"/>
+            <w:vAlign w:val="center"/>
+          </w:tcPr>
+          <w:p>
+            <w:pPr>
+              <w:jc w:val="center"/>
+              <w:rPr>
+                <w:b/>
+              </w:rPr>
+            </w:pPr>
+            <w:r>
+              <w:rPr>
+                <w:b/>
+              </w:rPr>
+              <w:t>Clase</w:t>
+            </w:r>
+          </w:p>
+        </w:tc>
+        <w:tc>
+          <w:tcPr>
+            <w:tcW w:w="7341" w:type="dxa"/>
+            <w:shd w:val="clear" w:color="auto" w:fill="DBE5F1" w:themeFill="accent1" w:themeFillTint="33"/>
+            <w:vAlign w:val="center"/>
+          </w:tcPr>
+          <w:p>
+            <w:pPr>
+              <w:jc w:val="center"/>
+              <w:rPr>
+                <w:b/>
+              </w:rPr>
+            </w:pPr>
+            <w:r>
+              <w:rPr>
+                <w:b/>
+              </w:rPr>
+              <w:t>Especificación</w:t>
+            </w:r>
+          </w:p>
+        </w:tc>
+      </w:tr>
+      <w:tr>
+        <w:tc>
+          <w:tcPr>
+            <w:tcW w:w="2514" w:type="dxa"/>
+            <w:vAlign w:val="center"/>
+          </w:tcPr>
+          <w:p>
+            <w:pPr>
+              <w:rPr>
+                <w:b/>
+              </w:rPr>
+            </w:pPr>
+            <w:r>
+              <w:rPr>
+                <w:b/>
+              </w:rPr>
+              <w:t>BaseVariableBlock</w:t>
+            </w:r>
+          </w:p>
+        </w:tc>
+        <w:tc>
+          <w:tcPr>
+            <w:tcW w:w="7341" w:type="dxa"/>
+          </w:tcPr>
+          <w:p>
+            <w:r>
+              <w:t>Representa de manera abstracta un bloque de un archivo con registros de longitud variable. Guarda el espacio libre disponible, la posición donde comienzan los registros y provee una interfaz común para algunas operaciones como altas, bajas y modificaciones de registros. Adicionalmente, implementa operaciones comunes a todos los bloques, en algunos casos en forma total y en otros como Template Method.</w:t>
+            </w:r>
+          </w:p>
+        </w:tc>
+      </w:tr>
+      <w:tr>
+        <w:tc>
+          <w:tcPr>
+            <w:tcW w:w="2514" w:type="dxa"/>
+            <w:vAlign w:val="center"/>
+          </w:tcPr>
+          <w:p>
+            <w:pPr>
+              <w:rPr>
+                <w:b/>
+              </w:rPr>
+            </w:pPr>
+            <w:r>
+              <w:rPr>
+                <w:b/>
+              </w:rPr>
+              <w:t>BaseVariableBlockFile</w:t>
+            </w:r>
+          </w:p>
+        </w:tc>
+        <w:tc>
+          <w:tcPr>
+            <w:tcW w:w="7341" w:type="dxa"/>
+          </w:tcPr>
+          <w:p/>
+        </w:tc>
+      </w:tr>
+      <w:tr>
+        <w:tc>
+          <w:tcPr>
+            <w:tcW w:w="2514" w:type="dxa"/>
+            <w:vAlign w:val="center"/>
+          </w:tcPr>
+          <w:p>
+            <w:pPr>
+              <w:rPr>
+                <w:b/>
+              </w:rPr>
+            </w:pPr>
+            <w:r>
+              <w:rPr>
+                <w:b/>
+              </w:rPr>
+              <w:t>Constants</w:t>
+            </w:r>
+          </w:p>
+        </w:tc>
+        <w:tc>
+          <w:tcPr>
+            <w:tcW w:w="7341" w:type="dxa"/>
+          </w:tcPr>
+          <w:p>
+            <w:pPr>
+              <w:rPr>
+                <w:lang w:val="en-US"/>
+              </w:rPr>
+            </w:pPr>
+            <w:r>
+              <w:t xml:space="preserve">Guarda constantes relacionadas con archivos de longitud variable. </w:t>
+            </w:r>
+            <w:r>
+              <w:rPr>
+                <w:lang w:val="en-US"/>
+              </w:rPr>
+              <w:t>Estas son:</w:t>
+            </w:r>
+          </w:p>
+          <w:p>
+            <w:pPr>
+              <w:pStyle w:val="ListParagraph"/>
+              <w:numPr>
+                <w:ilvl w:val="0"/>
+                <w:numId w:val="16"/>
+              </w:numPr>
+            </w:pPr>
+            <w:r>
+              <w:t>Tamaño del espacio libre del bloque.</w:t>
+            </w:r>
+          </w:p>
+          <w:p>
+            <w:pPr>
+              <w:pStyle w:val="ListParagraph"/>
+              <w:numPr>
+                <w:ilvl w:val="0"/>
+                <w:numId w:val="16"/>
+              </w:numPr>
+            </w:pPr>
+            <w:r>
+              <w:t>Tamaño del espacio reservado para campo de control de la longitud de un registro.</w:t>
+            </w:r>
+          </w:p>
+          <w:p>
+            <w:pPr>
+              <w:pStyle w:val="ListParagraph"/>
+              <w:numPr>
+                <w:ilvl w:val="0"/>
+                <w:numId w:val="16"/>
+              </w:numPr>
+            </w:pPr>
+            <w:r>
+              <w:t xml:space="preserve">Tamaño del espacio reservado para campo de control de la longitud de un </w:t>
+            </w:r>
+            <w:r>
+              <w:t>campo</w:t>
+            </w:r>
+            <w:r>
+              <w:t>.</w:t>
+            </w:r>
+          </w:p>
+        </w:tc>
+      </w:tr>
+      <w:tr>
+        <w:tc>
+          <w:tcPr>
+            <w:tcW w:w="2514" w:type="dxa"/>
+            <w:vAlign w:val="center"/>
+          </w:tcPr>
+          <w:p>
+            <w:pPr>
+              <w:rPr>
+                <w:b/>
+              </w:rPr>
+            </w:pPr>
+            <w:r>
+              <w:rPr>
+                <w:b/>
+              </w:rPr>
+              <w:t>RecordMethods</w:t>
+            </w:r>
+          </w:p>
+        </w:tc>
+        <w:tc>
+          <w:tcPr>
+            <w:tcW w:w="7341" w:type="dxa"/>
+          </w:tcPr>
+          <w:p>
+            <w:r>
+              <w:t>Provee una interfaz común que es usada por las diferentes estructuras que usan registros de longitud variable. Es una alternativa al pasaje de punteros a funciones. Permite, de forma genérica:</w:t>
+            </w:r>
+          </w:p>
+          <w:p>
+            <w:pPr>
+              <w:pStyle w:val="ListParagraph"/>
+              <w:numPr>
+                <w:ilvl w:val="0"/>
+                <w:numId w:val="15"/>
+              </w:numPr>
+            </w:pPr>
+            <w:r>
+              <w:t>Comparar registros</w:t>
+            </w:r>
+          </w:p>
+          <w:p>
+            <w:pPr>
+              <w:pStyle w:val="ListParagraph"/>
+              <w:numPr>
+                <w:ilvl w:val="0"/>
+                <w:numId w:val="15"/>
+              </w:numPr>
+            </w:pPr>
+            <w:r>
+              <w:t>Obtener la clave a partir de un registro de datos</w:t>
+            </w:r>
+          </w:p>
+          <w:p>
+            <w:pPr>
+              <w:pStyle w:val="ListParagraph"/>
+              <w:numPr>
+                <w:ilvl w:val="0"/>
+                <w:numId w:val="15"/>
+              </w:numPr>
+            </w:pPr>
+            <w:r>
+              <w:t>Imprimir clave</w:t>
+            </w:r>
+          </w:p>
+          <w:p>
+            <w:pPr>
+              <w:pStyle w:val="ListParagraph"/>
+              <w:numPr>
+                <w:ilvl w:val="0"/>
+                <w:numId w:val="15"/>
+              </w:numPr>
+            </w:pPr>
+            <w:r>
+              <w:t>Imprimir registro</w:t>
+            </w:r>
+          </w:p>
+        </w:tc>
+      </w:tr>
+      <w:tr>
+        <w:tc>
+          <w:tcPr>
+            <w:tcW w:w="2514" w:type="dxa"/>
+            <w:vAlign w:val="center"/>
+          </w:tcPr>
+          <w:p>
+            <w:pPr>
+              <w:rPr>
+                <w:b/>
+              </w:rPr>
+            </w:pPr>
+            <w:r>
+              <w:rPr>
+                <w:b/>
+              </w:rPr>
+              <w:t>SimpleVariableBlock</w:t>
+            </w:r>
+          </w:p>
+        </w:tc>
+        <w:tc>
+          <w:tcPr>
+            <w:tcW w:w="7341" w:type="dxa"/>
+          </w:tcPr>
+          <w:p/>
+        </w:tc>
+      </w:tr>
+      <w:tr>
+        <w:tc>
+          <w:tcPr>
+            <w:tcW w:w="2514" w:type="dxa"/>
+            <w:vAlign w:val="center"/>
+          </w:tcPr>
+          <w:p>
+            <w:pPr>
+              <w:rPr>
+                <w:b/>
+              </w:rPr>
+            </w:pPr>
+            <w:r>
+              <w:rPr>
+                <w:b/>
+              </w:rPr>
+              <w:t>SimpleVariableBlockFile</w:t>
+            </w:r>
+          </w:p>
+        </w:tc>
+        <w:tc>
+          <w:tcPr>
+            <w:tcW w:w="7341" w:type="dxa"/>
+          </w:tcPr>
+          <w:p/>
+        </w:tc>
+      </w:tr>
+      <w:tr>
+        <w:tc>
+          <w:tcPr>
+            <w:tcW w:w="2514" w:type="dxa"/>
+            <w:vAlign w:val="center"/>
+          </w:tcPr>
+          <w:p>
+            <w:pPr>
+              <w:rPr>
+                <w:b/>
+              </w:rPr>
+            </w:pPr>
+            <w:r>
+              <w:rPr>
+                <w:b/>
+              </w:rPr>
+              <w:t>VariableRecord</w:t>
+            </w:r>
+          </w:p>
+        </w:tc>
+        <w:tc>
+          <w:tcPr>
+            <w:tcW w:w="7341" w:type="dxa"/>
+          </w:tcPr>
+          <w:p>
+            <w:r>
+              <w:t>Abstracción utilizada para que cualquier entidad pueda ser guardada en el árbol B+ y Hash sin necesidad de tener una implementación  particular para ella. Permite guardar los registros como bytes y permite acceder a estos bytes a su tamaño.</w:t>
+            </w:r>
             <w:bookmarkStart w:id="0" w:name="_GoBack"/>
             <w:bookmarkEnd w:id="0"/>
-            <w:r>
-              <w:t>. Es utilizada para indexar conteos.</w:t>
-            </w:r>
           </w:p>
         </w:tc>
       </w:tr>
@@ -2891,6 +3306,119 @@
     </w:lvl>
   </w:abstractNum>
   <w:abstractNum w:abstractNumId="7">
+    <w:nsid w:val="2D717686"/>
+    <w:multiLevelType w:val="hybridMultilevel"/>
+    <w:tmpl w:val="A27ACF78"/>
+    <w:lvl w:ilvl="0" w:tplc="2C0A0001">
+      <w:start w:val="1"/>
+      <w:numFmt w:val="bullet"/>
+      <w:lvlText w:val=""/>
+      <w:lvlJc w:val="left"/>
+      <w:pPr>
+        <w:ind w:left="720" w:hanging="360"/>
+      </w:pPr>
+      <w:rPr>
+        <w:rFonts w:ascii="Symbol" w:hAnsi="Symbol" w:hint="default"/>
+      </w:rPr>
+    </w:lvl>
+    <w:lvl w:ilvl="1" w:tplc="2C0A0003" w:tentative="1">
+      <w:start w:val="1"/>
+      <w:numFmt w:val="bullet"/>
+      <w:lvlText w:val="o"/>
+      <w:lvlJc w:val="left"/>
+      <w:pPr>
+        <w:ind w:left="1440" w:hanging="360"/>
+      </w:pPr>
+      <w:rPr>
+        <w:rFonts w:ascii="Courier New" w:hAnsi="Courier New" w:cs="Courier New" w:hint="default"/>
+      </w:rPr>
+    </w:lvl>
+    <w:lvl w:ilvl="2" w:tplc="2C0A0005" w:tentative="1">
+      <w:start w:val="1"/>
+      <w:numFmt w:val="bullet"/>
+      <w:lvlText w:val=""/>
+      <w:lvlJc w:val="left"/>
+      <w:pPr>
+        <w:ind w:left="2160" w:hanging="360"/>
+      </w:pPr>
+      <w:rPr>
+        <w:rFonts w:ascii="Wingdings" w:hAnsi="Wingdings" w:hint="default"/>
+      </w:rPr>
+    </w:lvl>
+    <w:lvl w:ilvl="3" w:tplc="2C0A0001" w:tentative="1">
+      <w:start w:val="1"/>
+      <w:numFmt w:val="bullet"/>
+      <w:lvlText w:val=""/>
+      <w:lvlJc w:val="left"/>
+      <w:pPr>
+        <w:ind w:left="2880" w:hanging="360"/>
+      </w:pPr>
+      <w:rPr>
+        <w:rFonts w:ascii="Symbol" w:hAnsi="Symbol" w:hint="default"/>
+      </w:rPr>
+    </w:lvl>
+    <w:lvl w:ilvl="4" w:tplc="2C0A0003" w:tentative="1">
+      <w:start w:val="1"/>
+      <w:numFmt w:val="bullet"/>
+      <w:lvlText w:val="o"/>
+      <w:lvlJc w:val="left"/>
+      <w:pPr>
+        <w:ind w:left="3600" w:hanging="360"/>
+      </w:pPr>
+      <w:rPr>
+        <w:rFonts w:ascii="Courier New" w:hAnsi="Courier New" w:cs="Courier New" w:hint="default"/>
+      </w:rPr>
+    </w:lvl>
+    <w:lvl w:ilvl="5" w:tplc="2C0A0005" w:tentative="1">
+      <w:start w:val="1"/>
+      <w:numFmt w:val="bullet"/>
+      <w:lvlText w:val=""/>
+      <w:lvlJc w:val="left"/>
+      <w:pPr>
+        <w:ind w:left="4320" w:hanging="360"/>
+      </w:pPr>
+      <w:rPr>
+        <w:rFonts w:ascii="Wingdings" w:hAnsi="Wingdings" w:hint="default"/>
+      </w:rPr>
+    </w:lvl>
+    <w:lvl w:ilvl="6" w:tplc="2C0A0001" w:tentative="1">
+      <w:start w:val="1"/>
+      <w:numFmt w:val="bullet"/>
+      <w:lvlText w:val=""/>
+      <w:lvlJc w:val="left"/>
+      <w:pPr>
+        <w:ind w:left="5040" w:hanging="360"/>
+      </w:pPr>
+      <w:rPr>
+        <w:rFonts w:ascii="Symbol" w:hAnsi="Symbol" w:hint="default"/>
+      </w:rPr>
+    </w:lvl>
+    <w:lvl w:ilvl="7" w:tplc="2C0A0003" w:tentative="1">
+      <w:start w:val="1"/>
+      <w:numFmt w:val="bullet"/>
+      <w:lvlText w:val="o"/>
+      <w:lvlJc w:val="left"/>
+      <w:pPr>
+        <w:ind w:left="5760" w:hanging="360"/>
+      </w:pPr>
+      <w:rPr>
+        <w:rFonts w:ascii="Courier New" w:hAnsi="Courier New" w:cs="Courier New" w:hint="default"/>
+      </w:rPr>
+    </w:lvl>
+    <w:lvl w:ilvl="8" w:tplc="2C0A0005" w:tentative="1">
+      <w:start w:val="1"/>
+      <w:numFmt w:val="bullet"/>
+      <w:lvlText w:val=""/>
+      <w:lvlJc w:val="left"/>
+      <w:pPr>
+        <w:ind w:left="6480" w:hanging="360"/>
+      </w:pPr>
+      <w:rPr>
+        <w:rFonts w:ascii="Wingdings" w:hAnsi="Wingdings" w:hint="default"/>
+      </w:rPr>
+    </w:lvl>
+  </w:abstractNum>
+  <w:abstractNum w:abstractNumId="8">
     <w:nsid w:val="2EF17FB5"/>
     <w:multiLevelType w:val="hybridMultilevel"/>
     <w:tmpl w:val="4B102768"/>
@@ -3003,7 +3531,7 @@
       </w:rPr>
     </w:lvl>
   </w:abstractNum>
-  <w:abstractNum w:abstractNumId="8">
+  <w:abstractNum w:abstractNumId="9">
     <w:nsid w:val="459947DD"/>
     <w:multiLevelType w:val="hybridMultilevel"/>
     <w:tmpl w:val="4A1ED90C"/>
@@ -3116,7 +3644,7 @@
       </w:rPr>
     </w:lvl>
   </w:abstractNum>
-  <w:abstractNum w:abstractNumId="9">
+  <w:abstractNum w:abstractNumId="10">
     <w:nsid w:val="4F2349B3"/>
     <w:multiLevelType w:val="multilevel"/>
     <w:tmpl w:val="3F700C40"/>
@@ -3229,7 +3757,120 @@
       </w:rPr>
     </w:lvl>
   </w:abstractNum>
-  <w:abstractNum w:abstractNumId="10">
+  <w:abstractNum w:abstractNumId="11">
+    <w:nsid w:val="56AD6727"/>
+    <w:multiLevelType w:val="hybridMultilevel"/>
+    <w:tmpl w:val="2C10D77A"/>
+    <w:lvl w:ilvl="0" w:tplc="2C0A0001">
+      <w:start w:val="1"/>
+      <w:numFmt w:val="bullet"/>
+      <w:lvlText w:val=""/>
+      <w:lvlJc w:val="left"/>
+      <w:pPr>
+        <w:ind w:left="720" w:hanging="360"/>
+      </w:pPr>
+      <w:rPr>
+        <w:rFonts w:ascii="Symbol" w:hAnsi="Symbol" w:hint="default"/>
+      </w:rPr>
+    </w:lvl>
+    <w:lvl w:ilvl="1" w:tplc="2C0A0003" w:tentative="1">
+      <w:start w:val="1"/>
+      <w:numFmt w:val="bullet"/>
+      <w:lvlText w:val="o"/>
+      <w:lvlJc w:val="left"/>
+      <w:pPr>
+        <w:ind w:left="1440" w:hanging="360"/>
+      </w:pPr>
+      <w:rPr>
+        <w:rFonts w:ascii="Courier New" w:hAnsi="Courier New" w:cs="Courier New" w:hint="default"/>
+      </w:rPr>
+    </w:lvl>
+    <w:lvl w:ilvl="2" w:tplc="2C0A0005" w:tentative="1">
+      <w:start w:val="1"/>
+      <w:numFmt w:val="bullet"/>
+      <w:lvlText w:val=""/>
+      <w:lvlJc w:val="left"/>
+      <w:pPr>
+        <w:ind w:left="2160" w:hanging="360"/>
+      </w:pPr>
+      <w:rPr>
+        <w:rFonts w:ascii="Wingdings" w:hAnsi="Wingdings" w:hint="default"/>
+      </w:rPr>
+    </w:lvl>
+    <w:lvl w:ilvl="3" w:tplc="2C0A0001" w:tentative="1">
+      <w:start w:val="1"/>
+      <w:numFmt w:val="bullet"/>
+      <w:lvlText w:val=""/>
+      <w:lvlJc w:val="left"/>
+      <w:pPr>
+        <w:ind w:left="2880" w:hanging="360"/>
+      </w:pPr>
+      <w:rPr>
+        <w:rFonts w:ascii="Symbol" w:hAnsi="Symbol" w:hint="default"/>
+      </w:rPr>
+    </w:lvl>
+    <w:lvl w:ilvl="4" w:tplc="2C0A0003" w:tentative="1">
+      <w:start w:val="1"/>
+      <w:numFmt w:val="bullet"/>
+      <w:lvlText w:val="o"/>
+      <w:lvlJc w:val="left"/>
+      <w:pPr>
+        <w:ind w:left="3600" w:hanging="360"/>
+      </w:pPr>
+      <w:rPr>
+        <w:rFonts w:ascii="Courier New" w:hAnsi="Courier New" w:cs="Courier New" w:hint="default"/>
+      </w:rPr>
+    </w:lvl>
+    <w:lvl w:ilvl="5" w:tplc="2C0A0005" w:tentative="1">
+      <w:start w:val="1"/>
+      <w:numFmt w:val="bullet"/>
+      <w:lvlText w:val=""/>
+      <w:lvlJc w:val="left"/>
+      <w:pPr>
+        <w:ind w:left="4320" w:hanging="360"/>
+      </w:pPr>
+      <w:rPr>
+        <w:rFonts w:ascii="Wingdings" w:hAnsi="Wingdings" w:hint="default"/>
+      </w:rPr>
+    </w:lvl>
+    <w:lvl w:ilvl="6" w:tplc="2C0A0001" w:tentative="1">
+      <w:start w:val="1"/>
+      <w:numFmt w:val="bullet"/>
+      <w:lvlText w:val=""/>
+      <w:lvlJc w:val="left"/>
+      <w:pPr>
+        <w:ind w:left="5040" w:hanging="360"/>
+      </w:pPr>
+      <w:rPr>
+        <w:rFonts w:ascii="Symbol" w:hAnsi="Symbol" w:hint="default"/>
+      </w:rPr>
+    </w:lvl>
+    <w:lvl w:ilvl="7" w:tplc="2C0A0003" w:tentative="1">
+      <w:start w:val="1"/>
+      <w:numFmt w:val="bullet"/>
+      <w:lvlText w:val="o"/>
+      <w:lvlJc w:val="left"/>
+      <w:pPr>
+        <w:ind w:left="5760" w:hanging="360"/>
+      </w:pPr>
+      <w:rPr>
+        <w:rFonts w:ascii="Courier New" w:hAnsi="Courier New" w:cs="Courier New" w:hint="default"/>
+      </w:rPr>
+    </w:lvl>
+    <w:lvl w:ilvl="8" w:tplc="2C0A0005" w:tentative="1">
+      <w:start w:val="1"/>
+      <w:numFmt w:val="bullet"/>
+      <w:lvlText w:val=""/>
+      <w:lvlJc w:val="left"/>
+      <w:pPr>
+        <w:ind w:left="6480" w:hanging="360"/>
+      </w:pPr>
+      <w:rPr>
+        <w:rFonts w:ascii="Wingdings" w:hAnsi="Wingdings" w:hint="default"/>
+      </w:rPr>
+    </w:lvl>
+  </w:abstractNum>
+  <w:abstractNum w:abstractNumId="12">
     <w:nsid w:val="647644E0"/>
     <w:multiLevelType w:val="hybridMultilevel"/>
     <w:tmpl w:val="0E2C3280"/>
@@ -3342,7 +3983,7 @@
       </w:rPr>
     </w:lvl>
   </w:abstractNum>
-  <w:abstractNum w:abstractNumId="11">
+  <w:abstractNum w:abstractNumId="13">
     <w:nsid w:val="673C2EA7"/>
     <w:multiLevelType w:val="hybridMultilevel"/>
     <w:tmpl w:val="DFEAA572"/>
@@ -3455,7 +4096,7 @@
       </w:rPr>
     </w:lvl>
   </w:abstractNum>
-  <w:abstractNum w:abstractNumId="12">
+  <w:abstractNum w:abstractNumId="14">
     <w:nsid w:val="793A6F86"/>
     <w:multiLevelType w:val="hybridMultilevel"/>
     <w:tmpl w:val="6FE296D2"/>
@@ -3568,7 +4209,7 @@
       </w:rPr>
     </w:lvl>
   </w:abstractNum>
-  <w:abstractNum w:abstractNumId="13">
+  <w:abstractNum w:abstractNumId="15">
     <w:nsid w:val="7B3D170D"/>
     <w:multiLevelType w:val="hybridMultilevel"/>
     <w:tmpl w:val="28B893C4"/>
@@ -3685,16 +4326,16 @@
     <w:abstractNumId w:val="1"/>
   </w:num>
   <w:num w:numId="2">
-    <w:abstractNumId w:val="8"/>
+    <w:abstractNumId w:val="9"/>
   </w:num>
   <w:num w:numId="3">
-    <w:abstractNumId w:val="11"/>
+    <w:abstractNumId w:val="13"/>
   </w:num>
   <w:num w:numId="4">
-    <w:abstractNumId w:val="10"/>
+    <w:abstractNumId w:val="12"/>
   </w:num>
   <w:num w:numId="5">
-    <w:abstractNumId w:val="7"/>
+    <w:abstractNumId w:val="8"/>
   </w:num>
   <w:num w:numId="6">
     <w:abstractNumId w:val="0"/>
@@ -3703,7 +4344,7 @@
     <w:abstractNumId w:val="3"/>
   </w:num>
   <w:num w:numId="8">
-    <w:abstractNumId w:val="9"/>
+    <w:abstractNumId w:val="10"/>
   </w:num>
   <w:num w:numId="9">
     <w:abstractNumId w:val="5"/>
@@ -3712,16 +4353,22 @@
     <w:abstractNumId w:val="6"/>
   </w:num>
   <w:num w:numId="11">
-    <w:abstractNumId w:val="13"/>
+    <w:abstractNumId w:val="15"/>
   </w:num>
   <w:num w:numId="12">
-    <w:abstractNumId w:val="12"/>
+    <w:abstractNumId w:val="14"/>
   </w:num>
   <w:num w:numId="13">
     <w:abstractNumId w:val="2"/>
   </w:num>
   <w:num w:numId="14">
     <w:abstractNumId w:val="4"/>
+  </w:num>
+  <w:num w:numId="15">
+    <w:abstractNumId w:val="11"/>
+  </w:num>
+  <w:num w:numId="16">
+    <w:abstractNumId w:val="7"/>
   </w:num>
 </w:numbering>
 </file>
@@ -6124,7 +6771,7 @@
 </file>
 
 <file path=customXml/itemProps1.xml><?xml version="1.0" encoding="utf-8"?>
-<ds:datastoreItem xmlns:ds="http://schemas.openxmlformats.org/officeDocument/2006/customXml" ds:itemID="{9AAC130F-D617-4396-BCCB-E42FF070610B}">
+<ds:datastoreItem xmlns:ds="http://schemas.openxmlformats.org/officeDocument/2006/customXml" ds:itemID="{6FB9A7B0-CEAA-4E8C-9A2A-0DB6ECD13DA6}">
   <ds:schemaRefs>
     <ds:schemaRef ds:uri="http://schemas.openxmlformats.org/officeDocument/2006/bibliography"/>
   </ds:schemaRefs>

</xml_diff>

<commit_message>
Doc: BPlusTree Diagram + Description | gaby.osto is now gaby.ostro xD
</commit_message>
<xml_diff>
--- a/docs/DocumentacionGeneral.docx
+++ b/docs/DocumentacionGeneral.docx
@@ -44,7 +44,7 @@
           <v:shape id="_x0000_s1026" type="#_x0000_t75" style="position:absolute;margin-left:9pt;margin-top:-4.25pt;width:68.6pt;height:73.65pt;z-index:251659264">
             <v:imagedata r:id="rId7" o:title=""/>
           </v:shape>
-          <o:OLEObject Type="Embed" ProgID="MSPhotoEd.3" ShapeID="_x0000_s1026" DrawAspect="Content" ObjectID="_1380506075" r:id="rId8"/>
+          <o:OLEObject Type="Embed" ProgID="MSPhotoEd.3" ShapeID="_x0000_s1026" DrawAspect="Content" ObjectID="_1380577153" r:id="rId8"/>
         </w:pict>
       </w:r>
       <w:r>
@@ -56,7 +56,7 @@
           <v:shape id="_x0000_s1027" type="#_x0000_t75" style="position:absolute;margin-left:6in;margin-top:1.1pt;width:34.85pt;height:63pt;z-index:251660288">
             <v:imagedata r:id="rId9" o:title=""/>
           </v:shape>
-          <o:OLEObject Type="Embed" ProgID="MSPhotoEd.3" ShapeID="_x0000_s1027" DrawAspect="Content" ObjectID="_1380506076" r:id="rId10"/>
+          <o:OLEObject Type="Embed" ProgID="MSPhotoEd.3" ShapeID="_x0000_s1027" DrawAspect="Content" ObjectID="_1380577154" r:id="rId10"/>
         </w:pict>
       </w:r>
     </w:p>
@@ -108,7 +108,7 @@
     </w:p>
     <w:p>
       <w:pPr>
-        <w:pStyle w:val="Header"/>
+        <w:pStyle w:val="Encabezado"/>
         <w:tabs>
           <w:tab w:val="clear" w:pos="4818"/>
           <w:tab w:val="clear" w:pos="9637"/>
@@ -146,7 +146,7 @@
     </w:p>
     <w:p>
       <w:pPr>
-        <w:pStyle w:val="Header"/>
+        <w:pStyle w:val="Encabezado"/>
         <w:tabs>
           <w:tab w:val="clear" w:pos="4818"/>
           <w:tab w:val="clear" w:pos="9637"/>
@@ -163,7 +163,7 @@
     </w:p>
     <w:p>
       <w:pPr>
-        <w:pStyle w:val="Header"/>
+        <w:pStyle w:val="Encabezado"/>
         <w:tabs>
           <w:tab w:val="clear" w:pos="4818"/>
           <w:tab w:val="clear" w:pos="9637"/>
@@ -226,7 +226,7 @@
     </w:p>
     <w:p>
       <w:pPr>
-        <w:pStyle w:val="Header"/>
+        <w:pStyle w:val="Encabezado"/>
         <w:tabs>
           <w:tab w:val="clear" w:pos="4818"/>
           <w:tab w:val="clear" w:pos="9637"/>
@@ -243,7 +243,7 @@
     </w:p>
     <w:p>
       <w:pPr>
-        <w:pStyle w:val="Header"/>
+        <w:pStyle w:val="Encabezado"/>
         <w:tabs>
           <w:tab w:val="clear" w:pos="4818"/>
           <w:tab w:val="clear" w:pos="9637"/>
@@ -273,7 +273,7 @@
     </w:p>
     <w:p>
       <w:pPr>
-        <w:pStyle w:val="Header"/>
+        <w:pStyle w:val="Encabezado"/>
         <w:tabs>
           <w:tab w:val="clear" w:pos="4818"/>
           <w:tab w:val="clear" w:pos="9637"/>
@@ -329,7 +329,7 @@
     </w:p>
     <w:p>
       <w:pPr>
-        <w:pStyle w:val="Header"/>
+        <w:pStyle w:val="Encabezado"/>
         <w:tabs>
           <w:tab w:val="clear" w:pos="4818"/>
           <w:tab w:val="clear" w:pos="9637"/>
@@ -380,7 +380,7 @@
     </w:p>
     <w:p>
       <w:pPr>
-        <w:pStyle w:val="Header"/>
+        <w:pStyle w:val="Encabezado"/>
         <w:tabs>
           <w:tab w:val="clear" w:pos="4818"/>
           <w:tab w:val="clear" w:pos="9637"/>
@@ -435,12 +435,23 @@
           <w:sz w:val="28"/>
           <w:szCs w:val="28"/>
         </w:rPr>
-        <w:t>Nicolás Pablo Fernández Theillet</w:t>
-      </w:r>
+        <w:t xml:space="preserve">Nicolás Pablo Fernández </w:t>
+      </w:r>
+      <w:proofErr w:type="spellStart"/>
+      <w:r>
+        <w:rPr>
+          <w:rFonts w:ascii="Tahoma" w:eastAsia="MS Mincho" w:hAnsi="Tahoma" w:cs="Tahoma"/>
+          <w:bCs/>
+          <w:sz w:val="28"/>
+          <w:szCs w:val="28"/>
+        </w:rPr>
+        <w:t>Theillet</w:t>
+      </w:r>
+      <w:proofErr w:type="spellEnd"/>
     </w:p>
     <w:p>
       <w:pPr>
-        <w:pStyle w:val="Header"/>
+        <w:pStyle w:val="Encabezado"/>
         <w:tabs>
           <w:tab w:val="clear" w:pos="4818"/>
           <w:tab w:val="clear" w:pos="9637"/>
@@ -471,7 +482,7 @@
     </w:p>
     <w:p>
       <w:pPr>
-        <w:pStyle w:val="Header"/>
+        <w:pStyle w:val="Encabezado"/>
         <w:tabs>
           <w:tab w:val="clear" w:pos="4818"/>
           <w:tab w:val="clear" w:pos="9637"/>
@@ -504,7 +515,7 @@
     </w:p>
     <w:p>
       <w:pPr>
-        <w:pStyle w:val="Header"/>
+        <w:pStyle w:val="Encabezado"/>
         <w:tabs>
           <w:tab w:val="clear" w:pos="4818"/>
           <w:tab w:val="clear" w:pos="9637"/>
@@ -582,7 +593,7 @@
           </w:tcPr>
           <w:p>
             <w:pPr>
-              <w:pStyle w:val="Header"/>
+              <w:pStyle w:val="Encabezado"/>
               <w:spacing w:after="0"/>
               <w:jc w:val="center"/>
               <w:rPr>
@@ -621,7 +632,7 @@
           </w:tcPr>
           <w:p>
             <w:pPr>
-              <w:pStyle w:val="Header"/>
+              <w:pStyle w:val="Encabezado"/>
               <w:spacing w:after="0"/>
               <w:jc w:val="center"/>
               <w:rPr>
@@ -661,7 +672,7 @@
           </w:tcPr>
           <w:p>
             <w:pPr>
-              <w:pStyle w:val="Header"/>
+              <w:pStyle w:val="Encabezado"/>
               <w:spacing w:after="0"/>
               <w:jc w:val="center"/>
               <w:rPr>
@@ -762,7 +773,7 @@
           </w:tcPr>
           <w:p>
             <w:pPr>
-              <w:pStyle w:val="Header"/>
+              <w:pStyle w:val="Encabezado"/>
               <w:spacing w:after="0"/>
               <w:jc w:val="center"/>
               <w:rPr>
@@ -833,13 +844,23 @@
                 <w:szCs w:val="32"/>
               </w:rPr>
             </w:pPr>
+            <w:proofErr w:type="spellStart"/>
             <w:r>
               <w:rPr>
                 <w:bCs/>
                 <w:sz w:val="32"/>
                 <w:szCs w:val="32"/>
               </w:rPr>
-              <w:t>Ostrowsky,</w:t>
+              <w:t>Ostrowsky</w:t>
+            </w:r>
+            <w:proofErr w:type="spellEnd"/>
+            <w:r>
+              <w:rPr>
+                <w:bCs/>
+                <w:sz w:val="32"/>
+                <w:szCs w:val="32"/>
+              </w:rPr>
+              <w:t>,</w:t>
             </w:r>
             <w:r>
               <w:rPr>
@@ -871,7 +892,7 @@
           </w:tcPr>
           <w:p>
             <w:pPr>
-              <w:pStyle w:val="Header"/>
+              <w:pStyle w:val="Encabezado"/>
               <w:spacing w:after="0"/>
               <w:jc w:val="center"/>
             </w:pPr>
@@ -881,7 +902,23 @@
                 <w:sz w:val="28"/>
                 <w:szCs w:val="28"/>
               </w:rPr>
-              <w:t>gaby.osto@g</w:t>
+              <w:t>gaby.ost</w:t>
+            </w:r>
+            <w:r>
+              <w:rPr>
+                <w:rFonts w:ascii="Tahoma" w:hAnsi="Tahoma"/>
+                <w:sz w:val="28"/>
+                <w:szCs w:val="28"/>
+              </w:rPr>
+              <w:t>r</w:t>
+            </w:r>
+            <w:r>
+              <w:rPr>
+                <w:rFonts w:ascii="Tahoma" w:hAnsi="Tahoma"/>
+                <w:sz w:val="28"/>
+                <w:szCs w:val="28"/>
+              </w:rPr>
+              <w:t>o@g</w:t>
             </w:r>
             <w:r>
               <w:rPr>
@@ -945,13 +982,23 @@
                 <w:szCs w:val="32"/>
               </w:rPr>
             </w:pPr>
+            <w:proofErr w:type="spellStart"/>
             <w:r>
               <w:rPr>
                 <w:bCs/>
                 <w:sz w:val="32"/>
                 <w:szCs w:val="32"/>
               </w:rPr>
-              <w:t>Schenkelman, Damián</w:t>
+              <w:t>Schenkelman</w:t>
+            </w:r>
+            <w:proofErr w:type="spellEnd"/>
+            <w:r>
+              <w:rPr>
+                <w:bCs/>
+                <w:sz w:val="32"/>
+                <w:szCs w:val="32"/>
+              </w:rPr>
+              <w:t>, Damián</w:t>
             </w:r>
           </w:p>
         </w:tc>
@@ -967,7 +1014,7 @@
           </w:tcPr>
           <w:p>
             <w:pPr>
-              <w:pStyle w:val="Header"/>
+              <w:pStyle w:val="Encabezado"/>
               <w:spacing w:after="0"/>
               <w:jc w:val="center"/>
               <w:rPr>
@@ -1060,7 +1107,7 @@
           </w:tcPr>
           <w:p>
             <w:pPr>
-              <w:pStyle w:val="Header"/>
+              <w:pStyle w:val="Encabezado"/>
               <w:spacing w:after="0"/>
               <w:jc w:val="center"/>
               <w:rPr>
@@ -1153,7 +1200,7 @@
           </w:tcPr>
           <w:p>
             <w:pPr>
-              <w:pStyle w:val="Header"/>
+              <w:pStyle w:val="Encabezado"/>
               <w:spacing w:after="0"/>
               <w:jc w:val="center"/>
               <w:rPr>
@@ -1193,12 +1240,12 @@
     </w:p>
     <w:p>
       <w:pPr>
-        <w:pStyle w:val="TOCHeading"/>
+        <w:pStyle w:val="TtulodeTDC"/>
       </w:pPr>
     </w:p>
     <w:p>
       <w:pPr>
-        <w:pStyle w:val="Heading1"/>
+        <w:pStyle w:val="Ttulo1"/>
       </w:pPr>
       <w:r>
         <w:t>Especificación de Clases</w:t>
@@ -1214,7 +1261,7 @@
     </w:p>
     <w:tbl>
       <w:tblPr>
-        <w:tblStyle w:val="TableGrid"/>
+        <w:tblStyle w:val="Tablaconcuadrcula"/>
         <w:tblW w:w="0" w:type="auto"/>
         <w:tblLook w:val="04A0" w:firstRow="1" w:lastRow="0" w:firstColumn="1" w:lastColumn="0" w:noHBand="0" w:noVBand="1"/>
       </w:tblPr>
@@ -1266,6 +1313,7 @@
         </w:rPr>
         <w:t xml:space="preserve"> </w:t>
       </w:r>
+      <w:proofErr w:type="spellStart"/>
       <w:r>
         <w:rPr>
           <w:b/>
@@ -1278,6 +1326,7 @@
         </w:rPr>
         <w:t>usTree</w:t>
       </w:r>
+      <w:proofErr w:type="spellEnd"/>
     </w:p>
     <w:p>
       <w:pPr>
@@ -1292,7 +1341,7 @@
     </w:p>
     <w:tbl>
       <w:tblPr>
-        <w:tblStyle w:val="TableGrid"/>
+        <w:tblStyle w:val="Tablaconcuadrcula"/>
         <w:tblW w:w="0" w:type="auto"/>
         <w:tblLook w:val="04A0" w:firstRow="1" w:lastRow="0" w:firstColumn="1" w:lastColumn="0" w:noHBand="0" w:noVBand="1"/>
       </w:tblPr>
@@ -1356,12 +1405,14 @@
                 <w:b/>
               </w:rPr>
             </w:pPr>
+            <w:proofErr w:type="spellStart"/>
             <w:r>
               <w:rPr>
                 <w:b/>
               </w:rPr>
               <w:t>FreeBlockManager</w:t>
             </w:r>
+            <w:proofErr w:type="spellEnd"/>
           </w:p>
         </w:tc>
         <w:tc>
@@ -1387,12 +1438,14 @@
                 <w:b/>
               </w:rPr>
             </w:pPr>
+            <w:proofErr w:type="spellStart"/>
             <w:r>
               <w:rPr>
                 <w:b/>
               </w:rPr>
               <w:t>IndexTreeBlock</w:t>
             </w:r>
+            <w:proofErr w:type="spellEnd"/>
           </w:p>
         </w:tc>
         <w:tc>
@@ -1401,14 +1454,24 @@
           </w:tcPr>
           <w:p>
             <w:r>
-              <w:t xml:space="preserve">Hereda de TreeBlock. </w:t>
+              <w:t xml:space="preserve">Hereda de </w:t>
+            </w:r>
+            <w:proofErr w:type="spellStart"/>
+            <w:r>
+              <w:t>TreeBlock</w:t>
+            </w:r>
+            <w:proofErr w:type="spellEnd"/>
+            <w:r>
+              <w:t xml:space="preserve">. </w:t>
             </w:r>
             <w:r>
               <w:t xml:space="preserve">Representa un bloque de la zona índice del árbol B+. Es usada por </w:t>
             </w:r>
+            <w:proofErr w:type="spellStart"/>
             <w:r>
               <w:t>InternalNode</w:t>
             </w:r>
+            <w:proofErr w:type="spellEnd"/>
             <w:r>
               <w:t>. Guarda punteros a nodos hijo e índices</w:t>
             </w:r>
@@ -1433,12 +1496,14 @@
                 <w:b/>
               </w:rPr>
             </w:pPr>
+            <w:proofErr w:type="spellStart"/>
             <w:r>
               <w:rPr>
                 <w:b/>
               </w:rPr>
               <w:t>InternalNode</w:t>
             </w:r>
+            <w:proofErr w:type="spellEnd"/>
           </w:p>
         </w:tc>
         <w:tc>
@@ -1447,7 +1512,15 @@
           </w:tcPr>
           <w:p>
             <w:r>
-              <w:t>Hereda de Node. Representa un nodo interno del árbol e implementa las operaciones de lectura, alta, baja y modificación de forma recursiva (llama a la función para el hijo determinado según el valor de la clave).</w:t>
+              <w:t xml:space="preserve">Hereda de </w:t>
+            </w:r>
+            <w:proofErr w:type="spellStart"/>
+            <w:r>
+              <w:t>Node</w:t>
+            </w:r>
+            <w:proofErr w:type="spellEnd"/>
+            <w:r>
+              <w:t>. Representa un nodo interno del árbol e implementa las operaciones de lectura, alta, baja y modificación de forma recursiva (llama a la función para el hijo determinado según el valor de la clave).</w:t>
             </w:r>
           </w:p>
         </w:tc>
@@ -1464,12 +1537,14 @@
                 <w:b/>
               </w:rPr>
             </w:pPr>
+            <w:proofErr w:type="spellStart"/>
             <w:r>
               <w:rPr>
                 <w:b/>
               </w:rPr>
               <w:t>LeafNode</w:t>
             </w:r>
+            <w:proofErr w:type="spellEnd"/>
           </w:p>
         </w:tc>
         <w:tc>
@@ -1478,7 +1553,15 @@
           </w:tcPr>
           <w:p>
             <w:r>
-              <w:t>Hereda de Node. Representa un nodo hoja del árbol y todas las operaciones de lectura o escritura finalmente actúan sobre ellos.</w:t>
+              <w:t xml:space="preserve">Hereda de </w:t>
+            </w:r>
+            <w:proofErr w:type="spellStart"/>
+            <w:r>
+              <w:t>Node</w:t>
+            </w:r>
+            <w:proofErr w:type="spellEnd"/>
+            <w:r>
+              <w:t>. Representa un nodo hoja del árbol y todas las operaciones de lectura o escritura finalmente actúan sobre ellos.</w:t>
             </w:r>
           </w:p>
         </w:tc>
@@ -1495,12 +1578,14 @@
                 <w:b/>
               </w:rPr>
             </w:pPr>
+            <w:proofErr w:type="spellStart"/>
             <w:r>
               <w:rPr>
                 <w:b/>
               </w:rPr>
               <w:t>Node</w:t>
             </w:r>
+            <w:proofErr w:type="spellEnd"/>
           </w:p>
         </w:tc>
         <w:tc>
@@ -1526,12 +1611,14 @@
                 <w:b/>
               </w:rPr>
             </w:pPr>
+            <w:proofErr w:type="spellStart"/>
             <w:r>
               <w:rPr>
                 <w:b/>
               </w:rPr>
               <w:t>OverflowParameter</w:t>
             </w:r>
+            <w:proofErr w:type="spellEnd"/>
           </w:p>
         </w:tc>
         <w:tc>
@@ -1540,13 +1627,29 @@
           </w:tcPr>
           <w:p>
             <w:r>
-              <w:t>Es utilizada para guardar información cuando un bloque entra en overflow. Se pasa como parámetro auxiliar a la función de inserción, para que los padres tengan información para actualizarse correctament</w:t>
+              <w:t xml:space="preserve">Es utilizada para guardar información cuando un bloque entra en </w:t>
+            </w:r>
+            <w:proofErr w:type="spellStart"/>
+            <w:r>
+              <w:t>overflow</w:t>
+            </w:r>
+            <w:proofErr w:type="spellEnd"/>
+            <w:r>
+              <w:t>. Se pasa como parámetro auxiliar a la función de inserción, para que los padres tengan información para actualizarse correctament</w:t>
             </w:r>
             <w:r>
               <w:t>e</w:t>
             </w:r>
             <w:r>
-              <w:t xml:space="preserve"> ante el split de sus hijos.</w:t>
+              <w:t xml:space="preserve"> ante el </w:t>
+            </w:r>
+            <w:proofErr w:type="spellStart"/>
+            <w:r>
+              <w:t>split</w:t>
+            </w:r>
+            <w:proofErr w:type="spellEnd"/>
+            <w:r>
+              <w:t xml:space="preserve"> de sus hijos.</w:t>
             </w:r>
           </w:p>
         </w:tc>
@@ -1563,12 +1666,14 @@
                 <w:b/>
               </w:rPr>
             </w:pPr>
+            <w:proofErr w:type="spellStart"/>
             <w:r>
               <w:rPr>
                 <w:b/>
               </w:rPr>
               <w:t>SequenceTreeBlock</w:t>
             </w:r>
+            <w:proofErr w:type="spellEnd"/>
           </w:p>
         </w:tc>
         <w:tc>
@@ -1577,7 +1682,23 @@
           </w:tcPr>
           <w:p>
             <w:r>
-              <w:t>Hereda de TreeBlock. Representa un bloque de la zona índice del árbol B+. Es usada por Leaf. Guarda los registros de datos de longitud variable y un puntero al nodo siguiente, para permitir el recorrido secuencial.</w:t>
+              <w:t xml:space="preserve">Hereda de </w:t>
+            </w:r>
+            <w:proofErr w:type="spellStart"/>
+            <w:r>
+              <w:t>TreeBlock</w:t>
+            </w:r>
+            <w:proofErr w:type="spellEnd"/>
+            <w:r>
+              <w:t xml:space="preserve">. Representa un bloque de la zona índice del árbol B+. Es usada por </w:t>
+            </w:r>
+            <w:proofErr w:type="spellStart"/>
+            <w:r>
+              <w:t>Leaf</w:t>
+            </w:r>
+            <w:proofErr w:type="spellEnd"/>
+            <w:r>
+              <w:t>. Guarda los registros de datos de longitud variable y un puntero al nodo siguiente, para permitir el recorrido secuencial.</w:t>
             </w:r>
           </w:p>
         </w:tc>
@@ -1594,12 +1715,14 @@
                 <w:b/>
               </w:rPr>
             </w:pPr>
+            <w:proofErr w:type="spellStart"/>
             <w:r>
               <w:rPr>
                 <w:b/>
               </w:rPr>
               <w:t>Tree</w:t>
             </w:r>
+            <w:proofErr w:type="spellEnd"/>
           </w:p>
         </w:tc>
         <w:tc>
@@ -1625,12 +1748,14 @@
                 <w:b/>
               </w:rPr>
             </w:pPr>
+            <w:proofErr w:type="spellStart"/>
             <w:r>
               <w:rPr>
                 <w:b/>
               </w:rPr>
               <w:t>TreeBlock</w:t>
             </w:r>
+            <w:proofErr w:type="spellEnd"/>
           </w:p>
         </w:tc>
         <w:tc>
@@ -1662,12 +1787,14 @@
                 <w:b/>
               </w:rPr>
             </w:pPr>
+            <w:proofErr w:type="spellStart"/>
             <w:r>
               <w:rPr>
                 <w:b/>
               </w:rPr>
               <w:t>TreeBlockFile</w:t>
             </w:r>
+            <w:proofErr w:type="spellEnd"/>
           </w:p>
         </w:tc>
         <w:tc>
@@ -1678,11 +1805,21 @@
             <w:r>
               <w:t xml:space="preserve">Hereda de </w:t>
             </w:r>
+            <w:proofErr w:type="spellStart"/>
             <w:r>
               <w:t>BaseVariableBlockFile</w:t>
             </w:r>
-            <w:r>
-              <w:t>. Es utilizada por Tree y los nodos para cargar y guardar bloques de longitud variable al archivo. Adicionalmente, al momento de descender por el árbol</w:t>
+            <w:proofErr w:type="spellEnd"/>
+            <w:r>
+              <w:t xml:space="preserve">. Es utilizada por </w:t>
+            </w:r>
+            <w:proofErr w:type="spellStart"/>
+            <w:r>
+              <w:t>Tree</w:t>
+            </w:r>
+            <w:proofErr w:type="spellEnd"/>
+            <w:r>
+              <w:t xml:space="preserve"> y los nodos para cargar y guardar bloques de longitud variable al archivo. Adicionalmente, al momento de descender por el árbol</w:t>
             </w:r>
             <w:r>
               <w:t xml:space="preserve"> para las distintas operaciones, y a fin de mantener los bloques del actual recorrido en memoria, provee una pila para ir acumulando a los mismos en orden.</w:t>
@@ -1693,23 +1830,61 @@
     </w:tbl>
     <w:p>
       <w:pPr>
+        <w:jc w:val="right"/>
         <w:rPr>
           <w:b/>
         </w:rPr>
       </w:pPr>
-    </w:p>
-    <w:p>
-      <w:pPr>
+      <w:r>
         <w:rPr>
           <w:b/>
         </w:rPr>
-      </w:pPr>
-      <w:r>
+        <w:t xml:space="preserve">Ver </w:t>
+      </w:r>
+      <w:hyperlink w:anchor="_Arbol_B+" w:history="1">
+        <w:r>
+          <w:rPr>
+            <w:rStyle w:val="Hipervnculo"/>
+            <w:b/>
+          </w:rPr>
+          <w:t>Diagrama</w:t>
+        </w:r>
+        <w:r>
+          <w:rPr>
+            <w:rStyle w:val="Hipervnculo"/>
+            <w:b/>
+          </w:rPr>
+          <w:t xml:space="preserve"> </w:t>
+        </w:r>
+        <w:r>
+          <w:rPr>
+            <w:rStyle w:val="Hipervnculo"/>
+            <w:b/>
+          </w:rPr>
+          <w:t>de Clases</w:t>
+        </w:r>
+      </w:hyperlink>
+    </w:p>
+    <w:p>
+      <w:pPr>
         <w:rPr>
           <w:b/>
         </w:rPr>
-        <w:t>Carpeta: Entities</w:t>
-      </w:r>
+      </w:pPr>
+      <w:r>
+        <w:rPr>
+          <w:b/>
+        </w:rPr>
+        <w:t xml:space="preserve">Carpeta: </w:t>
+      </w:r>
+      <w:proofErr w:type="spellStart"/>
+      <w:r>
+        <w:rPr>
+          <w:b/>
+        </w:rPr>
+        <w:t>Entities</w:t>
+      </w:r>
+      <w:proofErr w:type="spellEnd"/>
     </w:p>
     <w:p>
       <w:pPr>
@@ -1724,7 +1899,7 @@
     </w:p>
     <w:tbl>
       <w:tblPr>
-        <w:tblStyle w:val="TableGrid"/>
+        <w:tblStyle w:val="Tablaconcuadrcula"/>
         <w:tblW w:w="0" w:type="auto"/>
         <w:tblLook w:val="04A0" w:firstRow="1" w:lastRow="0" w:firstColumn="1" w:lastColumn="0" w:noHBand="0" w:noVBand="1"/>
       </w:tblPr>
@@ -1788,12 +1963,14 @@
                 <w:b/>
               </w:rPr>
             </w:pPr>
+            <w:proofErr w:type="spellStart"/>
             <w:r>
               <w:rPr>
                 <w:b/>
               </w:rPr>
               <w:t>Administrator</w:t>
             </w:r>
+            <w:proofErr w:type="spellEnd"/>
           </w:p>
         </w:tc>
         <w:tc>
@@ -1845,6 +2022,7 @@
                 <w:lang w:val="en-US"/>
               </w:rPr>
             </w:pPr>
+            <w:proofErr w:type="spellStart"/>
             <w:r>
               <w:rPr>
                 <w:b/>
@@ -1853,6 +2031,7 @@
               <w:lastRenderedPageBreak/>
               <w:t>AdministratorMethods</w:t>
             </w:r>
+            <w:proofErr w:type="spellEnd"/>
           </w:p>
         </w:tc>
         <w:tc>
@@ -1861,7 +2040,15 @@
           </w:tcPr>
           <w:p>
             <w:r>
-              <w:t>Hereda de RecordMethods. Implementa los m</w:t>
+              <w:t xml:space="preserve">Hereda de </w:t>
+            </w:r>
+            <w:proofErr w:type="spellStart"/>
+            <w:r>
+              <w:t>RecordMethods</w:t>
+            </w:r>
+            <w:proofErr w:type="spellEnd"/>
+            <w:r>
+              <w:t>. Implementa los m</w:t>
             </w:r>
             <w:r>
               <w:t>étodos de esa clase para poder guardar administradores en las organizaciones de datos implementadas.</w:t>
@@ -1933,6 +2120,7 @@
                 <w:lang w:val="en-US"/>
               </w:rPr>
             </w:pPr>
+            <w:proofErr w:type="spellStart"/>
             <w:r>
               <w:rPr>
                 <w:b/>
@@ -1940,6 +2128,7 @@
               </w:rPr>
               <w:t>CandidateMethods</w:t>
             </w:r>
+            <w:proofErr w:type="spellEnd"/>
           </w:p>
         </w:tc>
         <w:tc>
@@ -1948,7 +2137,15 @@
           </w:tcPr>
           <w:p>
             <w:r>
-              <w:t>Hereda de RecordMethods. Implementa los m</w:t>
+              <w:t xml:space="preserve">Hereda de </w:t>
+            </w:r>
+            <w:proofErr w:type="spellStart"/>
+            <w:r>
+              <w:t>RecordMethods</w:t>
+            </w:r>
+            <w:proofErr w:type="spellEnd"/>
+            <w:r>
+              <w:t>. Implementa los m</w:t>
             </w:r>
             <w:r>
               <w:t>étodos de esa clase para poder guardar candidatos en las organizaciones de datos implementadas.</w:t>
@@ -2020,6 +2217,7 @@
                 <w:lang w:val="en-US"/>
               </w:rPr>
             </w:pPr>
+            <w:proofErr w:type="spellStart"/>
             <w:r>
               <w:rPr>
                 <w:b/>
@@ -2027,6 +2225,7 @@
               </w:rPr>
               <w:t>ChargeMethods</w:t>
             </w:r>
+            <w:proofErr w:type="spellEnd"/>
           </w:p>
         </w:tc>
         <w:tc>
@@ -2035,7 +2234,15 @@
           </w:tcPr>
           <w:p>
             <w:r>
-              <w:t>Hereda de RecordMethods. Implementa los m</w:t>
+              <w:t xml:space="preserve">Hereda de </w:t>
+            </w:r>
+            <w:proofErr w:type="spellStart"/>
+            <w:r>
+              <w:t>RecordMethods</w:t>
+            </w:r>
+            <w:proofErr w:type="spellEnd"/>
+            <w:r>
+              <w:t>. Implementa los m</w:t>
             </w:r>
             <w:r>
               <w:t>étodos de esa clase para poder guardar cargos en las organizaciones de datos implementadas.</w:t>
@@ -2107,6 +2314,7 @@
                 <w:lang w:val="en-US"/>
               </w:rPr>
             </w:pPr>
+            <w:proofErr w:type="spellStart"/>
             <w:r>
               <w:rPr>
                 <w:b/>
@@ -2114,6 +2322,7 @@
               </w:rPr>
               <w:t>CountMethods</w:t>
             </w:r>
+            <w:proofErr w:type="spellEnd"/>
           </w:p>
         </w:tc>
         <w:tc>
@@ -2122,7 +2331,15 @@
           </w:tcPr>
           <w:p>
             <w:r>
-              <w:t>Hereda de RecordMethods. Implementa los m</w:t>
+              <w:t xml:space="preserve">Hereda de </w:t>
+            </w:r>
+            <w:proofErr w:type="spellStart"/>
+            <w:r>
+              <w:t>RecordMethods</w:t>
+            </w:r>
+            <w:proofErr w:type="spellEnd"/>
+            <w:r>
+              <w:t>. Implementa los m</w:t>
             </w:r>
             <w:r>
               <w:t>étodos de esa clase para poder guardar conteos en las organizaciones de datos implementadas.</w:t>
@@ -2194,6 +2411,7 @@
                 <w:lang w:val="en-US"/>
               </w:rPr>
             </w:pPr>
+            <w:proofErr w:type="spellStart"/>
             <w:r>
               <w:rPr>
                 <w:b/>
@@ -2208,6 +2426,7 @@
               </w:rPr>
               <w:t>ds</w:t>
             </w:r>
+            <w:proofErr w:type="spellEnd"/>
           </w:p>
         </w:tc>
         <w:tc>
@@ -2216,7 +2435,15 @@
           </w:tcPr>
           <w:p>
             <w:r>
-              <w:t>Hereda de RecordMethods. Implementa los m</w:t>
+              <w:t xml:space="preserve">Hereda de </w:t>
+            </w:r>
+            <w:proofErr w:type="spellStart"/>
+            <w:r>
+              <w:t>RecordMethods</w:t>
+            </w:r>
+            <w:proofErr w:type="spellEnd"/>
+            <w:r>
+              <w:t>. Implementa los m</w:t>
             </w:r>
             <w:r>
               <w:t>étodos de esa clase para poder guardar distritos en las organizaciones de datos implementadas.</w:t>
@@ -2294,12 +2521,14 @@
               </w:rPr>
               <w:t>Election</w:t>
             </w:r>
+            <w:proofErr w:type="spellStart"/>
             <w:r>
               <w:rPr>
                 <w:b/>
               </w:rPr>
               <w:t>Methods</w:t>
             </w:r>
+            <w:proofErr w:type="spellEnd"/>
           </w:p>
         </w:tc>
         <w:tc>
@@ -2308,7 +2537,15 @@
           </w:tcPr>
           <w:p>
             <w:r>
-              <w:t>Hereda de RecordMethods. Implementa los m</w:t>
+              <w:t xml:space="preserve">Hereda de </w:t>
+            </w:r>
+            <w:proofErr w:type="spellStart"/>
+            <w:r>
+              <w:t>RecordMethods</w:t>
+            </w:r>
+            <w:proofErr w:type="spellEnd"/>
+            <w:r>
+              <w:t>. Implementa los m</w:t>
             </w:r>
             <w:r>
               <w:t>étodos de esa clase para poder guardar elecciones en las organizaciones de datos implementadas.</w:t>
@@ -2327,12 +2564,14 @@
                 <w:b/>
               </w:rPr>
             </w:pPr>
+            <w:proofErr w:type="spellStart"/>
             <w:r>
               <w:rPr>
                 <w:b/>
               </w:rPr>
               <w:t>ElectionList</w:t>
             </w:r>
+            <w:proofErr w:type="spellEnd"/>
           </w:p>
         </w:tc>
         <w:tc>
@@ -2375,12 +2614,14 @@
                 <w:b/>
               </w:rPr>
             </w:pPr>
+            <w:proofErr w:type="spellStart"/>
             <w:r>
               <w:rPr>
                 <w:b/>
               </w:rPr>
               <w:t>ElectionListMethods</w:t>
             </w:r>
+            <w:proofErr w:type="spellEnd"/>
           </w:p>
         </w:tc>
         <w:tc>
@@ -2389,7 +2630,15 @@
           </w:tcPr>
           <w:p>
             <w:r>
-              <w:t>Hereda de RecordMethods. Implementa los m</w:t>
+              <w:t xml:space="preserve">Hereda de </w:t>
+            </w:r>
+            <w:proofErr w:type="spellStart"/>
+            <w:r>
+              <w:t>RecordMethods</w:t>
+            </w:r>
+            <w:proofErr w:type="spellEnd"/>
+            <w:r>
+              <w:t>. Implementa los m</w:t>
             </w:r>
             <w:r>
               <w:t>étodos de esa clase para poder guardar listas en las organizaciones de datos implementadas.</w:t>
@@ -2408,12 +2657,14 @@
                 <w:b/>
               </w:rPr>
             </w:pPr>
+            <w:proofErr w:type="spellStart"/>
             <w:r>
               <w:rPr>
                 <w:b/>
               </w:rPr>
               <w:t>Voter</w:t>
             </w:r>
+            <w:proofErr w:type="spellEnd"/>
           </w:p>
         </w:tc>
         <w:tc>
@@ -2456,12 +2707,14 @@
                 <w:b/>
               </w:rPr>
             </w:pPr>
+            <w:proofErr w:type="spellStart"/>
             <w:r>
               <w:rPr>
                 <w:b/>
               </w:rPr>
               <w:t>VoterMethods</w:t>
             </w:r>
+            <w:proofErr w:type="spellEnd"/>
           </w:p>
         </w:tc>
         <w:tc>
@@ -2470,7 +2723,15 @@
           </w:tcPr>
           <w:p>
             <w:r>
-              <w:t>Hereda de RecordMethods. Implementa los m</w:t>
+              <w:t xml:space="preserve">Hereda de </w:t>
+            </w:r>
+            <w:proofErr w:type="spellStart"/>
+            <w:r>
+              <w:t>RecordMethods</w:t>
+            </w:r>
+            <w:proofErr w:type="spellEnd"/>
+            <w:r>
+              <w:t>. Implementa los m</w:t>
             </w:r>
             <w:r>
               <w:t>étodos de esa clase para poder guardar votantes en las organizaciones de datos implementadas.</w:t>
@@ -2504,18 +2765,12 @@
         <w:t>E</w:t>
       </w:r>
       <w:r>
-        <w:t xml:space="preserve">n esta carpeta se guardan las clases que están específicamente relacionadas con el funcionamiento del </w:t>
-      </w:r>
-      <w:r>
-        <w:t>Hash</w:t>
-      </w:r>
-      <w:r>
-        <w:t>.</w:t>
+        <w:t>n esta carpeta se guardan las clases que están específicamente relacionadas con el funcionamiento del Hash.</w:t>
       </w:r>
     </w:p>
     <w:tbl>
       <w:tblPr>
-        <w:tblStyle w:val="TableGrid"/>
+        <w:tblStyle w:val="Tablaconcuadrcula"/>
         <w:tblW w:w="0" w:type="auto"/>
         <w:tblLook w:val="04A0" w:firstRow="1" w:lastRow="0" w:firstColumn="1" w:lastColumn="0" w:noHBand="0" w:noVBand="1"/>
       </w:tblPr>
@@ -2579,12 +2834,14 @@
                 <w:b/>
               </w:rPr>
             </w:pPr>
+            <w:proofErr w:type="spellStart"/>
             <w:r>
               <w:rPr>
                 <w:b/>
               </w:rPr>
               <w:t>ChargeHashingFunction</w:t>
             </w:r>
+            <w:proofErr w:type="spellEnd"/>
           </w:p>
         </w:tc>
         <w:tc>
@@ -2593,7 +2850,15 @@
           </w:tcPr>
           <w:p>
             <w:r>
-              <w:t>Hereda de HashingFunction. Implementa la función de hash a ser aplicada para cargos.</w:t>
+              <w:t xml:space="preserve">Hereda de </w:t>
+            </w:r>
+            <w:proofErr w:type="spellStart"/>
+            <w:r>
+              <w:t>HashingFunction</w:t>
+            </w:r>
+            <w:proofErr w:type="spellEnd"/>
+            <w:r>
+              <w:t>. Implementa la función de hash a ser aplicada para cargos.</w:t>
             </w:r>
           </w:p>
         </w:tc>
@@ -2610,12 +2875,14 @@
                 <w:b/>
               </w:rPr>
             </w:pPr>
+            <w:proofErr w:type="spellStart"/>
             <w:r>
               <w:rPr>
                 <w:b/>
               </w:rPr>
               <w:t>HashBlock</w:t>
             </w:r>
+            <w:proofErr w:type="spellEnd"/>
           </w:p>
         </w:tc>
         <w:tc>
@@ -2626,20 +2893,13 @@
             <w:r>
               <w:t xml:space="preserve">Hereda de </w:t>
             </w:r>
+            <w:proofErr w:type="spellStart"/>
             <w:r>
               <w:t>BaseVariableBlock</w:t>
             </w:r>
-            <w:r>
-              <w:t xml:space="preserve">. Representa un bloque </w:t>
-            </w:r>
-            <w:r>
-              <w:t>del Hash</w:t>
-            </w:r>
-            <w:r>
-              <w:t>.</w:t>
-            </w:r>
-            <w:r>
-              <w:t xml:space="preserve"> Implementa los métodos para consultas, altas, bajas y modificaciones. También mantiene cuenta del espacio libre, y guarda un apuntador al bloque del archivo de desborde en caso de estar desbordado.</w:t>
+            <w:proofErr w:type="spellEnd"/>
+            <w:r>
+              <w:t>. Representa un bloque del Hash. Implementa los métodos para consultas, altas, bajas y modificaciones. También mantiene cuenta del espacio libre, y guarda un apuntador al bloque del archivo de desborde en caso de estar desbordado.</w:t>
             </w:r>
           </w:p>
         </w:tc>
@@ -2656,6 +2916,7 @@
                 <w:b/>
               </w:rPr>
             </w:pPr>
+            <w:proofErr w:type="spellStart"/>
             <w:r>
               <w:rPr>
                 <w:b/>
@@ -2663,6 +2924,7 @@
               <w:lastRenderedPageBreak/>
               <w:t>HashBlockFile</w:t>
             </w:r>
+            <w:proofErr w:type="spellEnd"/>
           </w:p>
         </w:tc>
         <w:tc>
@@ -2671,28 +2933,11 @@
           </w:tcPr>
           <w:p>
             <w:r>
-              <w:t xml:space="preserve">Agrupa la funcionalidad del </w:t>
-            </w:r>
-            <w:r>
-              <w:t>Has</w:t>
-            </w:r>
-            <w:r>
-              <w:t xml:space="preserve">. De esta forma, se abstrae al usuario de la implementación a niveles más bajos del </w:t>
-            </w:r>
-            <w:r>
-              <w:t>Hash</w:t>
-            </w:r>
-            <w:r>
-              <w:t xml:space="preserve"> y se provee una interfaz de alto nive</w:t>
-            </w:r>
-            <w:r>
-              <w:t>l la cual es fácil de utilizar. Además de manejar las altas, bajas y modificaciones del archivo, controla el archivo de desborde.</w:t>
+              <w:t>Agrupa la funcionalidad del Has. De esta forma, se abstrae al usuario de la implementación a niveles más bajos del Hash y se provee una interfaz de alto nivel la cual es fácil de utilizar. Además de manejar las altas, bajas y modificaciones del archivo, controla el archivo de desborde.</w:t>
             </w:r>
             <w:r>
               <w:t xml:space="preserve"> También provee funcionalidades de más bajo nivel como carga de bloques de forma relativa.</w:t>
             </w:r>
-            <w:bookmarkStart w:id="0" w:name="_GoBack"/>
-            <w:bookmarkEnd w:id="0"/>
           </w:p>
         </w:tc>
       </w:tr>
@@ -2708,12 +2953,14 @@
                 <w:b/>
               </w:rPr>
             </w:pPr>
+            <w:proofErr w:type="spellStart"/>
             <w:r>
               <w:rPr>
                 <w:b/>
               </w:rPr>
               <w:t>HashingFunction</w:t>
             </w:r>
+            <w:proofErr w:type="spellEnd"/>
           </w:p>
         </w:tc>
         <w:tc>
@@ -2739,12 +2986,14 @@
                 <w:b/>
               </w:rPr>
             </w:pPr>
+            <w:proofErr w:type="spellStart"/>
             <w:r>
               <w:rPr>
                 <w:b/>
               </w:rPr>
               <w:t>VoterHashingFunction</w:t>
             </w:r>
+            <w:proofErr w:type="spellEnd"/>
           </w:p>
         </w:tc>
         <w:tc>
@@ -2753,13 +3002,15 @@
           </w:tcPr>
           <w:p>
             <w:r>
-              <w:t xml:space="preserve">Hereda de HashingFunction. Implementa la función de hash a ser aplicada para </w:t>
-            </w:r>
-            <w:r>
-              <w:t>votantes</w:t>
-            </w:r>
-            <w:r>
-              <w:t>.</w:t>
+              <w:t xml:space="preserve">Hereda de </w:t>
+            </w:r>
+            <w:proofErr w:type="spellStart"/>
+            <w:r>
+              <w:t>HashingFunction</w:t>
+            </w:r>
+            <w:proofErr w:type="spellEnd"/>
+            <w:r>
+              <w:t>. Implementa la función de hash a ser aplicada para votantes.</w:t>
             </w:r>
           </w:p>
         </w:tc>
@@ -2790,12 +3041,14 @@
         </w:rPr>
         <w:t xml:space="preserve"> </w:t>
       </w:r>
+      <w:proofErr w:type="spellStart"/>
       <w:r>
         <w:rPr>
           <w:b/>
         </w:rPr>
         <w:t>Helpers</w:t>
       </w:r>
+      <w:proofErr w:type="spellEnd"/>
     </w:p>
     <w:p>
       <w:r>
@@ -2807,7 +3060,7 @@
     </w:p>
     <w:tbl>
       <w:tblPr>
-        <w:tblStyle w:val="TableGrid"/>
+        <w:tblStyle w:val="Tablaconcuadrcula"/>
         <w:tblW w:w="0" w:type="auto"/>
         <w:tblLook w:val="04A0" w:firstRow="1" w:lastRow="0" w:firstColumn="1" w:lastColumn="0" w:noHBand="0" w:noVBand="1"/>
       </w:tblPr>
@@ -2871,12 +3124,14 @@
                 <w:b/>
               </w:rPr>
             </w:pPr>
+            <w:proofErr w:type="spellStart"/>
             <w:r>
               <w:rPr>
                 <w:b/>
               </w:rPr>
               <w:t>ByteOperators</w:t>
             </w:r>
+            <w:proofErr w:type="spellEnd"/>
           </w:p>
         </w:tc>
         <w:tc>
@@ -2890,19 +3145,24 @@
           </w:p>
           <w:p>
             <w:pPr>
-              <w:pStyle w:val="ListParagraph"/>
+              <w:pStyle w:val="Prrafodelista"/>
               <w:numPr>
                 <w:ilvl w:val="0"/>
                 <w:numId w:val="17"/>
               </w:numPr>
             </w:pPr>
-            <w:r>
-              <w:t>Setear un bit en un bit</w:t>
-            </w:r>
-          </w:p>
-          <w:p>
-            <w:pPr>
-              <w:pStyle w:val="ListParagraph"/>
+            <w:proofErr w:type="spellStart"/>
+            <w:r>
+              <w:t>Setear</w:t>
+            </w:r>
+            <w:proofErr w:type="spellEnd"/>
+            <w:r>
+              <w:t xml:space="preserve"> un bit en un bit</w:t>
+            </w:r>
+          </w:p>
+          <w:p>
+            <w:pPr>
+              <w:pStyle w:val="Prrafodelista"/>
               <w:numPr>
                 <w:ilvl w:val="0"/>
                 <w:numId w:val="17"/>
@@ -2962,7 +3222,7 @@
     </w:p>
     <w:tbl>
       <w:tblPr>
-        <w:tblStyle w:val="TableGrid"/>
+        <w:tblStyle w:val="Tablaconcuadrcula"/>
         <w:tblW w:w="0" w:type="auto"/>
         <w:tblLook w:val="04A0" w:firstRow="1" w:lastRow="0" w:firstColumn="1" w:lastColumn="0" w:noHBand="0" w:noVBand="1"/>
       </w:tblPr>
@@ -3026,12 +3286,14 @@
                 <w:b/>
               </w:rPr>
             </w:pPr>
+            <w:proofErr w:type="spellStart"/>
             <w:r>
               <w:rPr>
                 <w:b/>
               </w:rPr>
               <w:t>CountId</w:t>
             </w:r>
+            <w:proofErr w:type="spellEnd"/>
           </w:p>
         </w:tc>
         <w:tc>
@@ -3057,12 +3319,14 @@
                 <w:b/>
               </w:rPr>
             </w:pPr>
+            <w:proofErr w:type="spellStart"/>
             <w:r>
               <w:rPr>
                 <w:b/>
               </w:rPr>
               <w:t>DistrictCounts</w:t>
             </w:r>
+            <w:proofErr w:type="spellEnd"/>
           </w:p>
         </w:tc>
         <w:tc>
@@ -3088,12 +3352,14 @@
                 <w:b/>
               </w:rPr>
             </w:pPr>
+            <w:proofErr w:type="spellStart"/>
             <w:r>
               <w:rPr>
                 <w:b/>
               </w:rPr>
               <w:t>DistrictCountsIndex</w:t>
             </w:r>
+            <w:proofErr w:type="spellEnd"/>
           </w:p>
         </w:tc>
         <w:tc>
@@ -3119,12 +3385,14 @@
                 <w:b/>
               </w:rPr>
             </w:pPr>
+            <w:proofErr w:type="spellStart"/>
             <w:r>
               <w:rPr>
                 <w:b/>
               </w:rPr>
               <w:t>DistrictCountsMethods</w:t>
             </w:r>
+            <w:proofErr w:type="spellEnd"/>
           </w:p>
         </w:tc>
         <w:tc>
@@ -3133,10 +3401,26 @@
           </w:tcPr>
           <w:p>
             <w:r>
-              <w:t>Hereda de RecordMethods. Implementa los métodos d</w:t>
-            </w:r>
-            <w:r>
-              <w:t>e esa clase para DistrictCounts.</w:t>
+              <w:t xml:space="preserve">Hereda de </w:t>
+            </w:r>
+            <w:proofErr w:type="spellStart"/>
+            <w:r>
+              <w:t>RecordMethods</w:t>
+            </w:r>
+            <w:proofErr w:type="spellEnd"/>
+            <w:r>
+              <w:t>. Implementa los métodos d</w:t>
+            </w:r>
+            <w:r>
+              <w:t xml:space="preserve">e esa clase para </w:t>
+            </w:r>
+            <w:proofErr w:type="spellStart"/>
+            <w:r>
+              <w:t>DistrictCounts</w:t>
+            </w:r>
+            <w:proofErr w:type="spellEnd"/>
+            <w:r>
+              <w:t>.</w:t>
             </w:r>
           </w:p>
         </w:tc>
@@ -3153,12 +3437,14 @@
                 <w:b/>
               </w:rPr>
             </w:pPr>
+            <w:proofErr w:type="spellStart"/>
             <w:r>
               <w:rPr>
                 <w:b/>
               </w:rPr>
               <w:t>DistrictElections</w:t>
             </w:r>
+            <w:proofErr w:type="spellEnd"/>
           </w:p>
         </w:tc>
         <w:tc>
@@ -3184,12 +3470,14 @@
                 <w:b/>
               </w:rPr>
             </w:pPr>
+            <w:proofErr w:type="spellStart"/>
             <w:r>
               <w:rPr>
                 <w:b/>
               </w:rPr>
               <w:t>DistrictElectionsIndex</w:t>
             </w:r>
+            <w:proofErr w:type="spellEnd"/>
           </w:p>
         </w:tc>
         <w:tc>
@@ -3215,12 +3503,14 @@
                 <w:b/>
               </w:rPr>
             </w:pPr>
+            <w:proofErr w:type="spellStart"/>
             <w:r>
               <w:rPr>
                 <w:b/>
               </w:rPr>
               <w:t>DistrictElectionsMethods</w:t>
             </w:r>
+            <w:proofErr w:type="spellEnd"/>
           </w:p>
         </w:tc>
         <w:tc>
@@ -3229,7 +3519,23 @@
           </w:tcPr>
           <w:p>
             <w:r>
-              <w:t>Hereda de RecordMethods. Implementa los métodos de esa clase para DistrictElections.</w:t>
+              <w:t xml:space="preserve">Hereda de </w:t>
+            </w:r>
+            <w:proofErr w:type="spellStart"/>
+            <w:r>
+              <w:t>RecordMethods</w:t>
+            </w:r>
+            <w:proofErr w:type="spellEnd"/>
+            <w:r>
+              <w:t xml:space="preserve">. Implementa los métodos de esa clase para </w:t>
+            </w:r>
+            <w:proofErr w:type="spellStart"/>
+            <w:r>
+              <w:t>DistrictElections</w:t>
+            </w:r>
+            <w:proofErr w:type="spellEnd"/>
+            <w:r>
+              <w:t>.</w:t>
             </w:r>
           </w:p>
         </w:tc>
@@ -3246,12 +3552,14 @@
                 <w:b/>
               </w:rPr>
             </w:pPr>
+            <w:proofErr w:type="spellStart"/>
             <w:r>
               <w:rPr>
                 <w:b/>
               </w:rPr>
               <w:t>ElectionId</w:t>
             </w:r>
+            <w:proofErr w:type="spellEnd"/>
           </w:p>
         </w:tc>
         <w:tc>
@@ -3296,12 +3604,14 @@
         </w:rPr>
         <w:t xml:space="preserve"> </w:t>
       </w:r>
+      <w:proofErr w:type="spellStart"/>
       <w:r>
         <w:rPr>
           <w:b/>
         </w:rPr>
         <w:t>VariableBlocks</w:t>
       </w:r>
+      <w:proofErr w:type="spellEnd"/>
     </w:p>
     <w:p>
       <w:pPr>
@@ -3322,7 +3632,7 @@
     </w:p>
     <w:tbl>
       <w:tblPr>
-        <w:tblStyle w:val="TableGrid"/>
+        <w:tblStyle w:val="Tablaconcuadrcula"/>
         <w:tblW w:w="0" w:type="auto"/>
         <w:tblLook w:val="04A0" w:firstRow="1" w:lastRow="0" w:firstColumn="1" w:lastColumn="0" w:noHBand="0" w:noVBand="1"/>
       </w:tblPr>
@@ -3386,12 +3696,14 @@
                 <w:b/>
               </w:rPr>
             </w:pPr>
+            <w:proofErr w:type="spellStart"/>
             <w:r>
               <w:rPr>
                 <w:b/>
               </w:rPr>
               <w:t>BaseVariableBlock</w:t>
             </w:r>
+            <w:proofErr w:type="spellEnd"/>
           </w:p>
         </w:tc>
         <w:tc>
@@ -3407,7 +3719,23 @@
               <w:t xml:space="preserve">operaciones comunes a todos los bloques, en algunos casos en forma total </w:t>
             </w:r>
             <w:r>
-              <w:t>y en otros como Template Method.</w:t>
+              <w:t xml:space="preserve">y en otros como </w:t>
+            </w:r>
+            <w:proofErr w:type="spellStart"/>
+            <w:r>
+              <w:t>Template</w:t>
+            </w:r>
+            <w:proofErr w:type="spellEnd"/>
+            <w:r>
+              <w:t xml:space="preserve"> </w:t>
+            </w:r>
+            <w:proofErr w:type="spellStart"/>
+            <w:r>
+              <w:t>Method</w:t>
+            </w:r>
+            <w:proofErr w:type="spellEnd"/>
+            <w:r>
+              <w:t>.</w:t>
             </w:r>
           </w:p>
         </w:tc>
@@ -3424,6 +3752,7 @@
                 <w:b/>
               </w:rPr>
             </w:pPr>
+            <w:proofErr w:type="spellStart"/>
             <w:r>
               <w:rPr>
                 <w:b/>
@@ -3431,6 +3760,7 @@
               <w:lastRenderedPageBreak/>
               <w:t>BaseVariableBlockFile</w:t>
             </w:r>
+            <w:proofErr w:type="spellEnd"/>
           </w:p>
         </w:tc>
         <w:tc>
@@ -3456,12 +3786,14 @@
                 <w:b/>
               </w:rPr>
             </w:pPr>
+            <w:proofErr w:type="spellStart"/>
             <w:r>
               <w:rPr>
                 <w:b/>
               </w:rPr>
               <w:t>Constants</w:t>
             </w:r>
+            <w:proofErr w:type="spellEnd"/>
           </w:p>
         </w:tc>
         <w:tc>
@@ -3477,16 +3809,24 @@
             <w:r>
               <w:t xml:space="preserve">Guarda constantes relacionadas con archivos de longitud variable. </w:t>
             </w:r>
+            <w:proofErr w:type="spellStart"/>
             <w:r>
               <w:rPr>
                 <w:lang w:val="en-US"/>
               </w:rPr>
-              <w:t>Estas son:</w:t>
-            </w:r>
-          </w:p>
-          <w:p>
-            <w:pPr>
-              <w:pStyle w:val="ListParagraph"/>
+              <w:t>Estas</w:t>
+            </w:r>
+            <w:proofErr w:type="spellEnd"/>
+            <w:r>
+              <w:rPr>
+                <w:lang w:val="en-US"/>
+              </w:rPr>
+              <w:t xml:space="preserve"> son:</w:t>
+            </w:r>
+          </w:p>
+          <w:p>
+            <w:pPr>
+              <w:pStyle w:val="Prrafodelista"/>
               <w:numPr>
                 <w:ilvl w:val="0"/>
                 <w:numId w:val="16"/>
@@ -3498,7 +3838,7 @@
           </w:p>
           <w:p>
             <w:pPr>
-              <w:pStyle w:val="ListParagraph"/>
+              <w:pStyle w:val="Prrafodelista"/>
               <w:numPr>
                 <w:ilvl w:val="0"/>
                 <w:numId w:val="16"/>
@@ -3510,7 +3850,7 @@
           </w:p>
           <w:p>
             <w:pPr>
-              <w:pStyle w:val="ListParagraph"/>
+              <w:pStyle w:val="Prrafodelista"/>
               <w:numPr>
                 <w:ilvl w:val="0"/>
                 <w:numId w:val="16"/>
@@ -3534,12 +3874,14 @@
                 <w:b/>
               </w:rPr>
             </w:pPr>
+            <w:proofErr w:type="spellStart"/>
             <w:r>
               <w:rPr>
                 <w:b/>
               </w:rPr>
               <w:t>RecordMethods</w:t>
             </w:r>
+            <w:proofErr w:type="spellEnd"/>
           </w:p>
         </w:tc>
         <w:tc>
@@ -3553,7 +3895,7 @@
           </w:p>
           <w:p>
             <w:pPr>
-              <w:pStyle w:val="ListParagraph"/>
+              <w:pStyle w:val="Prrafodelista"/>
               <w:numPr>
                 <w:ilvl w:val="0"/>
                 <w:numId w:val="15"/>
@@ -3565,7 +3907,7 @@
           </w:p>
           <w:p>
             <w:pPr>
-              <w:pStyle w:val="ListParagraph"/>
+              <w:pStyle w:val="Prrafodelista"/>
               <w:numPr>
                 <w:ilvl w:val="0"/>
                 <w:numId w:val="15"/>
@@ -3577,7 +3919,7 @@
           </w:p>
           <w:p>
             <w:pPr>
-              <w:pStyle w:val="ListParagraph"/>
+              <w:pStyle w:val="Prrafodelista"/>
               <w:numPr>
                 <w:ilvl w:val="0"/>
                 <w:numId w:val="15"/>
@@ -3589,7 +3931,7 @@
           </w:p>
           <w:p>
             <w:pPr>
-              <w:pStyle w:val="ListParagraph"/>
+              <w:pStyle w:val="Prrafodelista"/>
               <w:numPr>
                 <w:ilvl w:val="0"/>
                 <w:numId w:val="15"/>
@@ -3613,12 +3955,14 @@
                 <w:b/>
               </w:rPr>
             </w:pPr>
+            <w:proofErr w:type="spellStart"/>
             <w:r>
               <w:rPr>
                 <w:b/>
               </w:rPr>
               <w:t>SimpleVariableBlock</w:t>
             </w:r>
+            <w:proofErr w:type="spellEnd"/>
           </w:p>
         </w:tc>
         <w:tc>
@@ -3627,13 +3971,26 @@
           </w:tcPr>
           <w:p>
             <w:r>
-              <w:t>Hereda de BaseVariableBlock. Es</w:t>
+              <w:t xml:space="preserve">Hereda de </w:t>
+            </w:r>
+            <w:proofErr w:type="spellStart"/>
+            <w:r>
+              <w:t>BaseVariableBlock</w:t>
+            </w:r>
+            <w:proofErr w:type="spellEnd"/>
+            <w:r>
+              <w:t>. Es</w:t>
             </w:r>
             <w:r>
               <w:t xml:space="preserve"> el tipo de bloque utilizado por </w:t>
             </w:r>
-            <w:r>
-              <w:t>SimpleVariableBlockFile.</w:t>
+            <w:proofErr w:type="spellStart"/>
+            <w:r>
+              <w:t>SimpleVariableBlockFile</w:t>
+            </w:r>
+            <w:proofErr w:type="spellEnd"/>
+            <w:r>
+              <w:t>.</w:t>
             </w:r>
             <w:r>
               <w:t xml:space="preserve"> Maneja el espacio libre encadenando listas de espacio libre que se encuentran en diferentes bloques.</w:t>
@@ -3653,12 +4010,14 @@
                 <w:b/>
               </w:rPr>
             </w:pPr>
+            <w:proofErr w:type="spellStart"/>
             <w:r>
               <w:rPr>
                 <w:b/>
               </w:rPr>
               <w:t>SimpleVariableBlockFile</w:t>
             </w:r>
+            <w:proofErr w:type="spellEnd"/>
           </w:p>
         </w:tc>
         <w:tc>
@@ -3667,7 +4026,23 @@
           </w:tcPr>
           <w:p>
             <w:r>
-              <w:t>Hereda de BaseVariableBlockFile. Es una implementación de un archivo secuencial para guardar registros de longitud variable y organizado en bloques. Es usado por el Hash para guardar los bloques de desborde.</w:t>
+              <w:t xml:space="preserve">Hereda de </w:t>
+            </w:r>
+            <w:proofErr w:type="spellStart"/>
+            <w:r>
+              <w:t>BaseVariableBlockFile</w:t>
+            </w:r>
+            <w:proofErr w:type="spellEnd"/>
+            <w:r>
+              <w:t xml:space="preserve">. Es una implementación de un archivo secuencial para guardar registros de longitud variable y </w:t>
+            </w:r>
+            <w:proofErr w:type="gramStart"/>
+            <w:r>
+              <w:t>organizado</w:t>
+            </w:r>
+            <w:proofErr w:type="gramEnd"/>
+            <w:r>
+              <w:t xml:space="preserve"> en bloques. Es usado por el Hash para guardar los bloques de desborde.</w:t>
             </w:r>
           </w:p>
         </w:tc>
@@ -3684,12 +4059,14 @@
                 <w:b/>
               </w:rPr>
             </w:pPr>
+            <w:proofErr w:type="spellStart"/>
             <w:r>
               <w:rPr>
                 <w:b/>
               </w:rPr>
               <w:t>VariableRecord</w:t>
             </w:r>
+            <w:proofErr w:type="spellEnd"/>
           </w:p>
         </w:tc>
         <w:tc>
@@ -3733,12 +4110,14 @@
         </w:rPr>
         <w:t xml:space="preserve"> </w:t>
       </w:r>
+      <w:proofErr w:type="spellStart"/>
       <w:r>
         <w:rPr>
           <w:b/>
         </w:rPr>
         <w:t>Voting</w:t>
       </w:r>
+      <w:proofErr w:type="spellEnd"/>
     </w:p>
     <w:p>
       <w:r>
@@ -3750,7 +4129,7 @@
     </w:p>
     <w:tbl>
       <w:tblPr>
-        <w:tblStyle w:val="TableGrid"/>
+        <w:tblStyle w:val="Tablaconcuadrcula"/>
         <w:tblW w:w="0" w:type="auto"/>
         <w:tblLook w:val="04A0" w:firstRow="1" w:lastRow="0" w:firstColumn="1" w:lastColumn="0" w:noHBand="0" w:noVBand="1"/>
       </w:tblPr>
@@ -3814,12 +4193,14 @@
                 <w:b/>
               </w:rPr>
             </w:pPr>
+            <w:proofErr w:type="spellStart"/>
             <w:r>
               <w:rPr>
                 <w:b/>
               </w:rPr>
               <w:t>Configuration</w:t>
             </w:r>
+            <w:proofErr w:type="spellEnd"/>
           </w:p>
         </w:tc>
         <w:tc>
@@ -3835,9 +4216,11 @@
             <w:r>
               <w:t xml:space="preserve">Expone las entradas obtenidas mediante la clase </w:t>
             </w:r>
+            <w:proofErr w:type="spellStart"/>
             <w:r>
               <w:t>ConfigurationEntry</w:t>
             </w:r>
+            <w:proofErr w:type="spellEnd"/>
             <w:r>
               <w:t>.</w:t>
             </w:r>
@@ -3856,6 +4239,7 @@
                 <w:b/>
               </w:rPr>
             </w:pPr>
+            <w:proofErr w:type="spellStart"/>
             <w:r>
               <w:rPr>
                 <w:b/>
@@ -3868,6 +4252,7 @@
               </w:rPr>
               <w:t>Entry</w:t>
             </w:r>
+            <w:proofErr w:type="spellEnd"/>
           </w:p>
         </w:tc>
         <w:tc>
@@ -3893,12 +4278,14 @@
                 <w:b/>
               </w:rPr>
             </w:pPr>
+            <w:proofErr w:type="spellStart"/>
             <w:r>
               <w:rPr>
                 <w:b/>
               </w:rPr>
               <w:t>DataFileLoader</w:t>
             </w:r>
+            <w:proofErr w:type="spellEnd"/>
           </w:p>
         </w:tc>
         <w:tc>
@@ -3955,12 +4342,14 @@
                 <w:b/>
               </w:rPr>
             </w:pPr>
+            <w:proofErr w:type="spellStart"/>
             <w:r>
               <w:rPr>
                 <w:b/>
               </w:rPr>
               <w:t>Menu</w:t>
             </w:r>
+            <w:proofErr w:type="spellEnd"/>
           </w:p>
         </w:tc>
         <w:tc>
@@ -3986,12 +4375,14 @@
                 <w:b/>
               </w:rPr>
             </w:pPr>
+            <w:proofErr w:type="spellStart"/>
             <w:r>
               <w:rPr>
                 <w:b/>
               </w:rPr>
               <w:t>Voting</w:t>
             </w:r>
+            <w:proofErr w:type="spellEnd"/>
           </w:p>
         </w:tc>
         <w:tc>
@@ -4011,6 +4402,276 @@
       </w:tr>
     </w:tbl>
     <w:p/>
+    <w:p>
+      <w:pPr>
+        <w:pStyle w:val="Ttulo1"/>
+      </w:pPr>
+      <w:r>
+        <w:t>Diagramas</w:t>
+      </w:r>
+      <w:r>
+        <w:t xml:space="preserve"> de Clases</w:t>
+      </w:r>
+    </w:p>
+    <w:p>
+      <w:r>
+        <w:t>La</w:t>
+      </w:r>
+      <w:r>
+        <w:t xml:space="preserve"> siguiente sección provee </w:t>
+      </w:r>
+      <w:r>
+        <w:t>diversos diagramas de clase con el fin de mostrar las relaciones estáticas entre las clases</w:t>
+      </w:r>
+      <w:r>
+        <w:t xml:space="preserve">. En la misma, </w:t>
+      </w:r>
+      <w:r>
+        <w:t>también se proveerá una breve explicación de cada diagrama</w:t>
+      </w:r>
+      <w:r>
+        <w:t>.</w:t>
+      </w:r>
+    </w:p>
+    <w:p>
+      <w:pPr>
+        <w:pStyle w:val="Ttulo2"/>
+      </w:pPr>
+      <w:bookmarkStart w:id="0" w:name="_Arbol_B+"/>
+      <w:bookmarkEnd w:id="0"/>
+      <w:proofErr w:type="spellStart"/>
+      <w:r>
+        <w:t>Arbol</w:t>
+      </w:r>
+      <w:proofErr w:type="spellEnd"/>
+      <w:r>
+        <w:t xml:space="preserve"> B+</w:t>
+      </w:r>
+    </w:p>
+    <w:p>
+      <w:r>
+        <w:rPr>
+          <w:noProof/>
+          <w:lang w:eastAsia="es-AR"/>
+        </w:rPr>
+        <w:drawing>
+          <wp:inline distT="0" distB="0" distL="0" distR="0">
+            <wp:extent cx="6120765" cy="3327689"/>
+            <wp:effectExtent l="0" t="0" r="0" b="6350"/>
+            <wp:docPr id="2" name="Imagen 2" descr="C:\Documents and Settings\Martu\Escritorio\BPlusTree - Diagram.png"/>
+            <wp:cNvGraphicFramePr>
+              <a:graphicFrameLocks xmlns:a="http://schemas.openxmlformats.org/drawingml/2006/main" noChangeAspect="1"/>
+            </wp:cNvGraphicFramePr>
+            <a:graphic xmlns:a="http://schemas.openxmlformats.org/drawingml/2006/main">
+              <a:graphicData uri="http://schemas.openxmlformats.org/drawingml/2006/picture">
+                <pic:pic xmlns:pic="http://schemas.openxmlformats.org/drawingml/2006/picture">
+                  <pic:nvPicPr>
+                    <pic:cNvPr id="0" name="Picture 4" descr="C:\Documents and Settings\Martu\Escritorio\BPlusTree - Diagram.png"/>
+                    <pic:cNvPicPr>
+                      <a:picLocks noChangeAspect="1" noChangeArrowheads="1"/>
+                    </pic:cNvPicPr>
+                  </pic:nvPicPr>
+                  <pic:blipFill>
+                    <a:blip r:embed="rId11">
+                      <a:extLst>
+                        <a:ext uri="{28A0092B-C50C-407E-A947-70E740481C1C}">
+                          <a14:useLocalDpi xmlns:a14="http://schemas.microsoft.com/office/drawing/2010/main" val="0"/>
+                        </a:ext>
+                      </a:extLst>
+                    </a:blip>
+                    <a:srcRect/>
+                    <a:stretch>
+                      <a:fillRect/>
+                    </a:stretch>
+                  </pic:blipFill>
+                  <pic:spPr bwMode="auto">
+                    <a:xfrm>
+                      <a:off x="0" y="0"/>
+                      <a:ext cx="6120765" cy="3327689"/>
+                    </a:xfrm>
+                    <a:prstGeom prst="rect">
+                      <a:avLst/>
+                    </a:prstGeom>
+                    <a:noFill/>
+                    <a:ln>
+                      <a:noFill/>
+                    </a:ln>
+                  </pic:spPr>
+                </pic:pic>
+              </a:graphicData>
+            </a:graphic>
+          </wp:inline>
+        </w:drawing>
+      </w:r>
+    </w:p>
+    <w:tbl>
+      <w:tblPr>
+        <w:tblStyle w:val="Tablaconcuadrcula"/>
+        <w:tblpPr w:leftFromText="141" w:rightFromText="141" w:vertAnchor="text" w:horzAnchor="margin" w:tblpY="129"/>
+        <w:tblW w:w="0" w:type="auto"/>
+        <w:tblLook w:val="04A0" w:firstRow="1" w:lastRow="0" w:firstColumn="1" w:lastColumn="0" w:noHBand="0" w:noVBand="1"/>
+      </w:tblPr>
+      <w:tblGrid>
+        <w:gridCol w:w="9577"/>
+      </w:tblGrid>
+      <w:tr>
+        <w:trPr>
+          <w:trHeight w:val="600"/>
+        </w:trPr>
+        <w:tc>
+          <w:tcPr>
+            <w:tcW w:w="9577" w:type="dxa"/>
+            <w:shd w:val="clear" w:color="auto" w:fill="EAF1DD" w:themeFill="accent3" w:themeFillTint="33"/>
+          </w:tcPr>
+          <w:p>
+            <w:r>
+              <w:rPr>
+                <w:b/>
+              </w:rPr>
+              <w:t>Nota</w:t>
+            </w:r>
+            <w:r>
+              <w:rPr>
+                <w:b/>
+              </w:rPr>
+              <w:t xml:space="preserve">: </w:t>
+            </w:r>
+            <w:r>
+              <w:t>Las operaciones con fuente negrita y cursiva son virtuales, así como también los nombres de las clases en cursiva son abstractas</w:t>
+            </w:r>
+            <w:r>
+              <w:t>.</w:t>
+            </w:r>
+          </w:p>
+        </w:tc>
+      </w:tr>
+    </w:tbl>
+    <w:p>
+      <w:pPr>
+        <w:spacing w:before="240"/>
+      </w:pPr>
+      <w:r>
+        <w:t xml:space="preserve">Como se muestra en el diagrama, el árbol B+ (clase </w:t>
+      </w:r>
+      <w:proofErr w:type="spellStart"/>
+      <w:r>
+        <w:t>Tree</w:t>
+      </w:r>
+      <w:proofErr w:type="spellEnd"/>
+      <w:r>
+        <w:t xml:space="preserve">) está asociada a la clase abstracta </w:t>
+      </w:r>
+      <w:proofErr w:type="spellStart"/>
+      <w:r>
+        <w:t>Node</w:t>
+      </w:r>
+      <w:proofErr w:type="spellEnd"/>
+      <w:r>
+        <w:t xml:space="preserve">, mediante la  cual ejecuta sus operaciones absteniéndose de si se trata de un nodo interno (clase </w:t>
+      </w:r>
+      <w:proofErr w:type="spellStart"/>
+      <w:r>
+        <w:t>InternalNode</w:t>
+      </w:r>
+      <w:proofErr w:type="spellEnd"/>
+      <w:r>
+        <w:t xml:space="preserve">) o un nodo hoja (clase </w:t>
+      </w:r>
+      <w:proofErr w:type="spellStart"/>
+      <w:r>
+        <w:t>LeafNode</w:t>
+      </w:r>
+      <w:proofErr w:type="spellEnd"/>
+      <w:r>
+        <w:t xml:space="preserve">). Por otro lado, la clase </w:t>
+      </w:r>
+      <w:proofErr w:type="spellStart"/>
+      <w:r>
+        <w:t>Tree</w:t>
+      </w:r>
+      <w:proofErr w:type="spellEnd"/>
+      <w:r>
+        <w:t xml:space="preserve"> se asocia también con la clase </w:t>
+      </w:r>
+      <w:proofErr w:type="spellStart"/>
+      <w:r>
+        <w:t>TreeBlockFile</w:t>
+      </w:r>
+      <w:proofErr w:type="spellEnd"/>
+      <w:r>
+        <w:t xml:space="preserve">, que es la encargada de </w:t>
+      </w:r>
+      <w:r>
+        <w:t>la carga y descarga de bloques e</w:t>
+      </w:r>
+      <w:bookmarkStart w:id="1" w:name="_GoBack"/>
+      <w:bookmarkEnd w:id="1"/>
+      <w:r>
+        <w:t>n el archivo. Esta asociación permite al árbol acceder a distintos bloques dentro del archivo.</w:t>
+      </w:r>
+    </w:p>
+    <w:p>
+      <w:r>
+        <w:t xml:space="preserve">Por otro lado, la clase </w:t>
+      </w:r>
+      <w:proofErr w:type="spellStart"/>
+      <w:r>
+        <w:t>TreeBlockFile</w:t>
+      </w:r>
+      <w:proofErr w:type="spellEnd"/>
+      <w:r>
+        <w:t xml:space="preserve"> posee a la clase </w:t>
+      </w:r>
+      <w:proofErr w:type="spellStart"/>
+      <w:r>
+        <w:t>FreeBlockManager</w:t>
+      </w:r>
+      <w:proofErr w:type="spellEnd"/>
+      <w:r>
+        <w:t xml:space="preserve"> para manejar los bloques libres dentro del archivo y está asociada a la clase abstracta </w:t>
+      </w:r>
+      <w:proofErr w:type="spellStart"/>
+      <w:r>
+        <w:t>TreeBlock</w:t>
+      </w:r>
+      <w:proofErr w:type="spellEnd"/>
+      <w:r>
+        <w:t>, que es utilizada polimórficamente para manejar los bloques. Se puede ver en el diagrama</w:t>
+      </w:r>
+      <w:r>
+        <w:t xml:space="preserve"> los método</w:t>
+      </w:r>
+      <w:r>
+        <w:t>s</w:t>
+      </w:r>
+      <w:r>
+        <w:t xml:space="preserve"> virtuales de </w:t>
+      </w:r>
+      <w:proofErr w:type="spellStart"/>
+      <w:r>
+        <w:t>TreeBlock</w:t>
+      </w:r>
+      <w:proofErr w:type="spellEnd"/>
+      <w:r>
+        <w:t xml:space="preserve"> que son implementados por </w:t>
+      </w:r>
+      <w:proofErr w:type="spellStart"/>
+      <w:r>
+        <w:t>SequenceTreeBlock</w:t>
+      </w:r>
+      <w:proofErr w:type="spellEnd"/>
+      <w:r>
+        <w:t xml:space="preserve"> e </w:t>
+      </w:r>
+      <w:proofErr w:type="spellStart"/>
+      <w:r>
+        <w:t>IndexTreeBlock</w:t>
+      </w:r>
+      <w:proofErr w:type="spellEnd"/>
+      <w:r>
+        <w:t xml:space="preserve"> según la necesidad.</w:t>
+      </w:r>
+    </w:p>
     <w:sectPr>
       <w:pgSz w:w="11907" w:h="16840" w:code="9"/>
       <w:pgMar w:top="1134" w:right="1134" w:bottom="1134" w:left="1134" w:header="720" w:footer="720" w:gutter="0"/>
@@ -6160,11 +6821,11 @@
     <w:qFormat/>
     <w:rsid w:val="00615DA4"/>
   </w:style>
-  <w:style w:type="paragraph" w:styleId="Heading1">
+  <w:style w:type="paragraph" w:styleId="Ttulo1">
     <w:name w:val="heading 1"/>
     <w:basedOn w:val="Normal"/>
     <w:next w:val="Normal"/>
-    <w:link w:val="Heading1Char"/>
+    <w:link w:val="Ttulo1Car"/>
     <w:uiPriority w:val="9"/>
     <w:qFormat/>
     <w:rsid w:val="00615DA4"/>
@@ -6183,11 +6844,11 @@
       <w:szCs w:val="28"/>
     </w:rPr>
   </w:style>
-  <w:style w:type="paragraph" w:styleId="Heading2">
+  <w:style w:type="paragraph" w:styleId="Ttulo2">
     <w:name w:val="heading 2"/>
     <w:basedOn w:val="Normal"/>
     <w:next w:val="Normal"/>
-    <w:link w:val="Heading2Char"/>
+    <w:link w:val="Ttulo2Car"/>
     <w:uiPriority w:val="9"/>
     <w:unhideWhenUsed/>
     <w:qFormat/>
@@ -6207,11 +6868,11 @@
       <w:szCs w:val="26"/>
     </w:rPr>
   </w:style>
-  <w:style w:type="paragraph" w:styleId="Heading3">
+  <w:style w:type="paragraph" w:styleId="Ttulo3">
     <w:name w:val="heading 3"/>
     <w:basedOn w:val="Normal"/>
     <w:next w:val="Normal"/>
-    <w:link w:val="Heading3Char"/>
+    <w:link w:val="Ttulo3Car"/>
     <w:uiPriority w:val="9"/>
     <w:unhideWhenUsed/>
     <w:qFormat/>
@@ -6229,11 +6890,11 @@
       <w:color w:val="4F81BD" w:themeColor="accent1"/>
     </w:rPr>
   </w:style>
-  <w:style w:type="paragraph" w:styleId="Heading4">
+  <w:style w:type="paragraph" w:styleId="Ttulo4">
     <w:name w:val="heading 4"/>
     <w:basedOn w:val="Normal"/>
     <w:next w:val="Normal"/>
-    <w:link w:val="Heading4Char"/>
+    <w:link w:val="Ttulo4Car"/>
     <w:uiPriority w:val="9"/>
     <w:unhideWhenUsed/>
     <w:qFormat/>
@@ -6253,11 +6914,11 @@
       <w:color w:val="4F81BD" w:themeColor="accent1"/>
     </w:rPr>
   </w:style>
-  <w:style w:type="paragraph" w:styleId="Heading5">
+  <w:style w:type="paragraph" w:styleId="Ttulo5">
     <w:name w:val="heading 5"/>
     <w:basedOn w:val="Normal"/>
     <w:next w:val="Normal"/>
-    <w:link w:val="Heading5Char"/>
+    <w:link w:val="Ttulo5Car"/>
     <w:uiPriority w:val="9"/>
     <w:semiHidden/>
     <w:unhideWhenUsed/>
@@ -6274,11 +6935,11 @@
       <w:color w:val="243F60" w:themeColor="accent1" w:themeShade="7F"/>
     </w:rPr>
   </w:style>
-  <w:style w:type="paragraph" w:styleId="Heading6">
+  <w:style w:type="paragraph" w:styleId="Ttulo6">
     <w:name w:val="heading 6"/>
     <w:basedOn w:val="Normal"/>
     <w:next w:val="Normal"/>
-    <w:link w:val="Heading6Char"/>
+    <w:link w:val="Ttulo6Car"/>
     <w:uiPriority w:val="9"/>
     <w:semiHidden/>
     <w:unhideWhenUsed/>
@@ -6297,11 +6958,11 @@
       <w:color w:val="243F60" w:themeColor="accent1" w:themeShade="7F"/>
     </w:rPr>
   </w:style>
-  <w:style w:type="paragraph" w:styleId="Heading7">
+  <w:style w:type="paragraph" w:styleId="Ttulo7">
     <w:name w:val="heading 7"/>
     <w:basedOn w:val="Normal"/>
     <w:next w:val="Normal"/>
-    <w:link w:val="Heading7Char"/>
+    <w:link w:val="Ttulo7Car"/>
     <w:uiPriority w:val="9"/>
     <w:semiHidden/>
     <w:unhideWhenUsed/>
@@ -6320,11 +6981,11 @@
       <w:color w:val="404040" w:themeColor="text1" w:themeTint="BF"/>
     </w:rPr>
   </w:style>
-  <w:style w:type="paragraph" w:styleId="Heading8">
+  <w:style w:type="paragraph" w:styleId="Ttulo8">
     <w:name w:val="heading 8"/>
     <w:basedOn w:val="Normal"/>
     <w:next w:val="Normal"/>
-    <w:link w:val="Heading8Char"/>
+    <w:link w:val="Ttulo8Car"/>
     <w:uiPriority w:val="9"/>
     <w:semiHidden/>
     <w:unhideWhenUsed/>
@@ -6343,11 +7004,11 @@
       <w:szCs w:val="20"/>
     </w:rPr>
   </w:style>
-  <w:style w:type="paragraph" w:styleId="Heading9">
+  <w:style w:type="paragraph" w:styleId="Ttulo9">
     <w:name w:val="heading 9"/>
     <w:basedOn w:val="Normal"/>
     <w:next w:val="Normal"/>
-    <w:link w:val="Heading9Char"/>
+    <w:link w:val="Ttulo9Car"/>
     <w:uiPriority w:val="9"/>
     <w:semiHidden/>
     <w:unhideWhenUsed/>
@@ -6368,13 +7029,13 @@
       <w:szCs w:val="20"/>
     </w:rPr>
   </w:style>
-  <w:style w:type="character" w:default="1" w:styleId="DefaultParagraphFont">
+  <w:style w:type="character" w:default="1" w:styleId="Fuentedeprrafopredeter">
     <w:name w:val="Default Paragraph Font"/>
     <w:uiPriority w:val="1"/>
     <w:semiHidden/>
     <w:unhideWhenUsed/>
   </w:style>
-  <w:style w:type="table" w:default="1" w:styleId="TableNormal">
+  <w:style w:type="table" w:default="1" w:styleId="Tablanormal">
     <w:name w:val="Normal Table"/>
     <w:uiPriority w:val="99"/>
     <w:semiHidden/>
@@ -6389,17 +7050,17 @@
       </w:tblCellMar>
     </w:tblPr>
   </w:style>
-  <w:style w:type="numbering" w:default="1" w:styleId="NoList">
+  <w:style w:type="numbering" w:default="1" w:styleId="Sinlista">
     <w:name w:val="No List"/>
     <w:uiPriority w:val="99"/>
     <w:semiHidden/>
     <w:unhideWhenUsed/>
   </w:style>
-  <w:style w:type="paragraph" w:styleId="Title">
+  <w:style w:type="paragraph" w:styleId="Ttulo">
     <w:name w:val="Title"/>
     <w:basedOn w:val="Normal"/>
     <w:next w:val="Normal"/>
-    <w:link w:val="TitleChar"/>
+    <w:link w:val="TtuloCar"/>
     <w:uiPriority w:val="10"/>
     <w:qFormat/>
     <w:rsid w:val="00615DA4"/>
@@ -6419,10 +7080,10 @@
       <w:szCs w:val="52"/>
     </w:rPr>
   </w:style>
-  <w:style w:type="character" w:customStyle="1" w:styleId="TitleChar">
-    <w:name w:val="Title Char"/>
-    <w:basedOn w:val="DefaultParagraphFont"/>
-    <w:link w:val="Title"/>
+  <w:style w:type="character" w:customStyle="1" w:styleId="TtuloCar">
+    <w:name w:val="Título Car"/>
+    <w:basedOn w:val="Fuentedeprrafopredeter"/>
+    <w:link w:val="Ttulo"/>
     <w:uiPriority w:val="10"/>
     <w:rsid w:val="00615DA4"/>
     <w:rPr>
@@ -6434,10 +7095,10 @@
       <w:szCs w:val="52"/>
     </w:rPr>
   </w:style>
-  <w:style w:type="paragraph" w:styleId="Header">
+  <w:style w:type="paragraph" w:styleId="Encabezado">
     <w:name w:val="header"/>
     <w:basedOn w:val="Normal"/>
-    <w:link w:val="HeaderChar"/>
+    <w:link w:val="EncabezadoCar"/>
     <w:rsid w:val="005519C9"/>
     <w:pPr>
       <w:widowControl w:val="0"/>
@@ -6453,10 +7114,10 @@
       <w:kern w:val="1"/>
     </w:rPr>
   </w:style>
-  <w:style w:type="character" w:customStyle="1" w:styleId="HeaderChar">
-    <w:name w:val="Header Char"/>
-    <w:basedOn w:val="DefaultParagraphFont"/>
-    <w:link w:val="Header"/>
+  <w:style w:type="character" w:customStyle="1" w:styleId="EncabezadoCar">
+    <w:name w:val="Encabezado Car"/>
+    <w:basedOn w:val="Fuentedeprrafopredeter"/>
+    <w:link w:val="Encabezado"/>
     <w:rsid w:val="005519C9"/>
     <w:rPr>
       <w:rFonts w:ascii="Times New Roman" w:eastAsia="Lucida Sans Unicode" w:hAnsi="Times New Roman" w:cs="Times New Roman"/>
@@ -6466,10 +7127,10 @@
       <w:lang w:eastAsia="es-ES"/>
     </w:rPr>
   </w:style>
-  <w:style w:type="character" w:customStyle="1" w:styleId="Heading1Char">
-    <w:name w:val="Heading 1 Char"/>
-    <w:basedOn w:val="DefaultParagraphFont"/>
-    <w:link w:val="Heading1"/>
+  <w:style w:type="character" w:customStyle="1" w:styleId="Ttulo1Car">
+    <w:name w:val="Título 1 Car"/>
+    <w:basedOn w:val="Fuentedeprrafopredeter"/>
+    <w:link w:val="Ttulo1"/>
     <w:uiPriority w:val="9"/>
     <w:rsid w:val="00615DA4"/>
     <w:rPr>
@@ -6481,10 +7142,10 @@
       <w:szCs w:val="28"/>
     </w:rPr>
   </w:style>
-  <w:style w:type="character" w:customStyle="1" w:styleId="Heading2Char">
-    <w:name w:val="Heading 2 Char"/>
-    <w:basedOn w:val="DefaultParagraphFont"/>
-    <w:link w:val="Heading2"/>
+  <w:style w:type="character" w:customStyle="1" w:styleId="Ttulo2Car">
+    <w:name w:val="Título 2 Car"/>
+    <w:basedOn w:val="Fuentedeprrafopredeter"/>
+    <w:link w:val="Ttulo2"/>
     <w:uiPriority w:val="9"/>
     <w:rsid w:val="00615DA4"/>
     <w:rPr>
@@ -6496,10 +7157,10 @@
       <w:szCs w:val="26"/>
     </w:rPr>
   </w:style>
-  <w:style w:type="character" w:customStyle="1" w:styleId="Heading3Char">
-    <w:name w:val="Heading 3 Char"/>
-    <w:basedOn w:val="DefaultParagraphFont"/>
-    <w:link w:val="Heading3"/>
+  <w:style w:type="character" w:customStyle="1" w:styleId="Ttulo3Car">
+    <w:name w:val="Título 3 Car"/>
+    <w:basedOn w:val="Fuentedeprrafopredeter"/>
+    <w:link w:val="Ttulo3"/>
     <w:uiPriority w:val="9"/>
     <w:rsid w:val="00615DA4"/>
     <w:rPr>
@@ -6509,10 +7170,10 @@
       <w:color w:val="4F81BD" w:themeColor="accent1"/>
     </w:rPr>
   </w:style>
-  <w:style w:type="character" w:customStyle="1" w:styleId="Heading4Char">
-    <w:name w:val="Heading 4 Char"/>
-    <w:basedOn w:val="DefaultParagraphFont"/>
-    <w:link w:val="Heading4"/>
+  <w:style w:type="character" w:customStyle="1" w:styleId="Ttulo4Car">
+    <w:name w:val="Título 4 Car"/>
+    <w:basedOn w:val="Fuentedeprrafopredeter"/>
+    <w:link w:val="Ttulo4"/>
     <w:uiPriority w:val="9"/>
     <w:rsid w:val="00615DA4"/>
     <w:rPr>
@@ -6524,10 +7185,10 @@
       <w:color w:val="4F81BD" w:themeColor="accent1"/>
     </w:rPr>
   </w:style>
-  <w:style w:type="character" w:customStyle="1" w:styleId="Heading5Char">
-    <w:name w:val="Heading 5 Char"/>
-    <w:basedOn w:val="DefaultParagraphFont"/>
-    <w:link w:val="Heading5"/>
+  <w:style w:type="character" w:customStyle="1" w:styleId="Ttulo5Car">
+    <w:name w:val="Título 5 Car"/>
+    <w:basedOn w:val="Fuentedeprrafopredeter"/>
+    <w:link w:val="Ttulo5"/>
     <w:uiPriority w:val="9"/>
     <w:semiHidden/>
     <w:rsid w:val="00615DA4"/>
@@ -6536,10 +7197,10 @@
       <w:color w:val="243F60" w:themeColor="accent1" w:themeShade="7F"/>
     </w:rPr>
   </w:style>
-  <w:style w:type="character" w:customStyle="1" w:styleId="Heading6Char">
-    <w:name w:val="Heading 6 Char"/>
-    <w:basedOn w:val="DefaultParagraphFont"/>
-    <w:link w:val="Heading6"/>
+  <w:style w:type="character" w:customStyle="1" w:styleId="Ttulo6Car">
+    <w:name w:val="Título 6 Car"/>
+    <w:basedOn w:val="Fuentedeprrafopredeter"/>
+    <w:link w:val="Ttulo6"/>
     <w:uiPriority w:val="9"/>
     <w:semiHidden/>
     <w:rsid w:val="00615DA4"/>
@@ -6550,10 +7211,10 @@
       <w:color w:val="243F60" w:themeColor="accent1" w:themeShade="7F"/>
     </w:rPr>
   </w:style>
-  <w:style w:type="character" w:customStyle="1" w:styleId="Heading7Char">
-    <w:name w:val="Heading 7 Char"/>
-    <w:basedOn w:val="DefaultParagraphFont"/>
-    <w:link w:val="Heading7"/>
+  <w:style w:type="character" w:customStyle="1" w:styleId="Ttulo7Car">
+    <w:name w:val="Título 7 Car"/>
+    <w:basedOn w:val="Fuentedeprrafopredeter"/>
+    <w:link w:val="Ttulo7"/>
     <w:uiPriority w:val="9"/>
     <w:semiHidden/>
     <w:rsid w:val="00615DA4"/>
@@ -6564,10 +7225,10 @@
       <w:color w:val="404040" w:themeColor="text1" w:themeTint="BF"/>
     </w:rPr>
   </w:style>
-  <w:style w:type="character" w:customStyle="1" w:styleId="Heading8Char">
-    <w:name w:val="Heading 8 Char"/>
-    <w:basedOn w:val="DefaultParagraphFont"/>
-    <w:link w:val="Heading8"/>
+  <w:style w:type="character" w:customStyle="1" w:styleId="Ttulo8Car">
+    <w:name w:val="Título 8 Car"/>
+    <w:basedOn w:val="Fuentedeprrafopredeter"/>
+    <w:link w:val="Ttulo8"/>
     <w:uiPriority w:val="9"/>
     <w:semiHidden/>
     <w:rsid w:val="00615DA4"/>
@@ -6578,10 +7239,10 @@
       <w:szCs w:val="20"/>
     </w:rPr>
   </w:style>
-  <w:style w:type="character" w:customStyle="1" w:styleId="Heading9Char">
-    <w:name w:val="Heading 9 Char"/>
-    <w:basedOn w:val="DefaultParagraphFont"/>
-    <w:link w:val="Heading9"/>
+  <w:style w:type="character" w:customStyle="1" w:styleId="Ttulo9Car">
+    <w:name w:val="Título 9 Car"/>
+    <w:basedOn w:val="Fuentedeprrafopredeter"/>
+    <w:link w:val="Ttulo9"/>
     <w:uiPriority w:val="9"/>
     <w:semiHidden/>
     <w:rsid w:val="00615DA4"/>
@@ -6594,7 +7255,7 @@
       <w:szCs w:val="20"/>
     </w:rPr>
   </w:style>
-  <w:style w:type="paragraph" w:styleId="Caption">
+  <w:style w:type="paragraph" w:styleId="Epgrafe">
     <w:name w:val="caption"/>
     <w:basedOn w:val="Normal"/>
     <w:next w:val="Normal"/>
@@ -6614,11 +7275,11 @@
       <w:szCs w:val="18"/>
     </w:rPr>
   </w:style>
-  <w:style w:type="paragraph" w:styleId="Subtitle">
+  <w:style w:type="paragraph" w:styleId="Subttulo">
     <w:name w:val="Subtitle"/>
     <w:basedOn w:val="Normal"/>
     <w:next w:val="Normal"/>
-    <w:link w:val="SubtitleChar"/>
+    <w:link w:val="SubttuloCar"/>
     <w:uiPriority w:val="11"/>
     <w:qFormat/>
     <w:rsid w:val="00615DA4"/>
@@ -6637,10 +7298,10 @@
       <w:szCs w:val="24"/>
     </w:rPr>
   </w:style>
-  <w:style w:type="character" w:customStyle="1" w:styleId="SubtitleChar">
-    <w:name w:val="Subtitle Char"/>
-    <w:basedOn w:val="DefaultParagraphFont"/>
-    <w:link w:val="Subtitle"/>
+  <w:style w:type="character" w:customStyle="1" w:styleId="SubttuloCar">
+    <w:name w:val="Subtítulo Car"/>
+    <w:basedOn w:val="Fuentedeprrafopredeter"/>
+    <w:link w:val="Subttulo"/>
     <w:uiPriority w:val="11"/>
     <w:rsid w:val="00615DA4"/>
     <w:rPr>
@@ -6653,9 +7314,9 @@
       <w:szCs w:val="24"/>
     </w:rPr>
   </w:style>
-  <w:style w:type="character" w:styleId="Strong">
+  <w:style w:type="character" w:styleId="Textoennegrita">
     <w:name w:val="Strong"/>
-    <w:basedOn w:val="DefaultParagraphFont"/>
+    <w:basedOn w:val="Fuentedeprrafopredeter"/>
     <w:uiPriority w:val="22"/>
     <w:qFormat/>
     <w:rsid w:val="00615DA4"/>
@@ -6664,9 +7325,9 @@
       <w:bCs/>
     </w:rPr>
   </w:style>
-  <w:style w:type="character" w:styleId="Emphasis">
+  <w:style w:type="character" w:styleId="nfasis">
     <w:name w:val="Emphasis"/>
-    <w:basedOn w:val="DefaultParagraphFont"/>
+    <w:basedOn w:val="Fuentedeprrafopredeter"/>
     <w:uiPriority w:val="20"/>
     <w:qFormat/>
     <w:rsid w:val="00615DA4"/>
@@ -6675,7 +7336,7 @@
       <w:iCs/>
     </w:rPr>
   </w:style>
-  <w:style w:type="paragraph" w:styleId="NoSpacing">
+  <w:style w:type="paragraph" w:styleId="Sinespaciado">
     <w:name w:val="No Spacing"/>
     <w:uiPriority w:val="1"/>
     <w:qFormat/>
@@ -6684,7 +7345,7 @@
       <w:spacing w:after="0" w:line="240" w:lineRule="auto"/>
     </w:pPr>
   </w:style>
-  <w:style w:type="paragraph" w:styleId="ListParagraph">
+  <w:style w:type="paragraph" w:styleId="Prrafodelista">
     <w:name w:val="List Paragraph"/>
     <w:basedOn w:val="Normal"/>
     <w:uiPriority w:val="34"/>
@@ -6695,11 +7356,11 @@
       <w:contextualSpacing/>
     </w:pPr>
   </w:style>
-  <w:style w:type="paragraph" w:styleId="Quote">
+  <w:style w:type="paragraph" w:styleId="Cita">
     <w:name w:val="Quote"/>
     <w:basedOn w:val="Normal"/>
     <w:next w:val="Normal"/>
-    <w:link w:val="QuoteChar"/>
+    <w:link w:val="CitaCar"/>
     <w:uiPriority w:val="29"/>
     <w:qFormat/>
     <w:rsid w:val="00615DA4"/>
@@ -6709,10 +7370,10 @@
       <w:color w:val="000000" w:themeColor="text1"/>
     </w:rPr>
   </w:style>
-  <w:style w:type="character" w:customStyle="1" w:styleId="QuoteChar">
-    <w:name w:val="Quote Char"/>
-    <w:basedOn w:val="DefaultParagraphFont"/>
-    <w:link w:val="Quote"/>
+  <w:style w:type="character" w:customStyle="1" w:styleId="CitaCar">
+    <w:name w:val="Cita Car"/>
+    <w:basedOn w:val="Fuentedeprrafopredeter"/>
+    <w:link w:val="Cita"/>
     <w:uiPriority w:val="29"/>
     <w:rsid w:val="00615DA4"/>
     <w:rPr>
@@ -6721,11 +7382,11 @@
       <w:color w:val="000000" w:themeColor="text1"/>
     </w:rPr>
   </w:style>
-  <w:style w:type="paragraph" w:styleId="IntenseQuote">
+  <w:style w:type="paragraph" w:styleId="Citadestacada">
     <w:name w:val="Intense Quote"/>
     <w:basedOn w:val="Normal"/>
     <w:next w:val="Normal"/>
-    <w:link w:val="IntenseQuoteChar"/>
+    <w:link w:val="CitadestacadaCar"/>
     <w:uiPriority w:val="30"/>
     <w:qFormat/>
     <w:rsid w:val="00615DA4"/>
@@ -6744,10 +7405,10 @@
       <w:color w:val="4F81BD" w:themeColor="accent1"/>
     </w:rPr>
   </w:style>
-  <w:style w:type="character" w:customStyle="1" w:styleId="IntenseQuoteChar">
-    <w:name w:val="Intense Quote Char"/>
-    <w:basedOn w:val="DefaultParagraphFont"/>
-    <w:link w:val="IntenseQuote"/>
+  <w:style w:type="character" w:customStyle="1" w:styleId="CitadestacadaCar">
+    <w:name w:val="Cita destacada Car"/>
+    <w:basedOn w:val="Fuentedeprrafopredeter"/>
+    <w:link w:val="Citadestacada"/>
     <w:uiPriority w:val="30"/>
     <w:rsid w:val="00615DA4"/>
     <w:rPr>
@@ -6758,9 +7419,9 @@
       <w:color w:val="4F81BD" w:themeColor="accent1"/>
     </w:rPr>
   </w:style>
-  <w:style w:type="character" w:styleId="SubtleEmphasis">
+  <w:style w:type="character" w:styleId="nfasissutil">
     <w:name w:val="Subtle Emphasis"/>
-    <w:basedOn w:val="DefaultParagraphFont"/>
+    <w:basedOn w:val="Fuentedeprrafopredeter"/>
     <w:uiPriority w:val="19"/>
     <w:qFormat/>
     <w:rsid w:val="00615DA4"/>
@@ -6770,9 +7431,9 @@
       <w:color w:val="808080" w:themeColor="text1" w:themeTint="7F"/>
     </w:rPr>
   </w:style>
-  <w:style w:type="character" w:styleId="IntenseEmphasis">
+  <w:style w:type="character" w:styleId="nfasisintenso">
     <w:name w:val="Intense Emphasis"/>
-    <w:basedOn w:val="DefaultParagraphFont"/>
+    <w:basedOn w:val="Fuentedeprrafopredeter"/>
     <w:uiPriority w:val="21"/>
     <w:qFormat/>
     <w:rsid w:val="00615DA4"/>
@@ -6784,9 +7445,9 @@
       <w:color w:val="4F81BD" w:themeColor="accent1"/>
     </w:rPr>
   </w:style>
-  <w:style w:type="character" w:styleId="SubtleReference">
+  <w:style w:type="character" w:styleId="Referenciasutil">
     <w:name w:val="Subtle Reference"/>
-    <w:basedOn w:val="DefaultParagraphFont"/>
+    <w:basedOn w:val="Fuentedeprrafopredeter"/>
     <w:uiPriority w:val="31"/>
     <w:qFormat/>
     <w:rsid w:val="00615DA4"/>
@@ -6796,9 +7457,9 @@
       <w:u w:val="single"/>
     </w:rPr>
   </w:style>
-  <w:style w:type="character" w:styleId="IntenseReference">
+  <w:style w:type="character" w:styleId="Referenciaintensa">
     <w:name w:val="Intense Reference"/>
-    <w:basedOn w:val="DefaultParagraphFont"/>
+    <w:basedOn w:val="Fuentedeprrafopredeter"/>
     <w:uiPriority w:val="32"/>
     <w:qFormat/>
     <w:rsid w:val="00615DA4"/>
@@ -6811,9 +7472,9 @@
       <w:u w:val="single"/>
     </w:rPr>
   </w:style>
-  <w:style w:type="character" w:styleId="BookTitle">
+  <w:style w:type="character" w:styleId="Ttulodellibro">
     <w:name w:val="Book Title"/>
-    <w:basedOn w:val="DefaultParagraphFont"/>
+    <w:basedOn w:val="Fuentedeprrafopredeter"/>
     <w:uiPriority w:val="33"/>
     <w:qFormat/>
     <w:rsid w:val="00615DA4"/>
@@ -6824,9 +7485,9 @@
       <w:spacing w:val="5"/>
     </w:rPr>
   </w:style>
-  <w:style w:type="paragraph" w:styleId="TOCHeading">
+  <w:style w:type="paragraph" w:styleId="TtulodeTDC">
     <w:name w:val="TOC Heading"/>
-    <w:basedOn w:val="Heading1"/>
+    <w:basedOn w:val="Ttulo1"/>
     <w:next w:val="Normal"/>
     <w:uiPriority w:val="39"/>
     <w:unhideWhenUsed/>
@@ -6836,7 +7497,7 @@
       <w:outlineLvl w:val="9"/>
     </w:pPr>
   </w:style>
-  <w:style w:type="paragraph" w:styleId="TOC1">
+  <w:style w:type="paragraph" w:styleId="TDC1">
     <w:name w:val="toc 1"/>
     <w:basedOn w:val="Normal"/>
     <w:next w:val="Normal"/>
@@ -6848,7 +7509,7 @@
       <w:spacing w:after="100"/>
     </w:pPr>
   </w:style>
-  <w:style w:type="paragraph" w:styleId="TOC2">
+  <w:style w:type="paragraph" w:styleId="TDC2">
     <w:name w:val="toc 2"/>
     <w:basedOn w:val="Normal"/>
     <w:next w:val="Normal"/>
@@ -6861,9 +7522,9 @@
       <w:ind w:left="220"/>
     </w:pPr>
   </w:style>
-  <w:style w:type="character" w:styleId="Hyperlink">
+  <w:style w:type="character" w:styleId="Hipervnculo">
     <w:name w:val="Hyperlink"/>
-    <w:basedOn w:val="DefaultParagraphFont"/>
+    <w:basedOn w:val="Fuentedeprrafopredeter"/>
     <w:uiPriority w:val="99"/>
     <w:unhideWhenUsed/>
     <w:rsid w:val="008C2E86"/>
@@ -6872,10 +7533,10 @@
       <w:u w:val="single"/>
     </w:rPr>
   </w:style>
-  <w:style w:type="paragraph" w:styleId="BalloonText">
+  <w:style w:type="paragraph" w:styleId="Textodeglobo">
     <w:name w:val="Balloon Text"/>
     <w:basedOn w:val="Normal"/>
-    <w:link w:val="BalloonTextChar"/>
+    <w:link w:val="TextodegloboCar"/>
     <w:uiPriority w:val="99"/>
     <w:semiHidden/>
     <w:unhideWhenUsed/>
@@ -6889,10 +7550,10 @@
       <w:szCs w:val="16"/>
     </w:rPr>
   </w:style>
-  <w:style w:type="character" w:customStyle="1" w:styleId="BalloonTextChar">
-    <w:name w:val="Balloon Text Char"/>
-    <w:basedOn w:val="DefaultParagraphFont"/>
-    <w:link w:val="BalloonText"/>
+  <w:style w:type="character" w:customStyle="1" w:styleId="TextodegloboCar">
+    <w:name w:val="Texto de globo Car"/>
+    <w:basedOn w:val="Fuentedeprrafopredeter"/>
+    <w:link w:val="Textodeglobo"/>
     <w:uiPriority w:val="99"/>
     <w:semiHidden/>
     <w:rsid w:val="008C2E86"/>
@@ -6902,9 +7563,9 @@
       <w:szCs w:val="16"/>
     </w:rPr>
   </w:style>
-  <w:style w:type="table" w:styleId="TableGrid">
+  <w:style w:type="table" w:styleId="Tablaconcuadrcula">
     <w:name w:val="Table Grid"/>
-    <w:basedOn w:val="TableNormal"/>
+    <w:basedOn w:val="Tablanormal"/>
     <w:uiPriority w:val="59"/>
     <w:rsid w:val="008C2E86"/>
     <w:pPr>
@@ -6944,9 +7605,9 @@
       <w:szCs w:val="24"/>
     </w:rPr>
   </w:style>
-  <w:style w:type="character" w:styleId="CommentReference">
+  <w:style w:type="character" w:styleId="Refdecomentario">
     <w:name w:val="annotation reference"/>
-    <w:basedOn w:val="DefaultParagraphFont"/>
+    <w:basedOn w:val="Fuentedeprrafopredeter"/>
     <w:uiPriority w:val="99"/>
     <w:semiHidden/>
     <w:unhideWhenUsed/>
@@ -6956,10 +7617,10 @@
       <w:szCs w:val="16"/>
     </w:rPr>
   </w:style>
-  <w:style w:type="paragraph" w:styleId="CommentText">
+  <w:style w:type="paragraph" w:styleId="Textocomentario">
     <w:name w:val="annotation text"/>
     <w:basedOn w:val="Normal"/>
-    <w:link w:val="CommentTextChar"/>
+    <w:link w:val="TextocomentarioCar"/>
     <w:uiPriority w:val="99"/>
     <w:semiHidden/>
     <w:unhideWhenUsed/>
@@ -6972,10 +7633,10 @@
       <w:szCs w:val="20"/>
     </w:rPr>
   </w:style>
-  <w:style w:type="character" w:customStyle="1" w:styleId="CommentTextChar">
-    <w:name w:val="Comment Text Char"/>
-    <w:basedOn w:val="DefaultParagraphFont"/>
-    <w:link w:val="CommentText"/>
+  <w:style w:type="character" w:customStyle="1" w:styleId="TextocomentarioCar">
+    <w:name w:val="Texto comentario Car"/>
+    <w:basedOn w:val="Fuentedeprrafopredeter"/>
+    <w:link w:val="Textocomentario"/>
     <w:uiPriority w:val="99"/>
     <w:semiHidden/>
     <w:rsid w:val="006B5AA3"/>
@@ -6984,11 +7645,11 @@
       <w:szCs w:val="20"/>
     </w:rPr>
   </w:style>
-  <w:style w:type="paragraph" w:styleId="CommentSubject">
+  <w:style w:type="paragraph" w:styleId="Asuntodelcomentario">
     <w:name w:val="annotation subject"/>
-    <w:basedOn w:val="CommentText"/>
-    <w:next w:val="CommentText"/>
-    <w:link w:val="CommentSubjectChar"/>
+    <w:basedOn w:val="Textocomentario"/>
+    <w:next w:val="Textocomentario"/>
+    <w:link w:val="AsuntodelcomentarioCar"/>
     <w:uiPriority w:val="99"/>
     <w:semiHidden/>
     <w:unhideWhenUsed/>
@@ -6998,10 +7659,10 @@
       <w:bCs/>
     </w:rPr>
   </w:style>
-  <w:style w:type="character" w:customStyle="1" w:styleId="CommentSubjectChar">
-    <w:name w:val="Comment Subject Char"/>
-    <w:basedOn w:val="CommentTextChar"/>
-    <w:link w:val="CommentSubject"/>
+  <w:style w:type="character" w:customStyle="1" w:styleId="AsuntodelcomentarioCar">
+    <w:name w:val="Asunto del comentario Car"/>
+    <w:basedOn w:val="TextocomentarioCar"/>
+    <w:link w:val="Asuntodelcomentario"/>
     <w:uiPriority w:val="99"/>
     <w:semiHidden/>
     <w:rsid w:val="006B5AA3"/>
@@ -7012,7 +7673,7 @@
       <w:szCs w:val="20"/>
     </w:rPr>
   </w:style>
-  <w:style w:type="paragraph" w:styleId="TOC3">
+  <w:style w:type="paragraph" w:styleId="TDC3">
     <w:name w:val="toc 3"/>
     <w:basedOn w:val="Normal"/>
     <w:next w:val="Normal"/>
@@ -7048,6 +7709,18 @@
     <w:pPr>
       <w:suppressLineNumbers/>
     </w:pPr>
+  </w:style>
+  <w:style w:type="character" w:styleId="Hipervnculovisitado">
+    <w:name w:val="FollowedHyperlink"/>
+    <w:basedOn w:val="Fuentedeprrafopredeter"/>
+    <w:uiPriority w:val="99"/>
+    <w:semiHidden/>
+    <w:unhideWhenUsed/>
+    <w:rsid w:val="00F07963"/>
+    <w:rPr>
+      <w:color w:val="800080" w:themeColor="followedHyperlink"/>
+      <w:u w:val="single"/>
+    </w:rPr>
   </w:style>
 </w:styles>
 </file>
@@ -7214,11 +7887,11 @@
     <w:qFormat/>
     <w:rsid w:val="00615DA4"/>
   </w:style>
-  <w:style w:type="paragraph" w:styleId="Heading1">
+  <w:style w:type="paragraph" w:styleId="Ttulo1">
     <w:name w:val="heading 1"/>
     <w:basedOn w:val="Normal"/>
     <w:next w:val="Normal"/>
-    <w:link w:val="Heading1Char"/>
+    <w:link w:val="Ttulo1Car"/>
     <w:uiPriority w:val="9"/>
     <w:qFormat/>
     <w:rsid w:val="00615DA4"/>
@@ -7237,11 +7910,11 @@
       <w:szCs w:val="28"/>
     </w:rPr>
   </w:style>
-  <w:style w:type="paragraph" w:styleId="Heading2">
+  <w:style w:type="paragraph" w:styleId="Ttulo2">
     <w:name w:val="heading 2"/>
     <w:basedOn w:val="Normal"/>
     <w:next w:val="Normal"/>
-    <w:link w:val="Heading2Char"/>
+    <w:link w:val="Ttulo2Car"/>
     <w:uiPriority w:val="9"/>
     <w:unhideWhenUsed/>
     <w:qFormat/>
@@ -7261,11 +7934,11 @@
       <w:szCs w:val="26"/>
     </w:rPr>
   </w:style>
-  <w:style w:type="paragraph" w:styleId="Heading3">
+  <w:style w:type="paragraph" w:styleId="Ttulo3">
     <w:name w:val="heading 3"/>
     <w:basedOn w:val="Normal"/>
     <w:next w:val="Normal"/>
-    <w:link w:val="Heading3Char"/>
+    <w:link w:val="Ttulo3Car"/>
     <w:uiPriority w:val="9"/>
     <w:unhideWhenUsed/>
     <w:qFormat/>
@@ -7283,11 +7956,11 @@
       <w:color w:val="4F81BD" w:themeColor="accent1"/>
     </w:rPr>
   </w:style>
-  <w:style w:type="paragraph" w:styleId="Heading4">
+  <w:style w:type="paragraph" w:styleId="Ttulo4">
     <w:name w:val="heading 4"/>
     <w:basedOn w:val="Normal"/>
     <w:next w:val="Normal"/>
-    <w:link w:val="Heading4Char"/>
+    <w:link w:val="Ttulo4Car"/>
     <w:uiPriority w:val="9"/>
     <w:unhideWhenUsed/>
     <w:qFormat/>
@@ -7307,11 +7980,11 @@
       <w:color w:val="4F81BD" w:themeColor="accent1"/>
     </w:rPr>
   </w:style>
-  <w:style w:type="paragraph" w:styleId="Heading5">
+  <w:style w:type="paragraph" w:styleId="Ttulo5">
     <w:name w:val="heading 5"/>
     <w:basedOn w:val="Normal"/>
     <w:next w:val="Normal"/>
-    <w:link w:val="Heading5Char"/>
+    <w:link w:val="Ttulo5Car"/>
     <w:uiPriority w:val="9"/>
     <w:semiHidden/>
     <w:unhideWhenUsed/>
@@ -7328,11 +8001,11 @@
       <w:color w:val="243F60" w:themeColor="accent1" w:themeShade="7F"/>
     </w:rPr>
   </w:style>
-  <w:style w:type="paragraph" w:styleId="Heading6">
+  <w:style w:type="paragraph" w:styleId="Ttulo6">
     <w:name w:val="heading 6"/>
     <w:basedOn w:val="Normal"/>
     <w:next w:val="Normal"/>
-    <w:link w:val="Heading6Char"/>
+    <w:link w:val="Ttulo6Car"/>
     <w:uiPriority w:val="9"/>
     <w:semiHidden/>
     <w:unhideWhenUsed/>
@@ -7351,11 +8024,11 @@
       <w:color w:val="243F60" w:themeColor="accent1" w:themeShade="7F"/>
     </w:rPr>
   </w:style>
-  <w:style w:type="paragraph" w:styleId="Heading7">
+  <w:style w:type="paragraph" w:styleId="Ttulo7">
     <w:name w:val="heading 7"/>
     <w:basedOn w:val="Normal"/>
     <w:next w:val="Normal"/>
-    <w:link w:val="Heading7Char"/>
+    <w:link w:val="Ttulo7Car"/>
     <w:uiPriority w:val="9"/>
     <w:semiHidden/>
     <w:unhideWhenUsed/>
@@ -7374,11 +8047,11 @@
       <w:color w:val="404040" w:themeColor="text1" w:themeTint="BF"/>
     </w:rPr>
   </w:style>
-  <w:style w:type="paragraph" w:styleId="Heading8">
+  <w:style w:type="paragraph" w:styleId="Ttulo8">
     <w:name w:val="heading 8"/>
     <w:basedOn w:val="Normal"/>
     <w:next w:val="Normal"/>
-    <w:link w:val="Heading8Char"/>
+    <w:link w:val="Ttulo8Car"/>
     <w:uiPriority w:val="9"/>
     <w:semiHidden/>
     <w:unhideWhenUsed/>
@@ -7397,11 +8070,11 @@
       <w:szCs w:val="20"/>
     </w:rPr>
   </w:style>
-  <w:style w:type="paragraph" w:styleId="Heading9">
+  <w:style w:type="paragraph" w:styleId="Ttulo9">
     <w:name w:val="heading 9"/>
     <w:basedOn w:val="Normal"/>
     <w:next w:val="Normal"/>
-    <w:link w:val="Heading9Char"/>
+    <w:link w:val="Ttulo9Car"/>
     <w:uiPriority w:val="9"/>
     <w:semiHidden/>
     <w:unhideWhenUsed/>
@@ -7422,13 +8095,13 @@
       <w:szCs w:val="20"/>
     </w:rPr>
   </w:style>
-  <w:style w:type="character" w:default="1" w:styleId="DefaultParagraphFont">
+  <w:style w:type="character" w:default="1" w:styleId="Fuentedeprrafopredeter">
     <w:name w:val="Default Paragraph Font"/>
     <w:uiPriority w:val="1"/>
     <w:semiHidden/>
     <w:unhideWhenUsed/>
   </w:style>
-  <w:style w:type="table" w:default="1" w:styleId="TableNormal">
+  <w:style w:type="table" w:default="1" w:styleId="Tablanormal">
     <w:name w:val="Normal Table"/>
     <w:uiPriority w:val="99"/>
     <w:semiHidden/>
@@ -7443,17 +8116,17 @@
       </w:tblCellMar>
     </w:tblPr>
   </w:style>
-  <w:style w:type="numbering" w:default="1" w:styleId="NoList">
+  <w:style w:type="numbering" w:default="1" w:styleId="Sinlista">
     <w:name w:val="No List"/>
     <w:uiPriority w:val="99"/>
     <w:semiHidden/>
     <w:unhideWhenUsed/>
   </w:style>
-  <w:style w:type="paragraph" w:styleId="Title">
+  <w:style w:type="paragraph" w:styleId="Ttulo">
     <w:name w:val="Title"/>
     <w:basedOn w:val="Normal"/>
     <w:next w:val="Normal"/>
-    <w:link w:val="TitleChar"/>
+    <w:link w:val="TtuloCar"/>
     <w:uiPriority w:val="10"/>
     <w:qFormat/>
     <w:rsid w:val="00615DA4"/>
@@ -7473,10 +8146,10 @@
       <w:szCs w:val="52"/>
     </w:rPr>
   </w:style>
-  <w:style w:type="character" w:customStyle="1" w:styleId="TitleChar">
-    <w:name w:val="Title Char"/>
-    <w:basedOn w:val="DefaultParagraphFont"/>
-    <w:link w:val="Title"/>
+  <w:style w:type="character" w:customStyle="1" w:styleId="TtuloCar">
+    <w:name w:val="Título Car"/>
+    <w:basedOn w:val="Fuentedeprrafopredeter"/>
+    <w:link w:val="Ttulo"/>
     <w:uiPriority w:val="10"/>
     <w:rsid w:val="00615DA4"/>
     <w:rPr>
@@ -7488,10 +8161,10 @@
       <w:szCs w:val="52"/>
     </w:rPr>
   </w:style>
-  <w:style w:type="paragraph" w:styleId="Header">
+  <w:style w:type="paragraph" w:styleId="Encabezado">
     <w:name w:val="header"/>
     <w:basedOn w:val="Normal"/>
-    <w:link w:val="HeaderChar"/>
+    <w:link w:val="EncabezadoCar"/>
     <w:rsid w:val="005519C9"/>
     <w:pPr>
       <w:widowControl w:val="0"/>
@@ -7507,10 +8180,10 @@
       <w:kern w:val="1"/>
     </w:rPr>
   </w:style>
-  <w:style w:type="character" w:customStyle="1" w:styleId="HeaderChar">
-    <w:name w:val="Header Char"/>
-    <w:basedOn w:val="DefaultParagraphFont"/>
-    <w:link w:val="Header"/>
+  <w:style w:type="character" w:customStyle="1" w:styleId="EncabezadoCar">
+    <w:name w:val="Encabezado Car"/>
+    <w:basedOn w:val="Fuentedeprrafopredeter"/>
+    <w:link w:val="Encabezado"/>
     <w:rsid w:val="005519C9"/>
     <w:rPr>
       <w:rFonts w:ascii="Times New Roman" w:eastAsia="Lucida Sans Unicode" w:hAnsi="Times New Roman" w:cs="Times New Roman"/>
@@ -7520,10 +8193,10 @@
       <w:lang w:eastAsia="es-ES"/>
     </w:rPr>
   </w:style>
-  <w:style w:type="character" w:customStyle="1" w:styleId="Heading1Char">
-    <w:name w:val="Heading 1 Char"/>
-    <w:basedOn w:val="DefaultParagraphFont"/>
-    <w:link w:val="Heading1"/>
+  <w:style w:type="character" w:customStyle="1" w:styleId="Ttulo1Car">
+    <w:name w:val="Título 1 Car"/>
+    <w:basedOn w:val="Fuentedeprrafopredeter"/>
+    <w:link w:val="Ttulo1"/>
     <w:uiPriority w:val="9"/>
     <w:rsid w:val="00615DA4"/>
     <w:rPr>
@@ -7535,10 +8208,10 @@
       <w:szCs w:val="28"/>
     </w:rPr>
   </w:style>
-  <w:style w:type="character" w:customStyle="1" w:styleId="Heading2Char">
-    <w:name w:val="Heading 2 Char"/>
-    <w:basedOn w:val="DefaultParagraphFont"/>
-    <w:link w:val="Heading2"/>
+  <w:style w:type="character" w:customStyle="1" w:styleId="Ttulo2Car">
+    <w:name w:val="Título 2 Car"/>
+    <w:basedOn w:val="Fuentedeprrafopredeter"/>
+    <w:link w:val="Ttulo2"/>
     <w:uiPriority w:val="9"/>
     <w:rsid w:val="00615DA4"/>
     <w:rPr>
@@ -7550,10 +8223,10 @@
       <w:szCs w:val="26"/>
     </w:rPr>
   </w:style>
-  <w:style w:type="character" w:customStyle="1" w:styleId="Heading3Char">
-    <w:name w:val="Heading 3 Char"/>
-    <w:basedOn w:val="DefaultParagraphFont"/>
-    <w:link w:val="Heading3"/>
+  <w:style w:type="character" w:customStyle="1" w:styleId="Ttulo3Car">
+    <w:name w:val="Título 3 Car"/>
+    <w:basedOn w:val="Fuentedeprrafopredeter"/>
+    <w:link w:val="Ttulo3"/>
     <w:uiPriority w:val="9"/>
     <w:rsid w:val="00615DA4"/>
     <w:rPr>
@@ -7563,10 +8236,10 @@
       <w:color w:val="4F81BD" w:themeColor="accent1"/>
     </w:rPr>
   </w:style>
-  <w:style w:type="character" w:customStyle="1" w:styleId="Heading4Char">
-    <w:name w:val="Heading 4 Char"/>
-    <w:basedOn w:val="DefaultParagraphFont"/>
-    <w:link w:val="Heading4"/>
+  <w:style w:type="character" w:customStyle="1" w:styleId="Ttulo4Car">
+    <w:name w:val="Título 4 Car"/>
+    <w:basedOn w:val="Fuentedeprrafopredeter"/>
+    <w:link w:val="Ttulo4"/>
     <w:uiPriority w:val="9"/>
     <w:rsid w:val="00615DA4"/>
     <w:rPr>
@@ -7578,10 +8251,10 @@
       <w:color w:val="4F81BD" w:themeColor="accent1"/>
     </w:rPr>
   </w:style>
-  <w:style w:type="character" w:customStyle="1" w:styleId="Heading5Char">
-    <w:name w:val="Heading 5 Char"/>
-    <w:basedOn w:val="DefaultParagraphFont"/>
-    <w:link w:val="Heading5"/>
+  <w:style w:type="character" w:customStyle="1" w:styleId="Ttulo5Car">
+    <w:name w:val="Título 5 Car"/>
+    <w:basedOn w:val="Fuentedeprrafopredeter"/>
+    <w:link w:val="Ttulo5"/>
     <w:uiPriority w:val="9"/>
     <w:semiHidden/>
     <w:rsid w:val="00615DA4"/>
@@ -7590,10 +8263,10 @@
       <w:color w:val="243F60" w:themeColor="accent1" w:themeShade="7F"/>
     </w:rPr>
   </w:style>
-  <w:style w:type="character" w:customStyle="1" w:styleId="Heading6Char">
-    <w:name w:val="Heading 6 Char"/>
-    <w:basedOn w:val="DefaultParagraphFont"/>
-    <w:link w:val="Heading6"/>
+  <w:style w:type="character" w:customStyle="1" w:styleId="Ttulo6Car">
+    <w:name w:val="Título 6 Car"/>
+    <w:basedOn w:val="Fuentedeprrafopredeter"/>
+    <w:link w:val="Ttulo6"/>
     <w:uiPriority w:val="9"/>
     <w:semiHidden/>
     <w:rsid w:val="00615DA4"/>
@@ -7604,10 +8277,10 @@
       <w:color w:val="243F60" w:themeColor="accent1" w:themeShade="7F"/>
     </w:rPr>
   </w:style>
-  <w:style w:type="character" w:customStyle="1" w:styleId="Heading7Char">
-    <w:name w:val="Heading 7 Char"/>
-    <w:basedOn w:val="DefaultParagraphFont"/>
-    <w:link w:val="Heading7"/>
+  <w:style w:type="character" w:customStyle="1" w:styleId="Ttulo7Car">
+    <w:name w:val="Título 7 Car"/>
+    <w:basedOn w:val="Fuentedeprrafopredeter"/>
+    <w:link w:val="Ttulo7"/>
     <w:uiPriority w:val="9"/>
     <w:semiHidden/>
     <w:rsid w:val="00615DA4"/>
@@ -7618,10 +8291,10 @@
       <w:color w:val="404040" w:themeColor="text1" w:themeTint="BF"/>
     </w:rPr>
   </w:style>
-  <w:style w:type="character" w:customStyle="1" w:styleId="Heading8Char">
-    <w:name w:val="Heading 8 Char"/>
-    <w:basedOn w:val="DefaultParagraphFont"/>
-    <w:link w:val="Heading8"/>
+  <w:style w:type="character" w:customStyle="1" w:styleId="Ttulo8Car">
+    <w:name w:val="Título 8 Car"/>
+    <w:basedOn w:val="Fuentedeprrafopredeter"/>
+    <w:link w:val="Ttulo8"/>
     <w:uiPriority w:val="9"/>
     <w:semiHidden/>
     <w:rsid w:val="00615DA4"/>
@@ -7632,10 +8305,10 @@
       <w:szCs w:val="20"/>
     </w:rPr>
   </w:style>
-  <w:style w:type="character" w:customStyle="1" w:styleId="Heading9Char">
-    <w:name w:val="Heading 9 Char"/>
-    <w:basedOn w:val="DefaultParagraphFont"/>
-    <w:link w:val="Heading9"/>
+  <w:style w:type="character" w:customStyle="1" w:styleId="Ttulo9Car">
+    <w:name w:val="Título 9 Car"/>
+    <w:basedOn w:val="Fuentedeprrafopredeter"/>
+    <w:link w:val="Ttulo9"/>
     <w:uiPriority w:val="9"/>
     <w:semiHidden/>
     <w:rsid w:val="00615DA4"/>
@@ -7648,7 +8321,7 @@
       <w:szCs w:val="20"/>
     </w:rPr>
   </w:style>
-  <w:style w:type="paragraph" w:styleId="Caption">
+  <w:style w:type="paragraph" w:styleId="Epgrafe">
     <w:name w:val="caption"/>
     <w:basedOn w:val="Normal"/>
     <w:next w:val="Normal"/>
@@ -7668,11 +8341,11 @@
       <w:szCs w:val="18"/>
     </w:rPr>
   </w:style>
-  <w:style w:type="paragraph" w:styleId="Subtitle">
+  <w:style w:type="paragraph" w:styleId="Subttulo">
     <w:name w:val="Subtitle"/>
     <w:basedOn w:val="Normal"/>
     <w:next w:val="Normal"/>
-    <w:link w:val="SubtitleChar"/>
+    <w:link w:val="SubttuloCar"/>
     <w:uiPriority w:val="11"/>
     <w:qFormat/>
     <w:rsid w:val="00615DA4"/>
@@ -7691,10 +8364,10 @@
       <w:szCs w:val="24"/>
     </w:rPr>
   </w:style>
-  <w:style w:type="character" w:customStyle="1" w:styleId="SubtitleChar">
-    <w:name w:val="Subtitle Char"/>
-    <w:basedOn w:val="DefaultParagraphFont"/>
-    <w:link w:val="Subtitle"/>
+  <w:style w:type="character" w:customStyle="1" w:styleId="SubttuloCar">
+    <w:name w:val="Subtítulo Car"/>
+    <w:basedOn w:val="Fuentedeprrafopredeter"/>
+    <w:link w:val="Subttulo"/>
     <w:uiPriority w:val="11"/>
     <w:rsid w:val="00615DA4"/>
     <w:rPr>
@@ -7707,9 +8380,9 @@
       <w:szCs w:val="24"/>
     </w:rPr>
   </w:style>
-  <w:style w:type="character" w:styleId="Strong">
+  <w:style w:type="character" w:styleId="Textoennegrita">
     <w:name w:val="Strong"/>
-    <w:basedOn w:val="DefaultParagraphFont"/>
+    <w:basedOn w:val="Fuentedeprrafopredeter"/>
     <w:uiPriority w:val="22"/>
     <w:qFormat/>
     <w:rsid w:val="00615DA4"/>
@@ -7718,9 +8391,9 @@
       <w:bCs/>
     </w:rPr>
   </w:style>
-  <w:style w:type="character" w:styleId="Emphasis">
+  <w:style w:type="character" w:styleId="nfasis">
     <w:name w:val="Emphasis"/>
-    <w:basedOn w:val="DefaultParagraphFont"/>
+    <w:basedOn w:val="Fuentedeprrafopredeter"/>
     <w:uiPriority w:val="20"/>
     <w:qFormat/>
     <w:rsid w:val="00615DA4"/>
@@ -7729,7 +8402,7 @@
       <w:iCs/>
     </w:rPr>
   </w:style>
-  <w:style w:type="paragraph" w:styleId="NoSpacing">
+  <w:style w:type="paragraph" w:styleId="Sinespaciado">
     <w:name w:val="No Spacing"/>
     <w:uiPriority w:val="1"/>
     <w:qFormat/>
@@ -7738,7 +8411,7 @@
       <w:spacing w:after="0" w:line="240" w:lineRule="auto"/>
     </w:pPr>
   </w:style>
-  <w:style w:type="paragraph" w:styleId="ListParagraph">
+  <w:style w:type="paragraph" w:styleId="Prrafodelista">
     <w:name w:val="List Paragraph"/>
     <w:basedOn w:val="Normal"/>
     <w:uiPriority w:val="34"/>
@@ -7749,11 +8422,11 @@
       <w:contextualSpacing/>
     </w:pPr>
   </w:style>
-  <w:style w:type="paragraph" w:styleId="Quote">
+  <w:style w:type="paragraph" w:styleId="Cita">
     <w:name w:val="Quote"/>
     <w:basedOn w:val="Normal"/>
     <w:next w:val="Normal"/>
-    <w:link w:val="QuoteChar"/>
+    <w:link w:val="CitaCar"/>
     <w:uiPriority w:val="29"/>
     <w:qFormat/>
     <w:rsid w:val="00615DA4"/>
@@ -7763,10 +8436,10 @@
       <w:color w:val="000000" w:themeColor="text1"/>
     </w:rPr>
   </w:style>
-  <w:style w:type="character" w:customStyle="1" w:styleId="QuoteChar">
-    <w:name w:val="Quote Char"/>
-    <w:basedOn w:val="DefaultParagraphFont"/>
-    <w:link w:val="Quote"/>
+  <w:style w:type="character" w:customStyle="1" w:styleId="CitaCar">
+    <w:name w:val="Cita Car"/>
+    <w:basedOn w:val="Fuentedeprrafopredeter"/>
+    <w:link w:val="Cita"/>
     <w:uiPriority w:val="29"/>
     <w:rsid w:val="00615DA4"/>
     <w:rPr>
@@ -7775,11 +8448,11 @@
       <w:color w:val="000000" w:themeColor="text1"/>
     </w:rPr>
   </w:style>
-  <w:style w:type="paragraph" w:styleId="IntenseQuote">
+  <w:style w:type="paragraph" w:styleId="Citadestacada">
     <w:name w:val="Intense Quote"/>
     <w:basedOn w:val="Normal"/>
     <w:next w:val="Normal"/>
-    <w:link w:val="IntenseQuoteChar"/>
+    <w:link w:val="CitadestacadaCar"/>
     <w:uiPriority w:val="30"/>
     <w:qFormat/>
     <w:rsid w:val="00615DA4"/>
@@ -7798,10 +8471,10 @@
       <w:color w:val="4F81BD" w:themeColor="accent1"/>
     </w:rPr>
   </w:style>
-  <w:style w:type="character" w:customStyle="1" w:styleId="IntenseQuoteChar">
-    <w:name w:val="Intense Quote Char"/>
-    <w:basedOn w:val="DefaultParagraphFont"/>
-    <w:link w:val="IntenseQuote"/>
+  <w:style w:type="character" w:customStyle="1" w:styleId="CitadestacadaCar">
+    <w:name w:val="Cita destacada Car"/>
+    <w:basedOn w:val="Fuentedeprrafopredeter"/>
+    <w:link w:val="Citadestacada"/>
     <w:uiPriority w:val="30"/>
     <w:rsid w:val="00615DA4"/>
     <w:rPr>
@@ -7812,9 +8485,9 @@
       <w:color w:val="4F81BD" w:themeColor="accent1"/>
     </w:rPr>
   </w:style>
-  <w:style w:type="character" w:styleId="SubtleEmphasis">
+  <w:style w:type="character" w:styleId="nfasissutil">
     <w:name w:val="Subtle Emphasis"/>
-    <w:basedOn w:val="DefaultParagraphFont"/>
+    <w:basedOn w:val="Fuentedeprrafopredeter"/>
     <w:uiPriority w:val="19"/>
     <w:qFormat/>
     <w:rsid w:val="00615DA4"/>
@@ -7824,9 +8497,9 @@
       <w:color w:val="808080" w:themeColor="text1" w:themeTint="7F"/>
     </w:rPr>
   </w:style>
-  <w:style w:type="character" w:styleId="IntenseEmphasis">
+  <w:style w:type="character" w:styleId="nfasisintenso">
     <w:name w:val="Intense Emphasis"/>
-    <w:basedOn w:val="DefaultParagraphFont"/>
+    <w:basedOn w:val="Fuentedeprrafopredeter"/>
     <w:uiPriority w:val="21"/>
     <w:qFormat/>
     <w:rsid w:val="00615DA4"/>
@@ -7838,9 +8511,9 @@
       <w:color w:val="4F81BD" w:themeColor="accent1"/>
     </w:rPr>
   </w:style>
-  <w:style w:type="character" w:styleId="SubtleReference">
+  <w:style w:type="character" w:styleId="Referenciasutil">
     <w:name w:val="Subtle Reference"/>
-    <w:basedOn w:val="DefaultParagraphFont"/>
+    <w:basedOn w:val="Fuentedeprrafopredeter"/>
     <w:uiPriority w:val="31"/>
     <w:qFormat/>
     <w:rsid w:val="00615DA4"/>
@@ -7850,9 +8523,9 @@
       <w:u w:val="single"/>
     </w:rPr>
   </w:style>
-  <w:style w:type="character" w:styleId="IntenseReference">
+  <w:style w:type="character" w:styleId="Referenciaintensa">
     <w:name w:val="Intense Reference"/>
-    <w:basedOn w:val="DefaultParagraphFont"/>
+    <w:basedOn w:val="Fuentedeprrafopredeter"/>
     <w:uiPriority w:val="32"/>
     <w:qFormat/>
     <w:rsid w:val="00615DA4"/>
@@ -7865,9 +8538,9 @@
       <w:u w:val="single"/>
     </w:rPr>
   </w:style>
-  <w:style w:type="character" w:styleId="BookTitle">
+  <w:style w:type="character" w:styleId="Ttulodellibro">
     <w:name w:val="Book Title"/>
-    <w:basedOn w:val="DefaultParagraphFont"/>
+    <w:basedOn w:val="Fuentedeprrafopredeter"/>
     <w:uiPriority w:val="33"/>
     <w:qFormat/>
     <w:rsid w:val="00615DA4"/>
@@ -7878,9 +8551,9 @@
       <w:spacing w:val="5"/>
     </w:rPr>
   </w:style>
-  <w:style w:type="paragraph" w:styleId="TOCHeading">
+  <w:style w:type="paragraph" w:styleId="TtulodeTDC">
     <w:name w:val="TOC Heading"/>
-    <w:basedOn w:val="Heading1"/>
+    <w:basedOn w:val="Ttulo1"/>
     <w:next w:val="Normal"/>
     <w:uiPriority w:val="39"/>
     <w:unhideWhenUsed/>
@@ -7890,7 +8563,7 @@
       <w:outlineLvl w:val="9"/>
     </w:pPr>
   </w:style>
-  <w:style w:type="paragraph" w:styleId="TOC1">
+  <w:style w:type="paragraph" w:styleId="TDC1">
     <w:name w:val="toc 1"/>
     <w:basedOn w:val="Normal"/>
     <w:next w:val="Normal"/>
@@ -7902,7 +8575,7 @@
       <w:spacing w:after="100"/>
     </w:pPr>
   </w:style>
-  <w:style w:type="paragraph" w:styleId="TOC2">
+  <w:style w:type="paragraph" w:styleId="TDC2">
     <w:name w:val="toc 2"/>
     <w:basedOn w:val="Normal"/>
     <w:next w:val="Normal"/>
@@ -7915,9 +8588,9 @@
       <w:ind w:left="220"/>
     </w:pPr>
   </w:style>
-  <w:style w:type="character" w:styleId="Hyperlink">
+  <w:style w:type="character" w:styleId="Hipervnculo">
     <w:name w:val="Hyperlink"/>
-    <w:basedOn w:val="DefaultParagraphFont"/>
+    <w:basedOn w:val="Fuentedeprrafopredeter"/>
     <w:uiPriority w:val="99"/>
     <w:unhideWhenUsed/>
     <w:rsid w:val="008C2E86"/>
@@ -7926,10 +8599,10 @@
       <w:u w:val="single"/>
     </w:rPr>
   </w:style>
-  <w:style w:type="paragraph" w:styleId="BalloonText">
+  <w:style w:type="paragraph" w:styleId="Textodeglobo">
     <w:name w:val="Balloon Text"/>
     <w:basedOn w:val="Normal"/>
-    <w:link w:val="BalloonTextChar"/>
+    <w:link w:val="TextodegloboCar"/>
     <w:uiPriority w:val="99"/>
     <w:semiHidden/>
     <w:unhideWhenUsed/>
@@ -7943,10 +8616,10 @@
       <w:szCs w:val="16"/>
     </w:rPr>
   </w:style>
-  <w:style w:type="character" w:customStyle="1" w:styleId="BalloonTextChar">
-    <w:name w:val="Balloon Text Char"/>
-    <w:basedOn w:val="DefaultParagraphFont"/>
-    <w:link w:val="BalloonText"/>
+  <w:style w:type="character" w:customStyle="1" w:styleId="TextodegloboCar">
+    <w:name w:val="Texto de globo Car"/>
+    <w:basedOn w:val="Fuentedeprrafopredeter"/>
+    <w:link w:val="Textodeglobo"/>
     <w:uiPriority w:val="99"/>
     <w:semiHidden/>
     <w:rsid w:val="008C2E86"/>
@@ -7956,9 +8629,9 @@
       <w:szCs w:val="16"/>
     </w:rPr>
   </w:style>
-  <w:style w:type="table" w:styleId="TableGrid">
+  <w:style w:type="table" w:styleId="Tablaconcuadrcula">
     <w:name w:val="Table Grid"/>
-    <w:basedOn w:val="TableNormal"/>
+    <w:basedOn w:val="Tablanormal"/>
     <w:uiPriority w:val="59"/>
     <w:rsid w:val="008C2E86"/>
     <w:pPr>
@@ -7998,9 +8671,9 @@
       <w:szCs w:val="24"/>
     </w:rPr>
   </w:style>
-  <w:style w:type="character" w:styleId="CommentReference">
+  <w:style w:type="character" w:styleId="Refdecomentario">
     <w:name w:val="annotation reference"/>
-    <w:basedOn w:val="DefaultParagraphFont"/>
+    <w:basedOn w:val="Fuentedeprrafopredeter"/>
     <w:uiPriority w:val="99"/>
     <w:semiHidden/>
     <w:unhideWhenUsed/>
@@ -8010,10 +8683,10 @@
       <w:szCs w:val="16"/>
     </w:rPr>
   </w:style>
-  <w:style w:type="paragraph" w:styleId="CommentText">
+  <w:style w:type="paragraph" w:styleId="Textocomentario">
     <w:name w:val="annotation text"/>
     <w:basedOn w:val="Normal"/>
-    <w:link w:val="CommentTextChar"/>
+    <w:link w:val="TextocomentarioCar"/>
     <w:uiPriority w:val="99"/>
     <w:semiHidden/>
     <w:unhideWhenUsed/>
@@ -8026,10 +8699,10 @@
       <w:szCs w:val="20"/>
     </w:rPr>
   </w:style>
-  <w:style w:type="character" w:customStyle="1" w:styleId="CommentTextChar">
-    <w:name w:val="Comment Text Char"/>
-    <w:basedOn w:val="DefaultParagraphFont"/>
-    <w:link w:val="CommentText"/>
+  <w:style w:type="character" w:customStyle="1" w:styleId="TextocomentarioCar">
+    <w:name w:val="Texto comentario Car"/>
+    <w:basedOn w:val="Fuentedeprrafopredeter"/>
+    <w:link w:val="Textocomentario"/>
     <w:uiPriority w:val="99"/>
     <w:semiHidden/>
     <w:rsid w:val="006B5AA3"/>
@@ -8038,11 +8711,11 @@
       <w:szCs w:val="20"/>
     </w:rPr>
   </w:style>
-  <w:style w:type="paragraph" w:styleId="CommentSubject">
+  <w:style w:type="paragraph" w:styleId="Asuntodelcomentario">
     <w:name w:val="annotation subject"/>
-    <w:basedOn w:val="CommentText"/>
-    <w:next w:val="CommentText"/>
-    <w:link w:val="CommentSubjectChar"/>
+    <w:basedOn w:val="Textocomentario"/>
+    <w:next w:val="Textocomentario"/>
+    <w:link w:val="AsuntodelcomentarioCar"/>
     <w:uiPriority w:val="99"/>
     <w:semiHidden/>
     <w:unhideWhenUsed/>
@@ -8052,10 +8725,10 @@
       <w:bCs/>
     </w:rPr>
   </w:style>
-  <w:style w:type="character" w:customStyle="1" w:styleId="CommentSubjectChar">
-    <w:name w:val="Comment Subject Char"/>
-    <w:basedOn w:val="CommentTextChar"/>
-    <w:link w:val="CommentSubject"/>
+  <w:style w:type="character" w:customStyle="1" w:styleId="AsuntodelcomentarioCar">
+    <w:name w:val="Asunto del comentario Car"/>
+    <w:basedOn w:val="TextocomentarioCar"/>
+    <w:link w:val="Asuntodelcomentario"/>
     <w:uiPriority w:val="99"/>
     <w:semiHidden/>
     <w:rsid w:val="006B5AA3"/>
@@ -8066,7 +8739,7 @@
       <w:szCs w:val="20"/>
     </w:rPr>
   </w:style>
-  <w:style w:type="paragraph" w:styleId="TOC3">
+  <w:style w:type="paragraph" w:styleId="TDC3">
     <w:name w:val="toc 3"/>
     <w:basedOn w:val="Normal"/>
     <w:next w:val="Normal"/>
@@ -8102,6 +8775,18 @@
     <w:pPr>
       <w:suppressLineNumbers/>
     </w:pPr>
+  </w:style>
+  <w:style w:type="character" w:styleId="Hipervnculovisitado">
+    <w:name w:val="FollowedHyperlink"/>
+    <w:basedOn w:val="Fuentedeprrafopredeter"/>
+    <w:uiPriority w:val="99"/>
+    <w:semiHidden/>
+    <w:unhideWhenUsed/>
+    <w:rsid w:val="00F07963"/>
+    <w:rPr>
+      <w:color w:val="800080" w:themeColor="followedHyperlink"/>
+      <w:u w:val="single"/>
+    </w:rPr>
   </w:style>
 </w:styles>
 </file>
@@ -8396,7 +9081,7 @@
 </file>
 
 <file path=customXml/itemProps1.xml><?xml version="1.0" encoding="utf-8"?>
-<ds:datastoreItem xmlns:ds="http://schemas.openxmlformats.org/officeDocument/2006/customXml" ds:itemID="{2A55E5D3-A744-44EF-948A-DD09CD7CFEA1}">
+<ds:datastoreItem xmlns:ds="http://schemas.openxmlformats.org/officeDocument/2006/customXml" ds:itemID="{AD172C9D-6217-4412-88C0-93D6C20C34FF}">
   <ds:schemaRefs>
     <ds:schemaRef ds:uri="http://schemas.openxmlformats.org/officeDocument/2006/bibliography"/>
   </ds:schemaRefs>

</xml_diff>

<commit_message>
Doc: added hash section + diagram | Hash - Diagram.dia updated
</commit_message>
<xml_diff>
--- a/docs/DocumentacionGeneral.docx
+++ b/docs/DocumentacionGeneral.docx
@@ -44,7 +44,7 @@
           <v:shape id="_x0000_s1026" type="#_x0000_t75" style="position:absolute;margin-left:9pt;margin-top:-4.25pt;width:68.6pt;height:73.65pt;z-index:251659264">
             <v:imagedata r:id="rId7" o:title=""/>
           </v:shape>
-          <o:OLEObject Type="Embed" ProgID="MSPhotoEd.3" ShapeID="_x0000_s1026" DrawAspect="Content" ObjectID="_1380577153" r:id="rId8"/>
+          <o:OLEObject Type="Embed" ProgID="MSPhotoEd.3" ShapeID="_x0000_s1026" DrawAspect="Content" ObjectID="_1380580084" r:id="rId8"/>
         </w:pict>
       </w:r>
       <w:r>
@@ -56,7 +56,7 @@
           <v:shape id="_x0000_s1027" type="#_x0000_t75" style="position:absolute;margin-left:6in;margin-top:1.1pt;width:34.85pt;height:63pt;z-index:251660288">
             <v:imagedata r:id="rId9" o:title=""/>
           </v:shape>
-          <o:OLEObject Type="Embed" ProgID="MSPhotoEd.3" ShapeID="_x0000_s1027" DrawAspect="Content" ObjectID="_1380577154" r:id="rId10"/>
+          <o:OLEObject Type="Embed" ProgID="MSPhotoEd.3" ShapeID="_x0000_s1027" DrawAspect="Content" ObjectID="_1380580085" r:id="rId10"/>
         </w:pict>
       </w:r>
     </w:p>
@@ -1847,21 +1847,7 @@
             <w:rStyle w:val="Hipervnculo"/>
             <w:b/>
           </w:rPr>
-          <w:t>Diagrama</w:t>
-        </w:r>
-        <w:r>
-          <w:rPr>
-            <w:rStyle w:val="Hipervnculo"/>
-            <w:b/>
-          </w:rPr>
-          <w:t xml:space="preserve"> </w:t>
-        </w:r>
-        <w:r>
-          <w:rPr>
-            <w:rStyle w:val="Hipervnculo"/>
-            <w:b/>
-          </w:rPr>
-          <w:t>de Clases</w:t>
+          <w:t>Diagrama de Clases</w:t>
         </w:r>
       </w:hyperlink>
     </w:p>
@@ -2933,7 +2919,13 @@
           </w:tcPr>
           <w:p>
             <w:r>
-              <w:t>Agrupa la funcionalidad del Has. De esta forma, se abstrae al usuario de la implementación a niveles más bajos del Hash y se provee una interfaz de alto nivel la cual es fácil de utilizar. Además de manejar las altas, bajas y modificaciones del archivo, controla el archivo de desborde.</w:t>
+              <w:t>Agrupa la funcionalidad del Has</w:t>
+            </w:r>
+            <w:r>
+              <w:t>h</w:t>
+            </w:r>
+            <w:r>
+              <w:t>. De esta forma, se abstrae al usuario de la implementación a niveles más bajos del Hash y se provee una interfaz de alto nivel la cual es fácil de utilizar. Además de manejar las altas, bajas y modificaciones del archivo, controla el archivo de desborde.</w:t>
             </w:r>
             <w:r>
               <w:t xml:space="preserve"> También provee funcionalidades de más bajo nivel como carga de bloques de forma relativa.</w:t>
@@ -3018,10 +3010,26 @@
     </w:tbl>
     <w:p>
       <w:pPr>
+        <w:jc w:val="right"/>
         <w:rPr>
           <w:b/>
         </w:rPr>
       </w:pPr>
+      <w:r>
+        <w:rPr>
+          <w:b/>
+        </w:rPr>
+        <w:t xml:space="preserve">Ver </w:t>
+      </w:r>
+      <w:hyperlink w:anchor="_Hash" w:history="1">
+        <w:r>
+          <w:rPr>
+            <w:rStyle w:val="Hipervnculo"/>
+            <w:b/>
+          </w:rPr>
+          <w:t>Diagrama de Clases</w:t>
+        </w:r>
+      </w:hyperlink>
     </w:p>
     <w:p>
       <w:pPr>
@@ -4407,30 +4415,12 @@
         <w:pStyle w:val="Ttulo1"/>
       </w:pPr>
       <w:r>
-        <w:t>Diagramas</w:t>
-      </w:r>
-      <w:r>
-        <w:t xml:space="preserve"> de Clases</w:t>
+        <w:t>Diagramas de Clases</w:t>
       </w:r>
     </w:p>
     <w:p>
       <w:r>
-        <w:t>La</w:t>
-      </w:r>
-      <w:r>
-        <w:t xml:space="preserve"> siguiente sección provee </w:t>
-      </w:r>
-      <w:r>
-        <w:t>diversos diagramas de clase con el fin de mostrar las relaciones estáticas entre las clases</w:t>
-      </w:r>
-      <w:r>
-        <w:t xml:space="preserve">. En la misma, </w:t>
-      </w:r>
-      <w:r>
-        <w:t>también se proveerá una breve explicación de cada diagrama</w:t>
-      </w:r>
-      <w:r>
-        <w:t>.</w:t>
+        <w:t>La siguiente sección provee diversos diagramas de clase con el fin de mostrar las relaciones estáticas entre las clases. En la misma, también se proveerá una breve explicación de cada diagrama.</w:t>
       </w:r>
     </w:p>
     <w:p>
@@ -4455,7 +4445,7 @@
           <w:lang w:eastAsia="es-AR"/>
         </w:rPr>
         <w:drawing>
-          <wp:inline distT="0" distB="0" distL="0" distR="0">
+          <wp:inline distT="0" distB="0" distL="0" distR="0" wp14:anchorId="09131411" wp14:editId="3BF57C89">
             <wp:extent cx="6120765" cy="3327689"/>
             <wp:effectExtent l="0" t="0" r="0" b="6350"/>
             <wp:docPr id="2" name="Imagen 2" descr="C:\Documents and Settings\Martu\Escritorio\BPlusTree - Diagram.png"/>
@@ -4537,10 +4527,7 @@
               <w:t xml:space="preserve">: </w:t>
             </w:r>
             <w:r>
-              <w:t>Las operaciones con fuente negrita y cursiva son virtuales, así como también los nombres de las clases en cursiva son abstractas</w:t>
-            </w:r>
-            <w:r>
-              <w:t>.</w:t>
+              <w:t>Las operaciones con fuente negrita y cursiva son virtuales, así como también los nombres de las clases en cursiva son abstractas.</w:t>
             </w:r>
           </w:p>
         </w:tc>
@@ -4602,76 +4589,222 @@
         <w:t xml:space="preserve">, que es la encargada de </w:t>
       </w:r>
       <w:r>
-        <w:t>la carga y descarga de bloques e</w:t>
-      </w:r>
+        <w:t>la carga y descarga de bloques en el archivo. Esta asociación permite al árbol acceder a distintos bloques dentro del archivo.</w:t>
+      </w:r>
+    </w:p>
+    <w:p>
+      <w:r>
+        <w:t xml:space="preserve">Por otro lado, la clase </w:t>
+      </w:r>
+      <w:proofErr w:type="spellStart"/>
+      <w:r>
+        <w:t>TreeBlockFile</w:t>
+      </w:r>
+      <w:proofErr w:type="spellEnd"/>
+      <w:r>
+        <w:t xml:space="preserve"> posee a la clase </w:t>
+      </w:r>
+      <w:proofErr w:type="spellStart"/>
+      <w:r>
+        <w:t>FreeBlockManager</w:t>
+      </w:r>
+      <w:proofErr w:type="spellEnd"/>
+      <w:r>
+        <w:t xml:space="preserve"> para manejar los bloques libres dentro del archivo y está asociada a la clase abstracta </w:t>
+      </w:r>
+      <w:proofErr w:type="spellStart"/>
+      <w:r>
+        <w:t>TreeBlock</w:t>
+      </w:r>
+      <w:proofErr w:type="spellEnd"/>
+      <w:r>
+        <w:t>, que es utilizada polimórficamente para manejar los bloques. Se puede ver en el diagrama</w:t>
+      </w:r>
+      <w:r>
+        <w:t xml:space="preserve"> los método</w:t>
+      </w:r>
+      <w:r>
+        <w:t>s</w:t>
+      </w:r>
+      <w:r>
+        <w:t xml:space="preserve"> </w:t>
+      </w:r>
+      <w:r>
+        <w:t>abstractos</w:t>
+      </w:r>
+      <w:r>
+        <w:t xml:space="preserve"> de </w:t>
+      </w:r>
+      <w:proofErr w:type="spellStart"/>
+      <w:r>
+        <w:t>TreeBlock</w:t>
+      </w:r>
+      <w:proofErr w:type="spellEnd"/>
+      <w:r>
+        <w:t xml:space="preserve"> que son implementados por </w:t>
+      </w:r>
+      <w:proofErr w:type="spellStart"/>
+      <w:r>
+        <w:t>SequenceTreeBlock</w:t>
+      </w:r>
+      <w:proofErr w:type="spellEnd"/>
+      <w:r>
+        <w:t xml:space="preserve"> e </w:t>
+      </w:r>
+      <w:proofErr w:type="spellStart"/>
+      <w:r>
+        <w:t>IndexTreeBlock</w:t>
+      </w:r>
+      <w:proofErr w:type="spellEnd"/>
+      <w:r>
+        <w:t xml:space="preserve"> según la necesidad.</w:t>
+      </w:r>
+    </w:p>
+    <w:p>
+      <w:pPr>
+        <w:rPr>
+          <w:u w:val="single"/>
+        </w:rPr>
+      </w:pPr>
       <w:bookmarkStart w:id="1" w:name="_GoBack"/>
       <w:bookmarkEnd w:id="1"/>
-      <w:r>
-        <w:t>n el archivo. Esta asociación permite al árbol acceder a distintos bloques dentro del archivo.</w:t>
-      </w:r>
     </w:p>
     <w:p>
-      <w:r>
-        <w:t xml:space="preserve">Por otro lado, la clase </w:t>
+      <w:pPr>
+        <w:pStyle w:val="Ttulo2"/>
+      </w:pPr>
+      <w:bookmarkStart w:id="2" w:name="_Hash"/>
+      <w:bookmarkEnd w:id="2"/>
+      <w:r>
+        <w:t>Hash</w:t>
+      </w:r>
+    </w:p>
+    <w:p/>
+    <w:p>
+      <w:r>
+        <w:rPr>
+          <w:noProof/>
+          <w:lang w:eastAsia="es-AR"/>
+        </w:rPr>
+        <w:lastRenderedPageBreak/>
+        <w:drawing>
+          <wp:inline distT="0" distB="0" distL="0" distR="0">
+            <wp:extent cx="5657850" cy="3943350"/>
+            <wp:effectExtent l="0" t="0" r="0" b="0"/>
+            <wp:docPr id="3" name="Imagen 3" descr="C:\Documents and Settings\Martu\Escritorio\Hash - Diagram.png"/>
+            <wp:cNvGraphicFramePr>
+              <a:graphicFrameLocks xmlns:a="http://schemas.openxmlformats.org/drawingml/2006/main" noChangeAspect="1"/>
+            </wp:cNvGraphicFramePr>
+            <a:graphic xmlns:a="http://schemas.openxmlformats.org/drawingml/2006/main">
+              <a:graphicData uri="http://schemas.openxmlformats.org/drawingml/2006/picture">
+                <pic:pic xmlns:pic="http://schemas.openxmlformats.org/drawingml/2006/picture">
+                  <pic:nvPicPr>
+                    <pic:cNvPr id="0" name="Picture 4" descr="C:\Documents and Settings\Martu\Escritorio\Hash - Diagram.png"/>
+                    <pic:cNvPicPr>
+                      <a:picLocks noChangeAspect="1" noChangeArrowheads="1"/>
+                    </pic:cNvPicPr>
+                  </pic:nvPicPr>
+                  <pic:blipFill>
+                    <a:blip r:embed="rId12">
+                      <a:extLst>
+                        <a:ext uri="{28A0092B-C50C-407E-A947-70E740481C1C}">
+                          <a14:useLocalDpi xmlns:a14="http://schemas.microsoft.com/office/drawing/2010/main" val="0"/>
+                        </a:ext>
+                      </a:extLst>
+                    </a:blip>
+                    <a:srcRect/>
+                    <a:stretch>
+                      <a:fillRect/>
+                    </a:stretch>
+                  </pic:blipFill>
+                  <pic:spPr bwMode="auto">
+                    <a:xfrm>
+                      <a:off x="0" y="0"/>
+                      <a:ext cx="5657850" cy="3943350"/>
+                    </a:xfrm>
+                    <a:prstGeom prst="rect">
+                      <a:avLst/>
+                    </a:prstGeom>
+                    <a:noFill/>
+                    <a:ln>
+                      <a:noFill/>
+                    </a:ln>
+                  </pic:spPr>
+                </pic:pic>
+              </a:graphicData>
+            </a:graphic>
+          </wp:inline>
+        </w:drawing>
+      </w:r>
+    </w:p>
+    <w:p>
+      <w:pPr>
+        <w:spacing w:before="240"/>
+      </w:pPr>
+      <w:r>
+        <w:t xml:space="preserve">Este diagrama muestra las relaciones más importantes de las clases que involucran al Hash. La clase </w:t>
       </w:r>
       <w:proofErr w:type="spellStart"/>
       <w:r>
-        <w:t>TreeBlockFile</w:t>
+        <w:t>HashBlockFile</w:t>
       </w:r>
       <w:proofErr w:type="spellEnd"/>
       <w:r>
-        <w:t xml:space="preserve"> posee a la clase </w:t>
+        <w:t xml:space="preserve"> es en este caso la interfaz de alto nivel provista al usuario, mediante la cual se efectúan todas las operaciones. Esta clase está asociada a la clase </w:t>
       </w:r>
       <w:proofErr w:type="spellStart"/>
       <w:r>
-        <w:t>FreeBlockManager</w:t>
+        <w:t>HashBlock</w:t>
       </w:r>
       <w:proofErr w:type="spellEnd"/>
       <w:r>
-        <w:t xml:space="preserve"> para manejar los bloques libres dentro del archivo y está asociada a la clase abstracta </w:t>
+        <w:t xml:space="preserve"> la cual se encarga de las  operaciones con registros.  Por otro lado, se ve la asociación entre </w:t>
       </w:r>
       <w:proofErr w:type="spellStart"/>
       <w:r>
-        <w:t>TreeBlock</w:t>
+        <w:t>HashBlockFile</w:t>
       </w:r>
       <w:proofErr w:type="spellEnd"/>
       <w:r>
-        <w:t>, que es utilizada polimórficamente para manejar los bloques. Se puede ver en el diagrama</w:t>
-      </w:r>
-      <w:r>
-        <w:t xml:space="preserve"> los método</w:t>
-      </w:r>
-      <w:r>
-        <w:t>s</w:t>
-      </w:r>
-      <w:r>
-        <w:t xml:space="preserve"> virtuales de </w:t>
+        <w:t xml:space="preserve"> y la clase abstracta </w:t>
       </w:r>
       <w:proofErr w:type="spellStart"/>
       <w:r>
-        <w:t>TreeBlock</w:t>
+        <w:t>HashingFunction</w:t>
       </w:r>
       <w:proofErr w:type="spellEnd"/>
       <w:r>
-        <w:t xml:space="preserve"> que son implementados por </w:t>
+        <w:t>, actuando como interfaz de función Hash.</w:t>
+      </w:r>
+      <w:r>
+        <w:t xml:space="preserve"> Finalmente, la relación de herencia de las clases </w:t>
       </w:r>
       <w:proofErr w:type="spellStart"/>
       <w:r>
-        <w:t>SequenceTreeBlock</w:t>
+        <w:t>VoterHashingFunction</w:t>
       </w:r>
       <w:proofErr w:type="spellEnd"/>
       <w:r>
-        <w:t xml:space="preserve"> e </w:t>
+        <w:t xml:space="preserve"> y </w:t>
       </w:r>
       <w:proofErr w:type="spellStart"/>
       <w:r>
-        <w:t>IndexTreeBlock</w:t>
+        <w:t>ChargeHashingFunction</w:t>
       </w:r>
       <w:proofErr w:type="spellEnd"/>
       <w:r>
-        <w:t xml:space="preserve"> según la necesidad.</w:t>
+        <w:t xml:space="preserve"> con </w:t>
+      </w:r>
+      <w:proofErr w:type="spellStart"/>
+      <w:r>
+        <w:t>HashingFunction</w:t>
+      </w:r>
+      <w:proofErr w:type="spellEnd"/>
+      <w:r>
+        <w:t xml:space="preserve"> que sirven para reutilizar el hash para distintas entidades.</w:t>
       </w:r>
     </w:p>
+    <w:p/>
     <w:sectPr>
       <w:pgSz w:w="11907" w:h="16840" w:code="9"/>
       <w:pgMar w:top="1134" w:right="1134" w:bottom="1134" w:left="1134" w:header="720" w:footer="720" w:gutter="0"/>
@@ -9081,7 +9214,7 @@
 </file>
 
 <file path=customXml/itemProps1.xml><?xml version="1.0" encoding="utf-8"?>
-<ds:datastoreItem xmlns:ds="http://schemas.openxmlformats.org/officeDocument/2006/customXml" ds:itemID="{AD172C9D-6217-4412-88C0-93D6C20C34FF}">
+<ds:datastoreItem xmlns:ds="http://schemas.openxmlformats.org/officeDocument/2006/customXml" ds:itemID="{A1C40D7D-73F9-4DB0-A93E-7CEB3D18971B}">
   <ds:schemaRefs>
     <ds:schemaRef ds:uri="http://schemas.openxmlformats.org/officeDocument/2006/bibliography"/>
   </ds:schemaRefs>

</xml_diff>

<commit_message>
Added: VariableBlocksDiagram + Short Description
</commit_message>
<xml_diff>
--- a/docs/DocumentacionGeneral.docx
+++ b/docs/DocumentacionGeneral.docx
@@ -42,9 +42,9 @@
             <o:lock v:ext="edit" aspectratio="t"/>
           </v:shapetype>
           <v:shape id="_x0000_s1026" type="#_x0000_t75" style="position:absolute;margin-left:9pt;margin-top:-4.25pt;width:68.6pt;height:73.65pt;z-index:251659264">
-            <v:imagedata r:id="rId7" o:title=""/>
+            <v:imagedata r:id="rId8" o:title=""/>
           </v:shape>
-          <o:OLEObject Type="Embed" ProgID="MSPhotoEd.3" ShapeID="_x0000_s1026" DrawAspect="Content" ObjectID="_1380580084" r:id="rId8"/>
+          <o:OLEObject Type="Embed" ProgID="MSPhotoEd.3" ShapeID="_x0000_s1026" DrawAspect="Content" ObjectID="_1380635231" r:id="rId9"/>
         </w:pict>
       </w:r>
       <w:r>
@@ -54,9 +54,9 @@
         </w:rPr>
         <w:pict>
           <v:shape id="_x0000_s1027" type="#_x0000_t75" style="position:absolute;margin-left:6in;margin-top:1.1pt;width:34.85pt;height:63pt;z-index:251660288">
-            <v:imagedata r:id="rId9" o:title=""/>
+            <v:imagedata r:id="rId10" o:title=""/>
           </v:shape>
-          <o:OLEObject Type="Embed" ProgID="MSPhotoEd.3" ShapeID="_x0000_s1027" DrawAspect="Content" ObjectID="_1380580085" r:id="rId10"/>
+          <o:OLEObject Type="Embed" ProgID="MSPhotoEd.3" ShapeID="_x0000_s1027" DrawAspect="Content" ObjectID="_1380635232" r:id="rId11"/>
         </w:pict>
       </w:r>
     </w:p>
@@ -108,7 +108,7 @@
     </w:p>
     <w:p>
       <w:pPr>
-        <w:pStyle w:val="Encabezado"/>
+        <w:pStyle w:val="Header"/>
         <w:tabs>
           <w:tab w:val="clear" w:pos="4818"/>
           <w:tab w:val="clear" w:pos="9637"/>
@@ -146,7 +146,7 @@
     </w:p>
     <w:p>
       <w:pPr>
-        <w:pStyle w:val="Encabezado"/>
+        <w:pStyle w:val="Header"/>
         <w:tabs>
           <w:tab w:val="clear" w:pos="4818"/>
           <w:tab w:val="clear" w:pos="9637"/>
@@ -163,7 +163,7 @@
     </w:p>
     <w:p>
       <w:pPr>
-        <w:pStyle w:val="Encabezado"/>
+        <w:pStyle w:val="Header"/>
         <w:tabs>
           <w:tab w:val="clear" w:pos="4818"/>
           <w:tab w:val="clear" w:pos="9637"/>
@@ -226,7 +226,7 @@
     </w:p>
     <w:p>
       <w:pPr>
-        <w:pStyle w:val="Encabezado"/>
+        <w:pStyle w:val="Header"/>
         <w:tabs>
           <w:tab w:val="clear" w:pos="4818"/>
           <w:tab w:val="clear" w:pos="9637"/>
@@ -243,7 +243,7 @@
     </w:p>
     <w:p>
       <w:pPr>
-        <w:pStyle w:val="Encabezado"/>
+        <w:pStyle w:val="Header"/>
         <w:tabs>
           <w:tab w:val="clear" w:pos="4818"/>
           <w:tab w:val="clear" w:pos="9637"/>
@@ -273,7 +273,7 @@
     </w:p>
     <w:p>
       <w:pPr>
-        <w:pStyle w:val="Encabezado"/>
+        <w:pStyle w:val="Header"/>
         <w:tabs>
           <w:tab w:val="clear" w:pos="4818"/>
           <w:tab w:val="clear" w:pos="9637"/>
@@ -329,7 +329,7 @@
     </w:p>
     <w:p>
       <w:pPr>
-        <w:pStyle w:val="Encabezado"/>
+        <w:pStyle w:val="Header"/>
         <w:tabs>
           <w:tab w:val="clear" w:pos="4818"/>
           <w:tab w:val="clear" w:pos="9637"/>
@@ -380,7 +380,7 @@
     </w:p>
     <w:p>
       <w:pPr>
-        <w:pStyle w:val="Encabezado"/>
+        <w:pStyle w:val="Header"/>
         <w:tabs>
           <w:tab w:val="clear" w:pos="4818"/>
           <w:tab w:val="clear" w:pos="9637"/>
@@ -451,7 +451,7 @@
     </w:p>
     <w:p>
       <w:pPr>
-        <w:pStyle w:val="Encabezado"/>
+        <w:pStyle w:val="Header"/>
         <w:tabs>
           <w:tab w:val="clear" w:pos="4818"/>
           <w:tab w:val="clear" w:pos="9637"/>
@@ -482,7 +482,7 @@
     </w:p>
     <w:p>
       <w:pPr>
-        <w:pStyle w:val="Encabezado"/>
+        <w:pStyle w:val="Header"/>
         <w:tabs>
           <w:tab w:val="clear" w:pos="4818"/>
           <w:tab w:val="clear" w:pos="9637"/>
@@ -515,7 +515,7 @@
     </w:p>
     <w:p>
       <w:pPr>
-        <w:pStyle w:val="Encabezado"/>
+        <w:pStyle w:val="Header"/>
         <w:tabs>
           <w:tab w:val="clear" w:pos="4818"/>
           <w:tab w:val="clear" w:pos="9637"/>
@@ -593,7 +593,7 @@
           </w:tcPr>
           <w:p>
             <w:pPr>
-              <w:pStyle w:val="Encabezado"/>
+              <w:pStyle w:val="Header"/>
               <w:spacing w:after="0"/>
               <w:jc w:val="center"/>
               <w:rPr>
@@ -632,7 +632,7 @@
           </w:tcPr>
           <w:p>
             <w:pPr>
-              <w:pStyle w:val="Encabezado"/>
+              <w:pStyle w:val="Header"/>
               <w:spacing w:after="0"/>
               <w:jc w:val="center"/>
               <w:rPr>
@@ -672,7 +672,7 @@
           </w:tcPr>
           <w:p>
             <w:pPr>
-              <w:pStyle w:val="Encabezado"/>
+              <w:pStyle w:val="Header"/>
               <w:spacing w:after="0"/>
               <w:jc w:val="center"/>
               <w:rPr>
@@ -773,7 +773,7 @@
           </w:tcPr>
           <w:p>
             <w:pPr>
-              <w:pStyle w:val="Encabezado"/>
+              <w:pStyle w:val="Header"/>
               <w:spacing w:after="0"/>
               <w:jc w:val="center"/>
               <w:rPr>
@@ -844,23 +844,13 @@
                 <w:szCs w:val="32"/>
               </w:rPr>
             </w:pPr>
-            <w:proofErr w:type="spellStart"/>
             <w:r>
               <w:rPr>
                 <w:bCs/>
                 <w:sz w:val="32"/>
                 <w:szCs w:val="32"/>
               </w:rPr>
-              <w:t>Ostrowsky</w:t>
-            </w:r>
-            <w:proofErr w:type="spellEnd"/>
-            <w:r>
-              <w:rPr>
-                <w:bCs/>
-                <w:sz w:val="32"/>
-                <w:szCs w:val="32"/>
-              </w:rPr>
-              <w:t>,</w:t>
+              <w:t>Ostrowsky,</w:t>
             </w:r>
             <w:r>
               <w:rPr>
@@ -892,7 +882,7 @@
           </w:tcPr>
           <w:p>
             <w:pPr>
-              <w:pStyle w:val="Encabezado"/>
+              <w:pStyle w:val="Header"/>
               <w:spacing w:after="0"/>
               <w:jc w:val="center"/>
             </w:pPr>
@@ -1014,7 +1004,7 @@
           </w:tcPr>
           <w:p>
             <w:pPr>
-              <w:pStyle w:val="Encabezado"/>
+              <w:pStyle w:val="Header"/>
               <w:spacing w:after="0"/>
               <w:jc w:val="center"/>
               <w:rPr>
@@ -1107,7 +1097,7 @@
           </w:tcPr>
           <w:p>
             <w:pPr>
-              <w:pStyle w:val="Encabezado"/>
+              <w:pStyle w:val="Header"/>
               <w:spacing w:after="0"/>
               <w:jc w:val="center"/>
               <w:rPr>
@@ -1200,7 +1190,7 @@
           </w:tcPr>
           <w:p>
             <w:pPr>
-              <w:pStyle w:val="Encabezado"/>
+              <w:pStyle w:val="Header"/>
               <w:spacing w:after="0"/>
               <w:jc w:val="center"/>
               <w:rPr>
@@ -1240,12 +1230,12 @@
     </w:p>
     <w:p>
       <w:pPr>
-        <w:pStyle w:val="TtulodeTDC"/>
+        <w:pStyle w:val="TOCHeading"/>
       </w:pPr>
     </w:p>
     <w:p>
       <w:pPr>
-        <w:pStyle w:val="Ttulo1"/>
+        <w:pStyle w:val="Heading1"/>
       </w:pPr>
       <w:r>
         <w:t>Especificación de Clases</w:t>
@@ -1261,7 +1251,7 @@
     </w:p>
     <w:tbl>
       <w:tblPr>
-        <w:tblStyle w:val="Tablaconcuadrcula"/>
+        <w:tblStyle w:val="TableGrid"/>
         <w:tblW w:w="0" w:type="auto"/>
         <w:tblLook w:val="04A0" w:firstRow="1" w:lastRow="0" w:firstColumn="1" w:lastColumn="0" w:noHBand="0" w:noVBand="1"/>
       </w:tblPr>
@@ -1341,7 +1331,7 @@
     </w:p>
     <w:tbl>
       <w:tblPr>
-        <w:tblStyle w:val="Tablaconcuadrcula"/>
+        <w:tblStyle w:val="TableGrid"/>
         <w:tblW w:w="0" w:type="auto"/>
         <w:tblLook w:val="04A0" w:firstRow="1" w:lastRow="0" w:firstColumn="1" w:lastColumn="0" w:noHBand="0" w:noVBand="1"/>
       </w:tblPr>
@@ -1844,10 +1834,24 @@
       <w:hyperlink w:anchor="_Arbol_B+" w:history="1">
         <w:r>
           <w:rPr>
-            <w:rStyle w:val="Hipervnculo"/>
+            <w:rStyle w:val="Hyperlink"/>
             <w:b/>
           </w:rPr>
-          <w:t>Diagrama de Clases</w:t>
+          <w:t>Diagrama</w:t>
+        </w:r>
+        <w:r>
+          <w:rPr>
+            <w:rStyle w:val="Hyperlink"/>
+            <w:b/>
+          </w:rPr>
+          <w:t xml:space="preserve"> </w:t>
+        </w:r>
+        <w:r>
+          <w:rPr>
+            <w:rStyle w:val="Hyperlink"/>
+            <w:b/>
+          </w:rPr>
+          <w:t>de Clases</w:t>
         </w:r>
       </w:hyperlink>
     </w:p>
@@ -1885,7 +1889,7 @@
     </w:p>
     <w:tbl>
       <w:tblPr>
-        <w:tblStyle w:val="Tablaconcuadrcula"/>
+        <w:tblStyle w:val="TableGrid"/>
         <w:tblW w:w="0" w:type="auto"/>
         <w:tblLook w:val="04A0" w:firstRow="1" w:lastRow="0" w:firstColumn="1" w:lastColumn="0" w:noHBand="0" w:noVBand="1"/>
       </w:tblPr>
@@ -2756,7 +2760,7 @@
     </w:p>
     <w:tbl>
       <w:tblPr>
-        <w:tblStyle w:val="Tablaconcuadrcula"/>
+        <w:tblStyle w:val="TableGrid"/>
         <w:tblW w:w="0" w:type="auto"/>
         <w:tblLook w:val="04A0" w:firstRow="1" w:lastRow="0" w:firstColumn="1" w:lastColumn="0" w:noHBand="0" w:noVBand="1"/>
       </w:tblPr>
@@ -3024,10 +3028,24 @@
       <w:hyperlink w:anchor="_Hash" w:history="1">
         <w:r>
           <w:rPr>
-            <w:rStyle w:val="Hipervnculo"/>
+            <w:rStyle w:val="Hyperlink"/>
             <w:b/>
           </w:rPr>
-          <w:t>Diagrama de Clases</w:t>
+          <w:t>Dia</w:t>
+        </w:r>
+        <w:r>
+          <w:rPr>
+            <w:rStyle w:val="Hyperlink"/>
+            <w:b/>
+          </w:rPr>
+          <w:t>g</w:t>
+        </w:r>
+        <w:r>
+          <w:rPr>
+            <w:rStyle w:val="Hyperlink"/>
+            <w:b/>
+          </w:rPr>
+          <w:t>rama de Clases</w:t>
         </w:r>
       </w:hyperlink>
     </w:p>
@@ -3068,7 +3086,7 @@
     </w:p>
     <w:tbl>
       <w:tblPr>
-        <w:tblStyle w:val="Tablaconcuadrcula"/>
+        <w:tblStyle w:val="TableGrid"/>
         <w:tblW w:w="0" w:type="auto"/>
         <w:tblLook w:val="04A0" w:firstRow="1" w:lastRow="0" w:firstColumn="1" w:lastColumn="0" w:noHBand="0" w:noVBand="1"/>
       </w:tblPr>
@@ -3153,7 +3171,7 @@
           </w:p>
           <w:p>
             <w:pPr>
-              <w:pStyle w:val="Prrafodelista"/>
+              <w:pStyle w:val="ListParagraph"/>
               <w:numPr>
                 <w:ilvl w:val="0"/>
                 <w:numId w:val="17"/>
@@ -3170,7 +3188,7 @@
           </w:p>
           <w:p>
             <w:pPr>
-              <w:pStyle w:val="Prrafodelista"/>
+              <w:pStyle w:val="ListParagraph"/>
               <w:numPr>
                 <w:ilvl w:val="0"/>
                 <w:numId w:val="17"/>
@@ -3230,7 +3248,7 @@
     </w:p>
     <w:tbl>
       <w:tblPr>
-        <w:tblStyle w:val="Tablaconcuadrcula"/>
+        <w:tblStyle w:val="TableGrid"/>
         <w:tblW w:w="0" w:type="auto"/>
         <w:tblLook w:val="04A0" w:firstRow="1" w:lastRow="0" w:firstColumn="1" w:lastColumn="0" w:noHBand="0" w:noVBand="1"/>
       </w:tblPr>
@@ -3640,7 +3658,7 @@
     </w:p>
     <w:tbl>
       <w:tblPr>
-        <w:tblStyle w:val="Tablaconcuadrcula"/>
+        <w:tblStyle w:val="TableGrid"/>
         <w:tblW w:w="0" w:type="auto"/>
         <w:tblLook w:val="04A0" w:firstRow="1" w:lastRow="0" w:firstColumn="1" w:lastColumn="0" w:noHBand="0" w:noVBand="1"/>
       </w:tblPr>
@@ -3834,7 +3852,7 @@
           </w:p>
           <w:p>
             <w:pPr>
-              <w:pStyle w:val="Prrafodelista"/>
+              <w:pStyle w:val="ListParagraph"/>
               <w:numPr>
                 <w:ilvl w:val="0"/>
                 <w:numId w:val="16"/>
@@ -3846,7 +3864,7 @@
           </w:p>
           <w:p>
             <w:pPr>
-              <w:pStyle w:val="Prrafodelista"/>
+              <w:pStyle w:val="ListParagraph"/>
               <w:numPr>
                 <w:ilvl w:val="0"/>
                 <w:numId w:val="16"/>
@@ -3858,7 +3876,7 @@
           </w:p>
           <w:p>
             <w:pPr>
-              <w:pStyle w:val="Prrafodelista"/>
+              <w:pStyle w:val="ListParagraph"/>
               <w:numPr>
                 <w:ilvl w:val="0"/>
                 <w:numId w:val="16"/>
@@ -3903,7 +3921,7 @@
           </w:p>
           <w:p>
             <w:pPr>
-              <w:pStyle w:val="Prrafodelista"/>
+              <w:pStyle w:val="ListParagraph"/>
               <w:numPr>
                 <w:ilvl w:val="0"/>
                 <w:numId w:val="15"/>
@@ -3915,7 +3933,7 @@
           </w:p>
           <w:p>
             <w:pPr>
-              <w:pStyle w:val="Prrafodelista"/>
+              <w:pStyle w:val="ListParagraph"/>
               <w:numPr>
                 <w:ilvl w:val="0"/>
                 <w:numId w:val="15"/>
@@ -3927,7 +3945,7 @@
           </w:p>
           <w:p>
             <w:pPr>
-              <w:pStyle w:val="Prrafodelista"/>
+              <w:pStyle w:val="ListParagraph"/>
               <w:numPr>
                 <w:ilvl w:val="0"/>
                 <w:numId w:val="15"/>
@@ -3939,7 +3957,7 @@
           </w:p>
           <w:p>
             <w:pPr>
-              <w:pStyle w:val="Prrafodelista"/>
+              <w:pStyle w:val="ListParagraph"/>
               <w:numPr>
                 <w:ilvl w:val="0"/>
                 <w:numId w:val="15"/>
@@ -4091,6 +4109,29 @@
     </w:tbl>
     <w:p>
       <w:pPr>
+        <w:jc w:val="right"/>
+        <w:rPr>
+          <w:b/>
+        </w:rPr>
+      </w:pPr>
+      <w:r>
+        <w:rPr>
+          <w:b/>
+        </w:rPr>
+        <w:t xml:space="preserve">Ver </w:t>
+      </w:r>
+      <w:hyperlink w:anchor="_Archivos_de_Bloques" w:history="1">
+        <w:r>
+          <w:rPr>
+            <w:rStyle w:val="Hyperlink"/>
+            <w:b/>
+          </w:rPr>
+          <w:t>Diagrama de Clases</w:t>
+        </w:r>
+      </w:hyperlink>
+    </w:p>
+    <w:p>
+      <w:pPr>
         <w:spacing w:after="0"/>
       </w:pPr>
     </w:p>
@@ -4137,7 +4178,7 @@
     </w:p>
     <w:tbl>
       <w:tblPr>
-        <w:tblStyle w:val="Tablaconcuadrcula"/>
+        <w:tblStyle w:val="TableGrid"/>
         <w:tblW w:w="0" w:type="auto"/>
         <w:tblLook w:val="04A0" w:firstRow="1" w:lastRow="0" w:firstColumn="1" w:lastColumn="0" w:noHBand="0" w:noVBand="1"/>
       </w:tblPr>
@@ -4366,7 +4407,11 @@
           </w:tcPr>
           <w:p>
             <w:r>
-              <w:t>Utilizada para la interacción con el usuario. Específicamente, sirve para mostrar menús y leer la entrada del usuario de forma consistente a lo largo de la aplicación.</w:t>
+              <w:t xml:space="preserve">Utilizada para la interacción con el usuario. Específicamente, sirve para mostrar menús y leer la entrada del usuario de forma consistente a lo largo de la </w:t>
+            </w:r>
+            <w:r>
+              <w:lastRenderedPageBreak/>
+              <w:t>aplicación.</w:t>
             </w:r>
           </w:p>
         </w:tc>
@@ -4388,6 +4433,7 @@
               <w:rPr>
                 <w:b/>
               </w:rPr>
+              <w:lastRenderedPageBreak/>
               <w:t>Voting</w:t>
             </w:r>
             <w:proofErr w:type="spellEnd"/>
@@ -4399,11 +4445,7 @@
           </w:tcPr>
           <w:p>
             <w:r>
-              <w:t xml:space="preserve">Maneja el flujo de voto. Es utilizada para la carga inicial de datos, ya que hace </w:t>
-            </w:r>
-            <w:r>
-              <w:lastRenderedPageBreak/>
-              <w:t>votar a todos los electores en todas las elecciones disponibles para ellos.</w:t>
+              <w:t>Maneja el flujo de voto. Es utilizada para la carga inicial de datos, ya que hace votar a todos los electores en todas las elecciones disponibles para ellos.</w:t>
             </w:r>
           </w:p>
         </w:tc>
@@ -4412,7 +4454,7 @@
     <w:p/>
     <w:p>
       <w:pPr>
-        <w:pStyle w:val="Ttulo1"/>
+        <w:pStyle w:val="Heading1"/>
       </w:pPr>
       <w:r>
         <w:t>Diagramas de Clases</w:t>
@@ -4425,15 +4467,13 @@
     </w:p>
     <w:p>
       <w:pPr>
-        <w:pStyle w:val="Ttulo2"/>
+        <w:pStyle w:val="Heading2"/>
       </w:pPr>
       <w:bookmarkStart w:id="0" w:name="_Arbol_B+"/>
       <w:bookmarkEnd w:id="0"/>
-      <w:proofErr w:type="spellStart"/>
-      <w:r>
-        <w:t>Arbol</w:t>
-      </w:r>
-      <w:proofErr w:type="spellEnd"/>
+      <w:r>
+        <w:t>Árbol</w:t>
+      </w:r>
       <w:r>
         <w:t xml:space="preserve"> B+</w:t>
       </w:r>
@@ -4442,10 +4482,10 @@
       <w:r>
         <w:rPr>
           <w:noProof/>
-          <w:lang w:eastAsia="es-AR"/>
+          <w:lang w:val="en-US"/>
         </w:rPr>
         <w:drawing>
-          <wp:inline distT="0" distB="0" distL="0" distR="0" wp14:anchorId="09131411" wp14:editId="3BF57C89">
+          <wp:inline distT="0" distB="0" distL="0" distR="0" wp14:anchorId="2E61FC1D" wp14:editId="0011B743">
             <wp:extent cx="6120765" cy="3327689"/>
             <wp:effectExtent l="0" t="0" r="0" b="6350"/>
             <wp:docPr id="2" name="Imagen 2" descr="C:\Documents and Settings\Martu\Escritorio\BPlusTree - Diagram.png"/>
@@ -4462,7 +4502,7 @@
                     </pic:cNvPicPr>
                   </pic:nvPicPr>
                   <pic:blipFill>
-                    <a:blip r:embed="rId11">
+                    <a:blip r:embed="rId12">
                       <a:extLst>
                         <a:ext uri="{28A0092B-C50C-407E-A947-70E740481C1C}">
                           <a14:useLocalDpi xmlns:a14="http://schemas.microsoft.com/office/drawing/2010/main" val="0"/>
@@ -4496,7 +4536,7 @@
     </w:p>
     <w:tbl>
       <w:tblPr>
-        <w:tblStyle w:val="Tablaconcuadrcula"/>
+        <w:tblStyle w:val="TableGrid"/>
         <w:tblpPr w:leftFromText="141" w:rightFromText="141" w:vertAnchor="text" w:horzAnchor="margin" w:tblpY="129"/>
         <w:tblW w:w="0" w:type="auto"/>
         <w:tblLook w:val="04A0" w:firstRow="1" w:lastRow="0" w:firstColumn="1" w:lastColumn="0" w:noHBand="0" w:noVBand="1"/>
@@ -4542,6 +4582,9 @@
       </w:r>
       <w:proofErr w:type="spellStart"/>
       <w:r>
+        <w:rPr>
+          <w:i/>
+        </w:rPr>
         <w:t>Tree</w:t>
       </w:r>
       <w:proofErr w:type="spellEnd"/>
@@ -4550,6 +4593,9 @@
       </w:r>
       <w:proofErr w:type="spellStart"/>
       <w:r>
+        <w:rPr>
+          <w:i/>
+        </w:rPr>
         <w:t>Node</w:t>
       </w:r>
       <w:proofErr w:type="spellEnd"/>
@@ -4558,6 +4604,9 @@
       </w:r>
       <w:proofErr w:type="spellStart"/>
       <w:r>
+        <w:rPr>
+          <w:i/>
+        </w:rPr>
         <w:t>InternalNode</w:t>
       </w:r>
       <w:proofErr w:type="spellEnd"/>
@@ -4566,6 +4615,9 @@
       </w:r>
       <w:proofErr w:type="spellStart"/>
       <w:r>
+        <w:rPr>
+          <w:i/>
+        </w:rPr>
         <w:t>LeafNode</w:t>
       </w:r>
       <w:proofErr w:type="spellEnd"/>
@@ -4574,6 +4626,9 @@
       </w:r>
       <w:proofErr w:type="spellStart"/>
       <w:r>
+        <w:rPr>
+          <w:i/>
+        </w:rPr>
         <w:t>Tree</w:t>
       </w:r>
       <w:proofErr w:type="spellEnd"/>
@@ -4582,6 +4637,9 @@
       </w:r>
       <w:proofErr w:type="spellStart"/>
       <w:r>
+        <w:rPr>
+          <w:i/>
+        </w:rPr>
         <w:t>TreeBlockFile</w:t>
       </w:r>
       <w:proofErr w:type="spellEnd"/>
@@ -4598,6 +4656,9 @@
       </w:r>
       <w:proofErr w:type="spellStart"/>
       <w:r>
+        <w:rPr>
+          <w:i/>
+        </w:rPr>
         <w:t>TreeBlockFile</w:t>
       </w:r>
       <w:proofErr w:type="spellEnd"/>
@@ -4606,6 +4667,9 @@
       </w:r>
       <w:proofErr w:type="spellStart"/>
       <w:r>
+        <w:rPr>
+          <w:i/>
+        </w:rPr>
         <w:t>FreeBlockManager</w:t>
       </w:r>
       <w:proofErr w:type="spellEnd"/>
@@ -4614,6 +4678,9 @@
       </w:r>
       <w:proofErr w:type="spellStart"/>
       <w:r>
+        <w:rPr>
+          <w:i/>
+        </w:rPr>
         <w:t>TreeBlock</w:t>
       </w:r>
       <w:proofErr w:type="spellEnd"/>
@@ -4637,6 +4704,9 @@
       </w:r>
       <w:proofErr w:type="spellStart"/>
       <w:r>
+        <w:rPr>
+          <w:i/>
+        </w:rPr>
         <w:t>TreeBlock</w:t>
       </w:r>
       <w:proofErr w:type="spellEnd"/>
@@ -4645,6 +4715,9 @@
       </w:r>
       <w:proofErr w:type="spellStart"/>
       <w:r>
+        <w:rPr>
+          <w:i/>
+        </w:rPr>
         <w:t>SequenceTreeBlock</w:t>
       </w:r>
       <w:proofErr w:type="spellEnd"/>
@@ -4653,6 +4726,9 @@
       </w:r>
       <w:proofErr w:type="spellStart"/>
       <w:r>
+        <w:rPr>
+          <w:i/>
+        </w:rPr>
         <w:t>IndexTreeBlock</w:t>
       </w:r>
       <w:proofErr w:type="spellEnd"/>
@@ -4666,15 +4742,13 @@
           <w:u w:val="single"/>
         </w:rPr>
       </w:pPr>
-      <w:bookmarkStart w:id="1" w:name="_GoBack"/>
-      <w:bookmarkEnd w:id="1"/>
     </w:p>
     <w:p>
       <w:pPr>
-        <w:pStyle w:val="Ttulo2"/>
-      </w:pPr>
-      <w:bookmarkStart w:id="2" w:name="_Hash"/>
-      <w:bookmarkEnd w:id="2"/>
+        <w:pStyle w:val="Heading2"/>
+      </w:pPr>
+      <w:bookmarkStart w:id="1" w:name="_Hash"/>
+      <w:bookmarkEnd w:id="1"/>
       <w:r>
         <w:t>Hash</w:t>
       </w:r>
@@ -4684,11 +4758,11 @@
       <w:r>
         <w:rPr>
           <w:noProof/>
-          <w:lang w:eastAsia="es-AR"/>
+          <w:lang w:val="en-US"/>
         </w:rPr>
         <w:lastRenderedPageBreak/>
         <w:drawing>
-          <wp:inline distT="0" distB="0" distL="0" distR="0">
+          <wp:inline distT="0" distB="0" distL="0" distR="0" wp14:anchorId="42B026D5" wp14:editId="7ACE9AA2">
             <wp:extent cx="5657850" cy="3943350"/>
             <wp:effectExtent l="0" t="0" r="0" b="0"/>
             <wp:docPr id="3" name="Imagen 3" descr="C:\Documents and Settings\Martu\Escritorio\Hash - Diagram.png"/>
@@ -4705,7 +4779,7 @@
                     </pic:cNvPicPr>
                   </pic:nvPicPr>
                   <pic:blipFill>
-                    <a:blip r:embed="rId12">
+                    <a:blip r:embed="rId13">
                       <a:extLst>
                         <a:ext uri="{28A0092B-C50C-407E-A947-70E740481C1C}">
                           <a14:useLocalDpi xmlns:a14="http://schemas.microsoft.com/office/drawing/2010/main" val="0"/>
@@ -4746,6 +4820,9 @@
       </w:r>
       <w:proofErr w:type="spellStart"/>
       <w:r>
+        <w:rPr>
+          <w:i/>
+        </w:rPr>
         <w:t>HashBlockFile</w:t>
       </w:r>
       <w:proofErr w:type="spellEnd"/>
@@ -4754,6 +4831,9 @@
       </w:r>
       <w:proofErr w:type="spellStart"/>
       <w:r>
+        <w:rPr>
+          <w:i/>
+        </w:rPr>
         <w:t>HashBlock</w:t>
       </w:r>
       <w:proofErr w:type="spellEnd"/>
@@ -4762,6 +4842,9 @@
       </w:r>
       <w:proofErr w:type="spellStart"/>
       <w:r>
+        <w:rPr>
+          <w:i/>
+        </w:rPr>
         <w:t>HashBlockFile</w:t>
       </w:r>
       <w:proofErr w:type="spellEnd"/>
@@ -4770,6 +4853,9 @@
       </w:r>
       <w:proofErr w:type="spellStart"/>
       <w:r>
+        <w:rPr>
+          <w:i/>
+        </w:rPr>
         <w:t>HashingFunction</w:t>
       </w:r>
       <w:proofErr w:type="spellEnd"/>
@@ -4781,6 +4867,9 @@
       </w:r>
       <w:proofErr w:type="spellStart"/>
       <w:r>
+        <w:rPr>
+          <w:i/>
+        </w:rPr>
         <w:t>VoterHashingFunction</w:t>
       </w:r>
       <w:proofErr w:type="spellEnd"/>
@@ -4789,6 +4878,9 @@
       </w:r>
       <w:proofErr w:type="spellStart"/>
       <w:r>
+        <w:rPr>
+          <w:i/>
+        </w:rPr>
         <w:t>ChargeHashingFunction</w:t>
       </w:r>
       <w:proofErr w:type="spellEnd"/>
@@ -4797,11 +4889,182 @@
       </w:r>
       <w:proofErr w:type="spellStart"/>
       <w:r>
+        <w:rPr>
+          <w:i/>
+        </w:rPr>
         <w:t>HashingFunction</w:t>
       </w:r>
       <w:proofErr w:type="spellEnd"/>
       <w:r>
         <w:t xml:space="preserve"> que sirven para reutilizar el hash para distintas entidades.</w:t>
+      </w:r>
+    </w:p>
+    <w:p>
+      <w:pPr>
+        <w:pStyle w:val="Heading2"/>
+      </w:pPr>
+      <w:bookmarkStart w:id="2" w:name="_Archivos_de_Bloques"/>
+      <w:bookmarkEnd w:id="2"/>
+      <w:r>
+        <w:t>Archivos de Bloques Variables</w:t>
+      </w:r>
+    </w:p>
+    <w:p>
+      <w:bookmarkStart w:id="3" w:name="_GoBack"/>
+      <w:bookmarkEnd w:id="3"/>
+      <w:r>
+        <w:rPr>
+          <w:noProof/>
+          <w:lang w:val="en-US"/>
+        </w:rPr>
+        <w:drawing>
+          <wp:inline distT="0" distB="0" distL="0" distR="0">
+            <wp:extent cx="6120765" cy="2633216"/>
+            <wp:effectExtent l="0" t="0" r="0" b="0"/>
+            <wp:docPr id="1" name="Picture 1" descr="C:\Users\jgonzalez\Desktop\VariableBlocks - Diagram.png"/>
+            <wp:cNvGraphicFramePr>
+              <a:graphicFrameLocks xmlns:a="http://schemas.openxmlformats.org/drawingml/2006/main" noChangeAspect="1"/>
+            </wp:cNvGraphicFramePr>
+            <a:graphic xmlns:a="http://schemas.openxmlformats.org/drawingml/2006/main">
+              <a:graphicData uri="http://schemas.openxmlformats.org/drawingml/2006/picture">
+                <pic:pic xmlns:pic="http://schemas.openxmlformats.org/drawingml/2006/picture">
+                  <pic:nvPicPr>
+                    <pic:cNvPr id="0" name="Picture 3" descr="C:\Users\jgonzalez\Desktop\VariableBlocks - Diagram.png"/>
+                    <pic:cNvPicPr>
+                      <a:picLocks noChangeAspect="1" noChangeArrowheads="1"/>
+                    </pic:cNvPicPr>
+                  </pic:nvPicPr>
+                  <pic:blipFill>
+                    <a:blip r:embed="rId14">
+                      <a:extLst>
+                        <a:ext uri="{28A0092B-C50C-407E-A947-70E740481C1C}">
+                          <a14:useLocalDpi xmlns:a14="http://schemas.microsoft.com/office/drawing/2010/main" val="0"/>
+                        </a:ext>
+                      </a:extLst>
+                    </a:blip>
+                    <a:srcRect/>
+                    <a:stretch>
+                      <a:fillRect/>
+                    </a:stretch>
+                  </pic:blipFill>
+                  <pic:spPr bwMode="auto">
+                    <a:xfrm>
+                      <a:off x="0" y="0"/>
+                      <a:ext cx="6120765" cy="2633216"/>
+                    </a:xfrm>
+                    <a:prstGeom prst="rect">
+                      <a:avLst/>
+                    </a:prstGeom>
+                    <a:noFill/>
+                    <a:ln>
+                      <a:noFill/>
+                    </a:ln>
+                  </pic:spPr>
+                </pic:pic>
+              </a:graphicData>
+            </a:graphic>
+          </wp:inline>
+        </w:drawing>
+      </w:r>
+    </w:p>
+    <w:p>
+      <w:r>
+        <w:t xml:space="preserve">Este diagrama da una idea de la relación que existe entre las principales clases involucradas en la carga y descarga de registros en bloques variables. Como se puede ver, </w:t>
+      </w:r>
+      <w:r>
+        <w:t xml:space="preserve">la clase abstracta </w:t>
+      </w:r>
+      <w:proofErr w:type="spellStart"/>
+      <w:r>
+        <w:rPr>
+          <w:i/>
+        </w:rPr>
+        <w:t>BaseVariableBLockFile</w:t>
+      </w:r>
+      <w:proofErr w:type="spellEnd"/>
+      <w:r>
+        <w:t xml:space="preserve"> actúa de interfaz para permitirle al usuario manejar el archivo en bloques abstrayéndolo de la </w:t>
+      </w:r>
+      <w:r>
+        <w:lastRenderedPageBreak/>
+        <w:t xml:space="preserve">implementación. De dicha clase deriva la clase </w:t>
+      </w:r>
+      <w:proofErr w:type="spellStart"/>
+      <w:r>
+        <w:rPr>
+          <w:i/>
+        </w:rPr>
+        <w:t>SimpleVariableBlockFile</w:t>
+      </w:r>
+      <w:proofErr w:type="spellEnd"/>
+      <w:r>
+        <w:t xml:space="preserve"> que es la encargada de administrar archivos secuenciales de bloques de longitud variable. A su vez, utiliza la clase </w:t>
+      </w:r>
+      <w:proofErr w:type="spellStart"/>
+      <w:r>
+        <w:rPr>
+          <w:i/>
+        </w:rPr>
+        <w:t>SimpleVariableBlock</w:t>
+      </w:r>
+      <w:proofErr w:type="spellEnd"/>
+      <w:r>
+        <w:t xml:space="preserve"> la se encarga del manejo de registros, respetando la interfaz propuesta por la clase abstracta </w:t>
+      </w:r>
+      <w:proofErr w:type="spellStart"/>
+      <w:r>
+        <w:rPr>
+          <w:i/>
+        </w:rPr>
+        <w:t>BaseVariableBlock</w:t>
+      </w:r>
+      <w:proofErr w:type="spellEnd"/>
+      <w:r>
+        <w:t xml:space="preserve">. Vemos también que </w:t>
+      </w:r>
+      <w:proofErr w:type="spellStart"/>
+      <w:r>
+        <w:rPr>
+          <w:i/>
+        </w:rPr>
+        <w:t>RecordMethods</w:t>
+      </w:r>
+      <w:proofErr w:type="spellEnd"/>
+      <w:r>
+        <w:t xml:space="preserve"> está presente en </w:t>
+      </w:r>
+      <w:proofErr w:type="spellStart"/>
+      <w:r>
+        <w:rPr>
+          <w:i/>
+        </w:rPr>
+        <w:t>BaseVariableBlockFile</w:t>
+      </w:r>
+      <w:proofErr w:type="spellEnd"/>
+      <w:r>
+        <w:t xml:space="preserve"> y </w:t>
+      </w:r>
+      <w:proofErr w:type="spellStart"/>
+      <w:r>
+        <w:rPr>
+          <w:i/>
+        </w:rPr>
+        <w:t>BaseVariableBlock</w:t>
+      </w:r>
+      <w:proofErr w:type="spellEnd"/>
+      <w:r>
+        <w:t xml:space="preserve"> ya que es necesaria para las operaciones entre registros lo cual permite a nuestros archivos guardar registros de cualquier tipo. Finalmente, se encuentra la clase </w:t>
+      </w:r>
+      <w:proofErr w:type="spellStart"/>
+      <w:r>
+        <w:rPr>
+          <w:i/>
+        </w:rPr>
+        <w:t>VariableRecord</w:t>
+      </w:r>
+      <w:proofErr w:type="spellEnd"/>
+      <w:r>
+        <w:t xml:space="preserve"> que si bien no está asociada a ninguna clase directamente, ésta es utilizada por las clases principales del diagrama ya que es la clase que representa el registro de longitud variable.</w:t>
       </w:r>
     </w:p>
     <w:p/>
@@ -6954,11 +7217,11 @@
     <w:qFormat/>
     <w:rsid w:val="00615DA4"/>
   </w:style>
-  <w:style w:type="paragraph" w:styleId="Ttulo1">
+  <w:style w:type="paragraph" w:styleId="Heading1">
     <w:name w:val="heading 1"/>
     <w:basedOn w:val="Normal"/>
     <w:next w:val="Normal"/>
-    <w:link w:val="Ttulo1Car"/>
+    <w:link w:val="Heading1Char"/>
     <w:uiPriority w:val="9"/>
     <w:qFormat/>
     <w:rsid w:val="00615DA4"/>
@@ -6977,11 +7240,11 @@
       <w:szCs w:val="28"/>
     </w:rPr>
   </w:style>
-  <w:style w:type="paragraph" w:styleId="Ttulo2">
+  <w:style w:type="paragraph" w:styleId="Heading2">
     <w:name w:val="heading 2"/>
     <w:basedOn w:val="Normal"/>
     <w:next w:val="Normal"/>
-    <w:link w:val="Ttulo2Car"/>
+    <w:link w:val="Heading2Char"/>
     <w:uiPriority w:val="9"/>
     <w:unhideWhenUsed/>
     <w:qFormat/>
@@ -7001,11 +7264,11 @@
       <w:szCs w:val="26"/>
     </w:rPr>
   </w:style>
-  <w:style w:type="paragraph" w:styleId="Ttulo3">
+  <w:style w:type="paragraph" w:styleId="Heading3">
     <w:name w:val="heading 3"/>
     <w:basedOn w:val="Normal"/>
     <w:next w:val="Normal"/>
-    <w:link w:val="Ttulo3Car"/>
+    <w:link w:val="Heading3Char"/>
     <w:uiPriority w:val="9"/>
     <w:unhideWhenUsed/>
     <w:qFormat/>
@@ -7023,11 +7286,11 @@
       <w:color w:val="4F81BD" w:themeColor="accent1"/>
     </w:rPr>
   </w:style>
-  <w:style w:type="paragraph" w:styleId="Ttulo4">
+  <w:style w:type="paragraph" w:styleId="Heading4">
     <w:name w:val="heading 4"/>
     <w:basedOn w:val="Normal"/>
     <w:next w:val="Normal"/>
-    <w:link w:val="Ttulo4Car"/>
+    <w:link w:val="Heading4Char"/>
     <w:uiPriority w:val="9"/>
     <w:unhideWhenUsed/>
     <w:qFormat/>
@@ -7047,11 +7310,11 @@
       <w:color w:val="4F81BD" w:themeColor="accent1"/>
     </w:rPr>
   </w:style>
-  <w:style w:type="paragraph" w:styleId="Ttulo5">
+  <w:style w:type="paragraph" w:styleId="Heading5">
     <w:name w:val="heading 5"/>
     <w:basedOn w:val="Normal"/>
     <w:next w:val="Normal"/>
-    <w:link w:val="Ttulo5Car"/>
+    <w:link w:val="Heading5Char"/>
     <w:uiPriority w:val="9"/>
     <w:semiHidden/>
     <w:unhideWhenUsed/>
@@ -7068,11 +7331,11 @@
       <w:color w:val="243F60" w:themeColor="accent1" w:themeShade="7F"/>
     </w:rPr>
   </w:style>
-  <w:style w:type="paragraph" w:styleId="Ttulo6">
+  <w:style w:type="paragraph" w:styleId="Heading6">
     <w:name w:val="heading 6"/>
     <w:basedOn w:val="Normal"/>
     <w:next w:val="Normal"/>
-    <w:link w:val="Ttulo6Car"/>
+    <w:link w:val="Heading6Char"/>
     <w:uiPriority w:val="9"/>
     <w:semiHidden/>
     <w:unhideWhenUsed/>
@@ -7091,11 +7354,11 @@
       <w:color w:val="243F60" w:themeColor="accent1" w:themeShade="7F"/>
     </w:rPr>
   </w:style>
-  <w:style w:type="paragraph" w:styleId="Ttulo7">
+  <w:style w:type="paragraph" w:styleId="Heading7">
     <w:name w:val="heading 7"/>
     <w:basedOn w:val="Normal"/>
     <w:next w:val="Normal"/>
-    <w:link w:val="Ttulo7Car"/>
+    <w:link w:val="Heading7Char"/>
     <w:uiPriority w:val="9"/>
     <w:semiHidden/>
     <w:unhideWhenUsed/>
@@ -7114,11 +7377,11 @@
       <w:color w:val="404040" w:themeColor="text1" w:themeTint="BF"/>
     </w:rPr>
   </w:style>
-  <w:style w:type="paragraph" w:styleId="Ttulo8">
+  <w:style w:type="paragraph" w:styleId="Heading8">
     <w:name w:val="heading 8"/>
     <w:basedOn w:val="Normal"/>
     <w:next w:val="Normal"/>
-    <w:link w:val="Ttulo8Car"/>
+    <w:link w:val="Heading8Char"/>
     <w:uiPriority w:val="9"/>
     <w:semiHidden/>
     <w:unhideWhenUsed/>
@@ -7137,11 +7400,11 @@
       <w:szCs w:val="20"/>
     </w:rPr>
   </w:style>
-  <w:style w:type="paragraph" w:styleId="Ttulo9">
+  <w:style w:type="paragraph" w:styleId="Heading9">
     <w:name w:val="heading 9"/>
     <w:basedOn w:val="Normal"/>
     <w:next w:val="Normal"/>
-    <w:link w:val="Ttulo9Car"/>
+    <w:link w:val="Heading9Char"/>
     <w:uiPriority w:val="9"/>
     <w:semiHidden/>
     <w:unhideWhenUsed/>
@@ -7162,13 +7425,13 @@
       <w:szCs w:val="20"/>
     </w:rPr>
   </w:style>
-  <w:style w:type="character" w:default="1" w:styleId="Fuentedeprrafopredeter">
+  <w:style w:type="character" w:default="1" w:styleId="DefaultParagraphFont">
     <w:name w:val="Default Paragraph Font"/>
     <w:uiPriority w:val="1"/>
     <w:semiHidden/>
     <w:unhideWhenUsed/>
   </w:style>
-  <w:style w:type="table" w:default="1" w:styleId="Tablanormal">
+  <w:style w:type="table" w:default="1" w:styleId="TableNormal">
     <w:name w:val="Normal Table"/>
     <w:uiPriority w:val="99"/>
     <w:semiHidden/>
@@ -7183,17 +7446,17 @@
       </w:tblCellMar>
     </w:tblPr>
   </w:style>
-  <w:style w:type="numbering" w:default="1" w:styleId="Sinlista">
+  <w:style w:type="numbering" w:default="1" w:styleId="NoList">
     <w:name w:val="No List"/>
     <w:uiPriority w:val="99"/>
     <w:semiHidden/>
     <w:unhideWhenUsed/>
   </w:style>
-  <w:style w:type="paragraph" w:styleId="Ttulo">
+  <w:style w:type="paragraph" w:styleId="Title">
     <w:name w:val="Title"/>
     <w:basedOn w:val="Normal"/>
     <w:next w:val="Normal"/>
-    <w:link w:val="TtuloCar"/>
+    <w:link w:val="TitleChar"/>
     <w:uiPriority w:val="10"/>
     <w:qFormat/>
     <w:rsid w:val="00615DA4"/>
@@ -7213,10 +7476,10 @@
       <w:szCs w:val="52"/>
     </w:rPr>
   </w:style>
-  <w:style w:type="character" w:customStyle="1" w:styleId="TtuloCar">
-    <w:name w:val="Título Car"/>
-    <w:basedOn w:val="Fuentedeprrafopredeter"/>
-    <w:link w:val="Ttulo"/>
+  <w:style w:type="character" w:customStyle="1" w:styleId="TitleChar">
+    <w:name w:val="Title Char"/>
+    <w:basedOn w:val="DefaultParagraphFont"/>
+    <w:link w:val="Title"/>
     <w:uiPriority w:val="10"/>
     <w:rsid w:val="00615DA4"/>
     <w:rPr>
@@ -7228,10 +7491,10 @@
       <w:szCs w:val="52"/>
     </w:rPr>
   </w:style>
-  <w:style w:type="paragraph" w:styleId="Encabezado">
+  <w:style w:type="paragraph" w:styleId="Header">
     <w:name w:val="header"/>
     <w:basedOn w:val="Normal"/>
-    <w:link w:val="EncabezadoCar"/>
+    <w:link w:val="HeaderChar"/>
     <w:rsid w:val="005519C9"/>
     <w:pPr>
       <w:widowControl w:val="0"/>
@@ -7247,10 +7510,10 @@
       <w:kern w:val="1"/>
     </w:rPr>
   </w:style>
-  <w:style w:type="character" w:customStyle="1" w:styleId="EncabezadoCar">
-    <w:name w:val="Encabezado Car"/>
-    <w:basedOn w:val="Fuentedeprrafopredeter"/>
-    <w:link w:val="Encabezado"/>
+  <w:style w:type="character" w:customStyle="1" w:styleId="HeaderChar">
+    <w:name w:val="Header Char"/>
+    <w:basedOn w:val="DefaultParagraphFont"/>
+    <w:link w:val="Header"/>
     <w:rsid w:val="005519C9"/>
     <w:rPr>
       <w:rFonts w:ascii="Times New Roman" w:eastAsia="Lucida Sans Unicode" w:hAnsi="Times New Roman" w:cs="Times New Roman"/>
@@ -7260,10 +7523,10 @@
       <w:lang w:eastAsia="es-ES"/>
     </w:rPr>
   </w:style>
-  <w:style w:type="character" w:customStyle="1" w:styleId="Ttulo1Car">
-    <w:name w:val="Título 1 Car"/>
-    <w:basedOn w:val="Fuentedeprrafopredeter"/>
-    <w:link w:val="Ttulo1"/>
+  <w:style w:type="character" w:customStyle="1" w:styleId="Heading1Char">
+    <w:name w:val="Heading 1 Char"/>
+    <w:basedOn w:val="DefaultParagraphFont"/>
+    <w:link w:val="Heading1"/>
     <w:uiPriority w:val="9"/>
     <w:rsid w:val="00615DA4"/>
     <w:rPr>
@@ -7275,10 +7538,10 @@
       <w:szCs w:val="28"/>
     </w:rPr>
   </w:style>
-  <w:style w:type="character" w:customStyle="1" w:styleId="Ttulo2Car">
-    <w:name w:val="Título 2 Car"/>
-    <w:basedOn w:val="Fuentedeprrafopredeter"/>
-    <w:link w:val="Ttulo2"/>
+  <w:style w:type="character" w:customStyle="1" w:styleId="Heading2Char">
+    <w:name w:val="Heading 2 Char"/>
+    <w:basedOn w:val="DefaultParagraphFont"/>
+    <w:link w:val="Heading2"/>
     <w:uiPriority w:val="9"/>
     <w:rsid w:val="00615DA4"/>
     <w:rPr>
@@ -7290,10 +7553,10 @@
       <w:szCs w:val="26"/>
     </w:rPr>
   </w:style>
-  <w:style w:type="character" w:customStyle="1" w:styleId="Ttulo3Car">
-    <w:name w:val="Título 3 Car"/>
-    <w:basedOn w:val="Fuentedeprrafopredeter"/>
-    <w:link w:val="Ttulo3"/>
+  <w:style w:type="character" w:customStyle="1" w:styleId="Heading3Char">
+    <w:name w:val="Heading 3 Char"/>
+    <w:basedOn w:val="DefaultParagraphFont"/>
+    <w:link w:val="Heading3"/>
     <w:uiPriority w:val="9"/>
     <w:rsid w:val="00615DA4"/>
     <w:rPr>
@@ -7303,10 +7566,10 @@
       <w:color w:val="4F81BD" w:themeColor="accent1"/>
     </w:rPr>
   </w:style>
-  <w:style w:type="character" w:customStyle="1" w:styleId="Ttulo4Car">
-    <w:name w:val="Título 4 Car"/>
-    <w:basedOn w:val="Fuentedeprrafopredeter"/>
-    <w:link w:val="Ttulo4"/>
+  <w:style w:type="character" w:customStyle="1" w:styleId="Heading4Char">
+    <w:name w:val="Heading 4 Char"/>
+    <w:basedOn w:val="DefaultParagraphFont"/>
+    <w:link w:val="Heading4"/>
     <w:uiPriority w:val="9"/>
     <w:rsid w:val="00615DA4"/>
     <w:rPr>
@@ -7318,10 +7581,10 @@
       <w:color w:val="4F81BD" w:themeColor="accent1"/>
     </w:rPr>
   </w:style>
-  <w:style w:type="character" w:customStyle="1" w:styleId="Ttulo5Car">
-    <w:name w:val="Título 5 Car"/>
-    <w:basedOn w:val="Fuentedeprrafopredeter"/>
-    <w:link w:val="Ttulo5"/>
+  <w:style w:type="character" w:customStyle="1" w:styleId="Heading5Char">
+    <w:name w:val="Heading 5 Char"/>
+    <w:basedOn w:val="DefaultParagraphFont"/>
+    <w:link w:val="Heading5"/>
     <w:uiPriority w:val="9"/>
     <w:semiHidden/>
     <w:rsid w:val="00615DA4"/>
@@ -7330,10 +7593,10 @@
       <w:color w:val="243F60" w:themeColor="accent1" w:themeShade="7F"/>
     </w:rPr>
   </w:style>
-  <w:style w:type="character" w:customStyle="1" w:styleId="Ttulo6Car">
-    <w:name w:val="Título 6 Car"/>
-    <w:basedOn w:val="Fuentedeprrafopredeter"/>
-    <w:link w:val="Ttulo6"/>
+  <w:style w:type="character" w:customStyle="1" w:styleId="Heading6Char">
+    <w:name w:val="Heading 6 Char"/>
+    <w:basedOn w:val="DefaultParagraphFont"/>
+    <w:link w:val="Heading6"/>
     <w:uiPriority w:val="9"/>
     <w:semiHidden/>
     <w:rsid w:val="00615DA4"/>
@@ -7344,10 +7607,10 @@
       <w:color w:val="243F60" w:themeColor="accent1" w:themeShade="7F"/>
     </w:rPr>
   </w:style>
-  <w:style w:type="character" w:customStyle="1" w:styleId="Ttulo7Car">
-    <w:name w:val="Título 7 Car"/>
-    <w:basedOn w:val="Fuentedeprrafopredeter"/>
-    <w:link w:val="Ttulo7"/>
+  <w:style w:type="character" w:customStyle="1" w:styleId="Heading7Char">
+    <w:name w:val="Heading 7 Char"/>
+    <w:basedOn w:val="DefaultParagraphFont"/>
+    <w:link w:val="Heading7"/>
     <w:uiPriority w:val="9"/>
     <w:semiHidden/>
     <w:rsid w:val="00615DA4"/>
@@ -7358,10 +7621,10 @@
       <w:color w:val="404040" w:themeColor="text1" w:themeTint="BF"/>
     </w:rPr>
   </w:style>
-  <w:style w:type="character" w:customStyle="1" w:styleId="Ttulo8Car">
-    <w:name w:val="Título 8 Car"/>
-    <w:basedOn w:val="Fuentedeprrafopredeter"/>
-    <w:link w:val="Ttulo8"/>
+  <w:style w:type="character" w:customStyle="1" w:styleId="Heading8Char">
+    <w:name w:val="Heading 8 Char"/>
+    <w:basedOn w:val="DefaultParagraphFont"/>
+    <w:link w:val="Heading8"/>
     <w:uiPriority w:val="9"/>
     <w:semiHidden/>
     <w:rsid w:val="00615DA4"/>
@@ -7372,10 +7635,10 @@
       <w:szCs w:val="20"/>
     </w:rPr>
   </w:style>
-  <w:style w:type="character" w:customStyle="1" w:styleId="Ttulo9Car">
-    <w:name w:val="Título 9 Car"/>
-    <w:basedOn w:val="Fuentedeprrafopredeter"/>
-    <w:link w:val="Ttulo9"/>
+  <w:style w:type="character" w:customStyle="1" w:styleId="Heading9Char">
+    <w:name w:val="Heading 9 Char"/>
+    <w:basedOn w:val="DefaultParagraphFont"/>
+    <w:link w:val="Heading9"/>
     <w:uiPriority w:val="9"/>
     <w:semiHidden/>
     <w:rsid w:val="00615DA4"/>
@@ -7388,7 +7651,7 @@
       <w:szCs w:val="20"/>
     </w:rPr>
   </w:style>
-  <w:style w:type="paragraph" w:styleId="Epgrafe">
+  <w:style w:type="paragraph" w:styleId="Caption">
     <w:name w:val="caption"/>
     <w:basedOn w:val="Normal"/>
     <w:next w:val="Normal"/>
@@ -7408,11 +7671,11 @@
       <w:szCs w:val="18"/>
     </w:rPr>
   </w:style>
-  <w:style w:type="paragraph" w:styleId="Subttulo">
+  <w:style w:type="paragraph" w:styleId="Subtitle">
     <w:name w:val="Subtitle"/>
     <w:basedOn w:val="Normal"/>
     <w:next w:val="Normal"/>
-    <w:link w:val="SubttuloCar"/>
+    <w:link w:val="SubtitleChar"/>
     <w:uiPriority w:val="11"/>
     <w:qFormat/>
     <w:rsid w:val="00615DA4"/>
@@ -7431,10 +7694,10 @@
       <w:szCs w:val="24"/>
     </w:rPr>
   </w:style>
-  <w:style w:type="character" w:customStyle="1" w:styleId="SubttuloCar">
-    <w:name w:val="Subtítulo Car"/>
-    <w:basedOn w:val="Fuentedeprrafopredeter"/>
-    <w:link w:val="Subttulo"/>
+  <w:style w:type="character" w:customStyle="1" w:styleId="SubtitleChar">
+    <w:name w:val="Subtitle Char"/>
+    <w:basedOn w:val="DefaultParagraphFont"/>
+    <w:link w:val="Subtitle"/>
     <w:uiPriority w:val="11"/>
     <w:rsid w:val="00615DA4"/>
     <w:rPr>
@@ -7447,9 +7710,9 @@
       <w:szCs w:val="24"/>
     </w:rPr>
   </w:style>
-  <w:style w:type="character" w:styleId="Textoennegrita">
+  <w:style w:type="character" w:styleId="Strong">
     <w:name w:val="Strong"/>
-    <w:basedOn w:val="Fuentedeprrafopredeter"/>
+    <w:basedOn w:val="DefaultParagraphFont"/>
     <w:uiPriority w:val="22"/>
     <w:qFormat/>
     <w:rsid w:val="00615DA4"/>
@@ -7458,9 +7721,9 @@
       <w:bCs/>
     </w:rPr>
   </w:style>
-  <w:style w:type="character" w:styleId="nfasis">
+  <w:style w:type="character" w:styleId="Emphasis">
     <w:name w:val="Emphasis"/>
-    <w:basedOn w:val="Fuentedeprrafopredeter"/>
+    <w:basedOn w:val="DefaultParagraphFont"/>
     <w:uiPriority w:val="20"/>
     <w:qFormat/>
     <w:rsid w:val="00615DA4"/>
@@ -7469,7 +7732,7 @@
       <w:iCs/>
     </w:rPr>
   </w:style>
-  <w:style w:type="paragraph" w:styleId="Sinespaciado">
+  <w:style w:type="paragraph" w:styleId="NoSpacing">
     <w:name w:val="No Spacing"/>
     <w:uiPriority w:val="1"/>
     <w:qFormat/>
@@ -7478,7 +7741,7 @@
       <w:spacing w:after="0" w:line="240" w:lineRule="auto"/>
     </w:pPr>
   </w:style>
-  <w:style w:type="paragraph" w:styleId="Prrafodelista">
+  <w:style w:type="paragraph" w:styleId="ListParagraph">
     <w:name w:val="List Paragraph"/>
     <w:basedOn w:val="Normal"/>
     <w:uiPriority w:val="34"/>
@@ -7489,11 +7752,11 @@
       <w:contextualSpacing/>
     </w:pPr>
   </w:style>
-  <w:style w:type="paragraph" w:styleId="Cita">
+  <w:style w:type="paragraph" w:styleId="Quote">
     <w:name w:val="Quote"/>
     <w:basedOn w:val="Normal"/>
     <w:next w:val="Normal"/>
-    <w:link w:val="CitaCar"/>
+    <w:link w:val="QuoteChar"/>
     <w:uiPriority w:val="29"/>
     <w:qFormat/>
     <w:rsid w:val="00615DA4"/>
@@ -7503,10 +7766,10 @@
       <w:color w:val="000000" w:themeColor="text1"/>
     </w:rPr>
   </w:style>
-  <w:style w:type="character" w:customStyle="1" w:styleId="CitaCar">
-    <w:name w:val="Cita Car"/>
-    <w:basedOn w:val="Fuentedeprrafopredeter"/>
-    <w:link w:val="Cita"/>
+  <w:style w:type="character" w:customStyle="1" w:styleId="QuoteChar">
+    <w:name w:val="Quote Char"/>
+    <w:basedOn w:val="DefaultParagraphFont"/>
+    <w:link w:val="Quote"/>
     <w:uiPriority w:val="29"/>
     <w:rsid w:val="00615DA4"/>
     <w:rPr>
@@ -7515,11 +7778,11 @@
       <w:color w:val="000000" w:themeColor="text1"/>
     </w:rPr>
   </w:style>
-  <w:style w:type="paragraph" w:styleId="Citadestacada">
+  <w:style w:type="paragraph" w:styleId="IntenseQuote">
     <w:name w:val="Intense Quote"/>
     <w:basedOn w:val="Normal"/>
     <w:next w:val="Normal"/>
-    <w:link w:val="CitadestacadaCar"/>
+    <w:link w:val="IntenseQuoteChar"/>
     <w:uiPriority w:val="30"/>
     <w:qFormat/>
     <w:rsid w:val="00615DA4"/>
@@ -7538,10 +7801,10 @@
       <w:color w:val="4F81BD" w:themeColor="accent1"/>
     </w:rPr>
   </w:style>
-  <w:style w:type="character" w:customStyle="1" w:styleId="CitadestacadaCar">
-    <w:name w:val="Cita destacada Car"/>
-    <w:basedOn w:val="Fuentedeprrafopredeter"/>
-    <w:link w:val="Citadestacada"/>
+  <w:style w:type="character" w:customStyle="1" w:styleId="IntenseQuoteChar">
+    <w:name w:val="Intense Quote Char"/>
+    <w:basedOn w:val="DefaultParagraphFont"/>
+    <w:link w:val="IntenseQuote"/>
     <w:uiPriority w:val="30"/>
     <w:rsid w:val="00615DA4"/>
     <w:rPr>
@@ -7552,9 +7815,9 @@
       <w:color w:val="4F81BD" w:themeColor="accent1"/>
     </w:rPr>
   </w:style>
-  <w:style w:type="character" w:styleId="nfasissutil">
+  <w:style w:type="character" w:styleId="SubtleEmphasis">
     <w:name w:val="Subtle Emphasis"/>
-    <w:basedOn w:val="Fuentedeprrafopredeter"/>
+    <w:basedOn w:val="DefaultParagraphFont"/>
     <w:uiPriority w:val="19"/>
     <w:qFormat/>
     <w:rsid w:val="00615DA4"/>
@@ -7564,9 +7827,9 @@
       <w:color w:val="808080" w:themeColor="text1" w:themeTint="7F"/>
     </w:rPr>
   </w:style>
-  <w:style w:type="character" w:styleId="nfasisintenso">
+  <w:style w:type="character" w:styleId="IntenseEmphasis">
     <w:name w:val="Intense Emphasis"/>
-    <w:basedOn w:val="Fuentedeprrafopredeter"/>
+    <w:basedOn w:val="DefaultParagraphFont"/>
     <w:uiPriority w:val="21"/>
     <w:qFormat/>
     <w:rsid w:val="00615DA4"/>
@@ -7578,9 +7841,9 @@
       <w:color w:val="4F81BD" w:themeColor="accent1"/>
     </w:rPr>
   </w:style>
-  <w:style w:type="character" w:styleId="Referenciasutil">
+  <w:style w:type="character" w:styleId="SubtleReference">
     <w:name w:val="Subtle Reference"/>
-    <w:basedOn w:val="Fuentedeprrafopredeter"/>
+    <w:basedOn w:val="DefaultParagraphFont"/>
     <w:uiPriority w:val="31"/>
     <w:qFormat/>
     <w:rsid w:val="00615DA4"/>
@@ -7590,9 +7853,9 @@
       <w:u w:val="single"/>
     </w:rPr>
   </w:style>
-  <w:style w:type="character" w:styleId="Referenciaintensa">
+  <w:style w:type="character" w:styleId="IntenseReference">
     <w:name w:val="Intense Reference"/>
-    <w:basedOn w:val="Fuentedeprrafopredeter"/>
+    <w:basedOn w:val="DefaultParagraphFont"/>
     <w:uiPriority w:val="32"/>
     <w:qFormat/>
     <w:rsid w:val="00615DA4"/>
@@ -7605,9 +7868,9 @@
       <w:u w:val="single"/>
     </w:rPr>
   </w:style>
-  <w:style w:type="character" w:styleId="Ttulodellibro">
+  <w:style w:type="character" w:styleId="BookTitle">
     <w:name w:val="Book Title"/>
-    <w:basedOn w:val="Fuentedeprrafopredeter"/>
+    <w:basedOn w:val="DefaultParagraphFont"/>
     <w:uiPriority w:val="33"/>
     <w:qFormat/>
     <w:rsid w:val="00615DA4"/>
@@ -7618,9 +7881,9 @@
       <w:spacing w:val="5"/>
     </w:rPr>
   </w:style>
-  <w:style w:type="paragraph" w:styleId="TtulodeTDC">
+  <w:style w:type="paragraph" w:styleId="TOCHeading">
     <w:name w:val="TOC Heading"/>
-    <w:basedOn w:val="Ttulo1"/>
+    <w:basedOn w:val="Heading1"/>
     <w:next w:val="Normal"/>
     <w:uiPriority w:val="39"/>
     <w:unhideWhenUsed/>
@@ -7630,7 +7893,7 @@
       <w:outlineLvl w:val="9"/>
     </w:pPr>
   </w:style>
-  <w:style w:type="paragraph" w:styleId="TDC1">
+  <w:style w:type="paragraph" w:styleId="TOC1">
     <w:name w:val="toc 1"/>
     <w:basedOn w:val="Normal"/>
     <w:next w:val="Normal"/>
@@ -7642,7 +7905,7 @@
       <w:spacing w:after="100"/>
     </w:pPr>
   </w:style>
-  <w:style w:type="paragraph" w:styleId="TDC2">
+  <w:style w:type="paragraph" w:styleId="TOC2">
     <w:name w:val="toc 2"/>
     <w:basedOn w:val="Normal"/>
     <w:next w:val="Normal"/>
@@ -7655,9 +7918,9 @@
       <w:ind w:left="220"/>
     </w:pPr>
   </w:style>
-  <w:style w:type="character" w:styleId="Hipervnculo">
+  <w:style w:type="character" w:styleId="Hyperlink">
     <w:name w:val="Hyperlink"/>
-    <w:basedOn w:val="Fuentedeprrafopredeter"/>
+    <w:basedOn w:val="DefaultParagraphFont"/>
     <w:uiPriority w:val="99"/>
     <w:unhideWhenUsed/>
     <w:rsid w:val="008C2E86"/>
@@ -7666,10 +7929,10 @@
       <w:u w:val="single"/>
     </w:rPr>
   </w:style>
-  <w:style w:type="paragraph" w:styleId="Textodeglobo">
+  <w:style w:type="paragraph" w:styleId="BalloonText">
     <w:name w:val="Balloon Text"/>
     <w:basedOn w:val="Normal"/>
-    <w:link w:val="TextodegloboCar"/>
+    <w:link w:val="BalloonTextChar"/>
     <w:uiPriority w:val="99"/>
     <w:semiHidden/>
     <w:unhideWhenUsed/>
@@ -7683,10 +7946,10 @@
       <w:szCs w:val="16"/>
     </w:rPr>
   </w:style>
-  <w:style w:type="character" w:customStyle="1" w:styleId="TextodegloboCar">
-    <w:name w:val="Texto de globo Car"/>
-    <w:basedOn w:val="Fuentedeprrafopredeter"/>
-    <w:link w:val="Textodeglobo"/>
+  <w:style w:type="character" w:customStyle="1" w:styleId="BalloonTextChar">
+    <w:name w:val="Balloon Text Char"/>
+    <w:basedOn w:val="DefaultParagraphFont"/>
+    <w:link w:val="BalloonText"/>
     <w:uiPriority w:val="99"/>
     <w:semiHidden/>
     <w:rsid w:val="008C2E86"/>
@@ -7696,9 +7959,9 @@
       <w:szCs w:val="16"/>
     </w:rPr>
   </w:style>
-  <w:style w:type="table" w:styleId="Tablaconcuadrcula">
+  <w:style w:type="table" w:styleId="TableGrid">
     <w:name w:val="Table Grid"/>
-    <w:basedOn w:val="Tablanormal"/>
+    <w:basedOn w:val="TableNormal"/>
     <w:uiPriority w:val="59"/>
     <w:rsid w:val="008C2E86"/>
     <w:pPr>
@@ -7738,9 +8001,9 @@
       <w:szCs w:val="24"/>
     </w:rPr>
   </w:style>
-  <w:style w:type="character" w:styleId="Refdecomentario">
+  <w:style w:type="character" w:styleId="CommentReference">
     <w:name w:val="annotation reference"/>
-    <w:basedOn w:val="Fuentedeprrafopredeter"/>
+    <w:basedOn w:val="DefaultParagraphFont"/>
     <w:uiPriority w:val="99"/>
     <w:semiHidden/>
     <w:unhideWhenUsed/>
@@ -7750,10 +8013,10 @@
       <w:szCs w:val="16"/>
     </w:rPr>
   </w:style>
-  <w:style w:type="paragraph" w:styleId="Textocomentario">
+  <w:style w:type="paragraph" w:styleId="CommentText">
     <w:name w:val="annotation text"/>
     <w:basedOn w:val="Normal"/>
-    <w:link w:val="TextocomentarioCar"/>
+    <w:link w:val="CommentTextChar"/>
     <w:uiPriority w:val="99"/>
     <w:semiHidden/>
     <w:unhideWhenUsed/>
@@ -7766,10 +8029,10 @@
       <w:szCs w:val="20"/>
     </w:rPr>
   </w:style>
-  <w:style w:type="character" w:customStyle="1" w:styleId="TextocomentarioCar">
-    <w:name w:val="Texto comentario Car"/>
-    <w:basedOn w:val="Fuentedeprrafopredeter"/>
-    <w:link w:val="Textocomentario"/>
+  <w:style w:type="character" w:customStyle="1" w:styleId="CommentTextChar">
+    <w:name w:val="Comment Text Char"/>
+    <w:basedOn w:val="DefaultParagraphFont"/>
+    <w:link w:val="CommentText"/>
     <w:uiPriority w:val="99"/>
     <w:semiHidden/>
     <w:rsid w:val="006B5AA3"/>
@@ -7778,11 +8041,11 @@
       <w:szCs w:val="20"/>
     </w:rPr>
   </w:style>
-  <w:style w:type="paragraph" w:styleId="Asuntodelcomentario">
+  <w:style w:type="paragraph" w:styleId="CommentSubject">
     <w:name w:val="annotation subject"/>
-    <w:basedOn w:val="Textocomentario"/>
-    <w:next w:val="Textocomentario"/>
-    <w:link w:val="AsuntodelcomentarioCar"/>
+    <w:basedOn w:val="CommentText"/>
+    <w:next w:val="CommentText"/>
+    <w:link w:val="CommentSubjectChar"/>
     <w:uiPriority w:val="99"/>
     <w:semiHidden/>
     <w:unhideWhenUsed/>
@@ -7792,10 +8055,10 @@
       <w:bCs/>
     </w:rPr>
   </w:style>
-  <w:style w:type="character" w:customStyle="1" w:styleId="AsuntodelcomentarioCar">
-    <w:name w:val="Asunto del comentario Car"/>
-    <w:basedOn w:val="TextocomentarioCar"/>
-    <w:link w:val="Asuntodelcomentario"/>
+  <w:style w:type="character" w:customStyle="1" w:styleId="CommentSubjectChar">
+    <w:name w:val="Comment Subject Char"/>
+    <w:basedOn w:val="CommentTextChar"/>
+    <w:link w:val="CommentSubject"/>
     <w:uiPriority w:val="99"/>
     <w:semiHidden/>
     <w:rsid w:val="006B5AA3"/>
@@ -7806,7 +8069,7 @@
       <w:szCs w:val="20"/>
     </w:rPr>
   </w:style>
-  <w:style w:type="paragraph" w:styleId="TDC3">
+  <w:style w:type="paragraph" w:styleId="TOC3">
     <w:name w:val="toc 3"/>
     <w:basedOn w:val="Normal"/>
     <w:next w:val="Normal"/>
@@ -7843,9 +8106,9 @@
       <w:suppressLineNumbers/>
     </w:pPr>
   </w:style>
-  <w:style w:type="character" w:styleId="Hipervnculovisitado">
+  <w:style w:type="character" w:styleId="FollowedHyperlink">
     <w:name w:val="FollowedHyperlink"/>
-    <w:basedOn w:val="Fuentedeprrafopredeter"/>
+    <w:basedOn w:val="DefaultParagraphFont"/>
     <w:uiPriority w:val="99"/>
     <w:semiHidden/>
     <w:unhideWhenUsed/>
@@ -8020,11 +8283,11 @@
     <w:qFormat/>
     <w:rsid w:val="00615DA4"/>
   </w:style>
-  <w:style w:type="paragraph" w:styleId="Ttulo1">
+  <w:style w:type="paragraph" w:styleId="Heading1">
     <w:name w:val="heading 1"/>
     <w:basedOn w:val="Normal"/>
     <w:next w:val="Normal"/>
-    <w:link w:val="Ttulo1Car"/>
+    <w:link w:val="Heading1Char"/>
     <w:uiPriority w:val="9"/>
     <w:qFormat/>
     <w:rsid w:val="00615DA4"/>
@@ -8043,11 +8306,11 @@
       <w:szCs w:val="28"/>
     </w:rPr>
   </w:style>
-  <w:style w:type="paragraph" w:styleId="Ttulo2">
+  <w:style w:type="paragraph" w:styleId="Heading2">
     <w:name w:val="heading 2"/>
     <w:basedOn w:val="Normal"/>
     <w:next w:val="Normal"/>
-    <w:link w:val="Ttulo2Car"/>
+    <w:link w:val="Heading2Char"/>
     <w:uiPriority w:val="9"/>
     <w:unhideWhenUsed/>
     <w:qFormat/>
@@ -8067,11 +8330,11 @@
       <w:szCs w:val="26"/>
     </w:rPr>
   </w:style>
-  <w:style w:type="paragraph" w:styleId="Ttulo3">
+  <w:style w:type="paragraph" w:styleId="Heading3">
     <w:name w:val="heading 3"/>
     <w:basedOn w:val="Normal"/>
     <w:next w:val="Normal"/>
-    <w:link w:val="Ttulo3Car"/>
+    <w:link w:val="Heading3Char"/>
     <w:uiPriority w:val="9"/>
     <w:unhideWhenUsed/>
     <w:qFormat/>
@@ -8089,11 +8352,11 @@
       <w:color w:val="4F81BD" w:themeColor="accent1"/>
     </w:rPr>
   </w:style>
-  <w:style w:type="paragraph" w:styleId="Ttulo4">
+  <w:style w:type="paragraph" w:styleId="Heading4">
     <w:name w:val="heading 4"/>
     <w:basedOn w:val="Normal"/>
     <w:next w:val="Normal"/>
-    <w:link w:val="Ttulo4Car"/>
+    <w:link w:val="Heading4Char"/>
     <w:uiPriority w:val="9"/>
     <w:unhideWhenUsed/>
     <w:qFormat/>
@@ -8113,11 +8376,11 @@
       <w:color w:val="4F81BD" w:themeColor="accent1"/>
     </w:rPr>
   </w:style>
-  <w:style w:type="paragraph" w:styleId="Ttulo5">
+  <w:style w:type="paragraph" w:styleId="Heading5">
     <w:name w:val="heading 5"/>
     <w:basedOn w:val="Normal"/>
     <w:next w:val="Normal"/>
-    <w:link w:val="Ttulo5Car"/>
+    <w:link w:val="Heading5Char"/>
     <w:uiPriority w:val="9"/>
     <w:semiHidden/>
     <w:unhideWhenUsed/>
@@ -8134,11 +8397,11 @@
       <w:color w:val="243F60" w:themeColor="accent1" w:themeShade="7F"/>
     </w:rPr>
   </w:style>
-  <w:style w:type="paragraph" w:styleId="Ttulo6">
+  <w:style w:type="paragraph" w:styleId="Heading6">
     <w:name w:val="heading 6"/>
     <w:basedOn w:val="Normal"/>
     <w:next w:val="Normal"/>
-    <w:link w:val="Ttulo6Car"/>
+    <w:link w:val="Heading6Char"/>
     <w:uiPriority w:val="9"/>
     <w:semiHidden/>
     <w:unhideWhenUsed/>
@@ -8157,11 +8420,11 @@
       <w:color w:val="243F60" w:themeColor="accent1" w:themeShade="7F"/>
     </w:rPr>
   </w:style>
-  <w:style w:type="paragraph" w:styleId="Ttulo7">
+  <w:style w:type="paragraph" w:styleId="Heading7">
     <w:name w:val="heading 7"/>
     <w:basedOn w:val="Normal"/>
     <w:next w:val="Normal"/>
-    <w:link w:val="Ttulo7Car"/>
+    <w:link w:val="Heading7Char"/>
     <w:uiPriority w:val="9"/>
     <w:semiHidden/>
     <w:unhideWhenUsed/>
@@ -8180,11 +8443,11 @@
       <w:color w:val="404040" w:themeColor="text1" w:themeTint="BF"/>
     </w:rPr>
   </w:style>
-  <w:style w:type="paragraph" w:styleId="Ttulo8">
+  <w:style w:type="paragraph" w:styleId="Heading8">
     <w:name w:val="heading 8"/>
     <w:basedOn w:val="Normal"/>
     <w:next w:val="Normal"/>
-    <w:link w:val="Ttulo8Car"/>
+    <w:link w:val="Heading8Char"/>
     <w:uiPriority w:val="9"/>
     <w:semiHidden/>
     <w:unhideWhenUsed/>
@@ -8203,11 +8466,11 @@
       <w:szCs w:val="20"/>
     </w:rPr>
   </w:style>
-  <w:style w:type="paragraph" w:styleId="Ttulo9">
+  <w:style w:type="paragraph" w:styleId="Heading9">
     <w:name w:val="heading 9"/>
     <w:basedOn w:val="Normal"/>
     <w:next w:val="Normal"/>
-    <w:link w:val="Ttulo9Car"/>
+    <w:link w:val="Heading9Char"/>
     <w:uiPriority w:val="9"/>
     <w:semiHidden/>
     <w:unhideWhenUsed/>
@@ -8228,13 +8491,13 @@
       <w:szCs w:val="20"/>
     </w:rPr>
   </w:style>
-  <w:style w:type="character" w:default="1" w:styleId="Fuentedeprrafopredeter">
+  <w:style w:type="character" w:default="1" w:styleId="DefaultParagraphFont">
     <w:name w:val="Default Paragraph Font"/>
     <w:uiPriority w:val="1"/>
     <w:semiHidden/>
     <w:unhideWhenUsed/>
   </w:style>
-  <w:style w:type="table" w:default="1" w:styleId="Tablanormal">
+  <w:style w:type="table" w:default="1" w:styleId="TableNormal">
     <w:name w:val="Normal Table"/>
     <w:uiPriority w:val="99"/>
     <w:semiHidden/>
@@ -8249,17 +8512,17 @@
       </w:tblCellMar>
     </w:tblPr>
   </w:style>
-  <w:style w:type="numbering" w:default="1" w:styleId="Sinlista">
+  <w:style w:type="numbering" w:default="1" w:styleId="NoList">
     <w:name w:val="No List"/>
     <w:uiPriority w:val="99"/>
     <w:semiHidden/>
     <w:unhideWhenUsed/>
   </w:style>
-  <w:style w:type="paragraph" w:styleId="Ttulo">
+  <w:style w:type="paragraph" w:styleId="Title">
     <w:name w:val="Title"/>
     <w:basedOn w:val="Normal"/>
     <w:next w:val="Normal"/>
-    <w:link w:val="TtuloCar"/>
+    <w:link w:val="TitleChar"/>
     <w:uiPriority w:val="10"/>
     <w:qFormat/>
     <w:rsid w:val="00615DA4"/>
@@ -8279,10 +8542,10 @@
       <w:szCs w:val="52"/>
     </w:rPr>
   </w:style>
-  <w:style w:type="character" w:customStyle="1" w:styleId="TtuloCar">
-    <w:name w:val="Título Car"/>
-    <w:basedOn w:val="Fuentedeprrafopredeter"/>
-    <w:link w:val="Ttulo"/>
+  <w:style w:type="character" w:customStyle="1" w:styleId="TitleChar">
+    <w:name w:val="Title Char"/>
+    <w:basedOn w:val="DefaultParagraphFont"/>
+    <w:link w:val="Title"/>
     <w:uiPriority w:val="10"/>
     <w:rsid w:val="00615DA4"/>
     <w:rPr>
@@ -8294,10 +8557,10 @@
       <w:szCs w:val="52"/>
     </w:rPr>
   </w:style>
-  <w:style w:type="paragraph" w:styleId="Encabezado">
+  <w:style w:type="paragraph" w:styleId="Header">
     <w:name w:val="header"/>
     <w:basedOn w:val="Normal"/>
-    <w:link w:val="EncabezadoCar"/>
+    <w:link w:val="HeaderChar"/>
     <w:rsid w:val="005519C9"/>
     <w:pPr>
       <w:widowControl w:val="0"/>
@@ -8313,10 +8576,10 @@
       <w:kern w:val="1"/>
     </w:rPr>
   </w:style>
-  <w:style w:type="character" w:customStyle="1" w:styleId="EncabezadoCar">
-    <w:name w:val="Encabezado Car"/>
-    <w:basedOn w:val="Fuentedeprrafopredeter"/>
-    <w:link w:val="Encabezado"/>
+  <w:style w:type="character" w:customStyle="1" w:styleId="HeaderChar">
+    <w:name w:val="Header Char"/>
+    <w:basedOn w:val="DefaultParagraphFont"/>
+    <w:link w:val="Header"/>
     <w:rsid w:val="005519C9"/>
     <w:rPr>
       <w:rFonts w:ascii="Times New Roman" w:eastAsia="Lucida Sans Unicode" w:hAnsi="Times New Roman" w:cs="Times New Roman"/>
@@ -8326,10 +8589,10 @@
       <w:lang w:eastAsia="es-ES"/>
     </w:rPr>
   </w:style>
-  <w:style w:type="character" w:customStyle="1" w:styleId="Ttulo1Car">
-    <w:name w:val="Título 1 Car"/>
-    <w:basedOn w:val="Fuentedeprrafopredeter"/>
-    <w:link w:val="Ttulo1"/>
+  <w:style w:type="character" w:customStyle="1" w:styleId="Heading1Char">
+    <w:name w:val="Heading 1 Char"/>
+    <w:basedOn w:val="DefaultParagraphFont"/>
+    <w:link w:val="Heading1"/>
     <w:uiPriority w:val="9"/>
     <w:rsid w:val="00615DA4"/>
     <w:rPr>
@@ -8341,10 +8604,10 @@
       <w:szCs w:val="28"/>
     </w:rPr>
   </w:style>
-  <w:style w:type="character" w:customStyle="1" w:styleId="Ttulo2Car">
-    <w:name w:val="Título 2 Car"/>
-    <w:basedOn w:val="Fuentedeprrafopredeter"/>
-    <w:link w:val="Ttulo2"/>
+  <w:style w:type="character" w:customStyle="1" w:styleId="Heading2Char">
+    <w:name w:val="Heading 2 Char"/>
+    <w:basedOn w:val="DefaultParagraphFont"/>
+    <w:link w:val="Heading2"/>
     <w:uiPriority w:val="9"/>
     <w:rsid w:val="00615DA4"/>
     <w:rPr>
@@ -8356,10 +8619,10 @@
       <w:szCs w:val="26"/>
     </w:rPr>
   </w:style>
-  <w:style w:type="character" w:customStyle="1" w:styleId="Ttulo3Car">
-    <w:name w:val="Título 3 Car"/>
-    <w:basedOn w:val="Fuentedeprrafopredeter"/>
-    <w:link w:val="Ttulo3"/>
+  <w:style w:type="character" w:customStyle="1" w:styleId="Heading3Char">
+    <w:name w:val="Heading 3 Char"/>
+    <w:basedOn w:val="DefaultParagraphFont"/>
+    <w:link w:val="Heading3"/>
     <w:uiPriority w:val="9"/>
     <w:rsid w:val="00615DA4"/>
     <w:rPr>
@@ -8369,10 +8632,10 @@
       <w:color w:val="4F81BD" w:themeColor="accent1"/>
     </w:rPr>
   </w:style>
-  <w:style w:type="character" w:customStyle="1" w:styleId="Ttulo4Car">
-    <w:name w:val="Título 4 Car"/>
-    <w:basedOn w:val="Fuentedeprrafopredeter"/>
-    <w:link w:val="Ttulo4"/>
+  <w:style w:type="character" w:customStyle="1" w:styleId="Heading4Char">
+    <w:name w:val="Heading 4 Char"/>
+    <w:basedOn w:val="DefaultParagraphFont"/>
+    <w:link w:val="Heading4"/>
     <w:uiPriority w:val="9"/>
     <w:rsid w:val="00615DA4"/>
     <w:rPr>
@@ -8384,10 +8647,10 @@
       <w:color w:val="4F81BD" w:themeColor="accent1"/>
     </w:rPr>
   </w:style>
-  <w:style w:type="character" w:customStyle="1" w:styleId="Ttulo5Car">
-    <w:name w:val="Título 5 Car"/>
-    <w:basedOn w:val="Fuentedeprrafopredeter"/>
-    <w:link w:val="Ttulo5"/>
+  <w:style w:type="character" w:customStyle="1" w:styleId="Heading5Char">
+    <w:name w:val="Heading 5 Char"/>
+    <w:basedOn w:val="DefaultParagraphFont"/>
+    <w:link w:val="Heading5"/>
     <w:uiPriority w:val="9"/>
     <w:semiHidden/>
     <w:rsid w:val="00615DA4"/>
@@ -8396,10 +8659,10 @@
       <w:color w:val="243F60" w:themeColor="accent1" w:themeShade="7F"/>
     </w:rPr>
   </w:style>
-  <w:style w:type="character" w:customStyle="1" w:styleId="Ttulo6Car">
-    <w:name w:val="Título 6 Car"/>
-    <w:basedOn w:val="Fuentedeprrafopredeter"/>
-    <w:link w:val="Ttulo6"/>
+  <w:style w:type="character" w:customStyle="1" w:styleId="Heading6Char">
+    <w:name w:val="Heading 6 Char"/>
+    <w:basedOn w:val="DefaultParagraphFont"/>
+    <w:link w:val="Heading6"/>
     <w:uiPriority w:val="9"/>
     <w:semiHidden/>
     <w:rsid w:val="00615DA4"/>
@@ -8410,10 +8673,10 @@
       <w:color w:val="243F60" w:themeColor="accent1" w:themeShade="7F"/>
     </w:rPr>
   </w:style>
-  <w:style w:type="character" w:customStyle="1" w:styleId="Ttulo7Car">
-    <w:name w:val="Título 7 Car"/>
-    <w:basedOn w:val="Fuentedeprrafopredeter"/>
-    <w:link w:val="Ttulo7"/>
+  <w:style w:type="character" w:customStyle="1" w:styleId="Heading7Char">
+    <w:name w:val="Heading 7 Char"/>
+    <w:basedOn w:val="DefaultParagraphFont"/>
+    <w:link w:val="Heading7"/>
     <w:uiPriority w:val="9"/>
     <w:semiHidden/>
     <w:rsid w:val="00615DA4"/>
@@ -8424,10 +8687,10 @@
       <w:color w:val="404040" w:themeColor="text1" w:themeTint="BF"/>
     </w:rPr>
   </w:style>
-  <w:style w:type="character" w:customStyle="1" w:styleId="Ttulo8Car">
-    <w:name w:val="Título 8 Car"/>
-    <w:basedOn w:val="Fuentedeprrafopredeter"/>
-    <w:link w:val="Ttulo8"/>
+  <w:style w:type="character" w:customStyle="1" w:styleId="Heading8Char">
+    <w:name w:val="Heading 8 Char"/>
+    <w:basedOn w:val="DefaultParagraphFont"/>
+    <w:link w:val="Heading8"/>
     <w:uiPriority w:val="9"/>
     <w:semiHidden/>
     <w:rsid w:val="00615DA4"/>
@@ -8438,10 +8701,10 @@
       <w:szCs w:val="20"/>
     </w:rPr>
   </w:style>
-  <w:style w:type="character" w:customStyle="1" w:styleId="Ttulo9Car">
-    <w:name w:val="Título 9 Car"/>
-    <w:basedOn w:val="Fuentedeprrafopredeter"/>
-    <w:link w:val="Ttulo9"/>
+  <w:style w:type="character" w:customStyle="1" w:styleId="Heading9Char">
+    <w:name w:val="Heading 9 Char"/>
+    <w:basedOn w:val="DefaultParagraphFont"/>
+    <w:link w:val="Heading9"/>
     <w:uiPriority w:val="9"/>
     <w:semiHidden/>
     <w:rsid w:val="00615DA4"/>
@@ -8454,7 +8717,7 @@
       <w:szCs w:val="20"/>
     </w:rPr>
   </w:style>
-  <w:style w:type="paragraph" w:styleId="Epgrafe">
+  <w:style w:type="paragraph" w:styleId="Caption">
     <w:name w:val="caption"/>
     <w:basedOn w:val="Normal"/>
     <w:next w:val="Normal"/>
@@ -8474,11 +8737,11 @@
       <w:szCs w:val="18"/>
     </w:rPr>
   </w:style>
-  <w:style w:type="paragraph" w:styleId="Subttulo">
+  <w:style w:type="paragraph" w:styleId="Subtitle">
     <w:name w:val="Subtitle"/>
     <w:basedOn w:val="Normal"/>
     <w:next w:val="Normal"/>
-    <w:link w:val="SubttuloCar"/>
+    <w:link w:val="SubtitleChar"/>
     <w:uiPriority w:val="11"/>
     <w:qFormat/>
     <w:rsid w:val="00615DA4"/>
@@ -8497,10 +8760,10 @@
       <w:szCs w:val="24"/>
     </w:rPr>
   </w:style>
-  <w:style w:type="character" w:customStyle="1" w:styleId="SubttuloCar">
-    <w:name w:val="Subtítulo Car"/>
-    <w:basedOn w:val="Fuentedeprrafopredeter"/>
-    <w:link w:val="Subttulo"/>
+  <w:style w:type="character" w:customStyle="1" w:styleId="SubtitleChar">
+    <w:name w:val="Subtitle Char"/>
+    <w:basedOn w:val="DefaultParagraphFont"/>
+    <w:link w:val="Subtitle"/>
     <w:uiPriority w:val="11"/>
     <w:rsid w:val="00615DA4"/>
     <w:rPr>
@@ -8513,9 +8776,9 @@
       <w:szCs w:val="24"/>
     </w:rPr>
   </w:style>
-  <w:style w:type="character" w:styleId="Textoennegrita">
+  <w:style w:type="character" w:styleId="Strong">
     <w:name w:val="Strong"/>
-    <w:basedOn w:val="Fuentedeprrafopredeter"/>
+    <w:basedOn w:val="DefaultParagraphFont"/>
     <w:uiPriority w:val="22"/>
     <w:qFormat/>
     <w:rsid w:val="00615DA4"/>
@@ -8524,9 +8787,9 @@
       <w:bCs/>
     </w:rPr>
   </w:style>
-  <w:style w:type="character" w:styleId="nfasis">
+  <w:style w:type="character" w:styleId="Emphasis">
     <w:name w:val="Emphasis"/>
-    <w:basedOn w:val="Fuentedeprrafopredeter"/>
+    <w:basedOn w:val="DefaultParagraphFont"/>
     <w:uiPriority w:val="20"/>
     <w:qFormat/>
     <w:rsid w:val="00615DA4"/>
@@ -8535,7 +8798,7 @@
       <w:iCs/>
     </w:rPr>
   </w:style>
-  <w:style w:type="paragraph" w:styleId="Sinespaciado">
+  <w:style w:type="paragraph" w:styleId="NoSpacing">
     <w:name w:val="No Spacing"/>
     <w:uiPriority w:val="1"/>
     <w:qFormat/>
@@ -8544,7 +8807,7 @@
       <w:spacing w:after="0" w:line="240" w:lineRule="auto"/>
     </w:pPr>
   </w:style>
-  <w:style w:type="paragraph" w:styleId="Prrafodelista">
+  <w:style w:type="paragraph" w:styleId="ListParagraph">
     <w:name w:val="List Paragraph"/>
     <w:basedOn w:val="Normal"/>
     <w:uiPriority w:val="34"/>
@@ -8555,11 +8818,11 @@
       <w:contextualSpacing/>
     </w:pPr>
   </w:style>
-  <w:style w:type="paragraph" w:styleId="Cita">
+  <w:style w:type="paragraph" w:styleId="Quote">
     <w:name w:val="Quote"/>
     <w:basedOn w:val="Normal"/>
     <w:next w:val="Normal"/>
-    <w:link w:val="CitaCar"/>
+    <w:link w:val="QuoteChar"/>
     <w:uiPriority w:val="29"/>
     <w:qFormat/>
     <w:rsid w:val="00615DA4"/>
@@ -8569,10 +8832,10 @@
       <w:color w:val="000000" w:themeColor="text1"/>
     </w:rPr>
   </w:style>
-  <w:style w:type="character" w:customStyle="1" w:styleId="CitaCar">
-    <w:name w:val="Cita Car"/>
-    <w:basedOn w:val="Fuentedeprrafopredeter"/>
-    <w:link w:val="Cita"/>
+  <w:style w:type="character" w:customStyle="1" w:styleId="QuoteChar">
+    <w:name w:val="Quote Char"/>
+    <w:basedOn w:val="DefaultParagraphFont"/>
+    <w:link w:val="Quote"/>
     <w:uiPriority w:val="29"/>
     <w:rsid w:val="00615DA4"/>
     <w:rPr>
@@ -8581,11 +8844,11 @@
       <w:color w:val="000000" w:themeColor="text1"/>
     </w:rPr>
   </w:style>
-  <w:style w:type="paragraph" w:styleId="Citadestacada">
+  <w:style w:type="paragraph" w:styleId="IntenseQuote">
     <w:name w:val="Intense Quote"/>
     <w:basedOn w:val="Normal"/>
     <w:next w:val="Normal"/>
-    <w:link w:val="CitadestacadaCar"/>
+    <w:link w:val="IntenseQuoteChar"/>
     <w:uiPriority w:val="30"/>
     <w:qFormat/>
     <w:rsid w:val="00615DA4"/>
@@ -8604,10 +8867,10 @@
       <w:color w:val="4F81BD" w:themeColor="accent1"/>
     </w:rPr>
   </w:style>
-  <w:style w:type="character" w:customStyle="1" w:styleId="CitadestacadaCar">
-    <w:name w:val="Cita destacada Car"/>
-    <w:basedOn w:val="Fuentedeprrafopredeter"/>
-    <w:link w:val="Citadestacada"/>
+  <w:style w:type="character" w:customStyle="1" w:styleId="IntenseQuoteChar">
+    <w:name w:val="Intense Quote Char"/>
+    <w:basedOn w:val="DefaultParagraphFont"/>
+    <w:link w:val="IntenseQuote"/>
     <w:uiPriority w:val="30"/>
     <w:rsid w:val="00615DA4"/>
     <w:rPr>
@@ -8618,9 +8881,9 @@
       <w:color w:val="4F81BD" w:themeColor="accent1"/>
     </w:rPr>
   </w:style>
-  <w:style w:type="character" w:styleId="nfasissutil">
+  <w:style w:type="character" w:styleId="SubtleEmphasis">
     <w:name w:val="Subtle Emphasis"/>
-    <w:basedOn w:val="Fuentedeprrafopredeter"/>
+    <w:basedOn w:val="DefaultParagraphFont"/>
     <w:uiPriority w:val="19"/>
     <w:qFormat/>
     <w:rsid w:val="00615DA4"/>
@@ -8630,9 +8893,9 @@
       <w:color w:val="808080" w:themeColor="text1" w:themeTint="7F"/>
     </w:rPr>
   </w:style>
-  <w:style w:type="character" w:styleId="nfasisintenso">
+  <w:style w:type="character" w:styleId="IntenseEmphasis">
     <w:name w:val="Intense Emphasis"/>
-    <w:basedOn w:val="Fuentedeprrafopredeter"/>
+    <w:basedOn w:val="DefaultParagraphFont"/>
     <w:uiPriority w:val="21"/>
     <w:qFormat/>
     <w:rsid w:val="00615DA4"/>
@@ -8644,9 +8907,9 @@
       <w:color w:val="4F81BD" w:themeColor="accent1"/>
     </w:rPr>
   </w:style>
-  <w:style w:type="character" w:styleId="Referenciasutil">
+  <w:style w:type="character" w:styleId="SubtleReference">
     <w:name w:val="Subtle Reference"/>
-    <w:basedOn w:val="Fuentedeprrafopredeter"/>
+    <w:basedOn w:val="DefaultParagraphFont"/>
     <w:uiPriority w:val="31"/>
     <w:qFormat/>
     <w:rsid w:val="00615DA4"/>
@@ -8656,9 +8919,9 @@
       <w:u w:val="single"/>
     </w:rPr>
   </w:style>
-  <w:style w:type="character" w:styleId="Referenciaintensa">
+  <w:style w:type="character" w:styleId="IntenseReference">
     <w:name w:val="Intense Reference"/>
-    <w:basedOn w:val="Fuentedeprrafopredeter"/>
+    <w:basedOn w:val="DefaultParagraphFont"/>
     <w:uiPriority w:val="32"/>
     <w:qFormat/>
     <w:rsid w:val="00615DA4"/>
@@ -8671,9 +8934,9 @@
       <w:u w:val="single"/>
     </w:rPr>
   </w:style>
-  <w:style w:type="character" w:styleId="Ttulodellibro">
+  <w:style w:type="character" w:styleId="BookTitle">
     <w:name w:val="Book Title"/>
-    <w:basedOn w:val="Fuentedeprrafopredeter"/>
+    <w:basedOn w:val="DefaultParagraphFont"/>
     <w:uiPriority w:val="33"/>
     <w:qFormat/>
     <w:rsid w:val="00615DA4"/>
@@ -8684,9 +8947,9 @@
       <w:spacing w:val="5"/>
     </w:rPr>
   </w:style>
-  <w:style w:type="paragraph" w:styleId="TtulodeTDC">
+  <w:style w:type="paragraph" w:styleId="TOCHeading">
     <w:name w:val="TOC Heading"/>
-    <w:basedOn w:val="Ttulo1"/>
+    <w:basedOn w:val="Heading1"/>
     <w:next w:val="Normal"/>
     <w:uiPriority w:val="39"/>
     <w:unhideWhenUsed/>
@@ -8696,7 +8959,7 @@
       <w:outlineLvl w:val="9"/>
     </w:pPr>
   </w:style>
-  <w:style w:type="paragraph" w:styleId="TDC1">
+  <w:style w:type="paragraph" w:styleId="TOC1">
     <w:name w:val="toc 1"/>
     <w:basedOn w:val="Normal"/>
     <w:next w:val="Normal"/>
@@ -8708,7 +8971,7 @@
       <w:spacing w:after="100"/>
     </w:pPr>
   </w:style>
-  <w:style w:type="paragraph" w:styleId="TDC2">
+  <w:style w:type="paragraph" w:styleId="TOC2">
     <w:name w:val="toc 2"/>
     <w:basedOn w:val="Normal"/>
     <w:next w:val="Normal"/>
@@ -8721,9 +8984,9 @@
       <w:ind w:left="220"/>
     </w:pPr>
   </w:style>
-  <w:style w:type="character" w:styleId="Hipervnculo">
+  <w:style w:type="character" w:styleId="Hyperlink">
     <w:name w:val="Hyperlink"/>
-    <w:basedOn w:val="Fuentedeprrafopredeter"/>
+    <w:basedOn w:val="DefaultParagraphFont"/>
     <w:uiPriority w:val="99"/>
     <w:unhideWhenUsed/>
     <w:rsid w:val="008C2E86"/>
@@ -8732,10 +8995,10 @@
       <w:u w:val="single"/>
     </w:rPr>
   </w:style>
-  <w:style w:type="paragraph" w:styleId="Textodeglobo">
+  <w:style w:type="paragraph" w:styleId="BalloonText">
     <w:name w:val="Balloon Text"/>
     <w:basedOn w:val="Normal"/>
-    <w:link w:val="TextodegloboCar"/>
+    <w:link w:val="BalloonTextChar"/>
     <w:uiPriority w:val="99"/>
     <w:semiHidden/>
     <w:unhideWhenUsed/>
@@ -8749,10 +9012,10 @@
       <w:szCs w:val="16"/>
     </w:rPr>
   </w:style>
-  <w:style w:type="character" w:customStyle="1" w:styleId="TextodegloboCar">
-    <w:name w:val="Texto de globo Car"/>
-    <w:basedOn w:val="Fuentedeprrafopredeter"/>
-    <w:link w:val="Textodeglobo"/>
+  <w:style w:type="character" w:customStyle="1" w:styleId="BalloonTextChar">
+    <w:name w:val="Balloon Text Char"/>
+    <w:basedOn w:val="DefaultParagraphFont"/>
+    <w:link w:val="BalloonText"/>
     <w:uiPriority w:val="99"/>
     <w:semiHidden/>
     <w:rsid w:val="008C2E86"/>
@@ -8762,9 +9025,9 @@
       <w:szCs w:val="16"/>
     </w:rPr>
   </w:style>
-  <w:style w:type="table" w:styleId="Tablaconcuadrcula">
+  <w:style w:type="table" w:styleId="TableGrid">
     <w:name w:val="Table Grid"/>
-    <w:basedOn w:val="Tablanormal"/>
+    <w:basedOn w:val="TableNormal"/>
     <w:uiPriority w:val="59"/>
     <w:rsid w:val="008C2E86"/>
     <w:pPr>
@@ -8804,9 +9067,9 @@
       <w:szCs w:val="24"/>
     </w:rPr>
   </w:style>
-  <w:style w:type="character" w:styleId="Refdecomentario">
+  <w:style w:type="character" w:styleId="CommentReference">
     <w:name w:val="annotation reference"/>
-    <w:basedOn w:val="Fuentedeprrafopredeter"/>
+    <w:basedOn w:val="DefaultParagraphFont"/>
     <w:uiPriority w:val="99"/>
     <w:semiHidden/>
     <w:unhideWhenUsed/>
@@ -8816,10 +9079,10 @@
       <w:szCs w:val="16"/>
     </w:rPr>
   </w:style>
-  <w:style w:type="paragraph" w:styleId="Textocomentario">
+  <w:style w:type="paragraph" w:styleId="CommentText">
     <w:name w:val="annotation text"/>
     <w:basedOn w:val="Normal"/>
-    <w:link w:val="TextocomentarioCar"/>
+    <w:link w:val="CommentTextChar"/>
     <w:uiPriority w:val="99"/>
     <w:semiHidden/>
     <w:unhideWhenUsed/>
@@ -8832,10 +9095,10 @@
       <w:szCs w:val="20"/>
     </w:rPr>
   </w:style>
-  <w:style w:type="character" w:customStyle="1" w:styleId="TextocomentarioCar">
-    <w:name w:val="Texto comentario Car"/>
-    <w:basedOn w:val="Fuentedeprrafopredeter"/>
-    <w:link w:val="Textocomentario"/>
+  <w:style w:type="character" w:customStyle="1" w:styleId="CommentTextChar">
+    <w:name w:val="Comment Text Char"/>
+    <w:basedOn w:val="DefaultParagraphFont"/>
+    <w:link w:val="CommentText"/>
     <w:uiPriority w:val="99"/>
     <w:semiHidden/>
     <w:rsid w:val="006B5AA3"/>
@@ -8844,11 +9107,11 @@
       <w:szCs w:val="20"/>
     </w:rPr>
   </w:style>
-  <w:style w:type="paragraph" w:styleId="Asuntodelcomentario">
+  <w:style w:type="paragraph" w:styleId="CommentSubject">
     <w:name w:val="annotation subject"/>
-    <w:basedOn w:val="Textocomentario"/>
-    <w:next w:val="Textocomentario"/>
-    <w:link w:val="AsuntodelcomentarioCar"/>
+    <w:basedOn w:val="CommentText"/>
+    <w:next w:val="CommentText"/>
+    <w:link w:val="CommentSubjectChar"/>
     <w:uiPriority w:val="99"/>
     <w:semiHidden/>
     <w:unhideWhenUsed/>
@@ -8858,10 +9121,10 @@
       <w:bCs/>
     </w:rPr>
   </w:style>
-  <w:style w:type="character" w:customStyle="1" w:styleId="AsuntodelcomentarioCar">
-    <w:name w:val="Asunto del comentario Car"/>
-    <w:basedOn w:val="TextocomentarioCar"/>
-    <w:link w:val="Asuntodelcomentario"/>
+  <w:style w:type="character" w:customStyle="1" w:styleId="CommentSubjectChar">
+    <w:name w:val="Comment Subject Char"/>
+    <w:basedOn w:val="CommentTextChar"/>
+    <w:link w:val="CommentSubject"/>
     <w:uiPriority w:val="99"/>
     <w:semiHidden/>
     <w:rsid w:val="006B5AA3"/>
@@ -8872,7 +9135,7 @@
       <w:szCs w:val="20"/>
     </w:rPr>
   </w:style>
-  <w:style w:type="paragraph" w:styleId="TDC3">
+  <w:style w:type="paragraph" w:styleId="TOC3">
     <w:name w:val="toc 3"/>
     <w:basedOn w:val="Normal"/>
     <w:next w:val="Normal"/>
@@ -8909,9 +9172,9 @@
       <w:suppressLineNumbers/>
     </w:pPr>
   </w:style>
-  <w:style w:type="character" w:styleId="Hipervnculovisitado">
+  <w:style w:type="character" w:styleId="FollowedHyperlink">
     <w:name w:val="FollowedHyperlink"/>
-    <w:basedOn w:val="Fuentedeprrafopredeter"/>
+    <w:basedOn w:val="DefaultParagraphFont"/>
     <w:uiPriority w:val="99"/>
     <w:semiHidden/>
     <w:unhideWhenUsed/>
@@ -9209,12 +9472,23 @@
 </a:theme>
 </file>
 
-<file path=customXml/item1.xml><?xml version="1.0" encoding="utf-8"?>
+<file path=customXml/item1.xml>��< ? x m l   v e r s i o n = " 1 . 0 "   e n c o d i n g = " u t f - 1 6 " ? > < t o c   x m l n s : x s i = " h t t p : / / w w w . w 3 . o r g / 2 0 0 1 / X M L S c h e m a - i n s t a n c e "   x m l n s : x s d = " h t t p : / / w w w . w 3 . o r g / 2 0 0 1 / X M L S c h e m a " / > 
+</file>
+
+<file path=customXml/item2.xml><?xml version="1.0" encoding="utf-8"?>
 <b:Sources xmlns:b="http://schemas.openxmlformats.org/officeDocument/2006/bibliography" xmlns="http://schemas.openxmlformats.org/officeDocument/2006/bibliography" SelectedStyle="\APA.XSL" StyleName="APA"/>
 </file>
 
 <file path=customXml/itemProps1.xml><?xml version="1.0" encoding="utf-8"?>
-<ds:datastoreItem xmlns:ds="http://schemas.openxmlformats.org/officeDocument/2006/customXml" ds:itemID="{A1C40D7D-73F9-4DB0-A93E-7CEB3D18971B}">
+<ds:datastoreItem xmlns:ds="http://schemas.openxmlformats.org/officeDocument/2006/customXml" ds:itemID="{80DC05E8-4CB6-4162-A2B4-3A4FA4156E6D}">
+  <ds:schemaRefs>
+    <ds:schemaRef ds:uri="http://www.w3.org/2001/XMLSchema"/>
+  </ds:schemaRefs>
+</ds:datastoreItem>
+</file>
+
+<file path=customXml/itemProps2.xml><?xml version="1.0" encoding="utf-8"?>
+<ds:datastoreItem xmlns:ds="http://schemas.openxmlformats.org/officeDocument/2006/customXml" ds:itemID="{4ED79705-8916-4C3D-BFAF-3588D8C14057}">
   <ds:schemaRefs>
     <ds:schemaRef ds:uri="http://schemas.openxmlformats.org/officeDocument/2006/bibliography"/>
   </ds:schemaRefs>

</xml_diff>

<commit_message>
# DocumentacionGeneral.docx con mejoras. Links, formato, etc.
</commit_message>
<xml_diff>
--- a/docs/DocumentacionGeneral.docx
+++ b/docs/DocumentacionGeneral.docx
@@ -44,7 +44,7 @@
           <v:shape id="_x0000_s1026" type="#_x0000_t75" style="position:absolute;margin-left:9pt;margin-top:-4.25pt;width:68.6pt;height:73.65pt;z-index:251659264">
             <v:imagedata r:id="rId8" o:title=""/>
           </v:shape>
-          <o:OLEObject Type="Embed" ProgID="MSPhotoEd.3" ShapeID="_x0000_s1026" DrawAspect="Content" ObjectID="_1380635231" r:id="rId9"/>
+          <o:OLEObject Type="Embed" ProgID="MSPhotoEd.3" ShapeID="_x0000_s1026" DrawAspect="Content" ObjectID="_1380725123" r:id="rId9"/>
         </w:pict>
       </w:r>
       <w:r>
@@ -56,7 +56,7 @@
           <v:shape id="_x0000_s1027" type="#_x0000_t75" style="position:absolute;margin-left:6in;margin-top:1.1pt;width:34.85pt;height:63pt;z-index:251660288">
             <v:imagedata r:id="rId10" o:title=""/>
           </v:shape>
-          <o:OLEObject Type="Embed" ProgID="MSPhotoEd.3" ShapeID="_x0000_s1027" DrawAspect="Content" ObjectID="_1380635232" r:id="rId11"/>
+          <o:OLEObject Type="Embed" ProgID="MSPhotoEd.3" ShapeID="_x0000_s1027" DrawAspect="Content" ObjectID="_1380725124" r:id="rId11"/>
         </w:pict>
       </w:r>
     </w:p>
@@ -972,23 +972,13 @@
                 <w:szCs w:val="32"/>
               </w:rPr>
             </w:pPr>
-            <w:proofErr w:type="spellStart"/>
             <w:r>
               <w:rPr>
                 <w:bCs/>
                 <w:sz w:val="32"/>
                 <w:szCs w:val="32"/>
               </w:rPr>
-              <w:t>Schenkelman</w:t>
-            </w:r>
-            <w:proofErr w:type="spellEnd"/>
-            <w:r>
-              <w:rPr>
-                <w:bCs/>
-                <w:sz w:val="32"/>
-                <w:szCs w:val="32"/>
-              </w:rPr>
-              <w:t>, Damián</w:t>
+              <w:t>Schenkelman, Damián</w:t>
             </w:r>
           </w:p>
         </w:tc>
@@ -1230,14 +1220,10 @@
     </w:p>
     <w:p>
       <w:pPr>
-        <w:pStyle w:val="TOCHeading"/>
-      </w:pPr>
-    </w:p>
-    <w:p>
-      <w:pPr>
         <w:pStyle w:val="Heading1"/>
       </w:pPr>
       <w:r>
+        <w:lastRenderedPageBreak/>
         <w:t>Especificación de Clases</w:t>
       </w:r>
     </w:p>
@@ -1328,6 +1314,29 @@
       <w:r>
         <w:t>n esta carpeta se guardan las clases que están específicamente relacionadas con el funcionamiento del árbol B+.</w:t>
       </w:r>
+    </w:p>
+    <w:p>
+      <w:pPr>
+        <w:jc w:val="right"/>
+        <w:rPr>
+          <w:b/>
+        </w:rPr>
+      </w:pPr>
+      <w:r>
+        <w:rPr>
+          <w:b/>
+        </w:rPr>
+        <w:t xml:space="preserve">Ver </w:t>
+      </w:r>
+      <w:hyperlink w:anchor="_Arbol_B+" w:history="1">
+        <w:r>
+          <w:rPr>
+            <w:rStyle w:val="Hyperlink"/>
+            <w:b/>
+          </w:rPr>
+          <w:t>Diagrama de Clases</w:t>
+        </w:r>
+      </w:hyperlink>
     </w:p>
     <w:tbl>
       <w:tblPr>
@@ -1342,7 +1351,7 @@
       <w:tr>
         <w:tc>
           <w:tcPr>
-            <w:tcW w:w="1242" w:type="dxa"/>
+            <w:tcW w:w="2032" w:type="dxa"/>
             <w:shd w:val="clear" w:color="auto" w:fill="DBE5F1" w:themeFill="accent1" w:themeFillTint="33"/>
             <w:vAlign w:val="center"/>
           </w:tcPr>
@@ -1353,6 +1362,8 @@
                 <w:b/>
               </w:rPr>
             </w:pPr>
+            <w:bookmarkStart w:id="0" w:name="_GoBack"/>
+            <w:bookmarkEnd w:id="0"/>
             <w:r>
               <w:rPr>
                 <w:b/>
@@ -1363,7 +1374,7 @@
         </w:tc>
         <w:tc>
           <w:tcPr>
-            <w:tcW w:w="8537" w:type="dxa"/>
+            <w:tcW w:w="7823" w:type="dxa"/>
             <w:shd w:val="clear" w:color="auto" w:fill="DBE5F1" w:themeFill="accent1" w:themeFillTint="33"/>
             <w:vAlign w:val="center"/>
           </w:tcPr>
@@ -1386,7 +1397,7 @@
       <w:tr>
         <w:tc>
           <w:tcPr>
-            <w:tcW w:w="1242" w:type="dxa"/>
+            <w:tcW w:w="2032" w:type="dxa"/>
             <w:vAlign w:val="center"/>
           </w:tcPr>
           <w:p>
@@ -1407,7 +1418,7 @@
         </w:tc>
         <w:tc>
           <w:tcPr>
-            <w:tcW w:w="8537" w:type="dxa"/>
+            <w:tcW w:w="7823" w:type="dxa"/>
           </w:tcPr>
           <w:p>
             <w:r>
@@ -1419,7 +1430,7 @@
       <w:tr>
         <w:tc>
           <w:tcPr>
-            <w:tcW w:w="1242" w:type="dxa"/>
+            <w:tcW w:w="2032" w:type="dxa"/>
             <w:vAlign w:val="center"/>
           </w:tcPr>
           <w:p>
@@ -1440,7 +1451,7 @@
         </w:tc>
         <w:tc>
           <w:tcPr>
-            <w:tcW w:w="8537" w:type="dxa"/>
+            <w:tcW w:w="7823" w:type="dxa"/>
           </w:tcPr>
           <w:p>
             <w:r>
@@ -1477,7 +1488,7 @@
       <w:tr>
         <w:tc>
           <w:tcPr>
-            <w:tcW w:w="1242" w:type="dxa"/>
+            <w:tcW w:w="2032" w:type="dxa"/>
             <w:vAlign w:val="center"/>
           </w:tcPr>
           <w:p>
@@ -1498,7 +1509,7 @@
         </w:tc>
         <w:tc>
           <w:tcPr>
-            <w:tcW w:w="8537" w:type="dxa"/>
+            <w:tcW w:w="7823" w:type="dxa"/>
           </w:tcPr>
           <w:p>
             <w:r>
@@ -1518,7 +1529,7 @@
       <w:tr>
         <w:tc>
           <w:tcPr>
-            <w:tcW w:w="1242" w:type="dxa"/>
+            <w:tcW w:w="2032" w:type="dxa"/>
             <w:vAlign w:val="center"/>
           </w:tcPr>
           <w:p>
@@ -1539,7 +1550,7 @@
         </w:tc>
         <w:tc>
           <w:tcPr>
-            <w:tcW w:w="8537" w:type="dxa"/>
+            <w:tcW w:w="7823" w:type="dxa"/>
           </w:tcPr>
           <w:p>
             <w:r>
@@ -1559,7 +1570,7 @@
       <w:tr>
         <w:tc>
           <w:tcPr>
-            <w:tcW w:w="1242" w:type="dxa"/>
+            <w:tcW w:w="2032" w:type="dxa"/>
             <w:vAlign w:val="center"/>
           </w:tcPr>
           <w:p>
@@ -1580,7 +1591,7 @@
         </w:tc>
         <w:tc>
           <w:tcPr>
-            <w:tcW w:w="8537" w:type="dxa"/>
+            <w:tcW w:w="7823" w:type="dxa"/>
           </w:tcPr>
           <w:p>
             <w:r>
@@ -1592,7 +1603,7 @@
       <w:tr>
         <w:tc>
           <w:tcPr>
-            <w:tcW w:w="1242" w:type="dxa"/>
+            <w:tcW w:w="2032" w:type="dxa"/>
             <w:vAlign w:val="center"/>
           </w:tcPr>
           <w:p>
@@ -1613,7 +1624,7 @@
         </w:tc>
         <w:tc>
           <w:tcPr>
-            <w:tcW w:w="8537" w:type="dxa"/>
+            <w:tcW w:w="7823" w:type="dxa"/>
           </w:tcPr>
           <w:p>
             <w:r>
@@ -1647,7 +1658,7 @@
       <w:tr>
         <w:tc>
           <w:tcPr>
-            <w:tcW w:w="1242" w:type="dxa"/>
+            <w:tcW w:w="2032" w:type="dxa"/>
             <w:vAlign w:val="center"/>
           </w:tcPr>
           <w:p>
@@ -1668,7 +1679,7 @@
         </w:tc>
         <w:tc>
           <w:tcPr>
-            <w:tcW w:w="8537" w:type="dxa"/>
+            <w:tcW w:w="7823" w:type="dxa"/>
           </w:tcPr>
           <w:p>
             <w:r>
@@ -1696,7 +1707,7 @@
       <w:tr>
         <w:tc>
           <w:tcPr>
-            <w:tcW w:w="1242" w:type="dxa"/>
+            <w:tcW w:w="2032" w:type="dxa"/>
             <w:vAlign w:val="center"/>
           </w:tcPr>
           <w:p>
@@ -1717,7 +1728,7 @@
         </w:tc>
         <w:tc>
           <w:tcPr>
-            <w:tcW w:w="8537" w:type="dxa"/>
+            <w:tcW w:w="7823" w:type="dxa"/>
           </w:tcPr>
           <w:p>
             <w:r>
@@ -1729,7 +1740,7 @@
       <w:tr>
         <w:tc>
           <w:tcPr>
-            <w:tcW w:w="1242" w:type="dxa"/>
+            <w:tcW w:w="2032" w:type="dxa"/>
             <w:vAlign w:val="center"/>
           </w:tcPr>
           <w:p>
@@ -1750,9 +1761,25 @@
         </w:tc>
         <w:tc>
           <w:tcPr>
-            <w:tcW w:w="8537" w:type="dxa"/>
-          </w:tcPr>
-          <w:p>
+            <w:tcW w:w="7823" w:type="dxa"/>
+          </w:tcPr>
+          <w:p>
+            <w:r>
+              <w:t xml:space="preserve">Hereda de </w:t>
+            </w:r>
+            <w:hyperlink w:anchor="BaseVariableBlock" w:history="1">
+              <w:proofErr w:type="spellStart"/>
+              <w:r>
+                <w:rPr>
+                  <w:rStyle w:val="Hyperlink"/>
+                </w:rPr>
+                <w:t>BaseVariableBlock</w:t>
+              </w:r>
+              <w:proofErr w:type="spellEnd"/>
+            </w:hyperlink>
+            <w:r>
+              <w:t xml:space="preserve">. </w:t>
+            </w:r>
             <w:r>
               <w:t xml:space="preserve">Representa, de forma abstracta, un bloque del árbol. Provee una interfaz común para operaciones como alta, baja, modificación, lectura y agrupa funcionalidad común a </w:t>
             </w:r>
@@ -1768,7 +1795,7 @@
       <w:tr>
         <w:tc>
           <w:tcPr>
-            <w:tcW w:w="1242" w:type="dxa"/>
+            <w:tcW w:w="2032" w:type="dxa"/>
             <w:vAlign w:val="center"/>
           </w:tcPr>
           <w:p>
@@ -1789,17 +1816,22 @@
         </w:tc>
         <w:tc>
           <w:tcPr>
-            <w:tcW w:w="8537" w:type="dxa"/>
+            <w:tcW w:w="7823" w:type="dxa"/>
           </w:tcPr>
           <w:p>
             <w:r>
               <w:t xml:space="preserve">Hereda de </w:t>
             </w:r>
-            <w:proofErr w:type="spellStart"/>
-            <w:r>
-              <w:t>BaseVariableBlockFile</w:t>
-            </w:r>
-            <w:proofErr w:type="spellEnd"/>
+            <w:hyperlink w:anchor="BaseVariableBlockFile" w:history="1">
+              <w:proofErr w:type="spellStart"/>
+              <w:r>
+                <w:rPr>
+                  <w:rStyle w:val="Hyperlink"/>
+                </w:rPr>
+                <w:t>BaseVariableBlockFile</w:t>
+              </w:r>
+              <w:proofErr w:type="spellEnd"/>
+            </w:hyperlink>
             <w:r>
               <w:t xml:space="preserve">. Es utilizada por </w:t>
             </w:r>
@@ -1820,40 +1852,10 @@
     </w:tbl>
     <w:p>
       <w:pPr>
-        <w:jc w:val="right"/>
         <w:rPr>
           <w:b/>
         </w:rPr>
       </w:pPr>
-      <w:r>
-        <w:rPr>
-          <w:b/>
-        </w:rPr>
-        <w:t xml:space="preserve">Ver </w:t>
-      </w:r>
-      <w:hyperlink w:anchor="_Arbol_B+" w:history="1">
-        <w:r>
-          <w:rPr>
-            <w:rStyle w:val="Hyperlink"/>
-            <w:b/>
-          </w:rPr>
-          <w:t>Diagrama</w:t>
-        </w:r>
-        <w:r>
-          <w:rPr>
-            <w:rStyle w:val="Hyperlink"/>
-            <w:b/>
-          </w:rPr>
-          <w:t xml:space="preserve"> </w:t>
-        </w:r>
-        <w:r>
-          <w:rPr>
-            <w:rStyle w:val="Hyperlink"/>
-            <w:b/>
-          </w:rPr>
-          <w:t>de Clases</w:t>
-        </w:r>
-      </w:hyperlink>
     </w:p>
     <w:p>
       <w:pPr>
@@ -1981,20 +1983,20 @@
               <w:t>Guarda sus atributos y tiene m</w:t>
             </w:r>
             <w:r>
-              <w:t xml:space="preserve">étodos </w:t>
+              <w:t>étodos para obtener</w:t>
+            </w:r>
+            <w:r>
+              <w:t>/asignar</w:t>
+            </w:r>
+            <w:r>
+              <w:t xml:space="preserve"> los bytes. Estos métodos </w:t>
+            </w:r>
+            <w:r>
+              <w:t xml:space="preserve">son usados para facilitar la </w:t>
             </w:r>
             <w:r>
               <w:lastRenderedPageBreak/>
-              <w:t>para obtener</w:t>
-            </w:r>
-            <w:r>
-              <w:t>/asignar</w:t>
-            </w:r>
-            <w:r>
-              <w:t xml:space="preserve"> los bytes. Estos métodos </w:t>
-            </w:r>
-            <w:r>
-              <w:t>son usados para facilitar la interacción con los archivos de datos.</w:t>
+              <w:t>interacción con los archivos de datos.</w:t>
             </w:r>
           </w:p>
         </w:tc>
@@ -2032,11 +2034,16 @@
             <w:r>
               <w:t xml:space="preserve">Hereda de </w:t>
             </w:r>
-            <w:proofErr w:type="spellStart"/>
-            <w:r>
-              <w:t>RecordMethods</w:t>
-            </w:r>
-            <w:proofErr w:type="spellEnd"/>
+            <w:hyperlink w:anchor="RecordMethods" w:history="1">
+              <w:proofErr w:type="spellStart"/>
+              <w:r>
+                <w:rPr>
+                  <w:rStyle w:val="Hyperlink"/>
+                </w:rPr>
+                <w:t>RecordMethods</w:t>
+              </w:r>
+              <w:proofErr w:type="spellEnd"/>
+            </w:hyperlink>
             <w:r>
               <w:t>. Implementa los m</w:t>
             </w:r>
@@ -2129,11 +2136,16 @@
             <w:r>
               <w:t xml:space="preserve">Hereda de </w:t>
             </w:r>
-            <w:proofErr w:type="spellStart"/>
-            <w:r>
-              <w:t>RecordMethods</w:t>
-            </w:r>
-            <w:proofErr w:type="spellEnd"/>
+            <w:hyperlink w:anchor="RecordMethods" w:history="1">
+              <w:proofErr w:type="spellStart"/>
+              <w:r>
+                <w:rPr>
+                  <w:rStyle w:val="Hyperlink"/>
+                </w:rPr>
+                <w:t>RecordMethods</w:t>
+              </w:r>
+              <w:proofErr w:type="spellEnd"/>
+            </w:hyperlink>
             <w:r>
               <w:t>. Implementa los m</w:t>
             </w:r>
@@ -2226,11 +2238,16 @@
             <w:r>
               <w:t xml:space="preserve">Hereda de </w:t>
             </w:r>
-            <w:proofErr w:type="spellStart"/>
-            <w:r>
-              <w:t>RecordMethods</w:t>
-            </w:r>
-            <w:proofErr w:type="spellEnd"/>
+            <w:hyperlink w:anchor="RecordMethods" w:history="1">
+              <w:proofErr w:type="spellStart"/>
+              <w:r>
+                <w:rPr>
+                  <w:rStyle w:val="Hyperlink"/>
+                </w:rPr>
+                <w:t>RecordMethods</w:t>
+              </w:r>
+              <w:proofErr w:type="spellEnd"/>
+            </w:hyperlink>
             <w:r>
               <w:t>. Implementa los m</w:t>
             </w:r>
@@ -2323,11 +2340,16 @@
             <w:r>
               <w:t xml:space="preserve">Hereda de </w:t>
             </w:r>
-            <w:proofErr w:type="spellStart"/>
-            <w:r>
-              <w:t>RecordMethods</w:t>
-            </w:r>
-            <w:proofErr w:type="spellEnd"/>
+            <w:hyperlink w:anchor="RecordMethods" w:history="1">
+              <w:proofErr w:type="spellStart"/>
+              <w:r>
+                <w:rPr>
+                  <w:rStyle w:val="Hyperlink"/>
+                </w:rPr>
+                <w:t>RecordMethods</w:t>
+              </w:r>
+              <w:proofErr w:type="spellEnd"/>
+            </w:hyperlink>
             <w:r>
               <w:t>. Implementa los m</w:t>
             </w:r>
@@ -2427,11 +2449,16 @@
             <w:r>
               <w:t xml:space="preserve">Hereda de </w:t>
             </w:r>
-            <w:proofErr w:type="spellStart"/>
-            <w:r>
-              <w:t>RecordMethods</w:t>
-            </w:r>
-            <w:proofErr w:type="spellEnd"/>
+            <w:hyperlink w:anchor="RecordMethods" w:history="1">
+              <w:proofErr w:type="spellStart"/>
+              <w:r>
+                <w:rPr>
+                  <w:rStyle w:val="Hyperlink"/>
+                </w:rPr>
+                <w:t>RecordMethods</w:t>
+              </w:r>
+              <w:proofErr w:type="spellEnd"/>
+            </w:hyperlink>
             <w:r>
               <w:t>. Implementa los m</w:t>
             </w:r>
@@ -2529,11 +2556,16 @@
             <w:r>
               <w:t xml:space="preserve">Hereda de </w:t>
             </w:r>
-            <w:proofErr w:type="spellStart"/>
-            <w:r>
-              <w:t>RecordMethods</w:t>
-            </w:r>
-            <w:proofErr w:type="spellEnd"/>
+            <w:hyperlink w:anchor="RecordMethods" w:history="1">
+              <w:proofErr w:type="spellStart"/>
+              <w:r>
+                <w:rPr>
+                  <w:rStyle w:val="Hyperlink"/>
+                </w:rPr>
+                <w:t>RecordMethods</w:t>
+              </w:r>
+              <w:proofErr w:type="spellEnd"/>
+            </w:hyperlink>
             <w:r>
               <w:t>. Implementa los m</w:t>
             </w:r>
@@ -2622,11 +2654,16 @@
             <w:r>
               <w:t xml:space="preserve">Hereda de </w:t>
             </w:r>
-            <w:proofErr w:type="spellStart"/>
-            <w:r>
-              <w:t>RecordMethods</w:t>
-            </w:r>
-            <w:proofErr w:type="spellEnd"/>
+            <w:hyperlink w:anchor="RecordMethods" w:history="1">
+              <w:proofErr w:type="spellStart"/>
+              <w:r>
+                <w:rPr>
+                  <w:rStyle w:val="Hyperlink"/>
+                </w:rPr>
+                <w:t>RecordMethods</w:t>
+              </w:r>
+              <w:proofErr w:type="spellEnd"/>
+            </w:hyperlink>
             <w:r>
               <w:t>. Implementa los m</w:t>
             </w:r>
@@ -2715,11 +2752,16 @@
             <w:r>
               <w:t xml:space="preserve">Hereda de </w:t>
             </w:r>
-            <w:proofErr w:type="spellStart"/>
-            <w:r>
-              <w:t>RecordMethods</w:t>
-            </w:r>
-            <w:proofErr w:type="spellEnd"/>
+            <w:hyperlink w:anchor="RecordMethods" w:history="1">
+              <w:proofErr w:type="spellStart"/>
+              <w:r>
+                <w:rPr>
+                  <w:rStyle w:val="Hyperlink"/>
+                </w:rPr>
+                <w:t>RecordMethods</w:t>
+              </w:r>
+              <w:proofErr w:type="spellEnd"/>
+            </w:hyperlink>
             <w:r>
               <w:t>. Implementa los m</w:t>
             </w:r>
@@ -2757,6 +2799,29 @@
       <w:r>
         <w:t>n esta carpeta se guardan las clases que están específicamente relacionadas con el funcionamiento del Hash.</w:t>
       </w:r>
+    </w:p>
+    <w:p>
+      <w:pPr>
+        <w:jc w:val="right"/>
+        <w:rPr>
+          <w:b/>
+        </w:rPr>
+      </w:pPr>
+      <w:r>
+        <w:rPr>
+          <w:b/>
+        </w:rPr>
+        <w:t xml:space="preserve">Ver </w:t>
+      </w:r>
+      <w:hyperlink w:anchor="_Archivos_de_Bloques" w:history="1">
+        <w:r>
+          <w:rPr>
+            <w:rStyle w:val="Hyperlink"/>
+            <w:b/>
+          </w:rPr>
+          <w:t>Diagrama de Clases</w:t>
+        </w:r>
+      </w:hyperlink>
     </w:p>
     <w:tbl>
       <w:tblPr>
@@ -2883,13 +2948,22 @@
             <w:r>
               <w:t xml:space="preserve">Hereda de </w:t>
             </w:r>
-            <w:proofErr w:type="spellStart"/>
-            <w:r>
-              <w:t>BaseVariableBlock</w:t>
-            </w:r>
-            <w:proofErr w:type="spellEnd"/>
-            <w:r>
-              <w:t>. Representa un bloque del Hash. Implementa los métodos para consultas, altas, bajas y modificaciones. También mantiene cuenta del espacio libre, y guarda un apuntador al bloque del archivo de desborde en caso de estar desbordado.</w:t>
+            <w:hyperlink w:anchor="BaseVariableBlock" w:history="1">
+              <w:proofErr w:type="spellStart"/>
+              <w:r>
+                <w:rPr>
+                  <w:rStyle w:val="Hyperlink"/>
+                </w:rPr>
+                <w:t>BaseVariableBlock</w:t>
+              </w:r>
+              <w:proofErr w:type="spellEnd"/>
+            </w:hyperlink>
+            <w:r>
+              <w:t xml:space="preserve">. Representa un bloque del Hash. Implementa los métodos para consultas, altas, bajas y modificaciones. También mantiene cuenta del espacio libre, y guarda un apuntador al bloque del archivo de </w:t>
+            </w:r>
+            <w:r>
+              <w:lastRenderedPageBreak/>
+              <w:t>desborde en caso de estar desbordado.</w:t>
             </w:r>
           </w:p>
         </w:tc>
@@ -2922,6 +2996,22 @@
             <w:tcW w:w="7341" w:type="dxa"/>
           </w:tcPr>
           <w:p>
+            <w:r>
+              <w:t xml:space="preserve">Hereda de </w:t>
+            </w:r>
+            <w:hyperlink w:anchor="BaseVariableBlockFile" w:history="1">
+              <w:proofErr w:type="spellStart"/>
+              <w:r>
+                <w:rPr>
+                  <w:rStyle w:val="Hyperlink"/>
+                </w:rPr>
+                <w:t>BaseVariableBlockFile</w:t>
+              </w:r>
+              <w:proofErr w:type="spellEnd"/>
+            </w:hyperlink>
+            <w:r>
+              <w:t xml:space="preserve">. </w:t>
+            </w:r>
             <w:r>
               <w:t>Agrupa la funcionalidad del Has</w:t>
             </w:r>
@@ -3014,40 +3104,10 @@
     </w:tbl>
     <w:p>
       <w:pPr>
-        <w:jc w:val="right"/>
         <w:rPr>
           <w:b/>
         </w:rPr>
       </w:pPr>
-      <w:r>
-        <w:rPr>
-          <w:b/>
-        </w:rPr>
-        <w:t xml:space="preserve">Ver </w:t>
-      </w:r>
-      <w:hyperlink w:anchor="_Hash" w:history="1">
-        <w:r>
-          <w:rPr>
-            <w:rStyle w:val="Hyperlink"/>
-            <w:b/>
-          </w:rPr>
-          <w:t>Dia</w:t>
-        </w:r>
-        <w:r>
-          <w:rPr>
-            <w:rStyle w:val="Hyperlink"/>
-            <w:b/>
-          </w:rPr>
-          <w:t>g</w:t>
-        </w:r>
-        <w:r>
-          <w:rPr>
-            <w:rStyle w:val="Hyperlink"/>
-            <w:b/>
-          </w:rPr>
-          <w:t>rama de Clases</w:t>
-        </w:r>
-      </w:hyperlink>
     </w:p>
     <w:p>
       <w:pPr>
@@ -3429,11 +3489,16 @@
             <w:r>
               <w:t xml:space="preserve">Hereda de </w:t>
             </w:r>
-            <w:proofErr w:type="spellStart"/>
-            <w:r>
-              <w:t>RecordMethods</w:t>
-            </w:r>
-            <w:proofErr w:type="spellEnd"/>
+            <w:hyperlink w:anchor="RecordMethods" w:history="1">
+              <w:proofErr w:type="spellStart"/>
+              <w:r>
+                <w:rPr>
+                  <w:rStyle w:val="Hyperlink"/>
+                </w:rPr>
+                <w:t>RecordMethods</w:t>
+              </w:r>
+              <w:proofErr w:type="spellEnd"/>
+            </w:hyperlink>
             <w:r>
               <w:t>. Implementa los métodos d</w:t>
             </w:r>
@@ -3547,11 +3612,16 @@
             <w:r>
               <w:t xml:space="preserve">Hereda de </w:t>
             </w:r>
-            <w:proofErr w:type="spellStart"/>
-            <w:r>
-              <w:t>RecordMethods</w:t>
-            </w:r>
-            <w:proofErr w:type="spellEnd"/>
+            <w:hyperlink w:anchor="RecordMethods" w:history="1">
+              <w:proofErr w:type="spellStart"/>
+              <w:r>
+                <w:rPr>
+                  <w:rStyle w:val="Hyperlink"/>
+                </w:rPr>
+                <w:t>RecordMethods</w:t>
+              </w:r>
+              <w:proofErr w:type="spellEnd"/>
+            </w:hyperlink>
             <w:r>
               <w:t xml:space="preserve">. Implementa los métodos de esa clase para </w:t>
             </w:r>
@@ -3655,6 +3725,56 @@
       <w:r>
         <w:t>.</w:t>
       </w:r>
+    </w:p>
+    <w:p>
+      <w:pPr>
+        <w:jc w:val="right"/>
+        <w:rPr>
+          <w:rStyle w:val="Hyperlink"/>
+          <w:b/>
+        </w:rPr>
+      </w:pPr>
+      <w:r>
+        <w:rPr>
+          <w:b/>
+        </w:rPr>
+        <w:t xml:space="preserve">Ver </w:t>
+      </w:r>
+      <w:hyperlink w:anchor="_Archivos_de_Bloques" w:history="1">
+        <w:r>
+          <w:rPr>
+            <w:rStyle w:val="Hyperlink"/>
+            <w:b/>
+          </w:rPr>
+          <w:t>Diagrama de Clases</w:t>
+        </w:r>
+      </w:hyperlink>
+    </w:p>
+    <w:p>
+      <w:pPr>
+        <w:jc w:val="right"/>
+        <w:rPr>
+          <w:rStyle w:val="Hyperlink"/>
+          <w:b/>
+        </w:rPr>
+      </w:pPr>
+    </w:p>
+    <w:p>
+      <w:pPr>
+        <w:jc w:val="right"/>
+        <w:rPr>
+          <w:rStyle w:val="Hyperlink"/>
+          <w:b/>
+        </w:rPr>
+      </w:pPr>
+    </w:p>
+    <w:p>
+      <w:pPr>
+        <w:jc w:val="right"/>
+        <w:rPr>
+          <w:b/>
+        </w:rPr>
+      </w:pPr>
     </w:p>
     <w:tbl>
       <w:tblPr>
@@ -3711,6 +3831,9 @@
         </w:tc>
       </w:tr>
       <w:tr>
+        <w:trPr>
+          <w:trHeight w:val="1517"/>
+        </w:trPr>
         <w:tc>
           <w:tcPr>
             <w:tcW w:w="2514" w:type="dxa"/>
@@ -3722,6 +3845,7 @@
                 <w:b/>
               </w:rPr>
             </w:pPr>
+            <w:bookmarkStart w:id="1" w:name="BaseVariableBlock"/>
             <w:proofErr w:type="spellStart"/>
             <w:r>
               <w:rPr>
@@ -3729,6 +3853,7 @@
               </w:rPr>
               <w:t>BaseVariableBlock</w:t>
             </w:r>
+            <w:bookmarkEnd w:id="1"/>
             <w:proofErr w:type="spellEnd"/>
           </w:p>
         </w:tc>
@@ -3738,28 +3863,35 @@
           </w:tcPr>
           <w:p>
             <w:r>
-              <w:t xml:space="preserve">Representa de manera abstracta un bloque de un archivo con registros de longitud variable. Guarda el espacio libre disponible, la posición donde comienzan los registros y provee una interfaz común para algunas operaciones como altas, bajas y modificaciones de registros. Adicionalmente, implementa </w:t>
-            </w:r>
-            <w:r>
-              <w:lastRenderedPageBreak/>
-              <w:t xml:space="preserve">operaciones comunes a todos los bloques, en algunos casos en forma total </w:t>
+              <w:t xml:space="preserve">Representa de manera abstracta un bloque de un archivo con registros de longitud variable. Guarda el espacio libre disponible, la posición donde comienzan los registros y provee una interfaz común para algunas operaciones como altas, bajas y modificaciones de registros. Adicionalmente, implementa operaciones comunes a todos los bloques, en algunos casos en forma total </w:t>
             </w:r>
             <w:r>
               <w:t xml:space="preserve">y en otros como </w:t>
             </w:r>
-            <w:proofErr w:type="spellStart"/>
-            <w:r>
-              <w:t>Template</w:t>
-            </w:r>
-            <w:proofErr w:type="spellEnd"/>
-            <w:r>
-              <w:t xml:space="preserve"> </w:t>
-            </w:r>
-            <w:proofErr w:type="spellStart"/>
-            <w:r>
-              <w:t>Method</w:t>
-            </w:r>
-            <w:proofErr w:type="spellEnd"/>
+            <w:hyperlink r:id="rId12" w:history="1">
+              <w:proofErr w:type="spellStart"/>
+              <w:r>
+                <w:rPr>
+                  <w:rStyle w:val="Hyperlink"/>
+                </w:rPr>
+                <w:t>Template</w:t>
+              </w:r>
+              <w:proofErr w:type="spellEnd"/>
+              <w:r>
+                <w:rPr>
+                  <w:rStyle w:val="Hyperlink"/>
+                </w:rPr>
+                <w:t xml:space="preserve"> </w:t>
+              </w:r>
+              <w:proofErr w:type="spellStart"/>
+              <w:r>
+                <w:rPr>
+                  <w:rStyle w:val="Hyperlink"/>
+                </w:rPr>
+                <w:t>Method</w:t>
+              </w:r>
+              <w:proofErr w:type="spellEnd"/>
+            </w:hyperlink>
             <w:r>
               <w:t>.</w:t>
             </w:r>
@@ -3778,14 +3910,15 @@
                 <w:b/>
               </w:rPr>
             </w:pPr>
+            <w:bookmarkStart w:id="2" w:name="BaseVariableBlockFile"/>
             <w:proofErr w:type="spellStart"/>
             <w:r>
               <w:rPr>
                 <w:b/>
               </w:rPr>
-              <w:lastRenderedPageBreak/>
               <w:t>BaseVariableBlockFile</w:t>
             </w:r>
+            <w:bookmarkEnd w:id="2"/>
             <w:proofErr w:type="spellEnd"/>
           </w:p>
         </w:tc>
@@ -3900,6 +4033,7 @@
                 <w:b/>
               </w:rPr>
             </w:pPr>
+            <w:bookmarkStart w:id="3" w:name="RecordMethods"/>
             <w:proofErr w:type="spellStart"/>
             <w:r>
               <w:rPr>
@@ -3907,6 +4041,7 @@
               </w:rPr>
               <w:t>RecordMethods</w:t>
             </w:r>
+            <w:bookmarkEnd w:id="3"/>
             <w:proofErr w:type="spellEnd"/>
           </w:p>
         </w:tc>
@@ -3999,11 +4134,16 @@
             <w:r>
               <w:t xml:space="preserve">Hereda de </w:t>
             </w:r>
-            <w:proofErr w:type="spellStart"/>
-            <w:r>
-              <w:t>BaseVariableBlock</w:t>
-            </w:r>
-            <w:proofErr w:type="spellEnd"/>
+            <w:hyperlink w:anchor="BaseVariableBlock" w:history="1">
+              <w:proofErr w:type="spellStart"/>
+              <w:r>
+                <w:rPr>
+                  <w:rStyle w:val="Hyperlink"/>
+                </w:rPr>
+                <w:t>BaseVariableBlock</w:t>
+              </w:r>
+              <w:proofErr w:type="spellEnd"/>
+            </w:hyperlink>
             <w:r>
               <w:t>. Es</w:t>
             </w:r>
@@ -4054,11 +4194,16 @@
             <w:r>
               <w:t xml:space="preserve">Hereda de </w:t>
             </w:r>
-            <w:proofErr w:type="spellStart"/>
-            <w:r>
-              <w:t>BaseVariableBlockFile</w:t>
-            </w:r>
-            <w:proofErr w:type="spellEnd"/>
+            <w:hyperlink w:anchor="BaseVariableBlockFile" w:history="1">
+              <w:proofErr w:type="spellStart"/>
+              <w:r>
+                <w:rPr>
+                  <w:rStyle w:val="Hyperlink"/>
+                </w:rPr>
+                <w:t>BaseVariableBlockFile</w:t>
+              </w:r>
+              <w:proofErr w:type="spellEnd"/>
+            </w:hyperlink>
             <w:r>
               <w:t xml:space="preserve">. Es una implementación de un archivo secuencial para guardar registros de longitud variable y </w:t>
             </w:r>
@@ -4107,29 +4252,6 @@
         </w:tc>
       </w:tr>
     </w:tbl>
-    <w:p>
-      <w:pPr>
-        <w:jc w:val="right"/>
-        <w:rPr>
-          <w:b/>
-        </w:rPr>
-      </w:pPr>
-      <w:r>
-        <w:rPr>
-          <w:b/>
-        </w:rPr>
-        <w:t xml:space="preserve">Ver </w:t>
-      </w:r>
-      <w:hyperlink w:anchor="_Archivos_de_Bloques" w:history="1">
-        <w:r>
-          <w:rPr>
-            <w:rStyle w:val="Hyperlink"/>
-            <w:b/>
-          </w:rPr>
-          <w:t>Diagrama de Clases</w:t>
-        </w:r>
-      </w:hyperlink>
-    </w:p>
     <w:p>
       <w:pPr>
         <w:spacing w:after="0"/>
@@ -4310,7 +4432,11 @@
           </w:tcPr>
           <w:p>
             <w:r>
-              <w:t>Representa una entrada del archivo de configuración de entidades. Guarda el tamaño de bloque del archivo donde se guardara cada una, así como el archivo de datos de carga inicial, el nombre del archivo de datos, y en el caso de entidades a ser guardadas en archivos con organización directa, el tamaño promedio del bloque y la cantidad inicial de bloques.</w:t>
+              <w:t xml:space="preserve">Representa una entrada del archivo de configuración de entidades. Guarda el tamaño de bloque del archivo donde se guardara cada una, así como el archivo de datos de carga inicial, el nombre del archivo de datos, y en el caso de entidades a ser guardadas en archivos con organización directa, el tamaño </w:t>
+            </w:r>
+            <w:r>
+              <w:lastRenderedPageBreak/>
+              <w:t>promedio del bloque y la cantidad inicial de bloques.</w:t>
             </w:r>
           </w:p>
         </w:tc>
@@ -4332,6 +4458,7 @@
               <w:rPr>
                 <w:b/>
               </w:rPr>
+              <w:lastRenderedPageBreak/>
               <w:t>DataFileLoader</w:t>
             </w:r>
             <w:proofErr w:type="spellEnd"/>
@@ -4407,11 +4534,7 @@
           </w:tcPr>
           <w:p>
             <w:r>
-              <w:t xml:space="preserve">Utilizada para la interacción con el usuario. Específicamente, sirve para mostrar menús y leer la entrada del usuario de forma consistente a lo largo de la </w:t>
-            </w:r>
-            <w:r>
-              <w:lastRenderedPageBreak/>
-              <w:t>aplicación.</w:t>
+              <w:t>Utilizada para la interacción con el usuario. Específicamente, sirve para mostrar menús y leer la entrada del usuario de forma consistente a lo largo de la aplicación.</w:t>
             </w:r>
           </w:p>
         </w:tc>
@@ -4433,7 +4556,6 @@
               <w:rPr>
                 <w:b/>
               </w:rPr>
-              <w:lastRenderedPageBreak/>
               <w:t>Voting</w:t>
             </w:r>
             <w:proofErr w:type="spellEnd"/>
@@ -4469,8 +4591,8 @@
       <w:pPr>
         <w:pStyle w:val="Heading2"/>
       </w:pPr>
-      <w:bookmarkStart w:id="0" w:name="_Arbol_B+"/>
-      <w:bookmarkEnd w:id="0"/>
+      <w:bookmarkStart w:id="4" w:name="_Arbol_B+"/>
+      <w:bookmarkEnd w:id="4"/>
       <w:r>
         <w:t>Árbol</w:t>
       </w:r>
@@ -4482,7 +4604,7 @@
       <w:r>
         <w:rPr>
           <w:noProof/>
-          <w:lang w:val="en-US"/>
+          <w:lang w:eastAsia="es-AR"/>
         </w:rPr>
         <w:drawing>
           <wp:inline distT="0" distB="0" distL="0" distR="0" wp14:anchorId="2E61FC1D" wp14:editId="0011B743">
@@ -4502,7 +4624,7 @@
                     </pic:cNvPicPr>
                   </pic:nvPicPr>
                   <pic:blipFill>
-                    <a:blip r:embed="rId12">
+                    <a:blip r:embed="rId13">
                       <a:extLst>
                         <a:ext uri="{28A0092B-C50C-407E-A947-70E740481C1C}">
                           <a14:useLocalDpi xmlns:a14="http://schemas.microsoft.com/office/drawing/2010/main" val="0"/>
@@ -4600,6 +4722,15 @@
       </w:r>
       <w:proofErr w:type="spellEnd"/>
       <w:r>
+        <w:rPr>
+          <w:i/>
+        </w:rPr>
+        <w:t xml:space="preserve"> </w:t>
+      </w:r>
+      <w:r>
+        <w:t>(debido a la raíz)</w:t>
+      </w:r>
+      <w:r>
         <w:t xml:space="preserve">, mediante la  cual ejecuta sus operaciones absteniéndose de si se trata de un nodo interno (clase </w:t>
       </w:r>
       <w:proofErr w:type="spellStart"/>
@@ -4738,29 +4869,21 @@
     </w:p>
     <w:p>
       <w:pPr>
-        <w:rPr>
-          <w:u w:val="single"/>
-        </w:rPr>
-      </w:pPr>
+        <w:pStyle w:val="Heading2"/>
+      </w:pPr>
+      <w:bookmarkStart w:id="5" w:name="_Hash"/>
+      <w:bookmarkEnd w:id="5"/>
+      <w:r>
+        <w:lastRenderedPageBreak/>
+        <w:t>Hash</w:t>
+      </w:r>
     </w:p>
     <w:p>
-      <w:pPr>
-        <w:pStyle w:val="Heading2"/>
-      </w:pPr>
-      <w:bookmarkStart w:id="1" w:name="_Hash"/>
-      <w:bookmarkEnd w:id="1"/>
-      <w:r>
-        <w:t>Hash</w:t>
-      </w:r>
-    </w:p>
-    <w:p/>
-    <w:p>
       <w:r>
         <w:rPr>
           <w:noProof/>
-          <w:lang w:val="en-US"/>
-        </w:rPr>
-        <w:lastRenderedPageBreak/>
+          <w:lang w:eastAsia="es-AR"/>
+        </w:rPr>
         <w:drawing>
           <wp:inline distT="0" distB="0" distL="0" distR="0" wp14:anchorId="42B026D5" wp14:editId="7ACE9AA2">
             <wp:extent cx="5657850" cy="3943350"/>
@@ -4779,7 +4902,7 @@
                     </pic:cNvPicPr>
                   </pic:nvPicPr>
                   <pic:blipFill>
-                    <a:blip r:embed="rId13">
+                    <a:blip r:embed="rId14">
                       <a:extLst>
                         <a:ext uri="{28A0092B-C50C-407E-A947-70E740481C1C}">
                           <a14:useLocalDpi xmlns:a14="http://schemas.microsoft.com/office/drawing/2010/main" val="0"/>
@@ -4903,19 +5026,17 @@
       <w:pPr>
         <w:pStyle w:val="Heading2"/>
       </w:pPr>
-      <w:bookmarkStart w:id="2" w:name="_Archivos_de_Bloques"/>
-      <w:bookmarkEnd w:id="2"/>
+      <w:bookmarkStart w:id="6" w:name="_Archivos_de_Bloques"/>
+      <w:bookmarkEnd w:id="6"/>
       <w:r>
         <w:t>Archivos de Bloques Variables</w:t>
       </w:r>
     </w:p>
     <w:p>
-      <w:bookmarkStart w:id="3" w:name="_GoBack"/>
-      <w:bookmarkEnd w:id="3"/>
       <w:r>
         <w:rPr>
           <w:noProof/>
-          <w:lang w:val="en-US"/>
+          <w:lang w:eastAsia="es-AR"/>
         </w:rPr>
         <w:drawing>
           <wp:inline distT="0" distB="0" distL="0" distR="0">
@@ -4935,7 +5056,7 @@
                     </pic:cNvPicPr>
                   </pic:nvPicPr>
                   <pic:blipFill>
-                    <a:blip r:embed="rId14">
+                    <a:blip r:embed="rId15">
                       <a:extLst>
                         <a:ext uri="{28A0092B-C50C-407E-A947-70E740481C1C}">
                           <a14:useLocalDpi xmlns:a14="http://schemas.microsoft.com/office/drawing/2010/main" val="0"/>
@@ -4983,11 +5104,11 @@
       </w:r>
       <w:proofErr w:type="spellEnd"/>
       <w:r>
-        <w:t xml:space="preserve"> actúa de interfaz para permitirle al usuario manejar el archivo en bloques abstrayéndolo de la </w:t>
+        <w:t xml:space="preserve"> </w:t>
       </w:r>
       <w:r>
         <w:lastRenderedPageBreak/>
-        <w:t xml:space="preserve">implementación. De dicha clase deriva la clase </w:t>
+        <w:t xml:space="preserve">actúa de interfaz para permitirle al usuario manejar el archivo en bloques abstrayéndolo de la implementación. De dicha clase deriva la clase </w:t>
       </w:r>
       <w:proofErr w:type="spellStart"/>
       <w:r>
@@ -5067,7 +5188,6 @@
         <w:t xml:space="preserve"> que si bien no está asociada a ninguna clase directamente, ésta es utilizada por las clases principales del diagrama ya que es la clase que representa el registro de longitud variable.</w:t>
       </w:r>
     </w:p>
-    <w:p/>
     <w:sectPr>
       <w:pgSz w:w="11907" w:h="16840" w:code="9"/>
       <w:pgMar w:top="1134" w:right="1134" w:bottom="1134" w:left="1134" w:header="720" w:footer="720" w:gutter="0"/>
@@ -9488,7 +9608,7 @@
 </file>
 
 <file path=customXml/itemProps2.xml><?xml version="1.0" encoding="utf-8"?>
-<ds:datastoreItem xmlns:ds="http://schemas.openxmlformats.org/officeDocument/2006/customXml" ds:itemID="{4ED79705-8916-4C3D-BFAF-3588D8C14057}">
+<ds:datastoreItem xmlns:ds="http://schemas.openxmlformats.org/officeDocument/2006/customXml" ds:itemID="{62096662-5D12-4B57-83D3-C14D22A99718}">
   <ds:schemaRefs>
     <ds:schemaRef ds:uri="http://schemas.openxmlformats.org/officeDocument/2006/bibliography"/>
   </ds:schemaRefs>

</xml_diff>

<commit_message>
# Actualice documentacion general con diagramas de secuencia
</commit_message>
<xml_diff>
--- a/docs/DocumentacionGeneral.docx
+++ b/docs/DocumentacionGeneral.docx
@@ -44,7 +44,7 @@
           <v:shape id="_x0000_s1026" type="#_x0000_t75" style="position:absolute;margin-left:9pt;margin-top:-4.25pt;width:68.6pt;height:73.65pt;z-index:251659264">
             <v:imagedata r:id="rId8" o:title=""/>
           </v:shape>
-          <o:OLEObject Type="Embed" ProgID="MSPhotoEd.3" ShapeID="_x0000_s1026" DrawAspect="Content" ObjectID="_1380725123" r:id="rId9"/>
+          <o:OLEObject Type="Embed" ProgID="MSPhotoEd.3" ShapeID="_x0000_s1026" DrawAspect="Content" ObjectID="_1380731888" r:id="rId9"/>
         </w:pict>
       </w:r>
       <w:r>
@@ -56,7 +56,7 @@
           <v:shape id="_x0000_s1027" type="#_x0000_t75" style="position:absolute;margin-left:6in;margin-top:1.1pt;width:34.85pt;height:63pt;z-index:251660288">
             <v:imagedata r:id="rId10" o:title=""/>
           </v:shape>
-          <o:OLEObject Type="Embed" ProgID="MSPhotoEd.3" ShapeID="_x0000_s1027" DrawAspect="Content" ObjectID="_1380725124" r:id="rId11"/>
+          <o:OLEObject Type="Embed" ProgID="MSPhotoEd.3" ShapeID="_x0000_s1027" DrawAspect="Content" ObjectID="_1380731889" r:id="rId11"/>
         </w:pict>
       </w:r>
     </w:p>
@@ -1218,14 +1218,632 @@
         <w:br w:type="page"/>
       </w:r>
     </w:p>
+    <w:sdt>
+      <w:sdtPr>
+        <w:id w:val="1380893625"/>
+        <w:docPartObj>
+          <w:docPartGallery w:val="Table of Contents"/>
+          <w:docPartUnique/>
+        </w:docPartObj>
+      </w:sdtPr>
+      <w:sdtEndPr>
+        <w:rPr>
+          <w:rFonts w:asciiTheme="minorHAnsi" w:eastAsiaTheme="minorEastAsia" w:hAnsiTheme="minorHAnsi" w:cstheme="minorBidi"/>
+          <w:noProof/>
+          <w:color w:val="auto"/>
+          <w:sz w:val="22"/>
+          <w:szCs w:val="22"/>
+        </w:rPr>
+      </w:sdtEndPr>
+      <w:sdtContent>
+        <w:p>
+          <w:pPr>
+            <w:pStyle w:val="TOCHeading"/>
+          </w:pPr>
+          <w:r>
+            <w:t>Índice</w:t>
+          </w:r>
+        </w:p>
+        <w:p>
+          <w:pPr>
+            <w:pStyle w:val="TOC1"/>
+            <w:tabs>
+              <w:tab w:val="right" w:leader="dot" w:pos="9629"/>
+            </w:tabs>
+            <w:rPr>
+              <w:noProof/>
+              <w:lang w:eastAsia="es-AR"/>
+            </w:rPr>
+          </w:pPr>
+          <w:r>
+            <w:fldChar w:fldCharType="begin"/>
+          </w:r>
+          <w:r>
+            <w:instrText xml:space="preserve"> TOC \o "1-3" \h \z \u </w:instrText>
+          </w:r>
+          <w:r>
+            <w:fldChar w:fldCharType="separate"/>
+          </w:r>
+          <w:hyperlink w:anchor="_Toc306990043" w:history="1">
+            <w:r>
+              <w:rPr>
+                <w:rStyle w:val="Hyperlink"/>
+                <w:noProof/>
+              </w:rPr>
+              <w:t>Especificación de Clases</w:t>
+            </w:r>
+            <w:r>
+              <w:rPr>
+                <w:noProof/>
+                <w:webHidden/>
+              </w:rPr>
+              <w:tab/>
+            </w:r>
+            <w:r>
+              <w:rPr>
+                <w:noProof/>
+                <w:webHidden/>
+              </w:rPr>
+              <w:fldChar w:fldCharType="begin"/>
+            </w:r>
+            <w:r>
+              <w:rPr>
+                <w:noProof/>
+                <w:webHidden/>
+              </w:rPr>
+              <w:instrText xml:space="preserve"> PAGEREF _Toc306990043 \h </w:instrText>
+            </w:r>
+            <w:r>
+              <w:rPr>
+                <w:noProof/>
+                <w:webHidden/>
+              </w:rPr>
+            </w:r>
+            <w:r>
+              <w:rPr>
+                <w:noProof/>
+                <w:webHidden/>
+              </w:rPr>
+              <w:fldChar w:fldCharType="separate"/>
+            </w:r>
+            <w:r>
+              <w:rPr>
+                <w:noProof/>
+                <w:webHidden/>
+              </w:rPr>
+              <w:t>3</w:t>
+            </w:r>
+            <w:r>
+              <w:rPr>
+                <w:noProof/>
+                <w:webHidden/>
+              </w:rPr>
+              <w:fldChar w:fldCharType="end"/>
+            </w:r>
+          </w:hyperlink>
+        </w:p>
+        <w:p>
+          <w:pPr>
+            <w:pStyle w:val="TOC1"/>
+            <w:tabs>
+              <w:tab w:val="right" w:leader="dot" w:pos="9629"/>
+            </w:tabs>
+            <w:rPr>
+              <w:noProof/>
+              <w:lang w:eastAsia="es-AR"/>
+            </w:rPr>
+          </w:pPr>
+          <w:hyperlink w:anchor="_Toc306990044" w:history="1">
+            <w:r>
+              <w:rPr>
+                <w:rStyle w:val="Hyperlink"/>
+                <w:noProof/>
+              </w:rPr>
+              <w:t>Diagramas de Clases</w:t>
+            </w:r>
+            <w:r>
+              <w:rPr>
+                <w:noProof/>
+                <w:webHidden/>
+              </w:rPr>
+              <w:tab/>
+            </w:r>
+            <w:r>
+              <w:rPr>
+                <w:noProof/>
+                <w:webHidden/>
+              </w:rPr>
+              <w:fldChar w:fldCharType="begin"/>
+            </w:r>
+            <w:r>
+              <w:rPr>
+                <w:noProof/>
+                <w:webHidden/>
+              </w:rPr>
+              <w:instrText xml:space="preserve"> PAGEREF _Toc306990044 \h </w:instrText>
+            </w:r>
+            <w:r>
+              <w:rPr>
+                <w:noProof/>
+                <w:webHidden/>
+              </w:rPr>
+            </w:r>
+            <w:r>
+              <w:rPr>
+                <w:noProof/>
+                <w:webHidden/>
+              </w:rPr>
+              <w:fldChar w:fldCharType="separate"/>
+            </w:r>
+            <w:r>
+              <w:rPr>
+                <w:noProof/>
+                <w:webHidden/>
+              </w:rPr>
+              <w:t>7</w:t>
+            </w:r>
+            <w:r>
+              <w:rPr>
+                <w:noProof/>
+                <w:webHidden/>
+              </w:rPr>
+              <w:fldChar w:fldCharType="end"/>
+            </w:r>
+          </w:hyperlink>
+        </w:p>
+        <w:p>
+          <w:pPr>
+            <w:pStyle w:val="TOC2"/>
+            <w:tabs>
+              <w:tab w:val="right" w:leader="dot" w:pos="9629"/>
+            </w:tabs>
+            <w:rPr>
+              <w:noProof/>
+              <w:lang w:eastAsia="es-AR"/>
+            </w:rPr>
+          </w:pPr>
+          <w:hyperlink w:anchor="_Toc306990045" w:history="1">
+            <w:r>
+              <w:rPr>
+                <w:rStyle w:val="Hyperlink"/>
+                <w:noProof/>
+              </w:rPr>
+              <w:t>Árbol B+</w:t>
+            </w:r>
+            <w:r>
+              <w:rPr>
+                <w:noProof/>
+                <w:webHidden/>
+              </w:rPr>
+              <w:tab/>
+            </w:r>
+            <w:r>
+              <w:rPr>
+                <w:noProof/>
+                <w:webHidden/>
+              </w:rPr>
+              <w:fldChar w:fldCharType="begin"/>
+            </w:r>
+            <w:r>
+              <w:rPr>
+                <w:noProof/>
+                <w:webHidden/>
+              </w:rPr>
+              <w:instrText xml:space="preserve"> PAGEREF _Toc306990045 \h </w:instrText>
+            </w:r>
+            <w:r>
+              <w:rPr>
+                <w:noProof/>
+                <w:webHidden/>
+              </w:rPr>
+            </w:r>
+            <w:r>
+              <w:rPr>
+                <w:noProof/>
+                <w:webHidden/>
+              </w:rPr>
+              <w:fldChar w:fldCharType="separate"/>
+            </w:r>
+            <w:r>
+              <w:rPr>
+                <w:noProof/>
+                <w:webHidden/>
+              </w:rPr>
+              <w:t>7</w:t>
+            </w:r>
+            <w:r>
+              <w:rPr>
+                <w:noProof/>
+                <w:webHidden/>
+              </w:rPr>
+              <w:fldChar w:fldCharType="end"/>
+            </w:r>
+          </w:hyperlink>
+        </w:p>
+        <w:p>
+          <w:pPr>
+            <w:pStyle w:val="TOC2"/>
+            <w:tabs>
+              <w:tab w:val="right" w:leader="dot" w:pos="9629"/>
+            </w:tabs>
+            <w:rPr>
+              <w:noProof/>
+              <w:lang w:eastAsia="es-AR"/>
+            </w:rPr>
+          </w:pPr>
+          <w:hyperlink w:anchor="_Toc306990046" w:history="1">
+            <w:r>
+              <w:rPr>
+                <w:rStyle w:val="Hyperlink"/>
+                <w:noProof/>
+              </w:rPr>
+              <w:t>Hash</w:t>
+            </w:r>
+            <w:r>
+              <w:rPr>
+                <w:noProof/>
+                <w:webHidden/>
+              </w:rPr>
+              <w:tab/>
+            </w:r>
+            <w:r>
+              <w:rPr>
+                <w:noProof/>
+                <w:webHidden/>
+              </w:rPr>
+              <w:fldChar w:fldCharType="begin"/>
+            </w:r>
+            <w:r>
+              <w:rPr>
+                <w:noProof/>
+                <w:webHidden/>
+              </w:rPr>
+              <w:instrText xml:space="preserve"> PAGEREF _Toc306990046 \h </w:instrText>
+            </w:r>
+            <w:r>
+              <w:rPr>
+                <w:noProof/>
+                <w:webHidden/>
+              </w:rPr>
+            </w:r>
+            <w:r>
+              <w:rPr>
+                <w:noProof/>
+                <w:webHidden/>
+              </w:rPr>
+              <w:fldChar w:fldCharType="separate"/>
+            </w:r>
+            <w:r>
+              <w:rPr>
+                <w:noProof/>
+                <w:webHidden/>
+              </w:rPr>
+              <w:t>8</w:t>
+            </w:r>
+            <w:r>
+              <w:rPr>
+                <w:noProof/>
+                <w:webHidden/>
+              </w:rPr>
+              <w:fldChar w:fldCharType="end"/>
+            </w:r>
+          </w:hyperlink>
+        </w:p>
+        <w:p>
+          <w:pPr>
+            <w:pStyle w:val="TOC2"/>
+            <w:tabs>
+              <w:tab w:val="right" w:leader="dot" w:pos="9629"/>
+            </w:tabs>
+            <w:rPr>
+              <w:noProof/>
+              <w:lang w:eastAsia="es-AR"/>
+            </w:rPr>
+          </w:pPr>
+          <w:hyperlink w:anchor="_Toc306990047" w:history="1">
+            <w:r>
+              <w:rPr>
+                <w:rStyle w:val="Hyperlink"/>
+                <w:noProof/>
+              </w:rPr>
+              <w:t>Archivos de Bloques Variables</w:t>
+            </w:r>
+            <w:r>
+              <w:rPr>
+                <w:noProof/>
+                <w:webHidden/>
+              </w:rPr>
+              <w:tab/>
+            </w:r>
+            <w:r>
+              <w:rPr>
+                <w:noProof/>
+                <w:webHidden/>
+              </w:rPr>
+              <w:fldChar w:fldCharType="begin"/>
+            </w:r>
+            <w:r>
+              <w:rPr>
+                <w:noProof/>
+                <w:webHidden/>
+              </w:rPr>
+              <w:instrText xml:space="preserve"> PAGEREF _Toc306990047 \h </w:instrText>
+            </w:r>
+            <w:r>
+              <w:rPr>
+                <w:noProof/>
+                <w:webHidden/>
+              </w:rPr>
+            </w:r>
+            <w:r>
+              <w:rPr>
+                <w:noProof/>
+                <w:webHidden/>
+              </w:rPr>
+              <w:fldChar w:fldCharType="separate"/>
+            </w:r>
+            <w:r>
+              <w:rPr>
+                <w:noProof/>
+                <w:webHidden/>
+              </w:rPr>
+              <w:t>8</w:t>
+            </w:r>
+            <w:r>
+              <w:rPr>
+                <w:noProof/>
+                <w:webHidden/>
+              </w:rPr>
+              <w:fldChar w:fldCharType="end"/>
+            </w:r>
+          </w:hyperlink>
+        </w:p>
+        <w:p>
+          <w:pPr>
+            <w:pStyle w:val="TOC1"/>
+            <w:tabs>
+              <w:tab w:val="right" w:leader="dot" w:pos="9629"/>
+            </w:tabs>
+            <w:rPr>
+              <w:noProof/>
+              <w:lang w:eastAsia="es-AR"/>
+            </w:rPr>
+          </w:pPr>
+          <w:hyperlink w:anchor="_Toc306990048" w:history="1">
+            <w:r>
+              <w:rPr>
+                <w:rStyle w:val="Hyperlink"/>
+                <w:noProof/>
+              </w:rPr>
+              <w:t>Diagramas de Secuencia</w:t>
+            </w:r>
+            <w:r>
+              <w:rPr>
+                <w:noProof/>
+                <w:webHidden/>
+              </w:rPr>
+              <w:tab/>
+            </w:r>
+            <w:r>
+              <w:rPr>
+                <w:noProof/>
+                <w:webHidden/>
+              </w:rPr>
+              <w:fldChar w:fldCharType="begin"/>
+            </w:r>
+            <w:r>
+              <w:rPr>
+                <w:noProof/>
+                <w:webHidden/>
+              </w:rPr>
+              <w:instrText xml:space="preserve"> PAGEREF _Toc306990048 \h </w:instrText>
+            </w:r>
+            <w:r>
+              <w:rPr>
+                <w:noProof/>
+                <w:webHidden/>
+              </w:rPr>
+            </w:r>
+            <w:r>
+              <w:rPr>
+                <w:noProof/>
+                <w:webHidden/>
+              </w:rPr>
+              <w:fldChar w:fldCharType="separate"/>
+            </w:r>
+            <w:r>
+              <w:rPr>
+                <w:noProof/>
+                <w:webHidden/>
+              </w:rPr>
+              <w:t>9</w:t>
+            </w:r>
+            <w:r>
+              <w:rPr>
+                <w:noProof/>
+                <w:webHidden/>
+              </w:rPr>
+              <w:fldChar w:fldCharType="end"/>
+            </w:r>
+          </w:hyperlink>
+        </w:p>
+        <w:p>
+          <w:pPr>
+            <w:pStyle w:val="TOC2"/>
+            <w:tabs>
+              <w:tab w:val="right" w:leader="dot" w:pos="9629"/>
+            </w:tabs>
+            <w:rPr>
+              <w:noProof/>
+              <w:lang w:eastAsia="es-AR"/>
+            </w:rPr>
+          </w:pPr>
+          <w:hyperlink w:anchor="_Toc306990049" w:history="1">
+            <w:r>
+              <w:rPr>
+                <w:rStyle w:val="Hyperlink"/>
+                <w:noProof/>
+              </w:rPr>
+              <w:t>Reporte Elecciones por Distrito</w:t>
+            </w:r>
+            <w:r>
+              <w:rPr>
+                <w:noProof/>
+                <w:webHidden/>
+              </w:rPr>
+              <w:tab/>
+            </w:r>
+            <w:r>
+              <w:rPr>
+                <w:noProof/>
+                <w:webHidden/>
+              </w:rPr>
+              <w:fldChar w:fldCharType="begin"/>
+            </w:r>
+            <w:r>
+              <w:rPr>
+                <w:noProof/>
+                <w:webHidden/>
+              </w:rPr>
+              <w:instrText xml:space="preserve"> PAGEREF _Toc306990049 \h </w:instrText>
+            </w:r>
+            <w:r>
+              <w:rPr>
+                <w:noProof/>
+                <w:webHidden/>
+              </w:rPr>
+            </w:r>
+            <w:r>
+              <w:rPr>
+                <w:noProof/>
+                <w:webHidden/>
+              </w:rPr>
+              <w:fldChar w:fldCharType="separate"/>
+            </w:r>
+            <w:r>
+              <w:rPr>
+                <w:noProof/>
+                <w:webHidden/>
+              </w:rPr>
+              <w:t>9</w:t>
+            </w:r>
+            <w:r>
+              <w:rPr>
+                <w:noProof/>
+                <w:webHidden/>
+              </w:rPr>
+              <w:fldChar w:fldCharType="end"/>
+            </w:r>
+          </w:hyperlink>
+        </w:p>
+        <w:p>
+          <w:pPr>
+            <w:pStyle w:val="TOC2"/>
+            <w:tabs>
+              <w:tab w:val="right" w:leader="dot" w:pos="9629"/>
+            </w:tabs>
+            <w:rPr>
+              <w:noProof/>
+              <w:lang w:eastAsia="es-AR"/>
+            </w:rPr>
+          </w:pPr>
+          <w:hyperlink w:anchor="_Toc306990050" w:history="1">
+            <w:r>
+              <w:rPr>
+                <w:rStyle w:val="Hyperlink"/>
+                <w:noProof/>
+              </w:rPr>
+              <w:t>Generación Votos Aleatorios</w:t>
+            </w:r>
+            <w:r>
+              <w:rPr>
+                <w:noProof/>
+                <w:webHidden/>
+              </w:rPr>
+              <w:tab/>
+            </w:r>
+            <w:r>
+              <w:rPr>
+                <w:noProof/>
+                <w:webHidden/>
+              </w:rPr>
+              <w:fldChar w:fldCharType="begin"/>
+            </w:r>
+            <w:r>
+              <w:rPr>
+                <w:noProof/>
+                <w:webHidden/>
+              </w:rPr>
+              <w:instrText xml:space="preserve"> PAGEREF _Toc306990050 \h </w:instrText>
+            </w:r>
+            <w:r>
+              <w:rPr>
+                <w:noProof/>
+                <w:webHidden/>
+              </w:rPr>
+            </w:r>
+            <w:r>
+              <w:rPr>
+                <w:noProof/>
+                <w:webHidden/>
+              </w:rPr>
+              <w:fldChar w:fldCharType="separate"/>
+            </w:r>
+            <w:r>
+              <w:rPr>
+                <w:noProof/>
+                <w:webHidden/>
+              </w:rPr>
+              <w:t>10</w:t>
+            </w:r>
+            <w:r>
+              <w:rPr>
+                <w:noProof/>
+                <w:webHidden/>
+              </w:rPr>
+              <w:fldChar w:fldCharType="end"/>
+            </w:r>
+          </w:hyperlink>
+        </w:p>
+        <w:p>
+          <w:r>
+            <w:rPr>
+              <w:b/>
+              <w:bCs/>
+              <w:noProof/>
+            </w:rPr>
+            <w:fldChar w:fldCharType="end"/>
+          </w:r>
+        </w:p>
+      </w:sdtContent>
+    </w:sdt>
     <w:p>
       <w:pPr>
+        <w:rPr>
+          <w:rFonts w:asciiTheme="majorHAnsi" w:eastAsiaTheme="majorEastAsia" w:hAnsiTheme="majorHAnsi" w:cstheme="majorBidi"/>
+          <w:b/>
+          <w:bCs/>
+          <w:color w:val="365F91" w:themeColor="accent1" w:themeShade="BF"/>
+          <w:sz w:val="28"/>
+          <w:szCs w:val="28"/>
+        </w:rPr>
+      </w:pPr>
+      <w:bookmarkStart w:id="0" w:name="_GoBack"/>
+      <w:bookmarkEnd w:id="0"/>
+      <w:r>
+        <w:br w:type="page"/>
+      </w:r>
+    </w:p>
+    <w:p>
+      <w:pPr>
         <w:pStyle w:val="Heading1"/>
       </w:pPr>
+      <w:bookmarkStart w:id="1" w:name="_Toc306990043"/>
       <w:r>
         <w:lastRenderedPageBreak/>
         <w:t>Especificación de Clases</w:t>
       </w:r>
+      <w:bookmarkEnd w:id="1"/>
     </w:p>
     <w:p>
       <w:r>
@@ -1362,8 +1980,6 @@
                 <w:b/>
               </w:rPr>
             </w:pPr>
-            <w:bookmarkStart w:id="0" w:name="_GoBack"/>
-            <w:bookmarkEnd w:id="0"/>
             <w:r>
               <w:rPr>
                 <w:b/>
@@ -3845,7 +4461,7 @@
                 <w:b/>
               </w:rPr>
             </w:pPr>
-            <w:bookmarkStart w:id="1" w:name="BaseVariableBlock"/>
+            <w:bookmarkStart w:id="2" w:name="BaseVariableBlock"/>
             <w:proofErr w:type="spellStart"/>
             <w:r>
               <w:rPr>
@@ -3853,7 +4469,7 @@
               </w:rPr>
               <w:t>BaseVariableBlock</w:t>
             </w:r>
-            <w:bookmarkEnd w:id="1"/>
+            <w:bookmarkEnd w:id="2"/>
             <w:proofErr w:type="spellEnd"/>
           </w:p>
         </w:tc>
@@ -3910,7 +4526,7 @@
                 <w:b/>
               </w:rPr>
             </w:pPr>
-            <w:bookmarkStart w:id="2" w:name="BaseVariableBlockFile"/>
+            <w:bookmarkStart w:id="3" w:name="BaseVariableBlockFile"/>
             <w:proofErr w:type="spellStart"/>
             <w:r>
               <w:rPr>
@@ -3918,7 +4534,7 @@
               </w:rPr>
               <w:t>BaseVariableBlockFile</w:t>
             </w:r>
-            <w:bookmarkEnd w:id="2"/>
+            <w:bookmarkEnd w:id="3"/>
             <w:proofErr w:type="spellEnd"/>
           </w:p>
         </w:tc>
@@ -4033,7 +4649,7 @@
                 <w:b/>
               </w:rPr>
             </w:pPr>
-            <w:bookmarkStart w:id="3" w:name="RecordMethods"/>
+            <w:bookmarkStart w:id="4" w:name="RecordMethods"/>
             <w:proofErr w:type="spellStart"/>
             <w:r>
               <w:rPr>
@@ -4041,7 +4657,7 @@
               </w:rPr>
               <w:t>RecordMethods</w:t>
             </w:r>
-            <w:bookmarkEnd w:id="3"/>
+            <w:bookmarkEnd w:id="4"/>
             <w:proofErr w:type="spellEnd"/>
           </w:p>
         </w:tc>
@@ -4578,9 +5194,11 @@
       <w:pPr>
         <w:pStyle w:val="Heading1"/>
       </w:pPr>
+      <w:bookmarkStart w:id="5" w:name="_Toc306990044"/>
       <w:r>
         <w:t>Diagramas de Clases</w:t>
       </w:r>
+      <w:bookmarkEnd w:id="5"/>
     </w:p>
     <w:p>
       <w:r>
@@ -4591,14 +5209,16 @@
       <w:pPr>
         <w:pStyle w:val="Heading2"/>
       </w:pPr>
-      <w:bookmarkStart w:id="4" w:name="_Arbol_B+"/>
-      <w:bookmarkEnd w:id="4"/>
+      <w:bookmarkStart w:id="6" w:name="_Arbol_B+"/>
+      <w:bookmarkStart w:id="7" w:name="_Toc306990045"/>
+      <w:bookmarkEnd w:id="6"/>
       <w:r>
         <w:t>Árbol</w:t>
       </w:r>
       <w:r>
         <w:t xml:space="preserve"> B+</w:t>
       </w:r>
+      <w:bookmarkEnd w:id="7"/>
     </w:p>
     <w:p>
       <w:r>
@@ -4871,12 +5491,14 @@
       <w:pPr>
         <w:pStyle w:val="Heading2"/>
       </w:pPr>
-      <w:bookmarkStart w:id="5" w:name="_Hash"/>
-      <w:bookmarkEnd w:id="5"/>
+      <w:bookmarkStart w:id="8" w:name="_Hash"/>
+      <w:bookmarkStart w:id="9" w:name="_Toc306990046"/>
+      <w:bookmarkEnd w:id="8"/>
       <w:r>
         <w:lastRenderedPageBreak/>
         <w:t>Hash</w:t>
       </w:r>
+      <w:bookmarkEnd w:id="9"/>
     </w:p>
     <w:p>
       <w:r>
@@ -5026,11 +5648,13 @@
       <w:pPr>
         <w:pStyle w:val="Heading2"/>
       </w:pPr>
-      <w:bookmarkStart w:id="6" w:name="_Archivos_de_Bloques"/>
-      <w:bookmarkEnd w:id="6"/>
+      <w:bookmarkStart w:id="10" w:name="_Archivos_de_Bloques"/>
+      <w:bookmarkStart w:id="11" w:name="_Toc306990047"/>
+      <w:bookmarkEnd w:id="10"/>
       <w:r>
         <w:t>Archivos de Bloques Variables</w:t>
       </w:r>
+      <w:bookmarkEnd w:id="11"/>
     </w:p>
     <w:p>
       <w:r>
@@ -5188,6 +5812,184 @@
         <w:t xml:space="preserve"> que si bien no está asociada a ninguna clase directamente, ésta es utilizada por las clases principales del diagrama ya que es la clase que representa el registro de longitud variable.</w:t>
       </w:r>
     </w:p>
+    <w:p>
+      <w:pPr>
+        <w:pStyle w:val="Heading1"/>
+      </w:pPr>
+      <w:bookmarkStart w:id="12" w:name="_Toc306990048"/>
+      <w:r>
+        <w:t>Diagramas de Secuencia</w:t>
+      </w:r>
+      <w:bookmarkEnd w:id="12"/>
+    </w:p>
+    <w:p>
+      <w:r>
+        <w:t>En esta sección se presentan algunos diagramas de secuencia que detallan como se implementaron las siguientes funcionalidades:</w:t>
+      </w:r>
+    </w:p>
+    <w:p>
+      <w:pPr>
+        <w:pStyle w:val="ListParagraph"/>
+        <w:numPr>
+          <w:ilvl w:val="0"/>
+          <w:numId w:val="18"/>
+        </w:numPr>
+      </w:pPr>
+      <w:r>
+        <w:t>Reporte Elecciones por Distrito</w:t>
+      </w:r>
+    </w:p>
+    <w:p>
+      <w:pPr>
+        <w:pStyle w:val="ListParagraph"/>
+        <w:numPr>
+          <w:ilvl w:val="0"/>
+          <w:numId w:val="18"/>
+        </w:numPr>
+      </w:pPr>
+      <w:r>
+        <w:t>Generación votos aleatorios</w:t>
+      </w:r>
+    </w:p>
+    <w:p>
+      <w:r>
+        <w:t xml:space="preserve">Elegimos estas secuencias porque muestran interacción con tanto el árbol B+ como el Hash </w:t>
+      </w:r>
+      <w:proofErr w:type="spellStart"/>
+      <w:r>
+        <w:t>asi</w:t>
+      </w:r>
+      <w:proofErr w:type="spellEnd"/>
+      <w:r>
+        <w:t xml:space="preserve"> como también el uso de índices secundarios.</w:t>
+      </w:r>
+    </w:p>
+    <w:p>
+      <w:pPr>
+        <w:pStyle w:val="Heading2"/>
+      </w:pPr>
+      <w:bookmarkStart w:id="13" w:name="_Toc306990049"/>
+      <w:r>
+        <w:t>Reporte Elecciones por Distrito</w:t>
+      </w:r>
+      <w:bookmarkEnd w:id="13"/>
+    </w:p>
+    <w:p>
+      <w:r>
+        <w:rPr>
+          <w:noProof/>
+          <w:lang w:eastAsia="es-AR"/>
+        </w:rPr>
+        <w:drawing>
+          <wp:inline distT="0" distB="0" distL="0" distR="0">
+            <wp:extent cx="6120765" cy="3536950"/>
+            <wp:effectExtent l="0" t="0" r="0" b="6350"/>
+            <wp:docPr id="4" name="Picture 4"/>
+            <wp:cNvGraphicFramePr>
+              <a:graphicFrameLocks xmlns:a="http://schemas.openxmlformats.org/drawingml/2006/main" noChangeAspect="1"/>
+            </wp:cNvGraphicFramePr>
+            <a:graphic xmlns:a="http://schemas.openxmlformats.org/drawingml/2006/main">
+              <a:graphicData uri="http://schemas.openxmlformats.org/drawingml/2006/picture">
+                <pic:pic xmlns:pic="http://schemas.openxmlformats.org/drawingml/2006/picture">
+                  <pic:nvPicPr>
+                    <pic:cNvPr id="0" name="DistrictReport - Sequence Diagram.png"/>
+                    <pic:cNvPicPr/>
+                  </pic:nvPicPr>
+                  <pic:blipFill>
+                    <a:blip r:embed="rId16">
+                      <a:extLst>
+                        <a:ext uri="{28A0092B-C50C-407E-A947-70E740481C1C}">
+                          <a14:useLocalDpi xmlns:a14="http://schemas.microsoft.com/office/drawing/2010/main" val="0"/>
+                        </a:ext>
+                      </a:extLst>
+                    </a:blip>
+                    <a:stretch>
+                      <a:fillRect/>
+                    </a:stretch>
+                  </pic:blipFill>
+                  <pic:spPr>
+                    <a:xfrm>
+                      <a:off x="0" y="0"/>
+                      <a:ext cx="6120765" cy="3536950"/>
+                    </a:xfrm>
+                    <a:prstGeom prst="rect">
+                      <a:avLst/>
+                    </a:prstGeom>
+                  </pic:spPr>
+                </pic:pic>
+              </a:graphicData>
+            </a:graphic>
+          </wp:inline>
+        </w:drawing>
+      </w:r>
+    </w:p>
+    <w:p>
+      <w:pPr>
+        <w:pStyle w:val="Heading2"/>
+      </w:pPr>
+      <w:bookmarkStart w:id="14" w:name="_Toc306990050"/>
+      <w:r>
+        <w:lastRenderedPageBreak/>
+        <w:t>Generación Votos Aleatorios</w:t>
+      </w:r>
+      <w:bookmarkEnd w:id="14"/>
+    </w:p>
+    <w:p>
+      <w:r>
+        <w:rPr>
+          <w:noProof/>
+          <w:lang w:eastAsia="es-AR"/>
+        </w:rPr>
+        <w:drawing>
+          <wp:inline distT="0" distB="0" distL="0" distR="0">
+            <wp:extent cx="6121085" cy="5279366"/>
+            <wp:effectExtent l="0" t="0" r="0" b="0"/>
+            <wp:docPr id="5" name="Picture 5"/>
+            <wp:cNvGraphicFramePr>
+              <a:graphicFrameLocks xmlns:a="http://schemas.openxmlformats.org/drawingml/2006/main" noChangeAspect="1"/>
+            </wp:cNvGraphicFramePr>
+            <a:graphic xmlns:a="http://schemas.openxmlformats.org/drawingml/2006/main">
+              <a:graphicData uri="http://schemas.openxmlformats.org/drawingml/2006/picture">
+                <pic:pic xmlns:pic="http://schemas.openxmlformats.org/drawingml/2006/picture">
+                  <pic:nvPicPr>
+                    <pic:cNvPr id="0" name="DiagramaSecuenciaVoto.png"/>
+                    <pic:cNvPicPr/>
+                  </pic:nvPicPr>
+                  <pic:blipFill rotWithShape="1">
+                    <a:blip r:embed="rId17">
+                      <a:extLst>
+                        <a:ext uri="{28A0092B-C50C-407E-A947-70E740481C1C}">
+                          <a14:useLocalDpi xmlns:a14="http://schemas.microsoft.com/office/drawing/2010/main" val="0"/>
+                        </a:ext>
+                      </a:extLst>
+                    </a:blip>
+                    <a:srcRect b="20726"/>
+                    <a:stretch/>
+                  </pic:blipFill>
+                  <pic:spPr bwMode="auto">
+                    <a:xfrm>
+                      <a:off x="0" y="0"/>
+                      <a:ext cx="6120765" cy="5279090"/>
+                    </a:xfrm>
+                    <a:prstGeom prst="rect">
+                      <a:avLst/>
+                    </a:prstGeom>
+                    <a:ln>
+                      <a:noFill/>
+                    </a:ln>
+                    <a:extLst>
+                      <a:ext uri="{53640926-AAD7-44D8-BBD7-CCE9431645EC}">
+                        <a14:shadowObscured xmlns:a14="http://schemas.microsoft.com/office/drawing/2010/main"/>
+                      </a:ext>
+                    </a:extLst>
+                  </pic:spPr>
+                </pic:pic>
+              </a:graphicData>
+            </a:graphic>
+          </wp:inline>
+        </w:drawing>
+      </w:r>
+    </w:p>
     <w:sectPr>
       <w:pgSz w:w="11907" w:h="16840" w:code="9"/>
       <w:pgMar w:top="1134" w:right="1134" w:bottom="1134" w:left="1134" w:header="720" w:footer="720" w:gutter="0"/>
@@ -6331,6 +7133,119 @@
     </w:lvl>
   </w:abstractNum>
   <w:abstractNum w:abstractNumId="10">
+    <w:nsid w:val="34B6638C"/>
+    <w:multiLevelType w:val="hybridMultilevel"/>
+    <w:tmpl w:val="94A61690"/>
+    <w:lvl w:ilvl="0" w:tplc="2C0A0001">
+      <w:start w:val="1"/>
+      <w:numFmt w:val="bullet"/>
+      <w:lvlText w:val=""/>
+      <w:lvlJc w:val="left"/>
+      <w:pPr>
+        <w:ind w:left="720" w:hanging="360"/>
+      </w:pPr>
+      <w:rPr>
+        <w:rFonts w:ascii="Symbol" w:hAnsi="Symbol" w:hint="default"/>
+      </w:rPr>
+    </w:lvl>
+    <w:lvl w:ilvl="1" w:tplc="2C0A0003" w:tentative="1">
+      <w:start w:val="1"/>
+      <w:numFmt w:val="bullet"/>
+      <w:lvlText w:val="o"/>
+      <w:lvlJc w:val="left"/>
+      <w:pPr>
+        <w:ind w:left="1440" w:hanging="360"/>
+      </w:pPr>
+      <w:rPr>
+        <w:rFonts w:ascii="Courier New" w:hAnsi="Courier New" w:cs="Courier New" w:hint="default"/>
+      </w:rPr>
+    </w:lvl>
+    <w:lvl w:ilvl="2" w:tplc="2C0A0005" w:tentative="1">
+      <w:start w:val="1"/>
+      <w:numFmt w:val="bullet"/>
+      <w:lvlText w:val=""/>
+      <w:lvlJc w:val="left"/>
+      <w:pPr>
+        <w:ind w:left="2160" w:hanging="360"/>
+      </w:pPr>
+      <w:rPr>
+        <w:rFonts w:ascii="Wingdings" w:hAnsi="Wingdings" w:hint="default"/>
+      </w:rPr>
+    </w:lvl>
+    <w:lvl w:ilvl="3" w:tplc="2C0A0001" w:tentative="1">
+      <w:start w:val="1"/>
+      <w:numFmt w:val="bullet"/>
+      <w:lvlText w:val=""/>
+      <w:lvlJc w:val="left"/>
+      <w:pPr>
+        <w:ind w:left="2880" w:hanging="360"/>
+      </w:pPr>
+      <w:rPr>
+        <w:rFonts w:ascii="Symbol" w:hAnsi="Symbol" w:hint="default"/>
+      </w:rPr>
+    </w:lvl>
+    <w:lvl w:ilvl="4" w:tplc="2C0A0003" w:tentative="1">
+      <w:start w:val="1"/>
+      <w:numFmt w:val="bullet"/>
+      <w:lvlText w:val="o"/>
+      <w:lvlJc w:val="left"/>
+      <w:pPr>
+        <w:ind w:left="3600" w:hanging="360"/>
+      </w:pPr>
+      <w:rPr>
+        <w:rFonts w:ascii="Courier New" w:hAnsi="Courier New" w:cs="Courier New" w:hint="default"/>
+      </w:rPr>
+    </w:lvl>
+    <w:lvl w:ilvl="5" w:tplc="2C0A0005" w:tentative="1">
+      <w:start w:val="1"/>
+      <w:numFmt w:val="bullet"/>
+      <w:lvlText w:val=""/>
+      <w:lvlJc w:val="left"/>
+      <w:pPr>
+        <w:ind w:left="4320" w:hanging="360"/>
+      </w:pPr>
+      <w:rPr>
+        <w:rFonts w:ascii="Wingdings" w:hAnsi="Wingdings" w:hint="default"/>
+      </w:rPr>
+    </w:lvl>
+    <w:lvl w:ilvl="6" w:tplc="2C0A0001" w:tentative="1">
+      <w:start w:val="1"/>
+      <w:numFmt w:val="bullet"/>
+      <w:lvlText w:val=""/>
+      <w:lvlJc w:val="left"/>
+      <w:pPr>
+        <w:ind w:left="5040" w:hanging="360"/>
+      </w:pPr>
+      <w:rPr>
+        <w:rFonts w:ascii="Symbol" w:hAnsi="Symbol" w:hint="default"/>
+      </w:rPr>
+    </w:lvl>
+    <w:lvl w:ilvl="7" w:tplc="2C0A0003" w:tentative="1">
+      <w:start w:val="1"/>
+      <w:numFmt w:val="bullet"/>
+      <w:lvlText w:val="o"/>
+      <w:lvlJc w:val="left"/>
+      <w:pPr>
+        <w:ind w:left="5760" w:hanging="360"/>
+      </w:pPr>
+      <w:rPr>
+        <w:rFonts w:ascii="Courier New" w:hAnsi="Courier New" w:cs="Courier New" w:hint="default"/>
+      </w:rPr>
+    </w:lvl>
+    <w:lvl w:ilvl="8" w:tplc="2C0A0005" w:tentative="1">
+      <w:start w:val="1"/>
+      <w:numFmt w:val="bullet"/>
+      <w:lvlText w:val=""/>
+      <w:lvlJc w:val="left"/>
+      <w:pPr>
+        <w:ind w:left="6480" w:hanging="360"/>
+      </w:pPr>
+      <w:rPr>
+        <w:rFonts w:ascii="Wingdings" w:hAnsi="Wingdings" w:hint="default"/>
+      </w:rPr>
+    </w:lvl>
+  </w:abstractNum>
+  <w:abstractNum w:abstractNumId="11">
     <w:nsid w:val="459947DD"/>
     <w:multiLevelType w:val="hybridMultilevel"/>
     <w:tmpl w:val="4A1ED90C"/>
@@ -6443,7 +7358,7 @@
       </w:rPr>
     </w:lvl>
   </w:abstractNum>
-  <w:abstractNum w:abstractNumId="11">
+  <w:abstractNum w:abstractNumId="12">
     <w:nsid w:val="4F2349B3"/>
     <w:multiLevelType w:val="multilevel"/>
     <w:tmpl w:val="3F700C40"/>
@@ -6556,7 +7471,7 @@
       </w:rPr>
     </w:lvl>
   </w:abstractNum>
-  <w:abstractNum w:abstractNumId="12">
+  <w:abstractNum w:abstractNumId="13">
     <w:nsid w:val="56AD6727"/>
     <w:multiLevelType w:val="hybridMultilevel"/>
     <w:tmpl w:val="2C10D77A"/>
@@ -6669,7 +7584,7 @@
       </w:rPr>
     </w:lvl>
   </w:abstractNum>
-  <w:abstractNum w:abstractNumId="13">
+  <w:abstractNum w:abstractNumId="14">
     <w:nsid w:val="647644E0"/>
     <w:multiLevelType w:val="hybridMultilevel"/>
     <w:tmpl w:val="0E2C3280"/>
@@ -6782,7 +7697,7 @@
       </w:rPr>
     </w:lvl>
   </w:abstractNum>
-  <w:abstractNum w:abstractNumId="14">
+  <w:abstractNum w:abstractNumId="15">
     <w:nsid w:val="673C2EA7"/>
     <w:multiLevelType w:val="hybridMultilevel"/>
     <w:tmpl w:val="DFEAA572"/>
@@ -6895,7 +7810,7 @@
       </w:rPr>
     </w:lvl>
   </w:abstractNum>
-  <w:abstractNum w:abstractNumId="15">
+  <w:abstractNum w:abstractNumId="16">
     <w:nsid w:val="793A6F86"/>
     <w:multiLevelType w:val="hybridMultilevel"/>
     <w:tmpl w:val="6FE296D2"/>
@@ -7008,7 +7923,7 @@
       </w:rPr>
     </w:lvl>
   </w:abstractNum>
-  <w:abstractNum w:abstractNumId="16">
+  <w:abstractNum w:abstractNumId="17">
     <w:nsid w:val="7B3D170D"/>
     <w:multiLevelType w:val="hybridMultilevel"/>
     <w:tmpl w:val="28B893C4"/>
@@ -7125,13 +8040,13 @@
     <w:abstractNumId w:val="2"/>
   </w:num>
   <w:num w:numId="2">
-    <w:abstractNumId w:val="10"/>
+    <w:abstractNumId w:val="11"/>
   </w:num>
   <w:num w:numId="3">
-    <w:abstractNumId w:val="14"/>
+    <w:abstractNumId w:val="15"/>
   </w:num>
   <w:num w:numId="4">
-    <w:abstractNumId w:val="13"/>
+    <w:abstractNumId w:val="14"/>
   </w:num>
   <w:num w:numId="5">
     <w:abstractNumId w:val="9"/>
@@ -7143,7 +8058,7 @@
     <w:abstractNumId w:val="4"/>
   </w:num>
   <w:num w:numId="8">
-    <w:abstractNumId w:val="11"/>
+    <w:abstractNumId w:val="12"/>
   </w:num>
   <w:num w:numId="9">
     <w:abstractNumId w:val="6"/>
@@ -7152,10 +8067,10 @@
     <w:abstractNumId w:val="7"/>
   </w:num>
   <w:num w:numId="11">
-    <w:abstractNumId w:val="16"/>
+    <w:abstractNumId w:val="17"/>
   </w:num>
   <w:num w:numId="12">
-    <w:abstractNumId w:val="15"/>
+    <w:abstractNumId w:val="16"/>
   </w:num>
   <w:num w:numId="13">
     <w:abstractNumId w:val="3"/>
@@ -7164,13 +8079,16 @@
     <w:abstractNumId w:val="5"/>
   </w:num>
   <w:num w:numId="15">
-    <w:abstractNumId w:val="12"/>
+    <w:abstractNumId w:val="13"/>
   </w:num>
   <w:num w:numId="16">
     <w:abstractNumId w:val="8"/>
   </w:num>
   <w:num w:numId="17">
     <w:abstractNumId w:val="1"/>
+  </w:num>
+  <w:num w:numId="18">
+    <w:abstractNumId w:val="10"/>
   </w:num>
 </w:numbering>
 </file>
@@ -9608,7 +10526,7 @@
 </file>
 
 <file path=customXml/itemProps2.xml><?xml version="1.0" encoding="utf-8"?>
-<ds:datastoreItem xmlns:ds="http://schemas.openxmlformats.org/officeDocument/2006/customXml" ds:itemID="{62096662-5D12-4B57-83D3-C14D22A99718}">
+<ds:datastoreItem xmlns:ds="http://schemas.openxmlformats.org/officeDocument/2006/customXml" ds:itemID="{20672D9C-F6C0-4695-ADEB-48839260BD3B}">
   <ds:schemaRefs>
     <ds:schemaRef ds:uri="http://schemas.openxmlformats.org/officeDocument/2006/bibliography"/>
   </ds:schemaRefs>

</xml_diff>

<commit_message>
# Actualizacion diagrams/DiagramaSecuenciaVoto.png y DocumentacionGeneral.docx
</commit_message>
<xml_diff>
--- a/docs/DocumentacionGeneral.docx
+++ b/docs/DocumentacionGeneral.docx
@@ -44,7 +44,7 @@
           <v:shape id="_x0000_s1026" type="#_x0000_t75" style="position:absolute;margin-left:9pt;margin-top:-4.25pt;width:68.6pt;height:73.65pt;z-index:251659264">
             <v:imagedata r:id="rId8" o:title=""/>
           </v:shape>
-          <o:OLEObject Type="Embed" ProgID="MSPhotoEd.3" ShapeID="_x0000_s1026" DrawAspect="Content" ObjectID="_1380731888" r:id="rId9"/>
+          <o:OLEObject Type="Embed" ProgID="MSPhotoEd.3" ShapeID="_x0000_s1026" DrawAspect="Content" ObjectID="_1380733571" r:id="rId9"/>
         </w:pict>
       </w:r>
       <w:r>
@@ -56,7 +56,7 @@
           <v:shape id="_x0000_s1027" type="#_x0000_t75" style="position:absolute;margin-left:6in;margin-top:1.1pt;width:34.85pt;height:63pt;z-index:251660288">
             <v:imagedata r:id="rId10" o:title=""/>
           </v:shape>
-          <o:OLEObject Type="Embed" ProgID="MSPhotoEd.3" ShapeID="_x0000_s1027" DrawAspect="Content" ObjectID="_1380731889" r:id="rId11"/>
+          <o:OLEObject Type="Embed" ProgID="MSPhotoEd.3" ShapeID="_x0000_s1027" DrawAspect="Content" ObjectID="_1380733572" r:id="rId11"/>
         </w:pict>
       </w:r>
     </w:p>
@@ -1220,6 +1220,14 @@
     </w:p>
     <w:sdt>
       <w:sdtPr>
+        <w:rPr>
+          <w:rFonts w:asciiTheme="minorHAnsi" w:eastAsiaTheme="minorEastAsia" w:hAnsiTheme="minorHAnsi" w:cstheme="minorBidi"/>
+          <w:b w:val="0"/>
+          <w:bCs w:val="0"/>
+          <w:color w:val="auto"/>
+          <w:sz w:val="22"/>
+          <w:szCs w:val="22"/>
+        </w:rPr>
         <w:id w:val="1380893625"/>
         <w:docPartObj>
           <w:docPartGallery w:val="Table of Contents"/>
@@ -1228,11 +1236,7 @@
       </w:sdtPr>
       <w:sdtEndPr>
         <w:rPr>
-          <w:rFonts w:asciiTheme="minorHAnsi" w:eastAsiaTheme="minorEastAsia" w:hAnsiTheme="minorHAnsi" w:cstheme="minorBidi"/>
           <w:noProof/>
-          <w:color w:val="auto"/>
-          <w:sz w:val="22"/>
-          <w:szCs w:val="22"/>
         </w:rPr>
       </w:sdtEndPr>
       <w:sdtContent>
@@ -1828,8 +1832,6 @@
           <w:szCs w:val="28"/>
         </w:rPr>
       </w:pPr>
-      <w:bookmarkStart w:id="0" w:name="_GoBack"/>
-      <w:bookmarkEnd w:id="0"/>
       <w:r>
         <w:br w:type="page"/>
       </w:r>
@@ -1838,12 +1840,12 @@
       <w:pPr>
         <w:pStyle w:val="Heading1"/>
       </w:pPr>
-      <w:bookmarkStart w:id="1" w:name="_Toc306990043"/>
+      <w:bookmarkStart w:id="0" w:name="_Toc306990043"/>
       <w:r>
         <w:lastRenderedPageBreak/>
         <w:t>Especificación de Clases</w:t>
       </w:r>
-      <w:bookmarkEnd w:id="1"/>
+      <w:bookmarkEnd w:id="0"/>
     </w:p>
     <w:p>
       <w:r>
@@ -4461,7 +4463,7 @@
                 <w:b/>
               </w:rPr>
             </w:pPr>
-            <w:bookmarkStart w:id="2" w:name="BaseVariableBlock"/>
+            <w:bookmarkStart w:id="1" w:name="BaseVariableBlock"/>
             <w:proofErr w:type="spellStart"/>
             <w:r>
               <w:rPr>
@@ -4469,7 +4471,7 @@
               </w:rPr>
               <w:t>BaseVariableBlock</w:t>
             </w:r>
-            <w:bookmarkEnd w:id="2"/>
+            <w:bookmarkEnd w:id="1"/>
             <w:proofErr w:type="spellEnd"/>
           </w:p>
         </w:tc>
@@ -4526,7 +4528,7 @@
                 <w:b/>
               </w:rPr>
             </w:pPr>
-            <w:bookmarkStart w:id="3" w:name="BaseVariableBlockFile"/>
+            <w:bookmarkStart w:id="2" w:name="BaseVariableBlockFile"/>
             <w:proofErr w:type="spellStart"/>
             <w:r>
               <w:rPr>
@@ -4534,7 +4536,7 @@
               </w:rPr>
               <w:t>BaseVariableBlockFile</w:t>
             </w:r>
-            <w:bookmarkEnd w:id="3"/>
+            <w:bookmarkEnd w:id="2"/>
             <w:proofErr w:type="spellEnd"/>
           </w:p>
         </w:tc>
@@ -4649,7 +4651,7 @@
                 <w:b/>
               </w:rPr>
             </w:pPr>
-            <w:bookmarkStart w:id="4" w:name="RecordMethods"/>
+            <w:bookmarkStart w:id="3" w:name="RecordMethods"/>
             <w:proofErr w:type="spellStart"/>
             <w:r>
               <w:rPr>
@@ -4657,7 +4659,7 @@
               </w:rPr>
               <w:t>RecordMethods</w:t>
             </w:r>
-            <w:bookmarkEnd w:id="4"/>
+            <w:bookmarkEnd w:id="3"/>
             <w:proofErr w:type="spellEnd"/>
           </w:p>
         </w:tc>
@@ -5194,11 +5196,11 @@
       <w:pPr>
         <w:pStyle w:val="Heading1"/>
       </w:pPr>
-      <w:bookmarkStart w:id="5" w:name="_Toc306990044"/>
+      <w:bookmarkStart w:id="4" w:name="_Toc306990044"/>
       <w:r>
         <w:t>Diagramas de Clases</w:t>
       </w:r>
-      <w:bookmarkEnd w:id="5"/>
+      <w:bookmarkEnd w:id="4"/>
     </w:p>
     <w:p>
       <w:r>
@@ -5209,16 +5211,16 @@
       <w:pPr>
         <w:pStyle w:val="Heading2"/>
       </w:pPr>
-      <w:bookmarkStart w:id="6" w:name="_Arbol_B+"/>
-      <w:bookmarkStart w:id="7" w:name="_Toc306990045"/>
+      <w:bookmarkStart w:id="5" w:name="_Arbol_B+"/>
+      <w:bookmarkStart w:id="6" w:name="_Toc306990045"/>
+      <w:bookmarkEnd w:id="5"/>
+      <w:r>
+        <w:t>Árbol</w:t>
+      </w:r>
+      <w:r>
+        <w:t xml:space="preserve"> B+</w:t>
+      </w:r>
       <w:bookmarkEnd w:id="6"/>
-      <w:r>
-        <w:t>Árbol</w:t>
-      </w:r>
-      <w:r>
-        <w:t xml:space="preserve"> B+</w:t>
-      </w:r>
-      <w:bookmarkEnd w:id="7"/>
     </w:p>
     <w:p>
       <w:r>
@@ -5491,14 +5493,14 @@
       <w:pPr>
         <w:pStyle w:val="Heading2"/>
       </w:pPr>
-      <w:bookmarkStart w:id="8" w:name="_Hash"/>
-      <w:bookmarkStart w:id="9" w:name="_Toc306990046"/>
-      <w:bookmarkEnd w:id="8"/>
+      <w:bookmarkStart w:id="7" w:name="_Hash"/>
+      <w:bookmarkStart w:id="8" w:name="_Toc306990046"/>
+      <w:bookmarkEnd w:id="7"/>
       <w:r>
         <w:lastRenderedPageBreak/>
         <w:t>Hash</w:t>
       </w:r>
-      <w:bookmarkEnd w:id="9"/>
+      <w:bookmarkEnd w:id="8"/>
     </w:p>
     <w:p>
       <w:r>
@@ -5648,13 +5650,13 @@
       <w:pPr>
         <w:pStyle w:val="Heading2"/>
       </w:pPr>
-      <w:bookmarkStart w:id="10" w:name="_Archivos_de_Bloques"/>
-      <w:bookmarkStart w:id="11" w:name="_Toc306990047"/>
+      <w:bookmarkStart w:id="9" w:name="_Archivos_de_Bloques"/>
+      <w:bookmarkStart w:id="10" w:name="_Toc306990047"/>
+      <w:bookmarkEnd w:id="9"/>
+      <w:r>
+        <w:t>Archivos de Bloques Variables</w:t>
+      </w:r>
       <w:bookmarkEnd w:id="10"/>
-      <w:r>
-        <w:t>Archivos de Bloques Variables</w:t>
-      </w:r>
-      <w:bookmarkEnd w:id="11"/>
     </w:p>
     <w:p>
       <w:r>
@@ -5816,11 +5818,11 @@
       <w:pPr>
         <w:pStyle w:val="Heading1"/>
       </w:pPr>
-      <w:bookmarkStart w:id="12" w:name="_Toc306990048"/>
+      <w:bookmarkStart w:id="11" w:name="_Toc306990048"/>
       <w:r>
         <w:t>Diagramas de Secuencia</w:t>
       </w:r>
-      <w:bookmarkEnd w:id="12"/>
+      <w:bookmarkEnd w:id="11"/>
     </w:p>
     <w:p>
       <w:r>
@@ -5868,11 +5870,11 @@
       <w:pPr>
         <w:pStyle w:val="Heading2"/>
       </w:pPr>
-      <w:bookmarkStart w:id="13" w:name="_Toc306990049"/>
+      <w:bookmarkStart w:id="12" w:name="_Toc306990049"/>
       <w:r>
         <w:t>Reporte Elecciones por Distrito</w:t>
       </w:r>
-      <w:bookmarkEnd w:id="13"/>
+      <w:bookmarkEnd w:id="12"/>
     </w:p>
     <w:p>
       <w:r>
@@ -5927,12 +5929,12 @@
       <w:pPr>
         <w:pStyle w:val="Heading2"/>
       </w:pPr>
-      <w:bookmarkStart w:id="14" w:name="_Toc306990050"/>
+      <w:bookmarkStart w:id="13" w:name="_Toc306990050"/>
       <w:r>
         <w:lastRenderedPageBreak/>
         <w:t>Generación Votos Aleatorios</w:t>
       </w:r>
-      <w:bookmarkEnd w:id="14"/>
+      <w:bookmarkEnd w:id="13"/>
     </w:p>
     <w:p>
       <w:r>
@@ -5942,9 +5944,9 @@
         </w:rPr>
         <w:drawing>
           <wp:inline distT="0" distB="0" distL="0" distR="0">
-            <wp:extent cx="6121085" cy="5279366"/>
+            <wp:extent cx="6115915" cy="4597879"/>
             <wp:effectExtent l="0" t="0" r="0" b="0"/>
-            <wp:docPr id="5" name="Picture 5"/>
+            <wp:docPr id="6" name="Picture 6"/>
             <wp:cNvGraphicFramePr>
               <a:graphicFrameLocks xmlns:a="http://schemas.openxmlformats.org/drawingml/2006/main" noChangeAspect="1"/>
             </wp:cNvGraphicFramePr>
@@ -5963,13 +5965,13 @@
                         </a:ext>
                       </a:extLst>
                     </a:blip>
-                    <a:srcRect b="20726"/>
+                    <a:srcRect b="17747"/>
                     <a:stretch/>
                   </pic:blipFill>
                   <pic:spPr bwMode="auto">
                     <a:xfrm>
                       <a:off x="0" y="0"/>
-                      <a:ext cx="6120765" cy="5279090"/>
+                      <a:ext cx="6120765" cy="4601525"/>
                     </a:xfrm>
                     <a:prstGeom prst="rect">
                       <a:avLst/>
@@ -5989,6 +5991,8 @@
           </wp:inline>
         </w:drawing>
       </w:r>
+      <w:bookmarkStart w:id="14" w:name="_GoBack"/>
+      <w:bookmarkEnd w:id="14"/>
     </w:p>
     <w:sectPr>
       <w:pgSz w:w="11907" w:h="16840" w:code="9"/>
@@ -10526,7 +10530,7 @@
 </file>
 
 <file path=customXml/itemProps2.xml><?xml version="1.0" encoding="utf-8"?>
-<ds:datastoreItem xmlns:ds="http://schemas.openxmlformats.org/officeDocument/2006/customXml" ds:itemID="{20672D9C-F6C0-4695-ADEB-48839260BD3B}">
+<ds:datastoreItem xmlns:ds="http://schemas.openxmlformats.org/officeDocument/2006/customXml" ds:itemID="{2434179D-02F1-4C45-B87F-5A2C0F0A96CE}">
   <ds:schemaRefs>
     <ds:schemaRef ds:uri="http://schemas.openxmlformats.org/officeDocument/2006/bibliography"/>
   </ds:schemaRefs>

</xml_diff>

<commit_message>
# Actualice documentación general
</commit_message>
<xml_diff>
--- a/docs/DocumentacionGeneral.docx
+++ b/docs/DocumentacionGeneral.docx
@@ -44,7 +44,7 @@
           <v:shape id="_x0000_s1026" type="#_x0000_t75" style="position:absolute;margin-left:9pt;margin-top:-4.25pt;width:68.6pt;height:73.65pt;z-index:251659264">
             <v:imagedata r:id="rId8" o:title=""/>
           </v:shape>
-          <o:OLEObject Type="Embed" ProgID="MSPhotoEd.3" ShapeID="_x0000_s1026" DrawAspect="Content" ObjectID="_1380741324" r:id="rId9"/>
+          <o:OLEObject Type="Embed" ProgID="MSPhotoEd.3" ShapeID="_x0000_s1026" DrawAspect="Content" ObjectID="_1380741775" r:id="rId9"/>
         </w:pict>
       </w:r>
       <w:r>
@@ -56,7 +56,7 @@
           <v:shape id="_x0000_s1027" type="#_x0000_t75" style="position:absolute;margin-left:6in;margin-top:1.1pt;width:34.85pt;height:63pt;z-index:251660288">
             <v:imagedata r:id="rId10" o:title=""/>
           </v:shape>
-          <o:OLEObject Type="Embed" ProgID="MSPhotoEd.3" ShapeID="_x0000_s1027" DrawAspect="Content" ObjectID="_1380741325" r:id="rId11"/>
+          <o:OLEObject Type="Embed" ProgID="MSPhotoEd.3" ShapeID="_x0000_s1027" DrawAspect="Content" ObjectID="_1380741776" r:id="rId11"/>
         </w:pict>
       </w:r>
     </w:p>
@@ -108,7 +108,7 @@
     </w:p>
     <w:p>
       <w:pPr>
-        <w:pStyle w:val="Encabezado"/>
+        <w:pStyle w:val="Header"/>
         <w:tabs>
           <w:tab w:val="clear" w:pos="4818"/>
           <w:tab w:val="clear" w:pos="9637"/>
@@ -146,7 +146,7 @@
     </w:p>
     <w:p>
       <w:pPr>
-        <w:pStyle w:val="Encabezado"/>
+        <w:pStyle w:val="Header"/>
         <w:tabs>
           <w:tab w:val="clear" w:pos="4818"/>
           <w:tab w:val="clear" w:pos="9637"/>
@@ -163,7 +163,7 @@
     </w:p>
     <w:p>
       <w:pPr>
-        <w:pStyle w:val="Encabezado"/>
+        <w:pStyle w:val="Header"/>
         <w:tabs>
           <w:tab w:val="clear" w:pos="4818"/>
           <w:tab w:val="clear" w:pos="9637"/>
@@ -226,7 +226,7 @@
     </w:p>
     <w:p>
       <w:pPr>
-        <w:pStyle w:val="Encabezado"/>
+        <w:pStyle w:val="Header"/>
         <w:tabs>
           <w:tab w:val="clear" w:pos="4818"/>
           <w:tab w:val="clear" w:pos="9637"/>
@@ -243,7 +243,7 @@
     </w:p>
     <w:p>
       <w:pPr>
-        <w:pStyle w:val="Encabezado"/>
+        <w:pStyle w:val="Header"/>
         <w:tabs>
           <w:tab w:val="clear" w:pos="4818"/>
           <w:tab w:val="clear" w:pos="9637"/>
@@ -273,7 +273,7 @@
     </w:p>
     <w:p>
       <w:pPr>
-        <w:pStyle w:val="Encabezado"/>
+        <w:pStyle w:val="Header"/>
         <w:tabs>
           <w:tab w:val="clear" w:pos="4818"/>
           <w:tab w:val="clear" w:pos="9637"/>
@@ -329,7 +329,7 @@
     </w:p>
     <w:p>
       <w:pPr>
-        <w:pStyle w:val="Encabezado"/>
+        <w:pStyle w:val="Header"/>
         <w:tabs>
           <w:tab w:val="clear" w:pos="4818"/>
           <w:tab w:val="clear" w:pos="9637"/>
@@ -380,7 +380,7 @@
     </w:p>
     <w:p>
       <w:pPr>
-        <w:pStyle w:val="Encabezado"/>
+        <w:pStyle w:val="Header"/>
         <w:tabs>
           <w:tab w:val="clear" w:pos="4818"/>
           <w:tab w:val="clear" w:pos="9637"/>
@@ -451,7 +451,7 @@
     </w:p>
     <w:p>
       <w:pPr>
-        <w:pStyle w:val="Encabezado"/>
+        <w:pStyle w:val="Header"/>
         <w:tabs>
           <w:tab w:val="clear" w:pos="4818"/>
           <w:tab w:val="clear" w:pos="9637"/>
@@ -482,7 +482,7 @@
     </w:p>
     <w:p>
       <w:pPr>
-        <w:pStyle w:val="Encabezado"/>
+        <w:pStyle w:val="Header"/>
         <w:tabs>
           <w:tab w:val="clear" w:pos="4818"/>
           <w:tab w:val="clear" w:pos="9637"/>
@@ -515,7 +515,7 @@
     </w:p>
     <w:p>
       <w:pPr>
-        <w:pStyle w:val="Encabezado"/>
+        <w:pStyle w:val="Header"/>
         <w:tabs>
           <w:tab w:val="clear" w:pos="4818"/>
           <w:tab w:val="clear" w:pos="9637"/>
@@ -593,7 +593,7 @@
           </w:tcPr>
           <w:p>
             <w:pPr>
-              <w:pStyle w:val="Encabezado"/>
+              <w:pStyle w:val="Header"/>
               <w:spacing w:after="0"/>
               <w:jc w:val="center"/>
               <w:rPr>
@@ -632,7 +632,7 @@
           </w:tcPr>
           <w:p>
             <w:pPr>
-              <w:pStyle w:val="Encabezado"/>
+              <w:pStyle w:val="Header"/>
               <w:spacing w:after="0"/>
               <w:jc w:val="center"/>
               <w:rPr>
@@ -672,7 +672,7 @@
           </w:tcPr>
           <w:p>
             <w:pPr>
-              <w:pStyle w:val="Encabezado"/>
+              <w:pStyle w:val="Header"/>
               <w:spacing w:after="0"/>
               <w:jc w:val="center"/>
               <w:rPr>
@@ -773,7 +773,7 @@
           </w:tcPr>
           <w:p>
             <w:pPr>
-              <w:pStyle w:val="Encabezado"/>
+              <w:pStyle w:val="Header"/>
               <w:spacing w:after="0"/>
               <w:jc w:val="center"/>
               <w:rPr>
@@ -882,7 +882,7 @@
           </w:tcPr>
           <w:p>
             <w:pPr>
-              <w:pStyle w:val="Encabezado"/>
+              <w:pStyle w:val="Header"/>
               <w:spacing w:after="0"/>
               <w:jc w:val="center"/>
             </w:pPr>
@@ -994,7 +994,7 @@
           </w:tcPr>
           <w:p>
             <w:pPr>
-              <w:pStyle w:val="Encabezado"/>
+              <w:pStyle w:val="Header"/>
               <w:spacing w:after="0"/>
               <w:jc w:val="center"/>
               <w:rPr>
@@ -1087,7 +1087,7 @@
           </w:tcPr>
           <w:p>
             <w:pPr>
-              <w:pStyle w:val="Encabezado"/>
+              <w:pStyle w:val="Header"/>
               <w:spacing w:after="0"/>
               <w:jc w:val="center"/>
               <w:rPr>
@@ -1180,7 +1180,7 @@
           </w:tcPr>
           <w:p>
             <w:pPr>
-              <w:pStyle w:val="Encabezado"/>
+              <w:pStyle w:val="Header"/>
               <w:spacing w:after="0"/>
               <w:jc w:val="center"/>
               <w:rPr>
@@ -1242,7 +1242,7 @@
       <w:sdtContent>
         <w:p>
           <w:pPr>
-            <w:pStyle w:val="TtulodeTDC"/>
+            <w:pStyle w:val="TOCHeading"/>
           </w:pPr>
           <w:r>
             <w:t>Índice</w:t>
@@ -1250,7 +1250,7 @@
         </w:p>
         <w:p>
           <w:pPr>
-            <w:pStyle w:val="TDC1"/>
+            <w:pStyle w:val="TOC1"/>
             <w:tabs>
               <w:tab w:val="right" w:leader="dot" w:pos="9629"/>
             </w:tabs>
@@ -1268,10 +1268,10 @@
           <w:r>
             <w:fldChar w:fldCharType="separate"/>
           </w:r>
-          <w:hyperlink w:anchor="_Toc306990043" w:history="1">
-            <w:r>
-              <w:rPr>
-                <w:rStyle w:val="Hipervnculo"/>
+          <w:hyperlink w:anchor="_Toc306999702" w:history="1">
+            <w:r>
+              <w:rPr>
+                <w:rStyle w:val="Hyperlink"/>
                 <w:noProof/>
               </w:rPr>
               <w:t>Especificación de Clases</w:t>
@@ -1295,7 +1295,7 @@
                 <w:noProof/>
                 <w:webHidden/>
               </w:rPr>
-              <w:instrText xml:space="preserve"> PAGEREF _Toc306990043 \h </w:instrText>
+              <w:instrText xml:space="preserve"> PAGEREF _Toc306999702 \h </w:instrText>
             </w:r>
             <w:r>
               <w:rPr>
@@ -1328,7 +1328,7 @@
         </w:p>
         <w:p>
           <w:pPr>
-            <w:pStyle w:val="TDC1"/>
+            <w:pStyle w:val="TOC1"/>
             <w:tabs>
               <w:tab w:val="right" w:leader="dot" w:pos="9629"/>
             </w:tabs>
@@ -1337,10 +1337,10 @@
               <w:lang w:eastAsia="es-AR"/>
             </w:rPr>
           </w:pPr>
-          <w:hyperlink w:anchor="_Toc306990044" w:history="1">
-            <w:r>
-              <w:rPr>
-                <w:rStyle w:val="Hipervnculo"/>
+          <w:hyperlink w:anchor="_Toc306999703" w:history="1">
+            <w:r>
+              <w:rPr>
+                <w:rStyle w:val="Hyperlink"/>
                 <w:noProof/>
               </w:rPr>
               <w:t>Diagramas de Clases</w:t>
@@ -1364,7 +1364,7 @@
                 <w:noProof/>
                 <w:webHidden/>
               </w:rPr>
-              <w:instrText xml:space="preserve"> PAGEREF _Toc306990044 \h </w:instrText>
+              <w:instrText xml:space="preserve"> PAGEREF _Toc306999703 \h </w:instrText>
             </w:r>
             <w:r>
               <w:rPr>
@@ -1397,7 +1397,7 @@
         </w:p>
         <w:p>
           <w:pPr>
-            <w:pStyle w:val="TDC2"/>
+            <w:pStyle w:val="TOC2"/>
             <w:tabs>
               <w:tab w:val="right" w:leader="dot" w:pos="9629"/>
             </w:tabs>
@@ -1406,10 +1406,10 @@
               <w:lang w:eastAsia="es-AR"/>
             </w:rPr>
           </w:pPr>
-          <w:hyperlink w:anchor="_Toc306990045" w:history="1">
-            <w:r>
-              <w:rPr>
-                <w:rStyle w:val="Hipervnculo"/>
+          <w:hyperlink w:anchor="_Toc306999704" w:history="1">
+            <w:r>
+              <w:rPr>
+                <w:rStyle w:val="Hyperlink"/>
                 <w:noProof/>
               </w:rPr>
               <w:t>Árbol B+</w:t>
@@ -1433,7 +1433,7 @@
                 <w:noProof/>
                 <w:webHidden/>
               </w:rPr>
-              <w:instrText xml:space="preserve"> PAGEREF _Toc306990045 \h </w:instrText>
+              <w:instrText xml:space="preserve"> PAGEREF _Toc306999704 \h </w:instrText>
             </w:r>
             <w:r>
               <w:rPr>
@@ -1466,7 +1466,7 @@
         </w:p>
         <w:p>
           <w:pPr>
-            <w:pStyle w:val="TDC2"/>
+            <w:pStyle w:val="TOC2"/>
             <w:tabs>
               <w:tab w:val="right" w:leader="dot" w:pos="9629"/>
             </w:tabs>
@@ -1475,10 +1475,10 @@
               <w:lang w:eastAsia="es-AR"/>
             </w:rPr>
           </w:pPr>
-          <w:hyperlink w:anchor="_Toc306990046" w:history="1">
-            <w:r>
-              <w:rPr>
-                <w:rStyle w:val="Hipervnculo"/>
+          <w:hyperlink w:anchor="_Toc306999705" w:history="1">
+            <w:r>
+              <w:rPr>
+                <w:rStyle w:val="Hyperlink"/>
                 <w:noProof/>
               </w:rPr>
               <w:t>Hash</w:t>
@@ -1502,7 +1502,7 @@
                 <w:noProof/>
                 <w:webHidden/>
               </w:rPr>
-              <w:instrText xml:space="preserve"> PAGEREF _Toc306990046 \h </w:instrText>
+              <w:instrText xml:space="preserve"> PAGEREF _Toc306999705 \h </w:instrText>
             </w:r>
             <w:r>
               <w:rPr>
@@ -1535,7 +1535,7 @@
         </w:p>
         <w:p>
           <w:pPr>
-            <w:pStyle w:val="TDC2"/>
+            <w:pStyle w:val="TOC2"/>
             <w:tabs>
               <w:tab w:val="right" w:leader="dot" w:pos="9629"/>
             </w:tabs>
@@ -1544,10 +1544,10 @@
               <w:lang w:eastAsia="es-AR"/>
             </w:rPr>
           </w:pPr>
-          <w:hyperlink w:anchor="_Toc306990047" w:history="1">
-            <w:r>
-              <w:rPr>
-                <w:rStyle w:val="Hipervnculo"/>
+          <w:hyperlink w:anchor="_Toc306999706" w:history="1">
+            <w:r>
+              <w:rPr>
+                <w:rStyle w:val="Hyperlink"/>
                 <w:noProof/>
               </w:rPr>
               <w:t>Archivos de Bloques Variables</w:t>
@@ -1571,7 +1571,7 @@
                 <w:noProof/>
                 <w:webHidden/>
               </w:rPr>
-              <w:instrText xml:space="preserve"> PAGEREF _Toc306990047 \h </w:instrText>
+              <w:instrText xml:space="preserve"> PAGEREF _Toc306999706 \h </w:instrText>
             </w:r>
             <w:r>
               <w:rPr>
@@ -1604,7 +1604,7 @@
         </w:p>
         <w:p>
           <w:pPr>
-            <w:pStyle w:val="TDC1"/>
+            <w:pStyle w:val="TOC1"/>
             <w:tabs>
               <w:tab w:val="right" w:leader="dot" w:pos="9629"/>
             </w:tabs>
@@ -1613,10 +1613,10 @@
               <w:lang w:eastAsia="es-AR"/>
             </w:rPr>
           </w:pPr>
-          <w:hyperlink w:anchor="_Toc306990048" w:history="1">
-            <w:r>
-              <w:rPr>
-                <w:rStyle w:val="Hipervnculo"/>
+          <w:hyperlink w:anchor="_Toc306999707" w:history="1">
+            <w:r>
+              <w:rPr>
+                <w:rStyle w:val="Hyperlink"/>
                 <w:noProof/>
               </w:rPr>
               <w:t>Diagramas de Secuencia</w:t>
@@ -1640,7 +1640,7 @@
                 <w:noProof/>
                 <w:webHidden/>
               </w:rPr>
-              <w:instrText xml:space="preserve"> PAGEREF _Toc306990048 \h </w:instrText>
+              <w:instrText xml:space="preserve"> PAGEREF _Toc306999707 \h </w:instrText>
             </w:r>
             <w:r>
               <w:rPr>
@@ -1673,7 +1673,7 @@
         </w:p>
         <w:p>
           <w:pPr>
-            <w:pStyle w:val="TDC2"/>
+            <w:pStyle w:val="TOC2"/>
             <w:tabs>
               <w:tab w:val="right" w:leader="dot" w:pos="9629"/>
             </w:tabs>
@@ -1682,10 +1682,10 @@
               <w:lang w:eastAsia="es-AR"/>
             </w:rPr>
           </w:pPr>
-          <w:hyperlink w:anchor="_Toc306990049" w:history="1">
-            <w:r>
-              <w:rPr>
-                <w:rStyle w:val="Hipervnculo"/>
+          <w:hyperlink w:anchor="_Toc306999708" w:history="1">
+            <w:r>
+              <w:rPr>
+                <w:rStyle w:val="Hyperlink"/>
                 <w:noProof/>
               </w:rPr>
               <w:t>Reporte Elecciones por Distrito</w:t>
@@ -1709,7 +1709,7 @@
                 <w:noProof/>
                 <w:webHidden/>
               </w:rPr>
-              <w:instrText xml:space="preserve"> PAGEREF _Toc306990049 \h </w:instrText>
+              <w:instrText xml:space="preserve"> PAGEREF _Toc306999708 \h </w:instrText>
             </w:r>
             <w:r>
               <w:rPr>
@@ -1742,7 +1742,7 @@
         </w:p>
         <w:p>
           <w:pPr>
-            <w:pStyle w:val="TDC2"/>
+            <w:pStyle w:val="TOC2"/>
             <w:tabs>
               <w:tab w:val="right" w:leader="dot" w:pos="9629"/>
             </w:tabs>
@@ -1751,10 +1751,10 @@
               <w:lang w:eastAsia="es-AR"/>
             </w:rPr>
           </w:pPr>
-          <w:hyperlink w:anchor="_Toc306990050" w:history="1">
-            <w:r>
-              <w:rPr>
-                <w:rStyle w:val="Hipervnculo"/>
+          <w:hyperlink w:anchor="_Toc306999709" w:history="1">
+            <w:r>
+              <w:rPr>
+                <w:rStyle w:val="Hyperlink"/>
                 <w:noProof/>
               </w:rPr>
               <w:t>Generación Votos Aleatorios</w:t>
@@ -1778,7 +1778,7 @@
                 <w:noProof/>
                 <w:webHidden/>
               </w:rPr>
-              <w:instrText xml:space="preserve"> PAGEREF _Toc306990050 \h </w:instrText>
+              <w:instrText xml:space="preserve"> PAGEREF _Toc306999709 \h </w:instrText>
             </w:r>
             <w:r>
               <w:rPr>
@@ -1799,6 +1799,213 @@
                 <w:webHidden/>
               </w:rPr>
               <w:t>10</w:t>
+            </w:r>
+            <w:r>
+              <w:rPr>
+                <w:noProof/>
+                <w:webHidden/>
+              </w:rPr>
+              <w:fldChar w:fldCharType="end"/>
+            </w:r>
+          </w:hyperlink>
+        </w:p>
+        <w:p>
+          <w:pPr>
+            <w:pStyle w:val="TOC1"/>
+            <w:tabs>
+              <w:tab w:val="right" w:leader="dot" w:pos="9629"/>
+            </w:tabs>
+            <w:rPr>
+              <w:noProof/>
+              <w:lang w:eastAsia="es-AR"/>
+            </w:rPr>
+          </w:pPr>
+          <w:hyperlink w:anchor="_Toc306999710" w:history="1">
+            <w:r>
+              <w:rPr>
+                <w:rStyle w:val="Hyperlink"/>
+                <w:noProof/>
+              </w:rPr>
+              <w:t>Known Issues</w:t>
+            </w:r>
+            <w:r>
+              <w:rPr>
+                <w:noProof/>
+                <w:webHidden/>
+              </w:rPr>
+              <w:tab/>
+            </w:r>
+            <w:r>
+              <w:rPr>
+                <w:noProof/>
+                <w:webHidden/>
+              </w:rPr>
+              <w:fldChar w:fldCharType="begin"/>
+            </w:r>
+            <w:r>
+              <w:rPr>
+                <w:noProof/>
+                <w:webHidden/>
+              </w:rPr>
+              <w:instrText xml:space="preserve"> PAGEREF _Toc306999710 \h </w:instrText>
+            </w:r>
+            <w:r>
+              <w:rPr>
+                <w:noProof/>
+                <w:webHidden/>
+              </w:rPr>
+            </w:r>
+            <w:r>
+              <w:rPr>
+                <w:noProof/>
+                <w:webHidden/>
+              </w:rPr>
+              <w:fldChar w:fldCharType="separate"/>
+            </w:r>
+            <w:r>
+              <w:rPr>
+                <w:noProof/>
+                <w:webHidden/>
+              </w:rPr>
+              <w:t>10</w:t>
+            </w:r>
+            <w:r>
+              <w:rPr>
+                <w:noProof/>
+                <w:webHidden/>
+              </w:rPr>
+              <w:fldChar w:fldCharType="end"/>
+            </w:r>
+          </w:hyperlink>
+        </w:p>
+        <w:p>
+          <w:pPr>
+            <w:pStyle w:val="TOC2"/>
+            <w:tabs>
+              <w:tab w:val="right" w:leader="dot" w:pos="9629"/>
+            </w:tabs>
+            <w:rPr>
+              <w:noProof/>
+              <w:lang w:eastAsia="es-AR"/>
+            </w:rPr>
+          </w:pPr>
+          <w:hyperlink w:anchor="_Toc306999711" w:history="1">
+            <w:r>
+              <w:rPr>
+                <w:rStyle w:val="Hyperlink"/>
+                <w:noProof/>
+              </w:rPr>
+              <w:t>Tabla de Severidades</w:t>
+            </w:r>
+            <w:r>
+              <w:rPr>
+                <w:noProof/>
+                <w:webHidden/>
+              </w:rPr>
+              <w:tab/>
+            </w:r>
+            <w:r>
+              <w:rPr>
+                <w:noProof/>
+                <w:webHidden/>
+              </w:rPr>
+              <w:fldChar w:fldCharType="begin"/>
+            </w:r>
+            <w:r>
+              <w:rPr>
+                <w:noProof/>
+                <w:webHidden/>
+              </w:rPr>
+              <w:instrText xml:space="preserve"> PAGEREF _Toc306999711 \h </w:instrText>
+            </w:r>
+            <w:r>
+              <w:rPr>
+                <w:noProof/>
+                <w:webHidden/>
+              </w:rPr>
+            </w:r>
+            <w:r>
+              <w:rPr>
+                <w:noProof/>
+                <w:webHidden/>
+              </w:rPr>
+              <w:fldChar w:fldCharType="separate"/>
+            </w:r>
+            <w:r>
+              <w:rPr>
+                <w:noProof/>
+                <w:webHidden/>
+              </w:rPr>
+              <w:t>11</w:t>
+            </w:r>
+            <w:r>
+              <w:rPr>
+                <w:noProof/>
+                <w:webHidden/>
+              </w:rPr>
+              <w:fldChar w:fldCharType="end"/>
+            </w:r>
+          </w:hyperlink>
+        </w:p>
+        <w:p>
+          <w:pPr>
+            <w:pStyle w:val="TOC2"/>
+            <w:tabs>
+              <w:tab w:val="right" w:leader="dot" w:pos="9629"/>
+            </w:tabs>
+            <w:rPr>
+              <w:noProof/>
+              <w:lang w:eastAsia="es-AR"/>
+            </w:rPr>
+          </w:pPr>
+          <w:hyperlink w:anchor="_Toc306999712" w:history="1">
+            <w:r>
+              <w:rPr>
+                <w:rStyle w:val="Hyperlink"/>
+                <w:noProof/>
+              </w:rPr>
+              <w:t>Tabla de Prioridades</w:t>
+            </w:r>
+            <w:r>
+              <w:rPr>
+                <w:noProof/>
+                <w:webHidden/>
+              </w:rPr>
+              <w:tab/>
+            </w:r>
+            <w:r>
+              <w:rPr>
+                <w:noProof/>
+                <w:webHidden/>
+              </w:rPr>
+              <w:fldChar w:fldCharType="begin"/>
+            </w:r>
+            <w:r>
+              <w:rPr>
+                <w:noProof/>
+                <w:webHidden/>
+              </w:rPr>
+              <w:instrText xml:space="preserve"> PAGEREF _Toc306999712 \h </w:instrText>
+            </w:r>
+            <w:r>
+              <w:rPr>
+                <w:noProof/>
+                <w:webHidden/>
+              </w:rPr>
+            </w:r>
+            <w:r>
+              <w:rPr>
+                <w:noProof/>
+                <w:webHidden/>
+              </w:rPr>
+              <w:fldChar w:fldCharType="separate"/>
+            </w:r>
+            <w:r>
+              <w:rPr>
+                <w:noProof/>
+                <w:webHidden/>
+              </w:rPr>
+              <w:t>11</w:t>
             </w:r>
             <w:r>
               <w:rPr>
@@ -1838,9 +2045,9 @@
     </w:p>
     <w:p>
       <w:pPr>
-        <w:pStyle w:val="Ttulo1"/>
-      </w:pPr>
-      <w:bookmarkStart w:id="0" w:name="_Toc306990043"/>
+        <w:pStyle w:val="Heading1"/>
+      </w:pPr>
+      <w:bookmarkStart w:id="0" w:name="_Toc306999702"/>
       <w:r>
         <w:lastRenderedPageBreak/>
         <w:t>Especificación de Clases</w:t>
@@ -1857,7 +2064,7 @@
     </w:p>
     <w:tbl>
       <w:tblPr>
-        <w:tblStyle w:val="Tablaconcuadrcula"/>
+        <w:tblStyle w:val="TableGrid"/>
         <w:tblW w:w="0" w:type="auto"/>
         <w:tblLook w:val="04A0" w:firstRow="1" w:lastRow="0" w:firstColumn="1" w:lastColumn="0" w:noHBand="0" w:noVBand="1"/>
       </w:tblPr>
@@ -1951,7 +2158,7 @@
       <w:hyperlink w:anchor="_Arbol_B+" w:history="1">
         <w:r>
           <w:rPr>
-            <w:rStyle w:val="Hipervnculo"/>
+            <w:rStyle w:val="Hyperlink"/>
             <w:b/>
           </w:rPr>
           <w:t>Diagrama de Clases</w:t>
@@ -1960,7 +2167,7 @@
     </w:p>
     <w:tbl>
       <w:tblPr>
-        <w:tblStyle w:val="Tablaconcuadrcula"/>
+        <w:tblStyle w:val="TableGrid"/>
         <w:tblW w:w="0" w:type="auto"/>
         <w:tblLook w:val="04A0" w:firstRow="1" w:lastRow="0" w:firstColumn="1" w:lastColumn="0" w:noHBand="0" w:noVBand="1"/>
       </w:tblPr>
@@ -2389,7 +2596,7 @@
               <w:proofErr w:type="spellStart"/>
               <w:r>
                 <w:rPr>
-                  <w:rStyle w:val="Hipervnculo"/>
+                  <w:rStyle w:val="Hyperlink"/>
                 </w:rPr>
                 <w:t>BaseVariableBlock</w:t>
               </w:r>
@@ -2444,7 +2651,7 @@
               <w:proofErr w:type="spellStart"/>
               <w:r>
                 <w:rPr>
-                  <w:rStyle w:val="Hipervnculo"/>
+                  <w:rStyle w:val="Hyperlink"/>
                 </w:rPr>
                 <w:t>BaseVariableBlockFile</w:t>
               </w:r>
@@ -2509,7 +2716,7 @@
     </w:p>
     <w:tbl>
       <w:tblPr>
-        <w:tblStyle w:val="Tablaconcuadrcula"/>
+        <w:tblStyle w:val="TableGrid"/>
         <w:tblW w:w="0" w:type="auto"/>
         <w:tblLook w:val="04A0" w:firstRow="1" w:lastRow="0" w:firstColumn="1" w:lastColumn="0" w:noHBand="0" w:noVBand="1"/>
       </w:tblPr>
@@ -2656,7 +2863,7 @@
               <w:proofErr w:type="spellStart"/>
               <w:r>
                 <w:rPr>
-                  <w:rStyle w:val="Hipervnculo"/>
+                  <w:rStyle w:val="Hyperlink"/>
                 </w:rPr>
                 <w:t>RecordMethods</w:t>
               </w:r>
@@ -2758,7 +2965,7 @@
               <w:proofErr w:type="spellStart"/>
               <w:r>
                 <w:rPr>
-                  <w:rStyle w:val="Hipervnculo"/>
+                  <w:rStyle w:val="Hyperlink"/>
                 </w:rPr>
                 <w:t>RecordMethods</w:t>
               </w:r>
@@ -2860,7 +3067,7 @@
               <w:proofErr w:type="spellStart"/>
               <w:r>
                 <w:rPr>
-                  <w:rStyle w:val="Hipervnculo"/>
+                  <w:rStyle w:val="Hyperlink"/>
                 </w:rPr>
                 <w:t>RecordMethods</w:t>
               </w:r>
@@ -2962,7 +3169,7 @@
               <w:proofErr w:type="spellStart"/>
               <w:r>
                 <w:rPr>
-                  <w:rStyle w:val="Hipervnculo"/>
+                  <w:rStyle w:val="Hyperlink"/>
                 </w:rPr>
                 <w:t>RecordMethods</w:t>
               </w:r>
@@ -3071,7 +3278,7 @@
               <w:proofErr w:type="spellStart"/>
               <w:r>
                 <w:rPr>
-                  <w:rStyle w:val="Hipervnculo"/>
+                  <w:rStyle w:val="Hyperlink"/>
                 </w:rPr>
                 <w:t>RecordMethods</w:t>
               </w:r>
@@ -3178,7 +3385,7 @@
               <w:proofErr w:type="spellStart"/>
               <w:r>
                 <w:rPr>
-                  <w:rStyle w:val="Hipervnculo"/>
+                  <w:rStyle w:val="Hyperlink"/>
                 </w:rPr>
                 <w:t>RecordMethods</w:t>
               </w:r>
@@ -3276,7 +3483,7 @@
               <w:proofErr w:type="spellStart"/>
               <w:r>
                 <w:rPr>
-                  <w:rStyle w:val="Hipervnculo"/>
+                  <w:rStyle w:val="Hyperlink"/>
                 </w:rPr>
                 <w:t>RecordMethods</w:t>
               </w:r>
@@ -3374,7 +3581,7 @@
               <w:proofErr w:type="spellStart"/>
               <w:r>
                 <w:rPr>
-                  <w:rStyle w:val="Hipervnculo"/>
+                  <w:rStyle w:val="Hyperlink"/>
                 </w:rPr>
                 <w:t>RecordMethods</w:t>
               </w:r>
@@ -3434,7 +3641,7 @@
       <w:hyperlink w:anchor="_Archivos_de_Bloques" w:history="1">
         <w:r>
           <w:rPr>
-            <w:rStyle w:val="Hipervnculo"/>
+            <w:rStyle w:val="Hyperlink"/>
             <w:b/>
           </w:rPr>
           <w:t>Diagrama de Clases</w:t>
@@ -3443,7 +3650,7 @@
     </w:p>
     <w:tbl>
       <w:tblPr>
-        <w:tblStyle w:val="Tablaconcuadrcula"/>
+        <w:tblStyle w:val="TableGrid"/>
         <w:tblW w:w="0" w:type="auto"/>
         <w:tblLook w:val="04A0" w:firstRow="1" w:lastRow="0" w:firstColumn="1" w:lastColumn="0" w:noHBand="0" w:noVBand="1"/>
       </w:tblPr>
@@ -3570,7 +3777,7 @@
               <w:proofErr w:type="spellStart"/>
               <w:r>
                 <w:rPr>
-                  <w:rStyle w:val="Hipervnculo"/>
+                  <w:rStyle w:val="Hyperlink"/>
                 </w:rPr>
                 <w:t>BaseVariableBlock</w:t>
               </w:r>
@@ -3621,7 +3828,7 @@
               <w:proofErr w:type="spellStart"/>
               <w:r>
                 <w:rPr>
-                  <w:rStyle w:val="Hipervnculo"/>
+                  <w:rStyle w:val="Hyperlink"/>
                 </w:rPr>
                 <w:t>BaseVariableBlockFile</w:t>
               </w:r>
@@ -3764,7 +3971,7 @@
     </w:p>
     <w:tbl>
       <w:tblPr>
-        <w:tblStyle w:val="Tablaconcuadrcula"/>
+        <w:tblStyle w:val="TableGrid"/>
         <w:tblW w:w="0" w:type="auto"/>
         <w:tblLook w:val="04A0" w:firstRow="1" w:lastRow="0" w:firstColumn="1" w:lastColumn="0" w:noHBand="0" w:noVBand="1"/>
       </w:tblPr>
@@ -3849,7 +4056,7 @@
           </w:p>
           <w:p>
             <w:pPr>
-              <w:pStyle w:val="Prrafodelista"/>
+              <w:pStyle w:val="ListParagraph"/>
               <w:numPr>
                 <w:ilvl w:val="0"/>
                 <w:numId w:val="17"/>
@@ -3866,7 +4073,7 @@
           </w:p>
           <w:p>
             <w:pPr>
-              <w:pStyle w:val="Prrafodelista"/>
+              <w:pStyle w:val="ListParagraph"/>
               <w:numPr>
                 <w:ilvl w:val="0"/>
                 <w:numId w:val="17"/>
@@ -3926,7 +4133,7 @@
     </w:p>
     <w:tbl>
       <w:tblPr>
-        <w:tblStyle w:val="Tablaconcuadrcula"/>
+        <w:tblStyle w:val="TableGrid"/>
         <w:tblW w:w="0" w:type="auto"/>
         <w:tblLook w:val="04A0" w:firstRow="1" w:lastRow="0" w:firstColumn="1" w:lastColumn="0" w:noHBand="0" w:noVBand="1"/>
       </w:tblPr>
@@ -4111,7 +4318,7 @@
               <w:proofErr w:type="spellStart"/>
               <w:r>
                 <w:rPr>
-                  <w:rStyle w:val="Hipervnculo"/>
+                  <w:rStyle w:val="Hyperlink"/>
                 </w:rPr>
                 <w:t>RecordMethods</w:t>
               </w:r>
@@ -4234,7 +4441,7 @@
               <w:proofErr w:type="spellStart"/>
               <w:r>
                 <w:rPr>
-                  <w:rStyle w:val="Hipervnculo"/>
+                  <w:rStyle w:val="Hyperlink"/>
                 </w:rPr>
                 <w:t>RecordMethods</w:t>
               </w:r>
@@ -4348,7 +4555,7 @@
       <w:pPr>
         <w:jc w:val="right"/>
         <w:rPr>
-          <w:rStyle w:val="Hipervnculo"/>
+          <w:rStyle w:val="Hyperlink"/>
           <w:b/>
         </w:rPr>
       </w:pPr>
@@ -4361,7 +4568,7 @@
       <w:hyperlink w:anchor="_Archivos_de_Bloques" w:history="1">
         <w:r>
           <w:rPr>
-            <w:rStyle w:val="Hipervnculo"/>
+            <w:rStyle w:val="Hyperlink"/>
             <w:b/>
           </w:rPr>
           <w:t>Diagrama de Clases</w:t>
@@ -4372,7 +4579,7 @@
       <w:pPr>
         <w:jc w:val="right"/>
         <w:rPr>
-          <w:rStyle w:val="Hipervnculo"/>
+          <w:rStyle w:val="Hyperlink"/>
           <w:b/>
         </w:rPr>
       </w:pPr>
@@ -4381,7 +4588,7 @@
       <w:pPr>
         <w:jc w:val="right"/>
         <w:rPr>
-          <w:rStyle w:val="Hipervnculo"/>
+          <w:rStyle w:val="Hyperlink"/>
           <w:b/>
         </w:rPr>
       </w:pPr>
@@ -4396,7 +4603,7 @@
     </w:p>
     <w:tbl>
       <w:tblPr>
-        <w:tblStyle w:val="Tablaconcuadrcula"/>
+        <w:tblStyle w:val="TableGrid"/>
         <w:tblW w:w="0" w:type="auto"/>
         <w:tblLook w:val="04A0" w:firstRow="1" w:lastRow="0" w:firstColumn="1" w:lastColumn="0" w:noHBand="0" w:noVBand="1"/>
       </w:tblPr>
@@ -4490,21 +4697,21 @@
               <w:proofErr w:type="spellStart"/>
               <w:r>
                 <w:rPr>
-                  <w:rStyle w:val="Hipervnculo"/>
+                  <w:rStyle w:val="Hyperlink"/>
                 </w:rPr>
                 <w:t>Template</w:t>
               </w:r>
               <w:proofErr w:type="spellEnd"/>
               <w:r>
                 <w:rPr>
-                  <w:rStyle w:val="Hipervnculo"/>
+                  <w:rStyle w:val="Hyperlink"/>
                 </w:rPr>
                 <w:t xml:space="preserve"> </w:t>
               </w:r>
               <w:proofErr w:type="spellStart"/>
               <w:r>
                 <w:rPr>
-                  <w:rStyle w:val="Hipervnculo"/>
+                  <w:rStyle w:val="Hyperlink"/>
                 </w:rPr>
                 <w:t>Method</w:t>
               </w:r>
@@ -4603,7 +4810,7 @@
           </w:p>
           <w:p>
             <w:pPr>
-              <w:pStyle w:val="Prrafodelista"/>
+              <w:pStyle w:val="ListParagraph"/>
               <w:numPr>
                 <w:ilvl w:val="0"/>
                 <w:numId w:val="16"/>
@@ -4615,7 +4822,7 @@
           </w:p>
           <w:p>
             <w:pPr>
-              <w:pStyle w:val="Prrafodelista"/>
+              <w:pStyle w:val="ListParagraph"/>
               <w:numPr>
                 <w:ilvl w:val="0"/>
                 <w:numId w:val="16"/>
@@ -4627,7 +4834,7 @@
           </w:p>
           <w:p>
             <w:pPr>
-              <w:pStyle w:val="Prrafodelista"/>
+              <w:pStyle w:val="ListParagraph"/>
               <w:numPr>
                 <w:ilvl w:val="0"/>
                 <w:numId w:val="16"/>
@@ -4674,7 +4881,7 @@
           </w:p>
           <w:p>
             <w:pPr>
-              <w:pStyle w:val="Prrafodelista"/>
+              <w:pStyle w:val="ListParagraph"/>
               <w:numPr>
                 <w:ilvl w:val="0"/>
                 <w:numId w:val="15"/>
@@ -4686,7 +4893,7 @@
           </w:p>
           <w:p>
             <w:pPr>
-              <w:pStyle w:val="Prrafodelista"/>
+              <w:pStyle w:val="ListParagraph"/>
               <w:numPr>
                 <w:ilvl w:val="0"/>
                 <w:numId w:val="15"/>
@@ -4698,7 +4905,7 @@
           </w:p>
           <w:p>
             <w:pPr>
-              <w:pStyle w:val="Prrafodelista"/>
+              <w:pStyle w:val="ListParagraph"/>
               <w:numPr>
                 <w:ilvl w:val="0"/>
                 <w:numId w:val="15"/>
@@ -4710,7 +4917,7 @@
           </w:p>
           <w:p>
             <w:pPr>
-              <w:pStyle w:val="Prrafodelista"/>
+              <w:pStyle w:val="ListParagraph"/>
               <w:numPr>
                 <w:ilvl w:val="0"/>
                 <w:numId w:val="15"/>
@@ -4756,7 +4963,7 @@
               <w:proofErr w:type="spellStart"/>
               <w:r>
                 <w:rPr>
-                  <w:rStyle w:val="Hipervnculo"/>
+                  <w:rStyle w:val="Hyperlink"/>
                 </w:rPr>
                 <w:t>BaseVariableBlock</w:t>
               </w:r>
@@ -4816,7 +5023,7 @@
               <w:proofErr w:type="spellStart"/>
               <w:r>
                 <w:rPr>
-                  <w:rStyle w:val="Hipervnculo"/>
+                  <w:rStyle w:val="Hyperlink"/>
                 </w:rPr>
                 <w:t>BaseVariableBlockFile</w:t>
               </w:r>
@@ -4918,7 +5125,7 @@
     </w:p>
     <w:tbl>
       <w:tblPr>
-        <w:tblStyle w:val="Tablaconcuadrcula"/>
+        <w:tblStyle w:val="TableGrid"/>
         <w:tblW w:w="0" w:type="auto"/>
         <w:tblLook w:val="04A0" w:firstRow="1" w:lastRow="0" w:firstColumn="1" w:lastColumn="0" w:noHBand="0" w:noVBand="1"/>
       </w:tblPr>
@@ -5194,9 +5401,9 @@
     <w:p/>
     <w:p>
       <w:pPr>
-        <w:pStyle w:val="Ttulo1"/>
-      </w:pPr>
-      <w:bookmarkStart w:id="4" w:name="_Toc306990044"/>
+        <w:pStyle w:val="Heading1"/>
+      </w:pPr>
+      <w:bookmarkStart w:id="4" w:name="_Toc306999703"/>
       <w:r>
         <w:t>Diagramas de Clases</w:t>
       </w:r>
@@ -5209,10 +5416,10 @@
     </w:p>
     <w:p>
       <w:pPr>
-        <w:pStyle w:val="Ttulo2"/>
+        <w:pStyle w:val="Heading2"/>
       </w:pPr>
       <w:bookmarkStart w:id="5" w:name="_Arbol_B+"/>
-      <w:bookmarkStart w:id="6" w:name="_Toc306990045"/>
+      <w:bookmarkStart w:id="6" w:name="_Toc306999704"/>
       <w:bookmarkEnd w:id="5"/>
       <w:r>
         <w:t>Árbol</w:t>
@@ -5280,7 +5487,7 @@
     </w:p>
     <w:tbl>
       <w:tblPr>
-        <w:tblStyle w:val="Tablaconcuadrcula"/>
+        <w:tblStyle w:val="TableGrid"/>
         <w:tblpPr w:leftFromText="141" w:rightFromText="141" w:vertAnchor="text" w:horzAnchor="margin" w:tblpY="129"/>
         <w:tblW w:w="0" w:type="auto"/>
         <w:tblLook w:val="04A0" w:firstRow="1" w:lastRow="0" w:firstColumn="1" w:lastColumn="0" w:noHBand="0" w:noVBand="1"/>
@@ -5491,10 +5698,10 @@
     </w:p>
     <w:p>
       <w:pPr>
-        <w:pStyle w:val="Ttulo2"/>
+        <w:pStyle w:val="Heading2"/>
       </w:pPr>
       <w:bookmarkStart w:id="7" w:name="_Hash"/>
-      <w:bookmarkStart w:id="8" w:name="_Toc306990046"/>
+      <w:bookmarkStart w:id="8" w:name="_Toc306999705"/>
       <w:bookmarkEnd w:id="7"/>
       <w:r>
         <w:lastRenderedPageBreak/>
@@ -5648,10 +5855,10 @@
     </w:p>
     <w:p>
       <w:pPr>
-        <w:pStyle w:val="Ttulo2"/>
+        <w:pStyle w:val="Heading2"/>
       </w:pPr>
       <w:bookmarkStart w:id="9" w:name="_Archivos_de_Bloques"/>
-      <w:bookmarkStart w:id="10" w:name="_Toc306990047"/>
+      <w:bookmarkStart w:id="10" w:name="_Toc306999706"/>
       <w:bookmarkEnd w:id="9"/>
       <w:r>
         <w:t>Archivos de Bloques Variables</w:t>
@@ -5816,9 +6023,9 @@
     </w:p>
     <w:p>
       <w:pPr>
-        <w:pStyle w:val="Ttulo1"/>
-      </w:pPr>
-      <w:bookmarkStart w:id="11" w:name="_Toc306990048"/>
+        <w:pStyle w:val="Heading1"/>
+      </w:pPr>
+      <w:bookmarkStart w:id="11" w:name="_Toc306999707"/>
       <w:r>
         <w:t>Diagramas de Secuencia</w:t>
       </w:r>
@@ -5831,7 +6038,7 @@
     </w:p>
     <w:p>
       <w:pPr>
-        <w:pStyle w:val="Prrafodelista"/>
+        <w:pStyle w:val="ListParagraph"/>
         <w:numPr>
           <w:ilvl w:val="0"/>
           <w:numId w:val="18"/>
@@ -5843,7 +6050,7 @@
     </w:p>
     <w:p>
       <w:pPr>
-        <w:pStyle w:val="Prrafodelista"/>
+        <w:pStyle w:val="ListParagraph"/>
         <w:numPr>
           <w:ilvl w:val="0"/>
           <w:numId w:val="18"/>
@@ -5868,9 +6075,9 @@
     </w:p>
     <w:p>
       <w:pPr>
-        <w:pStyle w:val="Ttulo2"/>
-      </w:pPr>
-      <w:bookmarkStart w:id="12" w:name="_Toc306990049"/>
+        <w:pStyle w:val="Heading2"/>
+      </w:pPr>
+      <w:bookmarkStart w:id="12" w:name="_Toc306999708"/>
       <w:r>
         <w:t>Reporte Elecciones por Distrito</w:t>
       </w:r>
@@ -5927,9 +6134,9 @@
     </w:p>
     <w:p>
       <w:pPr>
-        <w:pStyle w:val="Ttulo2"/>
-      </w:pPr>
-      <w:bookmarkStart w:id="13" w:name="_Toc306990050"/>
+        <w:pStyle w:val="Heading2"/>
+      </w:pPr>
+      <w:bookmarkStart w:id="13" w:name="_Toc306999709"/>
       <w:r>
         <w:lastRenderedPageBreak/>
         <w:t>Generación Votos Aleatorios</w:t>
@@ -5992,11 +6199,15 @@
         </w:drawing>
       </w:r>
     </w:p>
-    <w:p/>
     <w:p>
-      <w:pPr>
-        <w:pStyle w:val="Ttulo1"/>
-      </w:pPr>
+      <w:bookmarkStart w:id="14" w:name="_GoBack"/>
+      <w:bookmarkEnd w:id="14"/>
+    </w:p>
+    <w:p>
+      <w:pPr>
+        <w:pStyle w:val="Heading1"/>
+      </w:pPr>
+      <w:bookmarkStart w:id="15" w:name="_Toc306999710"/>
       <w:proofErr w:type="spellStart"/>
       <w:r>
         <w:t>Known</w:t>
@@ -6009,6 +6220,7 @@
       <w:r>
         <w:t>Issues</w:t>
       </w:r>
+      <w:bookmarkEnd w:id="15"/>
       <w:proofErr w:type="spellEnd"/>
     </w:p>
     <w:p>
@@ -6029,7 +6241,10 @@
       </w:r>
       <w:proofErr w:type="spellEnd"/>
       <w:r>
-        <w:t xml:space="preserve"> que fueron surgiendo a lo largo del desarrollo de la aplicación</w:t>
+        <w:t xml:space="preserve"> que</w:t>
+      </w:r>
+      <w:r>
+        <w:t xml:space="preserve"> quedaron pendientes respecto a todos los que fueron encontrados durante el desarrollo y las pruebas</w:t>
       </w:r>
       <w:r>
         <w:t xml:space="preserve"> (ver tabla de </w:t>
@@ -6037,7 +6252,7 @@
       <w:hyperlink w:anchor="_Tabla_de_Severidades" w:history="1">
         <w:r>
           <w:rPr>
-            <w:rStyle w:val="Hipervnculo"/>
+            <w:rStyle w:val="Hyperlink"/>
           </w:rPr>
           <w:t>severidades</w:t>
         </w:r>
@@ -6045,26 +6260,14 @@
       <w:r>
         <w:t xml:space="preserve"> y </w:t>
       </w:r>
-      <w:r>
-        <w:fldChar w:fldCharType="begin"/>
-      </w:r>
-      <w:r>
-        <w:instrText xml:space="preserve"> HYPERLINK  \l "_Tabla_de_Prioridades" </w:instrText>
-      </w:r>
-      <w:r>
-        <w:fldChar w:fldCharType="separate"/>
-      </w:r>
-      <w:r>
-        <w:rPr>
-          <w:rStyle w:val="Hipervnculo"/>
-        </w:rPr>
-        <w:t>prioridades</w:t>
-      </w:r>
-      <w:r>
-        <w:fldChar w:fldCharType="end"/>
-      </w:r>
-      <w:bookmarkStart w:id="14" w:name="_GoBack"/>
-      <w:bookmarkEnd w:id="14"/>
+      <w:hyperlink w:anchor="_Tabla_de_Prioridades" w:history="1">
+        <w:r>
+          <w:rPr>
+            <w:rStyle w:val="Hyperlink"/>
+          </w:rPr>
+          <w:t>prioridades</w:t>
+        </w:r>
+      </w:hyperlink>
       <w:r>
         <w:t>)</w:t>
       </w:r>
@@ -6084,8 +6287,8 @@
       <w:tblGrid>
         <w:gridCol w:w="508"/>
         <w:gridCol w:w="1047"/>
-        <w:gridCol w:w="4083"/>
-        <w:gridCol w:w="4141"/>
+        <w:gridCol w:w="4084"/>
+        <w:gridCol w:w="4140"/>
       </w:tblGrid>
       <w:tr>
         <w:trPr>
@@ -6093,7 +6296,7 @@
         </w:trPr>
         <w:tc>
           <w:tcPr>
-            <w:tcW w:w="283" w:type="pct"/>
+            <w:tcW w:w="260" w:type="pct"/>
             <w:tcBorders>
               <w:top w:val="single" w:sz="4" w:space="0" w:color="auto"/>
               <w:left w:val="single" w:sz="4" w:space="0" w:color="auto"/>
@@ -6133,7 +6336,7 @@
         </w:tc>
         <w:tc>
           <w:tcPr>
-            <w:tcW w:w="379" w:type="pct"/>
+            <w:tcW w:w="535" w:type="pct"/>
             <w:tcBorders>
               <w:top w:val="single" w:sz="4" w:space="0" w:color="auto"/>
               <w:left w:val="single" w:sz="4" w:space="0" w:color="auto"/>
@@ -6171,7 +6374,7 @@
         </w:tc>
         <w:tc>
           <w:tcPr>
-            <w:tcW w:w="2169" w:type="pct"/>
+            <w:tcW w:w="2088" w:type="pct"/>
             <w:tcBorders>
               <w:top w:val="single" w:sz="4" w:space="0" w:color="auto"/>
               <w:left w:val="single" w:sz="4" w:space="0" w:color="auto"/>
@@ -6207,7 +6410,7 @@
         </w:tc>
         <w:tc>
           <w:tcPr>
-            <w:tcW w:w="2169" w:type="pct"/>
+            <w:tcW w:w="2117" w:type="pct"/>
             <w:tcBorders>
               <w:top w:val="single" w:sz="4" w:space="0" w:color="auto"/>
               <w:left w:val="single" w:sz="4" w:space="0" w:color="auto"/>
@@ -6248,7 +6451,7 @@
         </w:trPr>
         <w:tc>
           <w:tcPr>
-            <w:tcW w:w="283" w:type="pct"/>
+            <w:tcW w:w="260" w:type="pct"/>
             <w:tcBorders>
               <w:top w:val="single" w:sz="4" w:space="0" w:color="auto"/>
               <w:left w:val="single" w:sz="4" w:space="0" w:color="auto"/>
@@ -6282,7 +6485,7 @@
         </w:tc>
         <w:tc>
           <w:tcPr>
-            <w:tcW w:w="379" w:type="pct"/>
+            <w:tcW w:w="535" w:type="pct"/>
             <w:tcBorders>
               <w:top w:val="single" w:sz="4" w:space="0" w:color="auto"/>
               <w:left w:val="single" w:sz="4" w:space="0" w:color="auto"/>
@@ -6310,13 +6513,13 @@
                 <w:color w:val="000000"/>
                 <w:lang w:eastAsia="es-AR"/>
               </w:rPr>
-              <w:t>3</w:t>
-            </w:r>
-          </w:p>
-        </w:tc>
-        <w:tc>
-          <w:tcPr>
-            <w:tcW w:w="2169" w:type="pct"/>
+              <w:t>2</w:t>
+            </w:r>
+          </w:p>
+        </w:tc>
+        <w:tc>
+          <w:tcPr>
+            <w:tcW w:w="2088" w:type="pct"/>
             <w:tcBorders>
               <w:top w:val="single" w:sz="4" w:space="0" w:color="auto"/>
               <w:left w:val="single" w:sz="4" w:space="0" w:color="auto"/>
@@ -6348,7 +6551,7 @@
         </w:tc>
         <w:tc>
           <w:tcPr>
-            <w:tcW w:w="2169" w:type="pct"/>
+            <w:tcW w:w="2117" w:type="pct"/>
             <w:tcBorders>
               <w:top w:val="single" w:sz="4" w:space="0" w:color="auto"/>
               <w:left w:val="single" w:sz="4" w:space="0" w:color="auto"/>
@@ -6385,7 +6588,140 @@
         </w:trPr>
         <w:tc>
           <w:tcPr>
-            <w:tcW w:w="283" w:type="pct"/>
+            <w:tcW w:w="260" w:type="pct"/>
+            <w:tcBorders>
+              <w:top w:val="single" w:sz="4" w:space="0" w:color="auto"/>
+              <w:left w:val="single" w:sz="4" w:space="0" w:color="auto"/>
+              <w:bottom w:val="single" w:sz="4" w:space="0" w:color="auto"/>
+              <w:right w:val="single" w:sz="4" w:space="0" w:color="auto"/>
+            </w:tcBorders>
+            <w:shd w:val="clear" w:color="auto" w:fill="auto"/>
+            <w:noWrap/>
+            <w:vAlign w:val="center"/>
+          </w:tcPr>
+          <w:p>
+            <w:pPr>
+              <w:spacing w:after="0" w:line="240" w:lineRule="auto"/>
+              <w:jc w:val="center"/>
+              <w:rPr>
+                <w:rFonts w:ascii="Calibri" w:eastAsia="Times New Roman" w:hAnsi="Calibri" w:cs="Calibri"/>
+                <w:color w:val="000000"/>
+                <w:lang w:eastAsia="es-AR"/>
+              </w:rPr>
+            </w:pPr>
+            <w:r>
+              <w:rPr>
+                <w:rFonts w:ascii="Calibri" w:eastAsia="Times New Roman" w:hAnsi="Calibri" w:cs="Calibri"/>
+                <w:color w:val="000000"/>
+                <w:lang w:eastAsia="es-AR"/>
+              </w:rPr>
+              <w:t>2</w:t>
+            </w:r>
+          </w:p>
+        </w:tc>
+        <w:tc>
+          <w:tcPr>
+            <w:tcW w:w="535" w:type="pct"/>
+            <w:tcBorders>
+              <w:top w:val="single" w:sz="4" w:space="0" w:color="auto"/>
+              <w:left w:val="single" w:sz="4" w:space="0" w:color="auto"/>
+              <w:bottom w:val="single" w:sz="4" w:space="0" w:color="auto"/>
+              <w:right w:val="single" w:sz="4" w:space="0" w:color="auto"/>
+            </w:tcBorders>
+            <w:shd w:val="clear" w:color="auto" w:fill="auto"/>
+            <w:noWrap/>
+            <w:vAlign w:val="center"/>
+          </w:tcPr>
+          <w:p>
+            <w:pPr>
+              <w:spacing w:after="0" w:line="240" w:lineRule="auto"/>
+              <w:jc w:val="center"/>
+              <w:rPr>
+                <w:rFonts w:ascii="Calibri" w:eastAsia="Times New Roman" w:hAnsi="Calibri" w:cs="Calibri"/>
+                <w:color w:val="000000"/>
+                <w:lang w:eastAsia="es-AR"/>
+              </w:rPr>
+            </w:pPr>
+            <w:r>
+              <w:rPr>
+                <w:rFonts w:ascii="Calibri" w:eastAsia="Times New Roman" w:hAnsi="Calibri" w:cs="Calibri"/>
+                <w:color w:val="000000"/>
+                <w:lang w:eastAsia="es-AR"/>
+              </w:rPr>
+              <w:t>3</w:t>
+            </w:r>
+          </w:p>
+        </w:tc>
+        <w:tc>
+          <w:tcPr>
+            <w:tcW w:w="2088" w:type="pct"/>
+            <w:tcBorders>
+              <w:top w:val="single" w:sz="4" w:space="0" w:color="auto"/>
+              <w:left w:val="single" w:sz="4" w:space="0" w:color="auto"/>
+              <w:bottom w:val="single" w:sz="4" w:space="0" w:color="auto"/>
+              <w:right w:val="single" w:sz="4" w:space="0" w:color="auto"/>
+            </w:tcBorders>
+            <w:shd w:val="clear" w:color="auto" w:fill="auto"/>
+            <w:vAlign w:val="bottom"/>
+          </w:tcPr>
+          <w:p>
+            <w:pPr>
+              <w:spacing w:after="0" w:line="240" w:lineRule="auto"/>
+              <w:rPr>
+                <w:rFonts w:ascii="Calibri" w:eastAsia="Times New Roman" w:hAnsi="Calibri" w:cs="Calibri"/>
+                <w:color w:val="000000"/>
+                <w:lang w:eastAsia="es-AR"/>
+              </w:rPr>
+            </w:pPr>
+            <w:r>
+              <w:rPr>
+                <w:rFonts w:ascii="Calibri" w:eastAsia="Times New Roman" w:hAnsi="Calibri" w:cs="Calibri"/>
+                <w:color w:val="000000"/>
+                <w:lang w:eastAsia="es-AR"/>
+              </w:rPr>
+              <w:t>Validación de existencia de archivos poblados</w:t>
+            </w:r>
+          </w:p>
+        </w:tc>
+        <w:tc>
+          <w:tcPr>
+            <w:tcW w:w="2117" w:type="pct"/>
+            <w:tcBorders>
+              <w:top w:val="single" w:sz="4" w:space="0" w:color="auto"/>
+              <w:left w:val="single" w:sz="4" w:space="0" w:color="auto"/>
+              <w:bottom w:val="single" w:sz="4" w:space="0" w:color="auto"/>
+              <w:right w:val="single" w:sz="4" w:space="0" w:color="auto"/>
+            </w:tcBorders>
+            <w:shd w:val="clear" w:color="auto" w:fill="auto"/>
+            <w:vAlign w:val="bottom"/>
+          </w:tcPr>
+          <w:p>
+            <w:pPr>
+              <w:spacing w:after="0" w:line="240" w:lineRule="auto"/>
+              <w:rPr>
+                <w:rFonts w:ascii="Calibri" w:eastAsia="Times New Roman" w:hAnsi="Calibri" w:cs="Calibri"/>
+                <w:color w:val="000000"/>
+                <w:lang w:eastAsia="es-AR"/>
+              </w:rPr>
+            </w:pPr>
+            <w:r>
+              <w:rPr>
+                <w:rFonts w:ascii="Calibri" w:eastAsia="Times New Roman" w:hAnsi="Calibri" w:cs="Calibri"/>
+                <w:color w:val="000000"/>
+                <w:lang w:eastAsia="es-AR"/>
+              </w:rPr>
+              <w:t>Previamente a hacer log-in, se deben poblar los archivos</w:t>
+            </w:r>
+          </w:p>
+        </w:tc>
+      </w:tr>
+      <w:tr>
+        <w:trPr>
+          <w:trHeight w:val="600"/>
+        </w:trPr>
+        <w:tc>
+          <w:tcPr>
+            <w:tcW w:w="260" w:type="pct"/>
             <w:tcBorders>
               <w:top w:val="single" w:sz="4" w:space="0" w:color="auto"/>
               <w:left w:val="single" w:sz="4" w:space="0" w:color="auto"/>
@@ -6419,7 +6755,7 @@
         </w:tc>
         <w:tc>
           <w:tcPr>
-            <w:tcW w:w="379" w:type="pct"/>
+            <w:tcW w:w="535" w:type="pct"/>
             <w:tcBorders>
               <w:top w:val="single" w:sz="4" w:space="0" w:color="auto"/>
               <w:left w:val="single" w:sz="4" w:space="0" w:color="auto"/>
@@ -6453,7 +6789,7 @@
         </w:tc>
         <w:tc>
           <w:tcPr>
-            <w:tcW w:w="2169" w:type="pct"/>
+            <w:tcW w:w="2088" w:type="pct"/>
             <w:tcBorders>
               <w:top w:val="single" w:sz="4" w:space="0" w:color="auto"/>
               <w:left w:val="single" w:sz="4" w:space="0" w:color="auto"/>
@@ -6479,31 +6815,13 @@
                 <w:color w:val="000000"/>
                 <w:lang w:eastAsia="es-AR"/>
               </w:rPr>
-              <w:t xml:space="preserve">Al insertar un registro duplicado, la </w:t>
-            </w:r>
-            <w:proofErr w:type="spellStart"/>
-            <w:r>
-              <w:rPr>
-                <w:rFonts w:ascii="Calibri" w:eastAsia="Times New Roman" w:hAnsi="Calibri" w:cs="Calibri"/>
-                <w:color w:val="000000"/>
-                <w:lang w:eastAsia="es-AR"/>
-              </w:rPr>
-              <w:t>insercion</w:t>
-            </w:r>
-            <w:proofErr w:type="spellEnd"/>
-            <w:r>
-              <w:rPr>
-                <w:rFonts w:ascii="Calibri" w:eastAsia="Times New Roman" w:hAnsi="Calibri" w:cs="Calibri"/>
-                <w:color w:val="000000"/>
-                <w:lang w:eastAsia="es-AR"/>
-              </w:rPr>
-              <w:t xml:space="preserve"> falla sin indicar la causa</w:t>
-            </w:r>
-          </w:p>
-        </w:tc>
-        <w:tc>
-          <w:tcPr>
-            <w:tcW w:w="2169" w:type="pct"/>
+              <w:t>Al insertar un registro duplicado, la inserción falla sin indicar la causa</w:t>
+            </w:r>
+          </w:p>
+        </w:tc>
+        <w:tc>
+          <w:tcPr>
+            <w:tcW w:w="2117" w:type="pct"/>
             <w:tcBorders>
               <w:top w:val="single" w:sz="4" w:space="0" w:color="auto"/>
               <w:left w:val="single" w:sz="4" w:space="0" w:color="auto"/>
@@ -6536,11 +6854,11 @@
       </w:tr>
       <w:tr>
         <w:trPr>
-          <w:trHeight w:val="600"/>
+          <w:trHeight w:val="300"/>
         </w:trPr>
         <w:tc>
           <w:tcPr>
-            <w:tcW w:w="283" w:type="pct"/>
+            <w:tcW w:w="260" w:type="pct"/>
             <w:tcBorders>
               <w:top w:val="single" w:sz="4" w:space="0" w:color="auto"/>
               <w:left w:val="single" w:sz="4" w:space="0" w:color="auto"/>
@@ -6568,13 +6886,13 @@
                 <w:color w:val="000000"/>
                 <w:lang w:eastAsia="es-AR"/>
               </w:rPr>
-              <w:t>4</w:t>
-            </w:r>
-          </w:p>
-        </w:tc>
-        <w:tc>
-          <w:tcPr>
-            <w:tcW w:w="379" w:type="pct"/>
+              <w:t>3</w:t>
+            </w:r>
+          </w:p>
+        </w:tc>
+        <w:tc>
+          <w:tcPr>
+            <w:tcW w:w="535" w:type="pct"/>
             <w:tcBorders>
               <w:top w:val="single" w:sz="4" w:space="0" w:color="auto"/>
               <w:left w:val="single" w:sz="4" w:space="0" w:color="auto"/>
@@ -6602,13 +6920,13 @@
                 <w:color w:val="000000"/>
                 <w:lang w:eastAsia="es-AR"/>
               </w:rPr>
-              <w:t>3</w:t>
-            </w:r>
-          </w:p>
-        </w:tc>
-        <w:tc>
-          <w:tcPr>
-            <w:tcW w:w="2169" w:type="pct"/>
+              <w:t>4</w:t>
+            </w:r>
+          </w:p>
+        </w:tc>
+        <w:tc>
+          <w:tcPr>
+            <w:tcW w:w="2088" w:type="pct"/>
             <w:tcBorders>
               <w:top w:val="single" w:sz="4" w:space="0" w:color="auto"/>
               <w:left w:val="single" w:sz="4" w:space="0" w:color="auto"/>
@@ -6634,13 +6952,13 @@
                 <w:color w:val="000000"/>
                 <w:lang w:eastAsia="es-AR"/>
               </w:rPr>
-              <w:t>La actualización de la entidad "Distrito" no está soportada</w:t>
-            </w:r>
-          </w:p>
-        </w:tc>
-        <w:tc>
-          <w:tcPr>
-            <w:tcW w:w="2169" w:type="pct"/>
+              <w:t>Validaciones para la inserción de fechas</w:t>
+            </w:r>
+          </w:p>
+        </w:tc>
+        <w:tc>
+          <w:tcPr>
+            <w:tcW w:w="2117" w:type="pct"/>
             <w:tcBorders>
               <w:top w:val="single" w:sz="4" w:space="0" w:color="auto"/>
               <w:left w:val="single" w:sz="4" w:space="0" w:color="auto"/>
@@ -6666,309 +6984,7 @@
                 <w:color w:val="000000"/>
                 <w:lang w:eastAsia="es-AR"/>
               </w:rPr>
-              <w:t xml:space="preserve">Debido a que es poco común actualizar un registro, se optó por no considerar esta </w:t>
-            </w:r>
-            <w:proofErr w:type="spellStart"/>
-            <w:r>
-              <w:rPr>
-                <w:rFonts w:ascii="Calibri" w:eastAsia="Times New Roman" w:hAnsi="Calibri" w:cs="Calibri"/>
-                <w:color w:val="000000"/>
-                <w:lang w:eastAsia="es-AR"/>
-              </w:rPr>
-              <w:t>feature</w:t>
-            </w:r>
-            <w:proofErr w:type="spellEnd"/>
-          </w:p>
-        </w:tc>
-      </w:tr>
-      <w:tr>
-        <w:trPr>
-          <w:trHeight w:val="300"/>
-        </w:trPr>
-        <w:tc>
-          <w:tcPr>
-            <w:tcW w:w="283" w:type="pct"/>
-            <w:tcBorders>
-              <w:top w:val="single" w:sz="4" w:space="0" w:color="auto"/>
-              <w:left w:val="single" w:sz="4" w:space="0" w:color="auto"/>
-              <w:bottom w:val="nil"/>
-              <w:right w:val="single" w:sz="4" w:space="0" w:color="auto"/>
-            </w:tcBorders>
-            <w:shd w:val="clear" w:color="auto" w:fill="auto"/>
-            <w:noWrap/>
-            <w:vAlign w:val="center"/>
-            <w:hideMark/>
-          </w:tcPr>
-          <w:p>
-            <w:pPr>
-              <w:spacing w:after="0" w:line="240" w:lineRule="auto"/>
-              <w:jc w:val="center"/>
-              <w:rPr>
-                <w:rFonts w:ascii="Calibri" w:eastAsia="Times New Roman" w:hAnsi="Calibri" w:cs="Calibri"/>
-                <w:color w:val="000000"/>
-                <w:lang w:eastAsia="es-AR"/>
-              </w:rPr>
-            </w:pPr>
-            <w:r>
-              <w:rPr>
-                <w:rFonts w:ascii="Calibri" w:eastAsia="Times New Roman" w:hAnsi="Calibri" w:cs="Calibri"/>
-                <w:color w:val="000000"/>
-                <w:lang w:eastAsia="es-AR"/>
-              </w:rPr>
-              <w:t>4</w:t>
-            </w:r>
-          </w:p>
-        </w:tc>
-        <w:tc>
-          <w:tcPr>
-            <w:tcW w:w="379" w:type="pct"/>
-            <w:tcBorders>
-              <w:top w:val="single" w:sz="4" w:space="0" w:color="auto"/>
-              <w:left w:val="single" w:sz="4" w:space="0" w:color="auto"/>
-              <w:bottom w:val="nil"/>
-              <w:right w:val="single" w:sz="4" w:space="0" w:color="auto"/>
-            </w:tcBorders>
-            <w:shd w:val="clear" w:color="auto" w:fill="auto"/>
-            <w:noWrap/>
-            <w:vAlign w:val="center"/>
-            <w:hideMark/>
-          </w:tcPr>
-          <w:p>
-            <w:pPr>
-              <w:spacing w:after="0" w:line="240" w:lineRule="auto"/>
-              <w:jc w:val="center"/>
-              <w:rPr>
-                <w:rFonts w:ascii="Calibri" w:eastAsia="Times New Roman" w:hAnsi="Calibri" w:cs="Calibri"/>
-                <w:color w:val="000000"/>
-                <w:lang w:eastAsia="es-AR"/>
-              </w:rPr>
-            </w:pPr>
-            <w:r>
-              <w:rPr>
-                <w:rFonts w:ascii="Calibri" w:eastAsia="Times New Roman" w:hAnsi="Calibri" w:cs="Calibri"/>
-                <w:color w:val="000000"/>
-                <w:lang w:eastAsia="es-AR"/>
-              </w:rPr>
-              <w:t>4</w:t>
-            </w:r>
-          </w:p>
-        </w:tc>
-        <w:tc>
-          <w:tcPr>
-            <w:tcW w:w="2169" w:type="pct"/>
-            <w:tcBorders>
-              <w:top w:val="single" w:sz="4" w:space="0" w:color="auto"/>
-              <w:left w:val="single" w:sz="4" w:space="0" w:color="auto"/>
-              <w:bottom w:val="nil"/>
-              <w:right w:val="single" w:sz="4" w:space="0" w:color="auto"/>
-            </w:tcBorders>
-            <w:shd w:val="clear" w:color="auto" w:fill="auto"/>
-            <w:vAlign w:val="bottom"/>
-            <w:hideMark/>
-          </w:tcPr>
-          <w:p>
-            <w:pPr>
-              <w:spacing w:after="0" w:line="240" w:lineRule="auto"/>
-              <w:rPr>
-                <w:rFonts w:ascii="Calibri" w:eastAsia="Times New Roman" w:hAnsi="Calibri" w:cs="Calibri"/>
-                <w:color w:val="000000"/>
-                <w:lang w:eastAsia="es-AR"/>
-              </w:rPr>
-            </w:pPr>
-            <w:r>
-              <w:rPr>
-                <w:rFonts w:ascii="Calibri" w:eastAsia="Times New Roman" w:hAnsi="Calibri" w:cs="Calibri"/>
-                <w:color w:val="000000"/>
-                <w:lang w:eastAsia="es-AR"/>
-              </w:rPr>
-              <w:t xml:space="preserve">Validaciones para la </w:t>
-            </w:r>
-            <w:proofErr w:type="spellStart"/>
-            <w:r>
-              <w:rPr>
-                <w:rFonts w:ascii="Calibri" w:eastAsia="Times New Roman" w:hAnsi="Calibri" w:cs="Calibri"/>
-                <w:color w:val="000000"/>
-                <w:lang w:eastAsia="es-AR"/>
-              </w:rPr>
-              <w:t>insercion</w:t>
-            </w:r>
-            <w:proofErr w:type="spellEnd"/>
-            <w:r>
-              <w:rPr>
-                <w:rFonts w:ascii="Calibri" w:eastAsia="Times New Roman" w:hAnsi="Calibri" w:cs="Calibri"/>
-                <w:color w:val="000000"/>
-                <w:lang w:eastAsia="es-AR"/>
-              </w:rPr>
-              <w:t xml:space="preserve"> de fechas</w:t>
-            </w:r>
-          </w:p>
-        </w:tc>
-        <w:tc>
-          <w:tcPr>
-            <w:tcW w:w="2169" w:type="pct"/>
-            <w:tcBorders>
-              <w:top w:val="single" w:sz="4" w:space="0" w:color="auto"/>
-              <w:left w:val="single" w:sz="4" w:space="0" w:color="auto"/>
-              <w:bottom w:val="nil"/>
-              <w:right w:val="single" w:sz="4" w:space="0" w:color="auto"/>
-            </w:tcBorders>
-            <w:shd w:val="clear" w:color="auto" w:fill="auto"/>
-            <w:vAlign w:val="bottom"/>
-            <w:hideMark/>
-          </w:tcPr>
-          <w:p>
-            <w:pPr>
-              <w:spacing w:after="0" w:line="240" w:lineRule="auto"/>
-              <w:rPr>
-                <w:rFonts w:ascii="Calibri" w:eastAsia="Times New Roman" w:hAnsi="Calibri" w:cs="Calibri"/>
-                <w:color w:val="000000"/>
-                <w:lang w:eastAsia="es-AR"/>
-              </w:rPr>
-            </w:pPr>
-            <w:r>
-              <w:rPr>
-                <w:rFonts w:ascii="Calibri" w:eastAsia="Times New Roman" w:hAnsi="Calibri" w:cs="Calibri"/>
-                <w:color w:val="000000"/>
-                <w:lang w:eastAsia="es-AR"/>
-              </w:rPr>
               <w:t> </w:t>
-            </w:r>
-          </w:p>
-        </w:tc>
-      </w:tr>
-      <w:tr>
-        <w:trPr>
-          <w:trHeight w:val="300"/>
-        </w:trPr>
-        <w:tc>
-          <w:tcPr>
-            <w:tcW w:w="283" w:type="pct"/>
-            <w:tcBorders>
-              <w:top w:val="single" w:sz="4" w:space="0" w:color="auto"/>
-              <w:left w:val="single" w:sz="4" w:space="0" w:color="auto"/>
-              <w:bottom w:val="single" w:sz="4" w:space="0" w:color="auto"/>
-              <w:right w:val="single" w:sz="4" w:space="0" w:color="auto"/>
-            </w:tcBorders>
-            <w:shd w:val="clear" w:color="auto" w:fill="auto"/>
-            <w:noWrap/>
-            <w:vAlign w:val="center"/>
-            <w:hideMark/>
-          </w:tcPr>
-          <w:p>
-            <w:pPr>
-              <w:spacing w:after="0" w:line="240" w:lineRule="auto"/>
-              <w:jc w:val="center"/>
-              <w:rPr>
-                <w:rFonts w:ascii="Calibri" w:eastAsia="Times New Roman" w:hAnsi="Calibri" w:cs="Calibri"/>
-                <w:color w:val="000000"/>
-                <w:lang w:eastAsia="es-AR"/>
-              </w:rPr>
-            </w:pPr>
-            <w:r>
-              <w:rPr>
-                <w:rFonts w:ascii="Calibri" w:eastAsia="Times New Roman" w:hAnsi="Calibri" w:cs="Calibri"/>
-                <w:color w:val="000000"/>
-                <w:lang w:eastAsia="es-AR"/>
-              </w:rPr>
-              <w:t>2</w:t>
-            </w:r>
-          </w:p>
-        </w:tc>
-        <w:tc>
-          <w:tcPr>
-            <w:tcW w:w="379" w:type="pct"/>
-            <w:tcBorders>
-              <w:top w:val="single" w:sz="4" w:space="0" w:color="auto"/>
-              <w:left w:val="single" w:sz="4" w:space="0" w:color="auto"/>
-              <w:bottom w:val="single" w:sz="4" w:space="0" w:color="auto"/>
-              <w:right w:val="single" w:sz="4" w:space="0" w:color="auto"/>
-            </w:tcBorders>
-            <w:shd w:val="clear" w:color="auto" w:fill="auto"/>
-            <w:noWrap/>
-            <w:vAlign w:val="center"/>
-            <w:hideMark/>
-          </w:tcPr>
-          <w:p>
-            <w:pPr>
-              <w:spacing w:after="0" w:line="240" w:lineRule="auto"/>
-              <w:jc w:val="center"/>
-              <w:rPr>
-                <w:rFonts w:ascii="Calibri" w:eastAsia="Times New Roman" w:hAnsi="Calibri" w:cs="Calibri"/>
-                <w:color w:val="000000"/>
-                <w:lang w:eastAsia="es-AR"/>
-              </w:rPr>
-            </w:pPr>
-            <w:r>
-              <w:rPr>
-                <w:rFonts w:ascii="Calibri" w:eastAsia="Times New Roman" w:hAnsi="Calibri" w:cs="Calibri"/>
-                <w:color w:val="000000"/>
-                <w:lang w:eastAsia="es-AR"/>
-              </w:rPr>
-              <w:t>3</w:t>
-            </w:r>
-          </w:p>
-        </w:tc>
-        <w:tc>
-          <w:tcPr>
-            <w:tcW w:w="2169" w:type="pct"/>
-            <w:tcBorders>
-              <w:top w:val="single" w:sz="4" w:space="0" w:color="auto"/>
-              <w:left w:val="single" w:sz="4" w:space="0" w:color="auto"/>
-              <w:bottom w:val="single" w:sz="4" w:space="0" w:color="auto"/>
-              <w:right w:val="single" w:sz="4" w:space="0" w:color="auto"/>
-            </w:tcBorders>
-            <w:shd w:val="clear" w:color="auto" w:fill="auto"/>
-            <w:vAlign w:val="bottom"/>
-            <w:hideMark/>
-          </w:tcPr>
-          <w:p>
-            <w:pPr>
-              <w:spacing w:after="0" w:line="240" w:lineRule="auto"/>
-              <w:rPr>
-                <w:rFonts w:ascii="Calibri" w:eastAsia="Times New Roman" w:hAnsi="Calibri" w:cs="Calibri"/>
-                <w:color w:val="000000"/>
-                <w:lang w:eastAsia="es-AR"/>
-              </w:rPr>
-            </w:pPr>
-            <w:r>
-              <w:rPr>
-                <w:rFonts w:ascii="Calibri" w:eastAsia="Times New Roman" w:hAnsi="Calibri" w:cs="Calibri"/>
-                <w:color w:val="000000"/>
-                <w:lang w:eastAsia="es-AR"/>
-              </w:rPr>
-              <w:t>Validación de existencia de archivos poblados</w:t>
-            </w:r>
-          </w:p>
-        </w:tc>
-        <w:tc>
-          <w:tcPr>
-            <w:tcW w:w="2169" w:type="pct"/>
-            <w:tcBorders>
-              <w:top w:val="single" w:sz="4" w:space="0" w:color="auto"/>
-              <w:left w:val="single" w:sz="4" w:space="0" w:color="auto"/>
-              <w:bottom w:val="single" w:sz="4" w:space="0" w:color="auto"/>
-              <w:right w:val="single" w:sz="4" w:space="0" w:color="auto"/>
-            </w:tcBorders>
-            <w:shd w:val="clear" w:color="auto" w:fill="auto"/>
-            <w:vAlign w:val="bottom"/>
-            <w:hideMark/>
-          </w:tcPr>
-          <w:p>
-            <w:pPr>
-              <w:spacing w:after="0" w:line="240" w:lineRule="auto"/>
-              <w:rPr>
-                <w:rFonts w:ascii="Calibri" w:eastAsia="Times New Roman" w:hAnsi="Calibri" w:cs="Calibri"/>
-                <w:color w:val="000000"/>
-                <w:lang w:eastAsia="es-AR"/>
-              </w:rPr>
-            </w:pPr>
-            <w:r>
-              <w:rPr>
-                <w:rFonts w:ascii="Calibri" w:eastAsia="Times New Roman" w:hAnsi="Calibri" w:cs="Calibri"/>
-                <w:color w:val="000000"/>
-                <w:lang w:eastAsia="es-AR"/>
-              </w:rPr>
-              <w:t>Previamente a hacer log-in, se deben poblar los archivos</w:t>
             </w:r>
           </w:p>
         </w:tc>
@@ -6979,14 +6995,16 @@
     <w:p/>
     <w:p>
       <w:pPr>
-        <w:pStyle w:val="Ttulo2"/>
-      </w:pPr>
-      <w:bookmarkStart w:id="15" w:name="_Tabla_de_Severidades"/>
-      <w:bookmarkEnd w:id="15"/>
+        <w:pStyle w:val="Heading2"/>
+      </w:pPr>
+      <w:bookmarkStart w:id="16" w:name="_Tabla_de_Severidades"/>
+      <w:bookmarkStart w:id="17" w:name="_Toc306999711"/>
+      <w:bookmarkEnd w:id="16"/>
       <w:r>
         <w:lastRenderedPageBreak/>
         <w:t>Tabla de Severidades</w:t>
       </w:r>
+      <w:bookmarkEnd w:id="17"/>
     </w:p>
     <w:tbl>
       <w:tblPr>
@@ -7530,13 +7548,15 @@
     <w:p/>
     <w:p>
       <w:pPr>
-        <w:pStyle w:val="Ttulo2"/>
-      </w:pPr>
-      <w:bookmarkStart w:id="16" w:name="_Tabla_de_Prioridades"/>
-      <w:bookmarkEnd w:id="16"/>
+        <w:pStyle w:val="Heading2"/>
+      </w:pPr>
+      <w:bookmarkStart w:id="18" w:name="_Tabla_de_Prioridades"/>
+      <w:bookmarkStart w:id="19" w:name="_Toc306999712"/>
+      <w:bookmarkEnd w:id="18"/>
       <w:r>
         <w:t>Tabla de Prioridades</w:t>
       </w:r>
+      <w:bookmarkEnd w:id="19"/>
     </w:p>
     <w:tbl>
       <w:tblPr>
@@ -10282,11 +10302,11 @@
     <w:qFormat/>
     <w:rsid w:val="00615DA4"/>
   </w:style>
-  <w:style w:type="paragraph" w:styleId="Ttulo1">
+  <w:style w:type="paragraph" w:styleId="Heading1">
     <w:name w:val="heading 1"/>
     <w:basedOn w:val="Normal"/>
     <w:next w:val="Normal"/>
-    <w:link w:val="Ttulo1Car"/>
+    <w:link w:val="Heading1Char"/>
     <w:uiPriority w:val="9"/>
     <w:qFormat/>
     <w:rsid w:val="00615DA4"/>
@@ -10305,11 +10325,11 @@
       <w:szCs w:val="28"/>
     </w:rPr>
   </w:style>
-  <w:style w:type="paragraph" w:styleId="Ttulo2">
+  <w:style w:type="paragraph" w:styleId="Heading2">
     <w:name w:val="heading 2"/>
     <w:basedOn w:val="Normal"/>
     <w:next w:val="Normal"/>
-    <w:link w:val="Ttulo2Car"/>
+    <w:link w:val="Heading2Char"/>
     <w:uiPriority w:val="9"/>
     <w:unhideWhenUsed/>
     <w:qFormat/>
@@ -10329,11 +10349,11 @@
       <w:szCs w:val="26"/>
     </w:rPr>
   </w:style>
-  <w:style w:type="paragraph" w:styleId="Ttulo3">
+  <w:style w:type="paragraph" w:styleId="Heading3">
     <w:name w:val="heading 3"/>
     <w:basedOn w:val="Normal"/>
     <w:next w:val="Normal"/>
-    <w:link w:val="Ttulo3Car"/>
+    <w:link w:val="Heading3Char"/>
     <w:uiPriority w:val="9"/>
     <w:unhideWhenUsed/>
     <w:qFormat/>
@@ -10351,11 +10371,11 @@
       <w:color w:val="4F81BD" w:themeColor="accent1"/>
     </w:rPr>
   </w:style>
-  <w:style w:type="paragraph" w:styleId="Ttulo4">
+  <w:style w:type="paragraph" w:styleId="Heading4">
     <w:name w:val="heading 4"/>
     <w:basedOn w:val="Normal"/>
     <w:next w:val="Normal"/>
-    <w:link w:val="Ttulo4Car"/>
+    <w:link w:val="Heading4Char"/>
     <w:uiPriority w:val="9"/>
     <w:unhideWhenUsed/>
     <w:qFormat/>
@@ -10375,11 +10395,11 @@
       <w:color w:val="4F81BD" w:themeColor="accent1"/>
     </w:rPr>
   </w:style>
-  <w:style w:type="paragraph" w:styleId="Ttulo5">
+  <w:style w:type="paragraph" w:styleId="Heading5">
     <w:name w:val="heading 5"/>
     <w:basedOn w:val="Normal"/>
     <w:next w:val="Normal"/>
-    <w:link w:val="Ttulo5Car"/>
+    <w:link w:val="Heading5Char"/>
     <w:uiPriority w:val="9"/>
     <w:semiHidden/>
     <w:unhideWhenUsed/>
@@ -10396,11 +10416,11 @@
       <w:color w:val="243F60" w:themeColor="accent1" w:themeShade="7F"/>
     </w:rPr>
   </w:style>
-  <w:style w:type="paragraph" w:styleId="Ttulo6">
+  <w:style w:type="paragraph" w:styleId="Heading6">
     <w:name w:val="heading 6"/>
     <w:basedOn w:val="Normal"/>
     <w:next w:val="Normal"/>
-    <w:link w:val="Ttulo6Car"/>
+    <w:link w:val="Heading6Char"/>
     <w:uiPriority w:val="9"/>
     <w:semiHidden/>
     <w:unhideWhenUsed/>
@@ -10419,11 +10439,11 @@
       <w:color w:val="243F60" w:themeColor="accent1" w:themeShade="7F"/>
     </w:rPr>
   </w:style>
-  <w:style w:type="paragraph" w:styleId="Ttulo7">
+  <w:style w:type="paragraph" w:styleId="Heading7">
     <w:name w:val="heading 7"/>
     <w:basedOn w:val="Normal"/>
     <w:next w:val="Normal"/>
-    <w:link w:val="Ttulo7Car"/>
+    <w:link w:val="Heading7Char"/>
     <w:uiPriority w:val="9"/>
     <w:semiHidden/>
     <w:unhideWhenUsed/>
@@ -10442,11 +10462,11 @@
       <w:color w:val="404040" w:themeColor="text1" w:themeTint="BF"/>
     </w:rPr>
   </w:style>
-  <w:style w:type="paragraph" w:styleId="Ttulo8">
+  <w:style w:type="paragraph" w:styleId="Heading8">
     <w:name w:val="heading 8"/>
     <w:basedOn w:val="Normal"/>
     <w:next w:val="Normal"/>
-    <w:link w:val="Ttulo8Car"/>
+    <w:link w:val="Heading8Char"/>
     <w:uiPriority w:val="9"/>
     <w:semiHidden/>
     <w:unhideWhenUsed/>
@@ -10465,11 +10485,11 @@
       <w:szCs w:val="20"/>
     </w:rPr>
   </w:style>
-  <w:style w:type="paragraph" w:styleId="Ttulo9">
+  <w:style w:type="paragraph" w:styleId="Heading9">
     <w:name w:val="heading 9"/>
     <w:basedOn w:val="Normal"/>
     <w:next w:val="Normal"/>
-    <w:link w:val="Ttulo9Car"/>
+    <w:link w:val="Heading9Char"/>
     <w:uiPriority w:val="9"/>
     <w:semiHidden/>
     <w:unhideWhenUsed/>
@@ -10490,13 +10510,13 @@
       <w:szCs w:val="20"/>
     </w:rPr>
   </w:style>
-  <w:style w:type="character" w:default="1" w:styleId="Fuentedeprrafopredeter">
+  <w:style w:type="character" w:default="1" w:styleId="DefaultParagraphFont">
     <w:name w:val="Default Paragraph Font"/>
     <w:uiPriority w:val="1"/>
     <w:semiHidden/>
     <w:unhideWhenUsed/>
   </w:style>
-  <w:style w:type="table" w:default="1" w:styleId="Tablanormal">
+  <w:style w:type="table" w:default="1" w:styleId="TableNormal">
     <w:name w:val="Normal Table"/>
     <w:uiPriority w:val="99"/>
     <w:semiHidden/>
@@ -10511,17 +10531,17 @@
       </w:tblCellMar>
     </w:tblPr>
   </w:style>
-  <w:style w:type="numbering" w:default="1" w:styleId="Sinlista">
+  <w:style w:type="numbering" w:default="1" w:styleId="NoList">
     <w:name w:val="No List"/>
     <w:uiPriority w:val="99"/>
     <w:semiHidden/>
     <w:unhideWhenUsed/>
   </w:style>
-  <w:style w:type="paragraph" w:styleId="Ttulo">
+  <w:style w:type="paragraph" w:styleId="Title">
     <w:name w:val="Title"/>
     <w:basedOn w:val="Normal"/>
     <w:next w:val="Normal"/>
-    <w:link w:val="TtuloCar"/>
+    <w:link w:val="TitleChar"/>
     <w:uiPriority w:val="10"/>
     <w:qFormat/>
     <w:rsid w:val="00615DA4"/>
@@ -10541,10 +10561,10 @@
       <w:szCs w:val="52"/>
     </w:rPr>
   </w:style>
-  <w:style w:type="character" w:customStyle="1" w:styleId="TtuloCar">
-    <w:name w:val="Título Car"/>
-    <w:basedOn w:val="Fuentedeprrafopredeter"/>
-    <w:link w:val="Ttulo"/>
+  <w:style w:type="character" w:customStyle="1" w:styleId="TitleChar">
+    <w:name w:val="Title Char"/>
+    <w:basedOn w:val="DefaultParagraphFont"/>
+    <w:link w:val="Title"/>
     <w:uiPriority w:val="10"/>
     <w:rsid w:val="00615DA4"/>
     <w:rPr>
@@ -10556,10 +10576,10 @@
       <w:szCs w:val="52"/>
     </w:rPr>
   </w:style>
-  <w:style w:type="paragraph" w:styleId="Encabezado">
+  <w:style w:type="paragraph" w:styleId="Header">
     <w:name w:val="header"/>
     <w:basedOn w:val="Normal"/>
-    <w:link w:val="EncabezadoCar"/>
+    <w:link w:val="HeaderChar"/>
     <w:rsid w:val="005519C9"/>
     <w:pPr>
       <w:widowControl w:val="0"/>
@@ -10575,10 +10595,10 @@
       <w:kern w:val="1"/>
     </w:rPr>
   </w:style>
-  <w:style w:type="character" w:customStyle="1" w:styleId="EncabezadoCar">
-    <w:name w:val="Encabezado Car"/>
-    <w:basedOn w:val="Fuentedeprrafopredeter"/>
-    <w:link w:val="Encabezado"/>
+  <w:style w:type="character" w:customStyle="1" w:styleId="HeaderChar">
+    <w:name w:val="Header Char"/>
+    <w:basedOn w:val="DefaultParagraphFont"/>
+    <w:link w:val="Header"/>
     <w:rsid w:val="005519C9"/>
     <w:rPr>
       <w:rFonts w:ascii="Times New Roman" w:eastAsia="Lucida Sans Unicode" w:hAnsi="Times New Roman" w:cs="Times New Roman"/>
@@ -10588,10 +10608,10 @@
       <w:lang w:eastAsia="es-ES"/>
     </w:rPr>
   </w:style>
-  <w:style w:type="character" w:customStyle="1" w:styleId="Ttulo1Car">
-    <w:name w:val="Título 1 Car"/>
-    <w:basedOn w:val="Fuentedeprrafopredeter"/>
-    <w:link w:val="Ttulo1"/>
+  <w:style w:type="character" w:customStyle="1" w:styleId="Heading1Char">
+    <w:name w:val="Heading 1 Char"/>
+    <w:basedOn w:val="DefaultParagraphFont"/>
+    <w:link w:val="Heading1"/>
     <w:uiPriority w:val="9"/>
     <w:rsid w:val="00615DA4"/>
     <w:rPr>
@@ -10603,10 +10623,10 @@
       <w:szCs w:val="28"/>
     </w:rPr>
   </w:style>
-  <w:style w:type="character" w:customStyle="1" w:styleId="Ttulo2Car">
-    <w:name w:val="Título 2 Car"/>
-    <w:basedOn w:val="Fuentedeprrafopredeter"/>
-    <w:link w:val="Ttulo2"/>
+  <w:style w:type="character" w:customStyle="1" w:styleId="Heading2Char">
+    <w:name w:val="Heading 2 Char"/>
+    <w:basedOn w:val="DefaultParagraphFont"/>
+    <w:link w:val="Heading2"/>
     <w:uiPriority w:val="9"/>
     <w:rsid w:val="00615DA4"/>
     <w:rPr>
@@ -10618,10 +10638,10 @@
       <w:szCs w:val="26"/>
     </w:rPr>
   </w:style>
-  <w:style w:type="character" w:customStyle="1" w:styleId="Ttulo3Car">
-    <w:name w:val="Título 3 Car"/>
-    <w:basedOn w:val="Fuentedeprrafopredeter"/>
-    <w:link w:val="Ttulo3"/>
+  <w:style w:type="character" w:customStyle="1" w:styleId="Heading3Char">
+    <w:name w:val="Heading 3 Char"/>
+    <w:basedOn w:val="DefaultParagraphFont"/>
+    <w:link w:val="Heading3"/>
     <w:uiPriority w:val="9"/>
     <w:rsid w:val="00615DA4"/>
     <w:rPr>
@@ -10631,10 +10651,10 @@
       <w:color w:val="4F81BD" w:themeColor="accent1"/>
     </w:rPr>
   </w:style>
-  <w:style w:type="character" w:customStyle="1" w:styleId="Ttulo4Car">
-    <w:name w:val="Título 4 Car"/>
-    <w:basedOn w:val="Fuentedeprrafopredeter"/>
-    <w:link w:val="Ttulo4"/>
+  <w:style w:type="character" w:customStyle="1" w:styleId="Heading4Char">
+    <w:name w:val="Heading 4 Char"/>
+    <w:basedOn w:val="DefaultParagraphFont"/>
+    <w:link w:val="Heading4"/>
     <w:uiPriority w:val="9"/>
     <w:rsid w:val="00615DA4"/>
     <w:rPr>
@@ -10646,10 +10666,10 @@
       <w:color w:val="4F81BD" w:themeColor="accent1"/>
     </w:rPr>
   </w:style>
-  <w:style w:type="character" w:customStyle="1" w:styleId="Ttulo5Car">
-    <w:name w:val="Título 5 Car"/>
-    <w:basedOn w:val="Fuentedeprrafopredeter"/>
-    <w:link w:val="Ttulo5"/>
+  <w:style w:type="character" w:customStyle="1" w:styleId="Heading5Char">
+    <w:name w:val="Heading 5 Char"/>
+    <w:basedOn w:val="DefaultParagraphFont"/>
+    <w:link w:val="Heading5"/>
     <w:uiPriority w:val="9"/>
     <w:semiHidden/>
     <w:rsid w:val="00615DA4"/>
@@ -10658,10 +10678,10 @@
       <w:color w:val="243F60" w:themeColor="accent1" w:themeShade="7F"/>
     </w:rPr>
   </w:style>
-  <w:style w:type="character" w:customStyle="1" w:styleId="Ttulo6Car">
-    <w:name w:val="Título 6 Car"/>
-    <w:basedOn w:val="Fuentedeprrafopredeter"/>
-    <w:link w:val="Ttulo6"/>
+  <w:style w:type="character" w:customStyle="1" w:styleId="Heading6Char">
+    <w:name w:val="Heading 6 Char"/>
+    <w:basedOn w:val="DefaultParagraphFont"/>
+    <w:link w:val="Heading6"/>
     <w:uiPriority w:val="9"/>
     <w:semiHidden/>
     <w:rsid w:val="00615DA4"/>
@@ -10672,10 +10692,10 @@
       <w:color w:val="243F60" w:themeColor="accent1" w:themeShade="7F"/>
     </w:rPr>
   </w:style>
-  <w:style w:type="character" w:customStyle="1" w:styleId="Ttulo7Car">
-    <w:name w:val="Título 7 Car"/>
-    <w:basedOn w:val="Fuentedeprrafopredeter"/>
-    <w:link w:val="Ttulo7"/>
+  <w:style w:type="character" w:customStyle="1" w:styleId="Heading7Char">
+    <w:name w:val="Heading 7 Char"/>
+    <w:basedOn w:val="DefaultParagraphFont"/>
+    <w:link w:val="Heading7"/>
     <w:uiPriority w:val="9"/>
     <w:semiHidden/>
     <w:rsid w:val="00615DA4"/>
@@ -10686,10 +10706,10 @@
       <w:color w:val="404040" w:themeColor="text1" w:themeTint="BF"/>
     </w:rPr>
   </w:style>
-  <w:style w:type="character" w:customStyle="1" w:styleId="Ttulo8Car">
-    <w:name w:val="Título 8 Car"/>
-    <w:basedOn w:val="Fuentedeprrafopredeter"/>
-    <w:link w:val="Ttulo8"/>
+  <w:style w:type="character" w:customStyle="1" w:styleId="Heading8Char">
+    <w:name w:val="Heading 8 Char"/>
+    <w:basedOn w:val="DefaultParagraphFont"/>
+    <w:link w:val="Heading8"/>
     <w:uiPriority w:val="9"/>
     <w:semiHidden/>
     <w:rsid w:val="00615DA4"/>
@@ -10700,10 +10720,10 @@
       <w:szCs w:val="20"/>
     </w:rPr>
   </w:style>
-  <w:style w:type="character" w:customStyle="1" w:styleId="Ttulo9Car">
-    <w:name w:val="Título 9 Car"/>
-    <w:basedOn w:val="Fuentedeprrafopredeter"/>
-    <w:link w:val="Ttulo9"/>
+  <w:style w:type="character" w:customStyle="1" w:styleId="Heading9Char">
+    <w:name w:val="Heading 9 Char"/>
+    <w:basedOn w:val="DefaultParagraphFont"/>
+    <w:link w:val="Heading9"/>
     <w:uiPriority w:val="9"/>
     <w:semiHidden/>
     <w:rsid w:val="00615DA4"/>
@@ -10716,7 +10736,7 @@
       <w:szCs w:val="20"/>
     </w:rPr>
   </w:style>
-  <w:style w:type="paragraph" w:styleId="Epgrafe">
+  <w:style w:type="paragraph" w:styleId="Caption">
     <w:name w:val="caption"/>
     <w:basedOn w:val="Normal"/>
     <w:next w:val="Normal"/>
@@ -10736,11 +10756,11 @@
       <w:szCs w:val="18"/>
     </w:rPr>
   </w:style>
-  <w:style w:type="paragraph" w:styleId="Subttulo">
+  <w:style w:type="paragraph" w:styleId="Subtitle">
     <w:name w:val="Subtitle"/>
     <w:basedOn w:val="Normal"/>
     <w:next w:val="Normal"/>
-    <w:link w:val="SubttuloCar"/>
+    <w:link w:val="SubtitleChar"/>
     <w:uiPriority w:val="11"/>
     <w:qFormat/>
     <w:rsid w:val="00615DA4"/>
@@ -10759,10 +10779,10 @@
       <w:szCs w:val="24"/>
     </w:rPr>
   </w:style>
-  <w:style w:type="character" w:customStyle="1" w:styleId="SubttuloCar">
-    <w:name w:val="Subtítulo Car"/>
-    <w:basedOn w:val="Fuentedeprrafopredeter"/>
-    <w:link w:val="Subttulo"/>
+  <w:style w:type="character" w:customStyle="1" w:styleId="SubtitleChar">
+    <w:name w:val="Subtitle Char"/>
+    <w:basedOn w:val="DefaultParagraphFont"/>
+    <w:link w:val="Subtitle"/>
     <w:uiPriority w:val="11"/>
     <w:rsid w:val="00615DA4"/>
     <w:rPr>
@@ -10775,9 +10795,9 @@
       <w:szCs w:val="24"/>
     </w:rPr>
   </w:style>
-  <w:style w:type="character" w:styleId="Textoennegrita">
+  <w:style w:type="character" w:styleId="Strong">
     <w:name w:val="Strong"/>
-    <w:basedOn w:val="Fuentedeprrafopredeter"/>
+    <w:basedOn w:val="DefaultParagraphFont"/>
     <w:uiPriority w:val="22"/>
     <w:qFormat/>
     <w:rsid w:val="00615DA4"/>
@@ -10786,9 +10806,9 @@
       <w:bCs/>
     </w:rPr>
   </w:style>
-  <w:style w:type="character" w:styleId="nfasis">
+  <w:style w:type="character" w:styleId="Emphasis">
     <w:name w:val="Emphasis"/>
-    <w:basedOn w:val="Fuentedeprrafopredeter"/>
+    <w:basedOn w:val="DefaultParagraphFont"/>
     <w:uiPriority w:val="20"/>
     <w:qFormat/>
     <w:rsid w:val="00615DA4"/>
@@ -10797,7 +10817,7 @@
       <w:iCs/>
     </w:rPr>
   </w:style>
-  <w:style w:type="paragraph" w:styleId="Sinespaciado">
+  <w:style w:type="paragraph" w:styleId="NoSpacing">
     <w:name w:val="No Spacing"/>
     <w:uiPriority w:val="1"/>
     <w:qFormat/>
@@ -10806,7 +10826,7 @@
       <w:spacing w:after="0" w:line="240" w:lineRule="auto"/>
     </w:pPr>
   </w:style>
-  <w:style w:type="paragraph" w:styleId="Prrafodelista">
+  <w:style w:type="paragraph" w:styleId="ListParagraph">
     <w:name w:val="List Paragraph"/>
     <w:basedOn w:val="Normal"/>
     <w:uiPriority w:val="34"/>
@@ -10817,11 +10837,11 @@
       <w:contextualSpacing/>
     </w:pPr>
   </w:style>
-  <w:style w:type="paragraph" w:styleId="Cita">
+  <w:style w:type="paragraph" w:styleId="Quote">
     <w:name w:val="Quote"/>
     <w:basedOn w:val="Normal"/>
     <w:next w:val="Normal"/>
-    <w:link w:val="CitaCar"/>
+    <w:link w:val="QuoteChar"/>
     <w:uiPriority w:val="29"/>
     <w:qFormat/>
     <w:rsid w:val="00615DA4"/>
@@ -10831,10 +10851,10 @@
       <w:color w:val="000000" w:themeColor="text1"/>
     </w:rPr>
   </w:style>
-  <w:style w:type="character" w:customStyle="1" w:styleId="CitaCar">
-    <w:name w:val="Cita Car"/>
-    <w:basedOn w:val="Fuentedeprrafopredeter"/>
-    <w:link w:val="Cita"/>
+  <w:style w:type="character" w:customStyle="1" w:styleId="QuoteChar">
+    <w:name w:val="Quote Char"/>
+    <w:basedOn w:val="DefaultParagraphFont"/>
+    <w:link w:val="Quote"/>
     <w:uiPriority w:val="29"/>
     <w:rsid w:val="00615DA4"/>
     <w:rPr>
@@ -10843,11 +10863,11 @@
       <w:color w:val="000000" w:themeColor="text1"/>
     </w:rPr>
   </w:style>
-  <w:style w:type="paragraph" w:styleId="Citadestacada">
+  <w:style w:type="paragraph" w:styleId="IntenseQuote">
     <w:name w:val="Intense Quote"/>
     <w:basedOn w:val="Normal"/>
     <w:next w:val="Normal"/>
-    <w:link w:val="CitadestacadaCar"/>
+    <w:link w:val="IntenseQuoteChar"/>
     <w:uiPriority w:val="30"/>
     <w:qFormat/>
     <w:rsid w:val="00615DA4"/>
@@ -10866,10 +10886,10 @@
       <w:color w:val="4F81BD" w:themeColor="accent1"/>
     </w:rPr>
   </w:style>
-  <w:style w:type="character" w:customStyle="1" w:styleId="CitadestacadaCar">
-    <w:name w:val="Cita destacada Car"/>
-    <w:basedOn w:val="Fuentedeprrafopredeter"/>
-    <w:link w:val="Citadestacada"/>
+  <w:style w:type="character" w:customStyle="1" w:styleId="IntenseQuoteChar">
+    <w:name w:val="Intense Quote Char"/>
+    <w:basedOn w:val="DefaultParagraphFont"/>
+    <w:link w:val="IntenseQuote"/>
     <w:uiPriority w:val="30"/>
     <w:rsid w:val="00615DA4"/>
     <w:rPr>
@@ -10880,9 +10900,9 @@
       <w:color w:val="4F81BD" w:themeColor="accent1"/>
     </w:rPr>
   </w:style>
-  <w:style w:type="character" w:styleId="nfasissutil">
+  <w:style w:type="character" w:styleId="SubtleEmphasis">
     <w:name w:val="Subtle Emphasis"/>
-    <w:basedOn w:val="Fuentedeprrafopredeter"/>
+    <w:basedOn w:val="DefaultParagraphFont"/>
     <w:uiPriority w:val="19"/>
     <w:qFormat/>
     <w:rsid w:val="00615DA4"/>
@@ -10892,9 +10912,9 @@
       <w:color w:val="808080" w:themeColor="text1" w:themeTint="7F"/>
     </w:rPr>
   </w:style>
-  <w:style w:type="character" w:styleId="nfasisintenso">
+  <w:style w:type="character" w:styleId="IntenseEmphasis">
     <w:name w:val="Intense Emphasis"/>
-    <w:basedOn w:val="Fuentedeprrafopredeter"/>
+    <w:basedOn w:val="DefaultParagraphFont"/>
     <w:uiPriority w:val="21"/>
     <w:qFormat/>
     <w:rsid w:val="00615DA4"/>
@@ -10906,9 +10926,9 @@
       <w:color w:val="4F81BD" w:themeColor="accent1"/>
     </w:rPr>
   </w:style>
-  <w:style w:type="character" w:styleId="Referenciasutil">
+  <w:style w:type="character" w:styleId="SubtleReference">
     <w:name w:val="Subtle Reference"/>
-    <w:basedOn w:val="Fuentedeprrafopredeter"/>
+    <w:basedOn w:val="DefaultParagraphFont"/>
     <w:uiPriority w:val="31"/>
     <w:qFormat/>
     <w:rsid w:val="00615DA4"/>
@@ -10918,9 +10938,9 @@
       <w:u w:val="single"/>
     </w:rPr>
   </w:style>
-  <w:style w:type="character" w:styleId="Referenciaintensa">
+  <w:style w:type="character" w:styleId="IntenseReference">
     <w:name w:val="Intense Reference"/>
-    <w:basedOn w:val="Fuentedeprrafopredeter"/>
+    <w:basedOn w:val="DefaultParagraphFont"/>
     <w:uiPriority w:val="32"/>
     <w:qFormat/>
     <w:rsid w:val="00615DA4"/>
@@ -10933,9 +10953,9 @@
       <w:u w:val="single"/>
     </w:rPr>
   </w:style>
-  <w:style w:type="character" w:styleId="Ttulodellibro">
+  <w:style w:type="character" w:styleId="BookTitle">
     <w:name w:val="Book Title"/>
-    <w:basedOn w:val="Fuentedeprrafopredeter"/>
+    <w:basedOn w:val="DefaultParagraphFont"/>
     <w:uiPriority w:val="33"/>
     <w:qFormat/>
     <w:rsid w:val="00615DA4"/>
@@ -10946,9 +10966,9 @@
       <w:spacing w:val="5"/>
     </w:rPr>
   </w:style>
-  <w:style w:type="paragraph" w:styleId="TtulodeTDC">
+  <w:style w:type="paragraph" w:styleId="TOCHeading">
     <w:name w:val="TOC Heading"/>
-    <w:basedOn w:val="Ttulo1"/>
+    <w:basedOn w:val="Heading1"/>
     <w:next w:val="Normal"/>
     <w:uiPriority w:val="39"/>
     <w:unhideWhenUsed/>
@@ -10958,7 +10978,7 @@
       <w:outlineLvl w:val="9"/>
     </w:pPr>
   </w:style>
-  <w:style w:type="paragraph" w:styleId="TDC1">
+  <w:style w:type="paragraph" w:styleId="TOC1">
     <w:name w:val="toc 1"/>
     <w:basedOn w:val="Normal"/>
     <w:next w:val="Normal"/>
@@ -10970,7 +10990,7 @@
       <w:spacing w:after="100"/>
     </w:pPr>
   </w:style>
-  <w:style w:type="paragraph" w:styleId="TDC2">
+  <w:style w:type="paragraph" w:styleId="TOC2">
     <w:name w:val="toc 2"/>
     <w:basedOn w:val="Normal"/>
     <w:next w:val="Normal"/>
@@ -10983,9 +11003,9 @@
       <w:ind w:left="220"/>
     </w:pPr>
   </w:style>
-  <w:style w:type="character" w:styleId="Hipervnculo">
+  <w:style w:type="character" w:styleId="Hyperlink">
     <w:name w:val="Hyperlink"/>
-    <w:basedOn w:val="Fuentedeprrafopredeter"/>
+    <w:basedOn w:val="DefaultParagraphFont"/>
     <w:uiPriority w:val="99"/>
     <w:unhideWhenUsed/>
     <w:rsid w:val="008C2E86"/>
@@ -10994,10 +11014,10 @@
       <w:u w:val="single"/>
     </w:rPr>
   </w:style>
-  <w:style w:type="paragraph" w:styleId="Textodeglobo">
+  <w:style w:type="paragraph" w:styleId="BalloonText">
     <w:name w:val="Balloon Text"/>
     <w:basedOn w:val="Normal"/>
-    <w:link w:val="TextodegloboCar"/>
+    <w:link w:val="BalloonTextChar"/>
     <w:uiPriority w:val="99"/>
     <w:semiHidden/>
     <w:unhideWhenUsed/>
@@ -11011,10 +11031,10 @@
       <w:szCs w:val="16"/>
     </w:rPr>
   </w:style>
-  <w:style w:type="character" w:customStyle="1" w:styleId="TextodegloboCar">
-    <w:name w:val="Texto de globo Car"/>
-    <w:basedOn w:val="Fuentedeprrafopredeter"/>
-    <w:link w:val="Textodeglobo"/>
+  <w:style w:type="character" w:customStyle="1" w:styleId="BalloonTextChar">
+    <w:name w:val="Balloon Text Char"/>
+    <w:basedOn w:val="DefaultParagraphFont"/>
+    <w:link w:val="BalloonText"/>
     <w:uiPriority w:val="99"/>
     <w:semiHidden/>
     <w:rsid w:val="008C2E86"/>
@@ -11024,9 +11044,9 @@
       <w:szCs w:val="16"/>
     </w:rPr>
   </w:style>
-  <w:style w:type="table" w:styleId="Tablaconcuadrcula">
+  <w:style w:type="table" w:styleId="TableGrid">
     <w:name w:val="Table Grid"/>
-    <w:basedOn w:val="Tablanormal"/>
+    <w:basedOn w:val="TableNormal"/>
     <w:uiPriority w:val="59"/>
     <w:rsid w:val="008C2E86"/>
     <w:pPr>
@@ -11066,9 +11086,9 @@
       <w:szCs w:val="24"/>
     </w:rPr>
   </w:style>
-  <w:style w:type="character" w:styleId="Refdecomentario">
+  <w:style w:type="character" w:styleId="CommentReference">
     <w:name w:val="annotation reference"/>
-    <w:basedOn w:val="Fuentedeprrafopredeter"/>
+    <w:basedOn w:val="DefaultParagraphFont"/>
     <w:uiPriority w:val="99"/>
     <w:semiHidden/>
     <w:unhideWhenUsed/>
@@ -11078,10 +11098,10 @@
       <w:szCs w:val="16"/>
     </w:rPr>
   </w:style>
-  <w:style w:type="paragraph" w:styleId="Textocomentario">
+  <w:style w:type="paragraph" w:styleId="CommentText">
     <w:name w:val="annotation text"/>
     <w:basedOn w:val="Normal"/>
-    <w:link w:val="TextocomentarioCar"/>
+    <w:link w:val="CommentTextChar"/>
     <w:uiPriority w:val="99"/>
     <w:semiHidden/>
     <w:unhideWhenUsed/>
@@ -11094,10 +11114,10 @@
       <w:szCs w:val="20"/>
     </w:rPr>
   </w:style>
-  <w:style w:type="character" w:customStyle="1" w:styleId="TextocomentarioCar">
-    <w:name w:val="Texto comentario Car"/>
-    <w:basedOn w:val="Fuentedeprrafopredeter"/>
-    <w:link w:val="Textocomentario"/>
+  <w:style w:type="character" w:customStyle="1" w:styleId="CommentTextChar">
+    <w:name w:val="Comment Text Char"/>
+    <w:basedOn w:val="DefaultParagraphFont"/>
+    <w:link w:val="CommentText"/>
     <w:uiPriority w:val="99"/>
     <w:semiHidden/>
     <w:rsid w:val="006B5AA3"/>
@@ -11106,11 +11126,11 @@
       <w:szCs w:val="20"/>
     </w:rPr>
   </w:style>
-  <w:style w:type="paragraph" w:styleId="Asuntodelcomentario">
+  <w:style w:type="paragraph" w:styleId="CommentSubject">
     <w:name w:val="annotation subject"/>
-    <w:basedOn w:val="Textocomentario"/>
-    <w:next w:val="Textocomentario"/>
-    <w:link w:val="AsuntodelcomentarioCar"/>
+    <w:basedOn w:val="CommentText"/>
+    <w:next w:val="CommentText"/>
+    <w:link w:val="CommentSubjectChar"/>
     <w:uiPriority w:val="99"/>
     <w:semiHidden/>
     <w:unhideWhenUsed/>
@@ -11120,10 +11140,10 @@
       <w:bCs/>
     </w:rPr>
   </w:style>
-  <w:style w:type="character" w:customStyle="1" w:styleId="AsuntodelcomentarioCar">
-    <w:name w:val="Asunto del comentario Car"/>
-    <w:basedOn w:val="TextocomentarioCar"/>
-    <w:link w:val="Asuntodelcomentario"/>
+  <w:style w:type="character" w:customStyle="1" w:styleId="CommentSubjectChar">
+    <w:name w:val="Comment Subject Char"/>
+    <w:basedOn w:val="CommentTextChar"/>
+    <w:link w:val="CommentSubject"/>
     <w:uiPriority w:val="99"/>
     <w:semiHidden/>
     <w:rsid w:val="006B5AA3"/>
@@ -11134,7 +11154,7 @@
       <w:szCs w:val="20"/>
     </w:rPr>
   </w:style>
-  <w:style w:type="paragraph" w:styleId="TDC3">
+  <w:style w:type="paragraph" w:styleId="TOC3">
     <w:name w:val="toc 3"/>
     <w:basedOn w:val="Normal"/>
     <w:next w:val="Normal"/>
@@ -11171,9 +11191,9 @@
       <w:suppressLineNumbers/>
     </w:pPr>
   </w:style>
-  <w:style w:type="character" w:styleId="Hipervnculovisitado">
+  <w:style w:type="character" w:styleId="FollowedHyperlink">
     <w:name w:val="FollowedHyperlink"/>
-    <w:basedOn w:val="Fuentedeprrafopredeter"/>
+    <w:basedOn w:val="DefaultParagraphFont"/>
     <w:uiPriority w:val="99"/>
     <w:semiHidden/>
     <w:unhideWhenUsed/>
@@ -11348,11 +11368,11 @@
     <w:qFormat/>
     <w:rsid w:val="00615DA4"/>
   </w:style>
-  <w:style w:type="paragraph" w:styleId="Ttulo1">
+  <w:style w:type="paragraph" w:styleId="Heading1">
     <w:name w:val="heading 1"/>
     <w:basedOn w:val="Normal"/>
     <w:next w:val="Normal"/>
-    <w:link w:val="Ttulo1Car"/>
+    <w:link w:val="Heading1Char"/>
     <w:uiPriority w:val="9"/>
     <w:qFormat/>
     <w:rsid w:val="00615DA4"/>
@@ -11371,11 +11391,11 @@
       <w:szCs w:val="28"/>
     </w:rPr>
   </w:style>
-  <w:style w:type="paragraph" w:styleId="Ttulo2">
+  <w:style w:type="paragraph" w:styleId="Heading2">
     <w:name w:val="heading 2"/>
     <w:basedOn w:val="Normal"/>
     <w:next w:val="Normal"/>
-    <w:link w:val="Ttulo2Car"/>
+    <w:link w:val="Heading2Char"/>
     <w:uiPriority w:val="9"/>
     <w:unhideWhenUsed/>
     <w:qFormat/>
@@ -11395,11 +11415,11 @@
       <w:szCs w:val="26"/>
     </w:rPr>
   </w:style>
-  <w:style w:type="paragraph" w:styleId="Ttulo3">
+  <w:style w:type="paragraph" w:styleId="Heading3">
     <w:name w:val="heading 3"/>
     <w:basedOn w:val="Normal"/>
     <w:next w:val="Normal"/>
-    <w:link w:val="Ttulo3Car"/>
+    <w:link w:val="Heading3Char"/>
     <w:uiPriority w:val="9"/>
     <w:unhideWhenUsed/>
     <w:qFormat/>
@@ -11417,11 +11437,11 @@
       <w:color w:val="4F81BD" w:themeColor="accent1"/>
     </w:rPr>
   </w:style>
-  <w:style w:type="paragraph" w:styleId="Ttulo4">
+  <w:style w:type="paragraph" w:styleId="Heading4">
     <w:name w:val="heading 4"/>
     <w:basedOn w:val="Normal"/>
     <w:next w:val="Normal"/>
-    <w:link w:val="Ttulo4Car"/>
+    <w:link w:val="Heading4Char"/>
     <w:uiPriority w:val="9"/>
     <w:unhideWhenUsed/>
     <w:qFormat/>
@@ -11441,11 +11461,11 @@
       <w:color w:val="4F81BD" w:themeColor="accent1"/>
     </w:rPr>
   </w:style>
-  <w:style w:type="paragraph" w:styleId="Ttulo5">
+  <w:style w:type="paragraph" w:styleId="Heading5">
     <w:name w:val="heading 5"/>
     <w:basedOn w:val="Normal"/>
     <w:next w:val="Normal"/>
-    <w:link w:val="Ttulo5Car"/>
+    <w:link w:val="Heading5Char"/>
     <w:uiPriority w:val="9"/>
     <w:semiHidden/>
     <w:unhideWhenUsed/>
@@ -11462,11 +11482,11 @@
       <w:color w:val="243F60" w:themeColor="accent1" w:themeShade="7F"/>
     </w:rPr>
   </w:style>
-  <w:style w:type="paragraph" w:styleId="Ttulo6">
+  <w:style w:type="paragraph" w:styleId="Heading6">
     <w:name w:val="heading 6"/>
     <w:basedOn w:val="Normal"/>
     <w:next w:val="Normal"/>
-    <w:link w:val="Ttulo6Car"/>
+    <w:link w:val="Heading6Char"/>
     <w:uiPriority w:val="9"/>
     <w:semiHidden/>
     <w:unhideWhenUsed/>
@@ -11485,11 +11505,11 @@
       <w:color w:val="243F60" w:themeColor="accent1" w:themeShade="7F"/>
     </w:rPr>
   </w:style>
-  <w:style w:type="paragraph" w:styleId="Ttulo7">
+  <w:style w:type="paragraph" w:styleId="Heading7">
     <w:name w:val="heading 7"/>
     <w:basedOn w:val="Normal"/>
     <w:next w:val="Normal"/>
-    <w:link w:val="Ttulo7Car"/>
+    <w:link w:val="Heading7Char"/>
     <w:uiPriority w:val="9"/>
     <w:semiHidden/>
     <w:unhideWhenUsed/>
@@ -11508,11 +11528,11 @@
       <w:color w:val="404040" w:themeColor="text1" w:themeTint="BF"/>
     </w:rPr>
   </w:style>
-  <w:style w:type="paragraph" w:styleId="Ttulo8">
+  <w:style w:type="paragraph" w:styleId="Heading8">
     <w:name w:val="heading 8"/>
     <w:basedOn w:val="Normal"/>
     <w:next w:val="Normal"/>
-    <w:link w:val="Ttulo8Car"/>
+    <w:link w:val="Heading8Char"/>
     <w:uiPriority w:val="9"/>
     <w:semiHidden/>
     <w:unhideWhenUsed/>
@@ -11531,11 +11551,11 @@
       <w:szCs w:val="20"/>
     </w:rPr>
   </w:style>
-  <w:style w:type="paragraph" w:styleId="Ttulo9">
+  <w:style w:type="paragraph" w:styleId="Heading9">
     <w:name w:val="heading 9"/>
     <w:basedOn w:val="Normal"/>
     <w:next w:val="Normal"/>
-    <w:link w:val="Ttulo9Car"/>
+    <w:link w:val="Heading9Char"/>
     <w:uiPriority w:val="9"/>
     <w:semiHidden/>
     <w:unhideWhenUsed/>
@@ -11556,13 +11576,13 @@
       <w:szCs w:val="20"/>
     </w:rPr>
   </w:style>
-  <w:style w:type="character" w:default="1" w:styleId="Fuentedeprrafopredeter">
+  <w:style w:type="character" w:default="1" w:styleId="DefaultParagraphFont">
     <w:name w:val="Default Paragraph Font"/>
     <w:uiPriority w:val="1"/>
     <w:semiHidden/>
     <w:unhideWhenUsed/>
   </w:style>
-  <w:style w:type="table" w:default="1" w:styleId="Tablanormal">
+  <w:style w:type="table" w:default="1" w:styleId="TableNormal">
     <w:name w:val="Normal Table"/>
     <w:uiPriority w:val="99"/>
     <w:semiHidden/>
@@ -11577,17 +11597,17 @@
       </w:tblCellMar>
     </w:tblPr>
   </w:style>
-  <w:style w:type="numbering" w:default="1" w:styleId="Sinlista">
+  <w:style w:type="numbering" w:default="1" w:styleId="NoList">
     <w:name w:val="No List"/>
     <w:uiPriority w:val="99"/>
     <w:semiHidden/>
     <w:unhideWhenUsed/>
   </w:style>
-  <w:style w:type="paragraph" w:styleId="Ttulo">
+  <w:style w:type="paragraph" w:styleId="Title">
     <w:name w:val="Title"/>
     <w:basedOn w:val="Normal"/>
     <w:next w:val="Normal"/>
-    <w:link w:val="TtuloCar"/>
+    <w:link w:val="TitleChar"/>
     <w:uiPriority w:val="10"/>
     <w:qFormat/>
     <w:rsid w:val="00615DA4"/>
@@ -11607,10 +11627,10 @@
       <w:szCs w:val="52"/>
     </w:rPr>
   </w:style>
-  <w:style w:type="character" w:customStyle="1" w:styleId="TtuloCar">
-    <w:name w:val="Título Car"/>
-    <w:basedOn w:val="Fuentedeprrafopredeter"/>
-    <w:link w:val="Ttulo"/>
+  <w:style w:type="character" w:customStyle="1" w:styleId="TitleChar">
+    <w:name w:val="Title Char"/>
+    <w:basedOn w:val="DefaultParagraphFont"/>
+    <w:link w:val="Title"/>
     <w:uiPriority w:val="10"/>
     <w:rsid w:val="00615DA4"/>
     <w:rPr>
@@ -11622,10 +11642,10 @@
       <w:szCs w:val="52"/>
     </w:rPr>
   </w:style>
-  <w:style w:type="paragraph" w:styleId="Encabezado">
+  <w:style w:type="paragraph" w:styleId="Header">
     <w:name w:val="header"/>
     <w:basedOn w:val="Normal"/>
-    <w:link w:val="EncabezadoCar"/>
+    <w:link w:val="HeaderChar"/>
     <w:rsid w:val="005519C9"/>
     <w:pPr>
       <w:widowControl w:val="0"/>
@@ -11641,10 +11661,10 @@
       <w:kern w:val="1"/>
     </w:rPr>
   </w:style>
-  <w:style w:type="character" w:customStyle="1" w:styleId="EncabezadoCar">
-    <w:name w:val="Encabezado Car"/>
-    <w:basedOn w:val="Fuentedeprrafopredeter"/>
-    <w:link w:val="Encabezado"/>
+  <w:style w:type="character" w:customStyle="1" w:styleId="HeaderChar">
+    <w:name w:val="Header Char"/>
+    <w:basedOn w:val="DefaultParagraphFont"/>
+    <w:link w:val="Header"/>
     <w:rsid w:val="005519C9"/>
     <w:rPr>
       <w:rFonts w:ascii="Times New Roman" w:eastAsia="Lucida Sans Unicode" w:hAnsi="Times New Roman" w:cs="Times New Roman"/>
@@ -11654,10 +11674,10 @@
       <w:lang w:eastAsia="es-ES"/>
     </w:rPr>
   </w:style>
-  <w:style w:type="character" w:customStyle="1" w:styleId="Ttulo1Car">
-    <w:name w:val="Título 1 Car"/>
-    <w:basedOn w:val="Fuentedeprrafopredeter"/>
-    <w:link w:val="Ttulo1"/>
+  <w:style w:type="character" w:customStyle="1" w:styleId="Heading1Char">
+    <w:name w:val="Heading 1 Char"/>
+    <w:basedOn w:val="DefaultParagraphFont"/>
+    <w:link w:val="Heading1"/>
     <w:uiPriority w:val="9"/>
     <w:rsid w:val="00615DA4"/>
     <w:rPr>
@@ -11669,10 +11689,10 @@
       <w:szCs w:val="28"/>
     </w:rPr>
   </w:style>
-  <w:style w:type="character" w:customStyle="1" w:styleId="Ttulo2Car">
-    <w:name w:val="Título 2 Car"/>
-    <w:basedOn w:val="Fuentedeprrafopredeter"/>
-    <w:link w:val="Ttulo2"/>
+  <w:style w:type="character" w:customStyle="1" w:styleId="Heading2Char">
+    <w:name w:val="Heading 2 Char"/>
+    <w:basedOn w:val="DefaultParagraphFont"/>
+    <w:link w:val="Heading2"/>
     <w:uiPriority w:val="9"/>
     <w:rsid w:val="00615DA4"/>
     <w:rPr>
@@ -11684,10 +11704,10 @@
       <w:szCs w:val="26"/>
     </w:rPr>
   </w:style>
-  <w:style w:type="character" w:customStyle="1" w:styleId="Ttulo3Car">
-    <w:name w:val="Título 3 Car"/>
-    <w:basedOn w:val="Fuentedeprrafopredeter"/>
-    <w:link w:val="Ttulo3"/>
+  <w:style w:type="character" w:customStyle="1" w:styleId="Heading3Char">
+    <w:name w:val="Heading 3 Char"/>
+    <w:basedOn w:val="DefaultParagraphFont"/>
+    <w:link w:val="Heading3"/>
     <w:uiPriority w:val="9"/>
     <w:rsid w:val="00615DA4"/>
     <w:rPr>
@@ -11697,10 +11717,10 @@
       <w:color w:val="4F81BD" w:themeColor="accent1"/>
     </w:rPr>
   </w:style>
-  <w:style w:type="character" w:customStyle="1" w:styleId="Ttulo4Car">
-    <w:name w:val="Título 4 Car"/>
-    <w:basedOn w:val="Fuentedeprrafopredeter"/>
-    <w:link w:val="Ttulo4"/>
+  <w:style w:type="character" w:customStyle="1" w:styleId="Heading4Char">
+    <w:name w:val="Heading 4 Char"/>
+    <w:basedOn w:val="DefaultParagraphFont"/>
+    <w:link w:val="Heading4"/>
     <w:uiPriority w:val="9"/>
     <w:rsid w:val="00615DA4"/>
     <w:rPr>
@@ -11712,10 +11732,10 @@
       <w:color w:val="4F81BD" w:themeColor="accent1"/>
     </w:rPr>
   </w:style>
-  <w:style w:type="character" w:customStyle="1" w:styleId="Ttulo5Car">
-    <w:name w:val="Título 5 Car"/>
-    <w:basedOn w:val="Fuentedeprrafopredeter"/>
-    <w:link w:val="Ttulo5"/>
+  <w:style w:type="character" w:customStyle="1" w:styleId="Heading5Char">
+    <w:name w:val="Heading 5 Char"/>
+    <w:basedOn w:val="DefaultParagraphFont"/>
+    <w:link w:val="Heading5"/>
     <w:uiPriority w:val="9"/>
     <w:semiHidden/>
     <w:rsid w:val="00615DA4"/>
@@ -11724,10 +11744,10 @@
       <w:color w:val="243F60" w:themeColor="accent1" w:themeShade="7F"/>
     </w:rPr>
   </w:style>
-  <w:style w:type="character" w:customStyle="1" w:styleId="Ttulo6Car">
-    <w:name w:val="Título 6 Car"/>
-    <w:basedOn w:val="Fuentedeprrafopredeter"/>
-    <w:link w:val="Ttulo6"/>
+  <w:style w:type="character" w:customStyle="1" w:styleId="Heading6Char">
+    <w:name w:val="Heading 6 Char"/>
+    <w:basedOn w:val="DefaultParagraphFont"/>
+    <w:link w:val="Heading6"/>
     <w:uiPriority w:val="9"/>
     <w:semiHidden/>
     <w:rsid w:val="00615DA4"/>
@@ -11738,10 +11758,10 @@
       <w:color w:val="243F60" w:themeColor="accent1" w:themeShade="7F"/>
     </w:rPr>
   </w:style>
-  <w:style w:type="character" w:customStyle="1" w:styleId="Ttulo7Car">
-    <w:name w:val="Título 7 Car"/>
-    <w:basedOn w:val="Fuentedeprrafopredeter"/>
-    <w:link w:val="Ttulo7"/>
+  <w:style w:type="character" w:customStyle="1" w:styleId="Heading7Char">
+    <w:name w:val="Heading 7 Char"/>
+    <w:basedOn w:val="DefaultParagraphFont"/>
+    <w:link w:val="Heading7"/>
     <w:uiPriority w:val="9"/>
     <w:semiHidden/>
     <w:rsid w:val="00615DA4"/>
@@ -11752,10 +11772,10 @@
       <w:color w:val="404040" w:themeColor="text1" w:themeTint="BF"/>
     </w:rPr>
   </w:style>
-  <w:style w:type="character" w:customStyle="1" w:styleId="Ttulo8Car">
-    <w:name w:val="Título 8 Car"/>
-    <w:basedOn w:val="Fuentedeprrafopredeter"/>
-    <w:link w:val="Ttulo8"/>
+  <w:style w:type="character" w:customStyle="1" w:styleId="Heading8Char">
+    <w:name w:val="Heading 8 Char"/>
+    <w:basedOn w:val="DefaultParagraphFont"/>
+    <w:link w:val="Heading8"/>
     <w:uiPriority w:val="9"/>
     <w:semiHidden/>
     <w:rsid w:val="00615DA4"/>
@@ -11766,10 +11786,10 @@
       <w:szCs w:val="20"/>
     </w:rPr>
   </w:style>
-  <w:style w:type="character" w:customStyle="1" w:styleId="Ttulo9Car">
-    <w:name w:val="Título 9 Car"/>
-    <w:basedOn w:val="Fuentedeprrafopredeter"/>
-    <w:link w:val="Ttulo9"/>
+  <w:style w:type="character" w:customStyle="1" w:styleId="Heading9Char">
+    <w:name w:val="Heading 9 Char"/>
+    <w:basedOn w:val="DefaultParagraphFont"/>
+    <w:link w:val="Heading9"/>
     <w:uiPriority w:val="9"/>
     <w:semiHidden/>
     <w:rsid w:val="00615DA4"/>
@@ -11782,7 +11802,7 @@
       <w:szCs w:val="20"/>
     </w:rPr>
   </w:style>
-  <w:style w:type="paragraph" w:styleId="Epgrafe">
+  <w:style w:type="paragraph" w:styleId="Caption">
     <w:name w:val="caption"/>
     <w:basedOn w:val="Normal"/>
     <w:next w:val="Normal"/>
@@ -11802,11 +11822,11 @@
       <w:szCs w:val="18"/>
     </w:rPr>
   </w:style>
-  <w:style w:type="paragraph" w:styleId="Subttulo">
+  <w:style w:type="paragraph" w:styleId="Subtitle">
     <w:name w:val="Subtitle"/>
     <w:basedOn w:val="Normal"/>
     <w:next w:val="Normal"/>
-    <w:link w:val="SubttuloCar"/>
+    <w:link w:val="SubtitleChar"/>
     <w:uiPriority w:val="11"/>
     <w:qFormat/>
     <w:rsid w:val="00615DA4"/>
@@ -11825,10 +11845,10 @@
       <w:szCs w:val="24"/>
     </w:rPr>
   </w:style>
-  <w:style w:type="character" w:customStyle="1" w:styleId="SubttuloCar">
-    <w:name w:val="Subtítulo Car"/>
-    <w:basedOn w:val="Fuentedeprrafopredeter"/>
-    <w:link w:val="Subttulo"/>
+  <w:style w:type="character" w:customStyle="1" w:styleId="SubtitleChar">
+    <w:name w:val="Subtitle Char"/>
+    <w:basedOn w:val="DefaultParagraphFont"/>
+    <w:link w:val="Subtitle"/>
     <w:uiPriority w:val="11"/>
     <w:rsid w:val="00615DA4"/>
     <w:rPr>
@@ -11841,9 +11861,9 @@
       <w:szCs w:val="24"/>
     </w:rPr>
   </w:style>
-  <w:style w:type="character" w:styleId="Textoennegrita">
+  <w:style w:type="character" w:styleId="Strong">
     <w:name w:val="Strong"/>
-    <w:basedOn w:val="Fuentedeprrafopredeter"/>
+    <w:basedOn w:val="DefaultParagraphFont"/>
     <w:uiPriority w:val="22"/>
     <w:qFormat/>
     <w:rsid w:val="00615DA4"/>
@@ -11852,9 +11872,9 @@
       <w:bCs/>
     </w:rPr>
   </w:style>
-  <w:style w:type="character" w:styleId="nfasis">
+  <w:style w:type="character" w:styleId="Emphasis">
     <w:name w:val="Emphasis"/>
-    <w:basedOn w:val="Fuentedeprrafopredeter"/>
+    <w:basedOn w:val="DefaultParagraphFont"/>
     <w:uiPriority w:val="20"/>
     <w:qFormat/>
     <w:rsid w:val="00615DA4"/>
@@ -11863,7 +11883,7 @@
       <w:iCs/>
     </w:rPr>
   </w:style>
-  <w:style w:type="paragraph" w:styleId="Sinespaciado">
+  <w:style w:type="paragraph" w:styleId="NoSpacing">
     <w:name w:val="No Spacing"/>
     <w:uiPriority w:val="1"/>
     <w:qFormat/>
@@ -11872,7 +11892,7 @@
       <w:spacing w:after="0" w:line="240" w:lineRule="auto"/>
     </w:pPr>
   </w:style>
-  <w:style w:type="paragraph" w:styleId="Prrafodelista">
+  <w:style w:type="paragraph" w:styleId="ListParagraph">
     <w:name w:val="List Paragraph"/>
     <w:basedOn w:val="Normal"/>
     <w:uiPriority w:val="34"/>
@@ -11883,11 +11903,11 @@
       <w:contextualSpacing/>
     </w:pPr>
   </w:style>
-  <w:style w:type="paragraph" w:styleId="Cita">
+  <w:style w:type="paragraph" w:styleId="Quote">
     <w:name w:val="Quote"/>
     <w:basedOn w:val="Normal"/>
     <w:next w:val="Normal"/>
-    <w:link w:val="CitaCar"/>
+    <w:link w:val="QuoteChar"/>
     <w:uiPriority w:val="29"/>
     <w:qFormat/>
     <w:rsid w:val="00615DA4"/>
@@ -11897,10 +11917,10 @@
       <w:color w:val="000000" w:themeColor="text1"/>
     </w:rPr>
   </w:style>
-  <w:style w:type="character" w:customStyle="1" w:styleId="CitaCar">
-    <w:name w:val="Cita Car"/>
-    <w:basedOn w:val="Fuentedeprrafopredeter"/>
-    <w:link w:val="Cita"/>
+  <w:style w:type="character" w:customStyle="1" w:styleId="QuoteChar">
+    <w:name w:val="Quote Char"/>
+    <w:basedOn w:val="DefaultParagraphFont"/>
+    <w:link w:val="Quote"/>
     <w:uiPriority w:val="29"/>
     <w:rsid w:val="00615DA4"/>
     <w:rPr>
@@ -11909,11 +11929,11 @@
       <w:color w:val="000000" w:themeColor="text1"/>
     </w:rPr>
   </w:style>
-  <w:style w:type="paragraph" w:styleId="Citadestacada">
+  <w:style w:type="paragraph" w:styleId="IntenseQuote">
     <w:name w:val="Intense Quote"/>
     <w:basedOn w:val="Normal"/>
     <w:next w:val="Normal"/>
-    <w:link w:val="CitadestacadaCar"/>
+    <w:link w:val="IntenseQuoteChar"/>
     <w:uiPriority w:val="30"/>
     <w:qFormat/>
     <w:rsid w:val="00615DA4"/>
@@ -11932,10 +11952,10 @@
       <w:color w:val="4F81BD" w:themeColor="accent1"/>
     </w:rPr>
   </w:style>
-  <w:style w:type="character" w:customStyle="1" w:styleId="CitadestacadaCar">
-    <w:name w:val="Cita destacada Car"/>
-    <w:basedOn w:val="Fuentedeprrafopredeter"/>
-    <w:link w:val="Citadestacada"/>
+  <w:style w:type="character" w:customStyle="1" w:styleId="IntenseQuoteChar">
+    <w:name w:val="Intense Quote Char"/>
+    <w:basedOn w:val="DefaultParagraphFont"/>
+    <w:link w:val="IntenseQuote"/>
     <w:uiPriority w:val="30"/>
     <w:rsid w:val="00615DA4"/>
     <w:rPr>
@@ -11946,9 +11966,9 @@
       <w:color w:val="4F81BD" w:themeColor="accent1"/>
     </w:rPr>
   </w:style>
-  <w:style w:type="character" w:styleId="nfasissutil">
+  <w:style w:type="character" w:styleId="SubtleEmphasis">
     <w:name w:val="Subtle Emphasis"/>
-    <w:basedOn w:val="Fuentedeprrafopredeter"/>
+    <w:basedOn w:val="DefaultParagraphFont"/>
     <w:uiPriority w:val="19"/>
     <w:qFormat/>
     <w:rsid w:val="00615DA4"/>
@@ -11958,9 +11978,9 @@
       <w:color w:val="808080" w:themeColor="text1" w:themeTint="7F"/>
     </w:rPr>
   </w:style>
-  <w:style w:type="character" w:styleId="nfasisintenso">
+  <w:style w:type="character" w:styleId="IntenseEmphasis">
     <w:name w:val="Intense Emphasis"/>
-    <w:basedOn w:val="Fuentedeprrafopredeter"/>
+    <w:basedOn w:val="DefaultParagraphFont"/>
     <w:uiPriority w:val="21"/>
     <w:qFormat/>
     <w:rsid w:val="00615DA4"/>
@@ -11972,9 +11992,9 @@
       <w:color w:val="4F81BD" w:themeColor="accent1"/>
     </w:rPr>
   </w:style>
-  <w:style w:type="character" w:styleId="Referenciasutil">
+  <w:style w:type="character" w:styleId="SubtleReference">
     <w:name w:val="Subtle Reference"/>
-    <w:basedOn w:val="Fuentedeprrafopredeter"/>
+    <w:basedOn w:val="DefaultParagraphFont"/>
     <w:uiPriority w:val="31"/>
     <w:qFormat/>
     <w:rsid w:val="00615DA4"/>
@@ -11984,9 +12004,9 @@
       <w:u w:val="single"/>
     </w:rPr>
   </w:style>
-  <w:style w:type="character" w:styleId="Referenciaintensa">
+  <w:style w:type="character" w:styleId="IntenseReference">
     <w:name w:val="Intense Reference"/>
-    <w:basedOn w:val="Fuentedeprrafopredeter"/>
+    <w:basedOn w:val="DefaultParagraphFont"/>
     <w:uiPriority w:val="32"/>
     <w:qFormat/>
     <w:rsid w:val="00615DA4"/>
@@ -11999,9 +12019,9 @@
       <w:u w:val="single"/>
     </w:rPr>
   </w:style>
-  <w:style w:type="character" w:styleId="Ttulodellibro">
+  <w:style w:type="character" w:styleId="BookTitle">
     <w:name w:val="Book Title"/>
-    <w:basedOn w:val="Fuentedeprrafopredeter"/>
+    <w:basedOn w:val="DefaultParagraphFont"/>
     <w:uiPriority w:val="33"/>
     <w:qFormat/>
     <w:rsid w:val="00615DA4"/>
@@ -12012,9 +12032,9 @@
       <w:spacing w:val="5"/>
     </w:rPr>
   </w:style>
-  <w:style w:type="paragraph" w:styleId="TtulodeTDC">
+  <w:style w:type="paragraph" w:styleId="TOCHeading">
     <w:name w:val="TOC Heading"/>
-    <w:basedOn w:val="Ttulo1"/>
+    <w:basedOn w:val="Heading1"/>
     <w:next w:val="Normal"/>
     <w:uiPriority w:val="39"/>
     <w:unhideWhenUsed/>
@@ -12024,7 +12044,7 @@
       <w:outlineLvl w:val="9"/>
     </w:pPr>
   </w:style>
-  <w:style w:type="paragraph" w:styleId="TDC1">
+  <w:style w:type="paragraph" w:styleId="TOC1">
     <w:name w:val="toc 1"/>
     <w:basedOn w:val="Normal"/>
     <w:next w:val="Normal"/>
@@ -12036,7 +12056,7 @@
       <w:spacing w:after="100"/>
     </w:pPr>
   </w:style>
-  <w:style w:type="paragraph" w:styleId="TDC2">
+  <w:style w:type="paragraph" w:styleId="TOC2">
     <w:name w:val="toc 2"/>
     <w:basedOn w:val="Normal"/>
     <w:next w:val="Normal"/>
@@ -12049,9 +12069,9 @@
       <w:ind w:left="220"/>
     </w:pPr>
   </w:style>
-  <w:style w:type="character" w:styleId="Hipervnculo">
+  <w:style w:type="character" w:styleId="Hyperlink">
     <w:name w:val="Hyperlink"/>
-    <w:basedOn w:val="Fuentedeprrafopredeter"/>
+    <w:basedOn w:val="DefaultParagraphFont"/>
     <w:uiPriority w:val="99"/>
     <w:unhideWhenUsed/>
     <w:rsid w:val="008C2E86"/>
@@ -12060,10 +12080,10 @@
       <w:u w:val="single"/>
     </w:rPr>
   </w:style>
-  <w:style w:type="paragraph" w:styleId="Textodeglobo">
+  <w:style w:type="paragraph" w:styleId="BalloonText">
     <w:name w:val="Balloon Text"/>
     <w:basedOn w:val="Normal"/>
-    <w:link w:val="TextodegloboCar"/>
+    <w:link w:val="BalloonTextChar"/>
     <w:uiPriority w:val="99"/>
     <w:semiHidden/>
     <w:unhideWhenUsed/>
@@ -12077,10 +12097,10 @@
       <w:szCs w:val="16"/>
     </w:rPr>
   </w:style>
-  <w:style w:type="character" w:customStyle="1" w:styleId="TextodegloboCar">
-    <w:name w:val="Texto de globo Car"/>
-    <w:basedOn w:val="Fuentedeprrafopredeter"/>
-    <w:link w:val="Textodeglobo"/>
+  <w:style w:type="character" w:customStyle="1" w:styleId="BalloonTextChar">
+    <w:name w:val="Balloon Text Char"/>
+    <w:basedOn w:val="DefaultParagraphFont"/>
+    <w:link w:val="BalloonText"/>
     <w:uiPriority w:val="99"/>
     <w:semiHidden/>
     <w:rsid w:val="008C2E86"/>
@@ -12090,9 +12110,9 @@
       <w:szCs w:val="16"/>
     </w:rPr>
   </w:style>
-  <w:style w:type="table" w:styleId="Tablaconcuadrcula">
+  <w:style w:type="table" w:styleId="TableGrid">
     <w:name w:val="Table Grid"/>
-    <w:basedOn w:val="Tablanormal"/>
+    <w:basedOn w:val="TableNormal"/>
     <w:uiPriority w:val="59"/>
     <w:rsid w:val="008C2E86"/>
     <w:pPr>
@@ -12132,9 +12152,9 @@
       <w:szCs w:val="24"/>
     </w:rPr>
   </w:style>
-  <w:style w:type="character" w:styleId="Refdecomentario">
+  <w:style w:type="character" w:styleId="CommentReference">
     <w:name w:val="annotation reference"/>
-    <w:basedOn w:val="Fuentedeprrafopredeter"/>
+    <w:basedOn w:val="DefaultParagraphFont"/>
     <w:uiPriority w:val="99"/>
     <w:semiHidden/>
     <w:unhideWhenUsed/>
@@ -12144,10 +12164,10 @@
       <w:szCs w:val="16"/>
     </w:rPr>
   </w:style>
-  <w:style w:type="paragraph" w:styleId="Textocomentario">
+  <w:style w:type="paragraph" w:styleId="CommentText">
     <w:name w:val="annotation text"/>
     <w:basedOn w:val="Normal"/>
-    <w:link w:val="TextocomentarioCar"/>
+    <w:link w:val="CommentTextChar"/>
     <w:uiPriority w:val="99"/>
     <w:semiHidden/>
     <w:unhideWhenUsed/>
@@ -12160,10 +12180,10 @@
       <w:szCs w:val="20"/>
     </w:rPr>
   </w:style>
-  <w:style w:type="character" w:customStyle="1" w:styleId="TextocomentarioCar">
-    <w:name w:val="Texto comentario Car"/>
-    <w:basedOn w:val="Fuentedeprrafopredeter"/>
-    <w:link w:val="Textocomentario"/>
+  <w:style w:type="character" w:customStyle="1" w:styleId="CommentTextChar">
+    <w:name w:val="Comment Text Char"/>
+    <w:basedOn w:val="DefaultParagraphFont"/>
+    <w:link w:val="CommentText"/>
     <w:uiPriority w:val="99"/>
     <w:semiHidden/>
     <w:rsid w:val="006B5AA3"/>
@@ -12172,11 +12192,11 @@
       <w:szCs w:val="20"/>
     </w:rPr>
   </w:style>
-  <w:style w:type="paragraph" w:styleId="Asuntodelcomentario">
+  <w:style w:type="paragraph" w:styleId="CommentSubject">
     <w:name w:val="annotation subject"/>
-    <w:basedOn w:val="Textocomentario"/>
-    <w:next w:val="Textocomentario"/>
-    <w:link w:val="AsuntodelcomentarioCar"/>
+    <w:basedOn w:val="CommentText"/>
+    <w:next w:val="CommentText"/>
+    <w:link w:val="CommentSubjectChar"/>
     <w:uiPriority w:val="99"/>
     <w:semiHidden/>
     <w:unhideWhenUsed/>
@@ -12186,10 +12206,10 @@
       <w:bCs/>
     </w:rPr>
   </w:style>
-  <w:style w:type="character" w:customStyle="1" w:styleId="AsuntodelcomentarioCar">
-    <w:name w:val="Asunto del comentario Car"/>
-    <w:basedOn w:val="TextocomentarioCar"/>
-    <w:link w:val="Asuntodelcomentario"/>
+  <w:style w:type="character" w:customStyle="1" w:styleId="CommentSubjectChar">
+    <w:name w:val="Comment Subject Char"/>
+    <w:basedOn w:val="CommentTextChar"/>
+    <w:link w:val="CommentSubject"/>
     <w:uiPriority w:val="99"/>
     <w:semiHidden/>
     <w:rsid w:val="006B5AA3"/>
@@ -12200,7 +12220,7 @@
       <w:szCs w:val="20"/>
     </w:rPr>
   </w:style>
-  <w:style w:type="paragraph" w:styleId="TDC3">
+  <w:style w:type="paragraph" w:styleId="TOC3">
     <w:name w:val="toc 3"/>
     <w:basedOn w:val="Normal"/>
     <w:next w:val="Normal"/>
@@ -12237,9 +12257,9 @@
       <w:suppressLineNumbers/>
     </w:pPr>
   </w:style>
-  <w:style w:type="character" w:styleId="Hipervnculovisitado">
+  <w:style w:type="character" w:styleId="FollowedHyperlink">
     <w:name w:val="FollowedHyperlink"/>
-    <w:basedOn w:val="Fuentedeprrafopredeter"/>
+    <w:basedOn w:val="DefaultParagraphFont"/>
     <w:uiPriority w:val="99"/>
     <w:semiHidden/>
     <w:unhideWhenUsed/>
@@ -12553,7 +12573,7 @@
 </file>
 
 <file path=customXml/itemProps2.xml><?xml version="1.0" encoding="utf-8"?>
-<ds:datastoreItem xmlns:ds="http://schemas.openxmlformats.org/officeDocument/2006/customXml" ds:itemID="{9DD291A6-6233-4B0D-A529-FBA16FFDF68B}">
+<ds:datastoreItem xmlns:ds="http://schemas.openxmlformats.org/officeDocument/2006/customXml" ds:itemID="{4B9C7D63-F1A2-4D5B-83B0-E63D4949C369}">
   <ds:schemaRefs>
     <ds:schemaRef ds:uri="http://schemas.openxmlformats.org/officeDocument/2006/bibliography"/>
   </ds:schemaRefs>

</xml_diff>

<commit_message>
DocumentacionGeneral updated | Diagrams moved to docs/diagrams folder
</commit_message>
<xml_diff>
--- a/docs/DocumentacionGeneral.docx
+++ b/docs/DocumentacionGeneral.docx
@@ -9,8 +9,6 @@
           <w:rFonts w:ascii="Tahoma" w:hAnsi="Tahoma"/>
         </w:rPr>
       </w:pPr>
-      <w:bookmarkStart w:id="0" w:name="_GoBack"/>
-      <w:bookmarkEnd w:id="0"/>
     </w:p>
     <w:p>
       <w:pPr>
@@ -46,7 +44,7 @@
           <v:shape id="_x0000_s1026" type="#_x0000_t75" style="position:absolute;margin-left:9pt;margin-top:-4.25pt;width:68.6pt;height:73.65pt;z-index:251659264">
             <v:imagedata r:id="rId8" o:title=""/>
           </v:shape>
-          <o:OLEObject Type="Embed" ProgID="MSPhotoEd.3" ShapeID="_x0000_s1026" DrawAspect="Content" ObjectID="_1380742618" r:id="rId9"/>
+          <o:OLEObject Type="Embed" ProgID="MSPhotoEd.3" ShapeID="_x0000_s1026" DrawAspect="Content" ObjectID="_1382891871" r:id="rId9"/>
         </w:pict>
       </w:r>
       <w:r>
@@ -58,7 +56,7 @@
           <v:shape id="_x0000_s1027" type="#_x0000_t75" style="position:absolute;margin-left:6in;margin-top:1.1pt;width:34.85pt;height:63pt;z-index:251660288">
             <v:imagedata r:id="rId10" o:title=""/>
           </v:shape>
-          <o:OLEObject Type="Embed" ProgID="MSPhotoEd.3" ShapeID="_x0000_s1027" DrawAspect="Content" ObjectID="_1380742619" r:id="rId11"/>
+          <o:OLEObject Type="Embed" ProgID="MSPhotoEd.3" ShapeID="_x0000_s1027" DrawAspect="Content" ObjectID="_1382891872" r:id="rId11"/>
         </w:pict>
       </w:r>
     </w:p>
@@ -110,7 +108,7 @@
     </w:p>
     <w:p>
       <w:pPr>
-        <w:pStyle w:val="Header"/>
+        <w:pStyle w:val="Encabezado"/>
         <w:tabs>
           <w:tab w:val="clear" w:pos="4818"/>
           <w:tab w:val="clear" w:pos="9637"/>
@@ -148,7 +146,7 @@
     </w:p>
     <w:p>
       <w:pPr>
-        <w:pStyle w:val="Header"/>
+        <w:pStyle w:val="Encabezado"/>
         <w:tabs>
           <w:tab w:val="clear" w:pos="4818"/>
           <w:tab w:val="clear" w:pos="9637"/>
@@ -165,7 +163,7 @@
     </w:p>
     <w:p>
       <w:pPr>
-        <w:pStyle w:val="Header"/>
+        <w:pStyle w:val="Encabezado"/>
         <w:tabs>
           <w:tab w:val="clear" w:pos="4818"/>
           <w:tab w:val="clear" w:pos="9637"/>
@@ -228,7 +226,7 @@
     </w:p>
     <w:p>
       <w:pPr>
-        <w:pStyle w:val="Header"/>
+        <w:pStyle w:val="Encabezado"/>
         <w:tabs>
           <w:tab w:val="clear" w:pos="4818"/>
           <w:tab w:val="clear" w:pos="9637"/>
@@ -245,7 +243,7 @@
     </w:p>
     <w:p>
       <w:pPr>
-        <w:pStyle w:val="Header"/>
+        <w:pStyle w:val="Encabezado"/>
         <w:tabs>
           <w:tab w:val="clear" w:pos="4818"/>
           <w:tab w:val="clear" w:pos="9637"/>
@@ -275,7 +273,7 @@
     </w:p>
     <w:p>
       <w:pPr>
-        <w:pStyle w:val="Header"/>
+        <w:pStyle w:val="Encabezado"/>
         <w:tabs>
           <w:tab w:val="clear" w:pos="4818"/>
           <w:tab w:val="clear" w:pos="9637"/>
@@ -331,7 +329,7 @@
     </w:p>
     <w:p>
       <w:pPr>
-        <w:pStyle w:val="Header"/>
+        <w:pStyle w:val="Encabezado"/>
         <w:tabs>
           <w:tab w:val="clear" w:pos="4818"/>
           <w:tab w:val="clear" w:pos="9637"/>
@@ -382,7 +380,7 @@
     </w:p>
     <w:p>
       <w:pPr>
-        <w:pStyle w:val="Header"/>
+        <w:pStyle w:val="Encabezado"/>
         <w:tabs>
           <w:tab w:val="clear" w:pos="4818"/>
           <w:tab w:val="clear" w:pos="9637"/>
@@ -453,7 +451,7 @@
     </w:p>
     <w:p>
       <w:pPr>
-        <w:pStyle w:val="Header"/>
+        <w:pStyle w:val="Encabezado"/>
         <w:tabs>
           <w:tab w:val="clear" w:pos="4818"/>
           <w:tab w:val="clear" w:pos="9637"/>
@@ -484,7 +482,7 @@
     </w:p>
     <w:p>
       <w:pPr>
-        <w:pStyle w:val="Header"/>
+        <w:pStyle w:val="Encabezado"/>
         <w:tabs>
           <w:tab w:val="clear" w:pos="4818"/>
           <w:tab w:val="clear" w:pos="9637"/>
@@ -517,7 +515,7 @@
     </w:p>
     <w:p>
       <w:pPr>
-        <w:pStyle w:val="Header"/>
+        <w:pStyle w:val="Encabezado"/>
         <w:tabs>
           <w:tab w:val="clear" w:pos="4818"/>
           <w:tab w:val="clear" w:pos="9637"/>
@@ -543,7 +541,31 @@
           <w:sz w:val="28"/>
           <w:szCs w:val="28"/>
         </w:rPr>
-        <w:t xml:space="preserve"> 2011-10-22</w:t>
+        <w:t xml:space="preserve"> 2011-1</w:t>
+      </w:r>
+      <w:r>
+        <w:rPr>
+          <w:rFonts w:ascii="Tahoma" w:eastAsia="MS Mincho" w:hAnsi="Tahoma" w:cs="Tahoma"/>
+          <w:sz w:val="28"/>
+          <w:szCs w:val="28"/>
+        </w:rPr>
+        <w:t>2</w:t>
+      </w:r>
+      <w:r>
+        <w:rPr>
+          <w:rFonts w:ascii="Tahoma" w:eastAsia="MS Mincho" w:hAnsi="Tahoma" w:cs="Tahoma"/>
+          <w:sz w:val="28"/>
+          <w:szCs w:val="28"/>
+        </w:rPr>
+        <w:t>-</w:t>
+      </w:r>
+      <w:r>
+        <w:rPr>
+          <w:rFonts w:ascii="Tahoma" w:eastAsia="MS Mincho" w:hAnsi="Tahoma" w:cs="Tahoma"/>
+          <w:sz w:val="28"/>
+          <w:szCs w:val="28"/>
+        </w:rPr>
+        <w:t>03</w:t>
       </w:r>
     </w:p>
     <w:p>
@@ -595,7 +617,7 @@
           </w:tcPr>
           <w:p>
             <w:pPr>
-              <w:pStyle w:val="Header"/>
+              <w:pStyle w:val="Encabezado"/>
               <w:spacing w:after="0"/>
               <w:jc w:val="center"/>
               <w:rPr>
@@ -634,7 +656,7 @@
           </w:tcPr>
           <w:p>
             <w:pPr>
-              <w:pStyle w:val="Header"/>
+              <w:pStyle w:val="Encabezado"/>
               <w:spacing w:after="0"/>
               <w:jc w:val="center"/>
               <w:rPr>
@@ -674,7 +696,7 @@
           </w:tcPr>
           <w:p>
             <w:pPr>
-              <w:pStyle w:val="Header"/>
+              <w:pStyle w:val="Encabezado"/>
               <w:spacing w:after="0"/>
               <w:jc w:val="center"/>
               <w:rPr>
@@ -785,7 +807,7 @@
           </w:tcPr>
           <w:p>
             <w:pPr>
-              <w:pStyle w:val="Header"/>
+              <w:pStyle w:val="Encabezado"/>
               <w:spacing w:after="0"/>
               <w:jc w:val="center"/>
               <w:rPr>
@@ -894,7 +916,7 @@
           </w:tcPr>
           <w:p>
             <w:pPr>
-              <w:pStyle w:val="Header"/>
+              <w:pStyle w:val="Encabezado"/>
               <w:spacing w:after="0"/>
               <w:jc w:val="center"/>
             </w:pPr>
@@ -1006,7 +1028,7 @@
           </w:tcPr>
           <w:p>
             <w:pPr>
-              <w:pStyle w:val="Header"/>
+              <w:pStyle w:val="Encabezado"/>
               <w:spacing w:after="0"/>
               <w:jc w:val="center"/>
               <w:rPr>
@@ -1099,7 +1121,7 @@
           </w:tcPr>
           <w:p>
             <w:pPr>
-              <w:pStyle w:val="Header"/>
+              <w:pStyle w:val="Encabezado"/>
               <w:spacing w:after="0"/>
               <w:jc w:val="center"/>
               <w:rPr>
@@ -1192,7 +1214,7 @@
           </w:tcPr>
           <w:p>
             <w:pPr>
-              <w:pStyle w:val="Header"/>
+              <w:pStyle w:val="Encabezado"/>
               <w:spacing w:after="0"/>
               <w:jc w:val="center"/>
               <w:rPr>
@@ -1254,7 +1276,7 @@
       <w:sdtContent>
         <w:p>
           <w:pPr>
-            <w:pStyle w:val="TOCHeading"/>
+            <w:pStyle w:val="TtulodeTDC"/>
           </w:pPr>
           <w:r>
             <w:t>Índice</w:t>
@@ -1262,7 +1284,7 @@
         </w:p>
         <w:p>
           <w:pPr>
-            <w:pStyle w:val="TOC1"/>
+            <w:pStyle w:val="TDC1"/>
             <w:tabs>
               <w:tab w:val="right" w:leader="dot" w:pos="9629"/>
             </w:tabs>
@@ -1283,7 +1305,7 @@
           <w:hyperlink w:anchor="_Toc306999702" w:history="1">
             <w:r>
               <w:rPr>
-                <w:rStyle w:val="Hyperlink"/>
+                <w:rStyle w:val="Hipervnculo"/>
                 <w:noProof/>
               </w:rPr>
               <w:t>Especificación de Clases</w:t>
@@ -1340,7 +1362,7 @@
         </w:p>
         <w:p>
           <w:pPr>
-            <w:pStyle w:val="TOC1"/>
+            <w:pStyle w:val="TDC1"/>
             <w:tabs>
               <w:tab w:val="right" w:leader="dot" w:pos="9629"/>
             </w:tabs>
@@ -1352,7 +1374,7 @@
           <w:hyperlink w:anchor="_Toc306999703" w:history="1">
             <w:r>
               <w:rPr>
-                <w:rStyle w:val="Hyperlink"/>
+                <w:rStyle w:val="Hipervnculo"/>
                 <w:noProof/>
               </w:rPr>
               <w:t>Diagramas de Clases</w:t>
@@ -1409,7 +1431,7 @@
         </w:p>
         <w:p>
           <w:pPr>
-            <w:pStyle w:val="TOC2"/>
+            <w:pStyle w:val="TDC2"/>
             <w:tabs>
               <w:tab w:val="right" w:leader="dot" w:pos="9629"/>
             </w:tabs>
@@ -1421,7 +1443,7 @@
           <w:hyperlink w:anchor="_Toc306999704" w:history="1">
             <w:r>
               <w:rPr>
-                <w:rStyle w:val="Hyperlink"/>
+                <w:rStyle w:val="Hipervnculo"/>
                 <w:noProof/>
               </w:rPr>
               <w:t>Árbol B+</w:t>
@@ -1478,7 +1500,7 @@
         </w:p>
         <w:p>
           <w:pPr>
-            <w:pStyle w:val="TOC2"/>
+            <w:pStyle w:val="TDC2"/>
             <w:tabs>
               <w:tab w:val="right" w:leader="dot" w:pos="9629"/>
             </w:tabs>
@@ -1490,7 +1512,7 @@
           <w:hyperlink w:anchor="_Toc306999705" w:history="1">
             <w:r>
               <w:rPr>
-                <w:rStyle w:val="Hyperlink"/>
+                <w:rStyle w:val="Hipervnculo"/>
                 <w:noProof/>
               </w:rPr>
               <w:t>Hash</w:t>
@@ -1547,7 +1569,7 @@
         </w:p>
         <w:p>
           <w:pPr>
-            <w:pStyle w:val="TOC2"/>
+            <w:pStyle w:val="TDC2"/>
             <w:tabs>
               <w:tab w:val="right" w:leader="dot" w:pos="9629"/>
             </w:tabs>
@@ -1559,7 +1581,7 @@
           <w:hyperlink w:anchor="_Toc306999706" w:history="1">
             <w:r>
               <w:rPr>
-                <w:rStyle w:val="Hyperlink"/>
+                <w:rStyle w:val="Hipervnculo"/>
                 <w:noProof/>
               </w:rPr>
               <w:t>Archivos de Bloques Variables</w:t>
@@ -1616,7 +1638,7 @@
         </w:p>
         <w:p>
           <w:pPr>
-            <w:pStyle w:val="TOC1"/>
+            <w:pStyle w:val="TDC1"/>
             <w:tabs>
               <w:tab w:val="right" w:leader="dot" w:pos="9629"/>
             </w:tabs>
@@ -1628,7 +1650,7 @@
           <w:hyperlink w:anchor="_Toc306999707" w:history="1">
             <w:r>
               <w:rPr>
-                <w:rStyle w:val="Hyperlink"/>
+                <w:rStyle w:val="Hipervnculo"/>
                 <w:noProof/>
               </w:rPr>
               <w:t>Diagramas de Secuencia</w:t>
@@ -1685,7 +1707,7 @@
         </w:p>
         <w:p>
           <w:pPr>
-            <w:pStyle w:val="TOC2"/>
+            <w:pStyle w:val="TDC2"/>
             <w:tabs>
               <w:tab w:val="right" w:leader="dot" w:pos="9629"/>
             </w:tabs>
@@ -1697,7 +1719,7 @@
           <w:hyperlink w:anchor="_Toc306999708" w:history="1">
             <w:r>
               <w:rPr>
-                <w:rStyle w:val="Hyperlink"/>
+                <w:rStyle w:val="Hipervnculo"/>
                 <w:noProof/>
               </w:rPr>
               <w:t>Reporte Elecciones por Distrito</w:t>
@@ -1754,7 +1776,7 @@
         </w:p>
         <w:p>
           <w:pPr>
-            <w:pStyle w:val="TOC2"/>
+            <w:pStyle w:val="TDC2"/>
             <w:tabs>
               <w:tab w:val="right" w:leader="dot" w:pos="9629"/>
             </w:tabs>
@@ -1766,7 +1788,7 @@
           <w:hyperlink w:anchor="_Toc306999709" w:history="1">
             <w:r>
               <w:rPr>
-                <w:rStyle w:val="Hyperlink"/>
+                <w:rStyle w:val="Hipervnculo"/>
                 <w:noProof/>
               </w:rPr>
               <w:t>Generación Votos Aleatorios</w:t>
@@ -1823,7 +1845,7 @@
         </w:p>
         <w:p>
           <w:pPr>
-            <w:pStyle w:val="TOC1"/>
+            <w:pStyle w:val="TDC1"/>
             <w:tabs>
               <w:tab w:val="right" w:leader="dot" w:pos="9629"/>
             </w:tabs>
@@ -1835,7 +1857,7 @@
           <w:hyperlink w:anchor="_Toc306999710" w:history="1">
             <w:r>
               <w:rPr>
-                <w:rStyle w:val="Hyperlink"/>
+                <w:rStyle w:val="Hipervnculo"/>
                 <w:noProof/>
               </w:rPr>
               <w:t>Known Issues</w:t>
@@ -1892,7 +1914,7 @@
         </w:p>
         <w:p>
           <w:pPr>
-            <w:pStyle w:val="TOC2"/>
+            <w:pStyle w:val="TDC2"/>
             <w:tabs>
               <w:tab w:val="right" w:leader="dot" w:pos="9629"/>
             </w:tabs>
@@ -1904,7 +1926,7 @@
           <w:hyperlink w:anchor="_Toc306999711" w:history="1">
             <w:r>
               <w:rPr>
-                <w:rStyle w:val="Hyperlink"/>
+                <w:rStyle w:val="Hipervnculo"/>
                 <w:noProof/>
               </w:rPr>
               <w:t>Tabla de Severidades</w:t>
@@ -1961,7 +1983,7 @@
         </w:p>
         <w:p>
           <w:pPr>
-            <w:pStyle w:val="TOC2"/>
+            <w:pStyle w:val="TDC2"/>
             <w:tabs>
               <w:tab w:val="right" w:leader="dot" w:pos="9629"/>
             </w:tabs>
@@ -1973,7 +1995,7 @@
           <w:hyperlink w:anchor="_Toc306999712" w:history="1">
             <w:r>
               <w:rPr>
-                <w:rStyle w:val="Hyperlink"/>
+                <w:rStyle w:val="Hipervnculo"/>
                 <w:noProof/>
               </w:rPr>
               <w:t>Tabla de Prioridades</w:t>
@@ -2057,14 +2079,14 @@
     </w:p>
     <w:p>
       <w:pPr>
-        <w:pStyle w:val="Heading1"/>
-      </w:pPr>
-      <w:bookmarkStart w:id="1" w:name="_Toc306999702"/>
+        <w:pStyle w:val="Ttulo1"/>
+      </w:pPr>
+      <w:bookmarkStart w:id="0" w:name="_Toc306999702"/>
       <w:r>
         <w:lastRenderedPageBreak/>
         <w:t>Especificación de Clases</w:t>
       </w:r>
-      <w:bookmarkEnd w:id="1"/>
+      <w:bookmarkEnd w:id="0"/>
     </w:p>
     <w:p>
       <w:r>
@@ -2076,7 +2098,7 @@
     </w:p>
     <w:tbl>
       <w:tblPr>
-        <w:tblStyle w:val="TableGrid"/>
+        <w:tblStyle w:val="Tablaconcuadrcula"/>
         <w:tblW w:w="0" w:type="auto"/>
         <w:tblLook w:val="04A0" w:firstRow="1" w:lastRow="0" w:firstColumn="1" w:lastColumn="0" w:noHBand="0" w:noVBand="1"/>
       </w:tblPr>
@@ -2170,7 +2192,7 @@
       <w:hyperlink w:anchor="_Arbol_B+" w:history="1">
         <w:r>
           <w:rPr>
-            <w:rStyle w:val="Hyperlink"/>
+            <w:rStyle w:val="Hipervnculo"/>
             <w:b/>
           </w:rPr>
           <w:t>Diagrama de Clases</w:t>
@@ -2179,7 +2201,7 @@
     </w:p>
     <w:tbl>
       <w:tblPr>
-        <w:tblStyle w:val="TableGrid"/>
+        <w:tblStyle w:val="Tablaconcuadrcula"/>
         <w:tblW w:w="0" w:type="auto"/>
         <w:tblLook w:val="04A0" w:firstRow="1" w:lastRow="0" w:firstColumn="1" w:lastColumn="0" w:noHBand="0" w:noVBand="1"/>
       </w:tblPr>
@@ -2608,7 +2630,7 @@
               <w:proofErr w:type="spellStart"/>
               <w:r>
                 <w:rPr>
-                  <w:rStyle w:val="Hyperlink"/>
+                  <w:rStyle w:val="Hipervnculo"/>
                 </w:rPr>
                 <w:t>BaseVariableBlock</w:t>
               </w:r>
@@ -2663,7 +2685,7 @@
               <w:proofErr w:type="spellStart"/>
               <w:r>
                 <w:rPr>
-                  <w:rStyle w:val="Hyperlink"/>
+                  <w:rStyle w:val="Hipervnculo"/>
                 </w:rPr>
                 <w:t>BaseVariableBlockFile</w:t>
               </w:r>
@@ -2728,7 +2750,7 @@
     </w:p>
     <w:tbl>
       <w:tblPr>
-        <w:tblStyle w:val="TableGrid"/>
+        <w:tblStyle w:val="Tablaconcuadrcula"/>
         <w:tblW w:w="0" w:type="auto"/>
         <w:tblLook w:val="04A0" w:firstRow="1" w:lastRow="0" w:firstColumn="1" w:lastColumn="0" w:noHBand="0" w:noVBand="1"/>
       </w:tblPr>
@@ -2875,7 +2897,7 @@
               <w:proofErr w:type="spellStart"/>
               <w:r>
                 <w:rPr>
-                  <w:rStyle w:val="Hyperlink"/>
+                  <w:rStyle w:val="Hipervnculo"/>
                 </w:rPr>
                 <w:t>RecordMethods</w:t>
               </w:r>
@@ -2977,7 +2999,7 @@
               <w:proofErr w:type="spellStart"/>
               <w:r>
                 <w:rPr>
-                  <w:rStyle w:val="Hyperlink"/>
+                  <w:rStyle w:val="Hipervnculo"/>
                 </w:rPr>
                 <w:t>RecordMethods</w:t>
               </w:r>
@@ -3079,7 +3101,7 @@
               <w:proofErr w:type="spellStart"/>
               <w:r>
                 <w:rPr>
-                  <w:rStyle w:val="Hyperlink"/>
+                  <w:rStyle w:val="Hipervnculo"/>
                 </w:rPr>
                 <w:t>RecordMethods</w:t>
               </w:r>
@@ -3181,7 +3203,7 @@
               <w:proofErr w:type="spellStart"/>
               <w:r>
                 <w:rPr>
-                  <w:rStyle w:val="Hyperlink"/>
+                  <w:rStyle w:val="Hipervnculo"/>
                 </w:rPr>
                 <w:t>RecordMethods</w:t>
               </w:r>
@@ -3290,7 +3312,7 @@
               <w:proofErr w:type="spellStart"/>
               <w:r>
                 <w:rPr>
-                  <w:rStyle w:val="Hyperlink"/>
+                  <w:rStyle w:val="Hipervnculo"/>
                 </w:rPr>
                 <w:t>RecordMethods</w:t>
               </w:r>
@@ -3397,7 +3419,7 @@
               <w:proofErr w:type="spellStart"/>
               <w:r>
                 <w:rPr>
-                  <w:rStyle w:val="Hyperlink"/>
+                  <w:rStyle w:val="Hipervnculo"/>
                 </w:rPr>
                 <w:t>RecordMethods</w:t>
               </w:r>
@@ -3495,7 +3517,7 @@
               <w:proofErr w:type="spellStart"/>
               <w:r>
                 <w:rPr>
-                  <w:rStyle w:val="Hyperlink"/>
+                  <w:rStyle w:val="Hipervnculo"/>
                 </w:rPr>
                 <w:t>RecordMethods</w:t>
               </w:r>
@@ -3593,7 +3615,7 @@
               <w:proofErr w:type="spellStart"/>
               <w:r>
                 <w:rPr>
-                  <w:rStyle w:val="Hyperlink"/>
+                  <w:rStyle w:val="Hipervnculo"/>
                 </w:rPr>
                 <w:t>RecordMethods</w:t>
               </w:r>
@@ -3653,7 +3675,7 @@
       <w:hyperlink w:anchor="_Archivos_de_Bloques" w:history="1">
         <w:r>
           <w:rPr>
-            <w:rStyle w:val="Hyperlink"/>
+            <w:rStyle w:val="Hipervnculo"/>
             <w:b/>
           </w:rPr>
           <w:t>Diagrama de Clases</w:t>
@@ -3662,7 +3684,7 @@
     </w:p>
     <w:tbl>
       <w:tblPr>
-        <w:tblStyle w:val="TableGrid"/>
+        <w:tblStyle w:val="Tablaconcuadrcula"/>
         <w:tblW w:w="0" w:type="auto"/>
         <w:tblLook w:val="04A0" w:firstRow="1" w:lastRow="0" w:firstColumn="1" w:lastColumn="0" w:noHBand="0" w:noVBand="1"/>
       </w:tblPr>
@@ -3789,7 +3811,7 @@
               <w:proofErr w:type="spellStart"/>
               <w:r>
                 <w:rPr>
-                  <w:rStyle w:val="Hyperlink"/>
+                  <w:rStyle w:val="Hipervnculo"/>
                 </w:rPr>
                 <w:t>BaseVariableBlock</w:t>
               </w:r>
@@ -3840,7 +3862,7 @@
               <w:proofErr w:type="spellStart"/>
               <w:r>
                 <w:rPr>
-                  <w:rStyle w:val="Hyperlink"/>
+                  <w:rStyle w:val="Hipervnculo"/>
                 </w:rPr>
                 <w:t>BaseVariableBlockFile</w:t>
               </w:r>
@@ -3983,7 +4005,7 @@
     </w:p>
     <w:tbl>
       <w:tblPr>
-        <w:tblStyle w:val="TableGrid"/>
+        <w:tblStyle w:val="Tablaconcuadrcula"/>
         <w:tblW w:w="0" w:type="auto"/>
         <w:tblLook w:val="04A0" w:firstRow="1" w:lastRow="0" w:firstColumn="1" w:lastColumn="0" w:noHBand="0" w:noVBand="1"/>
       </w:tblPr>
@@ -4068,7 +4090,7 @@
           </w:p>
           <w:p>
             <w:pPr>
-              <w:pStyle w:val="ListParagraph"/>
+              <w:pStyle w:val="Prrafodelista"/>
               <w:numPr>
                 <w:ilvl w:val="0"/>
                 <w:numId w:val="17"/>
@@ -4085,7 +4107,7 @@
           </w:p>
           <w:p>
             <w:pPr>
-              <w:pStyle w:val="ListParagraph"/>
+              <w:pStyle w:val="Prrafodelista"/>
               <w:numPr>
                 <w:ilvl w:val="0"/>
                 <w:numId w:val="17"/>
@@ -4145,7 +4167,7 @@
     </w:p>
     <w:tbl>
       <w:tblPr>
-        <w:tblStyle w:val="TableGrid"/>
+        <w:tblStyle w:val="Tablaconcuadrcula"/>
         <w:tblW w:w="0" w:type="auto"/>
         <w:tblLook w:val="04A0" w:firstRow="1" w:lastRow="0" w:firstColumn="1" w:lastColumn="0" w:noHBand="0" w:noVBand="1"/>
       </w:tblPr>
@@ -4330,7 +4352,7 @@
               <w:proofErr w:type="spellStart"/>
               <w:r>
                 <w:rPr>
-                  <w:rStyle w:val="Hyperlink"/>
+                  <w:rStyle w:val="Hipervnculo"/>
                 </w:rPr>
                 <w:t>RecordMethods</w:t>
               </w:r>
@@ -4453,7 +4475,7 @@
               <w:proofErr w:type="spellStart"/>
               <w:r>
                 <w:rPr>
-                  <w:rStyle w:val="Hyperlink"/>
+                  <w:rStyle w:val="Hipervnculo"/>
                 </w:rPr>
                 <w:t>RecordMethods</w:t>
               </w:r>
@@ -4567,7 +4589,7 @@
       <w:pPr>
         <w:jc w:val="right"/>
         <w:rPr>
-          <w:rStyle w:val="Hyperlink"/>
+          <w:rStyle w:val="Hipervnculo"/>
           <w:b/>
         </w:rPr>
       </w:pPr>
@@ -4580,7 +4602,7 @@
       <w:hyperlink w:anchor="_Archivos_de_Bloques" w:history="1">
         <w:r>
           <w:rPr>
-            <w:rStyle w:val="Hyperlink"/>
+            <w:rStyle w:val="Hipervnculo"/>
             <w:b/>
           </w:rPr>
           <w:t>Diagrama de Clases</w:t>
@@ -4591,7 +4613,7 @@
       <w:pPr>
         <w:jc w:val="right"/>
         <w:rPr>
-          <w:rStyle w:val="Hyperlink"/>
+          <w:rStyle w:val="Hipervnculo"/>
           <w:b/>
         </w:rPr>
       </w:pPr>
@@ -4600,7 +4622,7 @@
       <w:pPr>
         <w:jc w:val="right"/>
         <w:rPr>
-          <w:rStyle w:val="Hyperlink"/>
+          <w:rStyle w:val="Hipervnculo"/>
           <w:b/>
         </w:rPr>
       </w:pPr>
@@ -4615,7 +4637,7 @@
     </w:p>
     <w:tbl>
       <w:tblPr>
-        <w:tblStyle w:val="TableGrid"/>
+        <w:tblStyle w:val="Tablaconcuadrcula"/>
         <w:tblW w:w="0" w:type="auto"/>
         <w:tblLook w:val="04A0" w:firstRow="1" w:lastRow="0" w:firstColumn="1" w:lastColumn="0" w:noHBand="0" w:noVBand="1"/>
       </w:tblPr>
@@ -4682,7 +4704,7 @@
                 <w:b/>
               </w:rPr>
             </w:pPr>
-            <w:bookmarkStart w:id="2" w:name="BaseVariableBlock"/>
+            <w:bookmarkStart w:id="1" w:name="BaseVariableBlock"/>
             <w:proofErr w:type="spellStart"/>
             <w:r>
               <w:rPr>
@@ -4690,7 +4712,7 @@
               </w:rPr>
               <w:t>BaseVariableBlock</w:t>
             </w:r>
-            <w:bookmarkEnd w:id="2"/>
+            <w:bookmarkEnd w:id="1"/>
             <w:proofErr w:type="spellEnd"/>
           </w:p>
         </w:tc>
@@ -4709,21 +4731,21 @@
               <w:proofErr w:type="spellStart"/>
               <w:r>
                 <w:rPr>
-                  <w:rStyle w:val="Hyperlink"/>
+                  <w:rStyle w:val="Hipervnculo"/>
                 </w:rPr>
                 <w:t>Template</w:t>
               </w:r>
               <w:proofErr w:type="spellEnd"/>
               <w:r>
                 <w:rPr>
-                  <w:rStyle w:val="Hyperlink"/>
+                  <w:rStyle w:val="Hipervnculo"/>
                 </w:rPr>
                 <w:t xml:space="preserve"> </w:t>
               </w:r>
               <w:proofErr w:type="spellStart"/>
               <w:r>
                 <w:rPr>
-                  <w:rStyle w:val="Hyperlink"/>
+                  <w:rStyle w:val="Hipervnculo"/>
                 </w:rPr>
                 <w:t>Method</w:t>
               </w:r>
@@ -4747,7 +4769,7 @@
                 <w:b/>
               </w:rPr>
             </w:pPr>
-            <w:bookmarkStart w:id="3" w:name="BaseVariableBlockFile"/>
+            <w:bookmarkStart w:id="2" w:name="BaseVariableBlockFile"/>
             <w:proofErr w:type="spellStart"/>
             <w:r>
               <w:rPr>
@@ -4755,7 +4777,7 @@
               </w:rPr>
               <w:t>BaseVariableBlockFile</w:t>
             </w:r>
-            <w:bookmarkEnd w:id="3"/>
+            <w:bookmarkEnd w:id="2"/>
             <w:proofErr w:type="spellEnd"/>
           </w:p>
         </w:tc>
@@ -4822,7 +4844,7 @@
           </w:p>
           <w:p>
             <w:pPr>
-              <w:pStyle w:val="ListParagraph"/>
+              <w:pStyle w:val="Prrafodelista"/>
               <w:numPr>
                 <w:ilvl w:val="0"/>
                 <w:numId w:val="16"/>
@@ -4834,7 +4856,7 @@
           </w:p>
           <w:p>
             <w:pPr>
-              <w:pStyle w:val="ListParagraph"/>
+              <w:pStyle w:val="Prrafodelista"/>
               <w:numPr>
                 <w:ilvl w:val="0"/>
                 <w:numId w:val="16"/>
@@ -4846,7 +4868,7 @@
           </w:p>
           <w:p>
             <w:pPr>
-              <w:pStyle w:val="ListParagraph"/>
+              <w:pStyle w:val="Prrafodelista"/>
               <w:numPr>
                 <w:ilvl w:val="0"/>
                 <w:numId w:val="16"/>
@@ -4870,7 +4892,7 @@
                 <w:b/>
               </w:rPr>
             </w:pPr>
-            <w:bookmarkStart w:id="4" w:name="RecordMethods"/>
+            <w:bookmarkStart w:id="3" w:name="RecordMethods"/>
             <w:proofErr w:type="spellStart"/>
             <w:r>
               <w:rPr>
@@ -4878,7 +4900,7 @@
               </w:rPr>
               <w:t>RecordMethods</w:t>
             </w:r>
-            <w:bookmarkEnd w:id="4"/>
+            <w:bookmarkEnd w:id="3"/>
             <w:proofErr w:type="spellEnd"/>
           </w:p>
         </w:tc>
@@ -4893,7 +4915,7 @@
           </w:p>
           <w:p>
             <w:pPr>
-              <w:pStyle w:val="ListParagraph"/>
+              <w:pStyle w:val="Prrafodelista"/>
               <w:numPr>
                 <w:ilvl w:val="0"/>
                 <w:numId w:val="15"/>
@@ -4905,7 +4927,7 @@
           </w:p>
           <w:p>
             <w:pPr>
-              <w:pStyle w:val="ListParagraph"/>
+              <w:pStyle w:val="Prrafodelista"/>
               <w:numPr>
                 <w:ilvl w:val="0"/>
                 <w:numId w:val="15"/>
@@ -4917,7 +4939,7 @@
           </w:p>
           <w:p>
             <w:pPr>
-              <w:pStyle w:val="ListParagraph"/>
+              <w:pStyle w:val="Prrafodelista"/>
               <w:numPr>
                 <w:ilvl w:val="0"/>
                 <w:numId w:val="15"/>
@@ -4929,7 +4951,7 @@
           </w:p>
           <w:p>
             <w:pPr>
-              <w:pStyle w:val="ListParagraph"/>
+              <w:pStyle w:val="Prrafodelista"/>
               <w:numPr>
                 <w:ilvl w:val="0"/>
                 <w:numId w:val="15"/>
@@ -4975,7 +4997,7 @@
               <w:proofErr w:type="spellStart"/>
               <w:r>
                 <w:rPr>
-                  <w:rStyle w:val="Hyperlink"/>
+                  <w:rStyle w:val="Hipervnculo"/>
                 </w:rPr>
                 <w:t>BaseVariableBlock</w:t>
               </w:r>
@@ -5035,7 +5057,7 @@
               <w:proofErr w:type="spellStart"/>
               <w:r>
                 <w:rPr>
-                  <w:rStyle w:val="Hyperlink"/>
+                  <w:rStyle w:val="Hipervnculo"/>
                 </w:rPr>
                 <w:t>BaseVariableBlockFile</w:t>
               </w:r>
@@ -5137,7 +5159,7 @@
     </w:p>
     <w:tbl>
       <w:tblPr>
-        <w:tblStyle w:val="TableGrid"/>
+        <w:tblStyle w:val="Tablaconcuadrcula"/>
         <w:tblW w:w="0" w:type="auto"/>
         <w:tblLook w:val="04A0" w:firstRow="1" w:lastRow="0" w:firstColumn="1" w:lastColumn="0" w:noHBand="0" w:noVBand="1"/>
       </w:tblPr>
@@ -5413,42 +5435,879 @@
     <w:p/>
     <w:p>
       <w:pPr>
-        <w:pStyle w:val="Heading1"/>
-      </w:pPr>
-      <w:bookmarkStart w:id="5" w:name="_Toc306999703"/>
-      <w:r>
-        <w:t>Diagramas de Clases</w:t>
-      </w:r>
-      <w:bookmarkEnd w:id="5"/>
+        <w:spacing w:after="0"/>
+        <w:rPr>
+          <w:b/>
+        </w:rPr>
+      </w:pPr>
+      <w:r>
+        <w:rPr>
+          <w:b/>
+        </w:rPr>
+        <w:t>Carpeta:</w:t>
+      </w:r>
+      <w:r>
+        <w:rPr>
+          <w:b/>
+        </w:rPr>
+        <w:t xml:space="preserve"> </w:t>
+      </w:r>
+      <w:proofErr w:type="spellStart"/>
+      <w:r>
+        <w:rPr>
+          <w:b/>
+        </w:rPr>
+        <w:t>Vigenere</w:t>
+      </w:r>
+      <w:proofErr w:type="spellEnd"/>
     </w:p>
     <w:p>
-      <w:r>
-        <w:t>La siguiente sección provee diversos diagramas de clase con el fin de mostrar las relaciones estáticas entre las clases. En la misma, también se proveerá una breve explicación de cada diagrama.</w:t>
+      <w:pPr>
+        <w:spacing w:after="0"/>
+      </w:pPr>
+      <w:r>
+        <w:t>E</w:t>
+      </w:r>
+      <w:r>
+        <w:t xml:space="preserve">n esta carpeta se guardan las clases que están específicamente relacionadas con el </w:t>
+      </w:r>
+      <w:r>
+        <w:t xml:space="preserve">cifrado </w:t>
+      </w:r>
+      <w:proofErr w:type="spellStart"/>
+      <w:r>
+        <w:t>Vigenere</w:t>
+      </w:r>
+      <w:proofErr w:type="spellEnd"/>
+      <w:r>
+        <w:t xml:space="preserve">, incluyendo encriptado, </w:t>
+      </w:r>
+      <w:proofErr w:type="spellStart"/>
+      <w:r>
+        <w:t>desencriptado</w:t>
+      </w:r>
+      <w:proofErr w:type="spellEnd"/>
+      <w:r>
+        <w:t xml:space="preserve"> y el ataque de </w:t>
+      </w:r>
+      <w:proofErr w:type="spellStart"/>
+      <w:r>
+        <w:t>Kasiski</w:t>
+      </w:r>
+      <w:proofErr w:type="spellEnd"/>
+      <w:r>
+        <w:t xml:space="preserve"> para romperlo</w:t>
+      </w:r>
+      <w:r>
+        <w:t>.</w:t>
       </w:r>
     </w:p>
     <w:p>
       <w:pPr>
-        <w:pStyle w:val="Heading2"/>
-      </w:pPr>
-      <w:bookmarkStart w:id="6" w:name="_Arbol_B+"/>
-      <w:bookmarkStart w:id="7" w:name="_Toc306999704"/>
-      <w:bookmarkEnd w:id="6"/>
-      <w:r>
-        <w:t>Árbol</w:t>
-      </w:r>
-      <w:r>
-        <w:t xml:space="preserve"> B+</w:t>
-      </w:r>
-      <w:bookmarkEnd w:id="7"/>
+        <w:jc w:val="right"/>
+        <w:rPr>
+          <w:b/>
+        </w:rPr>
+      </w:pPr>
+      <w:r>
+        <w:rPr>
+          <w:b/>
+        </w:rPr>
+        <w:t xml:space="preserve">Ver </w:t>
+      </w:r>
+      <w:hyperlink w:anchor="_Vigenere" w:history="1">
+        <w:r>
+          <w:rPr>
+            <w:rStyle w:val="Hipervnculo"/>
+            <w:b/>
+          </w:rPr>
+          <w:t>Diagrama de Clases</w:t>
+        </w:r>
+      </w:hyperlink>
+    </w:p>
+    <w:tbl>
+      <w:tblPr>
+        <w:tblStyle w:val="Tablaconcuadrcula"/>
+        <w:tblW w:w="0" w:type="auto"/>
+        <w:tblLook w:val="04A0" w:firstRow="1" w:lastRow="0" w:firstColumn="1" w:lastColumn="0" w:noHBand="0" w:noVBand="1"/>
+      </w:tblPr>
+      <w:tblGrid>
+        <w:gridCol w:w="2071"/>
+        <w:gridCol w:w="7784"/>
+      </w:tblGrid>
+      <w:tr>
+        <w:tc>
+          <w:tcPr>
+            <w:tcW w:w="2071" w:type="dxa"/>
+            <w:shd w:val="clear" w:color="auto" w:fill="DBE5F1" w:themeFill="accent1" w:themeFillTint="33"/>
+            <w:vAlign w:val="center"/>
+          </w:tcPr>
+          <w:p>
+            <w:pPr>
+              <w:jc w:val="center"/>
+              <w:rPr>
+                <w:b/>
+              </w:rPr>
+            </w:pPr>
+            <w:r>
+              <w:rPr>
+                <w:b/>
+              </w:rPr>
+              <w:t>Clase</w:t>
+            </w:r>
+          </w:p>
+        </w:tc>
+        <w:tc>
+          <w:tcPr>
+            <w:tcW w:w="7784" w:type="dxa"/>
+            <w:shd w:val="clear" w:color="auto" w:fill="DBE5F1" w:themeFill="accent1" w:themeFillTint="33"/>
+            <w:vAlign w:val="center"/>
+          </w:tcPr>
+          <w:p>
+            <w:pPr>
+              <w:jc w:val="center"/>
+              <w:rPr>
+                <w:b/>
+              </w:rPr>
+            </w:pPr>
+            <w:r>
+              <w:rPr>
+                <w:b/>
+              </w:rPr>
+              <w:t>Especificación</w:t>
+            </w:r>
+          </w:p>
+        </w:tc>
+      </w:tr>
+      <w:tr>
+        <w:tc>
+          <w:tcPr>
+            <w:tcW w:w="2071" w:type="dxa"/>
+            <w:vAlign w:val="center"/>
+          </w:tcPr>
+          <w:p>
+            <w:pPr>
+              <w:rPr>
+                <w:b/>
+              </w:rPr>
+            </w:pPr>
+            <w:proofErr w:type="spellStart"/>
+            <w:r>
+              <w:rPr>
+                <w:b/>
+              </w:rPr>
+              <w:t>VigenereCipher</w:t>
+            </w:r>
+            <w:proofErr w:type="spellEnd"/>
+          </w:p>
+        </w:tc>
+        <w:tc>
+          <w:tcPr>
+            <w:tcW w:w="7784" w:type="dxa"/>
+          </w:tcPr>
+          <w:p>
+            <w:r>
+              <w:t xml:space="preserve">Es utilizada para </w:t>
+            </w:r>
+            <w:proofErr w:type="spellStart"/>
+            <w:r>
+              <w:t>encriptar</w:t>
+            </w:r>
+            <w:proofErr w:type="spellEnd"/>
+            <w:r>
+              <w:t>/</w:t>
+            </w:r>
+            <w:proofErr w:type="spellStart"/>
+            <w:r>
+              <w:t>desencriptar</w:t>
+            </w:r>
+            <w:proofErr w:type="spellEnd"/>
+            <w:r>
+              <w:t xml:space="preserve"> cadenas de caracteres con una clave determinada por el usuario.</w:t>
+            </w:r>
+          </w:p>
+        </w:tc>
+      </w:tr>
+      <w:tr>
+        <w:tc>
+          <w:tcPr>
+            <w:tcW w:w="2071" w:type="dxa"/>
+            <w:vAlign w:val="center"/>
+          </w:tcPr>
+          <w:p>
+            <w:pPr>
+              <w:rPr>
+                <w:b/>
+              </w:rPr>
+            </w:pPr>
+            <w:proofErr w:type="spellStart"/>
+            <w:r>
+              <w:rPr>
+                <w:b/>
+              </w:rPr>
+              <w:t>Kasisk</w:t>
+            </w:r>
+            <w:r>
+              <w:rPr>
+                <w:b/>
+              </w:rPr>
+              <w:t>i</w:t>
+            </w:r>
+            <w:proofErr w:type="spellEnd"/>
+          </w:p>
+        </w:tc>
+        <w:tc>
+          <w:tcPr>
+            <w:tcW w:w="7784" w:type="dxa"/>
+          </w:tcPr>
+          <w:p>
+            <w:r>
+              <w:t xml:space="preserve">Aquí se implementa el ataque de </w:t>
+            </w:r>
+            <w:proofErr w:type="spellStart"/>
+            <w:r>
+              <w:t>Kasiski</w:t>
+            </w:r>
+            <w:proofErr w:type="spellEnd"/>
+            <w:r>
+              <w:t xml:space="preserve"> para romper </w:t>
+            </w:r>
+            <w:proofErr w:type="spellStart"/>
+            <w:r>
+              <w:t>Vigenere</w:t>
+            </w:r>
+            <w:proofErr w:type="spellEnd"/>
+            <w:r>
+              <w:t xml:space="preserve">. Se precisa del criptograma y de la longitud de </w:t>
+            </w:r>
+            <w:proofErr w:type="spellStart"/>
+            <w:r>
+              <w:t>nGrama</w:t>
+            </w:r>
+            <w:proofErr w:type="spellEnd"/>
+            <w:r>
+              <w:t xml:space="preserve"> a utilizar. Este último parámetro debe ser un número mayor a 1 pero se recomienda que no sea mayor a 4.</w:t>
+            </w:r>
+          </w:p>
+        </w:tc>
+      </w:tr>
+      <w:tr>
+        <w:tc>
+          <w:tcPr>
+            <w:tcW w:w="2071" w:type="dxa"/>
+            <w:vAlign w:val="center"/>
+          </w:tcPr>
+          <w:p>
+            <w:pPr>
+              <w:rPr>
+                <w:b/>
+              </w:rPr>
+            </w:pPr>
+            <w:proofErr w:type="spellStart"/>
+            <w:r>
+              <w:rPr>
+                <w:b/>
+              </w:rPr>
+              <w:t>LetterFrequencyPair</w:t>
+            </w:r>
+            <w:proofErr w:type="spellEnd"/>
+          </w:p>
+        </w:tc>
+        <w:tc>
+          <w:tcPr>
+            <w:tcW w:w="7784" w:type="dxa"/>
+          </w:tcPr>
+          <w:p>
+            <w:r>
+              <w:t xml:space="preserve">Esta clase funciona como estructura y es utilizada por la clase </w:t>
+            </w:r>
+            <w:proofErr w:type="spellStart"/>
+            <w:r>
+              <w:t>Kasiski</w:t>
+            </w:r>
+            <w:proofErr w:type="spellEnd"/>
+            <w:r>
+              <w:t xml:space="preserve"> para englobar el par (letra)-(</w:t>
+            </w:r>
+            <w:proofErr w:type="spellStart"/>
+            <w:r>
+              <w:t>frequencia</w:t>
+            </w:r>
+            <w:proofErr w:type="spellEnd"/>
+            <w:r>
+              <w:t xml:space="preserve"> de aparición)</w:t>
+            </w:r>
+          </w:p>
+        </w:tc>
+      </w:tr>
+    </w:tbl>
+    <w:p>
+      <w:pPr>
+        <w:rPr>
+          <w:b/>
+        </w:rPr>
+      </w:pPr>
     </w:p>
     <w:p>
+      <w:pPr>
+        <w:spacing w:after="0"/>
+        <w:rPr>
+          <w:b/>
+        </w:rPr>
+      </w:pPr>
+      <w:r>
+        <w:rPr>
+          <w:b/>
+        </w:rPr>
+        <w:t>Carpeta:</w:t>
+      </w:r>
+      <w:r>
+        <w:rPr>
+          <w:b/>
+        </w:rPr>
+        <w:t xml:space="preserve"> </w:t>
+      </w:r>
+      <w:r>
+        <w:rPr>
+          <w:b/>
+        </w:rPr>
+        <w:t>RSA</w:t>
+      </w:r>
+    </w:p>
+    <w:p>
+      <w:pPr>
+        <w:spacing w:after="0"/>
+      </w:pPr>
+      <w:r>
+        <w:t>E</w:t>
+      </w:r>
+      <w:r>
+        <w:t xml:space="preserve">n esta carpeta se guardan las clases que están específicamente relacionadas con </w:t>
+      </w:r>
+      <w:r>
+        <w:t>la encriptación RSA</w:t>
+      </w:r>
+      <w:r>
+        <w:t>.</w:t>
+      </w:r>
+      <w:r>
+        <w:t xml:space="preserve"> Aquí se encuentra la lógica necesaria para </w:t>
+      </w:r>
+      <w:proofErr w:type="spellStart"/>
+      <w:r>
+        <w:t>encriptar</w:t>
+      </w:r>
+      <w:proofErr w:type="spellEnd"/>
+      <w:r>
+        <w:t>/</w:t>
+      </w:r>
+      <w:proofErr w:type="spellStart"/>
+      <w:r>
+        <w:t>desencriptar</w:t>
+      </w:r>
+      <w:proofErr w:type="spellEnd"/>
+      <w:r>
+        <w:t xml:space="preserve"> archivos, proveyendo también la habilidad de romperlo conociendo solo la clave pública.</w:t>
+      </w:r>
+    </w:p>
+    <w:p>
+      <w:pPr>
+        <w:jc w:val="right"/>
+        <w:rPr>
+          <w:b/>
+        </w:rPr>
+      </w:pPr>
+      <w:r>
+        <w:rPr>
+          <w:b/>
+        </w:rPr>
+        <w:t xml:space="preserve">Ver </w:t>
+      </w:r>
+      <w:hyperlink w:anchor="_RSA" w:history="1">
+        <w:r>
+          <w:rPr>
+            <w:rStyle w:val="Hipervnculo"/>
+            <w:b/>
+          </w:rPr>
+          <w:t>Diagrama de Clases</w:t>
+        </w:r>
+      </w:hyperlink>
+    </w:p>
+    <w:tbl>
+      <w:tblPr>
+        <w:tblStyle w:val="Tablaconcuadrcula"/>
+        <w:tblW w:w="0" w:type="auto"/>
+        <w:tblLook w:val="04A0" w:firstRow="1" w:lastRow="0" w:firstColumn="1" w:lastColumn="0" w:noHBand="0" w:noVBand="1"/>
+      </w:tblPr>
+      <w:tblGrid>
+        <w:gridCol w:w="2071"/>
+        <w:gridCol w:w="7784"/>
+      </w:tblGrid>
+      <w:tr>
+        <w:tc>
+          <w:tcPr>
+            <w:tcW w:w="2071" w:type="dxa"/>
+            <w:shd w:val="clear" w:color="auto" w:fill="DBE5F1" w:themeFill="accent1" w:themeFillTint="33"/>
+            <w:vAlign w:val="center"/>
+          </w:tcPr>
+          <w:p>
+            <w:pPr>
+              <w:jc w:val="center"/>
+              <w:rPr>
+                <w:b/>
+              </w:rPr>
+            </w:pPr>
+            <w:r>
+              <w:rPr>
+                <w:b/>
+              </w:rPr>
+              <w:t>Clase</w:t>
+            </w:r>
+          </w:p>
+        </w:tc>
+        <w:tc>
+          <w:tcPr>
+            <w:tcW w:w="7784" w:type="dxa"/>
+            <w:shd w:val="clear" w:color="auto" w:fill="DBE5F1" w:themeFill="accent1" w:themeFillTint="33"/>
+            <w:vAlign w:val="center"/>
+          </w:tcPr>
+          <w:p>
+            <w:pPr>
+              <w:jc w:val="center"/>
+              <w:rPr>
+                <w:b/>
+              </w:rPr>
+            </w:pPr>
+            <w:r>
+              <w:rPr>
+                <w:b/>
+              </w:rPr>
+              <w:t>Especificación</w:t>
+            </w:r>
+          </w:p>
+        </w:tc>
+      </w:tr>
+      <w:tr>
+        <w:tc>
+          <w:tcPr>
+            <w:tcW w:w="2071" w:type="dxa"/>
+            <w:vAlign w:val="center"/>
+          </w:tcPr>
+          <w:p>
+            <w:pPr>
+              <w:rPr>
+                <w:b/>
+              </w:rPr>
+            </w:pPr>
+            <w:proofErr w:type="spellStart"/>
+            <w:r>
+              <w:rPr>
+                <w:b/>
+              </w:rPr>
+              <w:t>RSACipher</w:t>
+            </w:r>
+            <w:proofErr w:type="spellEnd"/>
+          </w:p>
+        </w:tc>
+        <w:tc>
+          <w:tcPr>
+            <w:tcW w:w="7784" w:type="dxa"/>
+          </w:tcPr>
+          <w:p>
+            <w:r>
+              <w:t xml:space="preserve">Esta clase se encarga del manejo general del algoritmo, </w:t>
+            </w:r>
+            <w:r>
+              <w:t xml:space="preserve">recibe por parámetro las claves privada y pública y </w:t>
+            </w:r>
+            <w:proofErr w:type="spellStart"/>
+            <w:r>
+              <w:t>encripta</w:t>
+            </w:r>
+            <w:proofErr w:type="spellEnd"/>
+            <w:r>
+              <w:t>/</w:t>
+            </w:r>
+            <w:proofErr w:type="spellStart"/>
+            <w:r>
+              <w:t>desencripta</w:t>
+            </w:r>
+            <w:proofErr w:type="spellEnd"/>
+            <w:r>
+              <w:t xml:space="preserve"> el mensaje/criptograma que recibe.</w:t>
+            </w:r>
+          </w:p>
+        </w:tc>
+      </w:tr>
+      <w:tr>
+        <w:tc>
+          <w:tcPr>
+            <w:tcW w:w="2071" w:type="dxa"/>
+            <w:vAlign w:val="center"/>
+          </w:tcPr>
+          <w:p>
+            <w:pPr>
+              <w:rPr>
+                <w:b/>
+              </w:rPr>
+            </w:pPr>
+            <w:proofErr w:type="spellStart"/>
+            <w:r>
+              <w:rPr>
+                <w:b/>
+              </w:rPr>
+              <w:t>RSAKey</w:t>
+            </w:r>
+            <w:proofErr w:type="spellEnd"/>
+          </w:p>
+        </w:tc>
+        <w:tc>
+          <w:tcPr>
+            <w:tcW w:w="7784" w:type="dxa"/>
+          </w:tcPr>
+          <w:p>
+            <w:r>
+              <w:t>En esta clase se guarda el par (n, e) utilizado</w:t>
+            </w:r>
+            <w:r>
+              <w:t xml:space="preserve"> como </w:t>
+            </w:r>
+            <w:proofErr w:type="spellStart"/>
+            <w:r>
+              <w:t>key</w:t>
+            </w:r>
+            <w:proofErr w:type="spellEnd"/>
+            <w:r>
+              <w:t xml:space="preserve"> por </w:t>
+            </w:r>
+            <w:proofErr w:type="spellStart"/>
+            <w:r>
+              <w:rPr>
+                <w:i/>
+              </w:rPr>
+              <w:t>RSACipher</w:t>
+            </w:r>
+            <w:proofErr w:type="spellEnd"/>
+          </w:p>
+        </w:tc>
+      </w:tr>
+      <w:tr>
+        <w:tc>
+          <w:tcPr>
+            <w:tcW w:w="2071" w:type="dxa"/>
+            <w:vAlign w:val="center"/>
+          </w:tcPr>
+          <w:p>
+            <w:pPr>
+              <w:rPr>
+                <w:b/>
+              </w:rPr>
+            </w:pPr>
+            <w:proofErr w:type="spellStart"/>
+            <w:r>
+              <w:rPr>
+                <w:b/>
+              </w:rPr>
+              <w:t>RSAKeySet</w:t>
+            </w:r>
+            <w:proofErr w:type="spellEnd"/>
+          </w:p>
+        </w:tc>
+        <w:tc>
+          <w:tcPr>
+            <w:tcW w:w="7784" w:type="dxa"/>
+          </w:tcPr>
+          <w:p>
+            <w:r>
+              <w:t>E</w:t>
+            </w:r>
+            <w:r>
+              <w:t xml:space="preserve">s la </w:t>
+            </w:r>
+            <w:r>
+              <w:t xml:space="preserve">encargada de generar </w:t>
+            </w:r>
+            <w:r>
+              <w:t xml:space="preserve">el par de claves (privada y pública) </w:t>
+            </w:r>
+            <w:r>
+              <w:t xml:space="preserve">mediante la ayuda de </w:t>
+            </w:r>
+            <w:proofErr w:type="spellStart"/>
+            <w:r>
+              <w:t>PrimeGenerator</w:t>
+            </w:r>
+            <w:proofErr w:type="spellEnd"/>
+            <w:r>
+              <w:t>.</w:t>
+            </w:r>
+          </w:p>
+        </w:tc>
+      </w:tr>
+      <w:tr>
+        <w:tc>
+          <w:tcPr>
+            <w:tcW w:w="2071" w:type="dxa"/>
+            <w:vAlign w:val="center"/>
+          </w:tcPr>
+          <w:p>
+            <w:pPr>
+              <w:rPr>
+                <w:b/>
+              </w:rPr>
+            </w:pPr>
+            <w:proofErr w:type="spellStart"/>
+            <w:r>
+              <w:rPr>
+                <w:b/>
+              </w:rPr>
+              <w:t>RSAAttacker</w:t>
+            </w:r>
+            <w:proofErr w:type="spellEnd"/>
+          </w:p>
+        </w:tc>
+        <w:tc>
+          <w:tcPr>
+            <w:tcW w:w="7784" w:type="dxa"/>
+          </w:tcPr>
+          <w:p>
+            <w:r>
+              <w:t>Esta clase se encarga de romper la encriptación RSA conociendo la clave pública de dicha encriptación.</w:t>
+            </w:r>
+          </w:p>
+        </w:tc>
+      </w:tr>
+      <w:tr>
+        <w:tc>
+          <w:tcPr>
+            <w:tcW w:w="2071" w:type="dxa"/>
+            <w:vAlign w:val="center"/>
+          </w:tcPr>
+          <w:p>
+            <w:pPr>
+              <w:rPr>
+                <w:b/>
+              </w:rPr>
+            </w:pPr>
+            <w:proofErr w:type="spellStart"/>
+            <w:r>
+              <w:rPr>
+                <w:b/>
+              </w:rPr>
+              <w:t>PrimeGenerator</w:t>
+            </w:r>
+            <w:proofErr w:type="spellEnd"/>
+          </w:p>
+        </w:tc>
+        <w:tc>
+          <w:tcPr>
+            <w:tcW w:w="7784" w:type="dxa"/>
+          </w:tcPr>
+          <w:p>
+            <w:r>
+              <w:t xml:space="preserve">Genera los números primeros necesarios para generar las claves privada y pública utilizadas por </w:t>
+            </w:r>
+            <w:proofErr w:type="spellStart"/>
+            <w:r>
+              <w:t>RSACipher</w:t>
+            </w:r>
+            <w:proofErr w:type="spellEnd"/>
+            <w:r>
+              <w:t>.</w:t>
+            </w:r>
+          </w:p>
+        </w:tc>
+      </w:tr>
+    </w:tbl>
+    <w:p>
+      <w:pPr>
+        <w:rPr>
+          <w:b/>
+        </w:rPr>
+      </w:pPr>
+    </w:p>
+    <w:p>
+      <w:pPr>
+        <w:spacing w:after="0"/>
+        <w:rPr>
+          <w:b/>
+        </w:rPr>
+      </w:pPr>
+      <w:r>
+        <w:rPr>
+          <w:b/>
+        </w:rPr>
+        <w:t>Carpeta:</w:t>
+      </w:r>
+      <w:r>
+        <w:rPr>
+          <w:b/>
+        </w:rPr>
+        <w:t xml:space="preserve"> </w:t>
+      </w:r>
+      <w:proofErr w:type="spellStart"/>
+      <w:r>
+        <w:rPr>
+          <w:b/>
+        </w:rPr>
+        <w:t>Menu</w:t>
+      </w:r>
+      <w:proofErr w:type="spellEnd"/>
+    </w:p>
+    <w:p>
+      <w:pPr>
+        <w:spacing w:after="0"/>
+      </w:pPr>
+      <w:r>
+        <w:t>E</w:t>
+      </w:r>
+      <w:r>
+        <w:t xml:space="preserve">n esta carpeta se guardan las clases </w:t>
+      </w:r>
+      <w:r>
+        <w:t>donde se implementó la lógica del menú.</w:t>
+      </w:r>
+    </w:p>
+    <w:p>
+      <w:pPr>
+        <w:spacing w:after="0"/>
+      </w:pPr>
+    </w:p>
+    <w:tbl>
+      <w:tblPr>
+        <w:tblStyle w:val="Tablaconcuadrcula"/>
+        <w:tblW w:w="0" w:type="auto"/>
+        <w:tblLook w:val="04A0" w:firstRow="1" w:lastRow="0" w:firstColumn="1" w:lastColumn="0" w:noHBand="0" w:noVBand="1"/>
+      </w:tblPr>
+      <w:tblGrid>
+        <w:gridCol w:w="2071"/>
+        <w:gridCol w:w="7784"/>
+      </w:tblGrid>
+      <w:tr>
+        <w:tc>
+          <w:tcPr>
+            <w:tcW w:w="2071" w:type="dxa"/>
+            <w:shd w:val="clear" w:color="auto" w:fill="DBE5F1" w:themeFill="accent1" w:themeFillTint="33"/>
+            <w:vAlign w:val="center"/>
+          </w:tcPr>
+          <w:p>
+            <w:pPr>
+              <w:jc w:val="center"/>
+              <w:rPr>
+                <w:b/>
+              </w:rPr>
+            </w:pPr>
+            <w:r>
+              <w:rPr>
+                <w:b/>
+              </w:rPr>
+              <w:t>Clase</w:t>
+            </w:r>
+          </w:p>
+        </w:tc>
+        <w:tc>
+          <w:tcPr>
+            <w:tcW w:w="7784" w:type="dxa"/>
+            <w:shd w:val="clear" w:color="auto" w:fill="DBE5F1" w:themeFill="accent1" w:themeFillTint="33"/>
+            <w:vAlign w:val="center"/>
+          </w:tcPr>
+          <w:p>
+            <w:pPr>
+              <w:jc w:val="center"/>
+              <w:rPr>
+                <w:b/>
+              </w:rPr>
+            </w:pPr>
+            <w:r>
+              <w:rPr>
+                <w:b/>
+              </w:rPr>
+              <w:t>Especificación</w:t>
+            </w:r>
+          </w:p>
+        </w:tc>
+      </w:tr>
+      <w:tr>
+        <w:tc>
+          <w:tcPr>
+            <w:tcW w:w="2071" w:type="dxa"/>
+            <w:vAlign w:val="center"/>
+          </w:tcPr>
+          <w:p>
+            <w:pPr>
+              <w:rPr>
+                <w:b/>
+              </w:rPr>
+            </w:pPr>
+            <w:proofErr w:type="spellStart"/>
+            <w:r>
+              <w:rPr>
+                <w:b/>
+              </w:rPr>
+              <w:t>MainMenu</w:t>
+            </w:r>
+            <w:proofErr w:type="spellEnd"/>
+          </w:p>
+        </w:tc>
+        <w:tc>
+          <w:tcPr>
+            <w:tcW w:w="7784" w:type="dxa"/>
+          </w:tcPr>
+          <w:p>
+            <w:r>
+              <w:t>En esta clase se guarda toda la lógica relacionada con el funcionamiento del menú, de manera que se provee al usuario un menú por consola que facilita el uso del programa.</w:t>
+            </w:r>
+          </w:p>
+        </w:tc>
+      </w:tr>
+    </w:tbl>
+    <w:p>
+      <w:pPr>
+        <w:rPr>
+          <w:b/>
+        </w:rPr>
+      </w:pPr>
+    </w:p>
+    <w:p/>
+    <w:p/>
+    <w:p>
+      <w:pPr>
+        <w:pStyle w:val="Ttulo1"/>
+      </w:pPr>
+      <w:bookmarkStart w:id="4" w:name="_Toc306999703"/>
+      <w:r>
+        <w:t>Diagramas de Clases</w:t>
+      </w:r>
+      <w:bookmarkEnd w:id="4"/>
+    </w:p>
+    <w:p>
+      <w:r>
+        <w:t>La siguiente sección provee diversos diagramas de clase con el fin de mostrar las relaciones estáticas entre las clases. En la misma, también se proveerá una breve explicación de cada diagrama.</w:t>
+      </w:r>
+    </w:p>
+    <w:p>
+      <w:pPr>
+        <w:pStyle w:val="Ttulo2"/>
+      </w:pPr>
+      <w:bookmarkStart w:id="5" w:name="_Arbol_B+"/>
+      <w:bookmarkStart w:id="6" w:name="_Toc306999704"/>
+      <w:bookmarkEnd w:id="5"/>
+      <w:r>
+        <w:t>Árbol</w:t>
+      </w:r>
+      <w:r>
+        <w:t xml:space="preserve"> B+</w:t>
+      </w:r>
+      <w:bookmarkEnd w:id="6"/>
+    </w:p>
+    <w:p>
       <w:r>
         <w:rPr>
           <w:noProof/>
           <w:lang w:eastAsia="es-AR"/>
         </w:rPr>
         <w:drawing>
-          <wp:inline distT="0" distB="0" distL="0" distR="0" wp14:anchorId="2E61FC1D" wp14:editId="0011B743">
+          <wp:inline distT="0" distB="0" distL="0" distR="0" wp14:anchorId="1406EED2" wp14:editId="6904A8E1">
             <wp:extent cx="6120765" cy="3327689"/>
             <wp:effectExtent l="0" t="0" r="0" b="6350"/>
             <wp:docPr id="2" name="Imagen 2" descr="C:\Documents and Settings\Martu\Escritorio\BPlusTree - Diagram.png"/>
@@ -5499,7 +6358,7 @@
     </w:p>
     <w:tbl>
       <w:tblPr>
-        <w:tblStyle w:val="TableGrid"/>
+        <w:tblStyle w:val="Tablaconcuadrcula"/>
         <w:tblpPr w:leftFromText="141" w:rightFromText="141" w:vertAnchor="text" w:horzAnchor="margin" w:tblpY="129"/>
         <w:tblW w:w="0" w:type="auto"/>
         <w:tblLook w:val="04A0" w:firstRow="1" w:lastRow="0" w:firstColumn="1" w:lastColumn="0" w:noHBand="0" w:noVBand="1"/>
@@ -5710,16 +6569,16 @@
     </w:p>
     <w:p>
       <w:pPr>
-        <w:pStyle w:val="Heading2"/>
-      </w:pPr>
-      <w:bookmarkStart w:id="8" w:name="_Hash"/>
-      <w:bookmarkStart w:id="9" w:name="_Toc306999705"/>
-      <w:bookmarkEnd w:id="8"/>
+        <w:pStyle w:val="Ttulo2"/>
+      </w:pPr>
+      <w:bookmarkStart w:id="7" w:name="_Hash"/>
+      <w:bookmarkStart w:id="8" w:name="_Toc306999705"/>
+      <w:bookmarkEnd w:id="7"/>
       <w:r>
         <w:lastRenderedPageBreak/>
         <w:t>Hash</w:t>
       </w:r>
-      <w:bookmarkEnd w:id="9"/>
+      <w:bookmarkEnd w:id="8"/>
     </w:p>
     <w:p>
       <w:r>
@@ -5728,7 +6587,7 @@
           <w:lang w:eastAsia="es-AR"/>
         </w:rPr>
         <w:drawing>
-          <wp:inline distT="0" distB="0" distL="0" distR="0" wp14:anchorId="42B026D5" wp14:editId="7ACE9AA2">
+          <wp:inline distT="0" distB="0" distL="0" distR="0" wp14:anchorId="72CFC196" wp14:editId="27428F61">
             <wp:extent cx="5657850" cy="3943350"/>
             <wp:effectExtent l="0" t="0" r="0" b="0"/>
             <wp:docPr id="3" name="Imagen 3" descr="C:\Documents and Settings\Martu\Escritorio\Hash - Diagram.png"/>
@@ -5867,15 +6726,15 @@
     </w:p>
     <w:p>
       <w:pPr>
-        <w:pStyle w:val="Heading2"/>
-      </w:pPr>
-      <w:bookmarkStart w:id="10" w:name="_Archivos_de_Bloques"/>
-      <w:bookmarkStart w:id="11" w:name="_Toc306999706"/>
+        <w:pStyle w:val="Ttulo2"/>
+      </w:pPr>
+      <w:bookmarkStart w:id="9" w:name="_Archivos_de_Bloques"/>
+      <w:bookmarkStart w:id="10" w:name="_Toc306999706"/>
+      <w:bookmarkEnd w:id="9"/>
+      <w:r>
+        <w:t>Archivos de Bloques Variables</w:t>
+      </w:r>
       <w:bookmarkEnd w:id="10"/>
-      <w:r>
-        <w:t>Archivos de Bloques Variables</w:t>
-      </w:r>
-      <w:bookmarkEnd w:id="11"/>
     </w:p>
     <w:p>
       <w:r>
@@ -5884,7 +6743,7 @@
           <w:lang w:eastAsia="es-AR"/>
         </w:rPr>
         <w:drawing>
-          <wp:inline distT="0" distB="0" distL="0" distR="0">
+          <wp:inline distT="0" distB="0" distL="0" distR="0" wp14:anchorId="3F8347B1" wp14:editId="2A6227C5">
             <wp:extent cx="6120765" cy="2633216"/>
             <wp:effectExtent l="0" t="0" r="0" b="0"/>
             <wp:docPr id="1" name="Picture 1" descr="C:\Users\jgonzalez\Desktop\VariableBlocks - Diagram.png"/>
@@ -6035,22 +6894,258 @@
     </w:p>
     <w:p>
       <w:pPr>
-        <w:pStyle w:val="Heading1"/>
-      </w:pPr>
-      <w:bookmarkStart w:id="12" w:name="_Toc306999707"/>
-      <w:r>
-        <w:t>Diagramas de Secuencia</w:t>
-      </w:r>
+        <w:pStyle w:val="Ttulo2"/>
+      </w:pPr>
+      <w:bookmarkStart w:id="11" w:name="_Toc306999707"/>
+      <w:bookmarkStart w:id="12" w:name="_Vigenere"/>
       <w:bookmarkEnd w:id="12"/>
+      <w:proofErr w:type="spellStart"/>
+      <w:r>
+        <w:t>Vigenere</w:t>
+      </w:r>
+      <w:proofErr w:type="spellEnd"/>
     </w:p>
     <w:p>
       <w:r>
-        <w:t>En esta sección se presentan algunos diagramas de secuencia que detallan como se implementaron las siguientes funcionalidades:</w:t>
+        <w:rPr>
+          <w:noProof/>
+          <w:lang w:eastAsia="es-AR"/>
+        </w:rPr>
+        <w:drawing>
+          <wp:inline distT="0" distB="0" distL="0" distR="0" wp14:anchorId="129C7B93" wp14:editId="183D6310">
+            <wp:extent cx="6120765" cy="1188407"/>
+            <wp:effectExtent l="0" t="0" r="0" b="0"/>
+            <wp:docPr id="7" name="Imagen 7" descr="C:\Users\Juanma\Desktop\datos11\docs\diagrams\Vigenere.png"/>
+            <wp:cNvGraphicFramePr>
+              <a:graphicFrameLocks xmlns:a="http://schemas.openxmlformats.org/drawingml/2006/main" noChangeAspect="1"/>
+            </wp:cNvGraphicFramePr>
+            <a:graphic xmlns:a="http://schemas.openxmlformats.org/drawingml/2006/main">
+              <a:graphicData uri="http://schemas.openxmlformats.org/drawingml/2006/picture">
+                <pic:pic xmlns:pic="http://schemas.openxmlformats.org/drawingml/2006/picture">
+                  <pic:nvPicPr>
+                    <pic:cNvPr id="0" name="Picture 3" descr="C:\Users\Juanma\Desktop\datos11\docs\diagrams\Vigenere.png"/>
+                    <pic:cNvPicPr>
+                      <a:picLocks noChangeAspect="1" noChangeArrowheads="1"/>
+                    </pic:cNvPicPr>
+                  </pic:nvPicPr>
+                  <pic:blipFill>
+                    <a:blip r:embed="rId16">
+                      <a:extLst>
+                        <a:ext uri="{28A0092B-C50C-407E-A947-70E740481C1C}">
+                          <a14:useLocalDpi xmlns:a14="http://schemas.microsoft.com/office/drawing/2010/main" val="0"/>
+                        </a:ext>
+                      </a:extLst>
+                    </a:blip>
+                    <a:srcRect/>
+                    <a:stretch>
+                      <a:fillRect/>
+                    </a:stretch>
+                  </pic:blipFill>
+                  <pic:spPr bwMode="auto">
+                    <a:xfrm>
+                      <a:off x="0" y="0"/>
+                      <a:ext cx="6120765" cy="1188407"/>
+                    </a:xfrm>
+                    <a:prstGeom prst="rect">
+                      <a:avLst/>
+                    </a:prstGeom>
+                    <a:noFill/>
+                    <a:ln>
+                      <a:noFill/>
+                    </a:ln>
+                  </pic:spPr>
+                </pic:pic>
+              </a:graphicData>
+            </a:graphic>
+          </wp:inline>
+        </w:drawing>
       </w:r>
     </w:p>
     <w:p>
-      <w:pPr>
-        <w:pStyle w:val="ListParagraph"/>
+      <w:r>
+        <w:t xml:space="preserve">Este diagrama </w:t>
+      </w:r>
+      <w:r>
+        <w:t xml:space="preserve">si bien no aporta demasiado ya que no hay asociaciones en las clases, da una clara idea de que solo se utilizaron dos clases principales: una para cifrado </w:t>
+      </w:r>
+      <w:proofErr w:type="spellStart"/>
+      <w:r>
+        <w:t>Vigenere</w:t>
+      </w:r>
+      <w:proofErr w:type="spellEnd"/>
+      <w:r>
+        <w:t xml:space="preserve"> y otra para su correspondiente ataque, </w:t>
+      </w:r>
+      <w:proofErr w:type="spellStart"/>
+      <w:r>
+        <w:t>Kasiski</w:t>
+      </w:r>
+      <w:proofErr w:type="spellEnd"/>
+      <w:r>
+        <w:t>.</w:t>
+      </w:r>
+    </w:p>
+    <w:p>
+      <w:pPr>
+        <w:pStyle w:val="Ttulo2"/>
+      </w:pPr>
+      <w:bookmarkStart w:id="13" w:name="_RSA"/>
+      <w:bookmarkEnd w:id="13"/>
+      <w:r>
+        <w:t>RSA</w:t>
+      </w:r>
+    </w:p>
+    <w:p>
+      <w:r>
+        <w:rPr>
+          <w:noProof/>
+          <w:lang w:eastAsia="es-AR"/>
+        </w:rPr>
+        <w:drawing>
+          <wp:inline distT="0" distB="0" distL="0" distR="0">
+            <wp:extent cx="6120765" cy="3861067"/>
+            <wp:effectExtent l="0" t="0" r="0" b="6350"/>
+            <wp:docPr id="9" name="Imagen 9" descr="C:\Users\Juanma\Desktop\datos11\docs\diagrams\RSA.png"/>
+            <wp:cNvGraphicFramePr>
+              <a:graphicFrameLocks xmlns:a="http://schemas.openxmlformats.org/drawingml/2006/main" noChangeAspect="1"/>
+            </wp:cNvGraphicFramePr>
+            <a:graphic xmlns:a="http://schemas.openxmlformats.org/drawingml/2006/main">
+              <a:graphicData uri="http://schemas.openxmlformats.org/drawingml/2006/picture">
+                <pic:pic xmlns:pic="http://schemas.openxmlformats.org/drawingml/2006/picture">
+                  <pic:nvPicPr>
+                    <pic:cNvPr id="0" name="Picture 4" descr="C:\Users\Juanma\Desktop\datos11\docs\diagrams\RSA.png"/>
+                    <pic:cNvPicPr>
+                      <a:picLocks noChangeAspect="1" noChangeArrowheads="1"/>
+                    </pic:cNvPicPr>
+                  </pic:nvPicPr>
+                  <pic:blipFill>
+                    <a:blip r:embed="rId17">
+                      <a:extLst>
+                        <a:ext uri="{28A0092B-C50C-407E-A947-70E740481C1C}">
+                          <a14:useLocalDpi xmlns:a14="http://schemas.microsoft.com/office/drawing/2010/main" val="0"/>
+                        </a:ext>
+                      </a:extLst>
+                    </a:blip>
+                    <a:srcRect/>
+                    <a:stretch>
+                      <a:fillRect/>
+                    </a:stretch>
+                  </pic:blipFill>
+                  <pic:spPr bwMode="auto">
+                    <a:xfrm>
+                      <a:off x="0" y="0"/>
+                      <a:ext cx="6120765" cy="3861067"/>
+                    </a:xfrm>
+                    <a:prstGeom prst="rect">
+                      <a:avLst/>
+                    </a:prstGeom>
+                    <a:noFill/>
+                    <a:ln>
+                      <a:noFill/>
+                    </a:ln>
+                  </pic:spPr>
+                </pic:pic>
+              </a:graphicData>
+            </a:graphic>
+          </wp:inline>
+        </w:drawing>
+      </w:r>
+    </w:p>
+    <w:p>
+      <w:r>
+        <w:t>En el diagrama se muestra como la clas</w:t>
+      </w:r>
+      <w:r>
+        <w:t xml:space="preserve">e </w:t>
+      </w:r>
+      <w:proofErr w:type="spellStart"/>
+      <w:r>
+        <w:t>RSACipher</w:t>
+      </w:r>
+      <w:proofErr w:type="spellEnd"/>
+      <w:r>
+        <w:t xml:space="preserve"> es la clase central, la cual recibe el par de claves pública y privada previamente generadas por </w:t>
+      </w:r>
+      <w:proofErr w:type="spellStart"/>
+      <w:r>
+        <w:t>RSAKeySet</w:t>
+      </w:r>
+      <w:proofErr w:type="spellEnd"/>
+      <w:r>
+        <w:t xml:space="preserve"> con ayuda de </w:t>
+      </w:r>
+      <w:proofErr w:type="spellStart"/>
+      <w:r>
+        <w:t>PrimeGenerator</w:t>
+      </w:r>
+      <w:proofErr w:type="spellEnd"/>
+      <w:r>
+        <w:t xml:space="preserve">. Una vez que </w:t>
+      </w:r>
+      <w:proofErr w:type="spellStart"/>
+      <w:r>
+        <w:t>RSACipher</w:t>
+      </w:r>
+      <w:proofErr w:type="spellEnd"/>
+      <w:r>
+        <w:t xml:space="preserve"> tiene las claves, este </w:t>
+      </w:r>
+      <w:proofErr w:type="spellStart"/>
+      <w:r>
+        <w:t>encripta</w:t>
+      </w:r>
+      <w:proofErr w:type="spellEnd"/>
+      <w:r>
+        <w:t xml:space="preserve"> el mensaje que se le pasa. Por otro lado tenemos a </w:t>
+      </w:r>
+      <w:proofErr w:type="spellStart"/>
+      <w:r>
+        <w:t>RSAAttacker</w:t>
+      </w:r>
+      <w:proofErr w:type="spellEnd"/>
+      <w:r>
+        <w:t xml:space="preserve"> que utiliza </w:t>
+      </w:r>
+      <w:proofErr w:type="spellStart"/>
+      <w:r>
+        <w:t>RSAKey</w:t>
+      </w:r>
+      <w:proofErr w:type="spellEnd"/>
+      <w:r>
+        <w:t xml:space="preserve"> para guardar la clave pública necesaria para empezar el ataque y el </w:t>
+      </w:r>
+      <w:proofErr w:type="spellStart"/>
+      <w:r>
+        <w:t>PrimeGenerator</w:t>
+      </w:r>
+      <w:proofErr w:type="spellEnd"/>
+      <w:r>
+        <w:t>.</w:t>
+      </w:r>
+    </w:p>
+    <w:p>
+      <w:pPr>
+        <w:pStyle w:val="Ttulo1"/>
+      </w:pPr>
+    </w:p>
+    <w:p/>
+    <w:p>
+      <w:pPr>
+        <w:pStyle w:val="Ttulo1"/>
+      </w:pPr>
+      <w:r>
+        <w:t>Diagramas de Secuencia</w:t>
+      </w:r>
+      <w:bookmarkEnd w:id="11"/>
+    </w:p>
+    <w:p>
+      <w:r>
+        <w:t>En esta sección se presentan algunos diagramas de secuencia que detallan como se implementaron las siguientes funcionalidades:</w:t>
+      </w:r>
+    </w:p>
+    <w:p>
+      <w:pPr>
+        <w:pStyle w:val="Prrafodelista"/>
         <w:numPr>
           <w:ilvl w:val="0"/>
           <w:numId w:val="18"/>
@@ -6062,7 +7157,7 @@
     </w:p>
     <w:p>
       <w:pPr>
-        <w:pStyle w:val="ListParagraph"/>
+        <w:pStyle w:val="Prrafodelista"/>
         <w:numPr>
           <w:ilvl w:val="0"/>
           <w:numId w:val="18"/>
@@ -6087,13 +7182,13 @@
     </w:p>
     <w:p>
       <w:pPr>
-        <w:pStyle w:val="Heading2"/>
-      </w:pPr>
-      <w:bookmarkStart w:id="13" w:name="_Toc306999708"/>
+        <w:pStyle w:val="Ttulo2"/>
+      </w:pPr>
+      <w:bookmarkStart w:id="14" w:name="_Toc306999708"/>
       <w:r>
         <w:t>Reporte Elecciones por Distrito</w:t>
       </w:r>
-      <w:bookmarkEnd w:id="13"/>
+      <w:bookmarkEnd w:id="14"/>
     </w:p>
     <w:p>
       <w:r>
@@ -6117,7 +7212,7 @@
                     <pic:cNvPicPr/>
                   </pic:nvPicPr>
                   <pic:blipFill>
-                    <a:blip r:embed="rId16">
+                    <a:blip r:embed="rId18">
                       <a:extLst>
                         <a:ext uri="{28A0092B-C50C-407E-A947-70E740481C1C}">
                           <a14:useLocalDpi xmlns:a14="http://schemas.microsoft.com/office/drawing/2010/main" val="0"/>
@@ -6146,14 +7241,14 @@
     </w:p>
     <w:p>
       <w:pPr>
-        <w:pStyle w:val="Heading2"/>
-      </w:pPr>
-      <w:bookmarkStart w:id="14" w:name="_Toc306999709"/>
+        <w:pStyle w:val="Ttulo2"/>
+      </w:pPr>
+      <w:bookmarkStart w:id="15" w:name="_Toc306999709"/>
       <w:r>
         <w:lastRenderedPageBreak/>
         <w:t>Generación Votos Aleatorios</w:t>
       </w:r>
-      <w:bookmarkEnd w:id="14"/>
+      <w:bookmarkEnd w:id="15"/>
     </w:p>
     <w:p>
       <w:r>
@@ -6177,7 +7272,7 @@
                     <pic:cNvPicPr/>
                   </pic:nvPicPr>
                   <pic:blipFill rotWithShape="1">
-                    <a:blip r:embed="rId17">
+                    <a:blip r:embed="rId19">
                       <a:extLst>
                         <a:ext uri="{28A0092B-C50C-407E-A947-70E740481C1C}">
                           <a14:useLocalDpi xmlns:a14="http://schemas.microsoft.com/office/drawing/2010/main" val="0"/>
@@ -6214,11 +7309,78 @@
     <w:p/>
     <w:p>
       <w:pPr>
-        <w:pStyle w:val="Heading1"/>
-      </w:pPr>
-      <w:bookmarkStart w:id="15" w:name="_Toc306999710"/>
+        <w:pStyle w:val="Ttulo2"/>
+      </w:pPr>
+      <w:r>
+        <w:t>Encriptación RSA y generación de claves</w:t>
+      </w:r>
+    </w:p>
+    <w:p>
+      <w:bookmarkStart w:id="16" w:name="_GoBack"/>
+      <w:bookmarkEnd w:id="16"/>
+      <w:r>
+        <w:rPr>
+          <w:noProof/>
+          <w:lang w:eastAsia="es-AR"/>
+        </w:rPr>
+        <w:drawing>
+          <wp:inline distT="0" distB="0" distL="0" distR="0">
+            <wp:extent cx="6120765" cy="3569315"/>
+            <wp:effectExtent l="0" t="0" r="0" b="0"/>
+            <wp:docPr id="10" name="Imagen 10" descr="C:\Users\Juanma\Desktop\datos11\docs\diagrams\RSAEncryptionSeq.png"/>
+            <wp:cNvGraphicFramePr>
+              <a:graphicFrameLocks xmlns:a="http://schemas.openxmlformats.org/drawingml/2006/main" noChangeAspect="1"/>
+            </wp:cNvGraphicFramePr>
+            <a:graphic xmlns:a="http://schemas.openxmlformats.org/drawingml/2006/main">
+              <a:graphicData uri="http://schemas.openxmlformats.org/drawingml/2006/picture">
+                <pic:pic xmlns:pic="http://schemas.openxmlformats.org/drawingml/2006/picture">
+                  <pic:nvPicPr>
+                    <pic:cNvPr id="0" name="Picture 5" descr="C:\Users\Juanma\Desktop\datos11\docs\diagrams\RSAEncryptionSeq.png"/>
+                    <pic:cNvPicPr>
+                      <a:picLocks noChangeAspect="1" noChangeArrowheads="1"/>
+                    </pic:cNvPicPr>
+                  </pic:nvPicPr>
+                  <pic:blipFill>
+                    <a:blip r:embed="rId20">
+                      <a:extLst>
+                        <a:ext uri="{28A0092B-C50C-407E-A947-70E740481C1C}">
+                          <a14:useLocalDpi xmlns:a14="http://schemas.microsoft.com/office/drawing/2010/main" val="0"/>
+                        </a:ext>
+                      </a:extLst>
+                    </a:blip>
+                    <a:srcRect/>
+                    <a:stretch>
+                      <a:fillRect/>
+                    </a:stretch>
+                  </pic:blipFill>
+                  <pic:spPr bwMode="auto">
+                    <a:xfrm>
+                      <a:off x="0" y="0"/>
+                      <a:ext cx="6120765" cy="3569315"/>
+                    </a:xfrm>
+                    <a:prstGeom prst="rect">
+                      <a:avLst/>
+                    </a:prstGeom>
+                    <a:noFill/>
+                    <a:ln>
+                      <a:noFill/>
+                    </a:ln>
+                  </pic:spPr>
+                </pic:pic>
+              </a:graphicData>
+            </a:graphic>
+          </wp:inline>
+        </w:drawing>
+      </w:r>
+    </w:p>
+    <w:p>
+      <w:pPr>
+        <w:pStyle w:val="Ttulo1"/>
+      </w:pPr>
+      <w:bookmarkStart w:id="17" w:name="_Toc306999710"/>
       <w:proofErr w:type="spellStart"/>
       <w:r>
+        <w:lastRenderedPageBreak/>
         <w:t>Known</w:t>
       </w:r>
       <w:proofErr w:type="spellEnd"/>
@@ -6229,7 +7391,7 @@
       <w:r>
         <w:t>Issues</w:t>
       </w:r>
-      <w:bookmarkEnd w:id="15"/>
+      <w:bookmarkEnd w:id="17"/>
       <w:proofErr w:type="spellEnd"/>
     </w:p>
     <w:p>
@@ -6261,7 +7423,7 @@
       <w:hyperlink w:anchor="_Tabla_de_Severidades" w:history="1">
         <w:r>
           <w:rPr>
-            <w:rStyle w:val="Hyperlink"/>
+            <w:rStyle w:val="Hipervnculo"/>
           </w:rPr>
           <w:t>severidades</w:t>
         </w:r>
@@ -6272,7 +7434,7 @@
       <w:hyperlink w:anchor="_Tabla_de_Prioridades" w:history="1">
         <w:r>
           <w:rPr>
-            <w:rStyle w:val="Hyperlink"/>
+            <w:rStyle w:val="Hipervnculo"/>
           </w:rPr>
           <w:t>prioridades</w:t>
         </w:r>
@@ -7147,16 +8309,15 @@
     <w:p/>
     <w:p>
       <w:pPr>
-        <w:pStyle w:val="Heading2"/>
-      </w:pPr>
-      <w:bookmarkStart w:id="16" w:name="_Tabla_de_Severidades"/>
-      <w:bookmarkStart w:id="17" w:name="_Toc306999711"/>
-      <w:bookmarkEnd w:id="16"/>
-      <w:r>
-        <w:lastRenderedPageBreak/>
+        <w:pStyle w:val="Ttulo2"/>
+      </w:pPr>
+      <w:bookmarkStart w:id="18" w:name="_Tabla_de_Severidades"/>
+      <w:bookmarkStart w:id="19" w:name="_Toc306999711"/>
+      <w:bookmarkEnd w:id="18"/>
+      <w:r>
         <w:t>Tabla de Severidades</w:t>
       </w:r>
-      <w:bookmarkEnd w:id="17"/>
+      <w:bookmarkEnd w:id="19"/>
     </w:p>
     <w:tbl>
       <w:tblPr>
@@ -7700,15 +8861,15 @@
     <w:p/>
     <w:p>
       <w:pPr>
-        <w:pStyle w:val="Heading2"/>
-      </w:pPr>
-      <w:bookmarkStart w:id="18" w:name="_Tabla_de_Prioridades"/>
-      <w:bookmarkStart w:id="19" w:name="_Toc306999712"/>
-      <w:bookmarkEnd w:id="18"/>
+        <w:pStyle w:val="Ttulo2"/>
+      </w:pPr>
+      <w:bookmarkStart w:id="20" w:name="_Tabla_de_Prioridades"/>
+      <w:bookmarkStart w:id="21" w:name="_Toc306999712"/>
+      <w:bookmarkEnd w:id="20"/>
       <w:r>
         <w:t>Tabla de Prioridades</w:t>
       </w:r>
-      <w:bookmarkEnd w:id="19"/>
+      <w:bookmarkEnd w:id="21"/>
     </w:p>
     <w:tbl>
       <w:tblPr>
@@ -10454,11 +11615,11 @@
     <w:qFormat/>
     <w:rsid w:val="00615DA4"/>
   </w:style>
-  <w:style w:type="paragraph" w:styleId="Heading1">
+  <w:style w:type="paragraph" w:styleId="Ttulo1">
     <w:name w:val="heading 1"/>
     <w:basedOn w:val="Normal"/>
     <w:next w:val="Normal"/>
-    <w:link w:val="Heading1Char"/>
+    <w:link w:val="Ttulo1Car"/>
     <w:uiPriority w:val="9"/>
     <w:qFormat/>
     <w:rsid w:val="00615DA4"/>
@@ -10477,11 +11638,11 @@
       <w:szCs w:val="28"/>
     </w:rPr>
   </w:style>
-  <w:style w:type="paragraph" w:styleId="Heading2">
+  <w:style w:type="paragraph" w:styleId="Ttulo2">
     <w:name w:val="heading 2"/>
     <w:basedOn w:val="Normal"/>
     <w:next w:val="Normal"/>
-    <w:link w:val="Heading2Char"/>
+    <w:link w:val="Ttulo2Car"/>
     <w:uiPriority w:val="9"/>
     <w:unhideWhenUsed/>
     <w:qFormat/>
@@ -10501,11 +11662,11 @@
       <w:szCs w:val="26"/>
     </w:rPr>
   </w:style>
-  <w:style w:type="paragraph" w:styleId="Heading3">
+  <w:style w:type="paragraph" w:styleId="Ttulo3">
     <w:name w:val="heading 3"/>
     <w:basedOn w:val="Normal"/>
     <w:next w:val="Normal"/>
-    <w:link w:val="Heading3Char"/>
+    <w:link w:val="Ttulo3Car"/>
     <w:uiPriority w:val="9"/>
     <w:unhideWhenUsed/>
     <w:qFormat/>
@@ -10523,11 +11684,11 @@
       <w:color w:val="4F81BD" w:themeColor="accent1"/>
     </w:rPr>
   </w:style>
-  <w:style w:type="paragraph" w:styleId="Heading4">
+  <w:style w:type="paragraph" w:styleId="Ttulo4">
     <w:name w:val="heading 4"/>
     <w:basedOn w:val="Normal"/>
     <w:next w:val="Normal"/>
-    <w:link w:val="Heading4Char"/>
+    <w:link w:val="Ttulo4Car"/>
     <w:uiPriority w:val="9"/>
     <w:unhideWhenUsed/>
     <w:qFormat/>
@@ -10547,11 +11708,11 @@
       <w:color w:val="4F81BD" w:themeColor="accent1"/>
     </w:rPr>
   </w:style>
-  <w:style w:type="paragraph" w:styleId="Heading5">
+  <w:style w:type="paragraph" w:styleId="Ttulo5">
     <w:name w:val="heading 5"/>
     <w:basedOn w:val="Normal"/>
     <w:next w:val="Normal"/>
-    <w:link w:val="Heading5Char"/>
+    <w:link w:val="Ttulo5Car"/>
     <w:uiPriority w:val="9"/>
     <w:semiHidden/>
     <w:unhideWhenUsed/>
@@ -10568,11 +11729,11 @@
       <w:color w:val="243F60" w:themeColor="accent1" w:themeShade="7F"/>
     </w:rPr>
   </w:style>
-  <w:style w:type="paragraph" w:styleId="Heading6">
+  <w:style w:type="paragraph" w:styleId="Ttulo6">
     <w:name w:val="heading 6"/>
     <w:basedOn w:val="Normal"/>
     <w:next w:val="Normal"/>
-    <w:link w:val="Heading6Char"/>
+    <w:link w:val="Ttulo6Car"/>
     <w:uiPriority w:val="9"/>
     <w:semiHidden/>
     <w:unhideWhenUsed/>
@@ -10591,11 +11752,11 @@
       <w:color w:val="243F60" w:themeColor="accent1" w:themeShade="7F"/>
     </w:rPr>
   </w:style>
-  <w:style w:type="paragraph" w:styleId="Heading7">
+  <w:style w:type="paragraph" w:styleId="Ttulo7">
     <w:name w:val="heading 7"/>
     <w:basedOn w:val="Normal"/>
     <w:next w:val="Normal"/>
-    <w:link w:val="Heading7Char"/>
+    <w:link w:val="Ttulo7Car"/>
     <w:uiPriority w:val="9"/>
     <w:semiHidden/>
     <w:unhideWhenUsed/>
@@ -10614,11 +11775,11 @@
       <w:color w:val="404040" w:themeColor="text1" w:themeTint="BF"/>
     </w:rPr>
   </w:style>
-  <w:style w:type="paragraph" w:styleId="Heading8">
+  <w:style w:type="paragraph" w:styleId="Ttulo8">
     <w:name w:val="heading 8"/>
     <w:basedOn w:val="Normal"/>
     <w:next w:val="Normal"/>
-    <w:link w:val="Heading8Char"/>
+    <w:link w:val="Ttulo8Car"/>
     <w:uiPriority w:val="9"/>
     <w:semiHidden/>
     <w:unhideWhenUsed/>
@@ -10637,11 +11798,11 @@
       <w:szCs w:val="20"/>
     </w:rPr>
   </w:style>
-  <w:style w:type="paragraph" w:styleId="Heading9">
+  <w:style w:type="paragraph" w:styleId="Ttulo9">
     <w:name w:val="heading 9"/>
     <w:basedOn w:val="Normal"/>
     <w:next w:val="Normal"/>
-    <w:link w:val="Heading9Char"/>
+    <w:link w:val="Ttulo9Car"/>
     <w:uiPriority w:val="9"/>
     <w:semiHidden/>
     <w:unhideWhenUsed/>
@@ -10662,13 +11823,13 @@
       <w:szCs w:val="20"/>
     </w:rPr>
   </w:style>
-  <w:style w:type="character" w:default="1" w:styleId="DefaultParagraphFont">
+  <w:style w:type="character" w:default="1" w:styleId="Fuentedeprrafopredeter">
     <w:name w:val="Default Paragraph Font"/>
     <w:uiPriority w:val="1"/>
     <w:semiHidden/>
     <w:unhideWhenUsed/>
   </w:style>
-  <w:style w:type="table" w:default="1" w:styleId="TableNormal">
+  <w:style w:type="table" w:default="1" w:styleId="Tablanormal">
     <w:name w:val="Normal Table"/>
     <w:uiPriority w:val="99"/>
     <w:semiHidden/>
@@ -10683,17 +11844,17 @@
       </w:tblCellMar>
     </w:tblPr>
   </w:style>
-  <w:style w:type="numbering" w:default="1" w:styleId="NoList">
+  <w:style w:type="numbering" w:default="1" w:styleId="Sinlista">
     <w:name w:val="No List"/>
     <w:uiPriority w:val="99"/>
     <w:semiHidden/>
     <w:unhideWhenUsed/>
   </w:style>
-  <w:style w:type="paragraph" w:styleId="Title">
+  <w:style w:type="paragraph" w:styleId="Ttulo">
     <w:name w:val="Title"/>
     <w:basedOn w:val="Normal"/>
     <w:next w:val="Normal"/>
-    <w:link w:val="TitleChar"/>
+    <w:link w:val="TtuloCar"/>
     <w:uiPriority w:val="10"/>
     <w:qFormat/>
     <w:rsid w:val="00615DA4"/>
@@ -10713,10 +11874,10 @@
       <w:szCs w:val="52"/>
     </w:rPr>
   </w:style>
-  <w:style w:type="character" w:customStyle="1" w:styleId="TitleChar">
-    <w:name w:val="Title Char"/>
-    <w:basedOn w:val="DefaultParagraphFont"/>
-    <w:link w:val="Title"/>
+  <w:style w:type="character" w:customStyle="1" w:styleId="TtuloCar">
+    <w:name w:val="Título Car"/>
+    <w:basedOn w:val="Fuentedeprrafopredeter"/>
+    <w:link w:val="Ttulo"/>
     <w:uiPriority w:val="10"/>
     <w:rsid w:val="00615DA4"/>
     <w:rPr>
@@ -10728,10 +11889,10 @@
       <w:szCs w:val="52"/>
     </w:rPr>
   </w:style>
-  <w:style w:type="paragraph" w:styleId="Header">
+  <w:style w:type="paragraph" w:styleId="Encabezado">
     <w:name w:val="header"/>
     <w:basedOn w:val="Normal"/>
-    <w:link w:val="HeaderChar"/>
+    <w:link w:val="EncabezadoCar"/>
     <w:rsid w:val="005519C9"/>
     <w:pPr>
       <w:widowControl w:val="0"/>
@@ -10747,10 +11908,10 @@
       <w:kern w:val="1"/>
     </w:rPr>
   </w:style>
-  <w:style w:type="character" w:customStyle="1" w:styleId="HeaderChar">
-    <w:name w:val="Header Char"/>
-    <w:basedOn w:val="DefaultParagraphFont"/>
-    <w:link w:val="Header"/>
+  <w:style w:type="character" w:customStyle="1" w:styleId="EncabezadoCar">
+    <w:name w:val="Encabezado Car"/>
+    <w:basedOn w:val="Fuentedeprrafopredeter"/>
+    <w:link w:val="Encabezado"/>
     <w:rsid w:val="005519C9"/>
     <w:rPr>
       <w:rFonts w:ascii="Times New Roman" w:eastAsia="Lucida Sans Unicode" w:hAnsi="Times New Roman" w:cs="Times New Roman"/>
@@ -10760,10 +11921,10 @@
       <w:lang w:eastAsia="es-ES"/>
     </w:rPr>
   </w:style>
-  <w:style w:type="character" w:customStyle="1" w:styleId="Heading1Char">
-    <w:name w:val="Heading 1 Char"/>
-    <w:basedOn w:val="DefaultParagraphFont"/>
-    <w:link w:val="Heading1"/>
+  <w:style w:type="character" w:customStyle="1" w:styleId="Ttulo1Car">
+    <w:name w:val="Título 1 Car"/>
+    <w:basedOn w:val="Fuentedeprrafopredeter"/>
+    <w:link w:val="Ttulo1"/>
     <w:uiPriority w:val="9"/>
     <w:rsid w:val="00615DA4"/>
     <w:rPr>
@@ -10775,10 +11936,10 @@
       <w:szCs w:val="28"/>
     </w:rPr>
   </w:style>
-  <w:style w:type="character" w:customStyle="1" w:styleId="Heading2Char">
-    <w:name w:val="Heading 2 Char"/>
-    <w:basedOn w:val="DefaultParagraphFont"/>
-    <w:link w:val="Heading2"/>
+  <w:style w:type="character" w:customStyle="1" w:styleId="Ttulo2Car">
+    <w:name w:val="Título 2 Car"/>
+    <w:basedOn w:val="Fuentedeprrafopredeter"/>
+    <w:link w:val="Ttulo2"/>
     <w:uiPriority w:val="9"/>
     <w:rsid w:val="00615DA4"/>
     <w:rPr>
@@ -10790,10 +11951,10 @@
       <w:szCs w:val="26"/>
     </w:rPr>
   </w:style>
-  <w:style w:type="character" w:customStyle="1" w:styleId="Heading3Char">
-    <w:name w:val="Heading 3 Char"/>
-    <w:basedOn w:val="DefaultParagraphFont"/>
-    <w:link w:val="Heading3"/>
+  <w:style w:type="character" w:customStyle="1" w:styleId="Ttulo3Car">
+    <w:name w:val="Título 3 Car"/>
+    <w:basedOn w:val="Fuentedeprrafopredeter"/>
+    <w:link w:val="Ttulo3"/>
     <w:uiPriority w:val="9"/>
     <w:rsid w:val="00615DA4"/>
     <w:rPr>
@@ -10803,10 +11964,10 @@
       <w:color w:val="4F81BD" w:themeColor="accent1"/>
     </w:rPr>
   </w:style>
-  <w:style w:type="character" w:customStyle="1" w:styleId="Heading4Char">
-    <w:name w:val="Heading 4 Char"/>
-    <w:basedOn w:val="DefaultParagraphFont"/>
-    <w:link w:val="Heading4"/>
+  <w:style w:type="character" w:customStyle="1" w:styleId="Ttulo4Car">
+    <w:name w:val="Título 4 Car"/>
+    <w:basedOn w:val="Fuentedeprrafopredeter"/>
+    <w:link w:val="Ttulo4"/>
     <w:uiPriority w:val="9"/>
     <w:rsid w:val="00615DA4"/>
     <w:rPr>
@@ -10818,10 +11979,10 @@
       <w:color w:val="4F81BD" w:themeColor="accent1"/>
     </w:rPr>
   </w:style>
-  <w:style w:type="character" w:customStyle="1" w:styleId="Heading5Char">
-    <w:name w:val="Heading 5 Char"/>
-    <w:basedOn w:val="DefaultParagraphFont"/>
-    <w:link w:val="Heading5"/>
+  <w:style w:type="character" w:customStyle="1" w:styleId="Ttulo5Car">
+    <w:name w:val="Título 5 Car"/>
+    <w:basedOn w:val="Fuentedeprrafopredeter"/>
+    <w:link w:val="Ttulo5"/>
     <w:uiPriority w:val="9"/>
     <w:semiHidden/>
     <w:rsid w:val="00615DA4"/>
@@ -10830,10 +11991,10 @@
       <w:color w:val="243F60" w:themeColor="accent1" w:themeShade="7F"/>
     </w:rPr>
   </w:style>
-  <w:style w:type="character" w:customStyle="1" w:styleId="Heading6Char">
-    <w:name w:val="Heading 6 Char"/>
-    <w:basedOn w:val="DefaultParagraphFont"/>
-    <w:link w:val="Heading6"/>
+  <w:style w:type="character" w:customStyle="1" w:styleId="Ttulo6Car">
+    <w:name w:val="Título 6 Car"/>
+    <w:basedOn w:val="Fuentedeprrafopredeter"/>
+    <w:link w:val="Ttulo6"/>
     <w:uiPriority w:val="9"/>
     <w:semiHidden/>
     <w:rsid w:val="00615DA4"/>
@@ -10844,10 +12005,10 @@
       <w:color w:val="243F60" w:themeColor="accent1" w:themeShade="7F"/>
     </w:rPr>
   </w:style>
-  <w:style w:type="character" w:customStyle="1" w:styleId="Heading7Char">
-    <w:name w:val="Heading 7 Char"/>
-    <w:basedOn w:val="DefaultParagraphFont"/>
-    <w:link w:val="Heading7"/>
+  <w:style w:type="character" w:customStyle="1" w:styleId="Ttulo7Car">
+    <w:name w:val="Título 7 Car"/>
+    <w:basedOn w:val="Fuentedeprrafopredeter"/>
+    <w:link w:val="Ttulo7"/>
     <w:uiPriority w:val="9"/>
     <w:semiHidden/>
     <w:rsid w:val="00615DA4"/>
@@ -10858,10 +12019,10 @@
       <w:color w:val="404040" w:themeColor="text1" w:themeTint="BF"/>
     </w:rPr>
   </w:style>
-  <w:style w:type="character" w:customStyle="1" w:styleId="Heading8Char">
-    <w:name w:val="Heading 8 Char"/>
-    <w:basedOn w:val="DefaultParagraphFont"/>
-    <w:link w:val="Heading8"/>
+  <w:style w:type="character" w:customStyle="1" w:styleId="Ttulo8Car">
+    <w:name w:val="Título 8 Car"/>
+    <w:basedOn w:val="Fuentedeprrafopredeter"/>
+    <w:link w:val="Ttulo8"/>
     <w:uiPriority w:val="9"/>
     <w:semiHidden/>
     <w:rsid w:val="00615DA4"/>
@@ -10872,10 +12033,10 @@
       <w:szCs w:val="20"/>
     </w:rPr>
   </w:style>
-  <w:style w:type="character" w:customStyle="1" w:styleId="Heading9Char">
-    <w:name w:val="Heading 9 Char"/>
-    <w:basedOn w:val="DefaultParagraphFont"/>
-    <w:link w:val="Heading9"/>
+  <w:style w:type="character" w:customStyle="1" w:styleId="Ttulo9Car">
+    <w:name w:val="Título 9 Car"/>
+    <w:basedOn w:val="Fuentedeprrafopredeter"/>
+    <w:link w:val="Ttulo9"/>
     <w:uiPriority w:val="9"/>
     <w:semiHidden/>
     <w:rsid w:val="00615DA4"/>
@@ -10888,7 +12049,7 @@
       <w:szCs w:val="20"/>
     </w:rPr>
   </w:style>
-  <w:style w:type="paragraph" w:styleId="Caption">
+  <w:style w:type="paragraph" w:styleId="Epgrafe">
     <w:name w:val="caption"/>
     <w:basedOn w:val="Normal"/>
     <w:next w:val="Normal"/>
@@ -10908,11 +12069,11 @@
       <w:szCs w:val="18"/>
     </w:rPr>
   </w:style>
-  <w:style w:type="paragraph" w:styleId="Subtitle">
+  <w:style w:type="paragraph" w:styleId="Subttulo">
     <w:name w:val="Subtitle"/>
     <w:basedOn w:val="Normal"/>
     <w:next w:val="Normal"/>
-    <w:link w:val="SubtitleChar"/>
+    <w:link w:val="SubttuloCar"/>
     <w:uiPriority w:val="11"/>
     <w:qFormat/>
     <w:rsid w:val="00615DA4"/>
@@ -10931,10 +12092,10 @@
       <w:szCs w:val="24"/>
     </w:rPr>
   </w:style>
-  <w:style w:type="character" w:customStyle="1" w:styleId="SubtitleChar">
-    <w:name w:val="Subtitle Char"/>
-    <w:basedOn w:val="DefaultParagraphFont"/>
-    <w:link w:val="Subtitle"/>
+  <w:style w:type="character" w:customStyle="1" w:styleId="SubttuloCar">
+    <w:name w:val="Subtítulo Car"/>
+    <w:basedOn w:val="Fuentedeprrafopredeter"/>
+    <w:link w:val="Subttulo"/>
     <w:uiPriority w:val="11"/>
     <w:rsid w:val="00615DA4"/>
     <w:rPr>
@@ -10947,9 +12108,9 @@
       <w:szCs w:val="24"/>
     </w:rPr>
   </w:style>
-  <w:style w:type="character" w:styleId="Strong">
+  <w:style w:type="character" w:styleId="Textoennegrita">
     <w:name w:val="Strong"/>
-    <w:basedOn w:val="DefaultParagraphFont"/>
+    <w:basedOn w:val="Fuentedeprrafopredeter"/>
     <w:uiPriority w:val="22"/>
     <w:qFormat/>
     <w:rsid w:val="00615DA4"/>
@@ -10958,9 +12119,9 @@
       <w:bCs/>
     </w:rPr>
   </w:style>
-  <w:style w:type="character" w:styleId="Emphasis">
+  <w:style w:type="character" w:styleId="nfasis">
     <w:name w:val="Emphasis"/>
-    <w:basedOn w:val="DefaultParagraphFont"/>
+    <w:basedOn w:val="Fuentedeprrafopredeter"/>
     <w:uiPriority w:val="20"/>
     <w:qFormat/>
     <w:rsid w:val="00615DA4"/>
@@ -10969,7 +12130,7 @@
       <w:iCs/>
     </w:rPr>
   </w:style>
-  <w:style w:type="paragraph" w:styleId="NoSpacing">
+  <w:style w:type="paragraph" w:styleId="Sinespaciado">
     <w:name w:val="No Spacing"/>
     <w:uiPriority w:val="1"/>
     <w:qFormat/>
@@ -10978,7 +12139,7 @@
       <w:spacing w:after="0" w:line="240" w:lineRule="auto"/>
     </w:pPr>
   </w:style>
-  <w:style w:type="paragraph" w:styleId="ListParagraph">
+  <w:style w:type="paragraph" w:styleId="Prrafodelista">
     <w:name w:val="List Paragraph"/>
     <w:basedOn w:val="Normal"/>
     <w:uiPriority w:val="34"/>
@@ -10989,11 +12150,11 @@
       <w:contextualSpacing/>
     </w:pPr>
   </w:style>
-  <w:style w:type="paragraph" w:styleId="Quote">
+  <w:style w:type="paragraph" w:styleId="Cita">
     <w:name w:val="Quote"/>
     <w:basedOn w:val="Normal"/>
     <w:next w:val="Normal"/>
-    <w:link w:val="QuoteChar"/>
+    <w:link w:val="CitaCar"/>
     <w:uiPriority w:val="29"/>
     <w:qFormat/>
     <w:rsid w:val="00615DA4"/>
@@ -11003,10 +12164,10 @@
       <w:color w:val="000000" w:themeColor="text1"/>
     </w:rPr>
   </w:style>
-  <w:style w:type="character" w:customStyle="1" w:styleId="QuoteChar">
-    <w:name w:val="Quote Char"/>
-    <w:basedOn w:val="DefaultParagraphFont"/>
-    <w:link w:val="Quote"/>
+  <w:style w:type="character" w:customStyle="1" w:styleId="CitaCar">
+    <w:name w:val="Cita Car"/>
+    <w:basedOn w:val="Fuentedeprrafopredeter"/>
+    <w:link w:val="Cita"/>
     <w:uiPriority w:val="29"/>
     <w:rsid w:val="00615DA4"/>
     <w:rPr>
@@ -11015,11 +12176,11 @@
       <w:color w:val="000000" w:themeColor="text1"/>
     </w:rPr>
   </w:style>
-  <w:style w:type="paragraph" w:styleId="IntenseQuote">
+  <w:style w:type="paragraph" w:styleId="Citadestacada">
     <w:name w:val="Intense Quote"/>
     <w:basedOn w:val="Normal"/>
     <w:next w:val="Normal"/>
-    <w:link w:val="IntenseQuoteChar"/>
+    <w:link w:val="CitadestacadaCar"/>
     <w:uiPriority w:val="30"/>
     <w:qFormat/>
     <w:rsid w:val="00615DA4"/>
@@ -11038,10 +12199,10 @@
       <w:color w:val="4F81BD" w:themeColor="accent1"/>
     </w:rPr>
   </w:style>
-  <w:style w:type="character" w:customStyle="1" w:styleId="IntenseQuoteChar">
-    <w:name w:val="Intense Quote Char"/>
-    <w:basedOn w:val="DefaultParagraphFont"/>
-    <w:link w:val="IntenseQuote"/>
+  <w:style w:type="character" w:customStyle="1" w:styleId="CitadestacadaCar">
+    <w:name w:val="Cita destacada Car"/>
+    <w:basedOn w:val="Fuentedeprrafopredeter"/>
+    <w:link w:val="Citadestacada"/>
     <w:uiPriority w:val="30"/>
     <w:rsid w:val="00615DA4"/>
     <w:rPr>
@@ -11052,9 +12213,9 @@
       <w:color w:val="4F81BD" w:themeColor="accent1"/>
     </w:rPr>
   </w:style>
-  <w:style w:type="character" w:styleId="SubtleEmphasis">
+  <w:style w:type="character" w:styleId="nfasissutil">
     <w:name w:val="Subtle Emphasis"/>
-    <w:basedOn w:val="DefaultParagraphFont"/>
+    <w:basedOn w:val="Fuentedeprrafopredeter"/>
     <w:uiPriority w:val="19"/>
     <w:qFormat/>
     <w:rsid w:val="00615DA4"/>
@@ -11064,9 +12225,9 @@
       <w:color w:val="808080" w:themeColor="text1" w:themeTint="7F"/>
     </w:rPr>
   </w:style>
-  <w:style w:type="character" w:styleId="IntenseEmphasis">
+  <w:style w:type="character" w:styleId="nfasisintenso">
     <w:name w:val="Intense Emphasis"/>
-    <w:basedOn w:val="DefaultParagraphFont"/>
+    <w:basedOn w:val="Fuentedeprrafopredeter"/>
     <w:uiPriority w:val="21"/>
     <w:qFormat/>
     <w:rsid w:val="00615DA4"/>
@@ -11078,9 +12239,9 @@
       <w:color w:val="4F81BD" w:themeColor="accent1"/>
     </w:rPr>
   </w:style>
-  <w:style w:type="character" w:styleId="SubtleReference">
+  <w:style w:type="character" w:styleId="Referenciasutil">
     <w:name w:val="Subtle Reference"/>
-    <w:basedOn w:val="DefaultParagraphFont"/>
+    <w:basedOn w:val="Fuentedeprrafopredeter"/>
     <w:uiPriority w:val="31"/>
     <w:qFormat/>
     <w:rsid w:val="00615DA4"/>
@@ -11090,9 +12251,9 @@
       <w:u w:val="single"/>
     </w:rPr>
   </w:style>
-  <w:style w:type="character" w:styleId="IntenseReference">
+  <w:style w:type="character" w:styleId="Referenciaintensa">
     <w:name w:val="Intense Reference"/>
-    <w:basedOn w:val="DefaultParagraphFont"/>
+    <w:basedOn w:val="Fuentedeprrafopredeter"/>
     <w:uiPriority w:val="32"/>
     <w:qFormat/>
     <w:rsid w:val="00615DA4"/>
@@ -11105,9 +12266,9 @@
       <w:u w:val="single"/>
     </w:rPr>
   </w:style>
-  <w:style w:type="character" w:styleId="BookTitle">
+  <w:style w:type="character" w:styleId="Ttulodellibro">
     <w:name w:val="Book Title"/>
-    <w:basedOn w:val="DefaultParagraphFont"/>
+    <w:basedOn w:val="Fuentedeprrafopredeter"/>
     <w:uiPriority w:val="33"/>
     <w:qFormat/>
     <w:rsid w:val="00615DA4"/>
@@ -11118,9 +12279,9 @@
       <w:spacing w:val="5"/>
     </w:rPr>
   </w:style>
-  <w:style w:type="paragraph" w:styleId="TOCHeading">
+  <w:style w:type="paragraph" w:styleId="TtulodeTDC">
     <w:name w:val="TOC Heading"/>
-    <w:basedOn w:val="Heading1"/>
+    <w:basedOn w:val="Ttulo1"/>
     <w:next w:val="Normal"/>
     <w:uiPriority w:val="39"/>
     <w:unhideWhenUsed/>
@@ -11130,7 +12291,7 @@
       <w:outlineLvl w:val="9"/>
     </w:pPr>
   </w:style>
-  <w:style w:type="paragraph" w:styleId="TOC1">
+  <w:style w:type="paragraph" w:styleId="TDC1">
     <w:name w:val="toc 1"/>
     <w:basedOn w:val="Normal"/>
     <w:next w:val="Normal"/>
@@ -11142,7 +12303,7 @@
       <w:spacing w:after="100"/>
     </w:pPr>
   </w:style>
-  <w:style w:type="paragraph" w:styleId="TOC2">
+  <w:style w:type="paragraph" w:styleId="TDC2">
     <w:name w:val="toc 2"/>
     <w:basedOn w:val="Normal"/>
     <w:next w:val="Normal"/>
@@ -11155,9 +12316,9 @@
       <w:ind w:left="220"/>
     </w:pPr>
   </w:style>
-  <w:style w:type="character" w:styleId="Hyperlink">
+  <w:style w:type="character" w:styleId="Hipervnculo">
     <w:name w:val="Hyperlink"/>
-    <w:basedOn w:val="DefaultParagraphFont"/>
+    <w:basedOn w:val="Fuentedeprrafopredeter"/>
     <w:uiPriority w:val="99"/>
     <w:unhideWhenUsed/>
     <w:rsid w:val="008C2E86"/>
@@ -11166,10 +12327,10 @@
       <w:u w:val="single"/>
     </w:rPr>
   </w:style>
-  <w:style w:type="paragraph" w:styleId="BalloonText">
+  <w:style w:type="paragraph" w:styleId="Textodeglobo">
     <w:name w:val="Balloon Text"/>
     <w:basedOn w:val="Normal"/>
-    <w:link w:val="BalloonTextChar"/>
+    <w:link w:val="TextodegloboCar"/>
     <w:uiPriority w:val="99"/>
     <w:semiHidden/>
     <w:unhideWhenUsed/>
@@ -11183,10 +12344,10 @@
       <w:szCs w:val="16"/>
     </w:rPr>
   </w:style>
-  <w:style w:type="character" w:customStyle="1" w:styleId="BalloonTextChar">
-    <w:name w:val="Balloon Text Char"/>
-    <w:basedOn w:val="DefaultParagraphFont"/>
-    <w:link w:val="BalloonText"/>
+  <w:style w:type="character" w:customStyle="1" w:styleId="TextodegloboCar">
+    <w:name w:val="Texto de globo Car"/>
+    <w:basedOn w:val="Fuentedeprrafopredeter"/>
+    <w:link w:val="Textodeglobo"/>
     <w:uiPriority w:val="99"/>
     <w:semiHidden/>
     <w:rsid w:val="008C2E86"/>
@@ -11196,9 +12357,9 @@
       <w:szCs w:val="16"/>
     </w:rPr>
   </w:style>
-  <w:style w:type="table" w:styleId="TableGrid">
+  <w:style w:type="table" w:styleId="Tablaconcuadrcula">
     <w:name w:val="Table Grid"/>
-    <w:basedOn w:val="TableNormal"/>
+    <w:basedOn w:val="Tablanormal"/>
     <w:uiPriority w:val="59"/>
     <w:rsid w:val="008C2E86"/>
     <w:pPr>
@@ -11238,9 +12399,9 @@
       <w:szCs w:val="24"/>
     </w:rPr>
   </w:style>
-  <w:style w:type="character" w:styleId="CommentReference">
+  <w:style w:type="character" w:styleId="Refdecomentario">
     <w:name w:val="annotation reference"/>
-    <w:basedOn w:val="DefaultParagraphFont"/>
+    <w:basedOn w:val="Fuentedeprrafopredeter"/>
     <w:uiPriority w:val="99"/>
     <w:semiHidden/>
     <w:unhideWhenUsed/>
@@ -11250,10 +12411,10 @@
       <w:szCs w:val="16"/>
     </w:rPr>
   </w:style>
-  <w:style w:type="paragraph" w:styleId="CommentText">
+  <w:style w:type="paragraph" w:styleId="Textocomentario">
     <w:name w:val="annotation text"/>
     <w:basedOn w:val="Normal"/>
-    <w:link w:val="CommentTextChar"/>
+    <w:link w:val="TextocomentarioCar"/>
     <w:uiPriority w:val="99"/>
     <w:semiHidden/>
     <w:unhideWhenUsed/>
@@ -11266,10 +12427,10 @@
       <w:szCs w:val="20"/>
     </w:rPr>
   </w:style>
-  <w:style w:type="character" w:customStyle="1" w:styleId="CommentTextChar">
-    <w:name w:val="Comment Text Char"/>
-    <w:basedOn w:val="DefaultParagraphFont"/>
-    <w:link w:val="CommentText"/>
+  <w:style w:type="character" w:customStyle="1" w:styleId="TextocomentarioCar">
+    <w:name w:val="Texto comentario Car"/>
+    <w:basedOn w:val="Fuentedeprrafopredeter"/>
+    <w:link w:val="Textocomentario"/>
     <w:uiPriority w:val="99"/>
     <w:semiHidden/>
     <w:rsid w:val="006B5AA3"/>
@@ -11278,11 +12439,11 @@
       <w:szCs w:val="20"/>
     </w:rPr>
   </w:style>
-  <w:style w:type="paragraph" w:styleId="CommentSubject">
+  <w:style w:type="paragraph" w:styleId="Asuntodelcomentario">
     <w:name w:val="annotation subject"/>
-    <w:basedOn w:val="CommentText"/>
-    <w:next w:val="CommentText"/>
-    <w:link w:val="CommentSubjectChar"/>
+    <w:basedOn w:val="Textocomentario"/>
+    <w:next w:val="Textocomentario"/>
+    <w:link w:val="AsuntodelcomentarioCar"/>
     <w:uiPriority w:val="99"/>
     <w:semiHidden/>
     <w:unhideWhenUsed/>
@@ -11292,10 +12453,10 @@
       <w:bCs/>
     </w:rPr>
   </w:style>
-  <w:style w:type="character" w:customStyle="1" w:styleId="CommentSubjectChar">
-    <w:name w:val="Comment Subject Char"/>
-    <w:basedOn w:val="CommentTextChar"/>
-    <w:link w:val="CommentSubject"/>
+  <w:style w:type="character" w:customStyle="1" w:styleId="AsuntodelcomentarioCar">
+    <w:name w:val="Asunto del comentario Car"/>
+    <w:basedOn w:val="TextocomentarioCar"/>
+    <w:link w:val="Asuntodelcomentario"/>
     <w:uiPriority w:val="99"/>
     <w:semiHidden/>
     <w:rsid w:val="006B5AA3"/>
@@ -11306,7 +12467,7 @@
       <w:szCs w:val="20"/>
     </w:rPr>
   </w:style>
-  <w:style w:type="paragraph" w:styleId="TOC3">
+  <w:style w:type="paragraph" w:styleId="TDC3">
     <w:name w:val="toc 3"/>
     <w:basedOn w:val="Normal"/>
     <w:next w:val="Normal"/>
@@ -11343,9 +12504,9 @@
       <w:suppressLineNumbers/>
     </w:pPr>
   </w:style>
-  <w:style w:type="character" w:styleId="FollowedHyperlink">
+  <w:style w:type="character" w:styleId="Hipervnculovisitado">
     <w:name w:val="FollowedHyperlink"/>
-    <w:basedOn w:val="DefaultParagraphFont"/>
+    <w:basedOn w:val="Fuentedeprrafopredeter"/>
     <w:uiPriority w:val="99"/>
     <w:semiHidden/>
     <w:unhideWhenUsed/>
@@ -11520,11 +12681,11 @@
     <w:qFormat/>
     <w:rsid w:val="00615DA4"/>
   </w:style>
-  <w:style w:type="paragraph" w:styleId="Heading1">
+  <w:style w:type="paragraph" w:styleId="Ttulo1">
     <w:name w:val="heading 1"/>
     <w:basedOn w:val="Normal"/>
     <w:next w:val="Normal"/>
-    <w:link w:val="Heading1Char"/>
+    <w:link w:val="Ttulo1Car"/>
     <w:uiPriority w:val="9"/>
     <w:qFormat/>
     <w:rsid w:val="00615DA4"/>
@@ -11543,11 +12704,11 @@
       <w:szCs w:val="28"/>
     </w:rPr>
   </w:style>
-  <w:style w:type="paragraph" w:styleId="Heading2">
+  <w:style w:type="paragraph" w:styleId="Ttulo2">
     <w:name w:val="heading 2"/>
     <w:basedOn w:val="Normal"/>
     <w:next w:val="Normal"/>
-    <w:link w:val="Heading2Char"/>
+    <w:link w:val="Ttulo2Car"/>
     <w:uiPriority w:val="9"/>
     <w:unhideWhenUsed/>
     <w:qFormat/>
@@ -11567,11 +12728,11 @@
       <w:szCs w:val="26"/>
     </w:rPr>
   </w:style>
-  <w:style w:type="paragraph" w:styleId="Heading3">
+  <w:style w:type="paragraph" w:styleId="Ttulo3">
     <w:name w:val="heading 3"/>
     <w:basedOn w:val="Normal"/>
     <w:next w:val="Normal"/>
-    <w:link w:val="Heading3Char"/>
+    <w:link w:val="Ttulo3Car"/>
     <w:uiPriority w:val="9"/>
     <w:unhideWhenUsed/>
     <w:qFormat/>
@@ -11589,11 +12750,11 @@
       <w:color w:val="4F81BD" w:themeColor="accent1"/>
     </w:rPr>
   </w:style>
-  <w:style w:type="paragraph" w:styleId="Heading4">
+  <w:style w:type="paragraph" w:styleId="Ttulo4">
     <w:name w:val="heading 4"/>
     <w:basedOn w:val="Normal"/>
     <w:next w:val="Normal"/>
-    <w:link w:val="Heading4Char"/>
+    <w:link w:val="Ttulo4Car"/>
     <w:uiPriority w:val="9"/>
     <w:unhideWhenUsed/>
     <w:qFormat/>
@@ -11613,11 +12774,11 @@
       <w:color w:val="4F81BD" w:themeColor="accent1"/>
     </w:rPr>
   </w:style>
-  <w:style w:type="paragraph" w:styleId="Heading5">
+  <w:style w:type="paragraph" w:styleId="Ttulo5">
     <w:name w:val="heading 5"/>
     <w:basedOn w:val="Normal"/>
     <w:next w:val="Normal"/>
-    <w:link w:val="Heading5Char"/>
+    <w:link w:val="Ttulo5Car"/>
     <w:uiPriority w:val="9"/>
     <w:semiHidden/>
     <w:unhideWhenUsed/>
@@ -11634,11 +12795,11 @@
       <w:color w:val="243F60" w:themeColor="accent1" w:themeShade="7F"/>
     </w:rPr>
   </w:style>
-  <w:style w:type="paragraph" w:styleId="Heading6">
+  <w:style w:type="paragraph" w:styleId="Ttulo6">
     <w:name w:val="heading 6"/>
     <w:basedOn w:val="Normal"/>
     <w:next w:val="Normal"/>
-    <w:link w:val="Heading6Char"/>
+    <w:link w:val="Ttulo6Car"/>
     <w:uiPriority w:val="9"/>
     <w:semiHidden/>
     <w:unhideWhenUsed/>
@@ -11657,11 +12818,11 @@
       <w:color w:val="243F60" w:themeColor="accent1" w:themeShade="7F"/>
     </w:rPr>
   </w:style>
-  <w:style w:type="paragraph" w:styleId="Heading7">
+  <w:style w:type="paragraph" w:styleId="Ttulo7">
     <w:name w:val="heading 7"/>
     <w:basedOn w:val="Normal"/>
     <w:next w:val="Normal"/>
-    <w:link w:val="Heading7Char"/>
+    <w:link w:val="Ttulo7Car"/>
     <w:uiPriority w:val="9"/>
     <w:semiHidden/>
     <w:unhideWhenUsed/>
@@ -11680,11 +12841,11 @@
       <w:color w:val="404040" w:themeColor="text1" w:themeTint="BF"/>
     </w:rPr>
   </w:style>
-  <w:style w:type="paragraph" w:styleId="Heading8">
+  <w:style w:type="paragraph" w:styleId="Ttulo8">
     <w:name w:val="heading 8"/>
     <w:basedOn w:val="Normal"/>
     <w:next w:val="Normal"/>
-    <w:link w:val="Heading8Char"/>
+    <w:link w:val="Ttulo8Car"/>
     <w:uiPriority w:val="9"/>
     <w:semiHidden/>
     <w:unhideWhenUsed/>
@@ -11703,11 +12864,11 @@
       <w:szCs w:val="20"/>
     </w:rPr>
   </w:style>
-  <w:style w:type="paragraph" w:styleId="Heading9">
+  <w:style w:type="paragraph" w:styleId="Ttulo9">
     <w:name w:val="heading 9"/>
     <w:basedOn w:val="Normal"/>
     <w:next w:val="Normal"/>
-    <w:link w:val="Heading9Char"/>
+    <w:link w:val="Ttulo9Car"/>
     <w:uiPriority w:val="9"/>
     <w:semiHidden/>
     <w:unhideWhenUsed/>
@@ -11728,13 +12889,13 @@
       <w:szCs w:val="20"/>
     </w:rPr>
   </w:style>
-  <w:style w:type="character" w:default="1" w:styleId="DefaultParagraphFont">
+  <w:style w:type="character" w:default="1" w:styleId="Fuentedeprrafopredeter">
     <w:name w:val="Default Paragraph Font"/>
     <w:uiPriority w:val="1"/>
     <w:semiHidden/>
     <w:unhideWhenUsed/>
   </w:style>
-  <w:style w:type="table" w:default="1" w:styleId="TableNormal">
+  <w:style w:type="table" w:default="1" w:styleId="Tablanormal">
     <w:name w:val="Normal Table"/>
     <w:uiPriority w:val="99"/>
     <w:semiHidden/>
@@ -11749,17 +12910,17 @@
       </w:tblCellMar>
     </w:tblPr>
   </w:style>
-  <w:style w:type="numbering" w:default="1" w:styleId="NoList">
+  <w:style w:type="numbering" w:default="1" w:styleId="Sinlista">
     <w:name w:val="No List"/>
     <w:uiPriority w:val="99"/>
     <w:semiHidden/>
     <w:unhideWhenUsed/>
   </w:style>
-  <w:style w:type="paragraph" w:styleId="Title">
+  <w:style w:type="paragraph" w:styleId="Ttulo">
     <w:name w:val="Title"/>
     <w:basedOn w:val="Normal"/>
     <w:next w:val="Normal"/>
-    <w:link w:val="TitleChar"/>
+    <w:link w:val="TtuloCar"/>
     <w:uiPriority w:val="10"/>
     <w:qFormat/>
     <w:rsid w:val="00615DA4"/>
@@ -11779,10 +12940,10 @@
       <w:szCs w:val="52"/>
     </w:rPr>
   </w:style>
-  <w:style w:type="character" w:customStyle="1" w:styleId="TitleChar">
-    <w:name w:val="Title Char"/>
-    <w:basedOn w:val="DefaultParagraphFont"/>
-    <w:link w:val="Title"/>
+  <w:style w:type="character" w:customStyle="1" w:styleId="TtuloCar">
+    <w:name w:val="Título Car"/>
+    <w:basedOn w:val="Fuentedeprrafopredeter"/>
+    <w:link w:val="Ttulo"/>
     <w:uiPriority w:val="10"/>
     <w:rsid w:val="00615DA4"/>
     <w:rPr>
@@ -11794,10 +12955,10 @@
       <w:szCs w:val="52"/>
     </w:rPr>
   </w:style>
-  <w:style w:type="paragraph" w:styleId="Header">
+  <w:style w:type="paragraph" w:styleId="Encabezado">
     <w:name w:val="header"/>
     <w:basedOn w:val="Normal"/>
-    <w:link w:val="HeaderChar"/>
+    <w:link w:val="EncabezadoCar"/>
     <w:rsid w:val="005519C9"/>
     <w:pPr>
       <w:widowControl w:val="0"/>
@@ -11813,10 +12974,10 @@
       <w:kern w:val="1"/>
     </w:rPr>
   </w:style>
-  <w:style w:type="character" w:customStyle="1" w:styleId="HeaderChar">
-    <w:name w:val="Header Char"/>
-    <w:basedOn w:val="DefaultParagraphFont"/>
-    <w:link w:val="Header"/>
+  <w:style w:type="character" w:customStyle="1" w:styleId="EncabezadoCar">
+    <w:name w:val="Encabezado Car"/>
+    <w:basedOn w:val="Fuentedeprrafopredeter"/>
+    <w:link w:val="Encabezado"/>
     <w:rsid w:val="005519C9"/>
     <w:rPr>
       <w:rFonts w:ascii="Times New Roman" w:eastAsia="Lucida Sans Unicode" w:hAnsi="Times New Roman" w:cs="Times New Roman"/>
@@ -11826,10 +12987,10 @@
       <w:lang w:eastAsia="es-ES"/>
     </w:rPr>
   </w:style>
-  <w:style w:type="character" w:customStyle="1" w:styleId="Heading1Char">
-    <w:name w:val="Heading 1 Char"/>
-    <w:basedOn w:val="DefaultParagraphFont"/>
-    <w:link w:val="Heading1"/>
+  <w:style w:type="character" w:customStyle="1" w:styleId="Ttulo1Car">
+    <w:name w:val="Título 1 Car"/>
+    <w:basedOn w:val="Fuentedeprrafopredeter"/>
+    <w:link w:val="Ttulo1"/>
     <w:uiPriority w:val="9"/>
     <w:rsid w:val="00615DA4"/>
     <w:rPr>
@@ -11841,10 +13002,10 @@
       <w:szCs w:val="28"/>
     </w:rPr>
   </w:style>
-  <w:style w:type="character" w:customStyle="1" w:styleId="Heading2Char">
-    <w:name w:val="Heading 2 Char"/>
-    <w:basedOn w:val="DefaultParagraphFont"/>
-    <w:link w:val="Heading2"/>
+  <w:style w:type="character" w:customStyle="1" w:styleId="Ttulo2Car">
+    <w:name w:val="Título 2 Car"/>
+    <w:basedOn w:val="Fuentedeprrafopredeter"/>
+    <w:link w:val="Ttulo2"/>
     <w:uiPriority w:val="9"/>
     <w:rsid w:val="00615DA4"/>
     <w:rPr>
@@ -11856,10 +13017,10 @@
       <w:szCs w:val="26"/>
     </w:rPr>
   </w:style>
-  <w:style w:type="character" w:customStyle="1" w:styleId="Heading3Char">
-    <w:name w:val="Heading 3 Char"/>
-    <w:basedOn w:val="DefaultParagraphFont"/>
-    <w:link w:val="Heading3"/>
+  <w:style w:type="character" w:customStyle="1" w:styleId="Ttulo3Car">
+    <w:name w:val="Título 3 Car"/>
+    <w:basedOn w:val="Fuentedeprrafopredeter"/>
+    <w:link w:val="Ttulo3"/>
     <w:uiPriority w:val="9"/>
     <w:rsid w:val="00615DA4"/>
     <w:rPr>
@@ -11869,10 +13030,10 @@
       <w:color w:val="4F81BD" w:themeColor="accent1"/>
     </w:rPr>
   </w:style>
-  <w:style w:type="character" w:customStyle="1" w:styleId="Heading4Char">
-    <w:name w:val="Heading 4 Char"/>
-    <w:basedOn w:val="DefaultParagraphFont"/>
-    <w:link w:val="Heading4"/>
+  <w:style w:type="character" w:customStyle="1" w:styleId="Ttulo4Car">
+    <w:name w:val="Título 4 Car"/>
+    <w:basedOn w:val="Fuentedeprrafopredeter"/>
+    <w:link w:val="Ttulo4"/>
     <w:uiPriority w:val="9"/>
     <w:rsid w:val="00615DA4"/>
     <w:rPr>
@@ -11884,10 +13045,10 @@
       <w:color w:val="4F81BD" w:themeColor="accent1"/>
     </w:rPr>
   </w:style>
-  <w:style w:type="character" w:customStyle="1" w:styleId="Heading5Char">
-    <w:name w:val="Heading 5 Char"/>
-    <w:basedOn w:val="DefaultParagraphFont"/>
-    <w:link w:val="Heading5"/>
+  <w:style w:type="character" w:customStyle="1" w:styleId="Ttulo5Car">
+    <w:name w:val="Título 5 Car"/>
+    <w:basedOn w:val="Fuentedeprrafopredeter"/>
+    <w:link w:val="Ttulo5"/>
     <w:uiPriority w:val="9"/>
     <w:semiHidden/>
     <w:rsid w:val="00615DA4"/>
@@ -11896,10 +13057,10 @@
       <w:color w:val="243F60" w:themeColor="accent1" w:themeShade="7F"/>
     </w:rPr>
   </w:style>
-  <w:style w:type="character" w:customStyle="1" w:styleId="Heading6Char">
-    <w:name w:val="Heading 6 Char"/>
-    <w:basedOn w:val="DefaultParagraphFont"/>
-    <w:link w:val="Heading6"/>
+  <w:style w:type="character" w:customStyle="1" w:styleId="Ttulo6Car">
+    <w:name w:val="Título 6 Car"/>
+    <w:basedOn w:val="Fuentedeprrafopredeter"/>
+    <w:link w:val="Ttulo6"/>
     <w:uiPriority w:val="9"/>
     <w:semiHidden/>
     <w:rsid w:val="00615DA4"/>
@@ -11910,10 +13071,10 @@
       <w:color w:val="243F60" w:themeColor="accent1" w:themeShade="7F"/>
     </w:rPr>
   </w:style>
-  <w:style w:type="character" w:customStyle="1" w:styleId="Heading7Char">
-    <w:name w:val="Heading 7 Char"/>
-    <w:basedOn w:val="DefaultParagraphFont"/>
-    <w:link w:val="Heading7"/>
+  <w:style w:type="character" w:customStyle="1" w:styleId="Ttulo7Car">
+    <w:name w:val="Título 7 Car"/>
+    <w:basedOn w:val="Fuentedeprrafopredeter"/>
+    <w:link w:val="Ttulo7"/>
     <w:uiPriority w:val="9"/>
     <w:semiHidden/>
     <w:rsid w:val="00615DA4"/>
@@ -11924,10 +13085,10 @@
       <w:color w:val="404040" w:themeColor="text1" w:themeTint="BF"/>
     </w:rPr>
   </w:style>
-  <w:style w:type="character" w:customStyle="1" w:styleId="Heading8Char">
-    <w:name w:val="Heading 8 Char"/>
-    <w:basedOn w:val="DefaultParagraphFont"/>
-    <w:link w:val="Heading8"/>
+  <w:style w:type="character" w:customStyle="1" w:styleId="Ttulo8Car">
+    <w:name w:val="Título 8 Car"/>
+    <w:basedOn w:val="Fuentedeprrafopredeter"/>
+    <w:link w:val="Ttulo8"/>
     <w:uiPriority w:val="9"/>
     <w:semiHidden/>
     <w:rsid w:val="00615DA4"/>
@@ -11938,10 +13099,10 @@
       <w:szCs w:val="20"/>
     </w:rPr>
   </w:style>
-  <w:style w:type="character" w:customStyle="1" w:styleId="Heading9Char">
-    <w:name w:val="Heading 9 Char"/>
-    <w:basedOn w:val="DefaultParagraphFont"/>
-    <w:link w:val="Heading9"/>
+  <w:style w:type="character" w:customStyle="1" w:styleId="Ttulo9Car">
+    <w:name w:val="Título 9 Car"/>
+    <w:basedOn w:val="Fuentedeprrafopredeter"/>
+    <w:link w:val="Ttulo9"/>
     <w:uiPriority w:val="9"/>
     <w:semiHidden/>
     <w:rsid w:val="00615DA4"/>
@@ -11954,7 +13115,7 @@
       <w:szCs w:val="20"/>
     </w:rPr>
   </w:style>
-  <w:style w:type="paragraph" w:styleId="Caption">
+  <w:style w:type="paragraph" w:styleId="Epgrafe">
     <w:name w:val="caption"/>
     <w:basedOn w:val="Normal"/>
     <w:next w:val="Normal"/>
@@ -11974,11 +13135,11 @@
       <w:szCs w:val="18"/>
     </w:rPr>
   </w:style>
-  <w:style w:type="paragraph" w:styleId="Subtitle">
+  <w:style w:type="paragraph" w:styleId="Subttulo">
     <w:name w:val="Subtitle"/>
     <w:basedOn w:val="Normal"/>
     <w:next w:val="Normal"/>
-    <w:link w:val="SubtitleChar"/>
+    <w:link w:val="SubttuloCar"/>
     <w:uiPriority w:val="11"/>
     <w:qFormat/>
     <w:rsid w:val="00615DA4"/>
@@ -11997,10 +13158,10 @@
       <w:szCs w:val="24"/>
     </w:rPr>
   </w:style>
-  <w:style w:type="character" w:customStyle="1" w:styleId="SubtitleChar">
-    <w:name w:val="Subtitle Char"/>
-    <w:basedOn w:val="DefaultParagraphFont"/>
-    <w:link w:val="Subtitle"/>
+  <w:style w:type="character" w:customStyle="1" w:styleId="SubttuloCar">
+    <w:name w:val="Subtítulo Car"/>
+    <w:basedOn w:val="Fuentedeprrafopredeter"/>
+    <w:link w:val="Subttulo"/>
     <w:uiPriority w:val="11"/>
     <w:rsid w:val="00615DA4"/>
     <w:rPr>
@@ -12013,9 +13174,9 @@
       <w:szCs w:val="24"/>
     </w:rPr>
   </w:style>
-  <w:style w:type="character" w:styleId="Strong">
+  <w:style w:type="character" w:styleId="Textoennegrita">
     <w:name w:val="Strong"/>
-    <w:basedOn w:val="DefaultParagraphFont"/>
+    <w:basedOn w:val="Fuentedeprrafopredeter"/>
     <w:uiPriority w:val="22"/>
     <w:qFormat/>
     <w:rsid w:val="00615DA4"/>
@@ -12024,9 +13185,9 @@
       <w:bCs/>
     </w:rPr>
   </w:style>
-  <w:style w:type="character" w:styleId="Emphasis">
+  <w:style w:type="character" w:styleId="nfasis">
     <w:name w:val="Emphasis"/>
-    <w:basedOn w:val="DefaultParagraphFont"/>
+    <w:basedOn w:val="Fuentedeprrafopredeter"/>
     <w:uiPriority w:val="20"/>
     <w:qFormat/>
     <w:rsid w:val="00615DA4"/>
@@ -12035,7 +13196,7 @@
       <w:iCs/>
     </w:rPr>
   </w:style>
-  <w:style w:type="paragraph" w:styleId="NoSpacing">
+  <w:style w:type="paragraph" w:styleId="Sinespaciado">
     <w:name w:val="No Spacing"/>
     <w:uiPriority w:val="1"/>
     <w:qFormat/>
@@ -12044,7 +13205,7 @@
       <w:spacing w:after="0" w:line="240" w:lineRule="auto"/>
     </w:pPr>
   </w:style>
-  <w:style w:type="paragraph" w:styleId="ListParagraph">
+  <w:style w:type="paragraph" w:styleId="Prrafodelista">
     <w:name w:val="List Paragraph"/>
     <w:basedOn w:val="Normal"/>
     <w:uiPriority w:val="34"/>
@@ -12055,11 +13216,11 @@
       <w:contextualSpacing/>
     </w:pPr>
   </w:style>
-  <w:style w:type="paragraph" w:styleId="Quote">
+  <w:style w:type="paragraph" w:styleId="Cita">
     <w:name w:val="Quote"/>
     <w:basedOn w:val="Normal"/>
     <w:next w:val="Normal"/>
-    <w:link w:val="QuoteChar"/>
+    <w:link w:val="CitaCar"/>
     <w:uiPriority w:val="29"/>
     <w:qFormat/>
     <w:rsid w:val="00615DA4"/>
@@ -12069,10 +13230,10 @@
       <w:color w:val="000000" w:themeColor="text1"/>
     </w:rPr>
   </w:style>
-  <w:style w:type="character" w:customStyle="1" w:styleId="QuoteChar">
-    <w:name w:val="Quote Char"/>
-    <w:basedOn w:val="DefaultParagraphFont"/>
-    <w:link w:val="Quote"/>
+  <w:style w:type="character" w:customStyle="1" w:styleId="CitaCar">
+    <w:name w:val="Cita Car"/>
+    <w:basedOn w:val="Fuentedeprrafopredeter"/>
+    <w:link w:val="Cita"/>
     <w:uiPriority w:val="29"/>
     <w:rsid w:val="00615DA4"/>
     <w:rPr>
@@ -12081,11 +13242,11 @@
       <w:color w:val="000000" w:themeColor="text1"/>
     </w:rPr>
   </w:style>
-  <w:style w:type="paragraph" w:styleId="IntenseQuote">
+  <w:style w:type="paragraph" w:styleId="Citadestacada">
     <w:name w:val="Intense Quote"/>
     <w:basedOn w:val="Normal"/>
     <w:next w:val="Normal"/>
-    <w:link w:val="IntenseQuoteChar"/>
+    <w:link w:val="CitadestacadaCar"/>
     <w:uiPriority w:val="30"/>
     <w:qFormat/>
     <w:rsid w:val="00615DA4"/>
@@ -12104,10 +13265,10 @@
       <w:color w:val="4F81BD" w:themeColor="accent1"/>
     </w:rPr>
   </w:style>
-  <w:style w:type="character" w:customStyle="1" w:styleId="IntenseQuoteChar">
-    <w:name w:val="Intense Quote Char"/>
-    <w:basedOn w:val="DefaultParagraphFont"/>
-    <w:link w:val="IntenseQuote"/>
+  <w:style w:type="character" w:customStyle="1" w:styleId="CitadestacadaCar">
+    <w:name w:val="Cita destacada Car"/>
+    <w:basedOn w:val="Fuentedeprrafopredeter"/>
+    <w:link w:val="Citadestacada"/>
     <w:uiPriority w:val="30"/>
     <w:rsid w:val="00615DA4"/>
     <w:rPr>
@@ -12118,9 +13279,9 @@
       <w:color w:val="4F81BD" w:themeColor="accent1"/>
     </w:rPr>
   </w:style>
-  <w:style w:type="character" w:styleId="SubtleEmphasis">
+  <w:style w:type="character" w:styleId="nfasissutil">
     <w:name w:val="Subtle Emphasis"/>
-    <w:basedOn w:val="DefaultParagraphFont"/>
+    <w:basedOn w:val="Fuentedeprrafopredeter"/>
     <w:uiPriority w:val="19"/>
     <w:qFormat/>
     <w:rsid w:val="00615DA4"/>
@@ -12130,9 +13291,9 @@
       <w:color w:val="808080" w:themeColor="text1" w:themeTint="7F"/>
     </w:rPr>
   </w:style>
-  <w:style w:type="character" w:styleId="IntenseEmphasis">
+  <w:style w:type="character" w:styleId="nfasisintenso">
     <w:name w:val="Intense Emphasis"/>
-    <w:basedOn w:val="DefaultParagraphFont"/>
+    <w:basedOn w:val="Fuentedeprrafopredeter"/>
     <w:uiPriority w:val="21"/>
     <w:qFormat/>
     <w:rsid w:val="00615DA4"/>
@@ -12144,9 +13305,9 @@
       <w:color w:val="4F81BD" w:themeColor="accent1"/>
     </w:rPr>
   </w:style>
-  <w:style w:type="character" w:styleId="SubtleReference">
+  <w:style w:type="character" w:styleId="Referenciasutil">
     <w:name w:val="Subtle Reference"/>
-    <w:basedOn w:val="DefaultParagraphFont"/>
+    <w:basedOn w:val="Fuentedeprrafopredeter"/>
     <w:uiPriority w:val="31"/>
     <w:qFormat/>
     <w:rsid w:val="00615DA4"/>
@@ -12156,9 +13317,9 @@
       <w:u w:val="single"/>
     </w:rPr>
   </w:style>
-  <w:style w:type="character" w:styleId="IntenseReference">
+  <w:style w:type="character" w:styleId="Referenciaintensa">
     <w:name w:val="Intense Reference"/>
-    <w:basedOn w:val="DefaultParagraphFont"/>
+    <w:basedOn w:val="Fuentedeprrafopredeter"/>
     <w:uiPriority w:val="32"/>
     <w:qFormat/>
     <w:rsid w:val="00615DA4"/>
@@ -12171,9 +13332,9 @@
       <w:u w:val="single"/>
     </w:rPr>
   </w:style>
-  <w:style w:type="character" w:styleId="BookTitle">
+  <w:style w:type="character" w:styleId="Ttulodellibro">
     <w:name w:val="Book Title"/>
-    <w:basedOn w:val="DefaultParagraphFont"/>
+    <w:basedOn w:val="Fuentedeprrafopredeter"/>
     <w:uiPriority w:val="33"/>
     <w:qFormat/>
     <w:rsid w:val="00615DA4"/>
@@ -12184,9 +13345,9 @@
       <w:spacing w:val="5"/>
     </w:rPr>
   </w:style>
-  <w:style w:type="paragraph" w:styleId="TOCHeading">
+  <w:style w:type="paragraph" w:styleId="TtulodeTDC">
     <w:name w:val="TOC Heading"/>
-    <w:basedOn w:val="Heading1"/>
+    <w:basedOn w:val="Ttulo1"/>
     <w:next w:val="Normal"/>
     <w:uiPriority w:val="39"/>
     <w:unhideWhenUsed/>
@@ -12196,7 +13357,7 @@
       <w:outlineLvl w:val="9"/>
     </w:pPr>
   </w:style>
-  <w:style w:type="paragraph" w:styleId="TOC1">
+  <w:style w:type="paragraph" w:styleId="TDC1">
     <w:name w:val="toc 1"/>
     <w:basedOn w:val="Normal"/>
     <w:next w:val="Normal"/>
@@ -12208,7 +13369,7 @@
       <w:spacing w:after="100"/>
     </w:pPr>
   </w:style>
-  <w:style w:type="paragraph" w:styleId="TOC2">
+  <w:style w:type="paragraph" w:styleId="TDC2">
     <w:name w:val="toc 2"/>
     <w:basedOn w:val="Normal"/>
     <w:next w:val="Normal"/>
@@ -12221,9 +13382,9 @@
       <w:ind w:left="220"/>
     </w:pPr>
   </w:style>
-  <w:style w:type="character" w:styleId="Hyperlink">
+  <w:style w:type="character" w:styleId="Hipervnculo">
     <w:name w:val="Hyperlink"/>
-    <w:basedOn w:val="DefaultParagraphFont"/>
+    <w:basedOn w:val="Fuentedeprrafopredeter"/>
     <w:uiPriority w:val="99"/>
     <w:unhideWhenUsed/>
     <w:rsid w:val="008C2E86"/>
@@ -12232,10 +13393,10 @@
       <w:u w:val="single"/>
     </w:rPr>
   </w:style>
-  <w:style w:type="paragraph" w:styleId="BalloonText">
+  <w:style w:type="paragraph" w:styleId="Textodeglobo">
     <w:name w:val="Balloon Text"/>
     <w:basedOn w:val="Normal"/>
-    <w:link w:val="BalloonTextChar"/>
+    <w:link w:val="TextodegloboCar"/>
     <w:uiPriority w:val="99"/>
     <w:semiHidden/>
     <w:unhideWhenUsed/>
@@ -12249,10 +13410,10 @@
       <w:szCs w:val="16"/>
     </w:rPr>
   </w:style>
-  <w:style w:type="character" w:customStyle="1" w:styleId="BalloonTextChar">
-    <w:name w:val="Balloon Text Char"/>
-    <w:basedOn w:val="DefaultParagraphFont"/>
-    <w:link w:val="BalloonText"/>
+  <w:style w:type="character" w:customStyle="1" w:styleId="TextodegloboCar">
+    <w:name w:val="Texto de globo Car"/>
+    <w:basedOn w:val="Fuentedeprrafopredeter"/>
+    <w:link w:val="Textodeglobo"/>
     <w:uiPriority w:val="99"/>
     <w:semiHidden/>
     <w:rsid w:val="008C2E86"/>
@@ -12262,9 +13423,9 @@
       <w:szCs w:val="16"/>
     </w:rPr>
   </w:style>
-  <w:style w:type="table" w:styleId="TableGrid">
+  <w:style w:type="table" w:styleId="Tablaconcuadrcula">
     <w:name w:val="Table Grid"/>
-    <w:basedOn w:val="TableNormal"/>
+    <w:basedOn w:val="Tablanormal"/>
     <w:uiPriority w:val="59"/>
     <w:rsid w:val="008C2E86"/>
     <w:pPr>
@@ -12304,9 +13465,9 @@
       <w:szCs w:val="24"/>
     </w:rPr>
   </w:style>
-  <w:style w:type="character" w:styleId="CommentReference">
+  <w:style w:type="character" w:styleId="Refdecomentario">
     <w:name w:val="annotation reference"/>
-    <w:basedOn w:val="DefaultParagraphFont"/>
+    <w:basedOn w:val="Fuentedeprrafopredeter"/>
     <w:uiPriority w:val="99"/>
     <w:semiHidden/>
     <w:unhideWhenUsed/>
@@ -12316,10 +13477,10 @@
       <w:szCs w:val="16"/>
     </w:rPr>
   </w:style>
-  <w:style w:type="paragraph" w:styleId="CommentText">
+  <w:style w:type="paragraph" w:styleId="Textocomentario">
     <w:name w:val="annotation text"/>
     <w:basedOn w:val="Normal"/>
-    <w:link w:val="CommentTextChar"/>
+    <w:link w:val="TextocomentarioCar"/>
     <w:uiPriority w:val="99"/>
     <w:semiHidden/>
     <w:unhideWhenUsed/>
@@ -12332,10 +13493,10 @@
       <w:szCs w:val="20"/>
     </w:rPr>
   </w:style>
-  <w:style w:type="character" w:customStyle="1" w:styleId="CommentTextChar">
-    <w:name w:val="Comment Text Char"/>
-    <w:basedOn w:val="DefaultParagraphFont"/>
-    <w:link w:val="CommentText"/>
+  <w:style w:type="character" w:customStyle="1" w:styleId="TextocomentarioCar">
+    <w:name w:val="Texto comentario Car"/>
+    <w:basedOn w:val="Fuentedeprrafopredeter"/>
+    <w:link w:val="Textocomentario"/>
     <w:uiPriority w:val="99"/>
     <w:semiHidden/>
     <w:rsid w:val="006B5AA3"/>
@@ -12344,11 +13505,11 @@
       <w:szCs w:val="20"/>
     </w:rPr>
   </w:style>
-  <w:style w:type="paragraph" w:styleId="CommentSubject">
+  <w:style w:type="paragraph" w:styleId="Asuntodelcomentario">
     <w:name w:val="annotation subject"/>
-    <w:basedOn w:val="CommentText"/>
-    <w:next w:val="CommentText"/>
-    <w:link w:val="CommentSubjectChar"/>
+    <w:basedOn w:val="Textocomentario"/>
+    <w:next w:val="Textocomentario"/>
+    <w:link w:val="AsuntodelcomentarioCar"/>
     <w:uiPriority w:val="99"/>
     <w:semiHidden/>
     <w:unhideWhenUsed/>
@@ -12358,10 +13519,10 @@
       <w:bCs/>
     </w:rPr>
   </w:style>
-  <w:style w:type="character" w:customStyle="1" w:styleId="CommentSubjectChar">
-    <w:name w:val="Comment Subject Char"/>
-    <w:basedOn w:val="CommentTextChar"/>
-    <w:link w:val="CommentSubject"/>
+  <w:style w:type="character" w:customStyle="1" w:styleId="AsuntodelcomentarioCar">
+    <w:name w:val="Asunto del comentario Car"/>
+    <w:basedOn w:val="TextocomentarioCar"/>
+    <w:link w:val="Asuntodelcomentario"/>
     <w:uiPriority w:val="99"/>
     <w:semiHidden/>
     <w:rsid w:val="006B5AA3"/>
@@ -12372,7 +13533,7 @@
       <w:szCs w:val="20"/>
     </w:rPr>
   </w:style>
-  <w:style w:type="paragraph" w:styleId="TOC3">
+  <w:style w:type="paragraph" w:styleId="TDC3">
     <w:name w:val="toc 3"/>
     <w:basedOn w:val="Normal"/>
     <w:next w:val="Normal"/>
@@ -12409,9 +13570,9 @@
       <w:suppressLineNumbers/>
     </w:pPr>
   </w:style>
-  <w:style w:type="character" w:styleId="FollowedHyperlink">
+  <w:style w:type="character" w:styleId="Hipervnculovisitado">
     <w:name w:val="FollowedHyperlink"/>
-    <w:basedOn w:val="DefaultParagraphFont"/>
+    <w:basedOn w:val="Fuentedeprrafopredeter"/>
     <w:uiPriority w:val="99"/>
     <w:semiHidden/>
     <w:unhideWhenUsed/>
@@ -12725,7 +13886,7 @@
 </file>
 
 <file path=customXml/itemProps2.xml><?xml version="1.0" encoding="utf-8"?>
-<ds:datastoreItem xmlns:ds="http://schemas.openxmlformats.org/officeDocument/2006/customXml" ds:itemID="{2540901E-5641-4DF8-88CC-5D86D8B90E4E}">
+<ds:datastoreItem xmlns:ds="http://schemas.openxmlformats.org/officeDocument/2006/customXml" ds:itemID="{1959F112-2710-45C7-AB75-5AA766940BB7}">
   <ds:schemaRefs>
     <ds:schemaRef ds:uri="http://schemas.openxmlformats.org/officeDocument/2006/bibliography"/>
   </ds:schemaRefs>

</xml_diff>

<commit_message>
Updated: Known Issues section + others
</commit_message>
<xml_diff>
--- a/docs/DocumentacionGeneral.docx
+++ b/docs/DocumentacionGeneral.docx
@@ -44,7 +44,7 @@
           <v:shape id="_x0000_s1026" type="#_x0000_t75" style="position:absolute;margin-left:9pt;margin-top:-4.25pt;width:68.6pt;height:73.65pt;z-index:251659264">
             <v:imagedata r:id="rId8" o:title=""/>
           </v:shape>
-          <o:OLEObject Type="Embed" ProgID="MSPhotoEd.3" ShapeID="_x0000_s1026" DrawAspect="Content" ObjectID="_1382891871" r:id="rId9"/>
+          <o:OLEObject Type="Embed" ProgID="MSPhotoEd.3" ShapeID="_x0000_s1026" DrawAspect="Content" ObjectID="_1382894432" r:id="rId9"/>
         </w:pict>
       </w:r>
       <w:r>
@@ -56,7 +56,7 @@
           <v:shape id="_x0000_s1027" type="#_x0000_t75" style="position:absolute;margin-left:6in;margin-top:1.1pt;width:34.85pt;height:63pt;z-index:251660288">
             <v:imagedata r:id="rId10" o:title=""/>
           </v:shape>
-          <o:OLEObject Type="Embed" ProgID="MSPhotoEd.3" ShapeID="_x0000_s1027" DrawAspect="Content" ObjectID="_1382891872" r:id="rId11"/>
+          <o:OLEObject Type="Embed" ProgID="MSPhotoEd.3" ShapeID="_x0000_s1027" DrawAspect="Content" ObjectID="_1382894433" r:id="rId11"/>
         </w:pict>
       </w:r>
     </w:p>
@@ -1302,7 +1302,7 @@
           <w:r>
             <w:fldChar w:fldCharType="separate"/>
           </w:r>
-          <w:hyperlink w:anchor="_Toc306999702" w:history="1">
+          <w:hyperlink w:anchor="_Toc309151192" w:history="1">
             <w:r>
               <w:rPr>
                 <w:rStyle w:val="Hipervnculo"/>
@@ -1329,7 +1329,7 @@
                 <w:noProof/>
                 <w:webHidden/>
               </w:rPr>
-              <w:instrText xml:space="preserve"> PAGEREF _Toc306999702 \h </w:instrText>
+              <w:instrText xml:space="preserve"> PAGEREF _Toc309151192 \h </w:instrText>
             </w:r>
             <w:r>
               <w:rPr>
@@ -1371,7 +1371,7 @@
               <w:lang w:eastAsia="es-AR"/>
             </w:rPr>
           </w:pPr>
-          <w:hyperlink w:anchor="_Toc306999703" w:history="1">
+          <w:hyperlink w:anchor="_Toc309151193" w:history="1">
             <w:r>
               <w:rPr>
                 <w:rStyle w:val="Hipervnculo"/>
@@ -1398,7 +1398,7 @@
                 <w:noProof/>
                 <w:webHidden/>
               </w:rPr>
-              <w:instrText xml:space="preserve"> PAGEREF _Toc306999703 \h </w:instrText>
+              <w:instrText xml:space="preserve"> PAGEREF _Toc309151193 \h </w:instrText>
             </w:r>
             <w:r>
               <w:rPr>
@@ -1418,7 +1418,7 @@
                 <w:noProof/>
                 <w:webHidden/>
               </w:rPr>
-              <w:t>7</w:t>
+              <w:t>8</w:t>
             </w:r>
             <w:r>
               <w:rPr>
@@ -1440,7 +1440,7 @@
               <w:lang w:eastAsia="es-AR"/>
             </w:rPr>
           </w:pPr>
-          <w:hyperlink w:anchor="_Toc306999704" w:history="1">
+          <w:hyperlink w:anchor="_Toc309151194" w:history="1">
             <w:r>
               <w:rPr>
                 <w:rStyle w:val="Hipervnculo"/>
@@ -1467,7 +1467,7 @@
                 <w:noProof/>
                 <w:webHidden/>
               </w:rPr>
-              <w:instrText xml:space="preserve"> PAGEREF _Toc306999704 \h </w:instrText>
+              <w:instrText xml:space="preserve"> PAGEREF _Toc309151194 \h </w:instrText>
             </w:r>
             <w:r>
               <w:rPr>
@@ -1487,7 +1487,7 @@
                 <w:noProof/>
                 <w:webHidden/>
               </w:rPr>
-              <w:t>7</w:t>
+              <w:t>8</w:t>
             </w:r>
             <w:r>
               <w:rPr>
@@ -1509,7 +1509,7 @@
               <w:lang w:eastAsia="es-AR"/>
             </w:rPr>
           </w:pPr>
-          <w:hyperlink w:anchor="_Toc306999705" w:history="1">
+          <w:hyperlink w:anchor="_Toc309151195" w:history="1">
             <w:r>
               <w:rPr>
                 <w:rStyle w:val="Hipervnculo"/>
@@ -1536,7 +1536,7 @@
                 <w:noProof/>
                 <w:webHidden/>
               </w:rPr>
-              <w:instrText xml:space="preserve"> PAGEREF _Toc306999705 \h </w:instrText>
+              <w:instrText xml:space="preserve"> PAGEREF _Toc309151195 \h </w:instrText>
             </w:r>
             <w:r>
               <w:rPr>
@@ -1556,7 +1556,7 @@
                 <w:noProof/>
                 <w:webHidden/>
               </w:rPr>
-              <w:t>8</w:t>
+              <w:t>9</w:t>
             </w:r>
             <w:r>
               <w:rPr>
@@ -1578,7 +1578,7 @@
               <w:lang w:eastAsia="es-AR"/>
             </w:rPr>
           </w:pPr>
-          <w:hyperlink w:anchor="_Toc306999706" w:history="1">
+          <w:hyperlink w:anchor="_Toc309151196" w:history="1">
             <w:r>
               <w:rPr>
                 <w:rStyle w:val="Hipervnculo"/>
@@ -1605,7 +1605,7 @@
                 <w:noProof/>
                 <w:webHidden/>
               </w:rPr>
-              <w:instrText xml:space="preserve"> PAGEREF _Toc306999706 \h </w:instrText>
+              <w:instrText xml:space="preserve"> PAGEREF _Toc309151196 \h </w:instrText>
             </w:r>
             <w:r>
               <w:rPr>
@@ -1625,7 +1625,145 @@
                 <w:noProof/>
                 <w:webHidden/>
               </w:rPr>
-              <w:t>8</w:t>
+              <w:t>9</w:t>
+            </w:r>
+            <w:r>
+              <w:rPr>
+                <w:noProof/>
+                <w:webHidden/>
+              </w:rPr>
+              <w:fldChar w:fldCharType="end"/>
+            </w:r>
+          </w:hyperlink>
+        </w:p>
+        <w:p>
+          <w:pPr>
+            <w:pStyle w:val="TDC2"/>
+            <w:tabs>
+              <w:tab w:val="right" w:leader="dot" w:pos="9629"/>
+            </w:tabs>
+            <w:rPr>
+              <w:noProof/>
+              <w:lang w:eastAsia="es-AR"/>
+            </w:rPr>
+          </w:pPr>
+          <w:hyperlink w:anchor="_Toc309151197" w:history="1">
+            <w:r>
+              <w:rPr>
+                <w:rStyle w:val="Hipervnculo"/>
+                <w:noProof/>
+              </w:rPr>
+              <w:t>Vigenere</w:t>
+            </w:r>
+            <w:r>
+              <w:rPr>
+                <w:noProof/>
+                <w:webHidden/>
+              </w:rPr>
+              <w:tab/>
+            </w:r>
+            <w:r>
+              <w:rPr>
+                <w:noProof/>
+                <w:webHidden/>
+              </w:rPr>
+              <w:fldChar w:fldCharType="begin"/>
+            </w:r>
+            <w:r>
+              <w:rPr>
+                <w:noProof/>
+                <w:webHidden/>
+              </w:rPr>
+              <w:instrText xml:space="preserve"> PAGEREF _Toc309151197 \h </w:instrText>
+            </w:r>
+            <w:r>
+              <w:rPr>
+                <w:noProof/>
+                <w:webHidden/>
+              </w:rPr>
+            </w:r>
+            <w:r>
+              <w:rPr>
+                <w:noProof/>
+                <w:webHidden/>
+              </w:rPr>
+              <w:fldChar w:fldCharType="separate"/>
+            </w:r>
+            <w:r>
+              <w:rPr>
+                <w:noProof/>
+                <w:webHidden/>
+              </w:rPr>
+              <w:t>10</w:t>
+            </w:r>
+            <w:r>
+              <w:rPr>
+                <w:noProof/>
+                <w:webHidden/>
+              </w:rPr>
+              <w:fldChar w:fldCharType="end"/>
+            </w:r>
+          </w:hyperlink>
+        </w:p>
+        <w:p>
+          <w:pPr>
+            <w:pStyle w:val="TDC2"/>
+            <w:tabs>
+              <w:tab w:val="right" w:leader="dot" w:pos="9629"/>
+            </w:tabs>
+            <w:rPr>
+              <w:noProof/>
+              <w:lang w:eastAsia="es-AR"/>
+            </w:rPr>
+          </w:pPr>
+          <w:hyperlink w:anchor="_Toc309151198" w:history="1">
+            <w:r>
+              <w:rPr>
+                <w:rStyle w:val="Hipervnculo"/>
+                <w:noProof/>
+              </w:rPr>
+              <w:t>RSA</w:t>
+            </w:r>
+            <w:r>
+              <w:rPr>
+                <w:noProof/>
+                <w:webHidden/>
+              </w:rPr>
+              <w:tab/>
+            </w:r>
+            <w:r>
+              <w:rPr>
+                <w:noProof/>
+                <w:webHidden/>
+              </w:rPr>
+              <w:fldChar w:fldCharType="begin"/>
+            </w:r>
+            <w:r>
+              <w:rPr>
+                <w:noProof/>
+                <w:webHidden/>
+              </w:rPr>
+              <w:instrText xml:space="preserve"> PAGEREF _Toc309151198 \h </w:instrText>
+            </w:r>
+            <w:r>
+              <w:rPr>
+                <w:noProof/>
+                <w:webHidden/>
+              </w:rPr>
+            </w:r>
+            <w:r>
+              <w:rPr>
+                <w:noProof/>
+                <w:webHidden/>
+              </w:rPr>
+              <w:fldChar w:fldCharType="separate"/>
+            </w:r>
+            <w:r>
+              <w:rPr>
+                <w:noProof/>
+                <w:webHidden/>
+              </w:rPr>
+              <w:t>10</w:t>
             </w:r>
             <w:r>
               <w:rPr>
@@ -1647,7 +1785,7 @@
               <w:lang w:eastAsia="es-AR"/>
             </w:rPr>
           </w:pPr>
-          <w:hyperlink w:anchor="_Toc306999707" w:history="1">
+          <w:hyperlink w:anchor="_Toc309151199" w:history="1">
             <w:r>
               <w:rPr>
                 <w:rStyle w:val="Hipervnculo"/>
@@ -1674,7 +1812,7 @@
                 <w:noProof/>
                 <w:webHidden/>
               </w:rPr>
-              <w:instrText xml:space="preserve"> PAGEREF _Toc306999707 \h </w:instrText>
+              <w:instrText xml:space="preserve"> PAGEREF _Toc309151199 \h </w:instrText>
             </w:r>
             <w:r>
               <w:rPr>
@@ -1694,7 +1832,7 @@
                 <w:noProof/>
                 <w:webHidden/>
               </w:rPr>
-              <w:t>9</w:t>
+              <w:t>11</w:t>
             </w:r>
             <w:r>
               <w:rPr>
@@ -1716,7 +1854,7 @@
               <w:lang w:eastAsia="es-AR"/>
             </w:rPr>
           </w:pPr>
-          <w:hyperlink w:anchor="_Toc306999708" w:history="1">
+          <w:hyperlink w:anchor="_Toc309151200" w:history="1">
             <w:r>
               <w:rPr>
                 <w:rStyle w:val="Hipervnculo"/>
@@ -1743,7 +1881,7 @@
                 <w:noProof/>
                 <w:webHidden/>
               </w:rPr>
-              <w:instrText xml:space="preserve"> PAGEREF _Toc306999708 \h </w:instrText>
+              <w:instrText xml:space="preserve"> PAGEREF _Toc309151200 \h </w:instrText>
             </w:r>
             <w:r>
               <w:rPr>
@@ -1763,7 +1901,7 @@
                 <w:noProof/>
                 <w:webHidden/>
               </w:rPr>
-              <w:t>9</w:t>
+              <w:t>11</w:t>
             </w:r>
             <w:r>
               <w:rPr>
@@ -1785,7 +1923,7 @@
               <w:lang w:eastAsia="es-AR"/>
             </w:rPr>
           </w:pPr>
-          <w:hyperlink w:anchor="_Toc306999709" w:history="1">
+          <w:hyperlink w:anchor="_Toc309151201" w:history="1">
             <w:r>
               <w:rPr>
                 <w:rStyle w:val="Hipervnculo"/>
@@ -1812,7 +1950,7 @@
                 <w:noProof/>
                 <w:webHidden/>
               </w:rPr>
-              <w:instrText xml:space="preserve"> PAGEREF _Toc306999709 \h </w:instrText>
+              <w:instrText xml:space="preserve"> PAGEREF _Toc309151201 \h </w:instrText>
             </w:r>
             <w:r>
               <w:rPr>
@@ -1832,7 +1970,76 @@
                 <w:noProof/>
                 <w:webHidden/>
               </w:rPr>
-              <w:t>10</w:t>
+              <w:t>12</w:t>
+            </w:r>
+            <w:r>
+              <w:rPr>
+                <w:noProof/>
+                <w:webHidden/>
+              </w:rPr>
+              <w:fldChar w:fldCharType="end"/>
+            </w:r>
+          </w:hyperlink>
+        </w:p>
+        <w:p>
+          <w:pPr>
+            <w:pStyle w:val="TDC2"/>
+            <w:tabs>
+              <w:tab w:val="right" w:leader="dot" w:pos="9629"/>
+            </w:tabs>
+            <w:rPr>
+              <w:noProof/>
+              <w:lang w:eastAsia="es-AR"/>
+            </w:rPr>
+          </w:pPr>
+          <w:hyperlink w:anchor="_Toc309151202" w:history="1">
+            <w:r>
+              <w:rPr>
+                <w:rStyle w:val="Hipervnculo"/>
+                <w:noProof/>
+              </w:rPr>
+              <w:t>Encriptación RSA y generación de claves</w:t>
+            </w:r>
+            <w:r>
+              <w:rPr>
+                <w:noProof/>
+                <w:webHidden/>
+              </w:rPr>
+              <w:tab/>
+            </w:r>
+            <w:r>
+              <w:rPr>
+                <w:noProof/>
+                <w:webHidden/>
+              </w:rPr>
+              <w:fldChar w:fldCharType="begin"/>
+            </w:r>
+            <w:r>
+              <w:rPr>
+                <w:noProof/>
+                <w:webHidden/>
+              </w:rPr>
+              <w:instrText xml:space="preserve"> PAGEREF _Toc309151202 \h </w:instrText>
+            </w:r>
+            <w:r>
+              <w:rPr>
+                <w:noProof/>
+                <w:webHidden/>
+              </w:rPr>
+            </w:r>
+            <w:r>
+              <w:rPr>
+                <w:noProof/>
+                <w:webHidden/>
+              </w:rPr>
+              <w:fldChar w:fldCharType="separate"/>
+            </w:r>
+            <w:r>
+              <w:rPr>
+                <w:noProof/>
+                <w:webHidden/>
+              </w:rPr>
+              <w:t>12</w:t>
             </w:r>
             <w:r>
               <w:rPr>
@@ -1854,7 +2061,7 @@
               <w:lang w:eastAsia="es-AR"/>
             </w:rPr>
           </w:pPr>
-          <w:hyperlink w:anchor="_Toc306999710" w:history="1">
+          <w:hyperlink w:anchor="_Toc309151203" w:history="1">
             <w:r>
               <w:rPr>
                 <w:rStyle w:val="Hipervnculo"/>
@@ -1881,7 +2088,7 @@
                 <w:noProof/>
                 <w:webHidden/>
               </w:rPr>
-              <w:instrText xml:space="preserve"> PAGEREF _Toc306999710 \h </w:instrText>
+              <w:instrText xml:space="preserve"> PAGEREF _Toc309151203 \h </w:instrText>
             </w:r>
             <w:r>
               <w:rPr>
@@ -1901,7 +2108,7 @@
                 <w:noProof/>
                 <w:webHidden/>
               </w:rPr>
-              <w:t>10</w:t>
+              <w:t>13</w:t>
             </w:r>
             <w:r>
               <w:rPr>
@@ -1923,7 +2130,7 @@
               <w:lang w:eastAsia="es-AR"/>
             </w:rPr>
           </w:pPr>
-          <w:hyperlink w:anchor="_Toc306999711" w:history="1">
+          <w:hyperlink w:anchor="_Toc309151204" w:history="1">
             <w:r>
               <w:rPr>
                 <w:rStyle w:val="Hipervnculo"/>
@@ -1950,7 +2157,7 @@
                 <w:noProof/>
                 <w:webHidden/>
               </w:rPr>
-              <w:instrText xml:space="preserve"> PAGEREF _Toc306999711 \h </w:instrText>
+              <w:instrText xml:space="preserve"> PAGEREF _Toc309151204 \h </w:instrText>
             </w:r>
             <w:r>
               <w:rPr>
@@ -1970,7 +2177,7 @@
                 <w:noProof/>
                 <w:webHidden/>
               </w:rPr>
-              <w:t>11</w:t>
+              <w:t>13</w:t>
             </w:r>
             <w:r>
               <w:rPr>
@@ -1992,7 +2199,7 @@
               <w:lang w:eastAsia="es-AR"/>
             </w:rPr>
           </w:pPr>
-          <w:hyperlink w:anchor="_Toc306999712" w:history="1">
+          <w:hyperlink w:anchor="_Toc309151205" w:history="1">
             <w:r>
               <w:rPr>
                 <w:rStyle w:val="Hipervnculo"/>
@@ -2019,7 +2226,7 @@
                 <w:noProof/>
                 <w:webHidden/>
               </w:rPr>
-              <w:instrText xml:space="preserve"> PAGEREF _Toc306999712 \h </w:instrText>
+              <w:instrText xml:space="preserve"> PAGEREF _Toc309151205 \h </w:instrText>
             </w:r>
             <w:r>
               <w:rPr>
@@ -2039,7 +2246,7 @@
                 <w:noProof/>
                 <w:webHidden/>
               </w:rPr>
-              <w:t>11</w:t>
+              <w:t>13</w:t>
             </w:r>
             <w:r>
               <w:rPr>
@@ -2081,7 +2288,7 @@
       <w:pPr>
         <w:pStyle w:val="Ttulo1"/>
       </w:pPr>
-      <w:bookmarkStart w:id="0" w:name="_Toc306999702"/>
+      <w:bookmarkStart w:id="0" w:name="_Toc309151192"/>
       <w:r>
         <w:lastRenderedPageBreak/>
         <w:t>Especificación de Clases</w:t>
@@ -6035,6 +6242,9 @@
             </w:r>
             <w:proofErr w:type="spellStart"/>
             <w:r>
+              <w:rPr>
+                <w:i/>
+              </w:rPr>
               <w:t>PrimeGenerator</w:t>
             </w:r>
             <w:proofErr w:type="spellEnd"/>
@@ -6109,6 +6319,9 @@
             </w:r>
             <w:proofErr w:type="spellStart"/>
             <w:r>
+              <w:rPr>
+                <w:i/>
+              </w:rPr>
               <w:t>RSACipher</w:t>
             </w:r>
             <w:proofErr w:type="spellEnd"/>
@@ -6162,10 +6375,7 @@
         <w:t>E</w:t>
       </w:r>
       <w:r>
-        <w:t xml:space="preserve">n esta carpeta se guardan las clases </w:t>
-      </w:r>
-      <w:r>
-        <w:t>donde se implementó la lógica del menú.</w:t>
+        <w:t>n esta carpeta se guardan las clases donde se implementó la lógica del menú.</w:t>
       </w:r>
     </w:p>
     <w:p>
@@ -6263,19 +6473,11 @@
     </w:tbl>
     <w:p>
       <w:pPr>
-        <w:rPr>
-          <w:b/>
-        </w:rPr>
-      </w:pPr>
-    </w:p>
-    <w:p/>
-    <w:p/>
-    <w:p>
-      <w:pPr>
         <w:pStyle w:val="Ttulo1"/>
       </w:pPr>
-      <w:bookmarkStart w:id="4" w:name="_Toc306999703"/>
-      <w:r>
+      <w:bookmarkStart w:id="4" w:name="_Toc309151193"/>
+      <w:r>
+        <w:lastRenderedPageBreak/>
         <w:t>Diagramas de Clases</w:t>
       </w:r>
       <w:bookmarkEnd w:id="4"/>
@@ -6290,7 +6492,7 @@
         <w:pStyle w:val="Ttulo2"/>
       </w:pPr>
       <w:bookmarkStart w:id="5" w:name="_Arbol_B+"/>
-      <w:bookmarkStart w:id="6" w:name="_Toc306999704"/>
+      <w:bookmarkStart w:id="6" w:name="_Toc309151194"/>
       <w:bookmarkEnd w:id="5"/>
       <w:r>
         <w:t>Árbol</w:t>
@@ -6572,7 +6774,7 @@
         <w:pStyle w:val="Ttulo2"/>
       </w:pPr>
       <w:bookmarkStart w:id="7" w:name="_Hash"/>
-      <w:bookmarkStart w:id="8" w:name="_Toc306999705"/>
+      <w:bookmarkStart w:id="8" w:name="_Toc309151195"/>
       <w:bookmarkEnd w:id="7"/>
       <w:r>
         <w:lastRenderedPageBreak/>
@@ -6729,7 +6931,7 @@
         <w:pStyle w:val="Ttulo2"/>
       </w:pPr>
       <w:bookmarkStart w:id="9" w:name="_Archivos_de_Bloques"/>
-      <w:bookmarkStart w:id="10" w:name="_Toc306999706"/>
+      <w:bookmarkStart w:id="10" w:name="_Toc309151196"/>
       <w:bookmarkEnd w:id="9"/>
       <w:r>
         <w:t>Archivos de Bloques Variables</w:t>
@@ -6896,13 +7098,14 @@
       <w:pPr>
         <w:pStyle w:val="Ttulo2"/>
       </w:pPr>
-      <w:bookmarkStart w:id="11" w:name="_Toc306999707"/>
-      <w:bookmarkStart w:id="12" w:name="_Vigenere"/>
+      <w:bookmarkStart w:id="11" w:name="_Vigenere"/>
+      <w:bookmarkStart w:id="12" w:name="_Toc309151197"/>
+      <w:bookmarkEnd w:id="11"/>
+      <w:proofErr w:type="spellStart"/>
+      <w:r>
+        <w:t>Vigenere</w:t>
+      </w:r>
       <w:bookmarkEnd w:id="12"/>
-      <w:proofErr w:type="spellStart"/>
-      <w:r>
-        <w:t>Vigenere</w:t>
-      </w:r>
       <w:proofErr w:type="spellEnd"/>
     </w:p>
     <w:p>
@@ -6990,10 +7193,12 @@
         <w:pStyle w:val="Ttulo2"/>
       </w:pPr>
       <w:bookmarkStart w:id="13" w:name="_RSA"/>
+      <w:bookmarkStart w:id="14" w:name="_Toc309151198"/>
       <w:bookmarkEnd w:id="13"/>
       <w:r>
         <w:t>RSA</w:t>
       </w:r>
+      <w:bookmarkEnd w:id="14"/>
     </w:p>
     <w:p>
       <w:r>
@@ -7123,20 +7328,16 @@
         <w:t>.</w:t>
       </w:r>
     </w:p>
-    <w:p>
-      <w:pPr>
-        <w:pStyle w:val="Ttulo1"/>
-      </w:pPr>
-    </w:p>
     <w:p/>
     <w:p>
       <w:pPr>
         <w:pStyle w:val="Ttulo1"/>
       </w:pPr>
+      <w:bookmarkStart w:id="15" w:name="_Toc309151199"/>
       <w:r>
         <w:t>Diagramas de Secuencia</w:t>
       </w:r>
-      <w:bookmarkEnd w:id="11"/>
+      <w:bookmarkEnd w:id="15"/>
     </w:p>
     <w:p>
       <w:r>
@@ -7184,11 +7385,11 @@
       <w:pPr>
         <w:pStyle w:val="Ttulo2"/>
       </w:pPr>
-      <w:bookmarkStart w:id="14" w:name="_Toc306999708"/>
+      <w:bookmarkStart w:id="16" w:name="_Toc309151200"/>
       <w:r>
         <w:t>Reporte Elecciones por Distrito</w:t>
       </w:r>
-      <w:bookmarkEnd w:id="14"/>
+      <w:bookmarkEnd w:id="16"/>
     </w:p>
     <w:p>
       <w:r>
@@ -7243,12 +7444,12 @@
       <w:pPr>
         <w:pStyle w:val="Ttulo2"/>
       </w:pPr>
-      <w:bookmarkStart w:id="15" w:name="_Toc306999709"/>
+      <w:bookmarkStart w:id="17" w:name="_Toc309151201"/>
       <w:r>
         <w:lastRenderedPageBreak/>
         <w:t>Generación Votos Aleatorios</w:t>
       </w:r>
-      <w:bookmarkEnd w:id="15"/>
+      <w:bookmarkEnd w:id="17"/>
     </w:p>
     <w:p>
       <w:r>
@@ -7311,13 +7512,14 @@
       <w:pPr>
         <w:pStyle w:val="Ttulo2"/>
       </w:pPr>
+      <w:bookmarkStart w:id="18" w:name="_Toc309151202"/>
       <w:r>
         <w:t>Encriptación RSA y generación de claves</w:t>
       </w:r>
+      <w:bookmarkEnd w:id="18"/>
     </w:p>
     <w:p>
-      <w:bookmarkStart w:id="16" w:name="_GoBack"/>
-      <w:bookmarkEnd w:id="16"/>
+      <w:bookmarkStart w:id="19" w:name="_GoBack"/>
       <w:r>
         <w:rPr>
           <w:noProof/>
@@ -7372,12 +7574,13 @@
           </wp:inline>
         </w:drawing>
       </w:r>
+      <w:bookmarkEnd w:id="19"/>
     </w:p>
     <w:p>
       <w:pPr>
         <w:pStyle w:val="Ttulo1"/>
       </w:pPr>
-      <w:bookmarkStart w:id="17" w:name="_Toc306999710"/>
+      <w:bookmarkStart w:id="20" w:name="_Toc309151203"/>
       <w:proofErr w:type="spellStart"/>
       <w:r>
         <w:lastRenderedPageBreak/>
@@ -7391,7 +7594,7 @@
       <w:r>
         <w:t>Issues</w:t>
       </w:r>
-      <w:bookmarkEnd w:id="17"/>
+      <w:bookmarkEnd w:id="20"/>
       <w:proofErr w:type="spellEnd"/>
     </w:p>
     <w:p>
@@ -7456,10 +7659,11 @@
         <w:tblLook w:val="04A0" w:firstRow="1" w:lastRow="0" w:firstColumn="1" w:lastColumn="0" w:noHBand="0" w:noVBand="1"/>
       </w:tblPr>
       <w:tblGrid>
+        <w:gridCol w:w="1074"/>
         <w:gridCol w:w="710"/>
         <w:gridCol w:w="1047"/>
-        <w:gridCol w:w="3983"/>
-        <w:gridCol w:w="4039"/>
+        <w:gridCol w:w="3448"/>
+        <w:gridCol w:w="3500"/>
       </w:tblGrid>
       <w:tr>
         <w:trPr>
@@ -7467,7 +7671,43 @@
         </w:trPr>
         <w:tc>
           <w:tcPr>
-            <w:tcW w:w="260" w:type="pct"/>
+            <w:tcW w:w="318" w:type="pct"/>
+            <w:tcBorders>
+              <w:top w:val="single" w:sz="4" w:space="0" w:color="auto"/>
+              <w:left w:val="single" w:sz="4" w:space="0" w:color="auto"/>
+              <w:bottom w:val="single" w:sz="4" w:space="0" w:color="auto"/>
+              <w:right w:val="single" w:sz="4" w:space="0" w:color="auto"/>
+            </w:tcBorders>
+            <w:shd w:val="clear" w:color="4F81BD" w:fill="4F81BD"/>
+            <w:vAlign w:val="center"/>
+          </w:tcPr>
+          <w:p>
+            <w:pPr>
+              <w:spacing w:after="0" w:line="240" w:lineRule="auto"/>
+              <w:jc w:val="center"/>
+              <w:rPr>
+                <w:rFonts w:ascii="Calibri" w:eastAsia="Times New Roman" w:hAnsi="Calibri" w:cs="Calibri"/>
+                <w:b/>
+                <w:bCs/>
+                <w:color w:val="FFFFFF"/>
+                <w:lang w:eastAsia="es-AR"/>
+              </w:rPr>
+            </w:pPr>
+            <w:r>
+              <w:rPr>
+                <w:rFonts w:ascii="Calibri" w:eastAsia="Times New Roman" w:hAnsi="Calibri" w:cs="Calibri"/>
+                <w:b/>
+                <w:bCs/>
+                <w:color w:val="FFFFFF"/>
+                <w:lang w:eastAsia="es-AR"/>
+              </w:rPr>
+              <w:t>Estado</w:t>
+            </w:r>
+          </w:p>
+        </w:tc>
+        <w:tc>
+          <w:tcPr>
+            <w:tcW w:w="363" w:type="pct"/>
             <w:tcBorders>
               <w:top w:val="single" w:sz="4" w:space="0" w:color="auto"/>
               <w:left w:val="single" w:sz="4" w:space="0" w:color="auto"/>
@@ -7545,7 +7785,7 @@
         </w:tc>
         <w:tc>
           <w:tcPr>
-            <w:tcW w:w="2088" w:type="pct"/>
+            <w:tcW w:w="1879" w:type="pct"/>
             <w:tcBorders>
               <w:top w:val="single" w:sz="4" w:space="0" w:color="auto"/>
               <w:left w:val="single" w:sz="4" w:space="0" w:color="auto"/>
@@ -7581,7 +7821,7 @@
         </w:tc>
         <w:tc>
           <w:tcPr>
-            <w:tcW w:w="2117" w:type="pct"/>
+            <w:tcW w:w="1905" w:type="pct"/>
             <w:tcBorders>
               <w:top w:val="single" w:sz="4" w:space="0" w:color="auto"/>
               <w:left w:val="single" w:sz="4" w:space="0" w:color="auto"/>
@@ -7622,7 +7862,39 @@
         </w:trPr>
         <w:tc>
           <w:tcPr>
-            <w:tcW w:w="260" w:type="pct"/>
+            <w:tcW w:w="318" w:type="pct"/>
+            <w:tcBorders>
+              <w:top w:val="single" w:sz="4" w:space="0" w:color="auto"/>
+              <w:left w:val="single" w:sz="4" w:space="0" w:color="auto"/>
+              <w:bottom w:val="single" w:sz="4" w:space="0" w:color="auto"/>
+              <w:right w:val="single" w:sz="4" w:space="0" w:color="auto"/>
+            </w:tcBorders>
+            <w:vAlign w:val="center"/>
+          </w:tcPr>
+          <w:p>
+            <w:pPr>
+              <w:spacing w:after="0" w:line="240" w:lineRule="auto"/>
+              <w:rPr>
+                <w:rFonts w:ascii="Calibri" w:eastAsia="Times New Roman" w:hAnsi="Calibri" w:cs="Calibri"/>
+                <w:b/>
+                <w:color w:val="000000"/>
+                <w:lang w:eastAsia="es-AR"/>
+              </w:rPr>
+            </w:pPr>
+            <w:r>
+              <w:rPr>
+                <w:rFonts w:ascii="Calibri" w:eastAsia="Times New Roman" w:hAnsi="Calibri" w:cs="Calibri"/>
+                <w:b/>
+                <w:color w:val="000000"/>
+                <w:lang w:eastAsia="es-AR"/>
+              </w:rPr>
+              <w:t>Pendiente</w:t>
+            </w:r>
+          </w:p>
+        </w:tc>
+        <w:tc>
+          <w:tcPr>
+            <w:tcW w:w="363" w:type="pct"/>
             <w:tcBorders>
               <w:top w:val="single" w:sz="4" w:space="0" w:color="auto"/>
               <w:left w:val="single" w:sz="4" w:space="0" w:color="auto"/>
@@ -7690,7 +7962,7 @@
         </w:tc>
         <w:tc>
           <w:tcPr>
-            <w:tcW w:w="2088" w:type="pct"/>
+            <w:tcW w:w="1879" w:type="pct"/>
             <w:tcBorders>
               <w:top w:val="single" w:sz="4" w:space="0" w:color="auto"/>
               <w:left w:val="single" w:sz="4" w:space="0" w:color="auto"/>
@@ -7722,7 +7994,7 @@
         </w:tc>
         <w:tc>
           <w:tcPr>
-            <w:tcW w:w="2117" w:type="pct"/>
+            <w:tcW w:w="1905" w:type="pct"/>
             <w:tcBorders>
               <w:top w:val="single" w:sz="4" w:space="0" w:color="auto"/>
               <w:left w:val="single" w:sz="4" w:space="0" w:color="auto"/>
@@ -7759,7 +8031,39 @@
         </w:trPr>
         <w:tc>
           <w:tcPr>
-            <w:tcW w:w="260" w:type="pct"/>
+            <w:tcW w:w="318" w:type="pct"/>
+            <w:tcBorders>
+              <w:top w:val="single" w:sz="4" w:space="0" w:color="auto"/>
+              <w:left w:val="single" w:sz="4" w:space="0" w:color="auto"/>
+              <w:bottom w:val="single" w:sz="4" w:space="0" w:color="auto"/>
+              <w:right w:val="single" w:sz="4" w:space="0" w:color="auto"/>
+            </w:tcBorders>
+            <w:vAlign w:val="center"/>
+          </w:tcPr>
+          <w:p>
+            <w:pPr>
+              <w:spacing w:after="0" w:line="240" w:lineRule="auto"/>
+              <w:jc w:val="center"/>
+              <w:rPr>
+                <w:rFonts w:ascii="Calibri" w:eastAsia="Times New Roman" w:hAnsi="Calibri" w:cs="Calibri"/>
+                <w:color w:val="000000"/>
+                <w:lang w:eastAsia="es-AR"/>
+              </w:rPr>
+            </w:pPr>
+            <w:r>
+              <w:rPr>
+                <w:rFonts w:ascii="Calibri" w:eastAsia="Times New Roman" w:hAnsi="Calibri" w:cs="Calibri"/>
+                <w:b/>
+                <w:color w:val="00B050"/>
+                <w:lang w:eastAsia="es-AR"/>
+              </w:rPr>
+              <w:t>Completa</w:t>
+            </w:r>
+          </w:p>
+        </w:tc>
+        <w:tc>
+          <w:tcPr>
+            <w:tcW w:w="363" w:type="pct"/>
             <w:tcBorders>
               <w:top w:val="single" w:sz="4" w:space="0" w:color="auto"/>
               <w:left w:val="single" w:sz="4" w:space="0" w:color="auto"/>
@@ -7825,7 +8129,7 @@
         </w:tc>
         <w:tc>
           <w:tcPr>
-            <w:tcW w:w="2088" w:type="pct"/>
+            <w:tcW w:w="1879" w:type="pct"/>
             <w:tcBorders>
               <w:top w:val="single" w:sz="4" w:space="0" w:color="auto"/>
               <w:left w:val="single" w:sz="4" w:space="0" w:color="auto"/>
@@ -7856,7 +8160,7 @@
         </w:tc>
         <w:tc>
           <w:tcPr>
-            <w:tcW w:w="2117" w:type="pct"/>
+            <w:tcW w:w="1905" w:type="pct"/>
             <w:tcBorders>
               <w:top w:val="single" w:sz="4" w:space="0" w:color="auto"/>
               <w:left w:val="single" w:sz="4" w:space="0" w:color="auto"/>
@@ -7892,7 +8196,39 @@
         </w:trPr>
         <w:tc>
           <w:tcPr>
-            <w:tcW w:w="260" w:type="pct"/>
+            <w:tcW w:w="318" w:type="pct"/>
+            <w:tcBorders>
+              <w:top w:val="single" w:sz="4" w:space="0" w:color="auto"/>
+              <w:left w:val="single" w:sz="4" w:space="0" w:color="auto"/>
+              <w:bottom w:val="single" w:sz="4" w:space="0" w:color="auto"/>
+              <w:right w:val="single" w:sz="4" w:space="0" w:color="auto"/>
+            </w:tcBorders>
+            <w:vAlign w:val="center"/>
+          </w:tcPr>
+          <w:p>
+            <w:pPr>
+              <w:spacing w:after="0" w:line="240" w:lineRule="auto"/>
+              <w:jc w:val="center"/>
+              <w:rPr>
+                <w:rFonts w:ascii="Calibri" w:eastAsia="Times New Roman" w:hAnsi="Calibri" w:cs="Calibri"/>
+                <w:color w:val="000000"/>
+                <w:lang w:eastAsia="es-AR"/>
+              </w:rPr>
+            </w:pPr>
+            <w:r>
+              <w:rPr>
+                <w:rFonts w:ascii="Calibri" w:eastAsia="Times New Roman" w:hAnsi="Calibri" w:cs="Calibri"/>
+                <w:b/>
+                <w:color w:val="00B050"/>
+                <w:lang w:eastAsia="es-AR"/>
+              </w:rPr>
+              <w:t>Completa</w:t>
+            </w:r>
+          </w:p>
+        </w:tc>
+        <w:tc>
+          <w:tcPr>
+            <w:tcW w:w="363" w:type="pct"/>
             <w:tcBorders>
               <w:top w:val="single" w:sz="4" w:space="0" w:color="auto"/>
               <w:left w:val="single" w:sz="4" w:space="0" w:color="auto"/>
@@ -7960,7 +8296,7 @@
         </w:tc>
         <w:tc>
           <w:tcPr>
-            <w:tcW w:w="2088" w:type="pct"/>
+            <w:tcW w:w="1879" w:type="pct"/>
             <w:tcBorders>
               <w:top w:val="single" w:sz="4" w:space="0" w:color="auto"/>
               <w:left w:val="single" w:sz="4" w:space="0" w:color="auto"/>
@@ -7992,7 +8328,7 @@
         </w:tc>
         <w:tc>
           <w:tcPr>
-            <w:tcW w:w="2117" w:type="pct"/>
+            <w:tcW w:w="1905" w:type="pct"/>
             <w:tcBorders>
               <w:top w:val="single" w:sz="4" w:space="0" w:color="auto"/>
               <w:left w:val="single" w:sz="4" w:space="0" w:color="auto"/>
@@ -8029,7 +8365,39 @@
         </w:trPr>
         <w:tc>
           <w:tcPr>
-            <w:tcW w:w="260" w:type="pct"/>
+            <w:tcW w:w="318" w:type="pct"/>
+            <w:tcBorders>
+              <w:top w:val="single" w:sz="4" w:space="0" w:color="auto"/>
+              <w:left w:val="single" w:sz="4" w:space="0" w:color="auto"/>
+              <w:bottom w:val="single" w:sz="4" w:space="0" w:color="auto"/>
+              <w:right w:val="single" w:sz="4" w:space="0" w:color="auto"/>
+            </w:tcBorders>
+            <w:vAlign w:val="center"/>
+          </w:tcPr>
+          <w:p>
+            <w:pPr>
+              <w:spacing w:after="0" w:line="240" w:lineRule="auto"/>
+              <w:jc w:val="center"/>
+              <w:rPr>
+                <w:rFonts w:ascii="Calibri" w:eastAsia="Times New Roman" w:hAnsi="Calibri" w:cs="Calibri"/>
+                <w:color w:val="000000"/>
+                <w:lang w:eastAsia="es-AR"/>
+              </w:rPr>
+            </w:pPr>
+            <w:r>
+              <w:rPr>
+                <w:rFonts w:ascii="Calibri" w:eastAsia="Times New Roman" w:hAnsi="Calibri" w:cs="Calibri"/>
+                <w:b/>
+                <w:color w:val="00B050"/>
+                <w:lang w:eastAsia="es-AR"/>
+              </w:rPr>
+              <w:t>Completa</w:t>
+            </w:r>
+          </w:p>
+        </w:tc>
+        <w:tc>
+          <w:tcPr>
+            <w:tcW w:w="363" w:type="pct"/>
             <w:tcBorders>
               <w:top w:val="single" w:sz="4" w:space="0" w:color="auto"/>
               <w:left w:val="single" w:sz="4" w:space="0" w:color="auto"/>
@@ -8097,7 +8465,7 @@
         </w:tc>
         <w:tc>
           <w:tcPr>
-            <w:tcW w:w="2088" w:type="pct"/>
+            <w:tcW w:w="1879" w:type="pct"/>
             <w:tcBorders>
               <w:top w:val="single" w:sz="4" w:space="0" w:color="auto"/>
               <w:left w:val="single" w:sz="4" w:space="0" w:color="auto"/>
@@ -8129,7 +8497,7 @@
         </w:tc>
         <w:tc>
           <w:tcPr>
-            <w:tcW w:w="2117" w:type="pct"/>
+            <w:tcW w:w="1905" w:type="pct"/>
             <w:tcBorders>
               <w:top w:val="single" w:sz="4" w:space="0" w:color="auto"/>
               <w:left w:val="single" w:sz="4" w:space="0" w:color="auto"/>
@@ -8166,7 +8534,40 @@
         </w:trPr>
         <w:tc>
           <w:tcPr>
-            <w:tcW w:w="260" w:type="pct"/>
+            <w:tcW w:w="318" w:type="pct"/>
+            <w:tcBorders>
+              <w:top w:val="single" w:sz="4" w:space="0" w:color="auto"/>
+              <w:left w:val="single" w:sz="4" w:space="0" w:color="auto"/>
+              <w:bottom w:val="single" w:sz="4" w:space="0" w:color="auto"/>
+              <w:right w:val="single" w:sz="4" w:space="0" w:color="auto"/>
+            </w:tcBorders>
+            <w:vAlign w:val="center"/>
+          </w:tcPr>
+          <w:p>
+            <w:pPr>
+              <w:spacing w:after="0" w:line="240" w:lineRule="auto"/>
+              <w:jc w:val="center"/>
+              <w:rPr>
+                <w:rFonts w:ascii="Calibri" w:eastAsia="Times New Roman" w:hAnsi="Calibri" w:cs="Calibri"/>
+                <w:b/>
+                <w:color w:val="000000"/>
+                <w:lang w:eastAsia="es-AR"/>
+              </w:rPr>
+            </w:pPr>
+            <w:r>
+              <w:rPr>
+                <w:rFonts w:ascii="Calibri" w:eastAsia="Times New Roman" w:hAnsi="Calibri" w:cs="Calibri"/>
+                <w:b/>
+                <w:color w:val="00B050"/>
+                <w:lang w:eastAsia="es-AR"/>
+              </w:rPr>
+              <w:t>Completa</w:t>
+            </w:r>
+          </w:p>
+        </w:tc>
+        <w:tc>
+          <w:tcPr>
+            <w:tcW w:w="363" w:type="pct"/>
             <w:tcBorders>
               <w:top w:val="single" w:sz="4" w:space="0" w:color="auto"/>
               <w:left w:val="single" w:sz="4" w:space="0" w:color="auto"/>
@@ -8232,7 +8633,7 @@
         </w:tc>
         <w:tc>
           <w:tcPr>
-            <w:tcW w:w="2088" w:type="pct"/>
+            <w:tcW w:w="1879" w:type="pct"/>
             <w:tcBorders>
               <w:top w:val="single" w:sz="4" w:space="0" w:color="auto"/>
               <w:left w:val="single" w:sz="4" w:space="0" w:color="auto"/>
@@ -8281,7 +8682,7 @@
         </w:tc>
         <w:tc>
           <w:tcPr>
-            <w:tcW w:w="2117" w:type="pct"/>
+            <w:tcW w:w="1905" w:type="pct"/>
             <w:tcBorders>
               <w:top w:val="single" w:sz="4" w:space="0" w:color="auto"/>
               <w:left w:val="single" w:sz="4" w:space="0" w:color="auto"/>
@@ -8306,18 +8707,17 @@
     </w:tbl>
     <w:p/>
     <w:p/>
-    <w:p/>
     <w:p>
       <w:pPr>
         <w:pStyle w:val="Ttulo2"/>
       </w:pPr>
-      <w:bookmarkStart w:id="18" w:name="_Tabla_de_Severidades"/>
-      <w:bookmarkStart w:id="19" w:name="_Toc306999711"/>
-      <w:bookmarkEnd w:id="18"/>
+      <w:bookmarkStart w:id="21" w:name="_Tabla_de_Severidades"/>
+      <w:bookmarkStart w:id="22" w:name="_Toc309151204"/>
+      <w:bookmarkEnd w:id="21"/>
       <w:r>
         <w:t>Tabla de Severidades</w:t>
       </w:r>
-      <w:bookmarkEnd w:id="19"/>
+      <w:bookmarkEnd w:id="22"/>
     </w:p>
     <w:tbl>
       <w:tblPr>
@@ -8863,13 +9263,13 @@
       <w:pPr>
         <w:pStyle w:val="Ttulo2"/>
       </w:pPr>
-      <w:bookmarkStart w:id="20" w:name="_Tabla_de_Prioridades"/>
-      <w:bookmarkStart w:id="21" w:name="_Toc306999712"/>
-      <w:bookmarkEnd w:id="20"/>
+      <w:bookmarkStart w:id="23" w:name="_Tabla_de_Prioridades"/>
+      <w:bookmarkStart w:id="24" w:name="_Toc309151205"/>
+      <w:bookmarkEnd w:id="23"/>
       <w:r>
         <w:t>Tabla de Prioridades</w:t>
       </w:r>
-      <w:bookmarkEnd w:id="21"/>
+      <w:bookmarkEnd w:id="24"/>
     </w:p>
     <w:tbl>
       <w:tblPr>
@@ -13886,7 +14286,7 @@
 </file>
 
 <file path=customXml/itemProps2.xml><?xml version="1.0" encoding="utf-8"?>
-<ds:datastoreItem xmlns:ds="http://schemas.openxmlformats.org/officeDocument/2006/customXml" ds:itemID="{1959F112-2710-45C7-AB75-5AA766940BB7}">
+<ds:datastoreItem xmlns:ds="http://schemas.openxmlformats.org/officeDocument/2006/customXml" ds:itemID="{46A2760E-DD76-490A-B97B-811992DB11C7}">
   <ds:schemaRefs>
     <ds:schemaRef ds:uri="http://schemas.openxmlformats.org/officeDocument/2006/bibliography"/>
   </ds:schemaRefs>

</xml_diff>

<commit_message>
Updated: diagrams/RSA.dia | diagrams/RSA.png | DocumentacionGeneral.docx
</commit_message>
<xml_diff>
--- a/docs/DocumentacionGeneral.docx
+++ b/docs/DocumentacionGeneral.docx
@@ -44,7 +44,7 @@
           <v:shape id="_x0000_s1026" type="#_x0000_t75" style="position:absolute;margin-left:9pt;margin-top:-4.25pt;width:68.6pt;height:73.65pt;z-index:251659264">
             <v:imagedata r:id="rId8" o:title=""/>
           </v:shape>
-          <o:OLEObject Type="Embed" ProgID="MSPhotoEd.3" ShapeID="_x0000_s1026" DrawAspect="Content" ObjectID="_1383231902" r:id="rId9"/>
+          <o:OLEObject Type="Embed" ProgID="MSPhotoEd.3" ShapeID="_x0000_s1026" DrawAspect="Content" ObjectID="_1383500794" r:id="rId9"/>
         </w:pict>
       </w:r>
       <w:r>
@@ -56,7 +56,7 @@
           <v:shape id="_x0000_s1027" type="#_x0000_t75" style="position:absolute;margin-left:6in;margin-top:1.1pt;width:34.85pt;height:63pt;z-index:251660288">
             <v:imagedata r:id="rId10" o:title=""/>
           </v:shape>
-          <o:OLEObject Type="Embed" ProgID="MSPhotoEd.3" ShapeID="_x0000_s1027" DrawAspect="Content" ObjectID="_1383231903" r:id="rId11"/>
+          <o:OLEObject Type="Embed" ProgID="MSPhotoEd.3" ShapeID="_x0000_s1027" DrawAspect="Content" ObjectID="_1383500795" r:id="rId11"/>
         </w:pict>
       </w:r>
     </w:p>
@@ -6390,6 +6390,39 @@
           </w:p>
         </w:tc>
       </w:tr>
+      <w:tr>
+        <w:tc>
+          <w:tcPr>
+            <w:tcW w:w="2071" w:type="dxa"/>
+            <w:vAlign w:val="center"/>
+          </w:tcPr>
+          <w:p>
+            <w:pPr>
+              <w:rPr>
+                <w:b/>
+              </w:rPr>
+            </w:pPr>
+            <w:proofErr w:type="spellStart"/>
+            <w:r>
+              <w:rPr>
+                <w:b/>
+              </w:rPr>
+              <w:t>KeyManager</w:t>
+            </w:r>
+            <w:proofErr w:type="spellEnd"/>
+          </w:p>
+        </w:tc>
+        <w:tc>
+          <w:tcPr>
+            <w:tcW w:w="7784" w:type="dxa"/>
+          </w:tcPr>
+          <w:p>
+            <w:r>
+              <w:t>Clase encargada de la lectura/escritura de las claves a disco</w:t>
+            </w:r>
+          </w:p>
+        </w:tc>
+      </w:tr>
     </w:tbl>
     <w:p>
       <w:pPr>
@@ -6524,7 +6557,11 @@
           </w:tcPr>
           <w:p>
             <w:r>
-              <w:t>En esta clase se guarda toda la lógica relacionada con el funcionamiento del menú, de manera que se provee al usuario un menú por consola que facilita el uso del programa.</w:t>
+              <w:t xml:space="preserve">En esta clase se guarda toda la lógica relacionada con el funcionamiento del menú, de manera que se provee al usuario un menú por consola que facilita el uso del </w:t>
+            </w:r>
+            <w:r>
+              <w:lastRenderedPageBreak/>
+              <w:t>programa.</w:t>
             </w:r>
           </w:p>
         </w:tc>
@@ -7267,9 +7304,9 @@
         </w:rPr>
         <w:drawing>
           <wp:inline distT="0" distB="0" distL="0" distR="0">
-            <wp:extent cx="6120765" cy="3861067"/>
-            <wp:effectExtent l="0" t="0" r="0" b="6350"/>
-            <wp:docPr id="9" name="Imagen 9" descr="C:\Users\Juanma\Desktop\datos11\docs\diagrams\RSA.png"/>
+            <wp:extent cx="6120765" cy="4433722"/>
+            <wp:effectExtent l="0" t="0" r="0" b="5080"/>
+            <wp:docPr id="8" name="Imagen 8" descr="C:\Documents and Settings\Martu\Escritorio\ManLast\Manu-Facu\datos11\docs\diagrams\RSA.png"/>
             <wp:cNvGraphicFramePr>
               <a:graphicFrameLocks xmlns:a="http://schemas.openxmlformats.org/drawingml/2006/main" noChangeAspect="1"/>
             </wp:cNvGraphicFramePr>
@@ -7277,7 +7314,7 @@
               <a:graphicData uri="http://schemas.openxmlformats.org/drawingml/2006/picture">
                 <pic:pic xmlns:pic="http://schemas.openxmlformats.org/drawingml/2006/picture">
                   <pic:nvPicPr>
-                    <pic:cNvPr id="0" name="Picture 4" descr="C:\Users\Juanma\Desktop\datos11\docs\diagrams\RSA.png"/>
+                    <pic:cNvPr id="0" name="Picture 3" descr="C:\Documents and Settings\Martu\Escritorio\ManLast\Manu-Facu\datos11\docs\diagrams\RSA.png"/>
                     <pic:cNvPicPr>
                       <a:picLocks noChangeAspect="1" noChangeArrowheads="1"/>
                     </pic:cNvPicPr>
@@ -7298,7 +7335,7 @@
                   <pic:spPr bwMode="auto">
                     <a:xfrm>
                       <a:off x="0" y="0"/>
-                      <a:ext cx="6120765" cy="3861067"/>
+                      <a:ext cx="6120765" cy="4433722"/>
                     </a:xfrm>
                     <a:prstGeom prst="rect">
                       <a:avLst/>
@@ -7317,6 +7354,7 @@
     </w:p>
     <w:p>
       <w:r>
+        <w:lastRenderedPageBreak/>
         <w:t>En el diagrama se muestra como la clas</w:t>
       </w:r>
       <w:r>
@@ -7386,17 +7424,41 @@
       <w:r>
         <w:t>.</w:t>
       </w:r>
+      <w:r>
+        <w:t xml:space="preserve"> </w:t>
+      </w:r>
+      <w:r>
+        <w:t xml:space="preserve">Finalmente, la clase </w:t>
+      </w:r>
+      <w:proofErr w:type="spellStart"/>
+      <w:r>
+        <w:t>KeyManager</w:t>
+      </w:r>
+      <w:proofErr w:type="spellEnd"/>
+      <w:r>
+        <w:t xml:space="preserve"> se encarga de la lectura/escritura de disco mediante la utilización de </w:t>
+      </w:r>
+      <w:proofErr w:type="spellStart"/>
+      <w:r>
+        <w:t>RSAKey</w:t>
+      </w:r>
+      <w:proofErr w:type="spellEnd"/>
+      <w:r>
+        <w:t xml:space="preserve"> y RSAKeySet.</w:t>
+      </w:r>
+      <w:bookmarkStart w:id="15" w:name="_GoBack"/>
+      <w:bookmarkEnd w:id="15"/>
     </w:p>
     <w:p/>
     <w:p>
       <w:pPr>
         <w:pStyle w:val="Ttulo1"/>
       </w:pPr>
-      <w:bookmarkStart w:id="15" w:name="_Toc309490065"/>
+      <w:bookmarkStart w:id="16" w:name="_Toc309490065"/>
       <w:r>
         <w:t>Diagramas de Secuencia</w:t>
       </w:r>
-      <w:bookmarkEnd w:id="15"/>
+      <w:bookmarkEnd w:id="16"/>
     </w:p>
     <w:p>
       <w:r>
@@ -7444,11 +7506,11 @@
       <w:pPr>
         <w:pStyle w:val="Ttulo2"/>
       </w:pPr>
-      <w:bookmarkStart w:id="16" w:name="_Toc309490066"/>
+      <w:bookmarkStart w:id="17" w:name="_Toc309490066"/>
       <w:r>
         <w:t>Reporte Elecciones por Distrito</w:t>
       </w:r>
-      <w:bookmarkEnd w:id="16"/>
+      <w:bookmarkEnd w:id="17"/>
     </w:p>
     <w:p>
       <w:r>
@@ -7503,12 +7565,12 @@
       <w:pPr>
         <w:pStyle w:val="Ttulo2"/>
       </w:pPr>
-      <w:bookmarkStart w:id="17" w:name="_Toc309490067"/>
+      <w:bookmarkStart w:id="18" w:name="_Toc309490067"/>
       <w:r>
         <w:lastRenderedPageBreak/>
         <w:t>Generación Votos Aleatorios</w:t>
       </w:r>
-      <w:bookmarkEnd w:id="17"/>
+      <w:bookmarkEnd w:id="18"/>
     </w:p>
     <w:p>
       <w:r>
@@ -7571,11 +7633,11 @@
       <w:pPr>
         <w:pStyle w:val="Ttulo2"/>
       </w:pPr>
-      <w:bookmarkStart w:id="18" w:name="_Toc309490068"/>
+      <w:bookmarkStart w:id="19" w:name="_Toc309490068"/>
       <w:r>
         <w:t>Encriptación RSA y generación de claves</w:t>
       </w:r>
-      <w:bookmarkEnd w:id="18"/>
+      <w:bookmarkEnd w:id="19"/>
     </w:p>
     <w:p>
       <w:r>
@@ -7637,7 +7699,7 @@
       <w:pPr>
         <w:pStyle w:val="Ttulo2"/>
       </w:pPr>
-      <w:bookmarkStart w:id="19" w:name="_Toc309490069"/>
+      <w:bookmarkStart w:id="20" w:name="_Toc309490069"/>
       <w:proofErr w:type="spellStart"/>
       <w:r>
         <w:lastRenderedPageBreak/>
@@ -7657,7 +7719,7 @@
       <w:r>
         <w:t>Vigenere</w:t>
       </w:r>
-      <w:bookmarkEnd w:id="19"/>
+      <w:bookmarkEnd w:id="20"/>
       <w:proofErr w:type="spellEnd"/>
     </w:p>
     <w:p>
@@ -7720,7 +7782,7 @@
       <w:pPr>
         <w:pStyle w:val="Ttulo1"/>
       </w:pPr>
-      <w:bookmarkStart w:id="20" w:name="_Toc309490070"/>
+      <w:bookmarkStart w:id="21" w:name="_Toc309490070"/>
       <w:proofErr w:type="spellStart"/>
       <w:r>
         <w:lastRenderedPageBreak/>
@@ -7734,7 +7796,7 @@
       <w:r>
         <w:t>Issues</w:t>
       </w:r>
-      <w:bookmarkEnd w:id="20"/>
+      <w:bookmarkEnd w:id="21"/>
       <w:proofErr w:type="spellEnd"/>
     </w:p>
     <w:p>
@@ -8851,13 +8913,13 @@
       <w:pPr>
         <w:pStyle w:val="Ttulo2"/>
       </w:pPr>
-      <w:bookmarkStart w:id="21" w:name="_Tabla_de_Severidades"/>
-      <w:bookmarkStart w:id="22" w:name="_Toc309490071"/>
-      <w:bookmarkEnd w:id="21"/>
+      <w:bookmarkStart w:id="22" w:name="_Tabla_de_Severidades"/>
+      <w:bookmarkStart w:id="23" w:name="_Toc309490071"/>
+      <w:bookmarkEnd w:id="22"/>
       <w:r>
         <w:t>Tabla de Severidades</w:t>
       </w:r>
-      <w:bookmarkEnd w:id="22"/>
+      <w:bookmarkEnd w:id="23"/>
     </w:p>
     <w:tbl>
       <w:tblPr>
@@ -9403,13 +9465,13 @@
       <w:pPr>
         <w:pStyle w:val="Ttulo2"/>
       </w:pPr>
-      <w:bookmarkStart w:id="23" w:name="_Tabla_de_Prioridades"/>
-      <w:bookmarkStart w:id="24" w:name="_Toc309490072"/>
-      <w:bookmarkEnd w:id="23"/>
+      <w:bookmarkStart w:id="24" w:name="_Tabla_de_Prioridades"/>
+      <w:bookmarkStart w:id="25" w:name="_Toc309490072"/>
+      <w:bookmarkEnd w:id="24"/>
       <w:r>
         <w:t>Tabla de Prioridades</w:t>
       </w:r>
-      <w:bookmarkEnd w:id="24"/>
+      <w:bookmarkEnd w:id="25"/>
     </w:p>
     <w:tbl>
       <w:tblPr>
@@ -9889,10 +9951,7 @@
         </w:tc>
       </w:tr>
     </w:tbl>
-    <w:p>
-      <w:bookmarkStart w:id="25" w:name="_GoBack"/>
-      <w:bookmarkEnd w:id="25"/>
-    </w:p>
+    <w:p/>
     <w:sectPr>
       <w:pgSz w:w="11907" w:h="16840" w:code="9"/>
       <w:pgMar w:top="1134" w:right="1134" w:bottom="1134" w:left="1134" w:header="720" w:footer="720" w:gutter="0"/>
@@ -14429,7 +14488,7 @@
 </file>
 
 <file path=customXml/itemProps2.xml><?xml version="1.0" encoding="utf-8"?>
-<ds:datastoreItem xmlns:ds="http://schemas.openxmlformats.org/officeDocument/2006/customXml" ds:itemID="{59792CE9-A20E-4944-BF43-8A4BB71CD56C}">
+<ds:datastoreItem xmlns:ds="http://schemas.openxmlformats.org/officeDocument/2006/customXml" ds:itemID="{CCF05330-4859-47AF-AD70-80C286C7CA8B}">
   <ds:schemaRefs>
     <ds:schemaRef ds:uri="http://schemas.openxmlformats.org/officeDocument/2006/bibliography"/>
   </ds:schemaRefs>

</xml_diff>

<commit_message>
# Updated report dates
</commit_message>
<xml_diff>
--- a/docs/DocumentacionGeneral.docx
+++ b/docs/DocumentacionGeneral.docx
@@ -44,7 +44,7 @@
           <v:shape id="_x0000_s1026" type="#_x0000_t75" style="position:absolute;margin-left:9pt;margin-top:-4.25pt;width:68.6pt;height:73.65pt;z-index:251659264">
             <v:imagedata r:id="rId8" o:title=""/>
           </v:shape>
-          <o:OLEObject Type="Embed" ProgID="MSPhotoEd.3" ShapeID="_x0000_s1026" DrawAspect="Content" ObjectID="_1383679353" r:id="rId9"/>
+          <o:OLEObject Type="Embed" ProgID="MSPhotoEd.3" ShapeID="_x0000_s1026" DrawAspect="Content" ObjectID="_1383679492" r:id="rId9"/>
         </w:pict>
       </w:r>
       <w:r>
@@ -56,7 +56,7 @@
           <v:shape id="_x0000_s1027" type="#_x0000_t75" style="position:absolute;margin-left:6in;margin-top:1.1pt;width:34.85pt;height:63pt;z-index:251660288">
             <v:imagedata r:id="rId10" o:title=""/>
           </v:shape>
-          <o:OLEObject Type="Embed" ProgID="MSPhotoEd.3" ShapeID="_x0000_s1027" DrawAspect="Content" ObjectID="_1383679354" r:id="rId11"/>
+          <o:OLEObject Type="Embed" ProgID="MSPhotoEd.3" ShapeID="_x0000_s1027" DrawAspect="Content" ObjectID="_1383679493" r:id="rId11"/>
         </w:pict>
       </w:r>
     </w:p>
@@ -512,6 +512,24 @@
         </w:rPr>
         <w:t>:</w:t>
       </w:r>
+      <w:r>
+        <w:rPr>
+          <w:rFonts w:ascii="Tahoma" w:eastAsia="MS Mincho" w:hAnsi="Tahoma" w:cs="Tahoma"/>
+          <w:sz w:val="28"/>
+          <w:szCs w:val="28"/>
+        </w:rPr>
+        <w:t xml:space="preserve"> </w:t>
+      </w:r>
+      <w:r>
+        <w:rPr>
+          <w:rFonts w:ascii="Tahoma" w:eastAsia="MS Mincho" w:hAnsi="Tahoma" w:cs="Tahoma"/>
+          <w:sz w:val="28"/>
+          <w:szCs w:val="28"/>
+        </w:rPr>
+        <w:t>2011-11-25</w:t>
+      </w:r>
+      <w:bookmarkStart w:id="0" w:name="_GoBack"/>
+      <w:bookmarkEnd w:id="0"/>
     </w:p>
     <w:p>
       <w:pPr>
@@ -541,31 +559,7 @@
           <w:sz w:val="28"/>
           <w:szCs w:val="28"/>
         </w:rPr>
-        <w:t xml:space="preserve"> 2011-1</w:t>
-      </w:r>
-      <w:r>
-        <w:rPr>
-          <w:rFonts w:ascii="Tahoma" w:eastAsia="MS Mincho" w:hAnsi="Tahoma" w:cs="Tahoma"/>
-          <w:sz w:val="28"/>
-          <w:szCs w:val="28"/>
-        </w:rPr>
-        <w:t>2</w:t>
-      </w:r>
-      <w:r>
-        <w:rPr>
-          <w:rFonts w:ascii="Tahoma" w:eastAsia="MS Mincho" w:hAnsi="Tahoma" w:cs="Tahoma"/>
-          <w:sz w:val="28"/>
-          <w:szCs w:val="28"/>
-        </w:rPr>
-        <w:t>-</w:t>
-      </w:r>
-      <w:r>
-        <w:rPr>
-          <w:rFonts w:ascii="Tahoma" w:eastAsia="MS Mincho" w:hAnsi="Tahoma" w:cs="Tahoma"/>
-          <w:sz w:val="28"/>
-          <w:szCs w:val="28"/>
-        </w:rPr>
-        <w:t>03</w:t>
+        <w:t xml:space="preserve"> </w:t>
       </w:r>
     </w:p>
     <w:p>
@@ -775,13 +769,23 @@
                 <w:szCs w:val="32"/>
               </w:rPr>
             </w:pPr>
+            <w:proofErr w:type="spellStart"/>
             <w:r>
               <w:rPr>
                 <w:bCs/>
                 <w:sz w:val="32"/>
                 <w:szCs w:val="32"/>
               </w:rPr>
-              <w:t>Gonzalez Durand, Juan Manuel</w:t>
+              <w:t>Gonzalez</w:t>
+            </w:r>
+            <w:proofErr w:type="spellEnd"/>
+            <w:r>
+              <w:rPr>
+                <w:bCs/>
+                <w:sz w:val="32"/>
+                <w:szCs w:val="32"/>
+              </w:rPr>
+              <w:t xml:space="preserve"> Durand, Juan Manuel</w:t>
             </w:r>
           </w:p>
         </w:tc>
@@ -2347,12 +2351,12 @@
       <w:pPr>
         <w:pStyle w:val="Heading1"/>
       </w:pPr>
-      <w:bookmarkStart w:id="0" w:name="_Toc309937390"/>
+      <w:bookmarkStart w:id="1" w:name="_Toc309937390"/>
       <w:r>
         <w:lastRenderedPageBreak/>
         <w:t>Especificación de Clases</w:t>
       </w:r>
-      <w:bookmarkEnd w:id="0"/>
+      <w:bookmarkEnd w:id="1"/>
     </w:p>
     <w:p>
       <w:r>
@@ -4970,7 +4974,7 @@
                 <w:b/>
               </w:rPr>
             </w:pPr>
-            <w:bookmarkStart w:id="1" w:name="BaseVariableBlock"/>
+            <w:bookmarkStart w:id="2" w:name="BaseVariableBlock"/>
             <w:proofErr w:type="spellStart"/>
             <w:r>
               <w:rPr>
@@ -4978,7 +4982,7 @@
               </w:rPr>
               <w:t>BaseVariableBlock</w:t>
             </w:r>
-            <w:bookmarkEnd w:id="1"/>
+            <w:bookmarkEnd w:id="2"/>
             <w:proofErr w:type="spellEnd"/>
           </w:p>
         </w:tc>
@@ -5035,7 +5039,7 @@
                 <w:b/>
               </w:rPr>
             </w:pPr>
-            <w:bookmarkStart w:id="2" w:name="BaseVariableBlockFile"/>
+            <w:bookmarkStart w:id="3" w:name="BaseVariableBlockFile"/>
             <w:proofErr w:type="spellStart"/>
             <w:r>
               <w:rPr>
@@ -5043,7 +5047,7 @@
               </w:rPr>
               <w:t>BaseVariableBlockFile</w:t>
             </w:r>
-            <w:bookmarkEnd w:id="2"/>
+            <w:bookmarkEnd w:id="3"/>
             <w:proofErr w:type="spellEnd"/>
           </w:p>
         </w:tc>
@@ -5158,7 +5162,7 @@
                 <w:b/>
               </w:rPr>
             </w:pPr>
-            <w:bookmarkStart w:id="3" w:name="RecordMethods"/>
+            <w:bookmarkStart w:id="4" w:name="RecordMethods"/>
             <w:proofErr w:type="spellStart"/>
             <w:r>
               <w:rPr>
@@ -5166,7 +5170,7 @@
               </w:rPr>
               <w:t>RecordMethods</w:t>
             </w:r>
-            <w:bookmarkEnd w:id="3"/>
+            <w:bookmarkEnd w:id="4"/>
             <w:proofErr w:type="spellEnd"/>
           </w:p>
         </w:tc>
@@ -6518,12 +6522,12 @@
       <w:pPr>
         <w:pStyle w:val="Heading1"/>
       </w:pPr>
-      <w:bookmarkStart w:id="4" w:name="_Toc309937391"/>
+      <w:bookmarkStart w:id="5" w:name="_Toc309937391"/>
       <w:r>
         <w:lastRenderedPageBreak/>
         <w:t>Diagramas de Clases</w:t>
       </w:r>
-      <w:bookmarkEnd w:id="4"/>
+      <w:bookmarkEnd w:id="5"/>
     </w:p>
     <w:p>
       <w:r>
@@ -6534,16 +6538,16 @@
       <w:pPr>
         <w:pStyle w:val="Heading2"/>
       </w:pPr>
-      <w:bookmarkStart w:id="5" w:name="_Arbol_B+"/>
-      <w:bookmarkStart w:id="6" w:name="_Toc309937392"/>
-      <w:bookmarkEnd w:id="5"/>
+      <w:bookmarkStart w:id="6" w:name="_Arbol_B+"/>
+      <w:bookmarkStart w:id="7" w:name="_Toc309937392"/>
+      <w:bookmarkEnd w:id="6"/>
       <w:r>
         <w:t>Árbol</w:t>
       </w:r>
       <w:r>
         <w:t xml:space="preserve"> B+</w:t>
       </w:r>
-      <w:bookmarkEnd w:id="6"/>
+      <w:bookmarkEnd w:id="7"/>
     </w:p>
     <w:p>
       <w:r>
@@ -6816,14 +6820,14 @@
       <w:pPr>
         <w:pStyle w:val="Heading2"/>
       </w:pPr>
-      <w:bookmarkStart w:id="7" w:name="_Hash"/>
-      <w:bookmarkStart w:id="8" w:name="_Toc309937393"/>
-      <w:bookmarkEnd w:id="7"/>
+      <w:bookmarkStart w:id="8" w:name="_Hash"/>
+      <w:bookmarkStart w:id="9" w:name="_Toc309937393"/>
+      <w:bookmarkEnd w:id="8"/>
       <w:r>
         <w:lastRenderedPageBreak/>
         <w:t>Hash</w:t>
       </w:r>
-      <w:bookmarkEnd w:id="8"/>
+      <w:bookmarkEnd w:id="9"/>
     </w:p>
     <w:p>
       <w:r>
@@ -6973,13 +6977,13 @@
       <w:pPr>
         <w:pStyle w:val="Heading2"/>
       </w:pPr>
-      <w:bookmarkStart w:id="9" w:name="_Archivos_de_Bloques"/>
-      <w:bookmarkStart w:id="10" w:name="_Toc309937394"/>
-      <w:bookmarkEnd w:id="9"/>
+      <w:bookmarkStart w:id="10" w:name="_Archivos_de_Bloques"/>
+      <w:bookmarkStart w:id="11" w:name="_Toc309937394"/>
+      <w:bookmarkEnd w:id="10"/>
       <w:r>
         <w:t>Archivos de Bloques Variables</w:t>
       </w:r>
-      <w:bookmarkEnd w:id="10"/>
+      <w:bookmarkEnd w:id="11"/>
     </w:p>
     <w:p>
       <w:r>
@@ -7141,14 +7145,14 @@
       <w:pPr>
         <w:pStyle w:val="Heading2"/>
       </w:pPr>
-      <w:bookmarkStart w:id="11" w:name="_Vigenere"/>
-      <w:bookmarkStart w:id="12" w:name="_Toc309937395"/>
-      <w:bookmarkEnd w:id="11"/>
+      <w:bookmarkStart w:id="12" w:name="_Vigenere"/>
+      <w:bookmarkStart w:id="13" w:name="_Toc309937395"/>
+      <w:bookmarkEnd w:id="12"/>
       <w:proofErr w:type="spellStart"/>
       <w:r>
         <w:t>Vigenere</w:t>
       </w:r>
-      <w:bookmarkEnd w:id="12"/>
+      <w:bookmarkEnd w:id="13"/>
       <w:proofErr w:type="spellEnd"/>
     </w:p>
     <w:p>
@@ -7235,13 +7239,13 @@
       <w:pPr>
         <w:pStyle w:val="Heading2"/>
       </w:pPr>
-      <w:bookmarkStart w:id="13" w:name="_RSA"/>
-      <w:bookmarkStart w:id="14" w:name="_Toc309937396"/>
-      <w:bookmarkEnd w:id="13"/>
+      <w:bookmarkStart w:id="14" w:name="_RSA"/>
+      <w:bookmarkStart w:id="15" w:name="_Toc309937396"/>
+      <w:bookmarkEnd w:id="14"/>
       <w:r>
         <w:t>RSA</w:t>
       </w:r>
-      <w:bookmarkEnd w:id="14"/>
+      <w:bookmarkEnd w:id="15"/>
     </w:p>
     <w:p>
       <w:r>
@@ -7407,11 +7411,11 @@
       <w:pPr>
         <w:pStyle w:val="Heading1"/>
       </w:pPr>
-      <w:bookmarkStart w:id="15" w:name="_Toc309937397"/>
+      <w:bookmarkStart w:id="16" w:name="_Toc309937397"/>
       <w:r>
         <w:t>Diagramas de Secuencia</w:t>
       </w:r>
-      <w:bookmarkEnd w:id="15"/>
+      <w:bookmarkEnd w:id="16"/>
     </w:p>
     <w:p>
       <w:r>
@@ -7459,11 +7463,11 @@
       <w:pPr>
         <w:pStyle w:val="Heading2"/>
       </w:pPr>
-      <w:bookmarkStart w:id="16" w:name="_Toc309937398"/>
+      <w:bookmarkStart w:id="17" w:name="_Toc309937398"/>
       <w:r>
         <w:t>Reporte Elecciones por Distrito</w:t>
       </w:r>
-      <w:bookmarkEnd w:id="16"/>
+      <w:bookmarkEnd w:id="17"/>
     </w:p>
     <w:p>
       <w:r>
@@ -7518,12 +7522,12 @@
       <w:pPr>
         <w:pStyle w:val="Heading2"/>
       </w:pPr>
-      <w:bookmarkStart w:id="17" w:name="_Toc309937399"/>
+      <w:bookmarkStart w:id="18" w:name="_Toc309937399"/>
       <w:r>
         <w:lastRenderedPageBreak/>
         <w:t>Generación Votos Aleatorios</w:t>
       </w:r>
-      <w:bookmarkEnd w:id="17"/>
+      <w:bookmarkEnd w:id="18"/>
     </w:p>
     <w:p>
       <w:r>
@@ -7586,11 +7590,11 @@
       <w:pPr>
         <w:pStyle w:val="Heading2"/>
       </w:pPr>
-      <w:bookmarkStart w:id="18" w:name="_Toc309937400"/>
+      <w:bookmarkStart w:id="19" w:name="_Toc309937400"/>
       <w:r>
         <w:t>Encriptación RSA y generación de claves</w:t>
       </w:r>
-      <w:bookmarkEnd w:id="18"/>
+      <w:bookmarkEnd w:id="19"/>
     </w:p>
     <w:p>
       <w:r>
@@ -7652,7 +7656,7 @@
       <w:pPr>
         <w:pStyle w:val="Heading2"/>
       </w:pPr>
-      <w:bookmarkStart w:id="19" w:name="_Toc309937401"/>
+      <w:bookmarkStart w:id="20" w:name="_Toc309937401"/>
       <w:proofErr w:type="spellStart"/>
       <w:r>
         <w:lastRenderedPageBreak/>
@@ -7675,7 +7679,7 @@
       <w:r>
         <w:t>Vigenere</w:t>
       </w:r>
-      <w:bookmarkEnd w:id="19"/>
+      <w:bookmarkEnd w:id="20"/>
       <w:proofErr w:type="spellEnd"/>
     </w:p>
     <w:p>
@@ -7738,7 +7742,7 @@
       <w:pPr>
         <w:pStyle w:val="Heading1"/>
       </w:pPr>
-      <w:bookmarkStart w:id="20" w:name="_Toc309937402"/>
+      <w:bookmarkStart w:id="21" w:name="_Toc309937402"/>
       <w:proofErr w:type="spellStart"/>
       <w:r>
         <w:lastRenderedPageBreak/>
@@ -7752,7 +7756,7 @@
       <w:r>
         <w:t>Issues</w:t>
       </w:r>
-      <w:bookmarkEnd w:id="20"/>
+      <w:bookmarkEnd w:id="21"/>
       <w:proofErr w:type="spellEnd"/>
     </w:p>
     <w:p>
@@ -8869,13 +8873,13 @@
       <w:pPr>
         <w:pStyle w:val="Heading2"/>
       </w:pPr>
-      <w:bookmarkStart w:id="21" w:name="_Tabla_de_Severidades"/>
-      <w:bookmarkStart w:id="22" w:name="_Toc309937403"/>
-      <w:bookmarkEnd w:id="21"/>
+      <w:bookmarkStart w:id="22" w:name="_Tabla_de_Severidades"/>
+      <w:bookmarkStart w:id="23" w:name="_Toc309937403"/>
+      <w:bookmarkEnd w:id="22"/>
       <w:r>
         <w:t>Tabla de Severidades</w:t>
       </w:r>
-      <w:bookmarkEnd w:id="22"/>
+      <w:bookmarkEnd w:id="23"/>
     </w:p>
     <w:tbl>
       <w:tblPr>
@@ -9217,8 +9221,6 @@
               </w:rPr>
               <w:t>a</w:t>
             </w:r>
-            <w:bookmarkStart w:id="23" w:name="_GoBack"/>
-            <w:bookmarkEnd w:id="23"/>
             <w:r>
               <w:rPr>
                 <w:color w:val="000000"/>
@@ -14458,7 +14460,7 @@
 </file>
 
 <file path=customXml/itemProps2.xml><?xml version="1.0" encoding="utf-8"?>
-<ds:datastoreItem xmlns:ds="http://schemas.openxmlformats.org/officeDocument/2006/customXml" ds:itemID="{D69F8E1C-A288-4448-A9D4-F54D4ACCE95F}">
+<ds:datastoreItem xmlns:ds="http://schemas.openxmlformats.org/officeDocument/2006/customXml" ds:itemID="{D4482E96-7B00-4DB2-8F53-30D2E31C714C}">
   <ds:schemaRefs>
     <ds:schemaRef ds:uri="http://schemas.openxmlformats.org/officeDocument/2006/bibliography"/>
   </ds:schemaRefs>

</xml_diff>

<commit_message>
Updated fecha de entrega
</commit_message>
<xml_diff>
--- a/docs/DocumentacionGeneral.docx
+++ b/docs/DocumentacionGeneral.docx
@@ -44,7 +44,7 @@
           <v:shape id="_x0000_s1026" type="#_x0000_t75" style="position:absolute;margin-left:9pt;margin-top:-4.25pt;width:68.6pt;height:73.65pt;z-index:251659264">
             <v:imagedata r:id="rId8" o:title=""/>
           </v:shape>
-          <o:OLEObject Type="Embed" ProgID="MSPhotoEd.3" ShapeID="_x0000_s1026" DrawAspect="Content" ObjectID="_1383679492" r:id="rId9"/>
+          <o:OLEObject Type="Embed" ProgID="MSPhotoEd.3" ShapeID="_x0000_s1026" DrawAspect="Content" ObjectID="_1383815192" r:id="rId9"/>
         </w:pict>
       </w:r>
       <w:r>
@@ -56,7 +56,7 @@
           <v:shape id="_x0000_s1027" type="#_x0000_t75" style="position:absolute;margin-left:6in;margin-top:1.1pt;width:34.85pt;height:63pt;z-index:251660288">
             <v:imagedata r:id="rId10" o:title=""/>
           </v:shape>
-          <o:OLEObject Type="Embed" ProgID="MSPhotoEd.3" ShapeID="_x0000_s1027" DrawAspect="Content" ObjectID="_1383679493" r:id="rId11"/>
+          <o:OLEObject Type="Embed" ProgID="MSPhotoEd.3" ShapeID="_x0000_s1027" DrawAspect="Content" ObjectID="_1383815193" r:id="rId11"/>
         </w:pict>
       </w:r>
     </w:p>
@@ -108,7 +108,7 @@
     </w:p>
     <w:p>
       <w:pPr>
-        <w:pStyle w:val="Header"/>
+        <w:pStyle w:val="Encabezado"/>
         <w:tabs>
           <w:tab w:val="clear" w:pos="4818"/>
           <w:tab w:val="clear" w:pos="9637"/>
@@ -146,7 +146,7 @@
     </w:p>
     <w:p>
       <w:pPr>
-        <w:pStyle w:val="Header"/>
+        <w:pStyle w:val="Encabezado"/>
         <w:tabs>
           <w:tab w:val="clear" w:pos="4818"/>
           <w:tab w:val="clear" w:pos="9637"/>
@@ -163,7 +163,7 @@
     </w:p>
     <w:p>
       <w:pPr>
-        <w:pStyle w:val="Header"/>
+        <w:pStyle w:val="Encabezado"/>
         <w:tabs>
           <w:tab w:val="clear" w:pos="4818"/>
           <w:tab w:val="clear" w:pos="9637"/>
@@ -226,7 +226,7 @@
     </w:p>
     <w:p>
       <w:pPr>
-        <w:pStyle w:val="Header"/>
+        <w:pStyle w:val="Encabezado"/>
         <w:tabs>
           <w:tab w:val="clear" w:pos="4818"/>
           <w:tab w:val="clear" w:pos="9637"/>
@@ -243,7 +243,7 @@
     </w:p>
     <w:p>
       <w:pPr>
-        <w:pStyle w:val="Header"/>
+        <w:pStyle w:val="Encabezado"/>
         <w:tabs>
           <w:tab w:val="clear" w:pos="4818"/>
           <w:tab w:val="clear" w:pos="9637"/>
@@ -273,7 +273,7 @@
     </w:p>
     <w:p>
       <w:pPr>
-        <w:pStyle w:val="Header"/>
+        <w:pStyle w:val="Encabezado"/>
         <w:tabs>
           <w:tab w:val="clear" w:pos="4818"/>
           <w:tab w:val="clear" w:pos="9637"/>
@@ -329,7 +329,7 @@
     </w:p>
     <w:p>
       <w:pPr>
-        <w:pStyle w:val="Header"/>
+        <w:pStyle w:val="Encabezado"/>
         <w:tabs>
           <w:tab w:val="clear" w:pos="4818"/>
           <w:tab w:val="clear" w:pos="9637"/>
@@ -380,7 +380,7 @@
     </w:p>
     <w:p>
       <w:pPr>
-        <w:pStyle w:val="Header"/>
+        <w:pStyle w:val="Encabezado"/>
         <w:tabs>
           <w:tab w:val="clear" w:pos="4818"/>
           <w:tab w:val="clear" w:pos="9637"/>
@@ -451,7 +451,7 @@
     </w:p>
     <w:p>
       <w:pPr>
-        <w:pStyle w:val="Header"/>
+        <w:pStyle w:val="Encabezado"/>
         <w:tabs>
           <w:tab w:val="clear" w:pos="4818"/>
           <w:tab w:val="clear" w:pos="9637"/>
@@ -482,7 +482,7 @@
     </w:p>
     <w:p>
       <w:pPr>
-        <w:pStyle w:val="Header"/>
+        <w:pStyle w:val="Encabezado"/>
         <w:tabs>
           <w:tab w:val="clear" w:pos="4818"/>
           <w:tab w:val="clear" w:pos="9637"/>
@@ -526,14 +526,22 @@
           <w:sz w:val="28"/>
           <w:szCs w:val="28"/>
         </w:rPr>
-        <w:t>2011-11-25</w:t>
+        <w:t>2011-11-2</w:t>
+      </w:r>
+      <w:r>
+        <w:rPr>
+          <w:rFonts w:ascii="Tahoma" w:eastAsia="MS Mincho" w:hAnsi="Tahoma" w:cs="Tahoma"/>
+          <w:sz w:val="28"/>
+          <w:szCs w:val="28"/>
+        </w:rPr>
+        <w:t>6</w:t>
       </w:r>
       <w:bookmarkStart w:id="0" w:name="_GoBack"/>
       <w:bookmarkEnd w:id="0"/>
     </w:p>
     <w:p>
       <w:pPr>
-        <w:pStyle w:val="Header"/>
+        <w:pStyle w:val="Encabezado"/>
         <w:tabs>
           <w:tab w:val="clear" w:pos="4818"/>
           <w:tab w:val="clear" w:pos="9637"/>
@@ -611,7 +619,7 @@
           </w:tcPr>
           <w:p>
             <w:pPr>
-              <w:pStyle w:val="Header"/>
+              <w:pStyle w:val="Encabezado"/>
               <w:spacing w:after="0"/>
               <w:jc w:val="center"/>
               <w:rPr>
@@ -650,7 +658,7 @@
           </w:tcPr>
           <w:p>
             <w:pPr>
-              <w:pStyle w:val="Header"/>
+              <w:pStyle w:val="Encabezado"/>
               <w:spacing w:after="0"/>
               <w:jc w:val="center"/>
               <w:rPr>
@@ -690,7 +698,7 @@
           </w:tcPr>
           <w:p>
             <w:pPr>
-              <w:pStyle w:val="Header"/>
+              <w:pStyle w:val="Encabezado"/>
               <w:spacing w:after="0"/>
               <w:jc w:val="center"/>
               <w:rPr>
@@ -801,7 +809,7 @@
           </w:tcPr>
           <w:p>
             <w:pPr>
-              <w:pStyle w:val="Header"/>
+              <w:pStyle w:val="Encabezado"/>
               <w:spacing w:after="0"/>
               <w:jc w:val="center"/>
               <w:rPr>
@@ -910,7 +918,7 @@
           </w:tcPr>
           <w:p>
             <w:pPr>
-              <w:pStyle w:val="Header"/>
+              <w:pStyle w:val="Encabezado"/>
               <w:spacing w:after="0"/>
               <w:jc w:val="center"/>
             </w:pPr>
@@ -1022,7 +1030,7 @@
           </w:tcPr>
           <w:p>
             <w:pPr>
-              <w:pStyle w:val="Header"/>
+              <w:pStyle w:val="Encabezado"/>
               <w:spacing w:after="0"/>
               <w:jc w:val="center"/>
               <w:rPr>
@@ -1115,7 +1123,7 @@
           </w:tcPr>
           <w:p>
             <w:pPr>
-              <w:pStyle w:val="Header"/>
+              <w:pStyle w:val="Encabezado"/>
               <w:spacing w:after="0"/>
               <w:jc w:val="center"/>
               <w:rPr>
@@ -1208,7 +1216,7 @@
           </w:tcPr>
           <w:p>
             <w:pPr>
-              <w:pStyle w:val="Header"/>
+              <w:pStyle w:val="Encabezado"/>
               <w:spacing w:after="0"/>
               <w:jc w:val="center"/>
               <w:rPr>
@@ -1270,7 +1278,7 @@
       <w:sdtContent>
         <w:p>
           <w:pPr>
-            <w:pStyle w:val="TOCHeading"/>
+            <w:pStyle w:val="TtulodeTDC"/>
           </w:pPr>
           <w:r>
             <w:t>Índice</w:t>
@@ -1278,7 +1286,7 @@
         </w:p>
         <w:p>
           <w:pPr>
-            <w:pStyle w:val="TOC1"/>
+            <w:pStyle w:val="TDC1"/>
             <w:tabs>
               <w:tab w:val="right" w:leader="dot" w:pos="9629"/>
             </w:tabs>
@@ -1299,7 +1307,7 @@
           <w:hyperlink w:anchor="_Toc309937390" w:history="1">
             <w:r>
               <w:rPr>
-                <w:rStyle w:val="Hyperlink"/>
+                <w:rStyle w:val="Hipervnculo"/>
                 <w:noProof/>
               </w:rPr>
               <w:t>Especificación de Clases</w:t>
@@ -1356,7 +1364,7 @@
         </w:p>
         <w:p>
           <w:pPr>
-            <w:pStyle w:val="TOC1"/>
+            <w:pStyle w:val="TDC1"/>
             <w:tabs>
               <w:tab w:val="right" w:leader="dot" w:pos="9629"/>
             </w:tabs>
@@ -1368,7 +1376,7 @@
           <w:hyperlink w:anchor="_Toc309937391" w:history="1">
             <w:r>
               <w:rPr>
-                <w:rStyle w:val="Hyperlink"/>
+                <w:rStyle w:val="Hipervnculo"/>
                 <w:noProof/>
               </w:rPr>
               <w:t>Diagramas de Clases</w:t>
@@ -1425,7 +1433,7 @@
         </w:p>
         <w:p>
           <w:pPr>
-            <w:pStyle w:val="TOC2"/>
+            <w:pStyle w:val="TDC2"/>
             <w:tabs>
               <w:tab w:val="right" w:leader="dot" w:pos="9629"/>
             </w:tabs>
@@ -1437,7 +1445,7 @@
           <w:hyperlink w:anchor="_Toc309937392" w:history="1">
             <w:r>
               <w:rPr>
-                <w:rStyle w:val="Hyperlink"/>
+                <w:rStyle w:val="Hipervnculo"/>
                 <w:noProof/>
               </w:rPr>
               <w:t>Árbol B+</w:t>
@@ -1494,7 +1502,7 @@
         </w:p>
         <w:p>
           <w:pPr>
-            <w:pStyle w:val="TOC2"/>
+            <w:pStyle w:val="TDC2"/>
             <w:tabs>
               <w:tab w:val="right" w:leader="dot" w:pos="9629"/>
             </w:tabs>
@@ -1506,7 +1514,7 @@
           <w:hyperlink w:anchor="_Toc309937393" w:history="1">
             <w:r>
               <w:rPr>
-                <w:rStyle w:val="Hyperlink"/>
+                <w:rStyle w:val="Hipervnculo"/>
                 <w:noProof/>
               </w:rPr>
               <w:t>Hash</w:t>
@@ -1563,7 +1571,7 @@
         </w:p>
         <w:p>
           <w:pPr>
-            <w:pStyle w:val="TOC2"/>
+            <w:pStyle w:val="TDC2"/>
             <w:tabs>
               <w:tab w:val="right" w:leader="dot" w:pos="9629"/>
             </w:tabs>
@@ -1575,7 +1583,7 @@
           <w:hyperlink w:anchor="_Toc309937394" w:history="1">
             <w:r>
               <w:rPr>
-                <w:rStyle w:val="Hyperlink"/>
+                <w:rStyle w:val="Hipervnculo"/>
                 <w:noProof/>
               </w:rPr>
               <w:t>Archivos de Bloques Variables</w:t>
@@ -1632,7 +1640,7 @@
         </w:p>
         <w:p>
           <w:pPr>
-            <w:pStyle w:val="TOC2"/>
+            <w:pStyle w:val="TDC2"/>
             <w:tabs>
               <w:tab w:val="right" w:leader="dot" w:pos="9629"/>
             </w:tabs>
@@ -1644,7 +1652,7 @@
           <w:hyperlink w:anchor="_Toc309937395" w:history="1">
             <w:r>
               <w:rPr>
-                <w:rStyle w:val="Hyperlink"/>
+                <w:rStyle w:val="Hipervnculo"/>
                 <w:noProof/>
               </w:rPr>
               <w:t>Vigenere</w:t>
@@ -1701,7 +1709,7 @@
         </w:p>
         <w:p>
           <w:pPr>
-            <w:pStyle w:val="TOC2"/>
+            <w:pStyle w:val="TDC2"/>
             <w:tabs>
               <w:tab w:val="right" w:leader="dot" w:pos="9629"/>
             </w:tabs>
@@ -1713,7 +1721,7 @@
           <w:hyperlink w:anchor="_Toc309937396" w:history="1">
             <w:r>
               <w:rPr>
-                <w:rStyle w:val="Hyperlink"/>
+                <w:rStyle w:val="Hipervnculo"/>
                 <w:noProof/>
               </w:rPr>
               <w:t>RSA</w:t>
@@ -1770,7 +1778,7 @@
         </w:p>
         <w:p>
           <w:pPr>
-            <w:pStyle w:val="TOC1"/>
+            <w:pStyle w:val="TDC1"/>
             <w:tabs>
               <w:tab w:val="right" w:leader="dot" w:pos="9629"/>
             </w:tabs>
@@ -1782,7 +1790,7 @@
           <w:hyperlink w:anchor="_Toc309937397" w:history="1">
             <w:r>
               <w:rPr>
-                <w:rStyle w:val="Hyperlink"/>
+                <w:rStyle w:val="Hipervnculo"/>
                 <w:noProof/>
               </w:rPr>
               <w:t>Diagramas de Secuencia</w:t>
@@ -1839,7 +1847,7 @@
         </w:p>
         <w:p>
           <w:pPr>
-            <w:pStyle w:val="TOC2"/>
+            <w:pStyle w:val="TDC2"/>
             <w:tabs>
               <w:tab w:val="right" w:leader="dot" w:pos="9629"/>
             </w:tabs>
@@ -1851,7 +1859,7 @@
           <w:hyperlink w:anchor="_Toc309937398" w:history="1">
             <w:r>
               <w:rPr>
-                <w:rStyle w:val="Hyperlink"/>
+                <w:rStyle w:val="Hipervnculo"/>
                 <w:noProof/>
               </w:rPr>
               <w:t>Reporte Elecciones por Distrito</w:t>
@@ -1908,7 +1916,7 @@
         </w:p>
         <w:p>
           <w:pPr>
-            <w:pStyle w:val="TOC2"/>
+            <w:pStyle w:val="TDC2"/>
             <w:tabs>
               <w:tab w:val="right" w:leader="dot" w:pos="9629"/>
             </w:tabs>
@@ -1920,7 +1928,7 @@
           <w:hyperlink w:anchor="_Toc309937399" w:history="1">
             <w:r>
               <w:rPr>
-                <w:rStyle w:val="Hyperlink"/>
+                <w:rStyle w:val="Hipervnculo"/>
                 <w:noProof/>
               </w:rPr>
               <w:t>Generación Votos Aleatorios</w:t>
@@ -1977,7 +1985,7 @@
         </w:p>
         <w:p>
           <w:pPr>
-            <w:pStyle w:val="TOC2"/>
+            <w:pStyle w:val="TDC2"/>
             <w:tabs>
               <w:tab w:val="right" w:leader="dot" w:pos="9629"/>
             </w:tabs>
@@ -1989,7 +1997,7 @@
           <w:hyperlink w:anchor="_Toc309937400" w:history="1">
             <w:r>
               <w:rPr>
-                <w:rStyle w:val="Hyperlink"/>
+                <w:rStyle w:val="Hipervnculo"/>
                 <w:noProof/>
               </w:rPr>
               <w:t>Encriptación RSA y generación de claves</w:t>
@@ -2046,7 +2054,7 @@
         </w:p>
         <w:p>
           <w:pPr>
-            <w:pStyle w:val="TOC2"/>
+            <w:pStyle w:val="TDC2"/>
             <w:tabs>
               <w:tab w:val="right" w:leader="dot" w:pos="9629"/>
             </w:tabs>
@@ -2058,7 +2066,7 @@
           <w:hyperlink w:anchor="_Toc309937401" w:history="1">
             <w:r>
               <w:rPr>
-                <w:rStyle w:val="Hyperlink"/>
+                <w:rStyle w:val="Hipervnculo"/>
                 <w:noProof/>
               </w:rPr>
               <w:t>Kasiski: Ataque para Cifrado Vigenere</w:t>
@@ -2115,7 +2123,7 @@
         </w:p>
         <w:p>
           <w:pPr>
-            <w:pStyle w:val="TOC1"/>
+            <w:pStyle w:val="TDC1"/>
             <w:tabs>
               <w:tab w:val="right" w:leader="dot" w:pos="9629"/>
             </w:tabs>
@@ -2127,7 +2135,7 @@
           <w:hyperlink w:anchor="_Toc309937402" w:history="1">
             <w:r>
               <w:rPr>
-                <w:rStyle w:val="Hyperlink"/>
+                <w:rStyle w:val="Hipervnculo"/>
                 <w:noProof/>
               </w:rPr>
               <w:t>Known Issues</w:t>
@@ -2184,7 +2192,7 @@
         </w:p>
         <w:p>
           <w:pPr>
-            <w:pStyle w:val="TOC2"/>
+            <w:pStyle w:val="TDC2"/>
             <w:tabs>
               <w:tab w:val="right" w:leader="dot" w:pos="9629"/>
             </w:tabs>
@@ -2196,7 +2204,7 @@
           <w:hyperlink w:anchor="_Toc309937403" w:history="1">
             <w:r>
               <w:rPr>
-                <w:rStyle w:val="Hyperlink"/>
+                <w:rStyle w:val="Hipervnculo"/>
                 <w:noProof/>
               </w:rPr>
               <w:t>Tabla de Severidades</w:t>
@@ -2253,7 +2261,7 @@
         </w:p>
         <w:p>
           <w:pPr>
-            <w:pStyle w:val="TOC2"/>
+            <w:pStyle w:val="TDC2"/>
             <w:tabs>
               <w:tab w:val="right" w:leader="dot" w:pos="9629"/>
             </w:tabs>
@@ -2265,7 +2273,7 @@
           <w:hyperlink w:anchor="_Toc309937404" w:history="1">
             <w:r>
               <w:rPr>
-                <w:rStyle w:val="Hyperlink"/>
+                <w:rStyle w:val="Hipervnculo"/>
                 <w:noProof/>
               </w:rPr>
               <w:t>Tabla de Prioridades</w:t>
@@ -2349,7 +2357,7 @@
     </w:p>
     <w:p>
       <w:pPr>
-        <w:pStyle w:val="Heading1"/>
+        <w:pStyle w:val="Ttulo1"/>
       </w:pPr>
       <w:bookmarkStart w:id="1" w:name="_Toc309937390"/>
       <w:r>
@@ -2368,7 +2376,7 @@
     </w:p>
     <w:tbl>
       <w:tblPr>
-        <w:tblStyle w:val="TableGrid"/>
+        <w:tblStyle w:val="Tablaconcuadrcula"/>
         <w:tblW w:w="0" w:type="auto"/>
         <w:tblLook w:val="04A0" w:firstRow="1" w:lastRow="0" w:firstColumn="1" w:lastColumn="0" w:noHBand="0" w:noVBand="1"/>
       </w:tblPr>
@@ -2462,7 +2470,7 @@
       <w:hyperlink w:anchor="_Arbol_B+" w:history="1">
         <w:r>
           <w:rPr>
-            <w:rStyle w:val="Hyperlink"/>
+            <w:rStyle w:val="Hipervnculo"/>
             <w:b/>
           </w:rPr>
           <w:t>Diagrama de Clases</w:t>
@@ -2471,7 +2479,7 @@
     </w:p>
     <w:tbl>
       <w:tblPr>
-        <w:tblStyle w:val="TableGrid"/>
+        <w:tblStyle w:val="Tablaconcuadrcula"/>
         <w:tblW w:w="0" w:type="auto"/>
         <w:tblLook w:val="04A0" w:firstRow="1" w:lastRow="0" w:firstColumn="1" w:lastColumn="0" w:noHBand="0" w:noVBand="1"/>
       </w:tblPr>
@@ -2900,7 +2908,7 @@
               <w:proofErr w:type="spellStart"/>
               <w:r>
                 <w:rPr>
-                  <w:rStyle w:val="Hyperlink"/>
+                  <w:rStyle w:val="Hipervnculo"/>
                 </w:rPr>
                 <w:t>BaseVariableBlock</w:t>
               </w:r>
@@ -2955,7 +2963,7 @@
               <w:proofErr w:type="spellStart"/>
               <w:r>
                 <w:rPr>
-                  <w:rStyle w:val="Hyperlink"/>
+                  <w:rStyle w:val="Hipervnculo"/>
                 </w:rPr>
                 <w:t>BaseVariableBlockFile</w:t>
               </w:r>
@@ -3020,7 +3028,7 @@
     </w:p>
     <w:tbl>
       <w:tblPr>
-        <w:tblStyle w:val="TableGrid"/>
+        <w:tblStyle w:val="Tablaconcuadrcula"/>
         <w:tblW w:w="0" w:type="auto"/>
         <w:tblLook w:val="04A0" w:firstRow="1" w:lastRow="0" w:firstColumn="1" w:lastColumn="0" w:noHBand="0" w:noVBand="1"/>
       </w:tblPr>
@@ -3167,7 +3175,7 @@
               <w:proofErr w:type="spellStart"/>
               <w:r>
                 <w:rPr>
-                  <w:rStyle w:val="Hyperlink"/>
+                  <w:rStyle w:val="Hipervnculo"/>
                 </w:rPr>
                 <w:t>RecordMethods</w:t>
               </w:r>
@@ -3269,7 +3277,7 @@
               <w:proofErr w:type="spellStart"/>
               <w:r>
                 <w:rPr>
-                  <w:rStyle w:val="Hyperlink"/>
+                  <w:rStyle w:val="Hipervnculo"/>
                 </w:rPr>
                 <w:t>RecordMethods</w:t>
               </w:r>
@@ -3371,7 +3379,7 @@
               <w:proofErr w:type="spellStart"/>
               <w:r>
                 <w:rPr>
-                  <w:rStyle w:val="Hyperlink"/>
+                  <w:rStyle w:val="Hipervnculo"/>
                 </w:rPr>
                 <w:t>RecordMethods</w:t>
               </w:r>
@@ -3473,7 +3481,7 @@
               <w:proofErr w:type="spellStart"/>
               <w:r>
                 <w:rPr>
-                  <w:rStyle w:val="Hyperlink"/>
+                  <w:rStyle w:val="Hipervnculo"/>
                 </w:rPr>
                 <w:t>RecordMethods</w:t>
               </w:r>
@@ -3582,7 +3590,7 @@
               <w:proofErr w:type="spellStart"/>
               <w:r>
                 <w:rPr>
-                  <w:rStyle w:val="Hyperlink"/>
+                  <w:rStyle w:val="Hipervnculo"/>
                 </w:rPr>
                 <w:t>RecordMethods</w:t>
               </w:r>
@@ -3689,7 +3697,7 @@
               <w:proofErr w:type="spellStart"/>
               <w:r>
                 <w:rPr>
-                  <w:rStyle w:val="Hyperlink"/>
+                  <w:rStyle w:val="Hipervnculo"/>
                 </w:rPr>
                 <w:t>RecordMethods</w:t>
               </w:r>
@@ -3787,7 +3795,7 @@
               <w:proofErr w:type="spellStart"/>
               <w:r>
                 <w:rPr>
-                  <w:rStyle w:val="Hyperlink"/>
+                  <w:rStyle w:val="Hipervnculo"/>
                 </w:rPr>
                 <w:t>RecordMethods</w:t>
               </w:r>
@@ -3885,7 +3893,7 @@
               <w:proofErr w:type="spellStart"/>
               <w:r>
                 <w:rPr>
-                  <w:rStyle w:val="Hyperlink"/>
+                  <w:rStyle w:val="Hipervnculo"/>
                 </w:rPr>
                 <w:t>RecordMethods</w:t>
               </w:r>
@@ -3945,7 +3953,7 @@
       <w:hyperlink w:anchor="_Archivos_de_Bloques" w:history="1">
         <w:r>
           <w:rPr>
-            <w:rStyle w:val="Hyperlink"/>
+            <w:rStyle w:val="Hipervnculo"/>
             <w:b/>
           </w:rPr>
           <w:t>Diagrama de Clases</w:t>
@@ -3954,7 +3962,7 @@
     </w:p>
     <w:tbl>
       <w:tblPr>
-        <w:tblStyle w:val="TableGrid"/>
+        <w:tblStyle w:val="Tablaconcuadrcula"/>
         <w:tblW w:w="0" w:type="auto"/>
         <w:tblLook w:val="04A0" w:firstRow="1" w:lastRow="0" w:firstColumn="1" w:lastColumn="0" w:noHBand="0" w:noVBand="1"/>
       </w:tblPr>
@@ -4081,7 +4089,7 @@
               <w:proofErr w:type="spellStart"/>
               <w:r>
                 <w:rPr>
-                  <w:rStyle w:val="Hyperlink"/>
+                  <w:rStyle w:val="Hipervnculo"/>
                 </w:rPr>
                 <w:t>BaseVariableBlock</w:t>
               </w:r>
@@ -4132,7 +4140,7 @@
               <w:proofErr w:type="spellStart"/>
               <w:r>
                 <w:rPr>
-                  <w:rStyle w:val="Hyperlink"/>
+                  <w:rStyle w:val="Hipervnculo"/>
                 </w:rPr>
                 <w:t>BaseVariableBlockFile</w:t>
               </w:r>
@@ -4275,7 +4283,7 @@
     </w:p>
     <w:tbl>
       <w:tblPr>
-        <w:tblStyle w:val="TableGrid"/>
+        <w:tblStyle w:val="Tablaconcuadrcula"/>
         <w:tblW w:w="0" w:type="auto"/>
         <w:tblLook w:val="04A0" w:firstRow="1" w:lastRow="0" w:firstColumn="1" w:lastColumn="0" w:noHBand="0" w:noVBand="1"/>
       </w:tblPr>
@@ -4360,7 +4368,7 @@
           </w:p>
           <w:p>
             <w:pPr>
-              <w:pStyle w:val="ListParagraph"/>
+              <w:pStyle w:val="Prrafodelista"/>
               <w:numPr>
                 <w:ilvl w:val="0"/>
                 <w:numId w:val="17"/>
@@ -4377,7 +4385,7 @@
           </w:p>
           <w:p>
             <w:pPr>
-              <w:pStyle w:val="ListParagraph"/>
+              <w:pStyle w:val="Prrafodelista"/>
               <w:numPr>
                 <w:ilvl w:val="0"/>
                 <w:numId w:val="17"/>
@@ -4437,7 +4445,7 @@
     </w:p>
     <w:tbl>
       <w:tblPr>
-        <w:tblStyle w:val="TableGrid"/>
+        <w:tblStyle w:val="Tablaconcuadrcula"/>
         <w:tblW w:w="0" w:type="auto"/>
         <w:tblLook w:val="04A0" w:firstRow="1" w:lastRow="0" w:firstColumn="1" w:lastColumn="0" w:noHBand="0" w:noVBand="1"/>
       </w:tblPr>
@@ -4622,7 +4630,7 @@
               <w:proofErr w:type="spellStart"/>
               <w:r>
                 <w:rPr>
-                  <w:rStyle w:val="Hyperlink"/>
+                  <w:rStyle w:val="Hipervnculo"/>
                 </w:rPr>
                 <w:t>RecordMethods</w:t>
               </w:r>
@@ -4745,7 +4753,7 @@
               <w:proofErr w:type="spellStart"/>
               <w:r>
                 <w:rPr>
-                  <w:rStyle w:val="Hyperlink"/>
+                  <w:rStyle w:val="Hipervnculo"/>
                 </w:rPr>
                 <w:t>RecordMethods</w:t>
               </w:r>
@@ -4859,7 +4867,7 @@
       <w:pPr>
         <w:jc w:val="right"/>
         <w:rPr>
-          <w:rStyle w:val="Hyperlink"/>
+          <w:rStyle w:val="Hipervnculo"/>
           <w:b/>
         </w:rPr>
       </w:pPr>
@@ -4872,7 +4880,7 @@
       <w:hyperlink w:anchor="_Archivos_de_Bloques" w:history="1">
         <w:r>
           <w:rPr>
-            <w:rStyle w:val="Hyperlink"/>
+            <w:rStyle w:val="Hipervnculo"/>
             <w:b/>
           </w:rPr>
           <w:t>Diagrama de Clases</w:t>
@@ -4883,7 +4891,7 @@
       <w:pPr>
         <w:jc w:val="right"/>
         <w:rPr>
-          <w:rStyle w:val="Hyperlink"/>
+          <w:rStyle w:val="Hipervnculo"/>
           <w:b/>
         </w:rPr>
       </w:pPr>
@@ -4892,7 +4900,7 @@
       <w:pPr>
         <w:jc w:val="right"/>
         <w:rPr>
-          <w:rStyle w:val="Hyperlink"/>
+          <w:rStyle w:val="Hipervnculo"/>
           <w:b/>
         </w:rPr>
       </w:pPr>
@@ -4907,7 +4915,7 @@
     </w:p>
     <w:tbl>
       <w:tblPr>
-        <w:tblStyle w:val="TableGrid"/>
+        <w:tblStyle w:val="Tablaconcuadrcula"/>
         <w:tblW w:w="0" w:type="auto"/>
         <w:tblLook w:val="04A0" w:firstRow="1" w:lastRow="0" w:firstColumn="1" w:lastColumn="0" w:noHBand="0" w:noVBand="1"/>
       </w:tblPr>
@@ -5001,21 +5009,21 @@
               <w:proofErr w:type="spellStart"/>
               <w:r>
                 <w:rPr>
-                  <w:rStyle w:val="Hyperlink"/>
+                  <w:rStyle w:val="Hipervnculo"/>
                 </w:rPr>
                 <w:t>Template</w:t>
               </w:r>
               <w:proofErr w:type="spellEnd"/>
               <w:r>
                 <w:rPr>
-                  <w:rStyle w:val="Hyperlink"/>
+                  <w:rStyle w:val="Hipervnculo"/>
                 </w:rPr>
                 <w:t xml:space="preserve"> </w:t>
               </w:r>
               <w:proofErr w:type="spellStart"/>
               <w:r>
                 <w:rPr>
-                  <w:rStyle w:val="Hyperlink"/>
+                  <w:rStyle w:val="Hipervnculo"/>
                 </w:rPr>
                 <w:t>Method</w:t>
               </w:r>
@@ -5114,7 +5122,7 @@
           </w:p>
           <w:p>
             <w:pPr>
-              <w:pStyle w:val="ListParagraph"/>
+              <w:pStyle w:val="Prrafodelista"/>
               <w:numPr>
                 <w:ilvl w:val="0"/>
                 <w:numId w:val="16"/>
@@ -5126,7 +5134,7 @@
           </w:p>
           <w:p>
             <w:pPr>
-              <w:pStyle w:val="ListParagraph"/>
+              <w:pStyle w:val="Prrafodelista"/>
               <w:numPr>
                 <w:ilvl w:val="0"/>
                 <w:numId w:val="16"/>
@@ -5138,7 +5146,7 @@
           </w:p>
           <w:p>
             <w:pPr>
-              <w:pStyle w:val="ListParagraph"/>
+              <w:pStyle w:val="Prrafodelista"/>
               <w:numPr>
                 <w:ilvl w:val="0"/>
                 <w:numId w:val="16"/>
@@ -5185,7 +5193,7 @@
           </w:p>
           <w:p>
             <w:pPr>
-              <w:pStyle w:val="ListParagraph"/>
+              <w:pStyle w:val="Prrafodelista"/>
               <w:numPr>
                 <w:ilvl w:val="0"/>
                 <w:numId w:val="15"/>
@@ -5197,7 +5205,7 @@
           </w:p>
           <w:p>
             <w:pPr>
-              <w:pStyle w:val="ListParagraph"/>
+              <w:pStyle w:val="Prrafodelista"/>
               <w:numPr>
                 <w:ilvl w:val="0"/>
                 <w:numId w:val="15"/>
@@ -5209,7 +5217,7 @@
           </w:p>
           <w:p>
             <w:pPr>
-              <w:pStyle w:val="ListParagraph"/>
+              <w:pStyle w:val="Prrafodelista"/>
               <w:numPr>
                 <w:ilvl w:val="0"/>
                 <w:numId w:val="15"/>
@@ -5221,7 +5229,7 @@
           </w:p>
           <w:p>
             <w:pPr>
-              <w:pStyle w:val="ListParagraph"/>
+              <w:pStyle w:val="Prrafodelista"/>
               <w:numPr>
                 <w:ilvl w:val="0"/>
                 <w:numId w:val="15"/>
@@ -5267,7 +5275,7 @@
               <w:proofErr w:type="spellStart"/>
               <w:r>
                 <w:rPr>
-                  <w:rStyle w:val="Hyperlink"/>
+                  <w:rStyle w:val="Hipervnculo"/>
                 </w:rPr>
                 <w:t>BaseVariableBlock</w:t>
               </w:r>
@@ -5327,7 +5335,7 @@
               <w:proofErr w:type="spellStart"/>
               <w:r>
                 <w:rPr>
-                  <w:rStyle w:val="Hyperlink"/>
+                  <w:rStyle w:val="Hipervnculo"/>
                 </w:rPr>
                 <w:t>BaseVariableBlockFile</w:t>
               </w:r>
@@ -5429,7 +5437,7 @@
     </w:p>
     <w:tbl>
       <w:tblPr>
-        <w:tblStyle w:val="TableGrid"/>
+        <w:tblStyle w:val="Tablaconcuadrcula"/>
         <w:tblW w:w="0" w:type="auto"/>
         <w:tblLook w:val="04A0" w:firstRow="1" w:lastRow="0" w:firstColumn="1" w:lastColumn="0" w:noHBand="0" w:noVBand="1"/>
       </w:tblPr>
@@ -5788,7 +5796,7 @@
       <w:hyperlink w:anchor="_Vigenere" w:history="1">
         <w:r>
           <w:rPr>
-            <w:rStyle w:val="Hyperlink"/>
+            <w:rStyle w:val="Hipervnculo"/>
             <w:b/>
           </w:rPr>
           <w:t>Diagrama de Clases</w:t>
@@ -5797,7 +5805,7 @@
     </w:p>
     <w:tbl>
       <w:tblPr>
-        <w:tblStyle w:val="TableGrid"/>
+        <w:tblStyle w:val="Tablaconcuadrcula"/>
         <w:tblW w:w="0" w:type="auto"/>
         <w:tblLook w:val="04A0" w:firstRow="1" w:lastRow="0" w:firstColumn="1" w:lastColumn="0" w:noHBand="0" w:noVBand="1"/>
       </w:tblPr>
@@ -6047,7 +6055,7 @@
       <w:hyperlink w:anchor="_RSA" w:history="1">
         <w:r>
           <w:rPr>
-            <w:rStyle w:val="Hyperlink"/>
+            <w:rStyle w:val="Hipervnculo"/>
             <w:b/>
           </w:rPr>
           <w:t>Diagrama de Clases</w:t>
@@ -6056,7 +6064,7 @@
     </w:p>
     <w:tbl>
       <w:tblPr>
-        <w:tblStyle w:val="TableGrid"/>
+        <w:tblStyle w:val="Tablaconcuadrcula"/>
         <w:tblW w:w="0" w:type="auto"/>
         <w:tblLook w:val="04A0" w:firstRow="1" w:lastRow="0" w:firstColumn="1" w:lastColumn="0" w:noHBand="0" w:noVBand="1"/>
       </w:tblPr>
@@ -6432,7 +6440,7 @@
     </w:p>
     <w:tbl>
       <w:tblPr>
-        <w:tblStyle w:val="TableGrid"/>
+        <w:tblStyle w:val="Tablaconcuadrcula"/>
         <w:tblW w:w="0" w:type="auto"/>
         <w:tblLook w:val="04A0" w:firstRow="1" w:lastRow="0" w:firstColumn="1" w:lastColumn="0" w:noHBand="0" w:noVBand="1"/>
       </w:tblPr>
@@ -6520,7 +6528,7 @@
     </w:tbl>
     <w:p>
       <w:pPr>
-        <w:pStyle w:val="Heading1"/>
+        <w:pStyle w:val="Ttulo1"/>
       </w:pPr>
       <w:bookmarkStart w:id="5" w:name="_Toc309937391"/>
       <w:r>
@@ -6536,7 +6544,7 @@
     </w:p>
     <w:p>
       <w:pPr>
-        <w:pStyle w:val="Heading2"/>
+        <w:pStyle w:val="Ttulo2"/>
       </w:pPr>
       <w:bookmarkStart w:id="6" w:name="_Arbol_B+"/>
       <w:bookmarkStart w:id="7" w:name="_Toc309937392"/>
@@ -6607,7 +6615,7 @@
     </w:p>
     <w:tbl>
       <w:tblPr>
-        <w:tblStyle w:val="TableGrid"/>
+        <w:tblStyle w:val="Tablaconcuadrcula"/>
         <w:tblpPr w:leftFromText="141" w:rightFromText="141" w:vertAnchor="text" w:horzAnchor="margin" w:tblpY="129"/>
         <w:tblW w:w="0" w:type="auto"/>
         <w:tblLook w:val="04A0" w:firstRow="1" w:lastRow="0" w:firstColumn="1" w:lastColumn="0" w:noHBand="0" w:noVBand="1"/>
@@ -6818,7 +6826,7 @@
     </w:p>
     <w:p>
       <w:pPr>
-        <w:pStyle w:val="Heading2"/>
+        <w:pStyle w:val="Ttulo2"/>
       </w:pPr>
       <w:bookmarkStart w:id="8" w:name="_Hash"/>
       <w:bookmarkStart w:id="9" w:name="_Toc309937393"/>
@@ -6975,7 +6983,7 @@
     </w:p>
     <w:p>
       <w:pPr>
-        <w:pStyle w:val="Heading2"/>
+        <w:pStyle w:val="Ttulo2"/>
       </w:pPr>
       <w:bookmarkStart w:id="10" w:name="_Archivos_de_Bloques"/>
       <w:bookmarkStart w:id="11" w:name="_Toc309937394"/>
@@ -7143,7 +7151,7 @@
     </w:p>
     <w:p>
       <w:pPr>
-        <w:pStyle w:val="Heading2"/>
+        <w:pStyle w:val="Ttulo2"/>
       </w:pPr>
       <w:bookmarkStart w:id="12" w:name="_Vigenere"/>
       <w:bookmarkStart w:id="13" w:name="_Toc309937395"/>
@@ -7237,7 +7245,7 @@
     </w:p>
     <w:p>
       <w:pPr>
-        <w:pStyle w:val="Heading2"/>
+        <w:pStyle w:val="Ttulo2"/>
       </w:pPr>
       <w:bookmarkStart w:id="14" w:name="_RSA"/>
       <w:bookmarkStart w:id="15" w:name="_Toc309937396"/>
@@ -7409,7 +7417,7 @@
     <w:p/>
     <w:p>
       <w:pPr>
-        <w:pStyle w:val="Heading1"/>
+        <w:pStyle w:val="Ttulo1"/>
       </w:pPr>
       <w:bookmarkStart w:id="16" w:name="_Toc309937397"/>
       <w:r>
@@ -7424,7 +7432,7 @@
     </w:p>
     <w:p>
       <w:pPr>
-        <w:pStyle w:val="ListParagraph"/>
+        <w:pStyle w:val="Prrafodelista"/>
         <w:numPr>
           <w:ilvl w:val="0"/>
           <w:numId w:val="18"/>
@@ -7436,7 +7444,7 @@
     </w:p>
     <w:p>
       <w:pPr>
-        <w:pStyle w:val="ListParagraph"/>
+        <w:pStyle w:val="Prrafodelista"/>
         <w:numPr>
           <w:ilvl w:val="0"/>
           <w:numId w:val="18"/>
@@ -7461,7 +7469,7 @@
     </w:p>
     <w:p>
       <w:pPr>
-        <w:pStyle w:val="Heading2"/>
+        <w:pStyle w:val="Ttulo2"/>
       </w:pPr>
       <w:bookmarkStart w:id="17" w:name="_Toc309937398"/>
       <w:r>
@@ -7520,7 +7528,7 @@
     </w:p>
     <w:p>
       <w:pPr>
-        <w:pStyle w:val="Heading2"/>
+        <w:pStyle w:val="Ttulo2"/>
       </w:pPr>
       <w:bookmarkStart w:id="18" w:name="_Toc309937399"/>
       <w:r>
@@ -7588,7 +7596,7 @@
     <w:p/>
     <w:p>
       <w:pPr>
-        <w:pStyle w:val="Heading2"/>
+        <w:pStyle w:val="Ttulo2"/>
       </w:pPr>
       <w:bookmarkStart w:id="19" w:name="_Toc309937400"/>
       <w:r>
@@ -7654,7 +7662,7 @@
     </w:p>
     <w:p>
       <w:pPr>
-        <w:pStyle w:val="Heading2"/>
+        <w:pStyle w:val="Ttulo2"/>
       </w:pPr>
       <w:bookmarkStart w:id="20" w:name="_Toc309937401"/>
       <w:proofErr w:type="spellStart"/>
@@ -7740,7 +7748,7 @@
     </w:p>
     <w:p>
       <w:pPr>
-        <w:pStyle w:val="Heading1"/>
+        <w:pStyle w:val="Ttulo1"/>
       </w:pPr>
       <w:bookmarkStart w:id="21" w:name="_Toc309937402"/>
       <w:proofErr w:type="spellStart"/>
@@ -7788,7 +7796,7 @@
       <w:hyperlink w:anchor="_Tabla_de_Severidades" w:history="1">
         <w:r>
           <w:rPr>
-            <w:rStyle w:val="Hyperlink"/>
+            <w:rStyle w:val="Hipervnculo"/>
           </w:rPr>
           <w:t>severidades</w:t>
         </w:r>
@@ -7799,7 +7807,7 @@
       <w:hyperlink w:anchor="_Tabla_de_Prioridades" w:history="1">
         <w:r>
           <w:rPr>
-            <w:rStyle w:val="Hyperlink"/>
+            <w:rStyle w:val="Hipervnculo"/>
           </w:rPr>
           <w:t>prioridades</w:t>
         </w:r>
@@ -8871,7 +8879,7 @@
     <w:p/>
     <w:p>
       <w:pPr>
-        <w:pStyle w:val="Heading2"/>
+        <w:pStyle w:val="Ttulo2"/>
       </w:pPr>
       <w:bookmarkStart w:id="22" w:name="_Tabla_de_Severidades"/>
       <w:bookmarkStart w:id="23" w:name="_Toc309937403"/>
@@ -9435,7 +9443,7 @@
     <w:p/>
     <w:p>
       <w:pPr>
-        <w:pStyle w:val="Heading2"/>
+        <w:pStyle w:val="Ttulo2"/>
       </w:pPr>
       <w:bookmarkStart w:id="24" w:name="_Tabla_de_Prioridades"/>
       <w:bookmarkStart w:id="25" w:name="_Toc309937404"/>
@@ -12189,11 +12197,11 @@
     <w:qFormat/>
     <w:rsid w:val="00615DA4"/>
   </w:style>
-  <w:style w:type="paragraph" w:styleId="Heading1">
+  <w:style w:type="paragraph" w:styleId="Ttulo1">
     <w:name w:val="heading 1"/>
     <w:basedOn w:val="Normal"/>
     <w:next w:val="Normal"/>
-    <w:link w:val="Heading1Char"/>
+    <w:link w:val="Ttulo1Car"/>
     <w:uiPriority w:val="9"/>
     <w:qFormat/>
     <w:rsid w:val="00615DA4"/>
@@ -12212,11 +12220,11 @@
       <w:szCs w:val="28"/>
     </w:rPr>
   </w:style>
-  <w:style w:type="paragraph" w:styleId="Heading2">
+  <w:style w:type="paragraph" w:styleId="Ttulo2">
     <w:name w:val="heading 2"/>
     <w:basedOn w:val="Normal"/>
     <w:next w:val="Normal"/>
-    <w:link w:val="Heading2Char"/>
+    <w:link w:val="Ttulo2Car"/>
     <w:uiPriority w:val="9"/>
     <w:unhideWhenUsed/>
     <w:qFormat/>
@@ -12236,11 +12244,11 @@
       <w:szCs w:val="26"/>
     </w:rPr>
   </w:style>
-  <w:style w:type="paragraph" w:styleId="Heading3">
+  <w:style w:type="paragraph" w:styleId="Ttulo3">
     <w:name w:val="heading 3"/>
     <w:basedOn w:val="Normal"/>
     <w:next w:val="Normal"/>
-    <w:link w:val="Heading3Char"/>
+    <w:link w:val="Ttulo3Car"/>
     <w:uiPriority w:val="9"/>
     <w:unhideWhenUsed/>
     <w:qFormat/>
@@ -12258,11 +12266,11 @@
       <w:color w:val="4F81BD" w:themeColor="accent1"/>
     </w:rPr>
   </w:style>
-  <w:style w:type="paragraph" w:styleId="Heading4">
+  <w:style w:type="paragraph" w:styleId="Ttulo4">
     <w:name w:val="heading 4"/>
     <w:basedOn w:val="Normal"/>
     <w:next w:val="Normal"/>
-    <w:link w:val="Heading4Char"/>
+    <w:link w:val="Ttulo4Car"/>
     <w:uiPriority w:val="9"/>
     <w:unhideWhenUsed/>
     <w:qFormat/>
@@ -12282,11 +12290,11 @@
       <w:color w:val="4F81BD" w:themeColor="accent1"/>
     </w:rPr>
   </w:style>
-  <w:style w:type="paragraph" w:styleId="Heading5">
+  <w:style w:type="paragraph" w:styleId="Ttulo5">
     <w:name w:val="heading 5"/>
     <w:basedOn w:val="Normal"/>
     <w:next w:val="Normal"/>
-    <w:link w:val="Heading5Char"/>
+    <w:link w:val="Ttulo5Car"/>
     <w:uiPriority w:val="9"/>
     <w:semiHidden/>
     <w:unhideWhenUsed/>
@@ -12303,11 +12311,11 @@
       <w:color w:val="243F60" w:themeColor="accent1" w:themeShade="7F"/>
     </w:rPr>
   </w:style>
-  <w:style w:type="paragraph" w:styleId="Heading6">
+  <w:style w:type="paragraph" w:styleId="Ttulo6">
     <w:name w:val="heading 6"/>
     <w:basedOn w:val="Normal"/>
     <w:next w:val="Normal"/>
-    <w:link w:val="Heading6Char"/>
+    <w:link w:val="Ttulo6Car"/>
     <w:uiPriority w:val="9"/>
     <w:semiHidden/>
     <w:unhideWhenUsed/>
@@ -12326,11 +12334,11 @@
       <w:color w:val="243F60" w:themeColor="accent1" w:themeShade="7F"/>
     </w:rPr>
   </w:style>
-  <w:style w:type="paragraph" w:styleId="Heading7">
+  <w:style w:type="paragraph" w:styleId="Ttulo7">
     <w:name w:val="heading 7"/>
     <w:basedOn w:val="Normal"/>
     <w:next w:val="Normal"/>
-    <w:link w:val="Heading7Char"/>
+    <w:link w:val="Ttulo7Car"/>
     <w:uiPriority w:val="9"/>
     <w:semiHidden/>
     <w:unhideWhenUsed/>
@@ -12349,11 +12357,11 @@
       <w:color w:val="404040" w:themeColor="text1" w:themeTint="BF"/>
     </w:rPr>
   </w:style>
-  <w:style w:type="paragraph" w:styleId="Heading8">
+  <w:style w:type="paragraph" w:styleId="Ttulo8">
     <w:name w:val="heading 8"/>
     <w:basedOn w:val="Normal"/>
     <w:next w:val="Normal"/>
-    <w:link w:val="Heading8Char"/>
+    <w:link w:val="Ttulo8Car"/>
     <w:uiPriority w:val="9"/>
     <w:semiHidden/>
     <w:unhideWhenUsed/>
@@ -12372,11 +12380,11 @@
       <w:szCs w:val="20"/>
     </w:rPr>
   </w:style>
-  <w:style w:type="paragraph" w:styleId="Heading9">
+  <w:style w:type="paragraph" w:styleId="Ttulo9">
     <w:name w:val="heading 9"/>
     <w:basedOn w:val="Normal"/>
     <w:next w:val="Normal"/>
-    <w:link w:val="Heading9Char"/>
+    <w:link w:val="Ttulo9Car"/>
     <w:uiPriority w:val="9"/>
     <w:semiHidden/>
     <w:unhideWhenUsed/>
@@ -12397,13 +12405,13 @@
       <w:szCs w:val="20"/>
     </w:rPr>
   </w:style>
-  <w:style w:type="character" w:default="1" w:styleId="DefaultParagraphFont">
+  <w:style w:type="character" w:default="1" w:styleId="Fuentedeprrafopredeter">
     <w:name w:val="Default Paragraph Font"/>
     <w:uiPriority w:val="1"/>
     <w:semiHidden/>
     <w:unhideWhenUsed/>
   </w:style>
-  <w:style w:type="table" w:default="1" w:styleId="TableNormal">
+  <w:style w:type="table" w:default="1" w:styleId="Tablanormal">
     <w:name w:val="Normal Table"/>
     <w:uiPriority w:val="99"/>
     <w:semiHidden/>
@@ -12418,17 +12426,17 @@
       </w:tblCellMar>
     </w:tblPr>
   </w:style>
-  <w:style w:type="numbering" w:default="1" w:styleId="NoList">
+  <w:style w:type="numbering" w:default="1" w:styleId="Sinlista">
     <w:name w:val="No List"/>
     <w:uiPriority w:val="99"/>
     <w:semiHidden/>
     <w:unhideWhenUsed/>
   </w:style>
-  <w:style w:type="paragraph" w:styleId="Title">
+  <w:style w:type="paragraph" w:styleId="Ttulo">
     <w:name w:val="Title"/>
     <w:basedOn w:val="Normal"/>
     <w:next w:val="Normal"/>
-    <w:link w:val="TitleChar"/>
+    <w:link w:val="TtuloCar"/>
     <w:uiPriority w:val="10"/>
     <w:qFormat/>
     <w:rsid w:val="00615DA4"/>
@@ -12448,10 +12456,10 @@
       <w:szCs w:val="52"/>
     </w:rPr>
   </w:style>
-  <w:style w:type="character" w:customStyle="1" w:styleId="TitleChar">
-    <w:name w:val="Title Char"/>
-    <w:basedOn w:val="DefaultParagraphFont"/>
-    <w:link w:val="Title"/>
+  <w:style w:type="character" w:customStyle="1" w:styleId="TtuloCar">
+    <w:name w:val="Título Car"/>
+    <w:basedOn w:val="Fuentedeprrafopredeter"/>
+    <w:link w:val="Ttulo"/>
     <w:uiPriority w:val="10"/>
     <w:rsid w:val="00615DA4"/>
     <w:rPr>
@@ -12463,10 +12471,10 @@
       <w:szCs w:val="52"/>
     </w:rPr>
   </w:style>
-  <w:style w:type="paragraph" w:styleId="Header">
+  <w:style w:type="paragraph" w:styleId="Encabezado">
     <w:name w:val="header"/>
     <w:basedOn w:val="Normal"/>
-    <w:link w:val="HeaderChar"/>
+    <w:link w:val="EncabezadoCar"/>
     <w:rsid w:val="005519C9"/>
     <w:pPr>
       <w:widowControl w:val="0"/>
@@ -12482,10 +12490,10 @@
       <w:kern w:val="1"/>
     </w:rPr>
   </w:style>
-  <w:style w:type="character" w:customStyle="1" w:styleId="HeaderChar">
-    <w:name w:val="Header Char"/>
-    <w:basedOn w:val="DefaultParagraphFont"/>
-    <w:link w:val="Header"/>
+  <w:style w:type="character" w:customStyle="1" w:styleId="EncabezadoCar">
+    <w:name w:val="Encabezado Car"/>
+    <w:basedOn w:val="Fuentedeprrafopredeter"/>
+    <w:link w:val="Encabezado"/>
     <w:rsid w:val="005519C9"/>
     <w:rPr>
       <w:rFonts w:ascii="Times New Roman" w:eastAsia="Lucida Sans Unicode" w:hAnsi="Times New Roman" w:cs="Times New Roman"/>
@@ -12495,10 +12503,10 @@
       <w:lang w:eastAsia="es-ES"/>
     </w:rPr>
   </w:style>
-  <w:style w:type="character" w:customStyle="1" w:styleId="Heading1Char">
-    <w:name w:val="Heading 1 Char"/>
-    <w:basedOn w:val="DefaultParagraphFont"/>
-    <w:link w:val="Heading1"/>
+  <w:style w:type="character" w:customStyle="1" w:styleId="Ttulo1Car">
+    <w:name w:val="Título 1 Car"/>
+    <w:basedOn w:val="Fuentedeprrafopredeter"/>
+    <w:link w:val="Ttulo1"/>
     <w:uiPriority w:val="9"/>
     <w:rsid w:val="00615DA4"/>
     <w:rPr>
@@ -12510,10 +12518,10 @@
       <w:szCs w:val="28"/>
     </w:rPr>
   </w:style>
-  <w:style w:type="character" w:customStyle="1" w:styleId="Heading2Char">
-    <w:name w:val="Heading 2 Char"/>
-    <w:basedOn w:val="DefaultParagraphFont"/>
-    <w:link w:val="Heading2"/>
+  <w:style w:type="character" w:customStyle="1" w:styleId="Ttulo2Car">
+    <w:name w:val="Título 2 Car"/>
+    <w:basedOn w:val="Fuentedeprrafopredeter"/>
+    <w:link w:val="Ttulo2"/>
     <w:uiPriority w:val="9"/>
     <w:rsid w:val="00615DA4"/>
     <w:rPr>
@@ -12525,10 +12533,10 @@
       <w:szCs w:val="26"/>
     </w:rPr>
   </w:style>
-  <w:style w:type="character" w:customStyle="1" w:styleId="Heading3Char">
-    <w:name w:val="Heading 3 Char"/>
-    <w:basedOn w:val="DefaultParagraphFont"/>
-    <w:link w:val="Heading3"/>
+  <w:style w:type="character" w:customStyle="1" w:styleId="Ttulo3Car">
+    <w:name w:val="Título 3 Car"/>
+    <w:basedOn w:val="Fuentedeprrafopredeter"/>
+    <w:link w:val="Ttulo3"/>
     <w:uiPriority w:val="9"/>
     <w:rsid w:val="00615DA4"/>
     <w:rPr>
@@ -12538,10 +12546,10 @@
       <w:color w:val="4F81BD" w:themeColor="accent1"/>
     </w:rPr>
   </w:style>
-  <w:style w:type="character" w:customStyle="1" w:styleId="Heading4Char">
-    <w:name w:val="Heading 4 Char"/>
-    <w:basedOn w:val="DefaultParagraphFont"/>
-    <w:link w:val="Heading4"/>
+  <w:style w:type="character" w:customStyle="1" w:styleId="Ttulo4Car">
+    <w:name w:val="Título 4 Car"/>
+    <w:basedOn w:val="Fuentedeprrafopredeter"/>
+    <w:link w:val="Ttulo4"/>
     <w:uiPriority w:val="9"/>
     <w:rsid w:val="00615DA4"/>
     <w:rPr>
@@ -12553,10 +12561,10 @@
       <w:color w:val="4F81BD" w:themeColor="accent1"/>
     </w:rPr>
   </w:style>
-  <w:style w:type="character" w:customStyle="1" w:styleId="Heading5Char">
-    <w:name w:val="Heading 5 Char"/>
-    <w:basedOn w:val="DefaultParagraphFont"/>
-    <w:link w:val="Heading5"/>
+  <w:style w:type="character" w:customStyle="1" w:styleId="Ttulo5Car">
+    <w:name w:val="Título 5 Car"/>
+    <w:basedOn w:val="Fuentedeprrafopredeter"/>
+    <w:link w:val="Ttulo5"/>
     <w:uiPriority w:val="9"/>
     <w:semiHidden/>
     <w:rsid w:val="00615DA4"/>
@@ -12565,10 +12573,10 @@
       <w:color w:val="243F60" w:themeColor="accent1" w:themeShade="7F"/>
     </w:rPr>
   </w:style>
-  <w:style w:type="character" w:customStyle="1" w:styleId="Heading6Char">
-    <w:name w:val="Heading 6 Char"/>
-    <w:basedOn w:val="DefaultParagraphFont"/>
-    <w:link w:val="Heading6"/>
+  <w:style w:type="character" w:customStyle="1" w:styleId="Ttulo6Car">
+    <w:name w:val="Título 6 Car"/>
+    <w:basedOn w:val="Fuentedeprrafopredeter"/>
+    <w:link w:val="Ttulo6"/>
     <w:uiPriority w:val="9"/>
     <w:semiHidden/>
     <w:rsid w:val="00615DA4"/>
@@ -12579,10 +12587,10 @@
       <w:color w:val="243F60" w:themeColor="accent1" w:themeShade="7F"/>
     </w:rPr>
   </w:style>
-  <w:style w:type="character" w:customStyle="1" w:styleId="Heading7Char">
-    <w:name w:val="Heading 7 Char"/>
-    <w:basedOn w:val="DefaultParagraphFont"/>
-    <w:link w:val="Heading7"/>
+  <w:style w:type="character" w:customStyle="1" w:styleId="Ttulo7Car">
+    <w:name w:val="Título 7 Car"/>
+    <w:basedOn w:val="Fuentedeprrafopredeter"/>
+    <w:link w:val="Ttulo7"/>
     <w:uiPriority w:val="9"/>
     <w:semiHidden/>
     <w:rsid w:val="00615DA4"/>
@@ -12593,10 +12601,10 @@
       <w:color w:val="404040" w:themeColor="text1" w:themeTint="BF"/>
     </w:rPr>
   </w:style>
-  <w:style w:type="character" w:customStyle="1" w:styleId="Heading8Char">
-    <w:name w:val="Heading 8 Char"/>
-    <w:basedOn w:val="DefaultParagraphFont"/>
-    <w:link w:val="Heading8"/>
+  <w:style w:type="character" w:customStyle="1" w:styleId="Ttulo8Car">
+    <w:name w:val="Título 8 Car"/>
+    <w:basedOn w:val="Fuentedeprrafopredeter"/>
+    <w:link w:val="Ttulo8"/>
     <w:uiPriority w:val="9"/>
     <w:semiHidden/>
     <w:rsid w:val="00615DA4"/>
@@ -12607,10 +12615,10 @@
       <w:szCs w:val="20"/>
     </w:rPr>
   </w:style>
-  <w:style w:type="character" w:customStyle="1" w:styleId="Heading9Char">
-    <w:name w:val="Heading 9 Char"/>
-    <w:basedOn w:val="DefaultParagraphFont"/>
-    <w:link w:val="Heading9"/>
+  <w:style w:type="character" w:customStyle="1" w:styleId="Ttulo9Car">
+    <w:name w:val="Título 9 Car"/>
+    <w:basedOn w:val="Fuentedeprrafopredeter"/>
+    <w:link w:val="Ttulo9"/>
     <w:uiPriority w:val="9"/>
     <w:semiHidden/>
     <w:rsid w:val="00615DA4"/>
@@ -12623,7 +12631,7 @@
       <w:szCs w:val="20"/>
     </w:rPr>
   </w:style>
-  <w:style w:type="paragraph" w:styleId="Caption">
+  <w:style w:type="paragraph" w:styleId="Epgrafe">
     <w:name w:val="caption"/>
     <w:basedOn w:val="Normal"/>
     <w:next w:val="Normal"/>
@@ -12643,11 +12651,11 @@
       <w:szCs w:val="18"/>
     </w:rPr>
   </w:style>
-  <w:style w:type="paragraph" w:styleId="Subtitle">
+  <w:style w:type="paragraph" w:styleId="Subttulo">
     <w:name w:val="Subtitle"/>
     <w:basedOn w:val="Normal"/>
     <w:next w:val="Normal"/>
-    <w:link w:val="SubtitleChar"/>
+    <w:link w:val="SubttuloCar"/>
     <w:uiPriority w:val="11"/>
     <w:qFormat/>
     <w:rsid w:val="00615DA4"/>
@@ -12666,10 +12674,10 @@
       <w:szCs w:val="24"/>
     </w:rPr>
   </w:style>
-  <w:style w:type="character" w:customStyle="1" w:styleId="SubtitleChar">
-    <w:name w:val="Subtitle Char"/>
-    <w:basedOn w:val="DefaultParagraphFont"/>
-    <w:link w:val="Subtitle"/>
+  <w:style w:type="character" w:customStyle="1" w:styleId="SubttuloCar">
+    <w:name w:val="Subtítulo Car"/>
+    <w:basedOn w:val="Fuentedeprrafopredeter"/>
+    <w:link w:val="Subttulo"/>
     <w:uiPriority w:val="11"/>
     <w:rsid w:val="00615DA4"/>
     <w:rPr>
@@ -12682,9 +12690,9 @@
       <w:szCs w:val="24"/>
     </w:rPr>
   </w:style>
-  <w:style w:type="character" w:styleId="Strong">
+  <w:style w:type="character" w:styleId="Textoennegrita">
     <w:name w:val="Strong"/>
-    <w:basedOn w:val="DefaultParagraphFont"/>
+    <w:basedOn w:val="Fuentedeprrafopredeter"/>
     <w:uiPriority w:val="22"/>
     <w:qFormat/>
     <w:rsid w:val="00615DA4"/>
@@ -12693,9 +12701,9 @@
       <w:bCs/>
     </w:rPr>
   </w:style>
-  <w:style w:type="character" w:styleId="Emphasis">
+  <w:style w:type="character" w:styleId="nfasis">
     <w:name w:val="Emphasis"/>
-    <w:basedOn w:val="DefaultParagraphFont"/>
+    <w:basedOn w:val="Fuentedeprrafopredeter"/>
     <w:uiPriority w:val="20"/>
     <w:qFormat/>
     <w:rsid w:val="00615DA4"/>
@@ -12704,7 +12712,7 @@
       <w:iCs/>
     </w:rPr>
   </w:style>
-  <w:style w:type="paragraph" w:styleId="NoSpacing">
+  <w:style w:type="paragraph" w:styleId="Sinespaciado">
     <w:name w:val="No Spacing"/>
     <w:uiPriority w:val="1"/>
     <w:qFormat/>
@@ -12713,7 +12721,7 @@
       <w:spacing w:after="0" w:line="240" w:lineRule="auto"/>
     </w:pPr>
   </w:style>
-  <w:style w:type="paragraph" w:styleId="ListParagraph">
+  <w:style w:type="paragraph" w:styleId="Prrafodelista">
     <w:name w:val="List Paragraph"/>
     <w:basedOn w:val="Normal"/>
     <w:uiPriority w:val="34"/>
@@ -12724,11 +12732,11 @@
       <w:contextualSpacing/>
     </w:pPr>
   </w:style>
-  <w:style w:type="paragraph" w:styleId="Quote">
+  <w:style w:type="paragraph" w:styleId="Cita">
     <w:name w:val="Quote"/>
     <w:basedOn w:val="Normal"/>
     <w:next w:val="Normal"/>
-    <w:link w:val="QuoteChar"/>
+    <w:link w:val="CitaCar"/>
     <w:uiPriority w:val="29"/>
     <w:qFormat/>
     <w:rsid w:val="00615DA4"/>
@@ -12738,10 +12746,10 @@
       <w:color w:val="000000" w:themeColor="text1"/>
     </w:rPr>
   </w:style>
-  <w:style w:type="character" w:customStyle="1" w:styleId="QuoteChar">
-    <w:name w:val="Quote Char"/>
-    <w:basedOn w:val="DefaultParagraphFont"/>
-    <w:link w:val="Quote"/>
+  <w:style w:type="character" w:customStyle="1" w:styleId="CitaCar">
+    <w:name w:val="Cita Car"/>
+    <w:basedOn w:val="Fuentedeprrafopredeter"/>
+    <w:link w:val="Cita"/>
     <w:uiPriority w:val="29"/>
     <w:rsid w:val="00615DA4"/>
     <w:rPr>
@@ -12750,11 +12758,11 @@
       <w:color w:val="000000" w:themeColor="text1"/>
     </w:rPr>
   </w:style>
-  <w:style w:type="paragraph" w:styleId="IntenseQuote">
+  <w:style w:type="paragraph" w:styleId="Citadestacada">
     <w:name w:val="Intense Quote"/>
     <w:basedOn w:val="Normal"/>
     <w:next w:val="Normal"/>
-    <w:link w:val="IntenseQuoteChar"/>
+    <w:link w:val="CitadestacadaCar"/>
     <w:uiPriority w:val="30"/>
     <w:qFormat/>
     <w:rsid w:val="00615DA4"/>
@@ -12773,10 +12781,10 @@
       <w:color w:val="4F81BD" w:themeColor="accent1"/>
     </w:rPr>
   </w:style>
-  <w:style w:type="character" w:customStyle="1" w:styleId="IntenseQuoteChar">
-    <w:name w:val="Intense Quote Char"/>
-    <w:basedOn w:val="DefaultParagraphFont"/>
-    <w:link w:val="IntenseQuote"/>
+  <w:style w:type="character" w:customStyle="1" w:styleId="CitadestacadaCar">
+    <w:name w:val="Cita destacada Car"/>
+    <w:basedOn w:val="Fuentedeprrafopredeter"/>
+    <w:link w:val="Citadestacada"/>
     <w:uiPriority w:val="30"/>
     <w:rsid w:val="00615DA4"/>
     <w:rPr>
@@ -12787,9 +12795,9 @@
       <w:color w:val="4F81BD" w:themeColor="accent1"/>
     </w:rPr>
   </w:style>
-  <w:style w:type="character" w:styleId="SubtleEmphasis">
+  <w:style w:type="character" w:styleId="nfasissutil">
     <w:name w:val="Subtle Emphasis"/>
-    <w:basedOn w:val="DefaultParagraphFont"/>
+    <w:basedOn w:val="Fuentedeprrafopredeter"/>
     <w:uiPriority w:val="19"/>
     <w:qFormat/>
     <w:rsid w:val="00615DA4"/>
@@ -12799,9 +12807,9 @@
       <w:color w:val="808080" w:themeColor="text1" w:themeTint="7F"/>
     </w:rPr>
   </w:style>
-  <w:style w:type="character" w:styleId="IntenseEmphasis">
+  <w:style w:type="character" w:styleId="nfasisintenso">
     <w:name w:val="Intense Emphasis"/>
-    <w:basedOn w:val="DefaultParagraphFont"/>
+    <w:basedOn w:val="Fuentedeprrafopredeter"/>
     <w:uiPriority w:val="21"/>
     <w:qFormat/>
     <w:rsid w:val="00615DA4"/>
@@ -12813,9 +12821,9 @@
       <w:color w:val="4F81BD" w:themeColor="accent1"/>
     </w:rPr>
   </w:style>
-  <w:style w:type="character" w:styleId="SubtleReference">
+  <w:style w:type="character" w:styleId="Referenciasutil">
     <w:name w:val="Subtle Reference"/>
-    <w:basedOn w:val="DefaultParagraphFont"/>
+    <w:basedOn w:val="Fuentedeprrafopredeter"/>
     <w:uiPriority w:val="31"/>
     <w:qFormat/>
     <w:rsid w:val="00615DA4"/>
@@ -12825,9 +12833,9 @@
       <w:u w:val="single"/>
     </w:rPr>
   </w:style>
-  <w:style w:type="character" w:styleId="IntenseReference">
+  <w:style w:type="character" w:styleId="Referenciaintensa">
     <w:name w:val="Intense Reference"/>
-    <w:basedOn w:val="DefaultParagraphFont"/>
+    <w:basedOn w:val="Fuentedeprrafopredeter"/>
     <w:uiPriority w:val="32"/>
     <w:qFormat/>
     <w:rsid w:val="00615DA4"/>
@@ -12840,9 +12848,9 @@
       <w:u w:val="single"/>
     </w:rPr>
   </w:style>
-  <w:style w:type="character" w:styleId="BookTitle">
+  <w:style w:type="character" w:styleId="Ttulodellibro">
     <w:name w:val="Book Title"/>
-    <w:basedOn w:val="DefaultParagraphFont"/>
+    <w:basedOn w:val="Fuentedeprrafopredeter"/>
     <w:uiPriority w:val="33"/>
     <w:qFormat/>
     <w:rsid w:val="00615DA4"/>
@@ -12853,9 +12861,9 @@
       <w:spacing w:val="5"/>
     </w:rPr>
   </w:style>
-  <w:style w:type="paragraph" w:styleId="TOCHeading">
+  <w:style w:type="paragraph" w:styleId="TtulodeTDC">
     <w:name w:val="TOC Heading"/>
-    <w:basedOn w:val="Heading1"/>
+    <w:basedOn w:val="Ttulo1"/>
     <w:next w:val="Normal"/>
     <w:uiPriority w:val="39"/>
     <w:unhideWhenUsed/>
@@ -12865,7 +12873,7 @@
       <w:outlineLvl w:val="9"/>
     </w:pPr>
   </w:style>
-  <w:style w:type="paragraph" w:styleId="TOC1">
+  <w:style w:type="paragraph" w:styleId="TDC1">
     <w:name w:val="toc 1"/>
     <w:basedOn w:val="Normal"/>
     <w:next w:val="Normal"/>
@@ -12877,7 +12885,7 @@
       <w:spacing w:after="100"/>
     </w:pPr>
   </w:style>
-  <w:style w:type="paragraph" w:styleId="TOC2">
+  <w:style w:type="paragraph" w:styleId="TDC2">
     <w:name w:val="toc 2"/>
     <w:basedOn w:val="Normal"/>
     <w:next w:val="Normal"/>
@@ -12890,9 +12898,9 @@
       <w:ind w:left="220"/>
     </w:pPr>
   </w:style>
-  <w:style w:type="character" w:styleId="Hyperlink">
+  <w:style w:type="character" w:styleId="Hipervnculo">
     <w:name w:val="Hyperlink"/>
-    <w:basedOn w:val="DefaultParagraphFont"/>
+    <w:basedOn w:val="Fuentedeprrafopredeter"/>
     <w:uiPriority w:val="99"/>
     <w:unhideWhenUsed/>
     <w:rsid w:val="008C2E86"/>
@@ -12901,10 +12909,10 @@
       <w:u w:val="single"/>
     </w:rPr>
   </w:style>
-  <w:style w:type="paragraph" w:styleId="BalloonText">
+  <w:style w:type="paragraph" w:styleId="Textodeglobo">
     <w:name w:val="Balloon Text"/>
     <w:basedOn w:val="Normal"/>
-    <w:link w:val="BalloonTextChar"/>
+    <w:link w:val="TextodegloboCar"/>
     <w:uiPriority w:val="99"/>
     <w:semiHidden/>
     <w:unhideWhenUsed/>
@@ -12918,10 +12926,10 @@
       <w:szCs w:val="16"/>
     </w:rPr>
   </w:style>
-  <w:style w:type="character" w:customStyle="1" w:styleId="BalloonTextChar">
-    <w:name w:val="Balloon Text Char"/>
-    <w:basedOn w:val="DefaultParagraphFont"/>
-    <w:link w:val="BalloonText"/>
+  <w:style w:type="character" w:customStyle="1" w:styleId="TextodegloboCar">
+    <w:name w:val="Texto de globo Car"/>
+    <w:basedOn w:val="Fuentedeprrafopredeter"/>
+    <w:link w:val="Textodeglobo"/>
     <w:uiPriority w:val="99"/>
     <w:semiHidden/>
     <w:rsid w:val="008C2E86"/>
@@ -12931,9 +12939,9 @@
       <w:szCs w:val="16"/>
     </w:rPr>
   </w:style>
-  <w:style w:type="table" w:styleId="TableGrid">
+  <w:style w:type="table" w:styleId="Tablaconcuadrcula">
     <w:name w:val="Table Grid"/>
-    <w:basedOn w:val="TableNormal"/>
+    <w:basedOn w:val="Tablanormal"/>
     <w:uiPriority w:val="59"/>
     <w:rsid w:val="008C2E86"/>
     <w:pPr>
@@ -12973,9 +12981,9 @@
       <w:szCs w:val="24"/>
     </w:rPr>
   </w:style>
-  <w:style w:type="character" w:styleId="CommentReference">
+  <w:style w:type="character" w:styleId="Refdecomentario">
     <w:name w:val="annotation reference"/>
-    <w:basedOn w:val="DefaultParagraphFont"/>
+    <w:basedOn w:val="Fuentedeprrafopredeter"/>
     <w:uiPriority w:val="99"/>
     <w:semiHidden/>
     <w:unhideWhenUsed/>
@@ -12985,10 +12993,10 @@
       <w:szCs w:val="16"/>
     </w:rPr>
   </w:style>
-  <w:style w:type="paragraph" w:styleId="CommentText">
+  <w:style w:type="paragraph" w:styleId="Textocomentario">
     <w:name w:val="annotation text"/>
     <w:basedOn w:val="Normal"/>
-    <w:link w:val="CommentTextChar"/>
+    <w:link w:val="TextocomentarioCar"/>
     <w:uiPriority w:val="99"/>
     <w:semiHidden/>
     <w:unhideWhenUsed/>
@@ -13001,10 +13009,10 @@
       <w:szCs w:val="20"/>
     </w:rPr>
   </w:style>
-  <w:style w:type="character" w:customStyle="1" w:styleId="CommentTextChar">
-    <w:name w:val="Comment Text Char"/>
-    <w:basedOn w:val="DefaultParagraphFont"/>
-    <w:link w:val="CommentText"/>
+  <w:style w:type="character" w:customStyle="1" w:styleId="TextocomentarioCar">
+    <w:name w:val="Texto comentario Car"/>
+    <w:basedOn w:val="Fuentedeprrafopredeter"/>
+    <w:link w:val="Textocomentario"/>
     <w:uiPriority w:val="99"/>
     <w:semiHidden/>
     <w:rsid w:val="006B5AA3"/>
@@ -13013,11 +13021,11 @@
       <w:szCs w:val="20"/>
     </w:rPr>
   </w:style>
-  <w:style w:type="paragraph" w:styleId="CommentSubject">
+  <w:style w:type="paragraph" w:styleId="Asuntodelcomentario">
     <w:name w:val="annotation subject"/>
-    <w:basedOn w:val="CommentText"/>
-    <w:next w:val="CommentText"/>
-    <w:link w:val="CommentSubjectChar"/>
+    <w:basedOn w:val="Textocomentario"/>
+    <w:next w:val="Textocomentario"/>
+    <w:link w:val="AsuntodelcomentarioCar"/>
     <w:uiPriority w:val="99"/>
     <w:semiHidden/>
     <w:unhideWhenUsed/>
@@ -13027,10 +13035,10 @@
       <w:bCs/>
     </w:rPr>
   </w:style>
-  <w:style w:type="character" w:customStyle="1" w:styleId="CommentSubjectChar">
-    <w:name w:val="Comment Subject Char"/>
-    <w:basedOn w:val="CommentTextChar"/>
-    <w:link w:val="CommentSubject"/>
+  <w:style w:type="character" w:customStyle="1" w:styleId="AsuntodelcomentarioCar">
+    <w:name w:val="Asunto del comentario Car"/>
+    <w:basedOn w:val="TextocomentarioCar"/>
+    <w:link w:val="Asuntodelcomentario"/>
     <w:uiPriority w:val="99"/>
     <w:semiHidden/>
     <w:rsid w:val="006B5AA3"/>
@@ -13041,7 +13049,7 @@
       <w:szCs w:val="20"/>
     </w:rPr>
   </w:style>
-  <w:style w:type="paragraph" w:styleId="TOC3">
+  <w:style w:type="paragraph" w:styleId="TDC3">
     <w:name w:val="toc 3"/>
     <w:basedOn w:val="Normal"/>
     <w:next w:val="Normal"/>
@@ -13078,9 +13086,9 @@
       <w:suppressLineNumbers/>
     </w:pPr>
   </w:style>
-  <w:style w:type="character" w:styleId="FollowedHyperlink">
+  <w:style w:type="character" w:styleId="Hipervnculovisitado">
     <w:name w:val="FollowedHyperlink"/>
-    <w:basedOn w:val="DefaultParagraphFont"/>
+    <w:basedOn w:val="Fuentedeprrafopredeter"/>
     <w:uiPriority w:val="99"/>
     <w:semiHidden/>
     <w:unhideWhenUsed/>
@@ -13255,11 +13263,11 @@
     <w:qFormat/>
     <w:rsid w:val="00615DA4"/>
   </w:style>
-  <w:style w:type="paragraph" w:styleId="Heading1">
+  <w:style w:type="paragraph" w:styleId="Ttulo1">
     <w:name w:val="heading 1"/>
     <w:basedOn w:val="Normal"/>
     <w:next w:val="Normal"/>
-    <w:link w:val="Heading1Char"/>
+    <w:link w:val="Ttulo1Car"/>
     <w:uiPriority w:val="9"/>
     <w:qFormat/>
     <w:rsid w:val="00615DA4"/>
@@ -13278,11 +13286,11 @@
       <w:szCs w:val="28"/>
     </w:rPr>
   </w:style>
-  <w:style w:type="paragraph" w:styleId="Heading2">
+  <w:style w:type="paragraph" w:styleId="Ttulo2">
     <w:name w:val="heading 2"/>
     <w:basedOn w:val="Normal"/>
     <w:next w:val="Normal"/>
-    <w:link w:val="Heading2Char"/>
+    <w:link w:val="Ttulo2Car"/>
     <w:uiPriority w:val="9"/>
     <w:unhideWhenUsed/>
     <w:qFormat/>
@@ -13302,11 +13310,11 @@
       <w:szCs w:val="26"/>
     </w:rPr>
   </w:style>
-  <w:style w:type="paragraph" w:styleId="Heading3">
+  <w:style w:type="paragraph" w:styleId="Ttulo3">
     <w:name w:val="heading 3"/>
     <w:basedOn w:val="Normal"/>
     <w:next w:val="Normal"/>
-    <w:link w:val="Heading3Char"/>
+    <w:link w:val="Ttulo3Car"/>
     <w:uiPriority w:val="9"/>
     <w:unhideWhenUsed/>
     <w:qFormat/>
@@ -13324,11 +13332,11 @@
       <w:color w:val="4F81BD" w:themeColor="accent1"/>
     </w:rPr>
   </w:style>
-  <w:style w:type="paragraph" w:styleId="Heading4">
+  <w:style w:type="paragraph" w:styleId="Ttulo4">
     <w:name w:val="heading 4"/>
     <w:basedOn w:val="Normal"/>
     <w:next w:val="Normal"/>
-    <w:link w:val="Heading4Char"/>
+    <w:link w:val="Ttulo4Car"/>
     <w:uiPriority w:val="9"/>
     <w:unhideWhenUsed/>
     <w:qFormat/>
@@ -13348,11 +13356,11 @@
       <w:color w:val="4F81BD" w:themeColor="accent1"/>
     </w:rPr>
   </w:style>
-  <w:style w:type="paragraph" w:styleId="Heading5">
+  <w:style w:type="paragraph" w:styleId="Ttulo5">
     <w:name w:val="heading 5"/>
     <w:basedOn w:val="Normal"/>
     <w:next w:val="Normal"/>
-    <w:link w:val="Heading5Char"/>
+    <w:link w:val="Ttulo5Car"/>
     <w:uiPriority w:val="9"/>
     <w:semiHidden/>
     <w:unhideWhenUsed/>
@@ -13369,11 +13377,11 @@
       <w:color w:val="243F60" w:themeColor="accent1" w:themeShade="7F"/>
     </w:rPr>
   </w:style>
-  <w:style w:type="paragraph" w:styleId="Heading6">
+  <w:style w:type="paragraph" w:styleId="Ttulo6">
     <w:name w:val="heading 6"/>
     <w:basedOn w:val="Normal"/>
     <w:next w:val="Normal"/>
-    <w:link w:val="Heading6Char"/>
+    <w:link w:val="Ttulo6Car"/>
     <w:uiPriority w:val="9"/>
     <w:semiHidden/>
     <w:unhideWhenUsed/>
@@ -13392,11 +13400,11 @@
       <w:color w:val="243F60" w:themeColor="accent1" w:themeShade="7F"/>
     </w:rPr>
   </w:style>
-  <w:style w:type="paragraph" w:styleId="Heading7">
+  <w:style w:type="paragraph" w:styleId="Ttulo7">
     <w:name w:val="heading 7"/>
     <w:basedOn w:val="Normal"/>
     <w:next w:val="Normal"/>
-    <w:link w:val="Heading7Char"/>
+    <w:link w:val="Ttulo7Car"/>
     <w:uiPriority w:val="9"/>
     <w:semiHidden/>
     <w:unhideWhenUsed/>
@@ -13415,11 +13423,11 @@
       <w:color w:val="404040" w:themeColor="text1" w:themeTint="BF"/>
     </w:rPr>
   </w:style>
-  <w:style w:type="paragraph" w:styleId="Heading8">
+  <w:style w:type="paragraph" w:styleId="Ttulo8">
     <w:name w:val="heading 8"/>
     <w:basedOn w:val="Normal"/>
     <w:next w:val="Normal"/>
-    <w:link w:val="Heading8Char"/>
+    <w:link w:val="Ttulo8Car"/>
     <w:uiPriority w:val="9"/>
     <w:semiHidden/>
     <w:unhideWhenUsed/>
@@ -13438,11 +13446,11 @@
       <w:szCs w:val="20"/>
     </w:rPr>
   </w:style>
-  <w:style w:type="paragraph" w:styleId="Heading9">
+  <w:style w:type="paragraph" w:styleId="Ttulo9">
     <w:name w:val="heading 9"/>
     <w:basedOn w:val="Normal"/>
     <w:next w:val="Normal"/>
-    <w:link w:val="Heading9Char"/>
+    <w:link w:val="Ttulo9Car"/>
     <w:uiPriority w:val="9"/>
     <w:semiHidden/>
     <w:unhideWhenUsed/>
@@ -13463,13 +13471,13 @@
       <w:szCs w:val="20"/>
     </w:rPr>
   </w:style>
-  <w:style w:type="character" w:default="1" w:styleId="DefaultParagraphFont">
+  <w:style w:type="character" w:default="1" w:styleId="Fuentedeprrafopredeter">
     <w:name w:val="Default Paragraph Font"/>
     <w:uiPriority w:val="1"/>
     <w:semiHidden/>
     <w:unhideWhenUsed/>
   </w:style>
-  <w:style w:type="table" w:default="1" w:styleId="TableNormal">
+  <w:style w:type="table" w:default="1" w:styleId="Tablanormal">
     <w:name w:val="Normal Table"/>
     <w:uiPriority w:val="99"/>
     <w:semiHidden/>
@@ -13484,17 +13492,17 @@
       </w:tblCellMar>
     </w:tblPr>
   </w:style>
-  <w:style w:type="numbering" w:default="1" w:styleId="NoList">
+  <w:style w:type="numbering" w:default="1" w:styleId="Sinlista">
     <w:name w:val="No List"/>
     <w:uiPriority w:val="99"/>
     <w:semiHidden/>
     <w:unhideWhenUsed/>
   </w:style>
-  <w:style w:type="paragraph" w:styleId="Title">
+  <w:style w:type="paragraph" w:styleId="Ttulo">
     <w:name w:val="Title"/>
     <w:basedOn w:val="Normal"/>
     <w:next w:val="Normal"/>
-    <w:link w:val="TitleChar"/>
+    <w:link w:val="TtuloCar"/>
     <w:uiPriority w:val="10"/>
     <w:qFormat/>
     <w:rsid w:val="00615DA4"/>
@@ -13514,10 +13522,10 @@
       <w:szCs w:val="52"/>
     </w:rPr>
   </w:style>
-  <w:style w:type="character" w:customStyle="1" w:styleId="TitleChar">
-    <w:name w:val="Title Char"/>
-    <w:basedOn w:val="DefaultParagraphFont"/>
-    <w:link w:val="Title"/>
+  <w:style w:type="character" w:customStyle="1" w:styleId="TtuloCar">
+    <w:name w:val="Título Car"/>
+    <w:basedOn w:val="Fuentedeprrafopredeter"/>
+    <w:link w:val="Ttulo"/>
     <w:uiPriority w:val="10"/>
     <w:rsid w:val="00615DA4"/>
     <w:rPr>
@@ -13529,10 +13537,10 @@
       <w:szCs w:val="52"/>
     </w:rPr>
   </w:style>
-  <w:style w:type="paragraph" w:styleId="Header">
+  <w:style w:type="paragraph" w:styleId="Encabezado">
     <w:name w:val="header"/>
     <w:basedOn w:val="Normal"/>
-    <w:link w:val="HeaderChar"/>
+    <w:link w:val="EncabezadoCar"/>
     <w:rsid w:val="005519C9"/>
     <w:pPr>
       <w:widowControl w:val="0"/>
@@ -13548,10 +13556,10 @@
       <w:kern w:val="1"/>
     </w:rPr>
   </w:style>
-  <w:style w:type="character" w:customStyle="1" w:styleId="HeaderChar">
-    <w:name w:val="Header Char"/>
-    <w:basedOn w:val="DefaultParagraphFont"/>
-    <w:link w:val="Header"/>
+  <w:style w:type="character" w:customStyle="1" w:styleId="EncabezadoCar">
+    <w:name w:val="Encabezado Car"/>
+    <w:basedOn w:val="Fuentedeprrafopredeter"/>
+    <w:link w:val="Encabezado"/>
     <w:rsid w:val="005519C9"/>
     <w:rPr>
       <w:rFonts w:ascii="Times New Roman" w:eastAsia="Lucida Sans Unicode" w:hAnsi="Times New Roman" w:cs="Times New Roman"/>
@@ -13561,10 +13569,10 @@
       <w:lang w:eastAsia="es-ES"/>
     </w:rPr>
   </w:style>
-  <w:style w:type="character" w:customStyle="1" w:styleId="Heading1Char">
-    <w:name w:val="Heading 1 Char"/>
-    <w:basedOn w:val="DefaultParagraphFont"/>
-    <w:link w:val="Heading1"/>
+  <w:style w:type="character" w:customStyle="1" w:styleId="Ttulo1Car">
+    <w:name w:val="Título 1 Car"/>
+    <w:basedOn w:val="Fuentedeprrafopredeter"/>
+    <w:link w:val="Ttulo1"/>
     <w:uiPriority w:val="9"/>
     <w:rsid w:val="00615DA4"/>
     <w:rPr>
@@ -13576,10 +13584,10 @@
       <w:szCs w:val="28"/>
     </w:rPr>
   </w:style>
-  <w:style w:type="character" w:customStyle="1" w:styleId="Heading2Char">
-    <w:name w:val="Heading 2 Char"/>
-    <w:basedOn w:val="DefaultParagraphFont"/>
-    <w:link w:val="Heading2"/>
+  <w:style w:type="character" w:customStyle="1" w:styleId="Ttulo2Car">
+    <w:name w:val="Título 2 Car"/>
+    <w:basedOn w:val="Fuentedeprrafopredeter"/>
+    <w:link w:val="Ttulo2"/>
     <w:uiPriority w:val="9"/>
     <w:rsid w:val="00615DA4"/>
     <w:rPr>
@@ -13591,10 +13599,10 @@
       <w:szCs w:val="26"/>
     </w:rPr>
   </w:style>
-  <w:style w:type="character" w:customStyle="1" w:styleId="Heading3Char">
-    <w:name w:val="Heading 3 Char"/>
-    <w:basedOn w:val="DefaultParagraphFont"/>
-    <w:link w:val="Heading3"/>
+  <w:style w:type="character" w:customStyle="1" w:styleId="Ttulo3Car">
+    <w:name w:val="Título 3 Car"/>
+    <w:basedOn w:val="Fuentedeprrafopredeter"/>
+    <w:link w:val="Ttulo3"/>
     <w:uiPriority w:val="9"/>
     <w:rsid w:val="00615DA4"/>
     <w:rPr>
@@ -13604,10 +13612,10 @@
       <w:color w:val="4F81BD" w:themeColor="accent1"/>
     </w:rPr>
   </w:style>
-  <w:style w:type="character" w:customStyle="1" w:styleId="Heading4Char">
-    <w:name w:val="Heading 4 Char"/>
-    <w:basedOn w:val="DefaultParagraphFont"/>
-    <w:link w:val="Heading4"/>
+  <w:style w:type="character" w:customStyle="1" w:styleId="Ttulo4Car">
+    <w:name w:val="Título 4 Car"/>
+    <w:basedOn w:val="Fuentedeprrafopredeter"/>
+    <w:link w:val="Ttulo4"/>
     <w:uiPriority w:val="9"/>
     <w:rsid w:val="00615DA4"/>
     <w:rPr>
@@ -13619,10 +13627,10 @@
       <w:color w:val="4F81BD" w:themeColor="accent1"/>
     </w:rPr>
   </w:style>
-  <w:style w:type="character" w:customStyle="1" w:styleId="Heading5Char">
-    <w:name w:val="Heading 5 Char"/>
-    <w:basedOn w:val="DefaultParagraphFont"/>
-    <w:link w:val="Heading5"/>
+  <w:style w:type="character" w:customStyle="1" w:styleId="Ttulo5Car">
+    <w:name w:val="Título 5 Car"/>
+    <w:basedOn w:val="Fuentedeprrafopredeter"/>
+    <w:link w:val="Ttulo5"/>
     <w:uiPriority w:val="9"/>
     <w:semiHidden/>
     <w:rsid w:val="00615DA4"/>
@@ -13631,10 +13639,10 @@
       <w:color w:val="243F60" w:themeColor="accent1" w:themeShade="7F"/>
     </w:rPr>
   </w:style>
-  <w:style w:type="character" w:customStyle="1" w:styleId="Heading6Char">
-    <w:name w:val="Heading 6 Char"/>
-    <w:basedOn w:val="DefaultParagraphFont"/>
-    <w:link w:val="Heading6"/>
+  <w:style w:type="character" w:customStyle="1" w:styleId="Ttulo6Car">
+    <w:name w:val="Título 6 Car"/>
+    <w:basedOn w:val="Fuentedeprrafopredeter"/>
+    <w:link w:val="Ttulo6"/>
     <w:uiPriority w:val="9"/>
     <w:semiHidden/>
     <w:rsid w:val="00615DA4"/>
@@ -13645,10 +13653,10 @@
       <w:color w:val="243F60" w:themeColor="accent1" w:themeShade="7F"/>
     </w:rPr>
   </w:style>
-  <w:style w:type="character" w:customStyle="1" w:styleId="Heading7Char">
-    <w:name w:val="Heading 7 Char"/>
-    <w:basedOn w:val="DefaultParagraphFont"/>
-    <w:link w:val="Heading7"/>
+  <w:style w:type="character" w:customStyle="1" w:styleId="Ttulo7Car">
+    <w:name w:val="Título 7 Car"/>
+    <w:basedOn w:val="Fuentedeprrafopredeter"/>
+    <w:link w:val="Ttulo7"/>
     <w:uiPriority w:val="9"/>
     <w:semiHidden/>
     <w:rsid w:val="00615DA4"/>
@@ -13659,10 +13667,10 @@
       <w:color w:val="404040" w:themeColor="text1" w:themeTint="BF"/>
     </w:rPr>
   </w:style>
-  <w:style w:type="character" w:customStyle="1" w:styleId="Heading8Char">
-    <w:name w:val="Heading 8 Char"/>
-    <w:basedOn w:val="DefaultParagraphFont"/>
-    <w:link w:val="Heading8"/>
+  <w:style w:type="character" w:customStyle="1" w:styleId="Ttulo8Car">
+    <w:name w:val="Título 8 Car"/>
+    <w:basedOn w:val="Fuentedeprrafopredeter"/>
+    <w:link w:val="Ttulo8"/>
     <w:uiPriority w:val="9"/>
     <w:semiHidden/>
     <w:rsid w:val="00615DA4"/>
@@ -13673,10 +13681,10 @@
       <w:szCs w:val="20"/>
     </w:rPr>
   </w:style>
-  <w:style w:type="character" w:customStyle="1" w:styleId="Heading9Char">
-    <w:name w:val="Heading 9 Char"/>
-    <w:basedOn w:val="DefaultParagraphFont"/>
-    <w:link w:val="Heading9"/>
+  <w:style w:type="character" w:customStyle="1" w:styleId="Ttulo9Car">
+    <w:name w:val="Título 9 Car"/>
+    <w:basedOn w:val="Fuentedeprrafopredeter"/>
+    <w:link w:val="Ttulo9"/>
     <w:uiPriority w:val="9"/>
     <w:semiHidden/>
     <w:rsid w:val="00615DA4"/>
@@ -13689,7 +13697,7 @@
       <w:szCs w:val="20"/>
     </w:rPr>
   </w:style>
-  <w:style w:type="paragraph" w:styleId="Caption">
+  <w:style w:type="paragraph" w:styleId="Epgrafe">
     <w:name w:val="caption"/>
     <w:basedOn w:val="Normal"/>
     <w:next w:val="Normal"/>
@@ -13709,11 +13717,11 @@
       <w:szCs w:val="18"/>
     </w:rPr>
   </w:style>
-  <w:style w:type="paragraph" w:styleId="Subtitle">
+  <w:style w:type="paragraph" w:styleId="Subttulo">
     <w:name w:val="Subtitle"/>
     <w:basedOn w:val="Normal"/>
     <w:next w:val="Normal"/>
-    <w:link w:val="SubtitleChar"/>
+    <w:link w:val="SubttuloCar"/>
     <w:uiPriority w:val="11"/>
     <w:qFormat/>
     <w:rsid w:val="00615DA4"/>
@@ -13732,10 +13740,10 @@
       <w:szCs w:val="24"/>
     </w:rPr>
   </w:style>
-  <w:style w:type="character" w:customStyle="1" w:styleId="SubtitleChar">
-    <w:name w:val="Subtitle Char"/>
-    <w:basedOn w:val="DefaultParagraphFont"/>
-    <w:link w:val="Subtitle"/>
+  <w:style w:type="character" w:customStyle="1" w:styleId="SubttuloCar">
+    <w:name w:val="Subtítulo Car"/>
+    <w:basedOn w:val="Fuentedeprrafopredeter"/>
+    <w:link w:val="Subttulo"/>
     <w:uiPriority w:val="11"/>
     <w:rsid w:val="00615DA4"/>
     <w:rPr>
@@ -13748,9 +13756,9 @@
       <w:szCs w:val="24"/>
     </w:rPr>
   </w:style>
-  <w:style w:type="character" w:styleId="Strong">
+  <w:style w:type="character" w:styleId="Textoennegrita">
     <w:name w:val="Strong"/>
-    <w:basedOn w:val="DefaultParagraphFont"/>
+    <w:basedOn w:val="Fuentedeprrafopredeter"/>
     <w:uiPriority w:val="22"/>
     <w:qFormat/>
     <w:rsid w:val="00615DA4"/>
@@ -13759,9 +13767,9 @@
       <w:bCs/>
     </w:rPr>
   </w:style>
-  <w:style w:type="character" w:styleId="Emphasis">
+  <w:style w:type="character" w:styleId="nfasis">
     <w:name w:val="Emphasis"/>
-    <w:basedOn w:val="DefaultParagraphFont"/>
+    <w:basedOn w:val="Fuentedeprrafopredeter"/>
     <w:uiPriority w:val="20"/>
     <w:qFormat/>
     <w:rsid w:val="00615DA4"/>
@@ -13770,7 +13778,7 @@
       <w:iCs/>
     </w:rPr>
   </w:style>
-  <w:style w:type="paragraph" w:styleId="NoSpacing">
+  <w:style w:type="paragraph" w:styleId="Sinespaciado">
     <w:name w:val="No Spacing"/>
     <w:uiPriority w:val="1"/>
     <w:qFormat/>
@@ -13779,7 +13787,7 @@
       <w:spacing w:after="0" w:line="240" w:lineRule="auto"/>
     </w:pPr>
   </w:style>
-  <w:style w:type="paragraph" w:styleId="ListParagraph">
+  <w:style w:type="paragraph" w:styleId="Prrafodelista">
     <w:name w:val="List Paragraph"/>
     <w:basedOn w:val="Normal"/>
     <w:uiPriority w:val="34"/>
@@ -13790,11 +13798,11 @@
       <w:contextualSpacing/>
     </w:pPr>
   </w:style>
-  <w:style w:type="paragraph" w:styleId="Quote">
+  <w:style w:type="paragraph" w:styleId="Cita">
     <w:name w:val="Quote"/>
     <w:basedOn w:val="Normal"/>
     <w:next w:val="Normal"/>
-    <w:link w:val="QuoteChar"/>
+    <w:link w:val="CitaCar"/>
     <w:uiPriority w:val="29"/>
     <w:qFormat/>
     <w:rsid w:val="00615DA4"/>
@@ -13804,10 +13812,10 @@
       <w:color w:val="000000" w:themeColor="text1"/>
     </w:rPr>
   </w:style>
-  <w:style w:type="character" w:customStyle="1" w:styleId="QuoteChar">
-    <w:name w:val="Quote Char"/>
-    <w:basedOn w:val="DefaultParagraphFont"/>
-    <w:link w:val="Quote"/>
+  <w:style w:type="character" w:customStyle="1" w:styleId="CitaCar">
+    <w:name w:val="Cita Car"/>
+    <w:basedOn w:val="Fuentedeprrafopredeter"/>
+    <w:link w:val="Cita"/>
     <w:uiPriority w:val="29"/>
     <w:rsid w:val="00615DA4"/>
     <w:rPr>
@@ -13816,11 +13824,11 @@
       <w:color w:val="000000" w:themeColor="text1"/>
     </w:rPr>
   </w:style>
-  <w:style w:type="paragraph" w:styleId="IntenseQuote">
+  <w:style w:type="paragraph" w:styleId="Citadestacada">
     <w:name w:val="Intense Quote"/>
     <w:basedOn w:val="Normal"/>
     <w:next w:val="Normal"/>
-    <w:link w:val="IntenseQuoteChar"/>
+    <w:link w:val="CitadestacadaCar"/>
     <w:uiPriority w:val="30"/>
     <w:qFormat/>
     <w:rsid w:val="00615DA4"/>
@@ -13839,10 +13847,10 @@
       <w:color w:val="4F81BD" w:themeColor="accent1"/>
     </w:rPr>
   </w:style>
-  <w:style w:type="character" w:customStyle="1" w:styleId="IntenseQuoteChar">
-    <w:name w:val="Intense Quote Char"/>
-    <w:basedOn w:val="DefaultParagraphFont"/>
-    <w:link w:val="IntenseQuote"/>
+  <w:style w:type="character" w:customStyle="1" w:styleId="CitadestacadaCar">
+    <w:name w:val="Cita destacada Car"/>
+    <w:basedOn w:val="Fuentedeprrafopredeter"/>
+    <w:link w:val="Citadestacada"/>
     <w:uiPriority w:val="30"/>
     <w:rsid w:val="00615DA4"/>
     <w:rPr>
@@ -13853,9 +13861,9 @@
       <w:color w:val="4F81BD" w:themeColor="accent1"/>
     </w:rPr>
   </w:style>
-  <w:style w:type="character" w:styleId="SubtleEmphasis">
+  <w:style w:type="character" w:styleId="nfasissutil">
     <w:name w:val="Subtle Emphasis"/>
-    <w:basedOn w:val="DefaultParagraphFont"/>
+    <w:basedOn w:val="Fuentedeprrafopredeter"/>
     <w:uiPriority w:val="19"/>
     <w:qFormat/>
     <w:rsid w:val="00615DA4"/>
@@ -13865,9 +13873,9 @@
       <w:color w:val="808080" w:themeColor="text1" w:themeTint="7F"/>
     </w:rPr>
   </w:style>
-  <w:style w:type="character" w:styleId="IntenseEmphasis">
+  <w:style w:type="character" w:styleId="nfasisintenso">
     <w:name w:val="Intense Emphasis"/>
-    <w:basedOn w:val="DefaultParagraphFont"/>
+    <w:basedOn w:val="Fuentedeprrafopredeter"/>
     <w:uiPriority w:val="21"/>
     <w:qFormat/>
     <w:rsid w:val="00615DA4"/>
@@ -13879,9 +13887,9 @@
       <w:color w:val="4F81BD" w:themeColor="accent1"/>
     </w:rPr>
   </w:style>
-  <w:style w:type="character" w:styleId="SubtleReference">
+  <w:style w:type="character" w:styleId="Referenciasutil">
     <w:name w:val="Subtle Reference"/>
-    <w:basedOn w:val="DefaultParagraphFont"/>
+    <w:basedOn w:val="Fuentedeprrafopredeter"/>
     <w:uiPriority w:val="31"/>
     <w:qFormat/>
     <w:rsid w:val="00615DA4"/>
@@ -13891,9 +13899,9 @@
       <w:u w:val="single"/>
     </w:rPr>
   </w:style>
-  <w:style w:type="character" w:styleId="IntenseReference">
+  <w:style w:type="character" w:styleId="Referenciaintensa">
     <w:name w:val="Intense Reference"/>
-    <w:basedOn w:val="DefaultParagraphFont"/>
+    <w:basedOn w:val="Fuentedeprrafopredeter"/>
     <w:uiPriority w:val="32"/>
     <w:qFormat/>
     <w:rsid w:val="00615DA4"/>
@@ -13906,9 +13914,9 @@
       <w:u w:val="single"/>
     </w:rPr>
   </w:style>
-  <w:style w:type="character" w:styleId="BookTitle">
+  <w:style w:type="character" w:styleId="Ttulodellibro">
     <w:name w:val="Book Title"/>
-    <w:basedOn w:val="DefaultParagraphFont"/>
+    <w:basedOn w:val="Fuentedeprrafopredeter"/>
     <w:uiPriority w:val="33"/>
     <w:qFormat/>
     <w:rsid w:val="00615DA4"/>
@@ -13919,9 +13927,9 @@
       <w:spacing w:val="5"/>
     </w:rPr>
   </w:style>
-  <w:style w:type="paragraph" w:styleId="TOCHeading">
+  <w:style w:type="paragraph" w:styleId="TtulodeTDC">
     <w:name w:val="TOC Heading"/>
-    <w:basedOn w:val="Heading1"/>
+    <w:basedOn w:val="Ttulo1"/>
     <w:next w:val="Normal"/>
     <w:uiPriority w:val="39"/>
     <w:unhideWhenUsed/>
@@ -13931,7 +13939,7 @@
       <w:outlineLvl w:val="9"/>
     </w:pPr>
   </w:style>
-  <w:style w:type="paragraph" w:styleId="TOC1">
+  <w:style w:type="paragraph" w:styleId="TDC1">
     <w:name w:val="toc 1"/>
     <w:basedOn w:val="Normal"/>
     <w:next w:val="Normal"/>
@@ -13943,7 +13951,7 @@
       <w:spacing w:after="100"/>
     </w:pPr>
   </w:style>
-  <w:style w:type="paragraph" w:styleId="TOC2">
+  <w:style w:type="paragraph" w:styleId="TDC2">
     <w:name w:val="toc 2"/>
     <w:basedOn w:val="Normal"/>
     <w:next w:val="Normal"/>
@@ -13956,9 +13964,9 @@
       <w:ind w:left="220"/>
     </w:pPr>
   </w:style>
-  <w:style w:type="character" w:styleId="Hyperlink">
+  <w:style w:type="character" w:styleId="Hipervnculo">
     <w:name w:val="Hyperlink"/>
-    <w:basedOn w:val="DefaultParagraphFont"/>
+    <w:basedOn w:val="Fuentedeprrafopredeter"/>
     <w:uiPriority w:val="99"/>
     <w:unhideWhenUsed/>
     <w:rsid w:val="008C2E86"/>
@@ -13967,10 +13975,10 @@
       <w:u w:val="single"/>
     </w:rPr>
   </w:style>
-  <w:style w:type="paragraph" w:styleId="BalloonText">
+  <w:style w:type="paragraph" w:styleId="Textodeglobo">
     <w:name w:val="Balloon Text"/>
     <w:basedOn w:val="Normal"/>
-    <w:link w:val="BalloonTextChar"/>
+    <w:link w:val="TextodegloboCar"/>
     <w:uiPriority w:val="99"/>
     <w:semiHidden/>
     <w:unhideWhenUsed/>
@@ -13984,10 +13992,10 @@
       <w:szCs w:val="16"/>
     </w:rPr>
   </w:style>
-  <w:style w:type="character" w:customStyle="1" w:styleId="BalloonTextChar">
-    <w:name w:val="Balloon Text Char"/>
-    <w:basedOn w:val="DefaultParagraphFont"/>
-    <w:link w:val="BalloonText"/>
+  <w:style w:type="character" w:customStyle="1" w:styleId="TextodegloboCar">
+    <w:name w:val="Texto de globo Car"/>
+    <w:basedOn w:val="Fuentedeprrafopredeter"/>
+    <w:link w:val="Textodeglobo"/>
     <w:uiPriority w:val="99"/>
     <w:semiHidden/>
     <w:rsid w:val="008C2E86"/>
@@ -13997,9 +14005,9 @@
       <w:szCs w:val="16"/>
     </w:rPr>
   </w:style>
-  <w:style w:type="table" w:styleId="TableGrid">
+  <w:style w:type="table" w:styleId="Tablaconcuadrcula">
     <w:name w:val="Table Grid"/>
-    <w:basedOn w:val="TableNormal"/>
+    <w:basedOn w:val="Tablanormal"/>
     <w:uiPriority w:val="59"/>
     <w:rsid w:val="008C2E86"/>
     <w:pPr>
@@ -14039,9 +14047,9 @@
       <w:szCs w:val="24"/>
     </w:rPr>
   </w:style>
-  <w:style w:type="character" w:styleId="CommentReference">
+  <w:style w:type="character" w:styleId="Refdecomentario">
     <w:name w:val="annotation reference"/>
-    <w:basedOn w:val="DefaultParagraphFont"/>
+    <w:basedOn w:val="Fuentedeprrafopredeter"/>
     <w:uiPriority w:val="99"/>
     <w:semiHidden/>
     <w:unhideWhenUsed/>
@@ -14051,10 +14059,10 @@
       <w:szCs w:val="16"/>
     </w:rPr>
   </w:style>
-  <w:style w:type="paragraph" w:styleId="CommentText">
+  <w:style w:type="paragraph" w:styleId="Textocomentario">
     <w:name w:val="annotation text"/>
     <w:basedOn w:val="Normal"/>
-    <w:link w:val="CommentTextChar"/>
+    <w:link w:val="TextocomentarioCar"/>
     <w:uiPriority w:val="99"/>
     <w:semiHidden/>
     <w:unhideWhenUsed/>
@@ -14067,10 +14075,10 @@
       <w:szCs w:val="20"/>
     </w:rPr>
   </w:style>
-  <w:style w:type="character" w:customStyle="1" w:styleId="CommentTextChar">
-    <w:name w:val="Comment Text Char"/>
-    <w:basedOn w:val="DefaultParagraphFont"/>
-    <w:link w:val="CommentText"/>
+  <w:style w:type="character" w:customStyle="1" w:styleId="TextocomentarioCar">
+    <w:name w:val="Texto comentario Car"/>
+    <w:basedOn w:val="Fuentedeprrafopredeter"/>
+    <w:link w:val="Textocomentario"/>
     <w:uiPriority w:val="99"/>
     <w:semiHidden/>
     <w:rsid w:val="006B5AA3"/>
@@ -14079,11 +14087,11 @@
       <w:szCs w:val="20"/>
     </w:rPr>
   </w:style>
-  <w:style w:type="paragraph" w:styleId="CommentSubject">
+  <w:style w:type="paragraph" w:styleId="Asuntodelcomentario">
     <w:name w:val="annotation subject"/>
-    <w:basedOn w:val="CommentText"/>
-    <w:next w:val="CommentText"/>
-    <w:link w:val="CommentSubjectChar"/>
+    <w:basedOn w:val="Textocomentario"/>
+    <w:next w:val="Textocomentario"/>
+    <w:link w:val="AsuntodelcomentarioCar"/>
     <w:uiPriority w:val="99"/>
     <w:semiHidden/>
     <w:unhideWhenUsed/>
@@ -14093,10 +14101,10 @@
       <w:bCs/>
     </w:rPr>
   </w:style>
-  <w:style w:type="character" w:customStyle="1" w:styleId="CommentSubjectChar">
-    <w:name w:val="Comment Subject Char"/>
-    <w:basedOn w:val="CommentTextChar"/>
-    <w:link w:val="CommentSubject"/>
+  <w:style w:type="character" w:customStyle="1" w:styleId="AsuntodelcomentarioCar">
+    <w:name w:val="Asunto del comentario Car"/>
+    <w:basedOn w:val="TextocomentarioCar"/>
+    <w:link w:val="Asuntodelcomentario"/>
     <w:uiPriority w:val="99"/>
     <w:semiHidden/>
     <w:rsid w:val="006B5AA3"/>
@@ -14107,7 +14115,7 @@
       <w:szCs w:val="20"/>
     </w:rPr>
   </w:style>
-  <w:style w:type="paragraph" w:styleId="TOC3">
+  <w:style w:type="paragraph" w:styleId="TDC3">
     <w:name w:val="toc 3"/>
     <w:basedOn w:val="Normal"/>
     <w:next w:val="Normal"/>
@@ -14144,9 +14152,9 @@
       <w:suppressLineNumbers/>
     </w:pPr>
   </w:style>
-  <w:style w:type="character" w:styleId="FollowedHyperlink">
+  <w:style w:type="character" w:styleId="Hipervnculovisitado">
     <w:name w:val="FollowedHyperlink"/>
-    <w:basedOn w:val="DefaultParagraphFont"/>
+    <w:basedOn w:val="Fuentedeprrafopredeter"/>
     <w:uiPriority w:val="99"/>
     <w:semiHidden/>
     <w:unhideWhenUsed/>
@@ -14460,7 +14468,7 @@
 </file>
 
 <file path=customXml/itemProps2.xml><?xml version="1.0" encoding="utf-8"?>
-<ds:datastoreItem xmlns:ds="http://schemas.openxmlformats.org/officeDocument/2006/customXml" ds:itemID="{D4482E96-7B00-4DB2-8F53-30D2E31C714C}">
+<ds:datastoreItem xmlns:ds="http://schemas.openxmlformats.org/officeDocument/2006/customXml" ds:itemID="{9BD934D6-22BD-41F6-98B1-DB01C61014D7}">
   <ds:schemaRefs>
     <ds:schemaRef ds:uri="http://schemas.openxmlformats.org/officeDocument/2006/bibliography"/>
   </ds:schemaRefs>

</xml_diff>